<commit_message>
Added code snippets and related work on databases to the Progression Report
</commit_message>
<xml_diff>
--- a/Progression Report Draft.docx
+++ b/Progression Report Draft.docx
@@ -96,11 +96,16 @@
       </w:r>
     </w:p>
     <w:p>
+      <w:r>
+        <w:t>Lastly, through this project I hope to learn more about how databases work: learn how they are implemented at a low level and understand why certain decisions are made for certain databases i.e.  understand the design decisions behind many different databases.</w:t>
+      </w:r>
+    </w:p>
+    <w:p>
       <w:pPr>
         <w:pStyle w:val="Heading1"/>
       </w:pPr>
       <w:r>
-        <w:t>Related Work</w:t>
+        <w:t>Project Specification</w:t>
       </w:r>
     </w:p>
     <w:p>
@@ -108,14 +113,6 @@
         <w:pStyle w:val="Heading1"/>
       </w:pPr>
       <w:r>
-        <w:t>Project Specification</w:t>
-      </w:r>
-    </w:p>
-    <w:p>
-      <w:pPr>
-        <w:pStyle w:val="Heading1"/>
-      </w:pPr>
-      <w:r>
         <w:t>Project Plan w/ Progress Summary</w:t>
       </w:r>
     </w:p>
@@ -127,7 +124,6 @@
         <w:t>Part I: Learning Rust</w:t>
       </w:r>
     </w:p>
-    <w:p/>
     <w:p>
       <w:r>
         <w:t xml:space="preserve">My initial reflex was to find resources for learning Rust in the university library. I was successful since I found the book: </w:t>
@@ -198,19 +194,147 @@
       </w:r>
       <w:r>
         <w:br/>
-        <w:t>Lastly, the user would see the output of the operation and they would be asked if they wanted to save the result into a text file (I did this to experiment with file access).</w:t>
-      </w:r>
-      <w:r>
-        <w:br/>
-        <w:t>I mainly made use of Iterators and corresponding functions that work on them e.g. map, fold, collect and closures to make my program.</w:t>
-      </w:r>
-    </w:p>
-    <w:p>
-      <w:r>
-        <w:lastRenderedPageBreak/>
+        <w:t>Lastly, the user would see the output of the operation and they would be asked if they wanted to save the result into a text file (I did this to experiment with file access)</w:t>
+      </w:r>
+      <w:r>
+        <w:t xml:space="preserve"> (Snippet 2)</w:t>
+      </w:r>
+      <w:r>
+        <w:t>.</w:t>
+      </w:r>
+      <w:r>
+        <w:br/>
+        <w:t>I mainly made use of Iterators and corresponding functions that work on them e.g. map, fold, collect and closures to make my program</w:t>
+      </w:r>
+      <w:r>
+        <w:t xml:space="preserve"> (Snippet 1)</w:t>
+      </w:r>
+      <w:r>
+        <w:t>.</w:t>
+      </w:r>
+    </w:p>
+    <w:bookmarkStart w:id="0" w:name="_MON_1635078376"/>
+    <w:bookmarkEnd w:id="0"/>
+    <w:p>
+      <w:pPr>
+        <w:keepNext/>
+        <w:jc w:val="center"/>
+      </w:pPr>
+      <w:r>
+        <w:object w:dxaOrig="9026" w:dyaOrig="6396" w14:anchorId="11FDE486">
+          <v:shapetype id="_x0000_t75" coordsize="21600,21600" o:spt="75" o:preferrelative="t" path="m@4@5l@4@11@9@11@9@5xe" filled="f" stroked="f">
+            <v:stroke joinstyle="miter"/>
+            <v:formulas>
+              <v:f eqn="if lineDrawn pixelLineWidth 0"/>
+              <v:f eqn="sum @0 1 0"/>
+              <v:f eqn="sum 0 0 @1"/>
+              <v:f eqn="prod @2 1 2"/>
+              <v:f eqn="prod @3 21600 pixelWidth"/>
+              <v:f eqn="prod @3 21600 pixelHeight"/>
+              <v:f eqn="sum @0 0 1"/>
+              <v:f eqn="prod @6 1 2"/>
+              <v:f eqn="prod @7 21600 pixelWidth"/>
+              <v:f eqn="sum @8 21600 0"/>
+              <v:f eqn="prod @7 21600 pixelHeight"/>
+              <v:f eqn="sum @10 21600 0"/>
+            </v:formulas>
+            <v:path o:extrusionok="f" gradientshapeok="t" o:connecttype="rect"/>
+            <o:lock v:ext="edit" aspectratio="t"/>
+          </v:shapetype>
+          <v:shape id="_x0000_i1025" type="#_x0000_t75" style="width:420pt;height:294pt" o:ole="">
+            <v:imagedata r:id="rId7" o:title="" cropbottom="5231f" cropright="4572f"/>
+          </v:shape>
+          <o:OLEObject Type="Embed" ProgID="Word.OpenDocumentText.12" ShapeID="_x0000_i1025" DrawAspect="Content" ObjectID="_1635166900" r:id="rId8"/>
+        </w:object>
+      </w:r>
+    </w:p>
+    <w:p>
+      <w:pPr>
+        <w:pStyle w:val="Caption"/>
+        <w:jc w:val="center"/>
+      </w:pPr>
+      <w:r>
+        <w:t xml:space="preserve">Snippet </w:t>
+      </w:r>
+      <w:r>
+        <w:fldChar w:fldCharType="begin"/>
+      </w:r>
+      <w:r>
+        <w:instrText xml:space="preserve"> SEQ Snippet \* ARABIC </w:instrText>
+      </w:r>
+      <w:r>
+        <w:fldChar w:fldCharType="separate"/>
+      </w:r>
+      <w:r>
+        <w:rPr>
+          <w:noProof/>
+        </w:rPr>
+        <w:t>1</w:t>
+      </w:r>
+      <w:r>
+        <w:rPr>
+          <w:noProof/>
+        </w:rPr>
+        <w:fldChar w:fldCharType="end"/>
+      </w:r>
+      <w:r>
+        <w:t>: Function to remove a character from a String</w:t>
+      </w:r>
+    </w:p>
+    <w:bookmarkStart w:id="1" w:name="_MON_1635078503"/>
+    <w:bookmarkEnd w:id="1"/>
+    <w:p>
+      <w:pPr>
+        <w:keepNext/>
+        <w:jc w:val="center"/>
+      </w:pPr>
+      <w:r>
+        <w:object w:dxaOrig="9026" w:dyaOrig="4688" w14:anchorId="1262D5F2">
+          <v:shape id="_x0000_i1026" type="#_x0000_t75" style="width:436.5pt;height:210.75pt" o:ole="">
+            <v:imagedata r:id="rId9" o:title="" cropbottom="6700f" cropright="2177f"/>
+          </v:shape>
+          <o:OLEObject Type="Embed" ProgID="Word.OpenDocumentText.12" ShapeID="_x0000_i1026" DrawAspect="Content" ObjectID="_1635166901" r:id="rId10"/>
+        </w:object>
+      </w:r>
+    </w:p>
+    <w:p>
+      <w:pPr>
+        <w:pStyle w:val="Caption"/>
+        <w:jc w:val="center"/>
+      </w:pPr>
+      <w:r>
+        <w:t xml:space="preserve">Snippet </w:t>
+      </w:r>
+      <w:r>
+        <w:fldChar w:fldCharType="begin"/>
+      </w:r>
+      <w:r>
+        <w:instrText xml:space="preserve"> SEQ Snippet \* ARABIC </w:instrText>
+      </w:r>
+      <w:r>
+        <w:fldChar w:fldCharType="separate"/>
+      </w:r>
+      <w:r>
+        <w:rPr>
+          <w:noProof/>
+        </w:rPr>
+        <w:t>2</w:t>
+      </w:r>
+      <w:r>
+        <w:rPr>
+          <w:noProof/>
+        </w:rPr>
+        <w:fldChar w:fldCharType="end"/>
+      </w:r>
+      <w:r>
+        <w:t>: Saving to the file system</w:t>
+      </w:r>
+    </w:p>
+    <w:p>
+      <w:r>
         <w:t xml:space="preserve">Over the next couple of weeks, I finished reading the book. The last couple of chapters explained the concept of borrowing and Lifetimes. I was still confused after reading the book, so I looked for more information online. Among what I found, this video stood out: </w:t>
       </w:r>
-      <w:hyperlink r:id="rId7" w:history="1">
+      <w:hyperlink r:id="rId11" w:history="1">
         <w:r>
           <w:rPr>
             <w:rStyle w:val="Hyperlink"/>
@@ -225,7 +349,28 @@
     </w:p>
     <w:p>
       <w:r>
-        <w:t>I decided to put the research into Lifetimes on hold as I had agreed with my supervisor that I would aim to produce a simple server by our next meeting. So, I started learning about the I/O libraries in Rust and then came across Tokio. My supervisor had mentioned previously that I would probably have to make use of this library so I decided to look into it. By following the tutorials in the Tokio documentation I made a simple “Echo” server. This program, when you connect through a client like “Telnet” on Windows will immediately send back anything that is sent to it i.e. if you press “h” on your keyboard, you would receive “h” back immediately so your terminal would display “hh”.</w:t>
+        <w:lastRenderedPageBreak/>
+        <w:t xml:space="preserve">I decided to put the research into Lifetimes on hold as I had agreed with my supervisor that I would aim to produce a simple server by our next meeting. So, I started learning about the I/O libraries in Rust and then came across Tokio. My supervisor had mentioned previously that I would probably have to make use of this </w:t>
+      </w:r>
+      <w:r>
+        <w:t>library,</w:t>
+      </w:r>
+      <w:r>
+        <w:t xml:space="preserve"> so I decided to look into it. By following the tutorials in the Tokio documentation I made a simple “Echo” server. This program, when you connect through a client like “Telnet” on Windows will immediately send back anything that is sent to it i.e. if you press “h” on your keyboard, you would receive “h” back immediately so your terminal would display “</w:t>
+      </w:r>
+      <w:proofErr w:type="spellStart"/>
+      <w:r>
+        <w:t>hh</w:t>
+      </w:r>
+      <w:proofErr w:type="spellEnd"/>
+      <w:r>
+        <w:t>”</w:t>
+      </w:r>
+      <w:r>
+        <w:t xml:space="preserve"> (Snippet 3)</w:t>
+      </w:r>
+      <w:r>
+        <w:t>.</w:t>
       </w:r>
       <w:r>
         <w:t xml:space="preserve"> </w:t>
@@ -234,16 +379,132 @@
         <w:t>This implementation of Echo did not satisfy me, I decided I wanted to implement a version where the sent data would only be returned upon a newline being received i.e. when the user presses the enter key.</w:t>
       </w:r>
     </w:p>
-    <w:p>
-      <w:r>
-        <w:t>After a bit of digging, I found out about the Tokio Codec library which is used to apply certain modifications to data (as I presently understand it). The objects in the library work on the “Streams” (Input) and “Sinks” (Output) objects in Tokio’s I/O library. In the Codecs library one can find the “LinesCodec” object which splits data by using the newline (“\r\n” on Windows) character(s). Thanks to this I could now implement an Echo server that would only send back “h” if one pressed the Enter key. Therefore, unlike my previous version, now a user could type “hello” then the Enter key and get “hello” back.</w:t>
+    <w:bookmarkStart w:id="2" w:name="_MON_1635078739"/>
+    <w:bookmarkEnd w:id="2"/>
+    <w:p>
+      <w:pPr>
+        <w:keepNext/>
+        <w:jc w:val="center"/>
+      </w:pPr>
+      <w:r>
+        <w:object w:dxaOrig="9026" w:dyaOrig="3468" w14:anchorId="78AC4A35">
+          <v:shape id="_x0000_i1027" type="#_x0000_t75" style="width:424.5pt;height:149.25pt" o:ole="">
+            <v:imagedata r:id="rId12" o:title="" cropbottom="9079f" cropright="3919f"/>
+          </v:shape>
+          <o:OLEObject Type="Embed" ProgID="Word.OpenDocumentText.12" ShapeID="_x0000_i1027" DrawAspect="Content" ObjectID="_1635166902" r:id="rId13"/>
+        </w:object>
+      </w:r>
+    </w:p>
+    <w:p>
+      <w:pPr>
+        <w:pStyle w:val="Caption"/>
+        <w:jc w:val="center"/>
+      </w:pPr>
+      <w:r>
+        <w:t xml:space="preserve">Snippet </w:t>
+      </w:r>
+      <w:r>
+        <w:fldChar w:fldCharType="begin"/>
+      </w:r>
+      <w:r>
+        <w:instrText xml:space="preserve"> SEQ Snippet \* ARABIC </w:instrText>
+      </w:r>
+      <w:r>
+        <w:fldChar w:fldCharType="separate"/>
+      </w:r>
+      <w:r>
+        <w:rPr>
+          <w:noProof/>
+        </w:rPr>
+        <w:t>3</w:t>
+      </w:r>
+      <w:r>
+        <w:rPr>
+          <w:noProof/>
+        </w:rPr>
+        <w:fldChar w:fldCharType="end"/>
+      </w:r>
+      <w:r>
+        <w:t>: The part of the program that echoes back characters by using the copy function from the Tokio library</w:t>
+      </w:r>
+    </w:p>
+    <w:p>
+      <w:r>
+        <w:t>After a bit of digging, I found out about the Tokio Codec library which is used to apply certain modifications to data (as I presently understand it). The objects in the library work on the “Streams” (Input) and “Sinks” (Output) objects in Tokio’s I/O library. In the Codecs library one can find the “LinesCodec” object which splits data by using the newline (“\r\n” on Windows) character(s)</w:t>
+      </w:r>
+      <w:r>
+        <w:t xml:space="preserve"> </w:t>
+      </w:r>
+      <w:r>
+        <w:t xml:space="preserve">(Snippet </w:t>
+      </w:r>
+      <w:r>
+        <w:t>4</w:t>
+      </w:r>
+      <w:r>
+        <w:t>)</w:t>
+      </w:r>
+      <w:r>
+        <w:t>.</w:t>
+      </w:r>
+      <w:r>
+        <w:t xml:space="preserve"> Thanks to this I could now implement an Echo server that would only send back “h” if one pressed the Enter key. Therefore, unlike my previous version, now a user could type “hello” then the Enter key and get “hello” back.</w:t>
+      </w:r>
+    </w:p>
+    <w:bookmarkStart w:id="3" w:name="_MON_1635078906"/>
+    <w:bookmarkEnd w:id="3"/>
+    <w:p>
+      <w:pPr>
+        <w:keepNext/>
+        <w:jc w:val="center"/>
+      </w:pPr>
+      <w:r>
+        <w:object w:dxaOrig="9026" w:dyaOrig="2004" w14:anchorId="24DB2053">
+          <v:shape id="_x0000_i1028" type="#_x0000_t75" style="width:414.75pt;height:76.5pt" o:ole="">
+            <v:imagedata r:id="rId14" o:title="" cropbottom="15650f" cropright="5334f"/>
+          </v:shape>
+          <o:OLEObject Type="Embed" ProgID="Word.OpenDocumentText.12" ShapeID="_x0000_i1028" DrawAspect="Content" ObjectID="_1635166903" r:id="rId15"/>
+        </w:object>
+      </w:r>
+    </w:p>
+    <w:p>
+      <w:pPr>
+        <w:pStyle w:val="Caption"/>
+        <w:jc w:val="center"/>
+      </w:pPr>
+      <w:r>
+        <w:t xml:space="preserve">Snippet </w:t>
+      </w:r>
+      <w:r>
+        <w:fldChar w:fldCharType="begin"/>
+      </w:r>
+      <w:r>
+        <w:instrText xml:space="preserve"> SEQ Snippet \* ARABIC </w:instrText>
+      </w:r>
+      <w:r>
+        <w:fldChar w:fldCharType="separate"/>
+      </w:r>
+      <w:r>
+        <w:rPr>
+          <w:noProof/>
+        </w:rPr>
+        <w:t>4</w:t>
+      </w:r>
+      <w:r>
+        <w:rPr>
+          <w:noProof/>
+        </w:rPr>
+        <w:fldChar w:fldCharType="end"/>
+      </w:r>
+      <w:r>
+        <w:t>: The only changes to be made compared to the previous Snippet, notice the use of the LinesCodec library</w:t>
       </w:r>
     </w:p>
     <w:p>
       <w:r>
         <w:t xml:space="preserve">I was still feeling a bit confused about how Tokio worked, especially when it came to its asynchronous logic. So, in the hopes to get more knowledgeable about Tokio, I came across this video of a lecture from “RustFest” done in Zurich in 2017: </w:t>
       </w:r>
-      <w:hyperlink r:id="rId8" w:history="1">
+      <w:hyperlink r:id="rId16" w:history="1">
         <w:r>
           <w:rPr>
             <w:rStyle w:val="Hyperlink"/>
@@ -262,6 +523,7 @@
     </w:p>
     <w:p>
       <w:r>
+        <w:lastRenderedPageBreak/>
         <w:t>At my next meeting with my supervisor I presented to him the progress I had made and the programs I had developed. We agreed that the next step for me to take would be for me to implement a server that keeps the same state between sockets i.e. clients. For example, that one connected client can increase the value of a variable and that another connected client can at the “same” time read the value in this variable and modify it. Clearly, the main challenge of this program is dealing with race conditions.</w:t>
       </w:r>
     </w:p>
@@ -269,7 +531,7 @@
       <w:r>
         <w:t xml:space="preserve">After some Googling, I came across </w:t>
       </w:r>
-      <w:hyperlink r:id="rId9" w:history="1">
+      <w:hyperlink r:id="rId17" w:history="1">
         <w:r>
           <w:rPr>
             <w:rStyle w:val="Hyperlink"/>
@@ -283,17 +545,241 @@
     </w:p>
     <w:p>
       <w:r>
-        <w:lastRenderedPageBreak/>
-        <w:t>When I completed the tutorial, I had implemented a simple HTTP server that was multi-threaded, I learned a lot about implementing one’s own Thread Pool and working with Workers that could receive jobs. I also learned about sharing resources within threads by using Atomic Reference Counters (Arc) and Mutexes to be able to lock a variable before modifying it so that race conditions cannot occur. This last piece of knowledge was especially valuable since this is what I could apply to my Rust Echo server.</w:t>
-      </w:r>
-    </w:p>
-    <w:p>
-      <w:r>
-        <w:t>Using the knowledge I gained, I implemented a counter variable into my “Echo” server using the Arc and Mutex Objects so that when multiple clients connected over a system like “telnet” one could modify the value and another could read it and the changes the former made were reflected in the latter’s terminal. Therefore, I managed to implement a Shared-State variable into my Rust server which would no longer be an “Echo” server but simply a server where a variable can be manipulated by multiple clients.</w:t>
-      </w:r>
-      <w:r>
-        <w:br/>
-        <w:t>For now, the knowledge I gained on thread pools and workers is not required for the Tokio server since Asynchronous logic takes care of handling multiple clients (connections).</w:t>
+        <w:t xml:space="preserve">When I completed the tutorial, I had implemented a simple HTTP server that was multi-threaded, I learned a lot about implementing one’s own Thread Pool </w:t>
+      </w:r>
+      <w:r>
+        <w:t xml:space="preserve">(Snippet 5) </w:t>
+      </w:r>
+      <w:r>
+        <w:t>and working with Workers that could receive jobs. I also learned about sharing resources within threads by using Atomic Reference Counters (Arc) and Mutexes to be able to lock a variable before modifying it so that race conditions cannot occur. This last piece of knowledge was especially valuable since this is what I could apply to my Rust Echo server.</w:t>
+      </w:r>
+    </w:p>
+    <w:bookmarkStart w:id="4" w:name="_MON_1635079069"/>
+    <w:bookmarkEnd w:id="4"/>
+    <w:p>
+      <w:pPr>
+        <w:keepNext/>
+        <w:jc w:val="center"/>
+      </w:pPr>
+      <w:r>
+        <w:object w:dxaOrig="9026" w:dyaOrig="4688" w14:anchorId="09D409AA">
+          <v:shape id="_x0000_i1029" type="#_x0000_t75" style="width:409.5pt;height:209.25pt" o:ole="">
+            <v:imagedata r:id="rId18" o:title="" cropbottom="7119f" cropright="6096f"/>
+          </v:shape>
+          <o:OLEObject Type="Embed" ProgID="Word.OpenDocumentText.12" ShapeID="_x0000_i1029" DrawAspect="Content" ObjectID="_1635166904" r:id="rId19"/>
+        </w:object>
+      </w:r>
+    </w:p>
+    <w:p>
+      <w:pPr>
+        <w:pStyle w:val="Caption"/>
+        <w:jc w:val="center"/>
+      </w:pPr>
+      <w:r>
+        <w:t xml:space="preserve">Snippet </w:t>
+      </w:r>
+      <w:r>
+        <w:fldChar w:fldCharType="begin"/>
+      </w:r>
+      <w:r>
+        <w:instrText xml:space="preserve"> SEQ Snippet \* ARABIC </w:instrText>
+      </w:r>
+      <w:r>
+        <w:fldChar w:fldCharType="separate"/>
+      </w:r>
+      <w:r>
+        <w:rPr>
+          <w:noProof/>
+        </w:rPr>
+        <w:t>5</w:t>
+      </w:r>
+      <w:r>
+        <w:rPr>
+          <w:noProof/>
+        </w:rPr>
+        <w:fldChar w:fldCharType="end"/>
+      </w:r>
+      <w:r>
+        <w:t>: The ThreadPool I implemented to learn about Atomic Reference Counters and Mutexes</w:t>
+      </w:r>
+    </w:p>
+    <w:p>
+      <w:r>
+        <w:t>Using the knowledge I gained, I implemented a counter variable into my “Echo” server using the Arc and Mutex Objects so that when multiple clients connected over a system like “telnet” one could modify the value and another could read it and the changes the former made were reflected in the latter’s terminal</w:t>
+      </w:r>
+      <w:r>
+        <w:t xml:space="preserve"> (Snippets 6 &amp; 7)</w:t>
+      </w:r>
+      <w:r>
+        <w:t xml:space="preserve">. </w:t>
+      </w:r>
+      <w:r>
+        <w:t>The were three possible actions a connected client could take: read the variable, increment the variable and decrement the variable by typing “read”, “increment” and “decrement” respectively</w:t>
+      </w:r>
+      <w:r>
+        <w:t xml:space="preserve"> (Snippet 8)</w:t>
+      </w:r>
+      <w:r>
+        <w:t>.</w:t>
+      </w:r>
+    </w:p>
+    <w:bookmarkStart w:id="5" w:name="_MON_1635061154"/>
+    <w:bookmarkEnd w:id="5"/>
+    <w:p>
+      <w:pPr>
+        <w:keepNext/>
+        <w:jc w:val="center"/>
+      </w:pPr>
+      <w:r>
+        <w:object w:dxaOrig="9026" w:dyaOrig="2492" w14:anchorId="3847A305">
+          <v:shape id="_x0000_i1030" type="#_x0000_t75" style="width:333.75pt;height:102.75pt" o:ole="">
+            <v:imagedata r:id="rId20" o:title="" cropbottom="11449f" cropright="17092f"/>
+          </v:shape>
+          <o:OLEObject Type="Embed" ProgID="Word.OpenDocumentText.12" ShapeID="_x0000_i1030" DrawAspect="Content" ObjectID="_1635166905" r:id="rId21"/>
+        </w:object>
+      </w:r>
+    </w:p>
+    <w:p>
+      <w:pPr>
+        <w:pStyle w:val="Caption"/>
+        <w:jc w:val="center"/>
+      </w:pPr>
+      <w:r>
+        <w:t xml:space="preserve">Snippet </w:t>
+      </w:r>
+      <w:fldSimple w:instr=" SEQ Snippet \* ARABIC ">
+        <w:r>
+          <w:rPr>
+            <w:noProof/>
+          </w:rPr>
+          <w:t>6</w:t>
+        </w:r>
+      </w:fldSimple>
+      <w:r>
+        <w:t>: Adding the counter variable wrapped in a Mutex</w:t>
+      </w:r>
+    </w:p>
+    <w:p/>
+    <w:bookmarkStart w:id="6" w:name="_MON_1635079220"/>
+    <w:bookmarkEnd w:id="6"/>
+    <w:p>
+      <w:pPr>
+        <w:keepNext/>
+        <w:jc w:val="center"/>
+      </w:pPr>
+      <w:r>
+        <w:object w:dxaOrig="9026" w:dyaOrig="1028" w14:anchorId="747E6626">
+          <v:shape id="_x0000_i1031" type="#_x0000_t75" style="width:295.5pt;height:29.25pt" o:ole="">
+            <v:imagedata r:id="rId22" o:title="" cropbottom="28494f" cropright="22644f"/>
+          </v:shape>
+          <o:OLEObject Type="Embed" ProgID="Word.OpenDocumentText.12" ShapeID="_x0000_i1031" DrawAspect="Content" ObjectID="_1635166906" r:id="rId23"/>
+        </w:object>
+      </w:r>
+    </w:p>
+    <w:p>
+      <w:pPr>
+        <w:pStyle w:val="Caption"/>
+        <w:jc w:val="center"/>
+      </w:pPr>
+      <w:r>
+        <w:t xml:space="preserve">Snippet </w:t>
+      </w:r>
+      <w:r>
+        <w:fldChar w:fldCharType="begin"/>
+      </w:r>
+      <w:r>
+        <w:instrText xml:space="preserve"> SEQ Snippet \* ARABIC </w:instrText>
+      </w:r>
+      <w:r>
+        <w:fldChar w:fldCharType="separate"/>
+      </w:r>
+      <w:r>
+        <w:rPr>
+          <w:noProof/>
+        </w:rPr>
+        <w:t>7</w:t>
+      </w:r>
+      <w:r>
+        <w:rPr>
+          <w:noProof/>
+        </w:rPr>
+        <w:fldChar w:fldCharType="end"/>
+      </w:r>
+      <w:r>
+        <w:t>: Cloning the Mutex for each connection socket so as to have and keep track of multiple "owners" for one Rust variable</w:t>
+      </w:r>
+    </w:p>
+    <w:bookmarkStart w:id="7" w:name="_MON_1635079390"/>
+    <w:bookmarkEnd w:id="7"/>
+    <w:p>
+      <w:pPr>
+        <w:keepNext/>
+        <w:jc w:val="center"/>
+      </w:pPr>
+      <w:r>
+        <w:object w:dxaOrig="9026" w:dyaOrig="2004" w14:anchorId="203757DC">
+          <v:shape id="_x0000_i1032" type="#_x0000_t75" style="width:419.25pt;height:76.5pt" o:ole="">
+            <v:imagedata r:id="rId24" o:title="" cropbottom="15650f" cropright="4681f"/>
+          </v:shape>
+          <o:OLEObject Type="Embed" ProgID="Word.OpenDocumentText.12" ShapeID="_x0000_i1032" DrawAspect="Content" ObjectID="_1635166907" r:id="rId25"/>
+        </w:object>
+      </w:r>
+    </w:p>
+    <w:p>
+      <w:pPr>
+        <w:pStyle w:val="Caption"/>
+        <w:jc w:val="center"/>
+      </w:pPr>
+      <w:r>
+        <w:t xml:space="preserve">Snippet </w:t>
+      </w:r>
+      <w:r>
+        <w:fldChar w:fldCharType="begin"/>
+      </w:r>
+      <w:r>
+        <w:instrText xml:space="preserve"> SEQ Snippet \* ARABIC </w:instrText>
+      </w:r>
+      <w:r>
+        <w:fldChar w:fldCharType="separate"/>
+      </w:r>
+      <w:r>
+        <w:rPr>
+          <w:noProof/>
+        </w:rPr>
+        <w:t>8</w:t>
+      </w:r>
+      <w:r>
+        <w:rPr>
+          <w:noProof/>
+        </w:rPr>
+        <w:fldChar w:fldCharType="end"/>
+      </w:r>
+      <w:r>
+        <w:t>: Getting the counter's lock so as to modify it when the connected client requests so, in this case incrementing the variable</w:t>
+      </w:r>
+    </w:p>
+    <w:p>
+      <w:r>
+        <w:t>Therefore, I managed to implement a Shared-State variable into my Rust server which would no longer be an “Echo” server but simply a server where a variable can be manipulated by multiple clients.</w:t>
+      </w:r>
+      <w:r>
+        <w:t xml:space="preserve"> Technically, I have now got my first working database, one where an integer value is stored in volatile (RAM) memory that is only stored while the program is running.</w:t>
+      </w:r>
+      <w:r>
+        <w:br/>
+        <w:t xml:space="preserve">For now, the knowledge I gained on thread pools and workers is not required for the Tokio server since </w:t>
+      </w:r>
+      <w:r>
+        <w:t xml:space="preserve">the </w:t>
+      </w:r>
+      <w:r>
+        <w:t>Asynchronous logic</w:t>
+      </w:r>
+      <w:r>
+        <w:t xml:space="preserve"> coded into the Tokio library</w:t>
+      </w:r>
+      <w:r>
+        <w:t xml:space="preserve"> takes care of handling multiple clients (connections).</w:t>
       </w:r>
     </w:p>
     <w:p>
@@ -317,7 +803,7 @@
       <w:r>
         <w:t xml:space="preserve">Firstly, I came across </w:t>
       </w:r>
-      <w:hyperlink r:id="rId10" w:history="1">
+      <w:hyperlink r:id="rId26" w:history="1">
         <w:r>
           <w:rPr>
             <w:rStyle w:val="Hyperlink"/>
@@ -328,7 +814,7 @@
       <w:r>
         <w:t xml:space="preserve"> from the 2018 “FOSDEM” event which according to </w:t>
       </w:r>
-      <w:hyperlink r:id="rId11" w:history="1">
+      <w:hyperlink r:id="rId27" w:history="1">
         <w:r>
           <w:rPr>
             <w:rStyle w:val="Hyperlink"/>
@@ -353,15 +839,233 @@
         <w:t>sing Rust to Build a Distributed Transactional Key-Value Database</w:t>
       </w:r>
       <w:r>
-        <w:t xml:space="preserve">. Unfortunately, even though this lecture gave me knowledge about what tools and libraries are available to get a database up and running in Rust, it was too high-level in terms of it’s thinking. It seems the lecture is aimed more what a business could do rather than what I’m looking for which is to get into the low-level technical details of database design so I can build one myself from scratch. </w:t>
-      </w:r>
-      <w:r>
-        <w:t>Thankfully it did offer a clue as to what I could research next: it was mentioned that for the database’s key-value storage engine, the Rust library “RocksDB” could be used. I thought that maybe I could see how this library is implemented so that I can gain more of the low-level knowledge I’m looking for.</w:t>
-      </w:r>
-      <w:bookmarkStart w:id="0" w:name="_GoBack"/>
-      <w:bookmarkEnd w:id="0"/>
+        <w:t xml:space="preserve">. Unfortunately, even though this lecture gave me knowledge about what tools and libraries are available to get a database up and running in Rust, it was too high-level in terms of </w:t>
+      </w:r>
+      <w:r>
+        <w:t>its</w:t>
+      </w:r>
+      <w:r>
+        <w:t xml:space="preserve"> thinking. It seems the lecture is aimed more what a business could do rather than what I’m looking for which is to get into the low-level technical details of database design so I can build one myself from scratch. </w:t>
+      </w:r>
+      <w:r>
+        <w:t>Thankfully it did offer a clue as to what I could research next: it was mentioned that for the database’s key-value storage engine, the Rust</w:t>
+      </w:r>
+      <w:r>
+        <w:t xml:space="preserve"> wrapper</w:t>
+      </w:r>
+      <w:r>
+        <w:t xml:space="preserve"> library </w:t>
+      </w:r>
+      <w:r>
+        <w:t xml:space="preserve">for </w:t>
+      </w:r>
+      <w:r>
+        <w:t>“RocksDB” could be used. I thought that maybe I could see how this library is implemented so that I can gain more of the low-level knowledge I’m looking for.</w:t>
+      </w:r>
+    </w:p>
+    <w:p>
+      <w:r>
+        <w:lastRenderedPageBreak/>
+        <w:t xml:space="preserve">Before looking into RocksDB, I stumbled upon a </w:t>
+      </w:r>
+      <w:hyperlink r:id="rId28" w:history="1">
+        <w:r>
+          <w:rPr>
+            <w:rStyle w:val="Hyperlink"/>
+          </w:rPr>
+          <w:t>blog series</w:t>
+        </w:r>
+      </w:hyperlink>
+      <w:r>
+        <w:t xml:space="preserve"> by “</w:t>
+      </w:r>
+      <w:r>
+        <w:t>Emmanuel Goossaert</w:t>
+      </w:r>
+      <w:r>
+        <w:t>” where he documents his journey into developing a key-value storage system using C++ and HashTables, I find this very interesting because what he is doing is basically what I’m trying to do but with Rust (and also I would probably use BTrees instead of HashTables since that is what Rust supports well).</w:t>
+      </w:r>
+      <w:r>
+        <w:br/>
+        <w:t>At present I’m going to read through his blog and see how much I can learn that I can apply to my own system.</w:t>
+      </w:r>
+      <w:r>
+        <w:br/>
+        <w:t xml:space="preserve">I’ve also been thinking about how I can design a simple key-value store building upon the Tokio server I have developed. Basically, I think I can build a Rust module where I can encapsulate all the database management functions and the actual BTree on there and use my Tokio server implementation to get commands from a user (e.g. “Set Name ‘John’) parse them, and call the proper functions from my module to store the desired information into the BTree. At the moment this is a memory only implementation, when I achieve </w:t>
+      </w:r>
+      <w:r>
+        <w:t>this,</w:t>
+      </w:r>
+      <w:r>
+        <w:t xml:space="preserve"> I would think of implementing disk writing.</w:t>
+      </w:r>
+    </w:p>
+    <w:p>
+      <w:r>
+        <w:t xml:space="preserve">After meeting with my supervisor I decided that the couple of weeks before the project report submission was due my work would consist of the following two elements: firstly, doing research behind key-value databases (which I explained in the </w:t>
+      </w:r>
+      <w:hyperlink w:anchor="_Related_Work" w:history="1">
+        <w:r>
+          <w:rPr>
+            <w:rStyle w:val="Hyperlink"/>
+          </w:rPr>
+          <w:t>related work</w:t>
+        </w:r>
+      </w:hyperlink>
+      <w:r>
+        <w:t xml:space="preserve"> part of the report) and secondly, to try to implement the design I had come up with before: a </w:t>
+      </w:r>
+      <w:proofErr w:type="spellStart"/>
+      <w:r>
+        <w:t>BTree</w:t>
+      </w:r>
+      <w:proofErr w:type="spellEnd"/>
+      <w:r>
+        <w:t xml:space="preserve"> database in Rust using what I have built previously.</w:t>
+      </w:r>
+    </w:p>
+    <w:p>
+      <w:pPr>
+        <w:pStyle w:val="Heading1"/>
+      </w:pPr>
+      <w:bookmarkStart w:id="8" w:name="_Related_Work"/>
+      <w:bookmarkEnd w:id="8"/>
+      <w:r>
+        <w:t>Related Work</w:t>
+      </w:r>
+    </w:p>
+    <w:p>
+      <w:r>
+        <w:t>Most of my related work focused on researching database design and studying different key-value storage implementations. I decided to research key-value storage databases specifically because my initial milestone for this project is to implement a simple Key-Value storage database in Rust.</w:t>
+      </w:r>
+    </w:p>
+    <w:p>
+      <w:pPr>
+        <w:pStyle w:val="Heading2"/>
+      </w:pPr>
+      <w:r>
+        <w:t>RocksDB</w:t>
+      </w:r>
+    </w:p>
+    <w:p>
+      <w:r>
+        <w:t>I decided to start by looking into “RocksDB” as I had heard about this database before while watching a seminar on a database implementation in Rust, as I mentioned previously in my report.</w:t>
+      </w:r>
+    </w:p>
+    <w:p>
+      <w:r>
+        <w:t>RocksDB is a database</w:t>
+      </w:r>
+      <w:r>
+        <w:t xml:space="preserve"> maintained by Facebook and it is based on another database called “</w:t>
+      </w:r>
+      <w:proofErr w:type="spellStart"/>
+      <w:r>
+        <w:t>LevelDB</w:t>
+      </w:r>
+      <w:proofErr w:type="spellEnd"/>
+      <w:r>
+        <w:t>”</w:t>
+      </w:r>
+      <w:r>
+        <w:t xml:space="preserve"> with the aim of being specially tailored for fast storage media, specifically Flash media. It aims to stand out for server workloads that include high-random reads and high-update reads (i.e. overwriting).</w:t>
+      </w:r>
+      <w:r>
+        <w:br/>
+        <w:t>When it comes to the architecture (design) of it, the developers base their database on 3 foundational objects: the “memtable” which is a data structure that is in-memory (RAM), the “logfile” which keeps track of changes done to the memtable and is always written to permanent storage (Hard Disk or Solid State Drives) and the “sstfile</w:t>
+      </w:r>
+      <w:r>
+        <w:t>”</w:t>
+      </w:r>
+      <w:r>
+        <w:t>, which is the one that hold the database structure in permanent storage.</w:t>
+      </w:r>
+      <w:r>
+        <w:br/>
+        <w:t xml:space="preserve">When a change is made to the DB through some of the operations provided by the DB such as Get, Put, or Delete, the changes are </w:t>
+      </w:r>
+      <w:r>
+        <w:t>made</w:t>
+      </w:r>
+      <w:r>
+        <w:t xml:space="preserve"> to the memtable and </w:t>
+      </w:r>
+      <w:r>
+        <w:t>written to the logfile. Once the memtable fills up (because the OS may not be able to prove more RAM to the DB), the memtable gets “flushed” to the sstfile i.e. all of the changes made to the database are written to permanent storage and then the memtable get cleared of data. The logfile is then removed so a new one can be created for the newly cleared out memtable.</w:t>
+      </w:r>
+      <w:r>
+        <w:t xml:space="preserve"> The data is stored in sorted order according to an Iterator definition.</w:t>
+      </w:r>
+    </w:p>
+    <w:p>
+      <w:r>
+        <w:t>The database also implements checksums to prevent against corrupted data.</w:t>
+      </w:r>
+    </w:p>
+    <w:p>
+      <w:r>
+        <w:t xml:space="preserve">Lastly, on the database’s wiki I read they “provide different types of ACID guarantees” and that they support “optimistic” &amp; “pessimistic” transactions. I had heard of ACID before, but I still don’t know </w:t>
+      </w:r>
+      <w:r>
+        <w:lastRenderedPageBreak/>
+        <w:t>what it is, and I know that transactions are the changes that are made to the database when concurrency is allowed but I had never heard of pessimistic &amp; optimistic transactions</w:t>
+      </w:r>
+      <w:r>
+        <w:t xml:space="preserve">”. </w:t>
+      </w:r>
+      <w:r>
+        <w:t>For those reasons I decided to find out about them next.</w:t>
+      </w:r>
+    </w:p>
+    <w:p>
+      <w:hyperlink r:id="rId29" w:history="1">
+        <w:r>
+          <w:rPr>
+            <w:rStyle w:val="Hyperlink"/>
+          </w:rPr>
+          <w:t>https://github.com/facebook/rocksdb/wiki/RocksDB-Basics</w:t>
+        </w:r>
+      </w:hyperlink>
+    </w:p>
+    <w:p>
+      <w:pPr>
+        <w:pStyle w:val="Heading2"/>
+      </w:pPr>
+      <w:r>
+        <w:t>ACID</w:t>
+      </w:r>
     </w:p>
     <w:p/>
+    <w:p>
+      <w:pPr>
+        <w:pStyle w:val="Heading2"/>
+      </w:pPr>
+      <w:r>
+        <w:t>Database Transactions</w:t>
+      </w:r>
+    </w:p>
+    <w:p/>
+    <w:p>
+      <w:pPr>
+        <w:pStyle w:val="Heading2"/>
+      </w:pPr>
+      <w:r>
+        <w:t>Log Structured Database Design</w:t>
+      </w:r>
+    </w:p>
+    <w:p>
+      <w:r>
+        <w:t>On their main website (rocksdb.org) they mention that “</w:t>
+      </w:r>
+      <w:r>
+        <w:t>RocksDB uses a log structured database engine</w:t>
+      </w:r>
+      <w:r>
+        <w:t>”.</w:t>
+      </w:r>
+      <w:bookmarkStart w:id="9" w:name="_GoBack"/>
+      <w:bookmarkEnd w:id="9"/>
+    </w:p>
     <w:p>
       <w:pPr>
         <w:pStyle w:val="Heading1"/>
@@ -634,7 +1338,7 @@
       </w:pPr>
     </w:pPrDefault>
   </w:docDefaults>
-  <w:latentStyles w:defLockedState="0" w:defUIPriority="99" w:defSemiHidden="0" w:defUnhideWhenUsed="0" w:defQFormat="0" w:count="377">
+  <w:latentStyles w:defLockedState="0" w:defUIPriority="99" w:defSemiHidden="0" w:defUnhideWhenUsed="0" w:defQFormat="0" w:count="376">
     <w:lsdException w:name="Normal" w:uiPriority="0" w:qFormat="1"/>
     <w:lsdException w:name="heading 1" w:uiPriority="9" w:qFormat="1"/>
     <w:lsdException w:name="heading 2" w:semiHidden="1" w:uiPriority="9" w:unhideWhenUsed="1" w:qFormat="1"/>
@@ -1011,7 +1715,6 @@
     <w:lsdException w:name="Hashtag" w:semiHidden="1" w:unhideWhenUsed="1"/>
     <w:lsdException w:name="Unresolved Mention" w:semiHidden="1" w:unhideWhenUsed="1"/>
     <w:lsdException w:name="Smart Link" w:semiHidden="1" w:unhideWhenUsed="1"/>
-    <w:lsdException w:name="Smart Link Error" w:semiHidden="1" w:unhideWhenUsed="1"/>
   </w:latentStyles>
   <w:style w:type="paragraph" w:default="1" w:styleId="Normal">
     <w:name w:val="Normal"/>
@@ -1207,6 +1910,36 @@
     <w:rsid w:val="00A0585F"/>
     <w:rPr>
       <w:rFonts w:ascii="Segoe UI" w:hAnsi="Segoe UI" w:cs="Segoe UI"/>
+      <w:sz w:val="18"/>
+      <w:szCs w:val="18"/>
+    </w:rPr>
+  </w:style>
+  <w:style w:type="character" w:styleId="Strong">
+    <w:name w:val="Strong"/>
+    <w:basedOn w:val="DefaultParagraphFont"/>
+    <w:uiPriority w:val="22"/>
+    <w:qFormat/>
+    <w:rsid w:val="00387B05"/>
+    <w:rPr>
+      <w:b/>
+      <w:bCs/>
+    </w:rPr>
+  </w:style>
+  <w:style w:type="paragraph" w:styleId="Caption">
+    <w:name w:val="caption"/>
+    <w:basedOn w:val="Normal"/>
+    <w:next w:val="Normal"/>
+    <w:uiPriority w:val="35"/>
+    <w:unhideWhenUsed/>
+    <w:qFormat/>
+    <w:rsid w:val="00387B05"/>
+    <w:pPr>
+      <w:spacing w:after="200" w:line="240" w:lineRule="auto"/>
+    </w:pPr>
+    <w:rPr>
+      <w:i/>
+      <w:iCs/>
+      <w:color w:val="44546A" w:themeColor="text2"/>
       <w:sz w:val="18"/>
       <w:szCs w:val="18"/>
     </w:rPr>

</xml_diff>

<commit_message>
Added ACID research to Related Work
</commit_message>
<xml_diff>
--- a/Progression Report Draft.docx
+++ b/Progression Report Draft.docx
@@ -244,7 +244,7 @@
           <v:shape id="_x0000_i1025" type="#_x0000_t75" style="width:420pt;height:294pt" o:ole="">
             <v:imagedata r:id="rId7" o:title="" cropbottom="5231f" cropright="4572f"/>
           </v:shape>
-          <o:OLEObject Type="Embed" ProgID="Word.OpenDocumentText.12" ShapeID="_x0000_i1025" DrawAspect="Content" ObjectID="_1635166900" r:id="rId8"/>
+          <o:OLEObject Type="Embed" ProgID="Word.OpenDocumentText.12" ShapeID="_x0000_i1025" DrawAspect="Content" ObjectID="_1635328253" r:id="rId8"/>
         </w:object>
       </w:r>
     </w:p>
@@ -256,27 +256,14 @@
       <w:r>
         <w:t xml:space="preserve">Snippet </w:t>
       </w:r>
-      <w:r>
-        <w:fldChar w:fldCharType="begin"/>
-      </w:r>
-      <w:r>
-        <w:instrText xml:space="preserve"> SEQ Snippet \* ARABIC </w:instrText>
-      </w:r>
-      <w:r>
-        <w:fldChar w:fldCharType="separate"/>
-      </w:r>
-      <w:r>
-        <w:rPr>
-          <w:noProof/>
-        </w:rPr>
-        <w:t>1</w:t>
-      </w:r>
-      <w:r>
-        <w:rPr>
-          <w:noProof/>
-        </w:rPr>
-        <w:fldChar w:fldCharType="end"/>
-      </w:r>
+      <w:fldSimple w:instr=" SEQ Snippet \* ARABIC ">
+        <w:r>
+          <w:rPr>
+            <w:noProof/>
+          </w:rPr>
+          <w:t>1</w:t>
+        </w:r>
+      </w:fldSimple>
       <w:r>
         <w:t>: Function to remove a character from a String</w:t>
       </w:r>
@@ -293,7 +280,7 @@
           <v:shape id="_x0000_i1026" type="#_x0000_t75" style="width:436.5pt;height:210.75pt" o:ole="">
             <v:imagedata r:id="rId9" o:title="" cropbottom="6700f" cropright="2177f"/>
           </v:shape>
-          <o:OLEObject Type="Embed" ProgID="Word.OpenDocumentText.12" ShapeID="_x0000_i1026" DrawAspect="Content" ObjectID="_1635166901" r:id="rId10"/>
+          <o:OLEObject Type="Embed" ProgID="Word.OpenDocumentText.12" ShapeID="_x0000_i1026" DrawAspect="Content" ObjectID="_1635328254" r:id="rId10"/>
         </w:object>
       </w:r>
     </w:p>
@@ -305,27 +292,14 @@
       <w:r>
         <w:t xml:space="preserve">Snippet </w:t>
       </w:r>
-      <w:r>
-        <w:fldChar w:fldCharType="begin"/>
-      </w:r>
-      <w:r>
-        <w:instrText xml:space="preserve"> SEQ Snippet \* ARABIC </w:instrText>
-      </w:r>
-      <w:r>
-        <w:fldChar w:fldCharType="separate"/>
-      </w:r>
-      <w:r>
-        <w:rPr>
-          <w:noProof/>
-        </w:rPr>
-        <w:t>2</w:t>
-      </w:r>
-      <w:r>
-        <w:rPr>
-          <w:noProof/>
-        </w:rPr>
-        <w:fldChar w:fldCharType="end"/>
-      </w:r>
+      <w:fldSimple w:instr=" SEQ Snippet \* ARABIC ">
+        <w:r>
+          <w:rPr>
+            <w:noProof/>
+          </w:rPr>
+          <w:t>2</w:t>
+        </w:r>
+      </w:fldSimple>
       <w:r>
         <w:t>: Saving to the file system</w:t>
       </w:r>
@@ -356,15 +330,7 @@
         <w:t>library,</w:t>
       </w:r>
       <w:r>
-        <w:t xml:space="preserve"> so I decided to look into it. By following the tutorials in the Tokio documentation I made a simple “Echo” server. This program, when you connect through a client like “Telnet” on Windows will immediately send back anything that is sent to it i.e. if you press “h” on your keyboard, you would receive “h” back immediately so your terminal would display “</w:t>
-      </w:r>
-      <w:proofErr w:type="spellStart"/>
-      <w:r>
-        <w:t>hh</w:t>
-      </w:r>
-      <w:proofErr w:type="spellEnd"/>
-      <w:r>
-        <w:t>”</w:t>
+        <w:t xml:space="preserve"> so I decided to look into it. By following the tutorials in the Tokio documentation I made a simple “Echo” server. This program, when you connect through a client like “Telnet” on Windows will immediately send back anything that is sent to it i.e. if you press “h” on your keyboard, you would receive “h” back immediately so your terminal would display “hh”</w:t>
       </w:r>
       <w:r>
         <w:t xml:space="preserve"> (Snippet 3)</w:t>
@@ -391,7 +357,7 @@
           <v:shape id="_x0000_i1027" type="#_x0000_t75" style="width:424.5pt;height:149.25pt" o:ole="">
             <v:imagedata r:id="rId12" o:title="" cropbottom="9079f" cropright="3919f"/>
           </v:shape>
-          <o:OLEObject Type="Embed" ProgID="Word.OpenDocumentText.12" ShapeID="_x0000_i1027" DrawAspect="Content" ObjectID="_1635166902" r:id="rId13"/>
+          <o:OLEObject Type="Embed" ProgID="Word.OpenDocumentText.12" ShapeID="_x0000_i1027" DrawAspect="Content" ObjectID="_1635328255" r:id="rId13"/>
         </w:object>
       </w:r>
     </w:p>
@@ -403,27 +369,14 @@
       <w:r>
         <w:t xml:space="preserve">Snippet </w:t>
       </w:r>
-      <w:r>
-        <w:fldChar w:fldCharType="begin"/>
-      </w:r>
-      <w:r>
-        <w:instrText xml:space="preserve"> SEQ Snippet \* ARABIC </w:instrText>
-      </w:r>
-      <w:r>
-        <w:fldChar w:fldCharType="separate"/>
-      </w:r>
-      <w:r>
-        <w:rPr>
-          <w:noProof/>
-        </w:rPr>
-        <w:t>3</w:t>
-      </w:r>
-      <w:r>
-        <w:rPr>
-          <w:noProof/>
-        </w:rPr>
-        <w:fldChar w:fldCharType="end"/>
-      </w:r>
+      <w:fldSimple w:instr=" SEQ Snippet \* ARABIC ">
+        <w:r>
+          <w:rPr>
+            <w:noProof/>
+          </w:rPr>
+          <w:t>3</w:t>
+        </w:r>
+      </w:fldSimple>
       <w:r>
         <w:t>: The part of the program that echoes back characters by using the copy function from the Tokio library</w:t>
       </w:r>
@@ -463,7 +416,7 @@
           <v:shape id="_x0000_i1028" type="#_x0000_t75" style="width:414.75pt;height:76.5pt" o:ole="">
             <v:imagedata r:id="rId14" o:title="" cropbottom="15650f" cropright="5334f"/>
           </v:shape>
-          <o:OLEObject Type="Embed" ProgID="Word.OpenDocumentText.12" ShapeID="_x0000_i1028" DrawAspect="Content" ObjectID="_1635166903" r:id="rId15"/>
+          <o:OLEObject Type="Embed" ProgID="Word.OpenDocumentText.12" ShapeID="_x0000_i1028" DrawAspect="Content" ObjectID="_1635328256" r:id="rId15"/>
         </w:object>
       </w:r>
     </w:p>
@@ -475,27 +428,14 @@
       <w:r>
         <w:t xml:space="preserve">Snippet </w:t>
       </w:r>
-      <w:r>
-        <w:fldChar w:fldCharType="begin"/>
-      </w:r>
-      <w:r>
-        <w:instrText xml:space="preserve"> SEQ Snippet \* ARABIC </w:instrText>
-      </w:r>
-      <w:r>
-        <w:fldChar w:fldCharType="separate"/>
-      </w:r>
-      <w:r>
-        <w:rPr>
-          <w:noProof/>
-        </w:rPr>
-        <w:t>4</w:t>
-      </w:r>
-      <w:r>
-        <w:rPr>
-          <w:noProof/>
-        </w:rPr>
-        <w:fldChar w:fldCharType="end"/>
-      </w:r>
+      <w:fldSimple w:instr=" SEQ Snippet \* ARABIC ">
+        <w:r>
+          <w:rPr>
+            <w:noProof/>
+          </w:rPr>
+          <w:t>4</w:t>
+        </w:r>
+      </w:fldSimple>
       <w:r>
         <w:t>: The only changes to be made compared to the previous Snippet, notice the use of the LinesCodec library</w:t>
       </w:r>
@@ -566,76 +506,7 @@
           <v:shape id="_x0000_i1029" type="#_x0000_t75" style="width:409.5pt;height:209.25pt" o:ole="">
             <v:imagedata r:id="rId18" o:title="" cropbottom="7119f" cropright="6096f"/>
           </v:shape>
-          <o:OLEObject Type="Embed" ProgID="Word.OpenDocumentText.12" ShapeID="_x0000_i1029" DrawAspect="Content" ObjectID="_1635166904" r:id="rId19"/>
-        </w:object>
-      </w:r>
-    </w:p>
-    <w:p>
-      <w:pPr>
-        <w:pStyle w:val="Caption"/>
-        <w:jc w:val="center"/>
-      </w:pPr>
-      <w:r>
-        <w:t xml:space="preserve">Snippet </w:t>
-      </w:r>
-      <w:r>
-        <w:fldChar w:fldCharType="begin"/>
-      </w:r>
-      <w:r>
-        <w:instrText xml:space="preserve"> SEQ Snippet \* ARABIC </w:instrText>
-      </w:r>
-      <w:r>
-        <w:fldChar w:fldCharType="separate"/>
-      </w:r>
-      <w:r>
-        <w:rPr>
-          <w:noProof/>
-        </w:rPr>
-        <w:t>5</w:t>
-      </w:r>
-      <w:r>
-        <w:rPr>
-          <w:noProof/>
-        </w:rPr>
-        <w:fldChar w:fldCharType="end"/>
-      </w:r>
-      <w:r>
-        <w:t>: The ThreadPool I implemented to learn about Atomic Reference Counters and Mutexes</w:t>
-      </w:r>
-    </w:p>
-    <w:p>
-      <w:r>
-        <w:t>Using the knowledge I gained, I implemented a counter variable into my “Echo” server using the Arc and Mutex Objects so that when multiple clients connected over a system like “telnet” one could modify the value and another could read it and the changes the former made were reflected in the latter’s terminal</w:t>
-      </w:r>
-      <w:r>
-        <w:t xml:space="preserve"> (Snippets 6 &amp; 7)</w:t>
-      </w:r>
-      <w:r>
-        <w:t xml:space="preserve">. </w:t>
-      </w:r>
-      <w:r>
-        <w:t>The were three possible actions a connected client could take: read the variable, increment the variable and decrement the variable by typing “read”, “increment” and “decrement” respectively</w:t>
-      </w:r>
-      <w:r>
-        <w:t xml:space="preserve"> (Snippet 8)</w:t>
-      </w:r>
-      <w:r>
-        <w:t>.</w:t>
-      </w:r>
-    </w:p>
-    <w:bookmarkStart w:id="5" w:name="_MON_1635061154"/>
-    <w:bookmarkEnd w:id="5"/>
-    <w:p>
-      <w:pPr>
-        <w:keepNext/>
-        <w:jc w:val="center"/>
-      </w:pPr>
-      <w:r>
-        <w:object w:dxaOrig="9026" w:dyaOrig="2492" w14:anchorId="3847A305">
-          <v:shape id="_x0000_i1030" type="#_x0000_t75" style="width:333.75pt;height:102.75pt" o:ole="">
-            <v:imagedata r:id="rId20" o:title="" cropbottom="11449f" cropright="17092f"/>
-          </v:shape>
-          <o:OLEObject Type="Embed" ProgID="Word.OpenDocumentText.12" ShapeID="_x0000_i1030" DrawAspect="Content" ObjectID="_1635166905" r:id="rId21"/>
+          <o:OLEObject Type="Embed" ProgID="Word.OpenDocumentText.12" ShapeID="_x0000_i1029" DrawAspect="Content" ObjectID="_1635328257" r:id="rId19"/>
         </w:object>
       </w:r>
     </w:p>
@@ -652,9 +523,78 @@
           <w:rPr>
             <w:noProof/>
           </w:rPr>
-          <w:t>6</w:t>
+          <w:t>5</w:t>
         </w:r>
       </w:fldSimple>
+      <w:r>
+        <w:t>: The ThreadPool I implemented to learn about Atomic Reference Counters and Mutexes</w:t>
+      </w:r>
+    </w:p>
+    <w:p>
+      <w:r>
+        <w:t>Using the knowledge I gained, I implemented a counter variable into my “Echo” server using the Arc and Mutex Objects so that when multiple clients connected over a system like “telnet” one could modify the value and another could read it and the changes the former made were reflected in the latter’s terminal</w:t>
+      </w:r>
+      <w:r>
+        <w:t xml:space="preserve"> (Snippets 6 &amp; 7)</w:t>
+      </w:r>
+      <w:r>
+        <w:t xml:space="preserve">. </w:t>
+      </w:r>
+      <w:r>
+        <w:t>The were three possible actions a connected client could take: read the variable, increment the variable and decrement the variable by typing “read”, “increment” and “decrement” respectively</w:t>
+      </w:r>
+      <w:r>
+        <w:t xml:space="preserve"> (Snippet 8)</w:t>
+      </w:r>
+      <w:r>
+        <w:t>.</w:t>
+      </w:r>
+    </w:p>
+    <w:bookmarkStart w:id="5" w:name="_MON_1635061154"/>
+    <w:bookmarkEnd w:id="5"/>
+    <w:p>
+      <w:pPr>
+        <w:keepNext/>
+        <w:jc w:val="center"/>
+      </w:pPr>
+      <w:r>
+        <w:object w:dxaOrig="9026" w:dyaOrig="2492" w14:anchorId="3847A305">
+          <v:shape id="_x0000_i1030" type="#_x0000_t75" style="width:333.75pt;height:102.75pt" o:ole="">
+            <v:imagedata r:id="rId20" o:title="" cropbottom="11449f" cropright="17092f"/>
+          </v:shape>
+          <o:OLEObject Type="Embed" ProgID="Word.OpenDocumentText.12" ShapeID="_x0000_i1030" DrawAspect="Content" ObjectID="_1635328258" r:id="rId21"/>
+        </w:object>
+      </w:r>
+    </w:p>
+    <w:p>
+      <w:pPr>
+        <w:pStyle w:val="Caption"/>
+        <w:jc w:val="center"/>
+      </w:pPr>
+      <w:r>
+        <w:t xml:space="preserve">Snippet </w:t>
+      </w:r>
+      <w:r>
+        <w:fldChar w:fldCharType="begin"/>
+      </w:r>
+      <w:r>
+        <w:instrText xml:space="preserve"> SEQ Snippet \* ARABIC </w:instrText>
+      </w:r>
+      <w:r>
+        <w:fldChar w:fldCharType="separate"/>
+      </w:r>
+      <w:r>
+        <w:rPr>
+          <w:noProof/>
+        </w:rPr>
+        <w:t>6</w:t>
+      </w:r>
+      <w:r>
+        <w:rPr>
+          <w:noProof/>
+        </w:rPr>
+        <w:fldChar w:fldCharType="end"/>
+      </w:r>
       <w:r>
         <w:t>: Adding the counter variable wrapped in a Mutex</w:t>
       </w:r>
@@ -672,7 +612,7 @@
           <v:shape id="_x0000_i1031" type="#_x0000_t75" style="width:295.5pt;height:29.25pt" o:ole="">
             <v:imagedata r:id="rId22" o:title="" cropbottom="28494f" cropright="22644f"/>
           </v:shape>
-          <o:OLEObject Type="Embed" ProgID="Word.OpenDocumentText.12" ShapeID="_x0000_i1031" DrawAspect="Content" ObjectID="_1635166906" r:id="rId23"/>
+          <o:OLEObject Type="Embed" ProgID="Word.OpenDocumentText.12" ShapeID="_x0000_i1031" DrawAspect="Content" ObjectID="_1635328259" r:id="rId23"/>
         </w:object>
       </w:r>
     </w:p>
@@ -684,27 +624,14 @@
       <w:r>
         <w:t xml:space="preserve">Snippet </w:t>
       </w:r>
-      <w:r>
-        <w:fldChar w:fldCharType="begin"/>
-      </w:r>
-      <w:r>
-        <w:instrText xml:space="preserve"> SEQ Snippet \* ARABIC </w:instrText>
-      </w:r>
-      <w:r>
-        <w:fldChar w:fldCharType="separate"/>
-      </w:r>
-      <w:r>
-        <w:rPr>
-          <w:noProof/>
-        </w:rPr>
-        <w:t>7</w:t>
-      </w:r>
-      <w:r>
-        <w:rPr>
-          <w:noProof/>
-        </w:rPr>
-        <w:fldChar w:fldCharType="end"/>
-      </w:r>
+      <w:fldSimple w:instr=" SEQ Snippet \* ARABIC ">
+        <w:r>
+          <w:rPr>
+            <w:noProof/>
+          </w:rPr>
+          <w:t>7</w:t>
+        </w:r>
+      </w:fldSimple>
       <w:r>
         <w:t>: Cloning the Mutex for each connection socket so as to have and keep track of multiple "owners" for one Rust variable</w:t>
       </w:r>
@@ -721,7 +648,7 @@
           <v:shape id="_x0000_i1032" type="#_x0000_t75" style="width:419.25pt;height:76.5pt" o:ole="">
             <v:imagedata r:id="rId24" o:title="" cropbottom="15650f" cropright="4681f"/>
           </v:shape>
-          <o:OLEObject Type="Embed" ProgID="Word.OpenDocumentText.12" ShapeID="_x0000_i1032" DrawAspect="Content" ObjectID="_1635166907" r:id="rId25"/>
+          <o:OLEObject Type="Embed" ProgID="Word.OpenDocumentText.12" ShapeID="_x0000_i1032" DrawAspect="Content" ObjectID="_1635328260" r:id="rId25"/>
         </w:object>
       </w:r>
     </w:p>
@@ -733,27 +660,14 @@
       <w:r>
         <w:t xml:space="preserve">Snippet </w:t>
       </w:r>
-      <w:r>
-        <w:fldChar w:fldCharType="begin"/>
-      </w:r>
-      <w:r>
-        <w:instrText xml:space="preserve"> SEQ Snippet \* ARABIC </w:instrText>
-      </w:r>
-      <w:r>
-        <w:fldChar w:fldCharType="separate"/>
-      </w:r>
-      <w:r>
-        <w:rPr>
-          <w:noProof/>
-        </w:rPr>
-        <w:t>8</w:t>
-      </w:r>
-      <w:r>
-        <w:rPr>
-          <w:noProof/>
-        </w:rPr>
-        <w:fldChar w:fldCharType="end"/>
-      </w:r>
+      <w:fldSimple w:instr=" SEQ Snippet \* ARABIC ">
+        <w:r>
+          <w:rPr>
+            <w:noProof/>
+          </w:rPr>
+          <w:t>8</w:t>
+        </w:r>
+      </w:fldSimple>
       <w:r>
         <w:t>: Getting the counter's lock so as to modify it when the connected client requests so, in this case incrementing the variable</w:t>
       </w:r>
@@ -913,15 +827,7 @@
         </w:r>
       </w:hyperlink>
       <w:r>
-        <w:t xml:space="preserve"> part of the report) and secondly, to try to implement the design I had come up with before: a </w:t>
-      </w:r>
-      <w:proofErr w:type="spellStart"/>
-      <w:r>
-        <w:t>BTree</w:t>
-      </w:r>
-      <w:proofErr w:type="spellEnd"/>
-      <w:r>
-        <w:t xml:space="preserve"> database in Rust using what I have built previously.</w:t>
+        <w:t xml:space="preserve"> part of the report) and secondly, to try to implement the design I had come up with before: a BTree database in Rust using what I have built previously.</w:t>
       </w:r>
     </w:p>
     <w:p>
@@ -957,15 +863,7 @@
         <w:t>RocksDB is a database</w:t>
       </w:r>
       <w:r>
-        <w:t xml:space="preserve"> maintained by Facebook and it is based on another database called “</w:t>
-      </w:r>
-      <w:proofErr w:type="spellStart"/>
-      <w:r>
-        <w:t>LevelDB</w:t>
-      </w:r>
-      <w:proofErr w:type="spellEnd"/>
-      <w:r>
-        <w:t>”</w:t>
+        <w:t xml:space="preserve"> maintained by Facebook and it is based on another database called “LevelDB”</w:t>
       </w:r>
       <w:r>
         <w:t xml:space="preserve"> with the aim of being specially tailored for fast storage media, specifically Flash media. It aims to stand out for server workloads that include high-random reads and high-update reads (i.e. overwriting).</w:t>
@@ -1034,43 +932,191 @@
       <w:r>
         <w:t>ACID</w:t>
       </w:r>
-    </w:p>
-    <w:p/>
-    <w:p>
-      <w:pPr>
-        <w:pStyle w:val="Heading2"/>
-      </w:pPr>
-      <w:r>
-        <w:t>Database Transactions</w:t>
-      </w:r>
-    </w:p>
-    <w:p/>
-    <w:p>
-      <w:pPr>
-        <w:pStyle w:val="Heading2"/>
-      </w:pPr>
-      <w:r>
-        <w:t>Log Structured Database Design</w:t>
-      </w:r>
-    </w:p>
-    <w:p>
-      <w:r>
-        <w:t>On their main website (rocksdb.org) they mention that “</w:t>
-      </w:r>
-      <w:r>
-        <w:t>RocksDB uses a log structured database engine</w:t>
-      </w:r>
-      <w:r>
-        <w:t>”.</w:t>
+      <w:r>
+        <w:t xml:space="preserve"> &amp; Database Transactions</w:t>
+      </w:r>
+    </w:p>
+    <w:p>
+      <w:pPr>
+        <w:rPr>
+          <w:b/>
+          <w:bCs/>
+        </w:rPr>
+      </w:pPr>
+      <w:hyperlink r:id="rId30" w:history="1">
+        <w:r>
+          <w:rPr>
+            <w:rStyle w:val="Hyperlink"/>
+            <w:b/>
+            <w:bCs/>
+          </w:rPr>
+          <w:t>https://www.lifewire.com/the-acid-model-1019731</w:t>
+        </w:r>
+      </w:hyperlink>
+    </w:p>
+    <w:p>
+      <w:pPr>
+        <w:rPr>
+          <w:b/>
+          <w:bCs/>
+        </w:rPr>
+      </w:pPr>
+      <w:hyperlink r:id="rId31" w:history="1">
+        <w:r>
+          <w:rPr>
+            <w:rStyle w:val="Hyperlink"/>
+            <w:b/>
+            <w:bCs/>
+          </w:rPr>
+          <w:t>https://en.wikipedia.org/wiki/ACID</w:t>
+        </w:r>
+      </w:hyperlink>
+    </w:p>
+    <w:p>
+      <w:r>
+        <w:t xml:space="preserve">According to an article on </w:t>
+      </w:r>
+      <w:r>
+        <w:rPr>
+          <w:i/>
+          <w:iCs/>
+        </w:rPr>
+        <w:t>Lifewire</w:t>
+      </w:r>
+      <w:r>
+        <w:t xml:space="preserve"> “</w:t>
+      </w:r>
+      <w:r>
+        <w:t>The ACID model of database design is one of the oldest and most important concepts of database theory.</w:t>
+      </w:r>
+      <w:r>
+        <w:t>” It is a set of four properties that database systems must try to meet as these four properties, when met by a database</w:t>
+      </w:r>
+      <w:r>
+        <w:t>, indicate that the database is reliable. It is probably the most popular database paradigm. I have also now learned that a Transaction is an operation or sequence of operations on the database that satisfy the ACID properties. These four properties are the following:</w:t>
+      </w:r>
+    </w:p>
+    <w:p>
+      <w:pPr>
+        <w:pStyle w:val="ListParagraph"/>
+        <w:numPr>
+          <w:ilvl w:val="0"/>
+          <w:numId w:val="3"/>
+        </w:numPr>
+      </w:pPr>
+      <w:r>
+        <w:rPr>
+          <w:b/>
+          <w:bCs/>
+        </w:rPr>
+        <w:t>Atomicity</w:t>
+      </w:r>
+      <w:r>
+        <w:t>: This means that if a transaction consists of multiple operations on the database, the Database Management System (DBMS) has to have measures in place to guarantee that either all the operations of the transaction complete or if one fails then all of the operations fail. e.g. if a transaction consists of a read, write and deletion, if the writing operation fails for some reason (like a hardware or software failure) then the deletion operation must not happen.</w:t>
+      </w:r>
+    </w:p>
+    <w:p>
+      <w:pPr>
+        <w:pStyle w:val="ListParagraph"/>
+        <w:numPr>
+          <w:ilvl w:val="0"/>
+          <w:numId w:val="3"/>
+        </w:numPr>
+        <w:rPr>
+          <w:b/>
+          <w:bCs/>
+        </w:rPr>
+      </w:pPr>
+      <w:r>
+        <w:rPr>
+          <w:b/>
+          <w:bCs/>
+        </w:rPr>
+        <w:t>Consistency:</w:t>
+      </w:r>
+      <w:r>
+        <w:t xml:space="preserve"> This means that each transaction on the DB must always comply with the rules of the database. For example, in an SQL database where there is a column defined with the datatype “Date” then the DBMS must not allow a value like “John” to be stored in it, otherwise this would break the rules of the database. If for some reason, a transaction happens that violates the rules of the DB, the DBMS must have measures in place to roll back the DB to a previous state where the rules have not been violated.</w:t>
+      </w:r>
+    </w:p>
+    <w:p>
+      <w:pPr>
+        <w:pStyle w:val="ListParagraph"/>
+        <w:numPr>
+          <w:ilvl w:val="0"/>
+          <w:numId w:val="3"/>
+        </w:numPr>
+        <w:rPr>
+          <w:b/>
+          <w:bCs/>
+        </w:rPr>
+      </w:pPr>
+      <w:r>
+        <w:rPr>
+          <w:b/>
+          <w:bCs/>
+        </w:rPr>
+        <w:t>Isolation:</w:t>
+      </w:r>
+      <w:r>
+        <w:t xml:space="preserve"> Isolation is very important in the context of concurrent modifications and DBs that have multiple users, as isolation means that if two different transactions have to take place, say by two different users, they must happen without interfering with each other. One of the ways to achieve this is to use a transaction queue where only one transaction can happen at the same time. If two transactions happen concurrently, they must not modify the same value. In my Rust project I have achieved this by using Atomic Reference Counters (Arcs) and Mutexes where a value grants locks to the thread that wants to modify it and other threads must wait to acquire the lock before they can do so themselves.</w:t>
+      </w:r>
+    </w:p>
+    <w:p>
+      <w:pPr>
+        <w:pStyle w:val="ListParagraph"/>
+        <w:numPr>
+          <w:ilvl w:val="0"/>
+          <w:numId w:val="3"/>
+        </w:numPr>
+        <w:rPr>
+          <w:b/>
+          <w:bCs/>
+        </w:rPr>
+      </w:pPr>
+      <w:r>
+        <w:rPr>
+          <w:b/>
+          <w:bCs/>
+        </w:rPr>
+        <w:t>Durability:</w:t>
+      </w:r>
+      <w:r>
+        <w:t xml:space="preserve"> Lastly, durability simply means that </w:t>
+      </w:r>
+      <w:r>
+        <w:t>information must not be lost by the database. For example, by using backups and “write-ahead logging” which writes transactions to a log before they are actually committed to the database. Since writing to a log is very quick, if there is a problem like a hardware failure during the actual transaction then the transaction is not lost once the DB is restored as it was written to the log.</w:t>
+      </w:r>
+      <w:r>
+        <w:t xml:space="preserve"> This latter method also ensures atomicity since if some of the operations in the transaction have taken place, but not all before the failure, then through scanning the log, the DBMS can tell what was left to be performed of the transaction.</w:t>
       </w:r>
       <w:bookmarkStart w:id="9" w:name="_GoBack"/>
       <w:bookmarkEnd w:id="9"/>
     </w:p>
     <w:p>
       <w:pPr>
+        <w:pStyle w:val="Heading2"/>
+      </w:pPr>
+      <w:r>
+        <w:t>Log Structured Database Design</w:t>
+      </w:r>
+    </w:p>
+    <w:p>
+      <w:r>
+        <w:t>On their main website (rocksdb.org) they mention that “</w:t>
+      </w:r>
+      <w:r>
+        <w:t>RocksDB uses a log structured database engine</w:t>
+      </w:r>
+      <w:r>
+        <w:t>”.</w:t>
+      </w:r>
+    </w:p>
+    <w:p>
+      <w:pPr>
         <w:pStyle w:val="Heading1"/>
       </w:pPr>
       <w:r>
+        <w:lastRenderedPageBreak/>
         <w:t>Development Methodology, Design, Implementation, Testing and Evaluation + Proposed Technologies</w:t>
       </w:r>
     </w:p>
@@ -1312,11 +1358,127 @@
       </w:rPr>
     </w:lvl>
   </w:abstractNum>
+  <w:abstractNum w:abstractNumId="2" w15:restartNumberingAfterBreak="0">
+    <w:nsid w:val="72E8093B"/>
+    <w:multiLevelType w:val="hybridMultilevel"/>
+    <w:tmpl w:val="B1302146"/>
+    <w:lvl w:ilvl="0" w:tplc="08090001">
+      <w:start w:val="1"/>
+      <w:numFmt w:val="bullet"/>
+      <w:lvlText w:val=""/>
+      <w:lvlJc w:val="left"/>
+      <w:pPr>
+        <w:ind w:left="720" w:hanging="360"/>
+      </w:pPr>
+      <w:rPr>
+        <w:rFonts w:ascii="Symbol" w:hAnsi="Symbol" w:hint="default"/>
+      </w:rPr>
+    </w:lvl>
+    <w:lvl w:ilvl="1" w:tplc="08090003" w:tentative="1">
+      <w:start w:val="1"/>
+      <w:numFmt w:val="bullet"/>
+      <w:lvlText w:val="o"/>
+      <w:lvlJc w:val="left"/>
+      <w:pPr>
+        <w:ind w:left="1440" w:hanging="360"/>
+      </w:pPr>
+      <w:rPr>
+        <w:rFonts w:ascii="Courier New" w:hAnsi="Courier New" w:cs="Courier New" w:hint="default"/>
+      </w:rPr>
+    </w:lvl>
+    <w:lvl w:ilvl="2" w:tplc="08090005" w:tentative="1">
+      <w:start w:val="1"/>
+      <w:numFmt w:val="bullet"/>
+      <w:lvlText w:val=""/>
+      <w:lvlJc w:val="left"/>
+      <w:pPr>
+        <w:ind w:left="2160" w:hanging="360"/>
+      </w:pPr>
+      <w:rPr>
+        <w:rFonts w:ascii="Wingdings" w:hAnsi="Wingdings" w:hint="default"/>
+      </w:rPr>
+    </w:lvl>
+    <w:lvl w:ilvl="3" w:tplc="08090001" w:tentative="1">
+      <w:start w:val="1"/>
+      <w:numFmt w:val="bullet"/>
+      <w:lvlText w:val=""/>
+      <w:lvlJc w:val="left"/>
+      <w:pPr>
+        <w:ind w:left="2880" w:hanging="360"/>
+      </w:pPr>
+      <w:rPr>
+        <w:rFonts w:ascii="Symbol" w:hAnsi="Symbol" w:hint="default"/>
+      </w:rPr>
+    </w:lvl>
+    <w:lvl w:ilvl="4" w:tplc="08090003" w:tentative="1">
+      <w:start w:val="1"/>
+      <w:numFmt w:val="bullet"/>
+      <w:lvlText w:val="o"/>
+      <w:lvlJc w:val="left"/>
+      <w:pPr>
+        <w:ind w:left="3600" w:hanging="360"/>
+      </w:pPr>
+      <w:rPr>
+        <w:rFonts w:ascii="Courier New" w:hAnsi="Courier New" w:cs="Courier New" w:hint="default"/>
+      </w:rPr>
+    </w:lvl>
+    <w:lvl w:ilvl="5" w:tplc="08090005" w:tentative="1">
+      <w:start w:val="1"/>
+      <w:numFmt w:val="bullet"/>
+      <w:lvlText w:val=""/>
+      <w:lvlJc w:val="left"/>
+      <w:pPr>
+        <w:ind w:left="4320" w:hanging="360"/>
+      </w:pPr>
+      <w:rPr>
+        <w:rFonts w:ascii="Wingdings" w:hAnsi="Wingdings" w:hint="default"/>
+      </w:rPr>
+    </w:lvl>
+    <w:lvl w:ilvl="6" w:tplc="08090001" w:tentative="1">
+      <w:start w:val="1"/>
+      <w:numFmt w:val="bullet"/>
+      <w:lvlText w:val=""/>
+      <w:lvlJc w:val="left"/>
+      <w:pPr>
+        <w:ind w:left="5040" w:hanging="360"/>
+      </w:pPr>
+      <w:rPr>
+        <w:rFonts w:ascii="Symbol" w:hAnsi="Symbol" w:hint="default"/>
+      </w:rPr>
+    </w:lvl>
+    <w:lvl w:ilvl="7" w:tplc="08090003" w:tentative="1">
+      <w:start w:val="1"/>
+      <w:numFmt w:val="bullet"/>
+      <w:lvlText w:val="o"/>
+      <w:lvlJc w:val="left"/>
+      <w:pPr>
+        <w:ind w:left="5760" w:hanging="360"/>
+      </w:pPr>
+      <w:rPr>
+        <w:rFonts w:ascii="Courier New" w:hAnsi="Courier New" w:cs="Courier New" w:hint="default"/>
+      </w:rPr>
+    </w:lvl>
+    <w:lvl w:ilvl="8" w:tplc="08090005" w:tentative="1">
+      <w:start w:val="1"/>
+      <w:numFmt w:val="bullet"/>
+      <w:lvlText w:val=""/>
+      <w:lvlJc w:val="left"/>
+      <w:pPr>
+        <w:ind w:left="6480" w:hanging="360"/>
+      </w:pPr>
+      <w:rPr>
+        <w:rFonts w:ascii="Wingdings" w:hAnsi="Wingdings" w:hint="default"/>
+      </w:rPr>
+    </w:lvl>
+  </w:abstractNum>
   <w:num w:numId="1">
     <w:abstractNumId w:val="1"/>
   </w:num>
   <w:num w:numId="2">
     <w:abstractNumId w:val="0"/>
+  </w:num>
+  <w:num w:numId="3">
+    <w:abstractNumId w:val="2"/>
   </w:num>
 </w:numbering>
 </file>
@@ -1766,7 +1928,6 @@
   <w:style w:type="character" w:default="1" w:styleId="DefaultParagraphFont">
     <w:name w:val="Default Paragraph Font"/>
     <w:uiPriority w:val="1"/>
-    <w:semiHidden/>
     <w:unhideWhenUsed/>
   </w:style>
   <w:style w:type="table" w:default="1" w:styleId="TableNormal">

</xml_diff>

<commit_message>
Added a bit on Lod Structured DB design
</commit_message>
<xml_diff>
--- a/Progression Report Draft.docx
+++ b/Progression Report Draft.docx
@@ -244,7 +244,7 @@
           <v:shape id="_x0000_i1025" type="#_x0000_t75" style="width:420pt;height:294pt" o:ole="">
             <v:imagedata r:id="rId7" o:title="" cropbottom="5231f" cropright="4572f"/>
           </v:shape>
-          <o:OLEObject Type="Embed" ProgID="Word.OpenDocumentText.12" ShapeID="_x0000_i1025" DrawAspect="Content" ObjectID="_1635328253" r:id="rId8"/>
+          <o:OLEObject Type="Embed" ProgID="Word.OpenDocumentText.12" ShapeID="_x0000_i1025" DrawAspect="Content" ObjectID="_1635329681" r:id="rId8"/>
         </w:object>
       </w:r>
     </w:p>
@@ -280,7 +280,7 @@
           <v:shape id="_x0000_i1026" type="#_x0000_t75" style="width:436.5pt;height:210.75pt" o:ole="">
             <v:imagedata r:id="rId9" o:title="" cropbottom="6700f" cropright="2177f"/>
           </v:shape>
-          <o:OLEObject Type="Embed" ProgID="Word.OpenDocumentText.12" ShapeID="_x0000_i1026" DrawAspect="Content" ObjectID="_1635328254" r:id="rId10"/>
+          <o:OLEObject Type="Embed" ProgID="Word.OpenDocumentText.12" ShapeID="_x0000_i1026" DrawAspect="Content" ObjectID="_1635329682" r:id="rId10"/>
         </w:object>
       </w:r>
     </w:p>
@@ -330,7 +330,15 @@
         <w:t>library,</w:t>
       </w:r>
       <w:r>
-        <w:t xml:space="preserve"> so I decided to look into it. By following the tutorials in the Tokio documentation I made a simple “Echo” server. This program, when you connect through a client like “Telnet” on Windows will immediately send back anything that is sent to it i.e. if you press “h” on your keyboard, you would receive “h” back immediately so your terminal would display “hh”</w:t>
+        <w:t xml:space="preserve"> so I decided to look into it. By following the tutorials in the Tokio documentation I made a simple “Echo” server. This program, when you connect through a client like “Telnet” on Windows will immediately send back anything that is sent to it i.e. if you press “h” on your keyboard, you would receive “h” back immediately so your terminal would display “</w:t>
+      </w:r>
+      <w:proofErr w:type="spellStart"/>
+      <w:r>
+        <w:t>hh</w:t>
+      </w:r>
+      <w:proofErr w:type="spellEnd"/>
+      <w:r>
+        <w:t>”</w:t>
       </w:r>
       <w:r>
         <w:t xml:space="preserve"> (Snippet 3)</w:t>
@@ -357,7 +365,7 @@
           <v:shape id="_x0000_i1027" type="#_x0000_t75" style="width:424.5pt;height:149.25pt" o:ole="">
             <v:imagedata r:id="rId12" o:title="" cropbottom="9079f" cropright="3919f"/>
           </v:shape>
-          <o:OLEObject Type="Embed" ProgID="Word.OpenDocumentText.12" ShapeID="_x0000_i1027" DrawAspect="Content" ObjectID="_1635328255" r:id="rId13"/>
+          <o:OLEObject Type="Embed" ProgID="Word.OpenDocumentText.12" ShapeID="_x0000_i1027" DrawAspect="Content" ObjectID="_1635329683" r:id="rId13"/>
         </w:object>
       </w:r>
     </w:p>
@@ -416,7 +424,7 @@
           <v:shape id="_x0000_i1028" type="#_x0000_t75" style="width:414.75pt;height:76.5pt" o:ole="">
             <v:imagedata r:id="rId14" o:title="" cropbottom="15650f" cropright="5334f"/>
           </v:shape>
-          <o:OLEObject Type="Embed" ProgID="Word.OpenDocumentText.12" ShapeID="_x0000_i1028" DrawAspect="Content" ObjectID="_1635328256" r:id="rId15"/>
+          <o:OLEObject Type="Embed" ProgID="Word.OpenDocumentText.12" ShapeID="_x0000_i1028" DrawAspect="Content" ObjectID="_1635329684" r:id="rId15"/>
         </w:object>
       </w:r>
     </w:p>
@@ -458,7 +466,15 @@
       </w:r>
       <w:r>
         <w:br/>
-        <w:t>I feel I now understand a bit more about the inner workings of Tokio, which I hope will help me when using the library myself.</w:t>
+        <w:t xml:space="preserve">I feel I now understand a bit more about the inner workings of Tokio, which I hope will help me when using the </w:t>
+      </w:r>
+      <w:proofErr w:type="gramStart"/>
+      <w:r>
+        <w:t>library</w:t>
+      </w:r>
+      <w:proofErr w:type="gramEnd"/>
+      <w:r>
+        <w:t xml:space="preserve"> myself.</w:t>
       </w:r>
     </w:p>
     <w:p>
@@ -506,7 +522,7 @@
           <v:shape id="_x0000_i1029" type="#_x0000_t75" style="width:409.5pt;height:209.25pt" o:ole="">
             <v:imagedata r:id="rId18" o:title="" cropbottom="7119f" cropright="6096f"/>
           </v:shape>
-          <o:OLEObject Type="Embed" ProgID="Word.OpenDocumentText.12" ShapeID="_x0000_i1029" DrawAspect="Content" ObjectID="_1635328257" r:id="rId19"/>
+          <o:OLEObject Type="Embed" ProgID="Word.OpenDocumentText.12" ShapeID="_x0000_i1029" DrawAspect="Content" ObjectID="_1635329685" r:id="rId19"/>
         </w:object>
       </w:r>
     </w:p>
@@ -562,7 +578,7 @@
           <v:shape id="_x0000_i1030" type="#_x0000_t75" style="width:333.75pt;height:102.75pt" o:ole="">
             <v:imagedata r:id="rId20" o:title="" cropbottom="11449f" cropright="17092f"/>
           </v:shape>
-          <o:OLEObject Type="Embed" ProgID="Word.OpenDocumentText.12" ShapeID="_x0000_i1030" DrawAspect="Content" ObjectID="_1635328258" r:id="rId21"/>
+          <o:OLEObject Type="Embed" ProgID="Word.OpenDocumentText.12" ShapeID="_x0000_i1030" DrawAspect="Content" ObjectID="_1635329686" r:id="rId21"/>
         </w:object>
       </w:r>
     </w:p>
@@ -612,7 +628,7 @@
           <v:shape id="_x0000_i1031" type="#_x0000_t75" style="width:295.5pt;height:29.25pt" o:ole="">
             <v:imagedata r:id="rId22" o:title="" cropbottom="28494f" cropright="22644f"/>
           </v:shape>
-          <o:OLEObject Type="Embed" ProgID="Word.OpenDocumentText.12" ShapeID="_x0000_i1031" DrawAspect="Content" ObjectID="_1635328259" r:id="rId23"/>
+          <o:OLEObject Type="Embed" ProgID="Word.OpenDocumentText.12" ShapeID="_x0000_i1031" DrawAspect="Content" ObjectID="_1635329687" r:id="rId23"/>
         </w:object>
       </w:r>
     </w:p>
@@ -648,7 +664,7 @@
           <v:shape id="_x0000_i1032" type="#_x0000_t75" style="width:419.25pt;height:76.5pt" o:ole="">
             <v:imagedata r:id="rId24" o:title="" cropbottom="15650f" cropright="4681f"/>
           </v:shape>
-          <o:OLEObject Type="Embed" ProgID="Word.OpenDocumentText.12" ShapeID="_x0000_i1032" DrawAspect="Content" ObjectID="_1635328260" r:id="rId25"/>
+          <o:OLEObject Type="Embed" ProgID="Word.OpenDocumentText.12" ShapeID="_x0000_i1032" DrawAspect="Content" ObjectID="_1635329688" r:id="rId25"/>
         </w:object>
       </w:r>
     </w:p>
@@ -827,7 +843,15 @@
         </w:r>
       </w:hyperlink>
       <w:r>
-        <w:t xml:space="preserve"> part of the report) and secondly, to try to implement the design I had come up with before: a BTree database in Rust using what I have built previously.</w:t>
+        <w:t xml:space="preserve"> part of the report) and secondly, to try to implement the design I had come up with before: a </w:t>
+      </w:r>
+      <w:proofErr w:type="spellStart"/>
+      <w:r>
+        <w:t>BTree</w:t>
+      </w:r>
+      <w:proofErr w:type="spellEnd"/>
+      <w:r>
+        <w:t xml:space="preserve"> database in Rust using what I have built previously.</w:t>
       </w:r>
     </w:p>
     <w:p>
@@ -863,7 +887,15 @@
         <w:t>RocksDB is a database</w:t>
       </w:r>
       <w:r>
-        <w:t xml:space="preserve"> maintained by Facebook and it is based on another database called “LevelDB”</w:t>
+        <w:t xml:space="preserve"> maintained by Facebook and it is based on another database called “</w:t>
+      </w:r>
+      <w:proofErr w:type="spellStart"/>
+      <w:r>
+        <w:t>LevelDB</w:t>
+      </w:r>
+      <w:proofErr w:type="spellEnd"/>
+      <w:r>
+        <w:t>”</w:t>
       </w:r>
       <w:r>
         <w:t xml:space="preserve"> with the aim of being specially tailored for fast storage media, specifically Flash media. It aims to stand out for server workloads that include high-random reads and high-update reads (i.e. overwriting).</w:t>
@@ -976,6 +1008,7 @@
       <w:r>
         <w:t xml:space="preserve">According to an article on </w:t>
       </w:r>
+      <w:proofErr w:type="spellStart"/>
       <w:r>
         <w:rPr>
           <w:i/>
@@ -983,6 +1016,7 @@
         </w:rPr>
         <w:t>Lifewire</w:t>
       </w:r>
+      <w:proofErr w:type="spellEnd"/>
       <w:r>
         <w:t xml:space="preserve"> “</w:t>
       </w:r>
@@ -1089,34 +1123,58 @@
       <w:r>
         <w:t xml:space="preserve"> This latter method also ensures atomicity since if some of the operations in the transaction have taken place, but not all before the failure, then through scanning the log, the DBMS can tell what was left to be performed of the transaction.</w:t>
       </w:r>
+    </w:p>
+    <w:p>
+      <w:pPr>
+        <w:pStyle w:val="Heading2"/>
+      </w:pPr>
+      <w:r>
+        <w:t>Log Structured Database Design</w:t>
+      </w:r>
+    </w:p>
+    <w:p>
+      <w:r>
+        <w:t>On their main website (rocksdb.org) they mention that “</w:t>
+      </w:r>
+      <w:r>
+        <w:t>RocksDB uses a log structured database engine</w:t>
+      </w:r>
+      <w:r>
+        <w:t>”.</w:t>
+      </w:r>
+    </w:p>
+    <w:p>
+      <w:hyperlink r:id="rId32" w:history="1">
+        <w:r>
+          <w:rPr>
+            <w:rStyle w:val="Hyperlink"/>
+          </w:rPr>
+          <w:t>http://blog.notdot.net/2009/12/Damn-Cool-Algorithms-Log-structured-storage</w:t>
+        </w:r>
+      </w:hyperlink>
+    </w:p>
+    <w:p>
+      <w:r>
+        <w:t xml:space="preserve">I decided to look into what it is. I came across a blog post by </w:t>
+      </w:r>
+      <w:r>
+        <w:t>Nick Johnson</w:t>
+      </w:r>
+      <w:r>
+        <w:t xml:space="preserve"> where he described this system in the context of databases (because this system can also be used for filesystem applications, that’s how it originated in the 1980s).</w:t>
+      </w:r>
+      <w:r>
+        <w:br/>
+        <w:t>Log structured design is a way to store data where the data is never overwritten in the disk, it is always appended and an index node keeps track of the most up-to-date values.</w:t>
+      </w:r>
       <w:bookmarkStart w:id="9" w:name="_GoBack"/>
       <w:bookmarkEnd w:id="9"/>
     </w:p>
     <w:p>
       <w:pPr>
-        <w:pStyle w:val="Heading2"/>
-      </w:pPr>
-      <w:r>
-        <w:t>Log Structured Database Design</w:t>
-      </w:r>
-    </w:p>
-    <w:p>
-      <w:r>
-        <w:t>On their main website (rocksdb.org) they mention that “</w:t>
-      </w:r>
-      <w:r>
-        <w:t>RocksDB uses a log structured database engine</w:t>
-      </w:r>
-      <w:r>
-        <w:t>”.</w:t>
-      </w:r>
-    </w:p>
-    <w:p>
-      <w:pPr>
         <w:pStyle w:val="Heading1"/>
       </w:pPr>
       <w:r>
-        <w:lastRenderedPageBreak/>
         <w:t>Development Methodology, Design, Implementation, Testing and Evaluation + Proposed Technologies</w:t>
       </w:r>
     </w:p>

</xml_diff>

<commit_message>
Added research on Log Structured DB design
</commit_message>
<xml_diff>
--- a/Progression Report Draft.docx
+++ b/Progression Report Draft.docx
@@ -57,6 +57,8 @@
         <w:br/>
         <w:t>Rust enables safe low level programming by making the notion of</w:t>
       </w:r>
+      <w:bookmarkStart w:id="0" w:name="_GoBack"/>
+      <w:bookmarkEnd w:id="0"/>
       <w:r>
         <w:br/>
         <w:t>"lifetime" explicit in programs. A lifetime tracks the parts of a</w:t>
@@ -213,8 +215,8 @@
         <w:t>.</w:t>
       </w:r>
     </w:p>
-    <w:bookmarkStart w:id="0" w:name="_MON_1635078376"/>
-    <w:bookmarkEnd w:id="0"/>
+    <w:bookmarkStart w:id="1" w:name="_MON_1635078376"/>
+    <w:bookmarkEnd w:id="1"/>
     <w:p>
       <w:pPr>
         <w:keepNext/>
@@ -244,7 +246,7 @@
           <v:shape id="_x0000_i1025" type="#_x0000_t75" style="width:420pt;height:294pt" o:ole="">
             <v:imagedata r:id="rId7" o:title="" cropbottom="5231f" cropright="4572f"/>
           </v:shape>
-          <o:OLEObject Type="Embed" ProgID="Word.OpenDocumentText.12" ShapeID="_x0000_i1025" DrawAspect="Content" ObjectID="_1635329681" r:id="rId8"/>
+          <o:OLEObject Type="Embed" ProgID="Word.OpenDocumentText.12" ShapeID="_x0000_i1025" DrawAspect="Content" ObjectID="_1635337356" r:id="rId8"/>
         </w:object>
       </w:r>
     </w:p>
@@ -256,20 +258,33 @@
       <w:r>
         <w:t xml:space="preserve">Snippet </w:t>
       </w:r>
-      <w:fldSimple w:instr=" SEQ Snippet \* ARABIC ">
-        <w:r>
-          <w:rPr>
-            <w:noProof/>
-          </w:rPr>
-          <w:t>1</w:t>
-        </w:r>
-      </w:fldSimple>
+      <w:r>
+        <w:fldChar w:fldCharType="begin"/>
+      </w:r>
+      <w:r>
+        <w:instrText xml:space="preserve"> SEQ Snippet \* ARABIC </w:instrText>
+      </w:r>
+      <w:r>
+        <w:fldChar w:fldCharType="separate"/>
+      </w:r>
+      <w:r>
+        <w:rPr>
+          <w:noProof/>
+        </w:rPr>
+        <w:t>1</w:t>
+      </w:r>
+      <w:r>
+        <w:rPr>
+          <w:noProof/>
+        </w:rPr>
+        <w:fldChar w:fldCharType="end"/>
+      </w:r>
       <w:r>
         <w:t>: Function to remove a character from a String</w:t>
       </w:r>
     </w:p>
-    <w:bookmarkStart w:id="1" w:name="_MON_1635078503"/>
-    <w:bookmarkEnd w:id="1"/>
+    <w:bookmarkStart w:id="2" w:name="_MON_1635078503"/>
+    <w:bookmarkEnd w:id="2"/>
     <w:p>
       <w:pPr>
         <w:keepNext/>
@@ -280,7 +295,7 @@
           <v:shape id="_x0000_i1026" type="#_x0000_t75" style="width:436.5pt;height:210.75pt" o:ole="">
             <v:imagedata r:id="rId9" o:title="" cropbottom="6700f" cropright="2177f"/>
           </v:shape>
-          <o:OLEObject Type="Embed" ProgID="Word.OpenDocumentText.12" ShapeID="_x0000_i1026" DrawAspect="Content" ObjectID="_1635329682" r:id="rId10"/>
+          <o:OLEObject Type="Embed" ProgID="Word.OpenDocumentText.12" ShapeID="_x0000_i1026" DrawAspect="Content" ObjectID="_1635337357" r:id="rId10"/>
         </w:object>
       </w:r>
     </w:p>
@@ -292,14 +307,27 @@
       <w:r>
         <w:t xml:space="preserve">Snippet </w:t>
       </w:r>
-      <w:fldSimple w:instr=" SEQ Snippet \* ARABIC ">
-        <w:r>
-          <w:rPr>
-            <w:noProof/>
-          </w:rPr>
-          <w:t>2</w:t>
-        </w:r>
-      </w:fldSimple>
+      <w:r>
+        <w:fldChar w:fldCharType="begin"/>
+      </w:r>
+      <w:r>
+        <w:instrText xml:space="preserve"> SEQ Snippet \* ARABIC </w:instrText>
+      </w:r>
+      <w:r>
+        <w:fldChar w:fldCharType="separate"/>
+      </w:r>
+      <w:r>
+        <w:rPr>
+          <w:noProof/>
+        </w:rPr>
+        <w:t>2</w:t>
+      </w:r>
+      <w:r>
+        <w:rPr>
+          <w:noProof/>
+        </w:rPr>
+        <w:fldChar w:fldCharType="end"/>
+      </w:r>
       <w:r>
         <w:t>: Saving to the file system</w:t>
       </w:r>
@@ -353,8 +381,8 @@
         <w:t>This implementation of Echo did not satisfy me, I decided I wanted to implement a version where the sent data would only be returned upon a newline being received i.e. when the user presses the enter key.</w:t>
       </w:r>
     </w:p>
-    <w:bookmarkStart w:id="2" w:name="_MON_1635078739"/>
-    <w:bookmarkEnd w:id="2"/>
+    <w:bookmarkStart w:id="3" w:name="_MON_1635078739"/>
+    <w:bookmarkEnd w:id="3"/>
     <w:p>
       <w:pPr>
         <w:keepNext/>
@@ -365,7 +393,7 @@
           <v:shape id="_x0000_i1027" type="#_x0000_t75" style="width:424.5pt;height:149.25pt" o:ole="">
             <v:imagedata r:id="rId12" o:title="" cropbottom="9079f" cropright="3919f"/>
           </v:shape>
-          <o:OLEObject Type="Embed" ProgID="Word.OpenDocumentText.12" ShapeID="_x0000_i1027" DrawAspect="Content" ObjectID="_1635329683" r:id="rId13"/>
+          <o:OLEObject Type="Embed" ProgID="Word.OpenDocumentText.12" ShapeID="_x0000_i1027" DrawAspect="Content" ObjectID="_1635337358" r:id="rId13"/>
         </w:object>
       </w:r>
     </w:p>
@@ -377,14 +405,27 @@
       <w:r>
         <w:t xml:space="preserve">Snippet </w:t>
       </w:r>
-      <w:fldSimple w:instr=" SEQ Snippet \* ARABIC ">
-        <w:r>
-          <w:rPr>
-            <w:noProof/>
-          </w:rPr>
-          <w:t>3</w:t>
-        </w:r>
-      </w:fldSimple>
+      <w:r>
+        <w:fldChar w:fldCharType="begin"/>
+      </w:r>
+      <w:r>
+        <w:instrText xml:space="preserve"> SEQ Snippet \* ARABIC </w:instrText>
+      </w:r>
+      <w:r>
+        <w:fldChar w:fldCharType="separate"/>
+      </w:r>
+      <w:r>
+        <w:rPr>
+          <w:noProof/>
+        </w:rPr>
+        <w:t>3</w:t>
+      </w:r>
+      <w:r>
+        <w:rPr>
+          <w:noProof/>
+        </w:rPr>
+        <w:fldChar w:fldCharType="end"/>
+      </w:r>
       <w:r>
         <w:t>: The part of the program that echoes back characters by using the copy function from the Tokio library</w:t>
       </w:r>
@@ -412,8 +453,8 @@
         <w:t xml:space="preserve"> Thanks to this I could now implement an Echo server that would only send back “h” if one pressed the Enter key. Therefore, unlike my previous version, now a user could type “hello” then the Enter key and get “hello” back.</w:t>
       </w:r>
     </w:p>
-    <w:bookmarkStart w:id="3" w:name="_MON_1635078906"/>
-    <w:bookmarkEnd w:id="3"/>
+    <w:bookmarkStart w:id="4" w:name="_MON_1635078906"/>
+    <w:bookmarkEnd w:id="4"/>
     <w:p>
       <w:pPr>
         <w:keepNext/>
@@ -424,7 +465,7 @@
           <v:shape id="_x0000_i1028" type="#_x0000_t75" style="width:414.75pt;height:76.5pt" o:ole="">
             <v:imagedata r:id="rId14" o:title="" cropbottom="15650f" cropright="5334f"/>
           </v:shape>
-          <o:OLEObject Type="Embed" ProgID="Word.OpenDocumentText.12" ShapeID="_x0000_i1028" DrawAspect="Content" ObjectID="_1635329684" r:id="rId15"/>
+          <o:OLEObject Type="Embed" ProgID="Word.OpenDocumentText.12" ShapeID="_x0000_i1028" DrawAspect="Content" ObjectID="_1635337359" r:id="rId15"/>
         </w:object>
       </w:r>
     </w:p>
@@ -436,14 +477,27 @@
       <w:r>
         <w:t xml:space="preserve">Snippet </w:t>
       </w:r>
-      <w:fldSimple w:instr=" SEQ Snippet \* ARABIC ">
-        <w:r>
-          <w:rPr>
-            <w:noProof/>
-          </w:rPr>
-          <w:t>4</w:t>
-        </w:r>
-      </w:fldSimple>
+      <w:r>
+        <w:fldChar w:fldCharType="begin"/>
+      </w:r>
+      <w:r>
+        <w:instrText xml:space="preserve"> SEQ Snippet \* ARABIC </w:instrText>
+      </w:r>
+      <w:r>
+        <w:fldChar w:fldCharType="separate"/>
+      </w:r>
+      <w:r>
+        <w:rPr>
+          <w:noProof/>
+        </w:rPr>
+        <w:t>4</w:t>
+      </w:r>
+      <w:r>
+        <w:rPr>
+          <w:noProof/>
+        </w:rPr>
+        <w:fldChar w:fldCharType="end"/>
+      </w:r>
       <w:r>
         <w:t>: The only changes to be made compared to the previous Snippet, notice the use of the LinesCodec library</w:t>
       </w:r>
@@ -466,15 +520,13 @@
       </w:r>
       <w:r>
         <w:br/>
-        <w:t xml:space="preserve">I feel I now understand a bit more about the inner workings of Tokio, which I hope will help me when using the </w:t>
-      </w:r>
-      <w:proofErr w:type="gramStart"/>
-      <w:r>
-        <w:t>library</w:t>
-      </w:r>
-      <w:proofErr w:type="gramEnd"/>
-      <w:r>
-        <w:t xml:space="preserve"> myself.</w:t>
+        <w:t xml:space="preserve">I feel I now understand a bit more about the inner workings of Tokio, which I hope will help me when using the library </w:t>
+      </w:r>
+      <w:r>
+        <w:t xml:space="preserve">for </w:t>
+      </w:r>
+      <w:r>
+        <w:t>myself.</w:t>
       </w:r>
     </w:p>
     <w:p>
@@ -510,8 +562,8 @@
         <w:t>and working with Workers that could receive jobs. I also learned about sharing resources within threads by using Atomic Reference Counters (Arc) and Mutexes to be able to lock a variable before modifying it so that race conditions cannot occur. This last piece of knowledge was especially valuable since this is what I could apply to my Rust Echo server.</w:t>
       </w:r>
     </w:p>
-    <w:bookmarkStart w:id="4" w:name="_MON_1635079069"/>
-    <w:bookmarkEnd w:id="4"/>
+    <w:bookmarkStart w:id="5" w:name="_MON_1635079069"/>
+    <w:bookmarkEnd w:id="5"/>
     <w:p>
       <w:pPr>
         <w:keepNext/>
@@ -522,7 +574,76 @@
           <v:shape id="_x0000_i1029" type="#_x0000_t75" style="width:409.5pt;height:209.25pt" o:ole="">
             <v:imagedata r:id="rId18" o:title="" cropbottom="7119f" cropright="6096f"/>
           </v:shape>
-          <o:OLEObject Type="Embed" ProgID="Word.OpenDocumentText.12" ShapeID="_x0000_i1029" DrawAspect="Content" ObjectID="_1635329685" r:id="rId19"/>
+          <o:OLEObject Type="Embed" ProgID="Word.OpenDocumentText.12" ShapeID="_x0000_i1029" DrawAspect="Content" ObjectID="_1635337360" r:id="rId19"/>
+        </w:object>
+      </w:r>
+    </w:p>
+    <w:p>
+      <w:pPr>
+        <w:pStyle w:val="Caption"/>
+        <w:jc w:val="center"/>
+      </w:pPr>
+      <w:r>
+        <w:t xml:space="preserve">Snippet </w:t>
+      </w:r>
+      <w:r>
+        <w:fldChar w:fldCharType="begin"/>
+      </w:r>
+      <w:r>
+        <w:instrText xml:space="preserve"> SEQ Snippet \* ARABIC </w:instrText>
+      </w:r>
+      <w:r>
+        <w:fldChar w:fldCharType="separate"/>
+      </w:r>
+      <w:r>
+        <w:rPr>
+          <w:noProof/>
+        </w:rPr>
+        <w:t>5</w:t>
+      </w:r>
+      <w:r>
+        <w:rPr>
+          <w:noProof/>
+        </w:rPr>
+        <w:fldChar w:fldCharType="end"/>
+      </w:r>
+      <w:r>
+        <w:t>: The ThreadPool I implemented to learn about Atomic Reference Counters and Mutexes</w:t>
+      </w:r>
+    </w:p>
+    <w:p>
+      <w:r>
+        <w:t>Using the knowledge I gained, I implemented a counter variable into my “Echo” server using the Arc and Mutex Objects so that when multiple clients connected over a system like “telnet” one could modify the value and another could read it and the changes the former made were reflected in the latter’s terminal</w:t>
+      </w:r>
+      <w:r>
+        <w:t xml:space="preserve"> (Snippets 6 &amp; 7)</w:t>
+      </w:r>
+      <w:r>
+        <w:t xml:space="preserve">. </w:t>
+      </w:r>
+      <w:r>
+        <w:t>The were three possible actions a connected client could take: read the variable, increment the variable and decrement the variable by typing “read”, “increment” and “decrement” respectively</w:t>
+      </w:r>
+      <w:r>
+        <w:t xml:space="preserve"> (Snippet 8)</w:t>
+      </w:r>
+      <w:r>
+        <w:t>.</w:t>
+      </w:r>
+    </w:p>
+    <w:bookmarkStart w:id="6" w:name="_MON_1635061154"/>
+    <w:bookmarkEnd w:id="6"/>
+    <w:p>
+      <w:pPr>
+        <w:keepNext/>
+        <w:jc w:val="center"/>
+      </w:pPr>
+      <w:r>
+        <w:object w:dxaOrig="9026" w:dyaOrig="2492" w14:anchorId="3847A305">
+          <v:shape id="_x0000_i1030" type="#_x0000_t75" style="width:333.75pt;height:102.75pt" o:ole="">
+            <v:imagedata r:id="rId20" o:title="" cropbottom="11449f" cropright="17092f"/>
+          </v:shape>
+          <o:OLEObject Type="Embed" ProgID="Word.OpenDocumentText.12" ShapeID="_x0000_i1030" DrawAspect="Content" ObjectID="_1635337361" r:id="rId21"/>
         </w:object>
       </w:r>
     </w:p>
@@ -539,46 +660,27 @@
           <w:rPr>
             <w:noProof/>
           </w:rPr>
-          <w:t>5</w:t>
+          <w:t>6</w:t>
         </w:r>
       </w:fldSimple>
       <w:r>
-        <w:t>: The ThreadPool I implemented to learn about Atomic Reference Counters and Mutexes</w:t>
-      </w:r>
-    </w:p>
-    <w:p>
-      <w:r>
-        <w:t>Using the knowledge I gained, I implemented a counter variable into my “Echo” server using the Arc and Mutex Objects so that when multiple clients connected over a system like “telnet” one could modify the value and another could read it and the changes the former made were reflected in the latter’s terminal</w:t>
-      </w:r>
-      <w:r>
-        <w:t xml:space="preserve"> (Snippets 6 &amp; 7)</w:t>
-      </w:r>
-      <w:r>
-        <w:t xml:space="preserve">. </w:t>
-      </w:r>
-      <w:r>
-        <w:t>The were three possible actions a connected client could take: read the variable, increment the variable and decrement the variable by typing “read”, “increment” and “decrement” respectively</w:t>
-      </w:r>
-      <w:r>
-        <w:t xml:space="preserve"> (Snippet 8)</w:t>
-      </w:r>
-      <w:r>
-        <w:t>.</w:t>
-      </w:r>
-    </w:p>
-    <w:bookmarkStart w:id="5" w:name="_MON_1635061154"/>
-    <w:bookmarkEnd w:id="5"/>
+        <w:t>: Adding the counter variable wrapped in a Mutex</w:t>
+      </w:r>
+    </w:p>
+    <w:p/>
+    <w:bookmarkStart w:id="7" w:name="_MON_1635079220"/>
+    <w:bookmarkEnd w:id="7"/>
     <w:p>
       <w:pPr>
         <w:keepNext/>
         <w:jc w:val="center"/>
       </w:pPr>
       <w:r>
-        <w:object w:dxaOrig="9026" w:dyaOrig="2492" w14:anchorId="3847A305">
-          <v:shape id="_x0000_i1030" type="#_x0000_t75" style="width:333.75pt;height:102.75pt" o:ole="">
-            <v:imagedata r:id="rId20" o:title="" cropbottom="11449f" cropright="17092f"/>
+        <w:object w:dxaOrig="9026" w:dyaOrig="1028" w14:anchorId="747E6626">
+          <v:shape id="_x0000_i1031" type="#_x0000_t75" style="width:295.5pt;height:29.25pt" o:ole="">
+            <v:imagedata r:id="rId22" o:title="" cropbottom="28494f" cropright="22644f"/>
           </v:shape>
-          <o:OLEObject Type="Embed" ProgID="Word.OpenDocumentText.12" ShapeID="_x0000_i1030" DrawAspect="Content" ObjectID="_1635329686" r:id="rId21"/>
+          <o:OLEObject Type="Embed" ProgID="Word.OpenDocumentText.12" ShapeID="_x0000_i1031" DrawAspect="Content" ObjectID="_1635337362" r:id="rId23"/>
         </w:object>
       </w:r>
     </w:p>
@@ -603,7 +705,7 @@
         <w:rPr>
           <w:noProof/>
         </w:rPr>
-        <w:t>6</w:t>
+        <w:t>7</w:t>
       </w:r>
       <w:r>
         <w:rPr>
@@ -612,48 +714,11 @@
         <w:fldChar w:fldCharType="end"/>
       </w:r>
       <w:r>
-        <w:t>: Adding the counter variable wrapped in a Mutex</w:t>
-      </w:r>
-    </w:p>
-    <w:p/>
-    <w:bookmarkStart w:id="6" w:name="_MON_1635079220"/>
-    <w:bookmarkEnd w:id="6"/>
-    <w:p>
-      <w:pPr>
-        <w:keepNext/>
-        <w:jc w:val="center"/>
-      </w:pPr>
-      <w:r>
-        <w:object w:dxaOrig="9026" w:dyaOrig="1028" w14:anchorId="747E6626">
-          <v:shape id="_x0000_i1031" type="#_x0000_t75" style="width:295.5pt;height:29.25pt" o:ole="">
-            <v:imagedata r:id="rId22" o:title="" cropbottom="28494f" cropright="22644f"/>
-          </v:shape>
-          <o:OLEObject Type="Embed" ProgID="Word.OpenDocumentText.12" ShapeID="_x0000_i1031" DrawAspect="Content" ObjectID="_1635329687" r:id="rId23"/>
-        </w:object>
-      </w:r>
-    </w:p>
-    <w:p>
-      <w:pPr>
-        <w:pStyle w:val="Caption"/>
-        <w:jc w:val="center"/>
-      </w:pPr>
-      <w:r>
-        <w:t xml:space="preserve">Snippet </w:t>
-      </w:r>
-      <w:fldSimple w:instr=" SEQ Snippet \* ARABIC ">
-        <w:r>
-          <w:rPr>
-            <w:noProof/>
-          </w:rPr>
-          <w:t>7</w:t>
-        </w:r>
-      </w:fldSimple>
-      <w:r>
         <w:t>: Cloning the Mutex for each connection socket so as to have and keep track of multiple "owners" for one Rust variable</w:t>
       </w:r>
     </w:p>
-    <w:bookmarkStart w:id="7" w:name="_MON_1635079390"/>
-    <w:bookmarkEnd w:id="7"/>
+    <w:bookmarkStart w:id="8" w:name="_MON_1635079390"/>
+    <w:bookmarkEnd w:id="8"/>
     <w:p>
       <w:pPr>
         <w:keepNext/>
@@ -664,7 +729,7 @@
           <v:shape id="_x0000_i1032" type="#_x0000_t75" style="width:419.25pt;height:76.5pt" o:ole="">
             <v:imagedata r:id="rId24" o:title="" cropbottom="15650f" cropright="4681f"/>
           </v:shape>
-          <o:OLEObject Type="Embed" ProgID="Word.OpenDocumentText.12" ShapeID="_x0000_i1032" DrawAspect="Content" ObjectID="_1635329688" r:id="rId25"/>
+          <o:OLEObject Type="Embed" ProgID="Word.OpenDocumentText.12" ShapeID="_x0000_i1032" DrawAspect="Content" ObjectID="_1635337363" r:id="rId25"/>
         </w:object>
       </w:r>
     </w:p>
@@ -676,14 +741,27 @@
       <w:r>
         <w:t xml:space="preserve">Snippet </w:t>
       </w:r>
-      <w:fldSimple w:instr=" SEQ Snippet \* ARABIC ">
-        <w:r>
-          <w:rPr>
-            <w:noProof/>
-          </w:rPr>
-          <w:t>8</w:t>
-        </w:r>
-      </w:fldSimple>
+      <w:r>
+        <w:fldChar w:fldCharType="begin"/>
+      </w:r>
+      <w:r>
+        <w:instrText xml:space="preserve"> SEQ Snippet \* ARABIC </w:instrText>
+      </w:r>
+      <w:r>
+        <w:fldChar w:fldCharType="separate"/>
+      </w:r>
+      <w:r>
+        <w:rPr>
+          <w:noProof/>
+        </w:rPr>
+        <w:t>8</w:t>
+      </w:r>
+      <w:r>
+        <w:rPr>
+          <w:noProof/>
+        </w:rPr>
+        <w:fldChar w:fldCharType="end"/>
+      </w:r>
       <w:r>
         <w:t>: Getting the counter's lock so as to modify it when the connected client requests so, in this case incrementing the variable</w:t>
       </w:r>
@@ -858,8 +936,8 @@
       <w:pPr>
         <w:pStyle w:val="Heading1"/>
       </w:pPr>
-      <w:bookmarkStart w:id="8" w:name="_Related_Work"/>
-      <w:bookmarkEnd w:id="8"/>
+      <w:bookmarkStart w:id="9" w:name="_Related_Work"/>
+      <w:bookmarkEnd w:id="9"/>
       <w:r>
         <w:t>Related Work</w:t>
       </w:r>
@@ -1167,8 +1245,123 @@
         <w:br/>
         <w:t>Log structured design is a way to store data where the data is never overwritten in the disk, it is always appended and an index node keeps track of the most up-to-date values.</w:t>
       </w:r>
-      <w:bookmarkStart w:id="9" w:name="_GoBack"/>
-      <w:bookmarkEnd w:id="9"/>
+      <w:r>
+        <w:t xml:space="preserve"> Every time a transaction is complete, the index is updated. </w:t>
+      </w:r>
+      <w:r>
+        <w:t>This index is always at the end of the storage file (the log).</w:t>
+      </w:r>
+      <w:r>
+        <w:t xml:space="preserve"> </w:t>
+      </w:r>
+      <w:r>
+        <w:t>Some of t</w:t>
+      </w:r>
+      <w:r>
+        <w:t xml:space="preserve">he advantages of this method </w:t>
+      </w:r>
+      <w:r>
+        <w:t xml:space="preserve">are: </w:t>
+      </w:r>
+    </w:p>
+    <w:p>
+      <w:pPr>
+        <w:pStyle w:val="ListParagraph"/>
+        <w:numPr>
+          <w:ilvl w:val="0"/>
+          <w:numId w:val="5"/>
+        </w:numPr>
+      </w:pPr>
+      <w:r>
+        <w:t>C</w:t>
+      </w:r>
+      <w:r>
+        <w:t>leaning up unused disk space is quite easy when you break the storage up into chunks: once a chunk has very little values in it or none at all, you can move those values to another chu</w:t>
+      </w:r>
+      <w:r>
+        <w:t>n</w:t>
+      </w:r>
+      <w:r>
+        <w:t>k and mark that section of the disk as being free.</w:t>
+      </w:r>
+    </w:p>
+    <w:p>
+      <w:pPr>
+        <w:pStyle w:val="ListParagraph"/>
+        <w:numPr>
+          <w:ilvl w:val="0"/>
+          <w:numId w:val="5"/>
+        </w:numPr>
+      </w:pPr>
+      <w:r>
+        <w:t>Concurrent transaction can be more easily handled. In a read operation for example, the transaction can just use the last index when it obtained it and not worry about data being modified at the same time since in this system existing data is never modified.</w:t>
+      </w:r>
+      <w:r>
+        <w:t xml:space="preserve"> </w:t>
+      </w:r>
+      <w:r>
+        <w:t>I learned that this is called Multiversion Concurrency Control (MVCC).</w:t>
+      </w:r>
+      <w:r>
+        <w:t xml:space="preserve"> </w:t>
+      </w:r>
+      <w:r>
+        <w:t xml:space="preserve">During a writing operation, a way to check that data that a transaction wants to modify has not being modified by another transaction is by looking at the most up to date index before modification and checking that the index node still points to the data that we want to modify, if it does then the data has not been modified by another transaction otherwise we just do the whole read operation again to get the most up-to-date data again. All of this without having to using </w:t>
+      </w:r>
+      <w:r>
+        <w:t xml:space="preserve">write </w:t>
+      </w:r>
+      <w:r>
+        <w:t>locks</w:t>
+      </w:r>
+      <w:r>
+        <w:t xml:space="preserve">. </w:t>
+      </w:r>
+      <w:r>
+        <w:t>This latter one is called Optimistic concurrency control.</w:t>
+      </w:r>
+      <w:r>
+        <w:br/>
+      </w:r>
+      <w:hyperlink r:id="rId33" w:history="1">
+        <w:r>
+          <w:rPr>
+            <w:rStyle w:val="Hyperlink"/>
+          </w:rPr>
+          <w:t>https://en.wikipedia.org/wiki/Multiversion_concurrency_control</w:t>
+        </w:r>
+      </w:hyperlink>
+      <w:r>
+        <w:br/>
+      </w:r>
+      <w:hyperlink r:id="rId34" w:history="1">
+        <w:r>
+          <w:rPr>
+            <w:rStyle w:val="Hyperlink"/>
+          </w:rPr>
+          <w:t>https://en.wikipedia.org/wiki/Optimistic_concurrency_control</w:t>
+        </w:r>
+      </w:hyperlink>
+    </w:p>
+    <w:p>
+      <w:r>
+        <w:t>I have learned that many databases employ this design or aspects of it, among them: RocksDB, CouchDB, PostgreSQL, Apache Cassandra</w:t>
+      </w:r>
+      <w:r>
+        <w:t xml:space="preserve">, </w:t>
+      </w:r>
+      <w:proofErr w:type="spellStart"/>
+      <w:r>
+        <w:t>Datomic</w:t>
+      </w:r>
+      <w:proofErr w:type="spellEnd"/>
+      <w:r>
+        <w:t>…</w:t>
+      </w:r>
+      <w:r>
+        <w:br/>
+        <w:t>Note that these are not only key-value databases but also relational, this shows the universal utility of this design method.</w:t>
+      </w:r>
     </w:p>
     <w:p>
       <w:pPr>
@@ -1192,6 +1385,119 @@
 <file path=word/numbering.xml><?xml version="1.0" encoding="utf-8"?>
 <w:numbering xmlns:wpc="http://schemas.microsoft.com/office/word/2010/wordprocessingCanvas" xmlns:cx="http://schemas.microsoft.com/office/drawing/2014/chartex" xmlns:cx1="http://schemas.microsoft.com/office/drawing/2015/9/8/chartex" xmlns:cx2="http://schemas.microsoft.com/office/drawing/2015/10/21/chartex" xmlns:cx3="http://schemas.microsoft.com/office/drawing/2016/5/9/chartex" xmlns:cx4="http://schemas.microsoft.com/office/drawing/2016/5/10/chartex" xmlns:cx5="http://schemas.microsoft.com/office/drawing/2016/5/11/chartex" xmlns:cx6="http://schemas.microsoft.com/office/drawing/2016/5/12/chartex" xmlns:cx7="http://schemas.microsoft.com/office/drawing/2016/5/13/chartex" xmlns:cx8="http://schemas.microsoft.com/office/drawing/2016/5/14/chartex" xmlns:mc="http://schemas.openxmlformats.org/markup-compatibility/2006" xmlns:aink="http://schemas.microsoft.com/office/drawing/2016/ink" xmlns:am3d="http://schemas.microsoft.com/office/drawing/2017/model3d" xmlns:o="urn:schemas-microsoft-com:office:office" xmlns:r="http://schemas.openxmlformats.org/officeDocument/2006/relationships" xmlns:m="http://schemas.openxmlformats.org/officeDocument/2006/math" xmlns:v="urn:schemas-microsoft-com:vml" xmlns:wp14="http://schemas.microsoft.com/office/word/2010/wordprocessingDrawing" xmlns:wp="http://schemas.openxmlformats.org/drawingml/2006/wordprocessingDrawing" xmlns:w10="urn:schemas-microsoft-com:office:word" xmlns:w="http://schemas.openxmlformats.org/wordprocessingml/2006/main" xmlns:w14="http://schemas.microsoft.com/office/word/2010/wordml" xmlns:w15="http://schemas.microsoft.com/office/word/2012/wordml" xmlns:w16cid="http://schemas.microsoft.com/office/word/2016/wordml/cid" xmlns:w16se="http://schemas.microsoft.com/office/word/2015/wordml/symex" xmlns:wpg="http://schemas.microsoft.com/office/word/2010/wordprocessingGroup" xmlns:wpi="http://schemas.microsoft.com/office/word/2010/wordprocessingInk" xmlns:wne="http://schemas.microsoft.com/office/word/2006/wordml" xmlns:wps="http://schemas.microsoft.com/office/word/2010/wordprocessingShape" mc:Ignorable="w14 w15 w16se w16cid wp14">
   <w:abstractNum w:abstractNumId="0" w15:restartNumberingAfterBreak="0">
+    <w:nsid w:val="05D320F1"/>
+    <w:multiLevelType w:val="hybridMultilevel"/>
+    <w:tmpl w:val="E1D44268"/>
+    <w:lvl w:ilvl="0" w:tplc="08090001">
+      <w:start w:val="1"/>
+      <w:numFmt w:val="bullet"/>
+      <w:lvlText w:val=""/>
+      <w:lvlJc w:val="left"/>
+      <w:pPr>
+        <w:ind w:left="720" w:hanging="360"/>
+      </w:pPr>
+      <w:rPr>
+        <w:rFonts w:ascii="Symbol" w:hAnsi="Symbol" w:hint="default"/>
+      </w:rPr>
+    </w:lvl>
+    <w:lvl w:ilvl="1" w:tplc="08090003" w:tentative="1">
+      <w:start w:val="1"/>
+      <w:numFmt w:val="bullet"/>
+      <w:lvlText w:val="o"/>
+      <w:lvlJc w:val="left"/>
+      <w:pPr>
+        <w:ind w:left="1440" w:hanging="360"/>
+      </w:pPr>
+      <w:rPr>
+        <w:rFonts w:ascii="Courier New" w:hAnsi="Courier New" w:cs="Courier New" w:hint="default"/>
+      </w:rPr>
+    </w:lvl>
+    <w:lvl w:ilvl="2" w:tplc="08090005" w:tentative="1">
+      <w:start w:val="1"/>
+      <w:numFmt w:val="bullet"/>
+      <w:lvlText w:val=""/>
+      <w:lvlJc w:val="left"/>
+      <w:pPr>
+        <w:ind w:left="2160" w:hanging="360"/>
+      </w:pPr>
+      <w:rPr>
+        <w:rFonts w:ascii="Wingdings" w:hAnsi="Wingdings" w:hint="default"/>
+      </w:rPr>
+    </w:lvl>
+    <w:lvl w:ilvl="3" w:tplc="08090001" w:tentative="1">
+      <w:start w:val="1"/>
+      <w:numFmt w:val="bullet"/>
+      <w:lvlText w:val=""/>
+      <w:lvlJc w:val="left"/>
+      <w:pPr>
+        <w:ind w:left="2880" w:hanging="360"/>
+      </w:pPr>
+      <w:rPr>
+        <w:rFonts w:ascii="Symbol" w:hAnsi="Symbol" w:hint="default"/>
+      </w:rPr>
+    </w:lvl>
+    <w:lvl w:ilvl="4" w:tplc="08090003" w:tentative="1">
+      <w:start w:val="1"/>
+      <w:numFmt w:val="bullet"/>
+      <w:lvlText w:val="o"/>
+      <w:lvlJc w:val="left"/>
+      <w:pPr>
+        <w:ind w:left="3600" w:hanging="360"/>
+      </w:pPr>
+      <w:rPr>
+        <w:rFonts w:ascii="Courier New" w:hAnsi="Courier New" w:cs="Courier New" w:hint="default"/>
+      </w:rPr>
+    </w:lvl>
+    <w:lvl w:ilvl="5" w:tplc="08090005" w:tentative="1">
+      <w:start w:val="1"/>
+      <w:numFmt w:val="bullet"/>
+      <w:lvlText w:val=""/>
+      <w:lvlJc w:val="left"/>
+      <w:pPr>
+        <w:ind w:left="4320" w:hanging="360"/>
+      </w:pPr>
+      <w:rPr>
+        <w:rFonts w:ascii="Wingdings" w:hAnsi="Wingdings" w:hint="default"/>
+      </w:rPr>
+    </w:lvl>
+    <w:lvl w:ilvl="6" w:tplc="08090001" w:tentative="1">
+      <w:start w:val="1"/>
+      <w:numFmt w:val="bullet"/>
+      <w:lvlText w:val=""/>
+      <w:lvlJc w:val="left"/>
+      <w:pPr>
+        <w:ind w:left="5040" w:hanging="360"/>
+      </w:pPr>
+      <w:rPr>
+        <w:rFonts w:ascii="Symbol" w:hAnsi="Symbol" w:hint="default"/>
+      </w:rPr>
+    </w:lvl>
+    <w:lvl w:ilvl="7" w:tplc="08090003" w:tentative="1">
+      <w:start w:val="1"/>
+      <w:numFmt w:val="bullet"/>
+      <w:lvlText w:val="o"/>
+      <w:lvlJc w:val="left"/>
+      <w:pPr>
+        <w:ind w:left="5760" w:hanging="360"/>
+      </w:pPr>
+      <w:rPr>
+        <w:rFonts w:ascii="Courier New" w:hAnsi="Courier New" w:cs="Courier New" w:hint="default"/>
+      </w:rPr>
+    </w:lvl>
+    <w:lvl w:ilvl="8" w:tplc="08090005" w:tentative="1">
+      <w:start w:val="1"/>
+      <w:numFmt w:val="bullet"/>
+      <w:lvlText w:val=""/>
+      <w:lvlJc w:val="left"/>
+      <w:pPr>
+        <w:ind w:left="6480" w:hanging="360"/>
+      </w:pPr>
+      <w:rPr>
+        <w:rFonts w:ascii="Wingdings" w:hAnsi="Wingdings" w:hint="default"/>
+      </w:rPr>
+    </w:lvl>
+  </w:abstractNum>
+  <w:abstractNum w:abstractNumId="1" w15:restartNumberingAfterBreak="0">
     <w:nsid w:val="074A4DA1"/>
     <w:multiLevelType w:val="hybridMultilevel"/>
     <w:tmpl w:val="90F2FBA2"/>
@@ -1303,7 +1609,120 @@
       </w:rPr>
     </w:lvl>
   </w:abstractNum>
-  <w:abstractNum w:abstractNumId="1" w15:restartNumberingAfterBreak="0">
+  <w:abstractNum w:abstractNumId="2" w15:restartNumberingAfterBreak="0">
+    <w:nsid w:val="0DE94D9F"/>
+    <w:multiLevelType w:val="hybridMultilevel"/>
+    <w:tmpl w:val="15360362"/>
+    <w:lvl w:ilvl="0" w:tplc="08090001">
+      <w:start w:val="1"/>
+      <w:numFmt w:val="bullet"/>
+      <w:lvlText w:val=""/>
+      <w:lvlJc w:val="left"/>
+      <w:pPr>
+        <w:ind w:left="720" w:hanging="360"/>
+      </w:pPr>
+      <w:rPr>
+        <w:rFonts w:ascii="Symbol" w:hAnsi="Symbol" w:hint="default"/>
+      </w:rPr>
+    </w:lvl>
+    <w:lvl w:ilvl="1" w:tplc="08090003" w:tentative="1">
+      <w:start w:val="1"/>
+      <w:numFmt w:val="bullet"/>
+      <w:lvlText w:val="o"/>
+      <w:lvlJc w:val="left"/>
+      <w:pPr>
+        <w:ind w:left="1440" w:hanging="360"/>
+      </w:pPr>
+      <w:rPr>
+        <w:rFonts w:ascii="Courier New" w:hAnsi="Courier New" w:cs="Courier New" w:hint="default"/>
+      </w:rPr>
+    </w:lvl>
+    <w:lvl w:ilvl="2" w:tplc="08090005" w:tentative="1">
+      <w:start w:val="1"/>
+      <w:numFmt w:val="bullet"/>
+      <w:lvlText w:val=""/>
+      <w:lvlJc w:val="left"/>
+      <w:pPr>
+        <w:ind w:left="2160" w:hanging="360"/>
+      </w:pPr>
+      <w:rPr>
+        <w:rFonts w:ascii="Wingdings" w:hAnsi="Wingdings" w:hint="default"/>
+      </w:rPr>
+    </w:lvl>
+    <w:lvl w:ilvl="3" w:tplc="08090001" w:tentative="1">
+      <w:start w:val="1"/>
+      <w:numFmt w:val="bullet"/>
+      <w:lvlText w:val=""/>
+      <w:lvlJc w:val="left"/>
+      <w:pPr>
+        <w:ind w:left="2880" w:hanging="360"/>
+      </w:pPr>
+      <w:rPr>
+        <w:rFonts w:ascii="Symbol" w:hAnsi="Symbol" w:hint="default"/>
+      </w:rPr>
+    </w:lvl>
+    <w:lvl w:ilvl="4" w:tplc="08090003" w:tentative="1">
+      <w:start w:val="1"/>
+      <w:numFmt w:val="bullet"/>
+      <w:lvlText w:val="o"/>
+      <w:lvlJc w:val="left"/>
+      <w:pPr>
+        <w:ind w:left="3600" w:hanging="360"/>
+      </w:pPr>
+      <w:rPr>
+        <w:rFonts w:ascii="Courier New" w:hAnsi="Courier New" w:cs="Courier New" w:hint="default"/>
+      </w:rPr>
+    </w:lvl>
+    <w:lvl w:ilvl="5" w:tplc="08090005" w:tentative="1">
+      <w:start w:val="1"/>
+      <w:numFmt w:val="bullet"/>
+      <w:lvlText w:val=""/>
+      <w:lvlJc w:val="left"/>
+      <w:pPr>
+        <w:ind w:left="4320" w:hanging="360"/>
+      </w:pPr>
+      <w:rPr>
+        <w:rFonts w:ascii="Wingdings" w:hAnsi="Wingdings" w:hint="default"/>
+      </w:rPr>
+    </w:lvl>
+    <w:lvl w:ilvl="6" w:tplc="08090001" w:tentative="1">
+      <w:start w:val="1"/>
+      <w:numFmt w:val="bullet"/>
+      <w:lvlText w:val=""/>
+      <w:lvlJc w:val="left"/>
+      <w:pPr>
+        <w:ind w:left="5040" w:hanging="360"/>
+      </w:pPr>
+      <w:rPr>
+        <w:rFonts w:ascii="Symbol" w:hAnsi="Symbol" w:hint="default"/>
+      </w:rPr>
+    </w:lvl>
+    <w:lvl w:ilvl="7" w:tplc="08090003" w:tentative="1">
+      <w:start w:val="1"/>
+      <w:numFmt w:val="bullet"/>
+      <w:lvlText w:val="o"/>
+      <w:lvlJc w:val="left"/>
+      <w:pPr>
+        <w:ind w:left="5760" w:hanging="360"/>
+      </w:pPr>
+      <w:rPr>
+        <w:rFonts w:ascii="Courier New" w:hAnsi="Courier New" w:cs="Courier New" w:hint="default"/>
+      </w:rPr>
+    </w:lvl>
+    <w:lvl w:ilvl="8" w:tplc="08090005" w:tentative="1">
+      <w:start w:val="1"/>
+      <w:numFmt w:val="bullet"/>
+      <w:lvlText w:val=""/>
+      <w:lvlJc w:val="left"/>
+      <w:pPr>
+        <w:ind w:left="6480" w:hanging="360"/>
+      </w:pPr>
+      <w:rPr>
+        <w:rFonts w:ascii="Wingdings" w:hAnsi="Wingdings" w:hint="default"/>
+      </w:rPr>
+    </w:lvl>
+  </w:abstractNum>
+  <w:abstractNum w:abstractNumId="3" w15:restartNumberingAfterBreak="0">
     <w:nsid w:val="653041EA"/>
     <w:multiLevelType w:val="hybridMultilevel"/>
     <w:tmpl w:val="BC905B4E"/>
@@ -1416,7 +1835,7 @@
       </w:rPr>
     </w:lvl>
   </w:abstractNum>
-  <w:abstractNum w:abstractNumId="2" w15:restartNumberingAfterBreak="0">
+  <w:abstractNum w:abstractNumId="4" w15:restartNumberingAfterBreak="0">
     <w:nsid w:val="72E8093B"/>
     <w:multiLevelType w:val="hybridMultilevel"/>
     <w:tmpl w:val="B1302146"/>
@@ -1530,13 +1949,19 @@
     </w:lvl>
   </w:abstractNum>
   <w:num w:numId="1">
+    <w:abstractNumId w:val="3"/>
+  </w:num>
+  <w:num w:numId="2">
     <w:abstractNumId w:val="1"/>
   </w:num>
-  <w:num w:numId="2">
+  <w:num w:numId="3">
+    <w:abstractNumId w:val="4"/>
+  </w:num>
+  <w:num w:numId="4">
+    <w:abstractNumId w:val="2"/>
+  </w:num>
+  <w:num w:numId="5">
     <w:abstractNumId w:val="0"/>
-  </w:num>
-  <w:num w:numId="3">
-    <w:abstractNumId w:val="2"/>
   </w:num>
 </w:numbering>
 </file>
@@ -1986,6 +2411,7 @@
   <w:style w:type="character" w:default="1" w:styleId="DefaultParagraphFont">
     <w:name w:val="Default Paragraph Font"/>
     <w:uiPriority w:val="1"/>
+    <w:semiHidden/>
     <w:unhideWhenUsed/>
   </w:style>
   <w:style w:type="table" w:default="1" w:styleId="TableNormal">

</xml_diff>

<commit_message>
Added Title Page as required by the guidelines
</commit_message>
<xml_diff>
--- a/Progression Report Draft.docx
+++ b/Progression Report Draft.docx
@@ -2,20 +2,651 @@
 <file path=word/document.xml><?xml version="1.0" encoding="utf-8"?>
 <w:document xmlns:wpc="http://schemas.microsoft.com/office/word/2010/wordprocessingCanvas" xmlns:cx="http://schemas.microsoft.com/office/drawing/2014/chartex" xmlns:cx1="http://schemas.microsoft.com/office/drawing/2015/9/8/chartex" xmlns:cx2="http://schemas.microsoft.com/office/drawing/2015/10/21/chartex" xmlns:cx3="http://schemas.microsoft.com/office/drawing/2016/5/9/chartex" xmlns:cx4="http://schemas.microsoft.com/office/drawing/2016/5/10/chartex" xmlns:cx5="http://schemas.microsoft.com/office/drawing/2016/5/11/chartex" xmlns:cx6="http://schemas.microsoft.com/office/drawing/2016/5/12/chartex" xmlns:cx7="http://schemas.microsoft.com/office/drawing/2016/5/13/chartex" xmlns:cx8="http://schemas.microsoft.com/office/drawing/2016/5/14/chartex" xmlns:mc="http://schemas.openxmlformats.org/markup-compatibility/2006" xmlns:aink="http://schemas.microsoft.com/office/drawing/2016/ink" xmlns:am3d="http://schemas.microsoft.com/office/drawing/2017/model3d" xmlns:o="urn:schemas-microsoft-com:office:office" xmlns:r="http://schemas.openxmlformats.org/officeDocument/2006/relationships" xmlns:m="http://schemas.openxmlformats.org/officeDocument/2006/math" xmlns:v="urn:schemas-microsoft-com:vml" xmlns:wp14="http://schemas.microsoft.com/office/word/2010/wordprocessingDrawing" xmlns:wp="http://schemas.openxmlformats.org/drawingml/2006/wordprocessingDrawing" xmlns:w10="urn:schemas-microsoft-com:office:word" xmlns:w="http://schemas.openxmlformats.org/wordprocessingml/2006/main" xmlns:w14="http://schemas.microsoft.com/office/word/2010/wordml" xmlns:w15="http://schemas.microsoft.com/office/word/2012/wordml" xmlns:w16cid="http://schemas.microsoft.com/office/word/2016/wordml/cid" xmlns:w16se="http://schemas.microsoft.com/office/word/2015/wordml/symex" xmlns:wpg="http://schemas.microsoft.com/office/word/2010/wordprocessingGroup" xmlns:wpi="http://schemas.microsoft.com/office/word/2010/wordprocessingInk" xmlns:wne="http://schemas.microsoft.com/office/word/2006/wordml" xmlns:wps="http://schemas.microsoft.com/office/word/2010/wordprocessingShape" mc:Ignorable="w14 w15 w16se w16cid wp14">
   <w:body>
-    <w:p>
-      <w:pPr>
-        <w:pStyle w:val="Title"/>
-      </w:pPr>
-      <w:r>
-        <w:t>Building a database in Rust</w:t>
-      </w:r>
-    </w:p>
-    <w:p/>
+    <w:sdt>
+      <w:sdtPr>
+        <w:rPr>
+          <w:color w:val="4472C4" w:themeColor="accent1"/>
+        </w:rPr>
+        <w:id w:val="770896398"/>
+        <w:docPartObj>
+          <w:docPartGallery w:val="Cover Pages"/>
+          <w:docPartUnique/>
+        </w:docPartObj>
+      </w:sdtPr>
+      <w:sdtEndPr>
+        <w:rPr>
+          <w:color w:val="auto"/>
+          <w:lang w:val="en-GB" w:eastAsia="ja-JP"/>
+        </w:rPr>
+      </w:sdtEndPr>
+      <w:sdtContent>
+        <w:p>
+          <w:pPr>
+            <w:pStyle w:val="NoSpacing"/>
+            <w:spacing w:before="1540" w:after="240"/>
+            <w:jc w:val="center"/>
+            <w:rPr>
+              <w:color w:val="4472C4" w:themeColor="accent1"/>
+            </w:rPr>
+          </w:pPr>
+          <w:r>
+            <w:rPr>
+              <w:noProof/>
+              <w:color w:val="4472C4" w:themeColor="accent1"/>
+            </w:rPr>
+            <w:drawing>
+              <wp:inline distT="0" distB="0" distL="0" distR="0" wp14:anchorId="5CA5E8D2" wp14:editId="63E19688">
+                <wp:extent cx="1417320" cy="750898"/>
+                <wp:effectExtent l="0" t="0" r="0" b="0"/>
+                <wp:docPr id="143" name="Picture 143"/>
+                <wp:cNvGraphicFramePr>
+                  <a:graphicFrameLocks xmlns:a="http://schemas.openxmlformats.org/drawingml/2006/main" noChangeAspect="1"/>
+                </wp:cNvGraphicFramePr>
+                <a:graphic xmlns:a="http://schemas.openxmlformats.org/drawingml/2006/main">
+                  <a:graphicData uri="http://schemas.openxmlformats.org/drawingml/2006/picture">
+                    <pic:pic xmlns:pic="http://schemas.openxmlformats.org/drawingml/2006/picture">
+                      <pic:nvPicPr>
+                        <pic:cNvPr id="3" name="t55.png"/>
+                        <pic:cNvPicPr/>
+                      </pic:nvPicPr>
+                      <pic:blipFill>
+                        <a:blip r:embed="rId6" cstate="print">
+                          <a:duotone>
+                            <a:schemeClr val="accent1">
+                              <a:shade val="45000"/>
+                              <a:satMod val="135000"/>
+                            </a:schemeClr>
+                            <a:prstClr val="white"/>
+                          </a:duotone>
+                          <a:extLst>
+                            <a:ext uri="{28A0092B-C50C-407E-A947-70E740481C1C}">
+                              <a14:useLocalDpi xmlns:a14="http://schemas.microsoft.com/office/drawing/2010/main" val="0"/>
+                            </a:ext>
+                          </a:extLst>
+                        </a:blip>
+                        <a:stretch>
+                          <a:fillRect/>
+                        </a:stretch>
+                      </pic:blipFill>
+                      <pic:spPr>
+                        <a:xfrm>
+                          <a:off x="0" y="0"/>
+                          <a:ext cx="1417320" cy="750898"/>
+                        </a:xfrm>
+                        <a:prstGeom prst="rect">
+                          <a:avLst/>
+                        </a:prstGeom>
+                        <a:noFill/>
+                        <a:ln>
+                          <a:noFill/>
+                        </a:ln>
+                      </pic:spPr>
+                    </pic:pic>
+                  </a:graphicData>
+                </a:graphic>
+              </wp:inline>
+            </w:drawing>
+          </w:r>
+        </w:p>
+        <w:sdt>
+          <w:sdtPr>
+            <w:rPr>
+              <w:rFonts w:asciiTheme="majorHAnsi" w:eastAsiaTheme="majorEastAsia" w:hAnsiTheme="majorHAnsi" w:cstheme="majorBidi"/>
+              <w:caps/>
+              <w:color w:val="4472C4" w:themeColor="accent1"/>
+              <w:sz w:val="72"/>
+              <w:szCs w:val="72"/>
+            </w:rPr>
+            <w:alias w:val="Title"/>
+            <w:tag w:val=""/>
+            <w:id w:val="1735040861"/>
+            <w:placeholder>
+              <w:docPart w:val="DD593A70112F4FAFA047B7A7A563E660"/>
+            </w:placeholder>
+            <w:dataBinding w:prefixMappings="xmlns:ns0='http://purl.org/dc/elements/1.1/' xmlns:ns1='http://schemas.openxmlformats.org/package/2006/metadata/core-properties' " w:xpath="/ns1:coreProperties[1]/ns0:title[1]" w:storeItemID="{6C3C8BC8-F283-45AE-878A-BAB7291924A1}"/>
+            <w:text/>
+          </w:sdtPr>
+          <w:sdtContent>
+            <w:p>
+              <w:pPr>
+                <w:pStyle w:val="NoSpacing"/>
+                <w:pBdr>
+                  <w:top w:val="single" w:sz="6" w:space="6" w:color="4472C4" w:themeColor="accent1"/>
+                  <w:bottom w:val="single" w:sz="6" w:space="6" w:color="4472C4" w:themeColor="accent1"/>
+                </w:pBdr>
+                <w:spacing w:after="240"/>
+                <w:jc w:val="center"/>
+                <w:rPr>
+                  <w:rFonts w:asciiTheme="majorHAnsi" w:eastAsiaTheme="majorEastAsia" w:hAnsiTheme="majorHAnsi" w:cstheme="majorBidi"/>
+                  <w:caps/>
+                  <w:color w:val="4472C4" w:themeColor="accent1"/>
+                  <w:sz w:val="80"/>
+                  <w:szCs w:val="80"/>
+                </w:rPr>
+              </w:pPr>
+              <w:r>
+                <w:rPr>
+                  <w:rFonts w:asciiTheme="majorHAnsi" w:eastAsiaTheme="majorEastAsia" w:hAnsiTheme="majorHAnsi" w:cstheme="majorBidi"/>
+                  <w:caps/>
+                  <w:color w:val="4472C4" w:themeColor="accent1"/>
+                  <w:sz w:val="72"/>
+                  <w:szCs w:val="72"/>
+                </w:rPr>
+                <w:t>Building a database in Rust</w:t>
+              </w:r>
+            </w:p>
+          </w:sdtContent>
+        </w:sdt>
+        <w:sdt>
+          <w:sdtPr>
+            <w:rPr>
+              <w:color w:val="4472C4" w:themeColor="accent1"/>
+              <w:sz w:val="28"/>
+              <w:szCs w:val="28"/>
+            </w:rPr>
+            <w:alias w:val="Subtitle"/>
+            <w:tag w:val=""/>
+            <w:id w:val="328029620"/>
+            <w:placeholder>
+              <w:docPart w:val="E079089D585A4BC7A65880995533D2D8"/>
+            </w:placeholder>
+            <w:dataBinding w:prefixMappings="xmlns:ns0='http://purl.org/dc/elements/1.1/' xmlns:ns1='http://schemas.openxmlformats.org/package/2006/metadata/core-properties' " w:xpath="/ns1:coreProperties[1]/ns0:subject[1]" w:storeItemID="{6C3C8BC8-F283-45AE-878A-BAB7291924A1}"/>
+            <w:text/>
+          </w:sdtPr>
+          <w:sdtContent>
+            <w:p>
+              <w:pPr>
+                <w:pStyle w:val="NoSpacing"/>
+                <w:jc w:val="center"/>
+                <w:rPr>
+                  <w:color w:val="4472C4" w:themeColor="accent1"/>
+                  <w:sz w:val="28"/>
+                  <w:szCs w:val="28"/>
+                </w:rPr>
+              </w:pPr>
+              <w:r>
+                <w:rPr>
+                  <w:color w:val="4472C4" w:themeColor="accent1"/>
+                  <w:sz w:val="28"/>
+                  <w:szCs w:val="28"/>
+                </w:rPr>
+                <w:t xml:space="preserve">Submitted for the Degree of </w:t>
+              </w:r>
+              <w:r>
+                <w:rPr>
+                  <w:color w:val="4472C4" w:themeColor="accent1"/>
+                  <w:sz w:val="28"/>
+                  <w:szCs w:val="28"/>
+                </w:rPr>
+                <w:t>MEng</w:t>
+              </w:r>
+              <w:r>
+                <w:rPr>
+                  <w:color w:val="4472C4" w:themeColor="accent1"/>
+                  <w:sz w:val="28"/>
+                  <w:szCs w:val="28"/>
+                </w:rPr>
+                <w:t xml:space="preserve"> in Computer Science</w:t>
+              </w:r>
+              <w:r>
+                <w:rPr>
+                  <w:color w:val="4472C4" w:themeColor="accent1"/>
+                  <w:sz w:val="28"/>
+                  <w:szCs w:val="28"/>
+                </w:rPr>
+                <w:t>, 2019</w:t>
+              </w:r>
+            </w:p>
+          </w:sdtContent>
+        </w:sdt>
+        <w:p>
+          <w:pPr>
+            <w:pStyle w:val="NoSpacing"/>
+            <w:spacing w:before="480"/>
+            <w:jc w:val="center"/>
+            <w:rPr>
+              <w:color w:val="4472C4" w:themeColor="accent1"/>
+            </w:rPr>
+          </w:pPr>
+          <w:r>
+            <w:rPr>
+              <w:noProof/>
+              <w:color w:val="4472C4" w:themeColor="accent1"/>
+            </w:rPr>
+            <w:drawing>
+              <wp:inline distT="0" distB="0" distL="0" distR="0" wp14:anchorId="00E2FC84" wp14:editId="43682712">
+                <wp:extent cx="758952" cy="478932"/>
+                <wp:effectExtent l="0" t="0" r="3175" b="0"/>
+                <wp:docPr id="144" name="Picture 144"/>
+                <wp:cNvGraphicFramePr>
+                  <a:graphicFrameLocks xmlns:a="http://schemas.openxmlformats.org/drawingml/2006/main" noChangeAspect="1"/>
+                </wp:cNvGraphicFramePr>
+                <a:graphic xmlns:a="http://schemas.openxmlformats.org/drawingml/2006/main">
+                  <a:graphicData uri="http://schemas.openxmlformats.org/drawingml/2006/picture">
+                    <pic:pic xmlns:pic="http://schemas.openxmlformats.org/drawingml/2006/picture">
+                      <pic:nvPicPr>
+                        <pic:cNvPr id="9" name="roco bottom.png"/>
+                        <pic:cNvPicPr/>
+                      </pic:nvPicPr>
+                      <pic:blipFill>
+                        <a:blip r:embed="rId7" cstate="print">
+                          <a:duotone>
+                            <a:schemeClr val="accent1">
+                              <a:shade val="45000"/>
+                              <a:satMod val="135000"/>
+                            </a:schemeClr>
+                            <a:prstClr val="white"/>
+                          </a:duotone>
+                          <a:extLst>
+                            <a:ext uri="{28A0092B-C50C-407E-A947-70E740481C1C}">
+                              <a14:useLocalDpi xmlns:a14="http://schemas.microsoft.com/office/drawing/2010/main" val="0"/>
+                            </a:ext>
+                          </a:extLst>
+                        </a:blip>
+                        <a:stretch>
+                          <a:fillRect/>
+                        </a:stretch>
+                      </pic:blipFill>
+                      <pic:spPr>
+                        <a:xfrm>
+                          <a:off x="0" y="0"/>
+                          <a:ext cx="758952" cy="478932"/>
+                        </a:xfrm>
+                        <a:prstGeom prst="rect">
+                          <a:avLst/>
+                        </a:prstGeom>
+                      </pic:spPr>
+                    </pic:pic>
+                  </a:graphicData>
+                </a:graphic>
+              </wp:inline>
+            </w:drawing>
+          </w:r>
+        </w:p>
+        <w:p>
+          <w:pPr>
+            <w:rPr>
+              <w:rFonts w:asciiTheme="majorHAnsi" w:eastAsiaTheme="majorEastAsia" w:hAnsiTheme="majorHAnsi" w:cstheme="majorBidi"/>
+              <w:spacing w:val="-10"/>
+              <w:kern w:val="28"/>
+              <w:sz w:val="56"/>
+              <w:szCs w:val="56"/>
+            </w:rPr>
+          </w:pPr>
+          <w:r>
+            <w:rPr>
+              <w:noProof/>
+              <w:color w:val="4472C4" w:themeColor="accent1"/>
+            </w:rPr>
+            <mc:AlternateContent>
+              <mc:Choice Requires="wps">
+                <w:drawing>
+                  <wp:anchor distT="0" distB="0" distL="114300" distR="114300" simplePos="0" relativeHeight="251659264" behindDoc="0" locked="0" layoutInCell="1" allowOverlap="1" wp14:anchorId="6058BBDE" wp14:editId="18CF9347">
+                    <wp:simplePos x="0" y="0"/>
+                    <wp:positionH relativeFrom="margin">
+                      <wp:align>right</wp:align>
+                    </wp:positionH>
+                    <wp:positionV relativeFrom="page">
+                      <wp:posOffset>8543926</wp:posOffset>
+                    </wp:positionV>
+                    <wp:extent cx="6553200" cy="1303020"/>
+                    <wp:effectExtent l="0" t="0" r="2540" b="11430"/>
+                    <wp:wrapNone/>
+                    <wp:docPr id="142" name="Text Box 142"/>
+                    <wp:cNvGraphicFramePr/>
+                    <a:graphic xmlns:a="http://schemas.openxmlformats.org/drawingml/2006/main">
+                      <a:graphicData uri="http://schemas.microsoft.com/office/word/2010/wordprocessingShape">
+                        <wps:wsp>
+                          <wps:cNvSpPr txBox="1"/>
+                          <wps:spPr>
+                            <a:xfrm>
+                              <a:off x="0" y="0"/>
+                              <a:ext cx="6553200" cy="1303020"/>
+                            </a:xfrm>
+                            <a:prstGeom prst="rect">
+                              <a:avLst/>
+                            </a:prstGeom>
+                            <a:noFill/>
+                            <a:ln w="6350">
+                              <a:noFill/>
+                            </a:ln>
+                            <a:effectLst/>
+                          </wps:spPr>
+                          <wps:style>
+                            <a:lnRef idx="0">
+                              <a:schemeClr val="accent1"/>
+                            </a:lnRef>
+                            <a:fillRef idx="0">
+                              <a:schemeClr val="accent1"/>
+                            </a:fillRef>
+                            <a:effectRef idx="0">
+                              <a:schemeClr val="accent1"/>
+                            </a:effectRef>
+                            <a:fontRef idx="minor">
+                              <a:schemeClr val="dk1"/>
+                            </a:fontRef>
+                          </wps:style>
+                          <wps:txbx>
+                            <w:txbxContent>
+                              <w:sdt>
+                                <w:sdtPr>
+                                  <w:rPr>
+                                    <w:caps/>
+                                    <w:color w:val="4472C4" w:themeColor="accent1"/>
+                                    <w:sz w:val="28"/>
+                                    <w:szCs w:val="28"/>
+                                  </w:rPr>
+                                  <w:alias w:val="Date"/>
+                                  <w:tag w:val=""/>
+                                  <w:id w:val="197127006"/>
+                                  <w:dataBinding w:prefixMappings="xmlns:ns0='http://schemas.microsoft.com/office/2006/coverPageProps' " w:xpath="/ns0:CoverPageProperties[1]/ns0:PublishDate[1]" w:storeItemID="{55AF091B-3C7A-41E3-B477-F2FDAA23CFDA}"/>
+                                  <w:date>
+                                    <w:dateFormat w:val="MMMM d, yyyy"/>
+                                    <w:lid w:val="en-US"/>
+                                    <w:storeMappedDataAs w:val="dateTime"/>
+                                    <w:calendar w:val="gregorian"/>
+                                  </w:date>
+                                </w:sdtPr>
+                                <w:sdtContent>
+                                  <w:p>
+                                    <w:pPr>
+                                      <w:pStyle w:val="NoSpacing"/>
+                                      <w:spacing w:after="40"/>
+                                      <w:jc w:val="center"/>
+                                      <w:rPr>
+                                        <w:caps/>
+                                        <w:color w:val="4472C4" w:themeColor="accent1"/>
+                                        <w:sz w:val="28"/>
+                                        <w:szCs w:val="28"/>
+                                      </w:rPr>
+                                    </w:pPr>
+                                    <w:r>
+                                      <w:rPr>
+                                        <w:caps/>
+                                        <w:color w:val="4472C4" w:themeColor="accent1"/>
+                                        <w:sz w:val="28"/>
+                                        <w:szCs w:val="28"/>
+                                      </w:rPr>
+                                      <w:t>John mcmenemy</w:t>
+                                    </w:r>
+                                  </w:p>
+                                </w:sdtContent>
+                              </w:sdt>
+                              <w:p>
+                                <w:pPr>
+                                  <w:pStyle w:val="NoSpacing"/>
+                                  <w:jc w:val="center"/>
+                                  <w:rPr>
+                                    <w:color w:val="4472C4" w:themeColor="accent1"/>
+                                  </w:rPr>
+                                </w:pPr>
+                                <w:sdt>
+                                  <w:sdtPr>
+                                    <w:rPr>
+                                      <w:caps/>
+                                      <w:color w:val="4472C4" w:themeColor="accent1"/>
+                                    </w:rPr>
+                                    <w:alias w:val="Company"/>
+                                    <w:tag w:val=""/>
+                                    <w:id w:val="1390145197"/>
+                                    <w:dataBinding w:prefixMappings="xmlns:ns0='http://schemas.openxmlformats.org/officeDocument/2006/extended-properties' " w:xpath="/ns0:Properties[1]/ns0:Company[1]" w:storeItemID="{6668398D-A668-4E3E-A5EB-62B293D839F1}"/>
+                                    <w:text/>
+                                  </w:sdtPr>
+                                  <w:sdtContent>
+                                    <w:r>
+                                      <w:rPr>
+                                        <w:caps/>
+                                        <w:color w:val="4472C4" w:themeColor="accent1"/>
+                                      </w:rPr>
+                                      <w:t>Student ID: 201748244</w:t>
+                                    </w:r>
+                                  </w:sdtContent>
+                                </w:sdt>
+                              </w:p>
+                              <w:p>
+                                <w:pPr>
+                                  <w:pStyle w:val="NoSpacing"/>
+                                  <w:jc w:val="center"/>
+                                  <w:rPr>
+                                    <w:color w:val="4472C4" w:themeColor="accent1"/>
+                                  </w:rPr>
+                                </w:pPr>
+                                <w:sdt>
+                                  <w:sdtPr>
+                                    <w:rPr>
+                                      <w:color w:val="4472C4" w:themeColor="accent1"/>
+                                    </w:rPr>
+                                    <w:alias w:val="Address"/>
+                                    <w:tag w:val=""/>
+                                    <w:id w:val="-726379553"/>
+                                    <w:dataBinding w:prefixMappings="xmlns:ns0='http://schemas.microsoft.com/office/2006/coverPageProps' " w:xpath="/ns0:CoverPageProperties[1]/ns0:CompanyAddress[1]" w:storeItemID="{55AF091B-3C7A-41E3-B477-F2FDAA23CFDA}"/>
+                                    <w:text/>
+                                  </w:sdtPr>
+                                  <w:sdtContent>
+                                    <w:r>
+                                      <w:rPr>
+                                        <w:color w:val="4472C4" w:themeColor="accent1"/>
+                                      </w:rPr>
+                                      <w:t>Except where explicitly stated all the work in this report, including appendices, is my own and was carried out during my final year. It has not been submitted for assessment in any other context</w:t>
+                                    </w:r>
+                                  </w:sdtContent>
+                                </w:sdt>
+                                <w:r>
+                                  <w:rPr>
+                                    <w:color w:val="4472C4" w:themeColor="accent1"/>
+                                  </w:rPr>
+                                  <w:t>.</w:t>
+                                </w:r>
+                                <w:r>
+                                  <w:rPr>
+                                    <w:color w:val="4472C4" w:themeColor="accent1"/>
+                                  </w:rPr>
+                                  <w:br/>
+                                </w:r>
+                                <w:r>
+                                  <w:rPr>
+                                    <w:color w:val="4472C4" w:themeColor="accent1"/>
+                                  </w:rPr>
+                                  <w:br/>
+                                </w:r>
+                                <w:r>
+                                  <w:rPr>
+                                    <w:color w:val="4472C4" w:themeColor="accent1"/>
+                                  </w:rPr>
+                                  <w:t>I agree to this material being made available in whole or in part to benefit the education of future students</w:t>
+                                </w:r>
+                                <w:r>
+                                  <w:rPr>
+                                    <w:color w:val="4472C4" w:themeColor="accent1"/>
+                                  </w:rPr>
+                                  <w:t>.</w:t>
+                                </w:r>
+                              </w:p>
+                            </w:txbxContent>
+                          </wps:txbx>
+                          <wps:bodyPr rot="0" spcFirstLastPara="0" vertOverflow="overflow" horzOverflow="overflow" vert="horz" wrap="square" lIns="0" tIns="0" rIns="0" bIns="0" numCol="1" spcCol="0" rtlCol="0" fromWordArt="0" anchor="b" anchorCtr="0" forceAA="0" compatLnSpc="1">
+                            <a:prstTxWarp prst="textNoShape">
+                              <a:avLst/>
+                            </a:prstTxWarp>
+                            <a:noAutofit/>
+                          </wps:bodyPr>
+                        </wps:wsp>
+                      </a:graphicData>
+                    </a:graphic>
+                    <wp14:sizeRelH relativeFrom="margin">
+                      <wp14:pctWidth>100000</wp14:pctWidth>
+                    </wp14:sizeRelH>
+                    <wp14:sizeRelV relativeFrom="margin">
+                      <wp14:pctHeight>0</wp14:pctHeight>
+                    </wp14:sizeRelV>
+                  </wp:anchor>
+                </w:drawing>
+              </mc:Choice>
+              <mc:Fallback>
+                <w:pict>
+                  <v:shapetype w14:anchorId="6058BBDE" id="_x0000_t202" coordsize="21600,21600" o:spt="202" path="m,l,21600r21600,l21600,xe">
+                    <v:stroke joinstyle="miter"/>
+                    <v:path gradientshapeok="t" o:connecttype="rect"/>
+                  </v:shapetype>
+                  <v:shape id="Text Box 142" o:spid="_x0000_s1026" type="#_x0000_t202" style="position:absolute;margin-left:464.8pt;margin-top:672.75pt;width:516pt;height:102.6pt;z-index:251659264;visibility:visible;mso-wrap-style:square;mso-width-percent:1000;mso-height-percent:0;mso-wrap-distance-left:9pt;mso-wrap-distance-top:0;mso-wrap-distance-right:9pt;mso-wrap-distance-bottom:0;mso-position-horizontal:right;mso-position-horizontal-relative:margin;mso-position-vertical:absolute;mso-position-vertical-relative:page;mso-width-percent:1000;mso-height-percent:0;mso-width-relative:margin;mso-height-relative:margin;v-text-anchor:bottom" o:gfxdata="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" filled="f" stroked="f" strokeweight=".5pt">
+                    <v:textbox inset="0,0,0,0">
+                      <w:txbxContent>
+                        <w:sdt>
+                          <w:sdtPr>
+                            <w:rPr>
+                              <w:caps/>
+                              <w:color w:val="4472C4" w:themeColor="accent1"/>
+                              <w:sz w:val="28"/>
+                              <w:szCs w:val="28"/>
+                            </w:rPr>
+                            <w:alias w:val="Date"/>
+                            <w:tag w:val=""/>
+                            <w:id w:val="197127006"/>
+                            <w:dataBinding w:prefixMappings="xmlns:ns0='http://schemas.microsoft.com/office/2006/coverPageProps' " w:xpath="/ns0:CoverPageProperties[1]/ns0:PublishDate[1]" w:storeItemID="{55AF091B-3C7A-41E3-B477-F2FDAA23CFDA}"/>
+                            <w:date>
+                              <w:dateFormat w:val="MMMM d, yyyy"/>
+                              <w:lid w:val="en-US"/>
+                              <w:storeMappedDataAs w:val="dateTime"/>
+                              <w:calendar w:val="gregorian"/>
+                            </w:date>
+                          </w:sdtPr>
+                          <w:sdtContent>
+                            <w:p>
+                              <w:pPr>
+                                <w:pStyle w:val="NoSpacing"/>
+                                <w:spacing w:after="40"/>
+                                <w:jc w:val="center"/>
+                                <w:rPr>
+                                  <w:caps/>
+                                  <w:color w:val="4472C4" w:themeColor="accent1"/>
+                                  <w:sz w:val="28"/>
+                                  <w:szCs w:val="28"/>
+                                </w:rPr>
+                              </w:pPr>
+                              <w:r>
+                                <w:rPr>
+                                  <w:caps/>
+                                  <w:color w:val="4472C4" w:themeColor="accent1"/>
+                                  <w:sz w:val="28"/>
+                                  <w:szCs w:val="28"/>
+                                </w:rPr>
+                                <w:t>John mcmenemy</w:t>
+                              </w:r>
+                            </w:p>
+                          </w:sdtContent>
+                        </w:sdt>
+                        <w:p>
+                          <w:pPr>
+                            <w:pStyle w:val="NoSpacing"/>
+                            <w:jc w:val="center"/>
+                            <w:rPr>
+                              <w:color w:val="4472C4" w:themeColor="accent1"/>
+                            </w:rPr>
+                          </w:pPr>
+                          <w:sdt>
+                            <w:sdtPr>
+                              <w:rPr>
+                                <w:caps/>
+                                <w:color w:val="4472C4" w:themeColor="accent1"/>
+                              </w:rPr>
+                              <w:alias w:val="Company"/>
+                              <w:tag w:val=""/>
+                              <w:id w:val="1390145197"/>
+                              <w:dataBinding w:prefixMappings="xmlns:ns0='http://schemas.openxmlformats.org/officeDocument/2006/extended-properties' " w:xpath="/ns0:Properties[1]/ns0:Company[1]" w:storeItemID="{6668398D-A668-4E3E-A5EB-62B293D839F1}"/>
+                              <w:text/>
+                            </w:sdtPr>
+                            <w:sdtContent>
+                              <w:r>
+                                <w:rPr>
+                                  <w:caps/>
+                                  <w:color w:val="4472C4" w:themeColor="accent1"/>
+                                </w:rPr>
+                                <w:t>Student ID: 201748244</w:t>
+                              </w:r>
+                            </w:sdtContent>
+                          </w:sdt>
+                        </w:p>
+                        <w:p>
+                          <w:pPr>
+                            <w:pStyle w:val="NoSpacing"/>
+                            <w:jc w:val="center"/>
+                            <w:rPr>
+                              <w:color w:val="4472C4" w:themeColor="accent1"/>
+                            </w:rPr>
+                          </w:pPr>
+                          <w:sdt>
+                            <w:sdtPr>
+                              <w:rPr>
+                                <w:color w:val="4472C4" w:themeColor="accent1"/>
+                              </w:rPr>
+                              <w:alias w:val="Address"/>
+                              <w:tag w:val=""/>
+                              <w:id w:val="-726379553"/>
+                              <w:dataBinding w:prefixMappings="xmlns:ns0='http://schemas.microsoft.com/office/2006/coverPageProps' " w:xpath="/ns0:CoverPageProperties[1]/ns0:CompanyAddress[1]" w:storeItemID="{55AF091B-3C7A-41E3-B477-F2FDAA23CFDA}"/>
+                              <w:text/>
+                            </w:sdtPr>
+                            <w:sdtContent>
+                              <w:r>
+                                <w:rPr>
+                                  <w:color w:val="4472C4" w:themeColor="accent1"/>
+                                </w:rPr>
+                                <w:t>Except where explicitly stated all the work in this report, including appendices, is my own and was carried out during my final year. It has not been submitted for assessment in any other context</w:t>
+                              </w:r>
+                            </w:sdtContent>
+                          </w:sdt>
+                          <w:r>
+                            <w:rPr>
+                              <w:color w:val="4472C4" w:themeColor="accent1"/>
+                            </w:rPr>
+                            <w:t>.</w:t>
+                          </w:r>
+                          <w:r>
+                            <w:rPr>
+                              <w:color w:val="4472C4" w:themeColor="accent1"/>
+                            </w:rPr>
+                            <w:br/>
+                          </w:r>
+                          <w:r>
+                            <w:rPr>
+                              <w:color w:val="4472C4" w:themeColor="accent1"/>
+                            </w:rPr>
+                            <w:br/>
+                          </w:r>
+                          <w:r>
+                            <w:rPr>
+                              <w:color w:val="4472C4" w:themeColor="accent1"/>
+                            </w:rPr>
+                            <w:t>I agree to this material being made available in whole or in part to benefit the education of future students</w:t>
+                          </w:r>
+                          <w:r>
+                            <w:rPr>
+                              <w:color w:val="4472C4" w:themeColor="accent1"/>
+                            </w:rPr>
+                            <w:t>.</w:t>
+                          </w:r>
+                        </w:p>
+                      </w:txbxContent>
+                    </v:textbox>
+                    <w10:wrap anchorx="margin" anchory="page"/>
+                  </v:shape>
+                </w:pict>
+              </mc:Fallback>
+            </mc:AlternateContent>
+          </w:r>
+          <w:r>
+            <w:br w:type="page"/>
+          </w:r>
+        </w:p>
+        <w:bookmarkStart w:id="0" w:name="_GoBack" w:displacedByCustomXml="next"/>
+        <w:bookmarkEnd w:id="0" w:displacedByCustomXml="next"/>
+      </w:sdtContent>
+    </w:sdt>
     <w:p>
       <w:pPr>
         <w:pStyle w:val="Heading1"/>
       </w:pPr>
       <w:r>
+        <w:lastRenderedPageBreak/>
         <w:t>Project Aims &amp; Objectives</w:t>
       </w:r>
     </w:p>
@@ -23,7 +654,7 @@
       <w:r>
         <w:t>Rust ( </w:t>
       </w:r>
-      <w:hyperlink r:id="rId5" w:history="1">
+      <w:hyperlink r:id="rId8" w:history="1">
         <w:r>
           <w:rPr>
             <w:rStyle w:val="Hyperlink"/>
@@ -57,8 +688,6 @@
         <w:br/>
         <w:t>Rust enables safe low level programming by making the notion of</w:t>
       </w:r>
-      <w:bookmarkStart w:id="0" w:name="_GoBack"/>
-      <w:bookmarkEnd w:id="0"/>
       <w:r>
         <w:br/>
         <w:t>"lifetime" explicit in programs. A lifetime tracks the parts of a</w:t>
@@ -115,7 +744,18 @@
         <w:pStyle w:val="Heading1"/>
       </w:pPr>
       <w:r>
-        <w:t>Project Plan w/ Progress Summary</w:t>
+        <w:t>Project Plan</w:t>
+      </w:r>
+    </w:p>
+    <w:p>
+      <w:pPr>
+        <w:pStyle w:val="Heading1"/>
+      </w:pPr>
+      <w:r>
+        <w:t xml:space="preserve">Project </w:t>
+      </w:r>
+      <w:r>
+        <w:t>Progress</w:t>
       </w:r>
     </w:p>
     <w:p>
@@ -130,7 +770,7 @@
       <w:r>
         <w:t xml:space="preserve">My initial reflex was to find resources for learning Rust in the university library. I was successful since I found the book: </w:t>
       </w:r>
-      <w:hyperlink r:id="rId6" w:history="1">
+      <w:hyperlink r:id="rId9" w:history="1">
         <w:r>
           <w:rPr>
             <w:rStyle w:val="Hyperlink"/>
@@ -244,9 +884,9 @@
             <o:lock v:ext="edit" aspectratio="t"/>
           </v:shapetype>
           <v:shape id="_x0000_i1025" type="#_x0000_t75" style="width:420pt;height:294pt" o:ole="">
-            <v:imagedata r:id="rId7" o:title="" cropbottom="5231f" cropright="4572f"/>
+            <v:imagedata r:id="rId10" o:title="" cropbottom="5231f" cropright="4572f"/>
           </v:shape>
-          <o:OLEObject Type="Embed" ProgID="Word.OpenDocumentText.12" ShapeID="_x0000_i1025" DrawAspect="Content" ObjectID="_1635337356" r:id="rId8"/>
+          <o:OLEObject Type="Embed" ProgID="Word.OpenDocumentText.12" ShapeID="_x0000_i1025" DrawAspect="Content" ObjectID="_1635338246" r:id="rId11"/>
         </w:object>
       </w:r>
     </w:p>
@@ -258,27 +898,14 @@
       <w:r>
         <w:t xml:space="preserve">Snippet </w:t>
       </w:r>
-      <w:r>
-        <w:fldChar w:fldCharType="begin"/>
-      </w:r>
-      <w:r>
-        <w:instrText xml:space="preserve"> SEQ Snippet \* ARABIC </w:instrText>
-      </w:r>
-      <w:r>
-        <w:fldChar w:fldCharType="separate"/>
-      </w:r>
-      <w:r>
-        <w:rPr>
-          <w:noProof/>
-        </w:rPr>
-        <w:t>1</w:t>
-      </w:r>
-      <w:r>
-        <w:rPr>
-          <w:noProof/>
-        </w:rPr>
-        <w:fldChar w:fldCharType="end"/>
-      </w:r>
+      <w:fldSimple w:instr=" SEQ Snippet \* ARABIC ">
+        <w:r>
+          <w:rPr>
+            <w:noProof/>
+          </w:rPr>
+          <w:t>1</w:t>
+        </w:r>
+      </w:fldSimple>
       <w:r>
         <w:t>: Function to remove a character from a String</w:t>
       </w:r>
@@ -293,9 +920,9 @@
       <w:r>
         <w:object w:dxaOrig="9026" w:dyaOrig="4688" w14:anchorId="1262D5F2">
           <v:shape id="_x0000_i1026" type="#_x0000_t75" style="width:436.5pt;height:210.75pt" o:ole="">
-            <v:imagedata r:id="rId9" o:title="" cropbottom="6700f" cropright="2177f"/>
+            <v:imagedata r:id="rId12" o:title="" cropbottom="6700f" cropright="2177f"/>
           </v:shape>
-          <o:OLEObject Type="Embed" ProgID="Word.OpenDocumentText.12" ShapeID="_x0000_i1026" DrawAspect="Content" ObjectID="_1635337357" r:id="rId10"/>
+          <o:OLEObject Type="Embed" ProgID="Word.OpenDocumentText.12" ShapeID="_x0000_i1026" DrawAspect="Content" ObjectID="_1635338247" r:id="rId13"/>
         </w:object>
       </w:r>
     </w:p>
@@ -307,27 +934,14 @@
       <w:r>
         <w:t xml:space="preserve">Snippet </w:t>
       </w:r>
-      <w:r>
-        <w:fldChar w:fldCharType="begin"/>
-      </w:r>
-      <w:r>
-        <w:instrText xml:space="preserve"> SEQ Snippet \* ARABIC </w:instrText>
-      </w:r>
-      <w:r>
-        <w:fldChar w:fldCharType="separate"/>
-      </w:r>
-      <w:r>
-        <w:rPr>
-          <w:noProof/>
-        </w:rPr>
-        <w:t>2</w:t>
-      </w:r>
-      <w:r>
-        <w:rPr>
-          <w:noProof/>
-        </w:rPr>
-        <w:fldChar w:fldCharType="end"/>
-      </w:r>
+      <w:fldSimple w:instr=" SEQ Snippet \* ARABIC ">
+        <w:r>
+          <w:rPr>
+            <w:noProof/>
+          </w:rPr>
+          <w:t>2</w:t>
+        </w:r>
+      </w:fldSimple>
       <w:r>
         <w:t>: Saving to the file system</w:t>
       </w:r>
@@ -336,7 +950,7 @@
       <w:r>
         <w:t xml:space="preserve">Over the next couple of weeks, I finished reading the book. The last couple of chapters explained the concept of borrowing and Lifetimes. I was still confused after reading the book, so I looked for more information online. Among what I found, this video stood out: </w:t>
       </w:r>
-      <w:hyperlink r:id="rId11" w:history="1">
+      <w:hyperlink r:id="rId14" w:history="1">
         <w:r>
           <w:rPr>
             <w:rStyle w:val="Hyperlink"/>
@@ -391,9 +1005,9 @@
       <w:r>
         <w:object w:dxaOrig="9026" w:dyaOrig="3468" w14:anchorId="78AC4A35">
           <v:shape id="_x0000_i1027" type="#_x0000_t75" style="width:424.5pt;height:149.25pt" o:ole="">
-            <v:imagedata r:id="rId12" o:title="" cropbottom="9079f" cropright="3919f"/>
+            <v:imagedata r:id="rId15" o:title="" cropbottom="9079f" cropright="3919f"/>
           </v:shape>
-          <o:OLEObject Type="Embed" ProgID="Word.OpenDocumentText.12" ShapeID="_x0000_i1027" DrawAspect="Content" ObjectID="_1635337358" r:id="rId13"/>
+          <o:OLEObject Type="Embed" ProgID="Word.OpenDocumentText.12" ShapeID="_x0000_i1027" DrawAspect="Content" ObjectID="_1635338248" r:id="rId16"/>
         </w:object>
       </w:r>
     </w:p>
@@ -405,27 +1019,14 @@
       <w:r>
         <w:t xml:space="preserve">Snippet </w:t>
       </w:r>
-      <w:r>
-        <w:fldChar w:fldCharType="begin"/>
-      </w:r>
-      <w:r>
-        <w:instrText xml:space="preserve"> SEQ Snippet \* ARABIC </w:instrText>
-      </w:r>
-      <w:r>
-        <w:fldChar w:fldCharType="separate"/>
-      </w:r>
-      <w:r>
-        <w:rPr>
-          <w:noProof/>
-        </w:rPr>
-        <w:t>3</w:t>
-      </w:r>
-      <w:r>
-        <w:rPr>
-          <w:noProof/>
-        </w:rPr>
-        <w:fldChar w:fldCharType="end"/>
-      </w:r>
+      <w:fldSimple w:instr=" SEQ Snippet \* ARABIC ">
+        <w:r>
+          <w:rPr>
+            <w:noProof/>
+          </w:rPr>
+          <w:t>3</w:t>
+        </w:r>
+      </w:fldSimple>
       <w:r>
         <w:t>: The part of the program that echoes back characters by using the copy function from the Tokio library</w:t>
       </w:r>
@@ -463,9 +1064,9 @@
       <w:r>
         <w:object w:dxaOrig="9026" w:dyaOrig="2004" w14:anchorId="24DB2053">
           <v:shape id="_x0000_i1028" type="#_x0000_t75" style="width:414.75pt;height:76.5pt" o:ole="">
-            <v:imagedata r:id="rId14" o:title="" cropbottom="15650f" cropright="5334f"/>
+            <v:imagedata r:id="rId17" o:title="" cropbottom="15650f" cropright="5334f"/>
           </v:shape>
-          <o:OLEObject Type="Embed" ProgID="Word.OpenDocumentText.12" ShapeID="_x0000_i1028" DrawAspect="Content" ObjectID="_1635337359" r:id="rId15"/>
+          <o:OLEObject Type="Embed" ProgID="Word.OpenDocumentText.12" ShapeID="_x0000_i1028" DrawAspect="Content" ObjectID="_1635338249" r:id="rId18"/>
         </w:object>
       </w:r>
     </w:p>
@@ -477,27 +1078,14 @@
       <w:r>
         <w:t xml:space="preserve">Snippet </w:t>
       </w:r>
-      <w:r>
-        <w:fldChar w:fldCharType="begin"/>
-      </w:r>
-      <w:r>
-        <w:instrText xml:space="preserve"> SEQ Snippet \* ARABIC </w:instrText>
-      </w:r>
-      <w:r>
-        <w:fldChar w:fldCharType="separate"/>
-      </w:r>
-      <w:r>
-        <w:rPr>
-          <w:noProof/>
-        </w:rPr>
-        <w:t>4</w:t>
-      </w:r>
-      <w:r>
-        <w:rPr>
-          <w:noProof/>
-        </w:rPr>
-        <w:fldChar w:fldCharType="end"/>
-      </w:r>
+      <w:fldSimple w:instr=" SEQ Snippet \* ARABIC ">
+        <w:r>
+          <w:rPr>
+            <w:noProof/>
+          </w:rPr>
+          <w:t>4</w:t>
+        </w:r>
+      </w:fldSimple>
       <w:r>
         <w:t>: The only changes to be made compared to the previous Snippet, notice the use of the LinesCodec library</w:t>
       </w:r>
@@ -506,7 +1094,7 @@
       <w:r>
         <w:t xml:space="preserve">I was still feeling a bit confused about how Tokio worked, especially when it came to its asynchronous logic. So, in the hopes to get more knowledgeable about Tokio, I came across this video of a lecture from “RustFest” done in Zurich in 2017: </w:t>
       </w:r>
-      <w:hyperlink r:id="rId16" w:history="1">
+      <w:hyperlink r:id="rId19" w:history="1">
         <w:r>
           <w:rPr>
             <w:rStyle w:val="Hyperlink"/>
@@ -539,7 +1127,7 @@
       <w:r>
         <w:t xml:space="preserve">After some Googling, I came across </w:t>
       </w:r>
-      <w:hyperlink r:id="rId17" w:history="1">
+      <w:hyperlink r:id="rId20" w:history="1">
         <w:r>
           <w:rPr>
             <w:rStyle w:val="Hyperlink"/>
@@ -572,78 +1160,9 @@
       <w:r>
         <w:object w:dxaOrig="9026" w:dyaOrig="4688" w14:anchorId="09D409AA">
           <v:shape id="_x0000_i1029" type="#_x0000_t75" style="width:409.5pt;height:209.25pt" o:ole="">
-            <v:imagedata r:id="rId18" o:title="" cropbottom="7119f" cropright="6096f"/>
+            <v:imagedata r:id="rId21" o:title="" cropbottom="7119f" cropright="6096f"/>
           </v:shape>
-          <o:OLEObject Type="Embed" ProgID="Word.OpenDocumentText.12" ShapeID="_x0000_i1029" DrawAspect="Content" ObjectID="_1635337360" r:id="rId19"/>
-        </w:object>
-      </w:r>
-    </w:p>
-    <w:p>
-      <w:pPr>
-        <w:pStyle w:val="Caption"/>
-        <w:jc w:val="center"/>
-      </w:pPr>
-      <w:r>
-        <w:t xml:space="preserve">Snippet </w:t>
-      </w:r>
-      <w:r>
-        <w:fldChar w:fldCharType="begin"/>
-      </w:r>
-      <w:r>
-        <w:instrText xml:space="preserve"> SEQ Snippet \* ARABIC </w:instrText>
-      </w:r>
-      <w:r>
-        <w:fldChar w:fldCharType="separate"/>
-      </w:r>
-      <w:r>
-        <w:rPr>
-          <w:noProof/>
-        </w:rPr>
-        <w:t>5</w:t>
-      </w:r>
-      <w:r>
-        <w:rPr>
-          <w:noProof/>
-        </w:rPr>
-        <w:fldChar w:fldCharType="end"/>
-      </w:r>
-      <w:r>
-        <w:t>: The ThreadPool I implemented to learn about Atomic Reference Counters and Mutexes</w:t>
-      </w:r>
-    </w:p>
-    <w:p>
-      <w:r>
-        <w:t>Using the knowledge I gained, I implemented a counter variable into my “Echo” server using the Arc and Mutex Objects so that when multiple clients connected over a system like “telnet” one could modify the value and another could read it and the changes the former made were reflected in the latter’s terminal</w:t>
-      </w:r>
-      <w:r>
-        <w:t xml:space="preserve"> (Snippets 6 &amp; 7)</w:t>
-      </w:r>
-      <w:r>
-        <w:t xml:space="preserve">. </w:t>
-      </w:r>
-      <w:r>
-        <w:t>The were three possible actions a connected client could take: read the variable, increment the variable and decrement the variable by typing “read”, “increment” and “decrement” respectively</w:t>
-      </w:r>
-      <w:r>
-        <w:t xml:space="preserve"> (Snippet 8)</w:t>
-      </w:r>
-      <w:r>
-        <w:t>.</w:t>
-      </w:r>
-    </w:p>
-    <w:bookmarkStart w:id="6" w:name="_MON_1635061154"/>
-    <w:bookmarkEnd w:id="6"/>
-    <w:p>
-      <w:pPr>
-        <w:keepNext/>
-        <w:jc w:val="center"/>
-      </w:pPr>
-      <w:r>
-        <w:object w:dxaOrig="9026" w:dyaOrig="2492" w14:anchorId="3847A305">
-          <v:shape id="_x0000_i1030" type="#_x0000_t75" style="width:333.75pt;height:102.75pt" o:ole="">
-            <v:imagedata r:id="rId20" o:title="" cropbottom="11449f" cropright="17092f"/>
-          </v:shape>
-          <o:OLEObject Type="Embed" ProgID="Word.OpenDocumentText.12" ShapeID="_x0000_i1030" DrawAspect="Content" ObjectID="_1635337361" r:id="rId21"/>
+          <o:OLEObject Type="Embed" ProgID="Word.OpenDocumentText.12" ShapeID="_x0000_i1029" DrawAspect="Content" ObjectID="_1635338250" r:id="rId22"/>
         </w:object>
       </w:r>
     </w:p>
@@ -660,27 +1179,46 @@
           <w:rPr>
             <w:noProof/>
           </w:rPr>
-          <w:t>6</w:t>
+          <w:t>5</w:t>
         </w:r>
       </w:fldSimple>
       <w:r>
-        <w:t>: Adding the counter variable wrapped in a Mutex</w:t>
-      </w:r>
-    </w:p>
-    <w:p/>
-    <w:bookmarkStart w:id="7" w:name="_MON_1635079220"/>
-    <w:bookmarkEnd w:id="7"/>
+        <w:t>: The ThreadPool I implemented to learn about Atomic Reference Counters and Mutexes</w:t>
+      </w:r>
+    </w:p>
+    <w:p>
+      <w:r>
+        <w:t>Using the knowledge I gained, I implemented a counter variable into my “Echo” server using the Arc and Mutex Objects so that when multiple clients connected over a system like “telnet” one could modify the value and another could read it and the changes the former made were reflected in the latter’s terminal</w:t>
+      </w:r>
+      <w:r>
+        <w:t xml:space="preserve"> (Snippets 6 &amp; 7)</w:t>
+      </w:r>
+      <w:r>
+        <w:t xml:space="preserve">. </w:t>
+      </w:r>
+      <w:r>
+        <w:t>The were three possible actions a connected client could take: read the variable, increment the variable and decrement the variable by typing “read”, “increment” and “decrement” respectively</w:t>
+      </w:r>
+      <w:r>
+        <w:t xml:space="preserve"> (Snippet 8)</w:t>
+      </w:r>
+      <w:r>
+        <w:t>.</w:t>
+      </w:r>
+    </w:p>
+    <w:bookmarkStart w:id="6" w:name="_MON_1635061154"/>
+    <w:bookmarkEnd w:id="6"/>
     <w:p>
       <w:pPr>
         <w:keepNext/>
         <w:jc w:val="center"/>
       </w:pPr>
       <w:r>
-        <w:object w:dxaOrig="9026" w:dyaOrig="1028" w14:anchorId="747E6626">
-          <v:shape id="_x0000_i1031" type="#_x0000_t75" style="width:295.5pt;height:29.25pt" o:ole="">
-            <v:imagedata r:id="rId22" o:title="" cropbottom="28494f" cropright="22644f"/>
+        <w:object w:dxaOrig="9026" w:dyaOrig="2492" w14:anchorId="3847A305">
+          <v:shape id="_x0000_i1030" type="#_x0000_t75" style="width:333.75pt;height:102.75pt" o:ole="">
+            <v:imagedata r:id="rId23" o:title="" cropbottom="11449f" cropright="17092f"/>
           </v:shape>
-          <o:OLEObject Type="Embed" ProgID="Word.OpenDocumentText.12" ShapeID="_x0000_i1031" DrawAspect="Content" ObjectID="_1635337362" r:id="rId23"/>
+          <o:OLEObject Type="Embed" ProgID="Word.OpenDocumentText.12" ShapeID="_x0000_i1030" DrawAspect="Content" ObjectID="_1635338251" r:id="rId24"/>
         </w:object>
       </w:r>
     </w:p>
@@ -705,7 +1243,7 @@
         <w:rPr>
           <w:noProof/>
         </w:rPr>
-        <w:t>7</w:t>
+        <w:t>6</w:t>
       </w:r>
       <w:r>
         <w:rPr>
@@ -714,6 +1252,43 @@
         <w:fldChar w:fldCharType="end"/>
       </w:r>
       <w:r>
+        <w:t>: Adding the counter variable wrapped in a Mutex</w:t>
+      </w:r>
+    </w:p>
+    <w:p/>
+    <w:bookmarkStart w:id="7" w:name="_MON_1635079220"/>
+    <w:bookmarkEnd w:id="7"/>
+    <w:p>
+      <w:pPr>
+        <w:keepNext/>
+        <w:jc w:val="center"/>
+      </w:pPr>
+      <w:r>
+        <w:object w:dxaOrig="9026" w:dyaOrig="1028" w14:anchorId="747E6626">
+          <v:shape id="_x0000_i1031" type="#_x0000_t75" style="width:295.5pt;height:29.25pt" o:ole="">
+            <v:imagedata r:id="rId25" o:title="" cropbottom="28494f" cropright="22644f"/>
+          </v:shape>
+          <o:OLEObject Type="Embed" ProgID="Word.OpenDocumentText.12" ShapeID="_x0000_i1031" DrawAspect="Content" ObjectID="_1635338252" r:id="rId26"/>
+        </w:object>
+      </w:r>
+    </w:p>
+    <w:p>
+      <w:pPr>
+        <w:pStyle w:val="Caption"/>
+        <w:jc w:val="center"/>
+      </w:pPr>
+      <w:r>
+        <w:t xml:space="preserve">Snippet </w:t>
+      </w:r>
+      <w:fldSimple w:instr=" SEQ Snippet \* ARABIC ">
+        <w:r>
+          <w:rPr>
+            <w:noProof/>
+          </w:rPr>
+          <w:t>7</w:t>
+        </w:r>
+      </w:fldSimple>
+      <w:r>
         <w:t>: Cloning the Mutex for each connection socket so as to have and keep track of multiple "owners" for one Rust variable</w:t>
       </w:r>
     </w:p>
@@ -727,9 +1302,9 @@
       <w:r>
         <w:object w:dxaOrig="9026" w:dyaOrig="2004" w14:anchorId="203757DC">
           <v:shape id="_x0000_i1032" type="#_x0000_t75" style="width:419.25pt;height:76.5pt" o:ole="">
-            <v:imagedata r:id="rId24" o:title="" cropbottom="15650f" cropright="4681f"/>
+            <v:imagedata r:id="rId27" o:title="" cropbottom="15650f" cropright="4681f"/>
           </v:shape>
-          <o:OLEObject Type="Embed" ProgID="Word.OpenDocumentText.12" ShapeID="_x0000_i1032" DrawAspect="Content" ObjectID="_1635337363" r:id="rId25"/>
+          <o:OLEObject Type="Embed" ProgID="Word.OpenDocumentText.12" ShapeID="_x0000_i1032" DrawAspect="Content" ObjectID="_1635338253" r:id="rId28"/>
         </w:object>
       </w:r>
     </w:p>
@@ -741,27 +1316,14 @@
       <w:r>
         <w:t xml:space="preserve">Snippet </w:t>
       </w:r>
-      <w:r>
-        <w:fldChar w:fldCharType="begin"/>
-      </w:r>
-      <w:r>
-        <w:instrText xml:space="preserve"> SEQ Snippet \* ARABIC </w:instrText>
-      </w:r>
-      <w:r>
-        <w:fldChar w:fldCharType="separate"/>
-      </w:r>
-      <w:r>
-        <w:rPr>
-          <w:noProof/>
-        </w:rPr>
-        <w:t>8</w:t>
-      </w:r>
-      <w:r>
-        <w:rPr>
-          <w:noProof/>
-        </w:rPr>
-        <w:fldChar w:fldCharType="end"/>
-      </w:r>
+      <w:fldSimple w:instr=" SEQ Snippet \* ARABIC ">
+        <w:r>
+          <w:rPr>
+            <w:noProof/>
+          </w:rPr>
+          <w:t>8</w:t>
+        </w:r>
+      </w:fldSimple>
       <w:r>
         <w:t>: Getting the counter's lock so as to modify it when the connected client requests so, in this case incrementing the variable</w:t>
       </w:r>
@@ -811,7 +1373,7 @@
       <w:r>
         <w:t xml:space="preserve">Firstly, I came across </w:t>
       </w:r>
-      <w:hyperlink r:id="rId26" w:history="1">
+      <w:hyperlink r:id="rId29" w:history="1">
         <w:r>
           <w:rPr>
             <w:rStyle w:val="Hyperlink"/>
@@ -822,7 +1384,7 @@
       <w:r>
         <w:t xml:space="preserve"> from the 2018 “FOSDEM” event which according to </w:t>
       </w:r>
-      <w:hyperlink r:id="rId27" w:history="1">
+      <w:hyperlink r:id="rId30" w:history="1">
         <w:r>
           <w:rPr>
             <w:rStyle w:val="Hyperlink"/>
@@ -876,7 +1438,7 @@
         <w:lastRenderedPageBreak/>
         <w:t xml:space="preserve">Before looking into RocksDB, I stumbled upon a </w:t>
       </w:r>
-      <w:hyperlink r:id="rId28" w:history="1">
+      <w:hyperlink r:id="rId31" w:history="1">
         <w:r>
           <w:rPr>
             <w:rStyle w:val="Hyperlink"/>
@@ -1026,7 +1588,7 @@
       </w:r>
     </w:p>
     <w:p>
-      <w:hyperlink r:id="rId29" w:history="1">
+      <w:hyperlink r:id="rId32" w:history="1">
         <w:r>
           <w:rPr>
             <w:rStyle w:val="Hyperlink"/>
@@ -1053,7 +1615,7 @@
           <w:bCs/>
         </w:rPr>
       </w:pPr>
-      <w:hyperlink r:id="rId30" w:history="1">
+      <w:hyperlink r:id="rId33" w:history="1">
         <w:r>
           <w:rPr>
             <w:rStyle w:val="Hyperlink"/>
@@ -1071,7 +1633,7 @@
           <w:bCs/>
         </w:rPr>
       </w:pPr>
-      <w:hyperlink r:id="rId31" w:history="1">
+      <w:hyperlink r:id="rId34" w:history="1">
         <w:r>
           <w:rPr>
             <w:rStyle w:val="Hyperlink"/>
@@ -1222,7 +1784,7 @@
       </w:r>
     </w:p>
     <w:p>
-      <w:hyperlink r:id="rId32" w:history="1">
+      <w:hyperlink r:id="rId35" w:history="1">
         <w:r>
           <w:rPr>
             <w:rStyle w:val="Hyperlink"/>
@@ -1297,13 +1859,7 @@
         <w:t>Concurrent transaction can be more easily handled. In a read operation for example, the transaction can just use the last index when it obtained it and not worry about data being modified at the same time since in this system existing data is never modified.</w:t>
       </w:r>
       <w:r>
-        <w:t xml:space="preserve"> </w:t>
-      </w:r>
-      <w:r>
-        <w:t>I learned that this is called Multiversion Concurrency Control (MVCC).</w:t>
-      </w:r>
-      <w:r>
-        <w:t xml:space="preserve"> </w:t>
+        <w:t xml:space="preserve"> I learned that this is called Multiversion Concurrency Control (MVCC). </w:t>
       </w:r>
       <w:r>
         <w:t xml:space="preserve">During a writing operation, a way to check that data that a transaction wants to modify has not being modified by another transaction is by looking at the most up to date index before modification and checking that the index node still points to the data that we want to modify, if it does then the data has not been modified by another transaction otherwise we just do the whole read operation again to get the most up-to-date data again. All of this without having to using </w:t>
@@ -1323,7 +1879,7 @@
       <w:r>
         <w:br/>
       </w:r>
-      <w:hyperlink r:id="rId33" w:history="1">
+      <w:hyperlink r:id="rId36" w:history="1">
         <w:r>
           <w:rPr>
             <w:rStyle w:val="Hyperlink"/>
@@ -1334,7 +1890,7 @@
       <w:r>
         <w:br/>
       </w:r>
-      <w:hyperlink r:id="rId34" w:history="1">
+      <w:hyperlink r:id="rId37" w:history="1">
         <w:r>
           <w:rPr>
             <w:rStyle w:val="Hyperlink"/>
@@ -1375,7 +1931,9 @@
     <w:sectPr>
       <w:pgSz w:w="11906" w:h="16838"/>
       <w:pgMar w:top="1440" w:right="1440" w:bottom="1440" w:left="1440" w:header="708" w:footer="708" w:gutter="0"/>
+      <w:pgNumType w:start="0"/>
       <w:cols w:space="708"/>
+      <w:titlePg/>
       <w:docGrid w:linePitch="360"/>
     </w:sectPr>
   </w:body>
@@ -2589,7 +3147,655 @@
       <w:szCs w:val="18"/>
     </w:rPr>
   </w:style>
+  <w:style w:type="paragraph" w:styleId="NoSpacing">
+    <w:name w:val="No Spacing"/>
+    <w:link w:val="NoSpacingChar"/>
+    <w:uiPriority w:val="1"/>
+    <w:qFormat/>
+    <w:rsid w:val="0097619F"/>
+    <w:pPr>
+      <w:spacing w:after="0" w:line="240" w:lineRule="auto"/>
+    </w:pPr>
+    <w:rPr>
+      <w:lang w:val="en-US" w:eastAsia="en-US"/>
+    </w:rPr>
+  </w:style>
+  <w:style w:type="character" w:customStyle="1" w:styleId="NoSpacingChar">
+    <w:name w:val="No Spacing Char"/>
+    <w:basedOn w:val="DefaultParagraphFont"/>
+    <w:link w:val="NoSpacing"/>
+    <w:uiPriority w:val="1"/>
+    <w:rsid w:val="0097619F"/>
+    <w:rPr>
+      <w:lang w:val="en-US" w:eastAsia="en-US"/>
+    </w:rPr>
+  </w:style>
 </w:styles>
+</file>
+
+<file path=word/glossary/document.xml><?xml version="1.0" encoding="utf-8"?>
+<w:glossaryDocument xmlns:wpc="http://schemas.microsoft.com/office/word/2010/wordprocessingCanvas" xmlns:cx="http://schemas.microsoft.com/office/drawing/2014/chartex" xmlns:cx1="http://schemas.microsoft.com/office/drawing/2015/9/8/chartex" xmlns:cx2="http://schemas.microsoft.com/office/drawing/2015/10/21/chartex" xmlns:cx3="http://schemas.microsoft.com/office/drawing/2016/5/9/chartex" xmlns:cx4="http://schemas.microsoft.com/office/drawing/2016/5/10/chartex" xmlns:cx5="http://schemas.microsoft.com/office/drawing/2016/5/11/chartex" xmlns:cx6="http://schemas.microsoft.com/office/drawing/2016/5/12/chartex" xmlns:cx7="http://schemas.microsoft.com/office/drawing/2016/5/13/chartex" xmlns:cx8="http://schemas.microsoft.com/office/drawing/2016/5/14/chartex" xmlns:mc="http://schemas.openxmlformats.org/markup-compatibility/2006" xmlns:aink="http://schemas.microsoft.com/office/drawing/2016/ink" xmlns:am3d="http://schemas.microsoft.com/office/drawing/2017/model3d" xmlns:o="urn:schemas-microsoft-com:office:office" xmlns:r="http://schemas.openxmlformats.org/officeDocument/2006/relationships" xmlns:m="http://schemas.openxmlformats.org/officeDocument/2006/math" xmlns:v="urn:schemas-microsoft-com:vml" xmlns:wp14="http://schemas.microsoft.com/office/word/2010/wordprocessingDrawing" xmlns:wp="http://schemas.openxmlformats.org/drawingml/2006/wordprocessingDrawing" xmlns:w10="urn:schemas-microsoft-com:office:word" xmlns:w="http://schemas.openxmlformats.org/wordprocessingml/2006/main" xmlns:w14="http://schemas.microsoft.com/office/word/2010/wordml" xmlns:w15="http://schemas.microsoft.com/office/word/2012/wordml" xmlns:w16cid="http://schemas.microsoft.com/office/word/2016/wordml/cid" xmlns:w16se="http://schemas.microsoft.com/office/word/2015/wordml/symex" xmlns:wpg="http://schemas.microsoft.com/office/word/2010/wordprocessingGroup" xmlns:wpi="http://schemas.microsoft.com/office/word/2010/wordprocessingInk" xmlns:wne="http://schemas.microsoft.com/office/word/2006/wordml" xmlns:wps="http://schemas.microsoft.com/office/word/2010/wordprocessingShape" mc:Ignorable="w14 w15 w16se w16cid wp14">
+  <w:docParts>
+    <w:docPart>
+      <w:docPartPr>
+        <w:name w:val="DD593A70112F4FAFA047B7A7A563E660"/>
+        <w:category>
+          <w:name w:val="General"/>
+          <w:gallery w:val="placeholder"/>
+        </w:category>
+        <w:types>
+          <w:type w:val="bbPlcHdr"/>
+        </w:types>
+        <w:behaviors>
+          <w:behavior w:val="content"/>
+        </w:behaviors>
+        <w:guid w:val="{09138B8C-03B6-4E52-B32F-CD56F7DDDCF8}"/>
+      </w:docPartPr>
+      <w:docPartBody>
+        <w:p>
+          <w:pPr>
+            <w:pStyle w:val="DD593A70112F4FAFA047B7A7A563E660"/>
+          </w:pPr>
+          <w:r>
+            <w:rPr>
+              <w:rFonts w:asciiTheme="majorHAnsi" w:eastAsiaTheme="majorEastAsia" w:hAnsiTheme="majorHAnsi" w:cstheme="majorBidi"/>
+              <w:caps/>
+              <w:color w:val="4472C4" w:themeColor="accent1"/>
+              <w:sz w:val="80"/>
+              <w:szCs w:val="80"/>
+            </w:rPr>
+            <w:t>[Document title]</w:t>
+          </w:r>
+        </w:p>
+      </w:docPartBody>
+    </w:docPart>
+    <w:docPart>
+      <w:docPartPr>
+        <w:name w:val="E079089D585A4BC7A65880995533D2D8"/>
+        <w:category>
+          <w:name w:val="General"/>
+          <w:gallery w:val="placeholder"/>
+        </w:category>
+        <w:types>
+          <w:type w:val="bbPlcHdr"/>
+        </w:types>
+        <w:behaviors>
+          <w:behavior w:val="content"/>
+        </w:behaviors>
+        <w:guid w:val="{52F76440-76E2-4201-90FE-5531B3BBA422}"/>
+      </w:docPartPr>
+      <w:docPartBody>
+        <w:p>
+          <w:pPr>
+            <w:pStyle w:val="E079089D585A4BC7A65880995533D2D8"/>
+          </w:pPr>
+          <w:r>
+            <w:rPr>
+              <w:color w:val="4472C4" w:themeColor="accent1"/>
+              <w:sz w:val="28"/>
+              <w:szCs w:val="28"/>
+            </w:rPr>
+            <w:t>[Document subtitle]</w:t>
+          </w:r>
+        </w:p>
+      </w:docPartBody>
+    </w:docPart>
+  </w:docParts>
+</w:glossaryDocument>
+</file>
+
+<file path=word/glossary/fontTable.xml><?xml version="1.0" encoding="utf-8"?>
+<w:fonts xmlns:mc="http://schemas.openxmlformats.org/markup-compatibility/2006" xmlns:r="http://schemas.openxmlformats.org/officeDocument/2006/relationships" xmlns:w="http://schemas.openxmlformats.org/wordprocessingml/2006/main" xmlns:w14="http://schemas.microsoft.com/office/word/2010/wordml" xmlns:w15="http://schemas.microsoft.com/office/word/2012/wordml" xmlns:w16cid="http://schemas.microsoft.com/office/word/2016/wordml/cid" xmlns:w16se="http://schemas.microsoft.com/office/word/2015/wordml/symex" mc:Ignorable="w14 w15 w16se w16cid">
+  <w:font w:name="Symbol">
+    <w:panose1 w:val="05050102010706020507"/>
+    <w:charset w:val="02"/>
+    <w:family w:val="roman"/>
+    <w:pitch w:val="variable"/>
+    <w:sig w:usb0="00000000" w:usb1="10000000" w:usb2="00000000" w:usb3="00000000" w:csb0="80000000" w:csb1="00000000"/>
+  </w:font>
+  <w:font w:name="Times New Roman">
+    <w:panose1 w:val="02020603050405020304"/>
+    <w:charset w:val="00"/>
+    <w:family w:val="roman"/>
+    <w:pitch w:val="variable"/>
+    <w:sig w:usb0="E0002EFF" w:usb1="C000785B" w:usb2="00000009" w:usb3="00000000" w:csb0="000001FF" w:csb1="00000000"/>
+  </w:font>
+  <w:font w:name="Courier New">
+    <w:panose1 w:val="02070309020205020404"/>
+    <w:charset w:val="00"/>
+    <w:family w:val="modern"/>
+    <w:pitch w:val="fixed"/>
+    <w:sig w:usb0="E0002EFF" w:usb1="C0007843" w:usb2="00000009" w:usb3="00000000" w:csb0="000001FF" w:csb1="00000000"/>
+  </w:font>
+  <w:font w:name="Wingdings">
+    <w:panose1 w:val="05000000000000000000"/>
+    <w:charset w:val="02"/>
+    <w:family w:val="auto"/>
+    <w:pitch w:val="variable"/>
+    <w:sig w:usb0="00000000" w:usb1="10000000" w:usb2="00000000" w:usb3="00000000" w:csb0="80000000" w:csb1="00000000"/>
+  </w:font>
+  <w:font w:name="Calibri">
+    <w:panose1 w:val="020F0502020204030204"/>
+    <w:charset w:val="00"/>
+    <w:family w:val="swiss"/>
+    <w:pitch w:val="variable"/>
+    <w:sig w:usb0="E4002EFF" w:usb1="C000247B" w:usb2="00000009" w:usb3="00000000" w:csb0="000001FF" w:csb1="00000000"/>
+  </w:font>
+  <w:font w:name="Yu Mincho">
+    <w:altName w:val="游明朝"/>
+    <w:panose1 w:val="02020400000000000000"/>
+    <w:charset w:val="80"/>
+    <w:family w:val="roman"/>
+    <w:pitch w:val="variable"/>
+    <w:sig w:usb0="800002E7" w:usb1="2AC7FCFF" w:usb2="00000012" w:usb3="00000000" w:csb0="0002009F" w:csb1="00000000"/>
+  </w:font>
+  <w:font w:name="Calibri Light">
+    <w:panose1 w:val="020F0302020204030204"/>
+    <w:charset w:val="00"/>
+    <w:family w:val="swiss"/>
+    <w:pitch w:val="variable"/>
+    <w:sig w:usb0="E4002EFF" w:usb1="C000247B" w:usb2="00000009" w:usb3="00000000" w:csb0="000001FF" w:csb1="00000000"/>
+  </w:font>
+  <w:font w:name="Yu Gothic Light">
+    <w:altName w:val="游ゴシック Light"/>
+    <w:panose1 w:val="020B0300000000000000"/>
+    <w:charset w:val="80"/>
+    <w:family w:val="swiss"/>
+    <w:pitch w:val="variable"/>
+    <w:sig w:usb0="E00002FF" w:usb1="2AC7FDFF" w:usb2="00000016" w:usb3="00000000" w:csb0="0002009F" w:csb1="00000000"/>
+  </w:font>
+  <w:font w:name="Segoe UI">
+    <w:panose1 w:val="020B0502040204020203"/>
+    <w:charset w:val="00"/>
+    <w:family w:val="swiss"/>
+    <w:pitch w:val="variable"/>
+    <w:sig w:usb0="E4002EFF" w:usb1="C000E47F" w:usb2="00000009" w:usb3="00000000" w:csb0="000001FF" w:csb1="00000000"/>
+  </w:font>
+</w:fonts>
+</file>
+
+<file path=word/glossary/settings.xml><?xml version="1.0" encoding="utf-8"?>
+<w:settings xmlns:mc="http://schemas.openxmlformats.org/markup-compatibility/2006" xmlns:o="urn:schemas-microsoft-com:office:office" xmlns:r="http://schemas.openxmlformats.org/officeDocument/2006/relationships" xmlns:m="http://schemas.openxmlformats.org/officeDocument/2006/math" xmlns:v="urn:schemas-microsoft-com:vml" xmlns:w10="urn:schemas-microsoft-com:office:word" xmlns:w="http://schemas.openxmlformats.org/wordprocessingml/2006/main" xmlns:w14="http://schemas.microsoft.com/office/word/2010/wordml" xmlns:w15="http://schemas.microsoft.com/office/word/2012/wordml" xmlns:w16cid="http://schemas.microsoft.com/office/word/2016/wordml/cid" xmlns:w16se="http://schemas.microsoft.com/office/word/2015/wordml/symex" xmlns:sl="http://schemas.openxmlformats.org/schemaLibrary/2006/main" mc:Ignorable="w14 w15 w16se w16cid">
+  <w:view w:val="normal"/>
+  <w:defaultTabStop w:val="720"/>
+  <w:characterSpacingControl w:val="doNotCompress"/>
+  <w:compat>
+    <w:useFELayout/>
+    <w:compatSetting w:name="compatibilityMode" w:uri="http://schemas.microsoft.com/office/word" w:val="15"/>
+    <w:compatSetting w:name="overrideTableStyleFontSizeAndJustification" w:uri="http://schemas.microsoft.com/office/word" w:val="1"/>
+    <w:compatSetting w:name="enableOpenTypeFeatures" w:uri="http://schemas.microsoft.com/office/word" w:val="1"/>
+    <w:compatSetting w:name="doNotFlipMirrorIndents" w:uri="http://schemas.microsoft.com/office/word" w:val="1"/>
+    <w:compatSetting w:name="differentiateMultirowTableHeaders" w:uri="http://schemas.microsoft.com/office/word" w:val="1"/>
+    <w:compatSetting w:name="useWord2013TrackBottomHyphenation" w:uri="http://schemas.microsoft.com/office/word" w:val="0"/>
+  </w:compat>
+  <w:rsids>
+    <w:rsidRoot w:val="00E50A05"/>
+    <w:rsid w:val="00493FE8"/>
+    <w:rsid w:val="00E50A05"/>
+  </w:rsids>
+  <m:mathPr>
+    <m:mathFont m:val="Cambria Math"/>
+    <m:brkBin m:val="before"/>
+    <m:brkBinSub m:val="--"/>
+    <m:smallFrac m:val="0"/>
+    <m:dispDef/>
+    <m:lMargin m:val="0"/>
+    <m:rMargin m:val="0"/>
+    <m:defJc m:val="centerGroup"/>
+    <m:wrapIndent m:val="1440"/>
+    <m:intLim m:val="subSup"/>
+    <m:naryLim m:val="undOvr"/>
+  </m:mathPr>
+  <w:themeFontLang w:val="en-GB" w:eastAsia="ja-JP"/>
+  <w:clrSchemeMapping w:bg1="light1" w:t1="dark1" w:bg2="light2" w:t2="dark2" w:accent1="accent1" w:accent2="accent2" w:accent3="accent3" w:accent4="accent4" w:accent5="accent5" w:accent6="accent6" w:hyperlink="hyperlink" w:followedHyperlink="followedHyperlink"/>
+  <w:decimalSymbol w:val="."/>
+  <w:listSeparator w:val=","/>
+  <w15:chartTrackingRefBased/>
+</w:settings>
+</file>
+
+<file path=word/glossary/styles.xml><?xml version="1.0" encoding="utf-8"?>
+<w:styles xmlns:mc="http://schemas.openxmlformats.org/markup-compatibility/2006" xmlns:r="http://schemas.openxmlformats.org/officeDocument/2006/relationships" xmlns:w="http://schemas.openxmlformats.org/wordprocessingml/2006/main" xmlns:w14="http://schemas.microsoft.com/office/word/2010/wordml" xmlns:w15="http://schemas.microsoft.com/office/word/2012/wordml" xmlns:w16cid="http://schemas.microsoft.com/office/word/2016/wordml/cid" xmlns:w16se="http://schemas.microsoft.com/office/word/2015/wordml/symex" mc:Ignorable="w14 w15 w16se w16cid">
+  <w:docDefaults>
+    <w:rPrDefault>
+      <w:rPr>
+        <w:rFonts w:asciiTheme="minorHAnsi" w:eastAsiaTheme="minorEastAsia" w:hAnsiTheme="minorHAnsi" w:cstheme="minorBidi"/>
+        <w:sz w:val="22"/>
+        <w:szCs w:val="22"/>
+        <w:lang w:val="en-GB" w:eastAsia="ja-JP" w:bidi="ar-SA"/>
+      </w:rPr>
+    </w:rPrDefault>
+    <w:pPrDefault>
+      <w:pPr>
+        <w:spacing w:after="160" w:line="259" w:lineRule="auto"/>
+      </w:pPr>
+    </w:pPrDefault>
+  </w:docDefaults>
+  <w:latentStyles w:defLockedState="0" w:defUIPriority="99" w:defSemiHidden="0" w:defUnhideWhenUsed="0" w:defQFormat="0" w:count="376">
+    <w:lsdException w:name="Normal" w:uiPriority="0" w:qFormat="1"/>
+    <w:lsdException w:name="heading 1" w:uiPriority="9" w:qFormat="1"/>
+    <w:lsdException w:name="heading 2" w:semiHidden="1" w:uiPriority="9" w:unhideWhenUsed="1" w:qFormat="1"/>
+    <w:lsdException w:name="heading 3" w:semiHidden="1" w:uiPriority="9" w:unhideWhenUsed="1" w:qFormat="1"/>
+    <w:lsdException w:name="heading 4" w:semiHidden="1" w:uiPriority="9" w:unhideWhenUsed="1" w:qFormat="1"/>
+    <w:lsdException w:name="heading 5" w:semiHidden="1" w:uiPriority="9" w:unhideWhenUsed="1" w:qFormat="1"/>
+    <w:lsdException w:name="heading 6" w:semiHidden="1" w:uiPriority="9" w:unhideWhenUsed="1" w:qFormat="1"/>
+    <w:lsdException w:name="heading 7" w:semiHidden="1" w:uiPriority="9" w:unhideWhenUsed="1" w:qFormat="1"/>
+    <w:lsdException w:name="heading 8" w:semiHidden="1" w:uiPriority="9" w:unhideWhenUsed="1" w:qFormat="1"/>
+    <w:lsdException w:name="heading 9" w:semiHidden="1" w:uiPriority="9" w:unhideWhenUsed="1" w:qFormat="1"/>
+    <w:lsdException w:name="index 1" w:semiHidden="1" w:unhideWhenUsed="1"/>
+    <w:lsdException w:name="index 2" w:semiHidden="1" w:unhideWhenUsed="1"/>
+    <w:lsdException w:name="index 3" w:semiHidden="1" w:unhideWhenUsed="1"/>
+    <w:lsdException w:name="index 4" w:semiHidden="1" w:unhideWhenUsed="1"/>
+    <w:lsdException w:name="index 5" w:semiHidden="1" w:unhideWhenUsed="1"/>
+    <w:lsdException w:name="index 6" w:semiHidden="1" w:unhideWhenUsed="1"/>
+    <w:lsdException w:name="index 7" w:semiHidden="1" w:unhideWhenUsed="1"/>
+    <w:lsdException w:name="index 8" w:semiHidden="1" w:unhideWhenUsed="1"/>
+    <w:lsdException w:name="index 9" w:semiHidden="1" w:unhideWhenUsed="1"/>
+    <w:lsdException w:name="toc 1" w:semiHidden="1" w:uiPriority="39" w:unhideWhenUsed="1"/>
+    <w:lsdException w:name="toc 2" w:semiHidden="1" w:uiPriority="39" w:unhideWhenUsed="1"/>
+    <w:lsdException w:name="toc 3" w:semiHidden="1" w:uiPriority="39" w:unhideWhenUsed="1"/>
+    <w:lsdException w:name="toc 4" w:semiHidden="1" w:uiPriority="39" w:unhideWhenUsed="1"/>
+    <w:lsdException w:name="toc 5" w:semiHidden="1" w:uiPriority="39" w:unhideWhenUsed="1"/>
+    <w:lsdException w:name="toc 6" w:semiHidden="1" w:uiPriority="39" w:unhideWhenUsed="1"/>
+    <w:lsdException w:name="toc 7" w:semiHidden="1" w:uiPriority="39" w:unhideWhenUsed="1"/>
+    <w:lsdException w:name="toc 8" w:semiHidden="1" w:uiPriority="39" w:unhideWhenUsed="1"/>
+    <w:lsdException w:name="toc 9" w:semiHidden="1" w:uiPriority="39" w:unhideWhenUsed="1"/>
+    <w:lsdException w:name="Normal Indent" w:semiHidden="1" w:unhideWhenUsed="1"/>
+    <w:lsdException w:name="footnote text" w:semiHidden="1" w:unhideWhenUsed="1"/>
+    <w:lsdException w:name="annotation text" w:semiHidden="1" w:unhideWhenUsed="1"/>
+    <w:lsdException w:name="header" w:semiHidden="1" w:unhideWhenUsed="1"/>
+    <w:lsdException w:name="footer" w:semiHidden="1" w:unhideWhenUsed="1"/>
+    <w:lsdException w:name="index heading" w:semiHidden="1" w:unhideWhenUsed="1"/>
+    <w:lsdException w:name="caption" w:semiHidden="1" w:uiPriority="35" w:unhideWhenUsed="1" w:qFormat="1"/>
+    <w:lsdException w:name="table of figures" w:semiHidden="1" w:unhideWhenUsed="1"/>
+    <w:lsdException w:name="envelope address" w:semiHidden="1" w:unhideWhenUsed="1"/>
+    <w:lsdException w:name="envelope return" w:semiHidden="1" w:unhideWhenUsed="1"/>
+    <w:lsdException w:name="footnote reference" w:semiHidden="1" w:unhideWhenUsed="1"/>
+    <w:lsdException w:name="annotation reference" w:semiHidden="1" w:unhideWhenUsed="1"/>
+    <w:lsdException w:name="line number" w:semiHidden="1" w:unhideWhenUsed="1"/>
+    <w:lsdException w:name="page number" w:semiHidden="1" w:unhideWhenUsed="1"/>
+    <w:lsdException w:name="endnote reference" w:semiHidden="1" w:unhideWhenUsed="1"/>
+    <w:lsdException w:name="endnote text" w:semiHidden="1" w:unhideWhenUsed="1"/>
+    <w:lsdException w:name="table of authorities" w:semiHidden="1" w:unhideWhenUsed="1"/>
+    <w:lsdException w:name="macro" w:semiHidden="1" w:unhideWhenUsed="1"/>
+    <w:lsdException w:name="toa heading" w:semiHidden="1" w:unhideWhenUsed="1"/>
+    <w:lsdException w:name="List" w:semiHidden="1" w:unhideWhenUsed="1"/>
+    <w:lsdException w:name="List Bullet" w:semiHidden="1" w:unhideWhenUsed="1"/>
+    <w:lsdException w:name="List Number" w:semiHidden="1" w:unhideWhenUsed="1"/>
+    <w:lsdException w:name="List 2" w:semiHidden="1" w:unhideWhenUsed="1"/>
+    <w:lsdException w:name="List 3" w:semiHidden="1" w:unhideWhenUsed="1"/>
+    <w:lsdException w:name="List 4" w:semiHidden="1" w:unhideWhenUsed="1"/>
+    <w:lsdException w:name="List 5" w:semiHidden="1" w:unhideWhenUsed="1"/>
+    <w:lsdException w:name="List Bullet 2" w:semiHidden="1" w:unhideWhenUsed="1"/>
+    <w:lsdException w:name="List Bullet 3" w:semiHidden="1" w:unhideWhenUsed="1"/>
+    <w:lsdException w:name="List Bullet 4" w:semiHidden="1" w:unhideWhenUsed="1"/>
+    <w:lsdException w:name="List Bullet 5" w:semiHidden="1" w:unhideWhenUsed="1"/>
+    <w:lsdException w:name="List Number 2" w:semiHidden="1" w:unhideWhenUsed="1"/>
+    <w:lsdException w:name="List Number 3" w:semiHidden="1" w:unhideWhenUsed="1"/>
+    <w:lsdException w:name="List Number 4" w:semiHidden="1" w:unhideWhenUsed="1"/>
+    <w:lsdException w:name="List Number 5" w:semiHidden="1" w:unhideWhenUsed="1"/>
+    <w:lsdException w:name="Title" w:uiPriority="10" w:qFormat="1"/>
+    <w:lsdException w:name="Closing" w:semiHidden="1" w:unhideWhenUsed="1"/>
+    <w:lsdException w:name="Signature" w:semiHidden="1" w:unhideWhenUsed="1"/>
+    <w:lsdException w:name="Default Paragraph Font" w:semiHidden="1" w:uiPriority="1" w:unhideWhenUsed="1"/>
+    <w:lsdException w:name="Body Text" w:semiHidden="1" w:unhideWhenUsed="1"/>
+    <w:lsdException w:name="Body Text Indent" w:semiHidden="1" w:unhideWhenUsed="1"/>
+    <w:lsdException w:name="List Continue" w:semiHidden="1" w:unhideWhenUsed="1"/>
+    <w:lsdException w:name="List Continue 2" w:semiHidden="1" w:unhideWhenUsed="1"/>
+    <w:lsdException w:name="List Continue 3" w:semiHidden="1" w:unhideWhenUsed="1"/>
+    <w:lsdException w:name="List Continue 4" w:semiHidden="1" w:unhideWhenUsed="1"/>
+    <w:lsdException w:name="List Continue 5" w:semiHidden="1" w:unhideWhenUsed="1"/>
+    <w:lsdException w:name="Message Header" w:semiHidden="1" w:unhideWhenUsed="1"/>
+    <w:lsdException w:name="Subtitle" w:uiPriority="11" w:qFormat="1"/>
+    <w:lsdException w:name="Salutation" w:semiHidden="1" w:unhideWhenUsed="1"/>
+    <w:lsdException w:name="Date" w:semiHidden="1" w:unhideWhenUsed="1"/>
+    <w:lsdException w:name="Body Text First Indent" w:semiHidden="1" w:unhideWhenUsed="1"/>
+    <w:lsdException w:name="Body Text First Indent 2" w:semiHidden="1" w:unhideWhenUsed="1"/>
+    <w:lsdException w:name="Note Heading" w:semiHidden="1" w:unhideWhenUsed="1"/>
+    <w:lsdException w:name="Body Text 2" w:semiHidden="1" w:unhideWhenUsed="1"/>
+    <w:lsdException w:name="Body Text 3" w:semiHidden="1" w:unhideWhenUsed="1"/>
+    <w:lsdException w:name="Body Text Indent 2" w:semiHidden="1" w:unhideWhenUsed="1"/>
+    <w:lsdException w:name="Body Text Indent 3" w:semiHidden="1" w:unhideWhenUsed="1"/>
+    <w:lsdException w:name="Block Text" w:semiHidden="1" w:unhideWhenUsed="1"/>
+    <w:lsdException w:name="Hyperlink" w:semiHidden="1" w:unhideWhenUsed="1"/>
+    <w:lsdException w:name="FollowedHyperlink" w:semiHidden="1" w:unhideWhenUsed="1"/>
+    <w:lsdException w:name="Strong" w:uiPriority="22" w:qFormat="1"/>
+    <w:lsdException w:name="Emphasis" w:uiPriority="20" w:qFormat="1"/>
+    <w:lsdException w:name="Document Map" w:semiHidden="1" w:unhideWhenUsed="1"/>
+    <w:lsdException w:name="Plain Text" w:semiHidden="1" w:unhideWhenUsed="1"/>
+    <w:lsdException w:name="E-mail Signature" w:semiHidden="1" w:unhideWhenUsed="1"/>
+    <w:lsdException w:name="HTML Top of Form" w:semiHidden="1" w:unhideWhenUsed="1"/>
+    <w:lsdException w:name="HTML Bottom of Form" w:semiHidden="1" w:unhideWhenUsed="1"/>
+    <w:lsdException w:name="Normal (Web)" w:semiHidden="1" w:unhideWhenUsed="1"/>
+    <w:lsdException w:name="HTML Acronym" w:semiHidden="1" w:unhideWhenUsed="1"/>
+    <w:lsdException w:name="HTML Address" w:semiHidden="1" w:unhideWhenUsed="1"/>
+    <w:lsdException w:name="HTML Cite" w:semiHidden="1" w:unhideWhenUsed="1"/>
+    <w:lsdException w:name="HTML Code" w:semiHidden="1" w:unhideWhenUsed="1"/>
+    <w:lsdException w:name="HTML Definition" w:semiHidden="1" w:unhideWhenUsed="1"/>
+    <w:lsdException w:name="HTML Keyboard" w:semiHidden="1" w:unhideWhenUsed="1"/>
+    <w:lsdException w:name="HTML Preformatted" w:semiHidden="1" w:unhideWhenUsed="1"/>
+    <w:lsdException w:name="HTML Sample" w:semiHidden="1" w:unhideWhenUsed="1"/>
+    <w:lsdException w:name="HTML Typewriter" w:semiHidden="1" w:unhideWhenUsed="1"/>
+    <w:lsdException w:name="HTML Variable" w:semiHidden="1" w:unhideWhenUsed="1"/>
+    <w:lsdException w:name="Normal Table" w:semiHidden="1" w:unhideWhenUsed="1"/>
+    <w:lsdException w:name="annotation subject" w:semiHidden="1" w:unhideWhenUsed="1"/>
+    <w:lsdException w:name="No List" w:semiHidden="1" w:unhideWhenUsed="1"/>
+    <w:lsdException w:name="Outline List 1" w:semiHidden="1" w:unhideWhenUsed="1"/>
+    <w:lsdException w:name="Outline List 2" w:semiHidden="1" w:unhideWhenUsed="1"/>
+    <w:lsdException w:name="Outline List 3" w:semiHidden="1" w:unhideWhenUsed="1"/>
+    <w:lsdException w:name="Table Simple 1" w:semiHidden="1" w:unhideWhenUsed="1"/>
+    <w:lsdException w:name="Table Simple 2" w:semiHidden="1" w:unhideWhenUsed="1"/>
+    <w:lsdException w:name="Table Simple 3" w:semiHidden="1" w:unhideWhenUsed="1"/>
+    <w:lsdException w:name="Table Classic 1" w:semiHidden="1" w:unhideWhenUsed="1"/>
+    <w:lsdException w:name="Table Classic 2" w:semiHidden="1" w:unhideWhenUsed="1"/>
+    <w:lsdException w:name="Table Classic 3" w:semiHidden="1" w:unhideWhenUsed="1"/>
+    <w:lsdException w:name="Table Classic 4" w:semiHidden="1" w:unhideWhenUsed="1"/>
+    <w:lsdException w:name="Table Colorful 1" w:semiHidden="1" w:unhideWhenUsed="1"/>
+    <w:lsdException w:name="Table Colorful 2" w:semiHidden="1" w:unhideWhenUsed="1"/>
+    <w:lsdException w:name="Table Colorful 3" w:semiHidden="1" w:unhideWhenUsed="1"/>
+    <w:lsdException w:name="Table Columns 1" w:semiHidden="1" w:unhideWhenUsed="1"/>
+    <w:lsdException w:name="Table Columns 2" w:semiHidden="1" w:unhideWhenUsed="1"/>
+    <w:lsdException w:name="Table Columns 3" w:semiHidden="1" w:unhideWhenUsed="1"/>
+    <w:lsdException w:name="Table Columns 4" w:semiHidden="1" w:unhideWhenUsed="1"/>
+    <w:lsdException w:name="Table Columns 5" w:semiHidden="1" w:unhideWhenUsed="1"/>
+    <w:lsdException w:name="Table Grid 1" w:semiHidden="1" w:unhideWhenUsed="1"/>
+    <w:lsdException w:name="Table Grid 2" w:semiHidden="1" w:unhideWhenUsed="1"/>
+    <w:lsdException w:name="Table Grid 3" w:semiHidden="1" w:unhideWhenUsed="1"/>
+    <w:lsdException w:name="Table Grid 4" w:semiHidden="1" w:unhideWhenUsed="1"/>
+    <w:lsdException w:name="Table Grid 5" w:semiHidden="1" w:unhideWhenUsed="1"/>
+    <w:lsdException w:name="Table Grid 6" w:semiHidden="1" w:unhideWhenUsed="1"/>
+    <w:lsdException w:name="Table Grid 7" w:semiHidden="1" w:unhideWhenUsed="1"/>
+    <w:lsdException w:name="Table Grid 8" w:semiHidden="1" w:unhideWhenUsed="1"/>
+    <w:lsdException w:name="Table List 1" w:semiHidden="1" w:unhideWhenUsed="1"/>
+    <w:lsdException w:name="Table List 2" w:semiHidden="1" w:unhideWhenUsed="1"/>
+    <w:lsdException w:name="Table List 3" w:semiHidden="1" w:unhideWhenUsed="1"/>
+    <w:lsdException w:name="Table List 4" w:semiHidden="1" w:unhideWhenUsed="1"/>
+    <w:lsdException w:name="Table List 5" w:semiHidden="1" w:unhideWhenUsed="1"/>
+    <w:lsdException w:name="Table List 6" w:semiHidden="1" w:unhideWhenUsed="1"/>
+    <w:lsdException w:name="Table List 7" w:semiHidden="1" w:unhideWhenUsed="1"/>
+    <w:lsdException w:name="Table List 8" w:semiHidden="1" w:unhideWhenUsed="1"/>
+    <w:lsdException w:name="Table 3D effects 1" w:semiHidden="1" w:unhideWhenUsed="1"/>
+    <w:lsdException w:name="Table 3D effects 2" w:semiHidden="1" w:unhideWhenUsed="1"/>
+    <w:lsdException w:name="Table 3D effects 3" w:semiHidden="1" w:unhideWhenUsed="1"/>
+    <w:lsdException w:name="Table Contemporary" w:semiHidden="1" w:unhideWhenUsed="1"/>
+    <w:lsdException w:name="Table Elegant" w:semiHidden="1" w:unhideWhenUsed="1"/>
+    <w:lsdException w:name="Table Professional" w:semiHidden="1" w:unhideWhenUsed="1"/>
+    <w:lsdException w:name="Table Subtle 1" w:semiHidden="1" w:unhideWhenUsed="1"/>
+    <w:lsdException w:name="Table Subtle 2" w:semiHidden="1" w:unhideWhenUsed="1"/>
+    <w:lsdException w:name="Table Web 1" w:semiHidden="1" w:unhideWhenUsed="1"/>
+    <w:lsdException w:name="Table Web 2" w:semiHidden="1" w:unhideWhenUsed="1"/>
+    <w:lsdException w:name="Table Web 3" w:semiHidden="1" w:unhideWhenUsed="1"/>
+    <w:lsdException w:name="Balloon Text" w:semiHidden="1" w:unhideWhenUsed="1"/>
+    <w:lsdException w:name="Table Grid" w:uiPriority="39"/>
+    <w:lsdException w:name="Table Theme" w:semiHidden="1" w:unhideWhenUsed="1"/>
+    <w:lsdException w:name="Placeholder Text" w:semiHidden="1"/>
+    <w:lsdException w:name="No Spacing" w:uiPriority="1" w:qFormat="1"/>
+    <w:lsdException w:name="Light Shading" w:uiPriority="60"/>
+    <w:lsdException w:name="Light List" w:uiPriority="61"/>
+    <w:lsdException w:name="Light Grid" w:uiPriority="62"/>
+    <w:lsdException w:name="Medium Shading 1" w:uiPriority="63"/>
+    <w:lsdException w:name="Medium Shading 2" w:uiPriority="64"/>
+    <w:lsdException w:name="Medium List 1" w:uiPriority="65"/>
+    <w:lsdException w:name="Medium List 2" w:uiPriority="66"/>
+    <w:lsdException w:name="Medium Grid 1" w:uiPriority="67"/>
+    <w:lsdException w:name="Medium Grid 2" w:uiPriority="68"/>
+    <w:lsdException w:name="Medium Grid 3" w:uiPriority="69"/>
+    <w:lsdException w:name="Dark List" w:uiPriority="70"/>
+    <w:lsdException w:name="Colorful Shading" w:uiPriority="71"/>
+    <w:lsdException w:name="Colorful List" w:uiPriority="72"/>
+    <w:lsdException w:name="Colorful Grid" w:uiPriority="73"/>
+    <w:lsdException w:name="Light Shading Accent 1" w:uiPriority="60"/>
+    <w:lsdException w:name="Light List Accent 1" w:uiPriority="61"/>
+    <w:lsdException w:name="Light Grid Accent 1" w:uiPriority="62"/>
+    <w:lsdException w:name="Medium Shading 1 Accent 1" w:uiPriority="63"/>
+    <w:lsdException w:name="Medium Shading 2 Accent 1" w:uiPriority="64"/>
+    <w:lsdException w:name="Medium List 1 Accent 1" w:uiPriority="65"/>
+    <w:lsdException w:name="Revision" w:semiHidden="1"/>
+    <w:lsdException w:name="List Paragraph" w:uiPriority="34" w:qFormat="1"/>
+    <w:lsdException w:name="Quote" w:uiPriority="29" w:qFormat="1"/>
+    <w:lsdException w:name="Intense Quote" w:uiPriority="30" w:qFormat="1"/>
+    <w:lsdException w:name="Medium List 2 Accent 1" w:uiPriority="66"/>
+    <w:lsdException w:name="Medium Grid 1 Accent 1" w:uiPriority="67"/>
+    <w:lsdException w:name="Medium Grid 2 Accent 1" w:uiPriority="68"/>
+    <w:lsdException w:name="Medium Grid 3 Accent 1" w:uiPriority="69"/>
+    <w:lsdException w:name="Dark List Accent 1" w:uiPriority="70"/>
+    <w:lsdException w:name="Colorful Shading Accent 1" w:uiPriority="71"/>
+    <w:lsdException w:name="Colorful List Accent 1" w:uiPriority="72"/>
+    <w:lsdException w:name="Colorful Grid Accent 1" w:uiPriority="73"/>
+    <w:lsdException w:name="Light Shading Accent 2" w:uiPriority="60"/>
+    <w:lsdException w:name="Light List Accent 2" w:uiPriority="61"/>
+    <w:lsdException w:name="Light Grid Accent 2" w:uiPriority="62"/>
+    <w:lsdException w:name="Medium Shading 1 Accent 2" w:uiPriority="63"/>
+    <w:lsdException w:name="Medium Shading 2 Accent 2" w:uiPriority="64"/>
+    <w:lsdException w:name="Medium List 1 Accent 2" w:uiPriority="65"/>
+    <w:lsdException w:name="Medium List 2 Accent 2" w:uiPriority="66"/>
+    <w:lsdException w:name="Medium Grid 1 Accent 2" w:uiPriority="67"/>
+    <w:lsdException w:name="Medium Grid 2 Accent 2" w:uiPriority="68"/>
+    <w:lsdException w:name="Medium Grid 3 Accent 2" w:uiPriority="69"/>
+    <w:lsdException w:name="Dark List Accent 2" w:uiPriority="70"/>
+    <w:lsdException w:name="Colorful Shading Accent 2" w:uiPriority="71"/>
+    <w:lsdException w:name="Colorful List Accent 2" w:uiPriority="72"/>
+    <w:lsdException w:name="Colorful Grid Accent 2" w:uiPriority="73"/>
+    <w:lsdException w:name="Light Shading Accent 3" w:uiPriority="60"/>
+    <w:lsdException w:name="Light List Accent 3" w:uiPriority="61"/>
+    <w:lsdException w:name="Light Grid Accent 3" w:uiPriority="62"/>
+    <w:lsdException w:name="Medium Shading 1 Accent 3" w:uiPriority="63"/>
+    <w:lsdException w:name="Medium Shading 2 Accent 3" w:uiPriority="64"/>
+    <w:lsdException w:name="Medium List 1 Accent 3" w:uiPriority="65"/>
+    <w:lsdException w:name="Medium List 2 Accent 3" w:uiPriority="66"/>
+    <w:lsdException w:name="Medium Grid 1 Accent 3" w:uiPriority="67"/>
+    <w:lsdException w:name="Medium Grid 2 Accent 3" w:uiPriority="68"/>
+    <w:lsdException w:name="Medium Grid 3 Accent 3" w:uiPriority="69"/>
+    <w:lsdException w:name="Dark List Accent 3" w:uiPriority="70"/>
+    <w:lsdException w:name="Colorful Shading Accent 3" w:uiPriority="71"/>
+    <w:lsdException w:name="Colorful List Accent 3" w:uiPriority="72"/>
+    <w:lsdException w:name="Colorful Grid Accent 3" w:uiPriority="73"/>
+    <w:lsdException w:name="Light Shading Accent 4" w:uiPriority="60"/>
+    <w:lsdException w:name="Light List Accent 4" w:uiPriority="61"/>
+    <w:lsdException w:name="Light Grid Accent 4" w:uiPriority="62"/>
+    <w:lsdException w:name="Medium Shading 1 Accent 4" w:uiPriority="63"/>
+    <w:lsdException w:name="Medium Shading 2 Accent 4" w:uiPriority="64"/>
+    <w:lsdException w:name="Medium List 1 Accent 4" w:uiPriority="65"/>
+    <w:lsdException w:name="Medium List 2 Accent 4" w:uiPriority="66"/>
+    <w:lsdException w:name="Medium Grid 1 Accent 4" w:uiPriority="67"/>
+    <w:lsdException w:name="Medium Grid 2 Accent 4" w:uiPriority="68"/>
+    <w:lsdException w:name="Medium Grid 3 Accent 4" w:uiPriority="69"/>
+    <w:lsdException w:name="Dark List Accent 4" w:uiPriority="70"/>
+    <w:lsdException w:name="Colorful Shading Accent 4" w:uiPriority="71"/>
+    <w:lsdException w:name="Colorful List Accent 4" w:uiPriority="72"/>
+    <w:lsdException w:name="Colorful Grid Accent 4" w:uiPriority="73"/>
+    <w:lsdException w:name="Light Shading Accent 5" w:uiPriority="60"/>
+    <w:lsdException w:name="Light List Accent 5" w:uiPriority="61"/>
+    <w:lsdException w:name="Light Grid Accent 5" w:uiPriority="62"/>
+    <w:lsdException w:name="Medium Shading 1 Accent 5" w:uiPriority="63"/>
+    <w:lsdException w:name="Medium Shading 2 Accent 5" w:uiPriority="64"/>
+    <w:lsdException w:name="Medium List 1 Accent 5" w:uiPriority="65"/>
+    <w:lsdException w:name="Medium List 2 Accent 5" w:uiPriority="66"/>
+    <w:lsdException w:name="Medium Grid 1 Accent 5" w:uiPriority="67"/>
+    <w:lsdException w:name="Medium Grid 2 Accent 5" w:uiPriority="68"/>
+    <w:lsdException w:name="Medium Grid 3 Accent 5" w:uiPriority="69"/>
+    <w:lsdException w:name="Dark List Accent 5" w:uiPriority="70"/>
+    <w:lsdException w:name="Colorful Shading Accent 5" w:uiPriority="71"/>
+    <w:lsdException w:name="Colorful List Accent 5" w:uiPriority="72"/>
+    <w:lsdException w:name="Colorful Grid Accent 5" w:uiPriority="73"/>
+    <w:lsdException w:name="Light Shading Accent 6" w:uiPriority="60"/>
+    <w:lsdException w:name="Light List Accent 6" w:uiPriority="61"/>
+    <w:lsdException w:name="Light Grid Accent 6" w:uiPriority="62"/>
+    <w:lsdException w:name="Medium Shading 1 Accent 6" w:uiPriority="63"/>
+    <w:lsdException w:name="Medium Shading 2 Accent 6" w:uiPriority="64"/>
+    <w:lsdException w:name="Medium List 1 Accent 6" w:uiPriority="65"/>
+    <w:lsdException w:name="Medium List 2 Accent 6" w:uiPriority="66"/>
+    <w:lsdException w:name="Medium Grid 1 Accent 6" w:uiPriority="67"/>
+    <w:lsdException w:name="Medium Grid 2 Accent 6" w:uiPriority="68"/>
+    <w:lsdException w:name="Medium Grid 3 Accent 6" w:uiPriority="69"/>
+    <w:lsdException w:name="Dark List Accent 6" w:uiPriority="70"/>
+    <w:lsdException w:name="Colorful Shading Accent 6" w:uiPriority="71"/>
+    <w:lsdException w:name="Colorful List Accent 6" w:uiPriority="72"/>
+    <w:lsdException w:name="Colorful Grid Accent 6" w:uiPriority="73"/>
+    <w:lsdException w:name="Subtle Emphasis" w:uiPriority="19" w:qFormat="1"/>
+    <w:lsdException w:name="Intense Emphasis" w:uiPriority="21" w:qFormat="1"/>
+    <w:lsdException w:name="Subtle Reference" w:uiPriority="31" w:qFormat="1"/>
+    <w:lsdException w:name="Intense Reference" w:uiPriority="32" w:qFormat="1"/>
+    <w:lsdException w:name="Book Title" w:uiPriority="33" w:qFormat="1"/>
+    <w:lsdException w:name="Bibliography" w:semiHidden="1" w:uiPriority="37" w:unhideWhenUsed="1"/>
+    <w:lsdException w:name="TOC Heading" w:semiHidden="1" w:uiPriority="39" w:unhideWhenUsed="1" w:qFormat="1"/>
+    <w:lsdException w:name="Plain Table 1" w:uiPriority="41"/>
+    <w:lsdException w:name="Plain Table 2" w:uiPriority="42"/>
+    <w:lsdException w:name="Plain Table 3" w:uiPriority="43"/>
+    <w:lsdException w:name="Plain Table 4" w:uiPriority="44"/>
+    <w:lsdException w:name="Plain Table 5" w:uiPriority="45"/>
+    <w:lsdException w:name="Grid Table Light" w:uiPriority="40"/>
+    <w:lsdException w:name="Grid Table 1 Light" w:uiPriority="46"/>
+    <w:lsdException w:name="Grid Table 2" w:uiPriority="47"/>
+    <w:lsdException w:name="Grid Table 3" w:uiPriority="48"/>
+    <w:lsdException w:name="Grid Table 4" w:uiPriority="49"/>
+    <w:lsdException w:name="Grid Table 5 Dark" w:uiPriority="50"/>
+    <w:lsdException w:name="Grid Table 6 Colorful" w:uiPriority="51"/>
+    <w:lsdException w:name="Grid Table 7 Colorful" w:uiPriority="52"/>
+    <w:lsdException w:name="Grid Table 1 Light Accent 1" w:uiPriority="46"/>
+    <w:lsdException w:name="Grid Table 2 Accent 1" w:uiPriority="47"/>
+    <w:lsdException w:name="Grid Table 3 Accent 1" w:uiPriority="48"/>
+    <w:lsdException w:name="Grid Table 4 Accent 1" w:uiPriority="49"/>
+    <w:lsdException w:name="Grid Table 5 Dark Accent 1" w:uiPriority="50"/>
+    <w:lsdException w:name="Grid Table 6 Colorful Accent 1" w:uiPriority="51"/>
+    <w:lsdException w:name="Grid Table 7 Colorful Accent 1" w:uiPriority="52"/>
+    <w:lsdException w:name="Grid Table 1 Light Accent 2" w:uiPriority="46"/>
+    <w:lsdException w:name="Grid Table 2 Accent 2" w:uiPriority="47"/>
+    <w:lsdException w:name="Grid Table 3 Accent 2" w:uiPriority="48"/>
+    <w:lsdException w:name="Grid Table 4 Accent 2" w:uiPriority="49"/>
+    <w:lsdException w:name="Grid Table 5 Dark Accent 2" w:uiPriority="50"/>
+    <w:lsdException w:name="Grid Table 6 Colorful Accent 2" w:uiPriority="51"/>
+    <w:lsdException w:name="Grid Table 7 Colorful Accent 2" w:uiPriority="52"/>
+    <w:lsdException w:name="Grid Table 1 Light Accent 3" w:uiPriority="46"/>
+    <w:lsdException w:name="Grid Table 2 Accent 3" w:uiPriority="47"/>
+    <w:lsdException w:name="Grid Table 3 Accent 3" w:uiPriority="48"/>
+    <w:lsdException w:name="Grid Table 4 Accent 3" w:uiPriority="49"/>
+    <w:lsdException w:name="Grid Table 5 Dark Accent 3" w:uiPriority="50"/>
+    <w:lsdException w:name="Grid Table 6 Colorful Accent 3" w:uiPriority="51"/>
+    <w:lsdException w:name="Grid Table 7 Colorful Accent 3" w:uiPriority="52"/>
+    <w:lsdException w:name="Grid Table 1 Light Accent 4" w:uiPriority="46"/>
+    <w:lsdException w:name="Grid Table 2 Accent 4" w:uiPriority="47"/>
+    <w:lsdException w:name="Grid Table 3 Accent 4" w:uiPriority="48"/>
+    <w:lsdException w:name="Grid Table 4 Accent 4" w:uiPriority="49"/>
+    <w:lsdException w:name="Grid Table 5 Dark Accent 4" w:uiPriority="50"/>
+    <w:lsdException w:name="Grid Table 6 Colorful Accent 4" w:uiPriority="51"/>
+    <w:lsdException w:name="Grid Table 7 Colorful Accent 4" w:uiPriority="52"/>
+    <w:lsdException w:name="Grid Table 1 Light Accent 5" w:uiPriority="46"/>
+    <w:lsdException w:name="Grid Table 2 Accent 5" w:uiPriority="47"/>
+    <w:lsdException w:name="Grid Table 3 Accent 5" w:uiPriority="48"/>
+    <w:lsdException w:name="Grid Table 4 Accent 5" w:uiPriority="49"/>
+    <w:lsdException w:name="Grid Table 5 Dark Accent 5" w:uiPriority="50"/>
+    <w:lsdException w:name="Grid Table 6 Colorful Accent 5" w:uiPriority="51"/>
+    <w:lsdException w:name="Grid Table 7 Colorful Accent 5" w:uiPriority="52"/>
+    <w:lsdException w:name="Grid Table 1 Light Accent 6" w:uiPriority="46"/>
+    <w:lsdException w:name="Grid Table 2 Accent 6" w:uiPriority="47"/>
+    <w:lsdException w:name="Grid Table 3 Accent 6" w:uiPriority="48"/>
+    <w:lsdException w:name="Grid Table 4 Accent 6" w:uiPriority="49"/>
+    <w:lsdException w:name="Grid Table 5 Dark Accent 6" w:uiPriority="50"/>
+    <w:lsdException w:name="Grid Table 6 Colorful Accent 6" w:uiPriority="51"/>
+    <w:lsdException w:name="Grid Table 7 Colorful Accent 6" w:uiPriority="52"/>
+    <w:lsdException w:name="List Table 1 Light" w:uiPriority="46"/>
+    <w:lsdException w:name="List Table 2" w:uiPriority="47"/>
+    <w:lsdException w:name="List Table 3" w:uiPriority="48"/>
+    <w:lsdException w:name="List Table 4" w:uiPriority="49"/>
+    <w:lsdException w:name="List Table 5 Dark" w:uiPriority="50"/>
+    <w:lsdException w:name="List Table 6 Colorful" w:uiPriority="51"/>
+    <w:lsdException w:name="List Table 7 Colorful" w:uiPriority="52"/>
+    <w:lsdException w:name="List Table 1 Light Accent 1" w:uiPriority="46"/>
+    <w:lsdException w:name="List Table 2 Accent 1" w:uiPriority="47"/>
+    <w:lsdException w:name="List Table 3 Accent 1" w:uiPriority="48"/>
+    <w:lsdException w:name="List Table 4 Accent 1" w:uiPriority="49"/>
+    <w:lsdException w:name="List Table 5 Dark Accent 1" w:uiPriority="50"/>
+    <w:lsdException w:name="List Table 6 Colorful Accent 1" w:uiPriority="51"/>
+    <w:lsdException w:name="List Table 7 Colorful Accent 1" w:uiPriority="52"/>
+    <w:lsdException w:name="List Table 1 Light Accent 2" w:uiPriority="46"/>
+    <w:lsdException w:name="List Table 2 Accent 2" w:uiPriority="47"/>
+    <w:lsdException w:name="List Table 3 Accent 2" w:uiPriority="48"/>
+    <w:lsdException w:name="List Table 4 Accent 2" w:uiPriority="49"/>
+    <w:lsdException w:name="List Table 5 Dark Accent 2" w:uiPriority="50"/>
+    <w:lsdException w:name="List Table 6 Colorful Accent 2" w:uiPriority="51"/>
+    <w:lsdException w:name="List Table 7 Colorful Accent 2" w:uiPriority="52"/>
+    <w:lsdException w:name="List Table 1 Light Accent 3" w:uiPriority="46"/>
+    <w:lsdException w:name="List Table 2 Accent 3" w:uiPriority="47"/>
+    <w:lsdException w:name="List Table 3 Accent 3" w:uiPriority="48"/>
+    <w:lsdException w:name="List Table 4 Accent 3" w:uiPriority="49"/>
+    <w:lsdException w:name="List Table 5 Dark Accent 3" w:uiPriority="50"/>
+    <w:lsdException w:name="List Table 6 Colorful Accent 3" w:uiPriority="51"/>
+    <w:lsdException w:name="List Table 7 Colorful Accent 3" w:uiPriority="52"/>
+    <w:lsdException w:name="List Table 1 Light Accent 4" w:uiPriority="46"/>
+    <w:lsdException w:name="List Table 2 Accent 4" w:uiPriority="47"/>
+    <w:lsdException w:name="List Table 3 Accent 4" w:uiPriority="48"/>
+    <w:lsdException w:name="List Table 4 Accent 4" w:uiPriority="49"/>
+    <w:lsdException w:name="List Table 5 Dark Accent 4" w:uiPriority="50"/>
+    <w:lsdException w:name="List Table 6 Colorful Accent 4" w:uiPriority="51"/>
+    <w:lsdException w:name="List Table 7 Colorful Accent 4" w:uiPriority="52"/>
+    <w:lsdException w:name="List Table 1 Light Accent 5" w:uiPriority="46"/>
+    <w:lsdException w:name="List Table 2 Accent 5" w:uiPriority="47"/>
+    <w:lsdException w:name="List Table 3 Accent 5" w:uiPriority="48"/>
+    <w:lsdException w:name="List Table 4 Accent 5" w:uiPriority="49"/>
+    <w:lsdException w:name="List Table 5 Dark Accent 5" w:uiPriority="50"/>
+    <w:lsdException w:name="List Table 6 Colorful Accent 5" w:uiPriority="51"/>
+    <w:lsdException w:name="List Table 7 Colorful Accent 5" w:uiPriority="52"/>
+    <w:lsdException w:name="List Table 1 Light Accent 6" w:uiPriority="46"/>
+    <w:lsdException w:name="List Table 2 Accent 6" w:uiPriority="47"/>
+    <w:lsdException w:name="List Table 3 Accent 6" w:uiPriority="48"/>
+    <w:lsdException w:name="List Table 4 Accent 6" w:uiPriority="49"/>
+    <w:lsdException w:name="List Table 5 Dark Accent 6" w:uiPriority="50"/>
+    <w:lsdException w:name="List Table 6 Colorful Accent 6" w:uiPriority="51"/>
+    <w:lsdException w:name="List Table 7 Colorful Accent 6" w:uiPriority="52"/>
+    <w:lsdException w:name="Mention" w:semiHidden="1" w:unhideWhenUsed="1"/>
+    <w:lsdException w:name="Smart Hyperlink" w:semiHidden="1" w:unhideWhenUsed="1"/>
+    <w:lsdException w:name="Hashtag" w:semiHidden="1" w:unhideWhenUsed="1"/>
+    <w:lsdException w:name="Unresolved Mention" w:semiHidden="1" w:unhideWhenUsed="1"/>
+    <w:lsdException w:name="Smart Link" w:semiHidden="1" w:unhideWhenUsed="1"/>
+  </w:latentStyles>
+  <w:style w:type="paragraph" w:default="1" w:styleId="Normal">
+    <w:name w:val="Normal"/>
+    <w:qFormat/>
+  </w:style>
+  <w:style w:type="character" w:default="1" w:styleId="DefaultParagraphFont">
+    <w:name w:val="Default Paragraph Font"/>
+    <w:uiPriority w:val="1"/>
+    <w:semiHidden/>
+    <w:unhideWhenUsed/>
+  </w:style>
+  <w:style w:type="table" w:default="1" w:styleId="TableNormal">
+    <w:name w:val="Normal Table"/>
+    <w:uiPriority w:val="99"/>
+    <w:semiHidden/>
+    <w:unhideWhenUsed/>
+    <w:tblPr>
+      <w:tblInd w:w="0" w:type="dxa"/>
+      <w:tblCellMar>
+        <w:top w:w="0" w:type="dxa"/>
+        <w:left w:w="108" w:type="dxa"/>
+        <w:bottom w:w="0" w:type="dxa"/>
+        <w:right w:w="108" w:type="dxa"/>
+      </w:tblCellMar>
+    </w:tblPr>
+  </w:style>
+  <w:style w:type="numbering" w:default="1" w:styleId="NoList">
+    <w:name w:val="No List"/>
+    <w:uiPriority w:val="99"/>
+    <w:semiHidden/>
+    <w:unhideWhenUsed/>
+  </w:style>
+  <w:style w:type="paragraph" w:customStyle="1" w:styleId="DD593A70112F4FAFA047B7A7A563E660">
+    <w:name w:val="DD593A70112F4FAFA047B7A7A563E660"/>
+    <w:rsid w:val="00E50A05"/>
+  </w:style>
+  <w:style w:type="paragraph" w:customStyle="1" w:styleId="E079089D585A4BC7A65880995533D2D8">
+    <w:name w:val="E079089D585A4BC7A65880995533D2D8"/>
+    <w:rsid w:val="00E50A05"/>
+  </w:style>
+</w:styles>
+</file>
+
+<file path=word/glossary/webSettings.xml><?xml version="1.0" encoding="utf-8"?>
+<w:webSettings xmlns:mc="http://schemas.openxmlformats.org/markup-compatibility/2006" xmlns:r="http://schemas.openxmlformats.org/officeDocument/2006/relationships" xmlns:w="http://schemas.openxmlformats.org/wordprocessingml/2006/main" xmlns:w14="http://schemas.microsoft.com/office/word/2010/wordml" xmlns:w15="http://schemas.microsoft.com/office/word/2012/wordml" xmlns:w16cid="http://schemas.microsoft.com/office/word/2016/wordml/cid" xmlns:w16se="http://schemas.microsoft.com/office/word/2015/wordml/symex" mc:Ignorable="w14 w15 w16se w16cid">
+  <w:optimizeForBrowser/>
+  <w:allowPNG/>
+</w:webSettings>
 </file>
 
 <file path=word/theme/theme1.xml><?xml version="1.0" encoding="utf-8"?>
@@ -2885,4 +4091,23 @@
     </a:ext>
   </a:extLst>
 </a:theme>
+</file>
+
+<file path=customXml/item1.xml><?xml version="1.0" encoding="utf-8"?>
+<CoverPageProperties xmlns="http://schemas.microsoft.com/office/2006/coverPageProps">
+  <PublishDate>John mcmenemy</PublishDate>
+  <Abstract/>
+  <CompanyAddress>Except where explicitly stated all the work in this report, including appendices, is my own and was carried out during my final year. It has not been submitted for assessment in any other context</CompanyAddress>
+  <CompanyPhone/>
+  <CompanyFax/>
+  <CompanyEmail/>
+</CoverPageProperties>
+</file>
+
+<file path=customXml/itemProps1.xml><?xml version="1.0" encoding="utf-8"?>
+<ds:datastoreItem xmlns:ds="http://schemas.openxmlformats.org/officeDocument/2006/customXml" ds:itemID="{55AF091B-3C7A-41E3-B477-F2FDAA23CFDA}">
+  <ds:schemaRefs>
+    <ds:schemaRef ds:uri="http://schemas.microsoft.com/office/2006/coverPageProps"/>
+  </ds:schemaRefs>
+</ds:datastoreItem>
 </file>
</xml_diff>

<commit_message>
Added References section and organised hyperlinks into it
</commit_message>
<xml_diff>
--- a/Progression Report Draft.docx
+++ b/Progression Report Draft.docx
@@ -6,6 +6,7 @@
       <w:sdtPr>
         <w:rPr>
           <w:color w:val="4472C4" w:themeColor="accent1"/>
+          <w:lang w:val="en-GB" w:eastAsia="ja-JP"/>
         </w:rPr>
         <w:id w:val="770896398"/>
         <w:docPartObj>
@@ -16,7 +17,6 @@
       <w:sdtEndPr>
         <w:rPr>
           <w:color w:val="auto"/>
-          <w:lang w:val="en-GB" w:eastAsia="ja-JP"/>
         </w:rPr>
       </w:sdtEndPr>
       <w:sdtContent>
@@ -50,7 +50,7 @@
                         <pic:cNvPicPr/>
                       </pic:nvPicPr>
                       <pic:blipFill>
-                        <a:blip r:embed="rId6" cstate="print">
+                        <a:blip r:embed="rId9" cstate="print">
                           <a:duotone>
                             <a:schemeClr val="accent1">
                               <a:shade val="45000"/>
@@ -106,6 +106,7 @@
             <w:dataBinding w:prefixMappings="xmlns:ns0='http://purl.org/dc/elements/1.1/' xmlns:ns1='http://schemas.openxmlformats.org/package/2006/metadata/core-properties' " w:xpath="/ns1:coreProperties[1]/ns0:title[1]" w:storeItemID="{6C3C8BC8-F283-45AE-878A-BAB7291924A1}"/>
             <w:text/>
           </w:sdtPr>
+          <w:sdtEndPr/>
           <w:sdtContent>
             <w:p>
               <w:pPr>
@@ -153,6 +154,7 @@
             <w:dataBinding w:prefixMappings="xmlns:ns0='http://purl.org/dc/elements/1.1/' xmlns:ns1='http://schemas.openxmlformats.org/package/2006/metadata/core-properties' " w:xpath="/ns1:coreProperties[1]/ns0:subject[1]" w:storeItemID="{6C3C8BC8-F283-45AE-878A-BAB7291924A1}"/>
             <w:text/>
           </w:sdtPr>
+          <w:sdtEndPr/>
           <w:sdtContent>
             <w:p>
               <w:pPr>
@@ -229,7 +231,7 @@
                         <pic:cNvPicPr/>
                       </pic:nvPicPr>
                       <pic:blipFill>
-                        <a:blip r:embed="rId7" cstate="print">
+                        <a:blip r:embed="rId10" cstate="print">
                           <a:duotone>
                             <a:schemeClr val="accent1">
                               <a:shade val="45000"/>
@@ -347,6 +349,7 @@
                                     <w:calendar w:val="gregorian"/>
                                   </w:date>
                                 </w:sdtPr>
+                                <w:sdtEndPr/>
                                 <w:sdtContent>
                                   <w:p>
                                     <w:pPr>
@@ -392,6 +395,7 @@
                                     <w:dataBinding w:prefixMappings="xmlns:ns0='http://schemas.openxmlformats.org/officeDocument/2006/extended-properties' " w:xpath="/ns0:Properties[1]/ns0:Company[1]" w:storeItemID="{6668398D-A668-4E3E-A5EB-62B293D839F1}"/>
                                     <w:text/>
                                   </w:sdtPr>
+                                  <w:sdtEndPr/>
                                   <w:sdtContent>
                                     <w:r>
                                       <w:rPr>
@@ -422,6 +426,7 @@
                                     <w:dataBinding w:prefixMappings="xmlns:ns0='http://schemas.microsoft.com/office/2006/coverPageProps' " w:xpath="/ns0:CoverPageProperties[1]/ns0:CompanyAddress[1]" w:storeItemID="{55AF091B-3C7A-41E3-B477-F2FDAA23CFDA}"/>
                                     <w:text/>
                                   </w:sdtPr>
+                                  <w:sdtEndPr/>
                                   <w:sdtContent>
                                     <w:r>
                                       <w:rPr>
@@ -510,6 +515,7 @@
                               <w:calendar w:val="gregorian"/>
                             </w:date>
                           </w:sdtPr>
+                          <w:sdtEndPr/>
                           <w:sdtContent>
                             <w:p>
                               <w:pPr>
@@ -555,6 +561,7 @@
                               <w:dataBinding w:prefixMappings="xmlns:ns0='http://schemas.openxmlformats.org/officeDocument/2006/extended-properties' " w:xpath="/ns0:Properties[1]/ns0:Company[1]" w:storeItemID="{6668398D-A668-4E3E-A5EB-62B293D839F1}"/>
                               <w:text/>
                             </w:sdtPr>
+                            <w:sdtEndPr/>
                             <w:sdtContent>
                               <w:r>
                                 <w:rPr>
@@ -585,6 +592,7 @@
                               <w:dataBinding w:prefixMappings="xmlns:ns0='http://schemas.microsoft.com/office/2006/coverPageProps' " w:xpath="/ns0:CoverPageProperties[1]/ns0:CompanyAddress[1]" w:storeItemID="{55AF091B-3C7A-41E3-B477-F2FDAA23CFDA}"/>
                               <w:text/>
                             </w:sdtPr>
+                            <w:sdtEndPr/>
                             <w:sdtContent>
                               <w:r>
                                 <w:rPr>
@@ -637,8 +645,6 @@
             <w:br w:type="page"/>
           </w:r>
         </w:p>
-        <w:bookmarkStart w:id="0" w:name="_GoBack" w:displacedByCustomXml="next"/>
-        <w:bookmarkEnd w:id="0" w:displacedByCustomXml="next"/>
       </w:sdtContent>
     </w:sdt>
     <w:p>
@@ -654,7 +660,7 @@
       <w:r>
         <w:t>Rust ( </w:t>
       </w:r>
-      <w:hyperlink r:id="rId8" w:history="1">
+      <w:hyperlink r:id="rId11" w:history="1">
         <w:r>
           <w:rPr>
             <w:rStyle w:val="Hyperlink"/>
@@ -770,14 +776,31 @@
       <w:r>
         <w:t xml:space="preserve">My initial reflex was to find resources for learning Rust in the university library. I was successful since I found the book: </w:t>
       </w:r>
-      <w:hyperlink r:id="rId9" w:history="1">
+      <w:r>
+        <w:t>“Beginning Rust” by Carlo</w:t>
+      </w:r>
+      <w:r>
+        <w:t xml:space="preserve"> </w:t>
+      </w:r>
+      <w:proofErr w:type="spellStart"/>
+      <w:r>
+        <w:t>Milanesi</w:t>
+      </w:r>
+      <w:proofErr w:type="spellEnd"/>
+      <w:r>
+        <w:t xml:space="preserve"> </w:t>
+      </w:r>
+      <w:hyperlink w:anchor="_References" w:history="1">
         <w:r>
           <w:rPr>
             <w:rStyle w:val="Hyperlink"/>
           </w:rPr>
-          <w:t>“Beginning Rust” by Carlo Milanesi.</w:t>
+          <w:t>[1]</w:t>
         </w:r>
       </w:hyperlink>
+      <w:r>
+        <w:t>.</w:t>
+      </w:r>
       <w:r>
         <w:t xml:space="preserve"> I got it as an online resource through the library’s online search engine. For the first couple of weeks, m focus was on reading that book. For my second meeting with my supervisor I had produced a simple String manipulation program. Firstly, the user is asked on the terminal what it is they are wanting to do among the following options:</w:t>
       </w:r>
@@ -855,8 +878,8 @@
         <w:t>.</w:t>
       </w:r>
     </w:p>
-    <w:bookmarkStart w:id="1" w:name="_MON_1635078376"/>
-    <w:bookmarkEnd w:id="1"/>
+    <w:bookmarkStart w:id="0" w:name="_MON_1635078376"/>
+    <w:bookmarkEnd w:id="0"/>
     <w:p>
       <w:pPr>
         <w:keepNext/>
@@ -884,9 +907,457 @@
             <o:lock v:ext="edit" aspectratio="t"/>
           </v:shapetype>
           <v:shape id="_x0000_i1025" type="#_x0000_t75" style="width:420pt;height:294pt" o:ole="">
-            <v:imagedata r:id="rId10" o:title="" cropbottom="5231f" cropright="4572f"/>
+            <v:imagedata r:id="rId12" o:title="" cropbottom="5231f" cropright="4572f"/>
           </v:shape>
-          <o:OLEObject Type="Embed" ProgID="Word.OpenDocumentText.12" ShapeID="_x0000_i1025" DrawAspect="Content" ObjectID="_1635338246" r:id="rId11"/>
+          <o:OLEObject Type="Embed" ProgID="Word.OpenDocumentText.12" ShapeID="_x0000_i1025" DrawAspect="Content" ObjectID="_1635415291" r:id="rId13"/>
+        </w:object>
+      </w:r>
+    </w:p>
+    <w:p>
+      <w:pPr>
+        <w:pStyle w:val="Caption"/>
+        <w:jc w:val="center"/>
+      </w:pPr>
+      <w:r>
+        <w:t xml:space="preserve">Snippet </w:t>
+      </w:r>
+      <w:r>
+        <w:fldChar w:fldCharType="begin"/>
+      </w:r>
+      <w:r>
+        <w:instrText xml:space="preserve"> SEQ Snippet \* ARABIC </w:instrText>
+      </w:r>
+      <w:r>
+        <w:fldChar w:fldCharType="separate"/>
+      </w:r>
+      <w:r>
+        <w:rPr>
+          <w:noProof/>
+        </w:rPr>
+        <w:t>1</w:t>
+      </w:r>
+      <w:r>
+        <w:rPr>
+          <w:noProof/>
+        </w:rPr>
+        <w:fldChar w:fldCharType="end"/>
+      </w:r>
+      <w:r>
+        <w:t>: Function to remove a character from a String</w:t>
+      </w:r>
+    </w:p>
+    <w:bookmarkStart w:id="1" w:name="_MON_1635078503"/>
+    <w:bookmarkEnd w:id="1"/>
+    <w:p>
+      <w:pPr>
+        <w:keepNext/>
+        <w:jc w:val="center"/>
+      </w:pPr>
+      <w:r>
+        <w:object w:dxaOrig="9026" w:dyaOrig="4688" w14:anchorId="1262D5F2">
+          <v:shape id="_x0000_i1026" type="#_x0000_t75" style="width:436.5pt;height:210.75pt" o:ole="">
+            <v:imagedata r:id="rId14" o:title="" cropbottom="6700f" cropright="2177f"/>
+          </v:shape>
+          <o:OLEObject Type="Embed" ProgID="Word.OpenDocumentText.12" ShapeID="_x0000_i1026" DrawAspect="Content" ObjectID="_1635415292" r:id="rId15"/>
+        </w:object>
+      </w:r>
+    </w:p>
+    <w:p>
+      <w:pPr>
+        <w:pStyle w:val="Caption"/>
+        <w:jc w:val="center"/>
+      </w:pPr>
+      <w:r>
+        <w:t xml:space="preserve">Snippet </w:t>
+      </w:r>
+      <w:r>
+        <w:fldChar w:fldCharType="begin"/>
+      </w:r>
+      <w:r>
+        <w:instrText xml:space="preserve"> SEQ Snippet \* ARABIC </w:instrText>
+      </w:r>
+      <w:r>
+        <w:fldChar w:fldCharType="separate"/>
+      </w:r>
+      <w:r>
+        <w:rPr>
+          <w:noProof/>
+        </w:rPr>
+        <w:t>2</w:t>
+      </w:r>
+      <w:r>
+        <w:rPr>
+          <w:noProof/>
+        </w:rPr>
+        <w:fldChar w:fldCharType="end"/>
+      </w:r>
+      <w:r>
+        <w:t>: Saving to the file system</w:t>
+      </w:r>
+    </w:p>
+    <w:p>
+      <w:r>
+        <w:t xml:space="preserve">Over the next couple of weeks, I finished reading the book. The last couple of chapters explained the concept of borrowing and Lifetimes. I was still confused after reading the book, so I looked for more information online. Among what I found, </w:t>
+      </w:r>
+      <w:r>
+        <w:t xml:space="preserve">what stood out was a video on </w:t>
+      </w:r>
+      <w:proofErr w:type="spellStart"/>
+      <w:r>
+        <w:t>Youtube</w:t>
+      </w:r>
+      <w:proofErr w:type="spellEnd"/>
+      <w:r>
+        <w:t xml:space="preserve"> </w:t>
+      </w:r>
+      <w:r>
+        <w:t xml:space="preserve">titled </w:t>
+      </w:r>
+      <w:r>
+        <w:rPr>
+          <w:i/>
+          <w:iCs/>
+        </w:rPr>
+        <w:t>Rust Tutorial - Lifetime Specifiers Explained</w:t>
+      </w:r>
+      <w:r>
+        <w:t xml:space="preserve"> </w:t>
+      </w:r>
+      <w:r>
+        <w:t xml:space="preserve">by </w:t>
+      </w:r>
+      <w:r>
+        <w:t>the channel “</w:t>
+      </w:r>
+      <w:proofErr w:type="spellStart"/>
+      <w:r>
+        <w:t>BinaryAdventure</w:t>
+      </w:r>
+      <w:proofErr w:type="spellEnd"/>
+      <w:r>
+        <w:t xml:space="preserve">” </w:t>
+      </w:r>
+      <w:hyperlink w:anchor="_References" w:history="1">
+        <w:r>
+          <w:rPr>
+            <w:rStyle w:val="Hyperlink"/>
+          </w:rPr>
+          <w:t>[2]</w:t>
+        </w:r>
+      </w:hyperlink>
+      <w:r>
+        <w:t xml:space="preserve">. </w:t>
+      </w:r>
+      <w:r>
+        <w:t>The video helped me understand better why the usage &amp; implementation of Lifetimes is required. It also helped me understand the syntax better. Unfortunately, at this point I still felt it wasn’t something I would understand properly unless I put it into practice myself.</w:t>
+      </w:r>
+    </w:p>
+    <w:p>
+      <w:r>
+        <w:lastRenderedPageBreak/>
+        <w:t xml:space="preserve">I decided to put the research into Lifetimes on hold as I had agreed with my supervisor that I would aim to produce a simple server by our next meeting. So, I started learning about the I/O libraries in Rust and then came across Tokio. My supervisor had mentioned previously that I would probably have to make use of this </w:t>
+      </w:r>
+      <w:r>
+        <w:t>library,</w:t>
+      </w:r>
+      <w:r>
+        <w:t xml:space="preserve"> so I decided to look into it. By following the tutorials in the Tokio documentation I made a simple “Echo” server. This program, when you connect through a client like “Telnet” on Windows will immediately send back anything that is sent to it i.e. if you press “h” on your keyboard, you would receive “h” back immediately so your terminal would display “</w:t>
+      </w:r>
+      <w:proofErr w:type="spellStart"/>
+      <w:r>
+        <w:t>hh</w:t>
+      </w:r>
+      <w:proofErr w:type="spellEnd"/>
+      <w:r>
+        <w:t>”</w:t>
+      </w:r>
+      <w:r>
+        <w:t xml:space="preserve"> (Snippet 3)</w:t>
+      </w:r>
+      <w:r>
+        <w:t>.</w:t>
+      </w:r>
+      <w:r>
+        <w:t xml:space="preserve"> </w:t>
+      </w:r>
+      <w:r>
+        <w:t>This implementation of Echo did not satisfy me, I decided I wanted to implement a version where the sent data would only be returned upon a newline being received i.e. when the user presses the enter key.</w:t>
+      </w:r>
+    </w:p>
+    <w:bookmarkStart w:id="2" w:name="_MON_1635078739"/>
+    <w:bookmarkEnd w:id="2"/>
+    <w:p>
+      <w:pPr>
+        <w:keepNext/>
+        <w:jc w:val="center"/>
+      </w:pPr>
+      <w:r>
+        <w:object w:dxaOrig="9026" w:dyaOrig="3468" w14:anchorId="78AC4A35">
+          <v:shape id="_x0000_i1027" type="#_x0000_t75" style="width:424.5pt;height:149.25pt" o:ole="">
+            <v:imagedata r:id="rId16" o:title="" cropbottom="9079f" cropright="3919f"/>
+          </v:shape>
+          <o:OLEObject Type="Embed" ProgID="Word.OpenDocumentText.12" ShapeID="_x0000_i1027" DrawAspect="Content" ObjectID="_1635415293" r:id="rId17"/>
+        </w:object>
+      </w:r>
+    </w:p>
+    <w:p>
+      <w:pPr>
+        <w:pStyle w:val="Caption"/>
+        <w:jc w:val="center"/>
+      </w:pPr>
+      <w:r>
+        <w:t xml:space="preserve">Snippet </w:t>
+      </w:r>
+      <w:r>
+        <w:fldChar w:fldCharType="begin"/>
+      </w:r>
+      <w:r>
+        <w:instrText xml:space="preserve"> SEQ Snippet \* ARABIC </w:instrText>
+      </w:r>
+      <w:r>
+        <w:fldChar w:fldCharType="separate"/>
+      </w:r>
+      <w:r>
+        <w:rPr>
+          <w:noProof/>
+        </w:rPr>
+        <w:t>3</w:t>
+      </w:r>
+      <w:r>
+        <w:rPr>
+          <w:noProof/>
+        </w:rPr>
+        <w:fldChar w:fldCharType="end"/>
+      </w:r>
+      <w:r>
+        <w:t>: The part of the program that echoes back characters by using the copy function from the Tokio library</w:t>
+      </w:r>
+    </w:p>
+    <w:p>
+      <w:r>
+        <w:t>After a bit of digging, I found out about the Tokio Codec library which is used to apply certain modifications to data (as I presently understand it). The objects in the library work on the “Streams” (Input) and “Sinks” (Output) objects in Tokio’s I/O library. In the Codecs library one can find the “LinesCodec” object which splits data by using the newline (“\r\n” on Windows) character(s)</w:t>
+      </w:r>
+      <w:r>
+        <w:t xml:space="preserve"> </w:t>
+      </w:r>
+      <w:r>
+        <w:t xml:space="preserve">(Snippet </w:t>
+      </w:r>
+      <w:r>
+        <w:t>4</w:t>
+      </w:r>
+      <w:r>
+        <w:t>)</w:t>
+      </w:r>
+      <w:r>
+        <w:t>.</w:t>
+      </w:r>
+      <w:r>
+        <w:t xml:space="preserve"> Thanks to this I could now implement an Echo server that would only send back “h” if one pressed the Enter key. Therefore, unlike my previous version, now a user could type “hello” then the Enter key and get “hello” back.</w:t>
+      </w:r>
+    </w:p>
+    <w:bookmarkStart w:id="3" w:name="_MON_1635078906"/>
+    <w:bookmarkEnd w:id="3"/>
+    <w:p>
+      <w:pPr>
+        <w:keepNext/>
+        <w:jc w:val="center"/>
+      </w:pPr>
+      <w:r>
+        <w:object w:dxaOrig="9026" w:dyaOrig="2004" w14:anchorId="24DB2053">
+          <v:shape id="_x0000_i1028" type="#_x0000_t75" style="width:414.75pt;height:76.5pt" o:ole="">
+            <v:imagedata r:id="rId18" o:title="" cropbottom="15650f" cropright="5334f"/>
+          </v:shape>
+          <o:OLEObject Type="Embed" ProgID="Word.OpenDocumentText.12" ShapeID="_x0000_i1028" DrawAspect="Content" ObjectID="_1635415294" r:id="rId19"/>
+        </w:object>
+      </w:r>
+    </w:p>
+    <w:p>
+      <w:pPr>
+        <w:pStyle w:val="Caption"/>
+        <w:jc w:val="center"/>
+      </w:pPr>
+      <w:r>
+        <w:t xml:space="preserve">Snippet </w:t>
+      </w:r>
+      <w:r>
+        <w:fldChar w:fldCharType="begin"/>
+      </w:r>
+      <w:r>
+        <w:instrText xml:space="preserve"> SEQ Snippet \* ARABIC </w:instrText>
+      </w:r>
+      <w:r>
+        <w:fldChar w:fldCharType="separate"/>
+      </w:r>
+      <w:r>
+        <w:rPr>
+          <w:noProof/>
+        </w:rPr>
+        <w:t>4</w:t>
+      </w:r>
+      <w:r>
+        <w:rPr>
+          <w:noProof/>
+        </w:rPr>
+        <w:fldChar w:fldCharType="end"/>
+      </w:r>
+      <w:r>
+        <w:t>: The only changes to be made compared to the previous Snippet, notice the use of the LinesCodec library</w:t>
+      </w:r>
+    </w:p>
+    <w:p>
+      <w:r>
+        <w:t>I was still feeling a bit confused about how Tokio worked, especially when it came to its asynchronous logic. So, in the hopes to get more knowledgeable about Tokio, I came across this video of a lecture from “RustFest” done in Zurich in 201</w:t>
+      </w:r>
+      <w:r>
+        <w:t xml:space="preserve">7 </w:t>
+      </w:r>
+      <w:hyperlink w:anchor="_References" w:history="1">
+        <w:r>
+          <w:rPr>
+            <w:rStyle w:val="Hyperlink"/>
+          </w:rPr>
+          <w:t>[3]</w:t>
+        </w:r>
+      </w:hyperlink>
+      <w:r>
+        <w:t xml:space="preserve">. </w:t>
+      </w:r>
+      <w:r>
+        <w:t>I feel like this video helped me learn about the thoughts that came behind the development of Tokio and why it was designed the way it is i.e. what issues arised when asynchronicity was implemented into other languages and how Tokio could be developed while taking those issues into account. For example, when passing “Future” objects in between threads when dealing with concurrency.</w:t>
+      </w:r>
+      <w:r>
+        <w:br/>
+        <w:t xml:space="preserve">I feel I now understand a bit more about the inner workings of Tokio, which I hope will help me when using the library </w:t>
+      </w:r>
+      <w:r>
+        <w:t xml:space="preserve">for </w:t>
+      </w:r>
+      <w:r>
+        <w:t>myself.</w:t>
+      </w:r>
+    </w:p>
+    <w:p>
+      <w:r>
+        <w:lastRenderedPageBreak/>
+        <w:t>At my next meeting with my supervisor I presented to him the progress I had made and the programs I had developed. We agreed that the next step for me to take would be for me to implement a server that keeps the same state between sockets i.e. clients. For example, that one connected client can increase the value of a variable and that another connected client can at the “same” time read the value in this variable and modify it. Clearly, the main challenge of this program is dealing with race conditions.</w:t>
+      </w:r>
+    </w:p>
+    <w:p>
+      <w:r>
+        <w:t xml:space="preserve">After some Googling, I came across </w:t>
+      </w:r>
+      <w:r>
+        <w:t>a project tutorial</w:t>
+      </w:r>
+      <w:r>
+        <w:t xml:space="preserve"> </w:t>
+      </w:r>
+      <w:hyperlink w:anchor="_References" w:history="1">
+        <w:r>
+          <w:rPr>
+            <w:rStyle w:val="Hyperlink"/>
+          </w:rPr>
+          <w:t>[4]</w:t>
+        </w:r>
+      </w:hyperlink>
+      <w:r>
+        <w:t xml:space="preserve"> on the Rust Language book website where one builds and HTTP server starting from a simple single-threaded one and building upon it to get a more a more complex multi-threaded one. This interested me and thought I could learn enough from it that I could then transfer the knowledge to my Tokio Echo server.</w:t>
+      </w:r>
+    </w:p>
+    <w:p>
+      <w:r>
+        <w:t xml:space="preserve">When I completed the tutorial, I had implemented a simple HTTP server that was multi-threaded, I learned a lot about implementing one’s own Thread Pool </w:t>
+      </w:r>
+      <w:r>
+        <w:t xml:space="preserve">(Snippet 5) </w:t>
+      </w:r>
+      <w:r>
+        <w:t>and working with Workers that could receive jobs. I also learned about sharing resources within threads by using Atomic Reference Counters (Arc) and Mutexes to be able to lock a variable before modifying it so that race conditions cannot occur. This last piece of knowledge was especially valuable since this is what I could apply to my Rust Echo server.</w:t>
+      </w:r>
+    </w:p>
+    <w:bookmarkStart w:id="4" w:name="_MON_1635079069"/>
+    <w:bookmarkEnd w:id="4"/>
+    <w:p>
+      <w:pPr>
+        <w:keepNext/>
+        <w:jc w:val="center"/>
+      </w:pPr>
+      <w:r>
+        <w:object w:dxaOrig="9026" w:dyaOrig="4688" w14:anchorId="09D409AA">
+          <v:shape id="_x0000_i1029" type="#_x0000_t75" style="width:409.5pt;height:209.25pt" o:ole="">
+            <v:imagedata r:id="rId20" o:title="" cropbottom="7119f" cropright="6096f"/>
+          </v:shape>
+          <o:OLEObject Type="Embed" ProgID="Word.OpenDocumentText.12" ShapeID="_x0000_i1029" DrawAspect="Content" ObjectID="_1635415295" r:id="rId21"/>
+        </w:object>
+      </w:r>
+    </w:p>
+    <w:p>
+      <w:pPr>
+        <w:pStyle w:val="Caption"/>
+        <w:jc w:val="center"/>
+      </w:pPr>
+      <w:r>
+        <w:t xml:space="preserve">Snippet </w:t>
+      </w:r>
+      <w:r>
+        <w:fldChar w:fldCharType="begin"/>
+      </w:r>
+      <w:r>
+        <w:instrText xml:space="preserve"> SEQ Snippet \* ARABIC </w:instrText>
+      </w:r>
+      <w:r>
+        <w:fldChar w:fldCharType="separate"/>
+      </w:r>
+      <w:r>
+        <w:rPr>
+          <w:noProof/>
+        </w:rPr>
+        <w:t>5</w:t>
+      </w:r>
+      <w:r>
+        <w:rPr>
+          <w:noProof/>
+        </w:rPr>
+        <w:fldChar w:fldCharType="end"/>
+      </w:r>
+      <w:r>
+        <w:t>: The ThreadPool I implemented to learn about Atomic Reference Counters and Mutexes</w:t>
+      </w:r>
+    </w:p>
+    <w:p>
+      <w:r>
+        <w:t>Using the knowledge I gained, I implemented a counter variable into my “Echo” server using the Arc and Mutex Objects so that when multiple clients connected over a system like “telnet” one could modify the value and another could read it and the changes the former made were reflected in the latter’s terminal</w:t>
+      </w:r>
+      <w:r>
+        <w:t xml:space="preserve"> (Snippets 6 &amp; 7)</w:t>
+      </w:r>
+      <w:r>
+        <w:t xml:space="preserve">. </w:t>
+      </w:r>
+      <w:r>
+        <w:t>The were three possible actions a connected client could take: read the variable, increment the variable and decrement the variable by typing “read”, “increment” and “decrement” respectively</w:t>
+      </w:r>
+      <w:r>
+        <w:t xml:space="preserve"> (Snippet 8)</w:t>
+      </w:r>
+      <w:r>
+        <w:t>.</w:t>
+      </w:r>
+    </w:p>
+    <w:bookmarkStart w:id="5" w:name="_MON_1635061154"/>
+    <w:bookmarkEnd w:id="5"/>
+    <w:p>
+      <w:pPr>
+        <w:keepNext/>
+        <w:jc w:val="center"/>
+      </w:pPr>
+      <w:r>
+        <w:object w:dxaOrig="9026" w:dyaOrig="2492" w14:anchorId="3847A305">
+          <v:shape id="_x0000_i1030" type="#_x0000_t75" style="width:333.75pt;height:102.75pt" o:ole="">
+            <v:imagedata r:id="rId22" o:title="" cropbottom="11449f" cropright="17092f"/>
+          </v:shape>
+          <o:OLEObject Type="Embed" ProgID="Word.OpenDocumentText.12" ShapeID="_x0000_i1030" DrawAspect="Content" ObjectID="_1635415296" r:id="rId23"/>
         </w:object>
       </w:r>
     </w:p>
@@ -903,26 +1374,27 @@
           <w:rPr>
             <w:noProof/>
           </w:rPr>
-          <w:t>1</w:t>
+          <w:t>6</w:t>
         </w:r>
       </w:fldSimple>
       <w:r>
-        <w:t>: Function to remove a character from a String</w:t>
-      </w:r>
-    </w:p>
-    <w:bookmarkStart w:id="2" w:name="_MON_1635078503"/>
-    <w:bookmarkEnd w:id="2"/>
+        <w:t>: Adding the counter variable wrapped in a Mutex</w:t>
+      </w:r>
+    </w:p>
+    <w:p/>
+    <w:bookmarkStart w:id="6" w:name="_MON_1635079220"/>
+    <w:bookmarkEnd w:id="6"/>
     <w:p>
       <w:pPr>
         <w:keepNext/>
         <w:jc w:val="center"/>
       </w:pPr>
       <w:r>
-        <w:object w:dxaOrig="9026" w:dyaOrig="4688" w14:anchorId="1262D5F2">
-          <v:shape id="_x0000_i1026" type="#_x0000_t75" style="width:436.5pt;height:210.75pt" o:ole="">
-            <v:imagedata r:id="rId12" o:title="" cropbottom="6700f" cropright="2177f"/>
+        <w:object w:dxaOrig="9026" w:dyaOrig="1028" w14:anchorId="747E6626">
+          <v:shape id="_x0000_i1031" type="#_x0000_t75" style="width:295.5pt;height:29.25pt" o:ole="">
+            <v:imagedata r:id="rId24" o:title="" cropbottom="28494f" cropright="22644f"/>
           </v:shape>
-          <o:OLEObject Type="Embed" ProgID="Word.OpenDocumentText.12" ShapeID="_x0000_i1026" DrawAspect="Content" ObjectID="_1635338247" r:id="rId13"/>
+          <o:OLEObject Type="Embed" ProgID="Word.OpenDocumentText.12" ShapeID="_x0000_i1031" DrawAspect="Content" ObjectID="_1635415297" r:id="rId25"/>
         </w:object>
       </w:r>
     </w:p>
@@ -934,526 +1406,241 @@
       <w:r>
         <w:t xml:space="preserve">Snippet </w:t>
       </w:r>
-      <w:fldSimple w:instr=" SEQ Snippet \* ARABIC ">
-        <w:r>
-          <w:rPr>
-            <w:noProof/>
-          </w:rPr>
-          <w:t>2</w:t>
-        </w:r>
-      </w:fldSimple>
-      <w:r>
-        <w:t>: Saving to the file system</w:t>
-      </w:r>
-    </w:p>
-    <w:p>
-      <w:r>
-        <w:t xml:space="preserve">Over the next couple of weeks, I finished reading the book. The last couple of chapters explained the concept of borrowing and Lifetimes. I was still confused after reading the book, so I looked for more information online. Among what I found, this video stood out: </w:t>
-      </w:r>
-      <w:hyperlink r:id="rId14" w:history="1">
+      <w:r>
+        <w:fldChar w:fldCharType="begin"/>
+      </w:r>
+      <w:r>
+        <w:instrText xml:space="preserve"> SEQ Snippet \* ARABIC </w:instrText>
+      </w:r>
+      <w:r>
+        <w:fldChar w:fldCharType="separate"/>
+      </w:r>
+      <w:r>
+        <w:rPr>
+          <w:noProof/>
+        </w:rPr>
+        <w:t>7</w:t>
+      </w:r>
+      <w:r>
+        <w:rPr>
+          <w:noProof/>
+        </w:rPr>
+        <w:fldChar w:fldCharType="end"/>
+      </w:r>
+      <w:r>
+        <w:t>: Cloning the Mutex for each connection socket so as to have and keep track of multiple "owners" for one Rust variable</w:t>
+      </w:r>
+    </w:p>
+    <w:bookmarkStart w:id="7" w:name="_MON_1635079390"/>
+    <w:bookmarkEnd w:id="7"/>
+    <w:p>
+      <w:pPr>
+        <w:keepNext/>
+        <w:jc w:val="center"/>
+      </w:pPr>
+      <w:r>
+        <w:object w:dxaOrig="9026" w:dyaOrig="2004" w14:anchorId="203757DC">
+          <v:shape id="_x0000_i1032" type="#_x0000_t75" style="width:419.25pt;height:76.5pt" o:ole="">
+            <v:imagedata r:id="rId26" o:title="" cropbottom="15650f" cropright="4681f"/>
+          </v:shape>
+          <o:OLEObject Type="Embed" ProgID="Word.OpenDocumentText.12" ShapeID="_x0000_i1032" DrawAspect="Content" ObjectID="_1635415298" r:id="rId27"/>
+        </w:object>
+      </w:r>
+    </w:p>
+    <w:p>
+      <w:pPr>
+        <w:pStyle w:val="Caption"/>
+        <w:jc w:val="center"/>
+      </w:pPr>
+      <w:r>
+        <w:t xml:space="preserve">Snippet </w:t>
+      </w:r>
+      <w:r>
+        <w:fldChar w:fldCharType="begin"/>
+      </w:r>
+      <w:r>
+        <w:instrText xml:space="preserve"> SEQ Snippet \* ARABIC </w:instrText>
+      </w:r>
+      <w:r>
+        <w:fldChar w:fldCharType="separate"/>
+      </w:r>
+      <w:r>
+        <w:rPr>
+          <w:noProof/>
+        </w:rPr>
+        <w:t>8</w:t>
+      </w:r>
+      <w:r>
+        <w:rPr>
+          <w:noProof/>
+        </w:rPr>
+        <w:fldChar w:fldCharType="end"/>
+      </w:r>
+      <w:r>
+        <w:t>: Getting the counter's lock so as to modify it when the connected client requests so, in this case incrementing the variable</w:t>
+      </w:r>
+    </w:p>
+    <w:p>
+      <w:r>
+        <w:t>Therefore, I managed to implement a Shared-State variable into my Rust server which would no longer be an “Echo” server but simply a server where a variable can be manipulated by multiple clients.</w:t>
+      </w:r>
+      <w:r>
+        <w:t xml:space="preserve"> Technically, I have now got my first working database, one where an integer value is stored in volatile (RAM) memory that is only stored while the program is running.</w:t>
+      </w:r>
+      <w:r>
+        <w:br/>
+        <w:t xml:space="preserve">For now, the knowledge I gained on thread pools and workers is not required for the Tokio server since </w:t>
+      </w:r>
+      <w:r>
+        <w:t xml:space="preserve">the </w:t>
+      </w:r>
+      <w:r>
+        <w:t>Asynchronous logic</w:t>
+      </w:r>
+      <w:r>
+        <w:t xml:space="preserve"> coded into the Tokio library</w:t>
+      </w:r>
+      <w:r>
+        <w:t xml:space="preserve"> takes care of handling multiple clients (connections).</w:t>
+      </w:r>
+    </w:p>
+    <w:p>
+      <w:pPr>
+        <w:pStyle w:val="Heading2"/>
+      </w:pPr>
+      <w:r>
+        <w:t>Part II: Learning about Database Design</w:t>
+      </w:r>
+    </w:p>
+    <w:p>
+      <w:r>
+        <w:t>Now that I felt more confident with my Rust skills, I felt it was time to start thinking about how I’m going to build a Database using Rust.</w:t>
+      </w:r>
+      <w:r>
+        <w:br/>
+        <w:t>I know very little about database design, therefore that is where I decided to research next.</w:t>
+      </w:r>
+    </w:p>
+    <w:p>
+      <w:r>
+        <w:t>Firstly, I came across</w:t>
+      </w:r>
+      <w:r>
+        <w:t xml:space="preserve"> a lecture </w:t>
+      </w:r>
+      <w:r>
+        <w:t>from the 2018 “FOSDEM” event</w:t>
+      </w:r>
+      <w:r>
+        <w:t xml:space="preserve"> </w:t>
+      </w:r>
+      <w:hyperlink w:anchor="_References" w:history="1">
         <w:r>
           <w:rPr>
             <w:rStyle w:val="Hyperlink"/>
           </w:rPr>
-          <w:t>https://www.youtube.com/watch?v=QoEX-Vu-R6k</w:t>
+          <w:t>[5]</w:t>
         </w:r>
       </w:hyperlink>
       <w:r>
-        <w:br/>
-        <w:t>The video helped me understand better why the usage &amp; implementation of Lifetimes is required. It also helped me understand the syntax better. Unfortunately, at this point I still felt it wasn’t something I would understand properly unless I put it into practice myself.</w:t>
-      </w:r>
-    </w:p>
-    <w:p>
-      <w:r>
-        <w:lastRenderedPageBreak/>
-        <w:t xml:space="preserve">I decided to put the research into Lifetimes on hold as I had agreed with my supervisor that I would aim to produce a simple server by our next meeting. So, I started learning about the I/O libraries in Rust and then came across Tokio. My supervisor had mentioned previously that I would probably have to make use of this </w:t>
-      </w:r>
-      <w:r>
-        <w:t>library,</w:t>
-      </w:r>
-      <w:r>
-        <w:t xml:space="preserve"> so I decided to look into it. By following the tutorials in the Tokio documentation I made a simple “Echo” server. This program, when you connect through a client like “Telnet” on Windows will immediately send back anything that is sent to it i.e. if you press “h” on your keyboard, you would receive “h” back immediately so your terminal would display “</w:t>
-      </w:r>
-      <w:proofErr w:type="spellStart"/>
-      <w:r>
-        <w:t>hh</w:t>
-      </w:r>
-      <w:proofErr w:type="spellEnd"/>
-      <w:r>
-        <w:t>”</w:t>
-      </w:r>
-      <w:r>
-        <w:t xml:space="preserve"> (Snippet 3)</w:t>
-      </w:r>
-      <w:r>
-        <w:t>.</w:t>
-      </w:r>
-      <w:r>
-        <w:t xml:space="preserve"> </w:t>
-      </w:r>
-      <w:r>
-        <w:t>This implementation of Echo did not satisfy me, I decided I wanted to implement a version where the sent data would only be returned upon a newline being received i.e. when the user presses the enter key.</w:t>
-      </w:r>
-    </w:p>
-    <w:bookmarkStart w:id="3" w:name="_MON_1635078739"/>
-    <w:bookmarkEnd w:id="3"/>
-    <w:p>
-      <w:pPr>
-        <w:keepNext/>
-        <w:jc w:val="center"/>
-      </w:pPr>
-      <w:r>
-        <w:object w:dxaOrig="9026" w:dyaOrig="3468" w14:anchorId="78AC4A35">
-          <v:shape id="_x0000_i1027" type="#_x0000_t75" style="width:424.5pt;height:149.25pt" o:ole="">
-            <v:imagedata r:id="rId15" o:title="" cropbottom="9079f" cropright="3919f"/>
-          </v:shape>
-          <o:OLEObject Type="Embed" ProgID="Word.OpenDocumentText.12" ShapeID="_x0000_i1027" DrawAspect="Content" ObjectID="_1635338248" r:id="rId16"/>
-        </w:object>
-      </w:r>
-    </w:p>
-    <w:p>
-      <w:pPr>
-        <w:pStyle w:val="Caption"/>
-        <w:jc w:val="center"/>
-      </w:pPr>
-      <w:r>
-        <w:t xml:space="preserve">Snippet </w:t>
-      </w:r>
-      <w:fldSimple w:instr=" SEQ Snippet \* ARABIC ">
-        <w:r>
-          <w:rPr>
-            <w:noProof/>
-          </w:rPr>
-          <w:t>3</w:t>
-        </w:r>
-      </w:fldSimple>
-      <w:r>
-        <w:t>: The part of the program that echoes back characters by using the copy function from the Tokio library</w:t>
-      </w:r>
-    </w:p>
-    <w:p>
-      <w:r>
-        <w:t>After a bit of digging, I found out about the Tokio Codec library which is used to apply certain modifications to data (as I presently understand it). The objects in the library work on the “Streams” (Input) and “Sinks” (Output) objects in Tokio’s I/O library. In the Codecs library one can find the “LinesCodec” object which splits data by using the newline (“\r\n” on Windows) character(s)</w:t>
-      </w:r>
-      <w:r>
-        <w:t xml:space="preserve"> </w:t>
-      </w:r>
-      <w:r>
-        <w:t xml:space="preserve">(Snippet </w:t>
-      </w:r>
-      <w:r>
-        <w:t>4</w:t>
-      </w:r>
-      <w:r>
-        <w:t>)</w:t>
-      </w:r>
-      <w:r>
-        <w:t>.</w:t>
-      </w:r>
-      <w:r>
-        <w:t xml:space="preserve"> Thanks to this I could now implement an Echo server that would only send back “h” if one pressed the Enter key. Therefore, unlike my previous version, now a user could type “hello” then the Enter key and get “hello” back.</w:t>
-      </w:r>
-    </w:p>
-    <w:bookmarkStart w:id="4" w:name="_MON_1635078906"/>
-    <w:bookmarkEnd w:id="4"/>
-    <w:p>
-      <w:pPr>
-        <w:keepNext/>
-        <w:jc w:val="center"/>
-      </w:pPr>
-      <w:r>
-        <w:object w:dxaOrig="9026" w:dyaOrig="2004" w14:anchorId="24DB2053">
-          <v:shape id="_x0000_i1028" type="#_x0000_t75" style="width:414.75pt;height:76.5pt" o:ole="">
-            <v:imagedata r:id="rId17" o:title="" cropbottom="15650f" cropright="5334f"/>
-          </v:shape>
-          <o:OLEObject Type="Embed" ProgID="Word.OpenDocumentText.12" ShapeID="_x0000_i1028" DrawAspect="Content" ObjectID="_1635338249" r:id="rId18"/>
-        </w:object>
-      </w:r>
-    </w:p>
-    <w:p>
-      <w:pPr>
-        <w:pStyle w:val="Caption"/>
-        <w:jc w:val="center"/>
-      </w:pPr>
-      <w:r>
-        <w:t xml:space="preserve">Snippet </w:t>
-      </w:r>
-      <w:fldSimple w:instr=" SEQ Snippet \* ARABIC ">
-        <w:r>
-          <w:rPr>
-            <w:noProof/>
-          </w:rPr>
-          <w:t>4</w:t>
-        </w:r>
-      </w:fldSimple>
-      <w:r>
-        <w:t>: The only changes to be made compared to the previous Snippet, notice the use of the LinesCodec library</w:t>
-      </w:r>
-    </w:p>
-    <w:p>
-      <w:r>
-        <w:t xml:space="preserve">I was still feeling a bit confused about how Tokio worked, especially when it came to its asynchronous logic. So, in the hopes to get more knowledgeable about Tokio, I came across this video of a lecture from “RustFest” done in Zurich in 2017: </w:t>
-      </w:r>
-      <w:hyperlink r:id="rId19" w:history="1">
+        <w:t xml:space="preserve"> which according to </w:t>
+      </w:r>
+      <w:r>
+        <w:t>their website</w:t>
+      </w:r>
+      <w:r>
+        <w:t xml:space="preserve"> at </w:t>
+      </w:r>
+      <w:hyperlink r:id="rId28" w:history="1">
         <w:r>
           <w:rPr>
             <w:rStyle w:val="Hyperlink"/>
           </w:rPr>
-          <w:t>https://www.youtube.com/watch?v=4QZ0-vIIFug</w:t>
+          <w:t>https://fosdem.org/</w:t>
         </w:r>
       </w:hyperlink>
       <w:r>
+        <w:t xml:space="preserve"> is a “[…]</w:t>
+      </w:r>
+      <w:r>
+        <w:t xml:space="preserve"> free event for software developers to meet, share ideas and collaborate.</w:t>
+      </w:r>
+      <w:r>
+        <w:t>” It is held in Brussels.</w:t>
+      </w:r>
+      <w:r>
         <w:br/>
-        <w:t>I feel like this video helped me learn about the thoughts that came behind the development of Tokio and why it was designed the way it is i.e. what issues arised when asynchronicity was implemented into other languages and how Tokio could be developed while taking those issues into account. For example, when passing “Future” objects in between threads when dealing with concurrency.</w:t>
-      </w:r>
-      <w:r>
-        <w:br/>
-        <w:t xml:space="preserve">I feel I now understand a bit more about the inner workings of Tokio, which I hope will help me when using the library </w:t>
+        <w:t>The lecture, given by Siddon Tang talked about u</w:t>
+      </w:r>
+      <w:r>
+        <w:t>sing Rust to Build a Distributed Transactional Key-Value Database</w:t>
+      </w:r>
+      <w:r>
+        <w:t xml:space="preserve">. Unfortunately, even though this lecture gave me knowledge about what tools and libraries are available to get a database up and running in Rust, it was too high-level in terms of </w:t>
+      </w:r>
+      <w:r>
+        <w:t>its</w:t>
+      </w:r>
+      <w:r>
+        <w:t xml:space="preserve"> thinking. It seems the lecture is aimed more what a business could do rather than what I’m looking for which is to get into the low-level technical details of database design so I can build one myself from scratch. </w:t>
+      </w:r>
+      <w:r>
+        <w:t>Thankfully it did offer a clue as to what I could research next: it was mentioned that for the database’s key-value storage engine, the Rust</w:t>
+      </w:r>
+      <w:r>
+        <w:t xml:space="preserve"> wrapper</w:t>
+      </w:r>
+      <w:r>
+        <w:t xml:space="preserve"> library </w:t>
       </w:r>
       <w:r>
         <w:t xml:space="preserve">for </w:t>
       </w:r>
       <w:r>
-        <w:t>myself.</w:t>
+        <w:t>“RocksDB” could be used. I thought that maybe I could see how this library is implemented so that I can gain more of the low-level knowledge I’m looking for.</w:t>
       </w:r>
     </w:p>
     <w:p>
       <w:r>
         <w:lastRenderedPageBreak/>
-        <w:t>At my next meeting with my supervisor I presented to him the progress I had made and the programs I had developed. We agreed that the next step for me to take would be for me to implement a server that keeps the same state between sockets i.e. clients. For example, that one connected client can increase the value of a variable and that another connected client can at the “same” time read the value in this variable and modify it. Clearly, the main challenge of this program is dealing with race conditions.</w:t>
-      </w:r>
-    </w:p>
-    <w:p>
-      <w:r>
-        <w:t xml:space="preserve">After some Googling, I came across </w:t>
-      </w:r>
-      <w:hyperlink r:id="rId20" w:history="1">
+        <w:t xml:space="preserve">Before looking into RocksDB, I stumbled upon a </w:t>
+      </w:r>
+      <w:r>
+        <w:t>blo</w:t>
+      </w:r>
+      <w:r>
+        <w:t>g</w:t>
+      </w:r>
+      <w:r>
+        <w:t xml:space="preserve"> series</w:t>
+      </w:r>
+      <w:r>
+        <w:t xml:space="preserve"> by “</w:t>
+      </w:r>
+      <w:r>
+        <w:t xml:space="preserve">Emmanuel </w:t>
+      </w:r>
+      <w:proofErr w:type="spellStart"/>
+      <w:r>
+        <w:t>Goossaert</w:t>
+      </w:r>
+      <w:proofErr w:type="spellEnd"/>
+      <w:r>
+        <w:t xml:space="preserve">” </w:t>
+      </w:r>
+      <w:hyperlink w:anchor="_References" w:history="1">
         <w:r>
           <w:rPr>
             <w:rStyle w:val="Hyperlink"/>
           </w:rPr>
-          <w:t>a project tutorial</w:t>
+          <w:t>[6]</w:t>
         </w:r>
       </w:hyperlink>
       <w:r>
-        <w:t xml:space="preserve"> on the Rust Language book website where one builds and HTTP server starting from a simple single-threaded one and building upon it to get a more a more complex multi-threaded one. This interested me and thought I could learn enough from it that I could then transfer the knowledge to my Tokio Echo server.</w:t>
-      </w:r>
-    </w:p>
-    <w:p>
-      <w:r>
-        <w:t xml:space="preserve">When I completed the tutorial, I had implemented a simple HTTP server that was multi-threaded, I learned a lot about implementing one’s own Thread Pool </w:t>
-      </w:r>
-      <w:r>
-        <w:t xml:space="preserve">(Snippet 5) </w:t>
-      </w:r>
-      <w:r>
-        <w:t>and working with Workers that could receive jobs. I also learned about sharing resources within threads by using Atomic Reference Counters (Arc) and Mutexes to be able to lock a variable before modifying it so that race conditions cannot occur. This last piece of knowledge was especially valuable since this is what I could apply to my Rust Echo server.</w:t>
-      </w:r>
-    </w:p>
-    <w:bookmarkStart w:id="5" w:name="_MON_1635079069"/>
-    <w:bookmarkEnd w:id="5"/>
-    <w:p>
-      <w:pPr>
-        <w:keepNext/>
-        <w:jc w:val="center"/>
-      </w:pPr>
-      <w:r>
-        <w:object w:dxaOrig="9026" w:dyaOrig="4688" w14:anchorId="09D409AA">
-          <v:shape id="_x0000_i1029" type="#_x0000_t75" style="width:409.5pt;height:209.25pt" o:ole="">
-            <v:imagedata r:id="rId21" o:title="" cropbottom="7119f" cropright="6096f"/>
-          </v:shape>
-          <o:OLEObject Type="Embed" ProgID="Word.OpenDocumentText.12" ShapeID="_x0000_i1029" DrawAspect="Content" ObjectID="_1635338250" r:id="rId22"/>
-        </w:object>
-      </w:r>
-    </w:p>
-    <w:p>
-      <w:pPr>
-        <w:pStyle w:val="Caption"/>
-        <w:jc w:val="center"/>
-      </w:pPr>
-      <w:r>
-        <w:t xml:space="preserve">Snippet </w:t>
-      </w:r>
-      <w:fldSimple w:instr=" SEQ Snippet \* ARABIC ">
-        <w:r>
-          <w:rPr>
-            <w:noProof/>
-          </w:rPr>
-          <w:t>5</w:t>
-        </w:r>
-      </w:fldSimple>
-      <w:r>
-        <w:t>: The ThreadPool I implemented to learn about Atomic Reference Counters and Mutexes</w:t>
-      </w:r>
-    </w:p>
-    <w:p>
-      <w:r>
-        <w:t>Using the knowledge I gained, I implemented a counter variable into my “Echo” server using the Arc and Mutex Objects so that when multiple clients connected over a system like “telnet” one could modify the value and another could read it and the changes the former made were reflected in the latter’s terminal</w:t>
-      </w:r>
-      <w:r>
-        <w:t xml:space="preserve"> (Snippets 6 &amp; 7)</w:t>
-      </w:r>
-      <w:r>
-        <w:t xml:space="preserve">. </w:t>
-      </w:r>
-      <w:r>
-        <w:t>The were three possible actions a connected client could take: read the variable, increment the variable and decrement the variable by typing “read”, “increment” and “decrement” respectively</w:t>
-      </w:r>
-      <w:r>
-        <w:t xml:space="preserve"> (Snippet 8)</w:t>
-      </w:r>
-      <w:r>
-        <w:t>.</w:t>
-      </w:r>
-    </w:p>
-    <w:bookmarkStart w:id="6" w:name="_MON_1635061154"/>
-    <w:bookmarkEnd w:id="6"/>
-    <w:p>
-      <w:pPr>
-        <w:keepNext/>
-        <w:jc w:val="center"/>
-      </w:pPr>
-      <w:r>
-        <w:object w:dxaOrig="9026" w:dyaOrig="2492" w14:anchorId="3847A305">
-          <v:shape id="_x0000_i1030" type="#_x0000_t75" style="width:333.75pt;height:102.75pt" o:ole="">
-            <v:imagedata r:id="rId23" o:title="" cropbottom="11449f" cropright="17092f"/>
-          </v:shape>
-          <o:OLEObject Type="Embed" ProgID="Word.OpenDocumentText.12" ShapeID="_x0000_i1030" DrawAspect="Content" ObjectID="_1635338251" r:id="rId24"/>
-        </w:object>
-      </w:r>
-    </w:p>
-    <w:p>
-      <w:pPr>
-        <w:pStyle w:val="Caption"/>
-        <w:jc w:val="center"/>
-      </w:pPr>
-      <w:r>
-        <w:t xml:space="preserve">Snippet </w:t>
-      </w:r>
-      <w:r>
-        <w:fldChar w:fldCharType="begin"/>
-      </w:r>
-      <w:r>
-        <w:instrText xml:space="preserve"> SEQ Snippet \* ARABIC </w:instrText>
-      </w:r>
-      <w:r>
-        <w:fldChar w:fldCharType="separate"/>
-      </w:r>
-      <w:r>
-        <w:rPr>
-          <w:noProof/>
-        </w:rPr>
-        <w:t>6</w:t>
-      </w:r>
-      <w:r>
-        <w:rPr>
-          <w:noProof/>
-        </w:rPr>
-        <w:fldChar w:fldCharType="end"/>
-      </w:r>
-      <w:r>
-        <w:t>: Adding the counter variable wrapped in a Mutex</w:t>
-      </w:r>
-    </w:p>
-    <w:p/>
-    <w:bookmarkStart w:id="7" w:name="_MON_1635079220"/>
-    <w:bookmarkEnd w:id="7"/>
-    <w:p>
-      <w:pPr>
-        <w:keepNext/>
-        <w:jc w:val="center"/>
-      </w:pPr>
-      <w:r>
-        <w:object w:dxaOrig="9026" w:dyaOrig="1028" w14:anchorId="747E6626">
-          <v:shape id="_x0000_i1031" type="#_x0000_t75" style="width:295.5pt;height:29.25pt" o:ole="">
-            <v:imagedata r:id="rId25" o:title="" cropbottom="28494f" cropright="22644f"/>
-          </v:shape>
-          <o:OLEObject Type="Embed" ProgID="Word.OpenDocumentText.12" ShapeID="_x0000_i1031" DrawAspect="Content" ObjectID="_1635338252" r:id="rId26"/>
-        </w:object>
-      </w:r>
-    </w:p>
-    <w:p>
-      <w:pPr>
-        <w:pStyle w:val="Caption"/>
-        <w:jc w:val="center"/>
-      </w:pPr>
-      <w:r>
-        <w:t xml:space="preserve">Snippet </w:t>
-      </w:r>
-      <w:fldSimple w:instr=" SEQ Snippet \* ARABIC ">
-        <w:r>
-          <w:rPr>
-            <w:noProof/>
-          </w:rPr>
-          <w:t>7</w:t>
-        </w:r>
-      </w:fldSimple>
-      <w:r>
-        <w:t>: Cloning the Mutex for each connection socket so as to have and keep track of multiple "owners" for one Rust variable</w:t>
-      </w:r>
-    </w:p>
-    <w:bookmarkStart w:id="8" w:name="_MON_1635079390"/>
-    <w:bookmarkEnd w:id="8"/>
-    <w:p>
-      <w:pPr>
-        <w:keepNext/>
-        <w:jc w:val="center"/>
-      </w:pPr>
-      <w:r>
-        <w:object w:dxaOrig="9026" w:dyaOrig="2004" w14:anchorId="203757DC">
-          <v:shape id="_x0000_i1032" type="#_x0000_t75" style="width:419.25pt;height:76.5pt" o:ole="">
-            <v:imagedata r:id="rId27" o:title="" cropbottom="15650f" cropright="4681f"/>
-          </v:shape>
-          <o:OLEObject Type="Embed" ProgID="Word.OpenDocumentText.12" ShapeID="_x0000_i1032" DrawAspect="Content" ObjectID="_1635338253" r:id="rId28"/>
-        </w:object>
-      </w:r>
-    </w:p>
-    <w:p>
-      <w:pPr>
-        <w:pStyle w:val="Caption"/>
-        <w:jc w:val="center"/>
-      </w:pPr>
-      <w:r>
-        <w:t xml:space="preserve">Snippet </w:t>
-      </w:r>
-      <w:fldSimple w:instr=" SEQ Snippet \* ARABIC ">
-        <w:r>
-          <w:rPr>
-            <w:noProof/>
-          </w:rPr>
-          <w:t>8</w:t>
-        </w:r>
-      </w:fldSimple>
-      <w:r>
-        <w:t>: Getting the counter's lock so as to modify it when the connected client requests so, in this case incrementing the variable</w:t>
-      </w:r>
-    </w:p>
-    <w:p>
-      <w:r>
-        <w:t>Therefore, I managed to implement a Shared-State variable into my Rust server which would no longer be an “Echo” server but simply a server where a variable can be manipulated by multiple clients.</w:t>
-      </w:r>
-      <w:r>
-        <w:t xml:space="preserve"> Technically, I have now got my first working database, one where an integer value is stored in volatile (RAM) memory that is only stored while the program is running.</w:t>
-      </w:r>
-      <w:r>
-        <w:br/>
-        <w:t xml:space="preserve">For now, the knowledge I gained on thread pools and workers is not required for the Tokio server since </w:t>
-      </w:r>
-      <w:r>
-        <w:t xml:space="preserve">the </w:t>
-      </w:r>
-      <w:r>
-        <w:t>Asynchronous logic</w:t>
-      </w:r>
-      <w:r>
-        <w:t xml:space="preserve"> coded into the Tokio library</w:t>
-      </w:r>
-      <w:r>
-        <w:t xml:space="preserve"> takes care of handling multiple clients (connections).</w:t>
-      </w:r>
-    </w:p>
-    <w:p>
-      <w:pPr>
-        <w:pStyle w:val="Heading2"/>
-      </w:pPr>
-      <w:r>
-        <w:t>Part II: Learning about Database Design</w:t>
-      </w:r>
-    </w:p>
-    <w:p>
-      <w:r>
-        <w:t>Now that I felt more confident with my Rust skills, I felt it was time to start thinking about how I’m going to build a Database using Rust.</w:t>
-      </w:r>
-      <w:r>
-        <w:br/>
-        <w:t>I know very little about database design, therefore that is where I decided to research next.</w:t>
-      </w:r>
-    </w:p>
-    <w:p>
-      <w:r>
-        <w:t xml:space="preserve">Firstly, I came across </w:t>
-      </w:r>
-      <w:hyperlink r:id="rId29" w:history="1">
-        <w:r>
-          <w:rPr>
-            <w:rStyle w:val="Hyperlink"/>
-          </w:rPr>
-          <w:t>this lecture</w:t>
-        </w:r>
-      </w:hyperlink>
-      <w:r>
-        <w:t xml:space="preserve"> from the 2018 “FOSDEM” event which according to </w:t>
-      </w:r>
-      <w:hyperlink r:id="rId30" w:history="1">
-        <w:r>
-          <w:rPr>
-            <w:rStyle w:val="Hyperlink"/>
-          </w:rPr>
-          <w:t>their website</w:t>
-        </w:r>
-      </w:hyperlink>
-      <w:r>
-        <w:t xml:space="preserve"> is a “[…]</w:t>
-      </w:r>
-      <w:r>
-        <w:t xml:space="preserve"> free event for software developers to meet, share ideas and collaborate.</w:t>
-      </w:r>
-      <w:r>
-        <w:t>” It is held in Brussels.</w:t>
-      </w:r>
-      <w:r>
-        <w:br/>
-        <w:t>The lecture, given by Siddon Tang talked about u</w:t>
-      </w:r>
-      <w:r>
-        <w:t>sing Rust to Build a Distributed Transactional Key-Value Database</w:t>
-      </w:r>
-      <w:r>
-        <w:t xml:space="preserve">. Unfortunately, even though this lecture gave me knowledge about what tools and libraries are available to get a database up and running in Rust, it was too high-level in terms of </w:t>
-      </w:r>
-      <w:r>
-        <w:t>its</w:t>
-      </w:r>
-      <w:r>
-        <w:t xml:space="preserve"> thinking. It seems the lecture is aimed more what a business could do rather than what I’m looking for which is to get into the low-level technical details of database design so I can build one myself from scratch. </w:t>
-      </w:r>
-      <w:r>
-        <w:t>Thankfully it did offer a clue as to what I could research next: it was mentioned that for the database’s key-value storage engine, the Rust</w:t>
-      </w:r>
-      <w:r>
-        <w:t xml:space="preserve"> wrapper</w:t>
-      </w:r>
-      <w:r>
-        <w:t xml:space="preserve"> library </w:t>
-      </w:r>
-      <w:r>
-        <w:t xml:space="preserve">for </w:t>
-      </w:r>
-      <w:r>
-        <w:t>“RocksDB” could be used. I thought that maybe I could see how this library is implemented so that I can gain more of the low-level knowledge I’m looking for.</w:t>
-      </w:r>
-    </w:p>
-    <w:p>
-      <w:r>
-        <w:lastRenderedPageBreak/>
-        <w:t xml:space="preserve">Before looking into RocksDB, I stumbled upon a </w:t>
-      </w:r>
-      <w:hyperlink r:id="rId31" w:history="1">
-        <w:r>
-          <w:rPr>
-            <w:rStyle w:val="Hyperlink"/>
-          </w:rPr>
-          <w:t>blog series</w:t>
-        </w:r>
-      </w:hyperlink>
-      <w:r>
-        <w:t xml:space="preserve"> by “</w:t>
-      </w:r>
-      <w:r>
-        <w:t>Emmanuel Goossaert</w:t>
-      </w:r>
-      <w:r>
-        <w:t>” where he documents his journey into developing a key-value storage system using C++ and HashTables, I find this very interesting because what he is doing is basically what I’m trying to do but with Rust (and also I would probably use BTrees instead of HashTables since that is what Rust supports well).</w:t>
+        <w:t xml:space="preserve"> </w:t>
+      </w:r>
+      <w:r>
+        <w:t>where he documents his journey into developing a key-value storage system using C++ and HashTables, I find this very interesting because what he is doing is basically what I’m trying to do but with Rust (and also I would probably use BTrees instead of HashTables since that is what Rust supports well).</w:t>
       </w:r>
       <w:r>
         <w:br/>
@@ -1498,8 +1685,8 @@
       <w:pPr>
         <w:pStyle w:val="Heading1"/>
       </w:pPr>
-      <w:bookmarkStart w:id="9" w:name="_Related_Work"/>
-      <w:bookmarkEnd w:id="9"/>
+      <w:bookmarkStart w:id="8" w:name="_Related_Work"/>
+      <w:bookmarkEnd w:id="8"/>
       <w:r>
         <w:t>Related Work</w:t>
       </w:r>
@@ -1524,7 +1711,21 @@
     </w:p>
     <w:p>
       <w:r>
-        <w:t>RocksDB is a database</w:t>
+        <w:t>RocksDB</w:t>
+      </w:r>
+      <w:r>
+        <w:t xml:space="preserve"> </w:t>
+      </w:r>
+      <w:hyperlink w:anchor="_References" w:history="1">
+        <w:r>
+          <w:rPr>
+            <w:rStyle w:val="Hyperlink"/>
+          </w:rPr>
+          <w:t>[7]</w:t>
+        </w:r>
+      </w:hyperlink>
+      <w:r>
+        <w:t xml:space="preserve"> is a database</w:t>
       </w:r>
       <w:r>
         <w:t xml:space="preserve"> maintained by Facebook and it is based on another database called “</w:t>
@@ -1588,7 +1789,813 @@
       </w:r>
     </w:p>
     <w:p>
+      <w:pPr>
+        <w:pStyle w:val="Heading2"/>
+      </w:pPr>
+      <w:r>
+        <w:t>ACID</w:t>
+      </w:r>
+      <w:r>
+        <w:t xml:space="preserve"> &amp; Database Transactions</w:t>
+      </w:r>
+    </w:p>
+    <w:p>
+      <w:r>
+        <w:t xml:space="preserve">According to an article on </w:t>
+      </w:r>
+      <w:proofErr w:type="spellStart"/>
+      <w:r>
+        <w:rPr>
+          <w:i/>
+          <w:iCs/>
+        </w:rPr>
+        <w:t>Lifewire</w:t>
+      </w:r>
+      <w:proofErr w:type="spellEnd"/>
+      <w:r>
+        <w:t xml:space="preserve"> “</w:t>
+      </w:r>
+      <w:r>
+        <w:t>The ACID model of database design is one of the oldest and most important concepts of database theory.</w:t>
+      </w:r>
+      <w:r>
+        <w:t xml:space="preserve">” </w:t>
+      </w:r>
+      <w:hyperlink w:anchor="_References" w:history="1">
+        <w:r>
+          <w:rPr>
+            <w:rStyle w:val="Hyperlink"/>
+          </w:rPr>
+          <w:t>[8]</w:t>
+        </w:r>
+      </w:hyperlink>
+      <w:r>
+        <w:t xml:space="preserve"> </w:t>
+      </w:r>
+      <w:r>
+        <w:t>It is a set of four properties that database systems must try to meet as these four properties, when met by a database</w:t>
+      </w:r>
+      <w:r>
+        <w:t>, indicate that the database is reliable. It is probably the most popular database paradigm. I have also now learned that a Transaction is an operation or sequence of operations on the database that satisfy the ACID properties.</w:t>
+      </w:r>
+      <w:r>
+        <w:t xml:space="preserve"> </w:t>
+      </w:r>
+      <w:hyperlink w:anchor="_References" w:history="1">
+        <w:r>
+          <w:rPr>
+            <w:rStyle w:val="Hyperlink"/>
+          </w:rPr>
+          <w:t>[9]</w:t>
+        </w:r>
+      </w:hyperlink>
+      <w:r>
+        <w:t xml:space="preserve"> These four properties are the following:</w:t>
+      </w:r>
+    </w:p>
+    <w:p>
+      <w:pPr>
+        <w:pStyle w:val="ListParagraph"/>
+        <w:numPr>
+          <w:ilvl w:val="0"/>
+          <w:numId w:val="3"/>
+        </w:numPr>
+      </w:pPr>
+      <w:r>
+        <w:rPr>
+          <w:b/>
+          <w:bCs/>
+        </w:rPr>
+        <w:t>Atomicity</w:t>
+      </w:r>
+      <w:r>
+        <w:t>: This means that if a transaction consists of multiple operations on the database, the Database Management System (DBMS) has to have measures in place to guarantee that either all the operations of the transaction complete or if one fails then all of the operations fail. e.g. if a transaction consists of a read, write and deletion, if the writing operation fails for some reason (like a hardware or software failure) then the deletion operation must not happen.</w:t>
+      </w:r>
+    </w:p>
+    <w:p>
+      <w:pPr>
+        <w:pStyle w:val="ListParagraph"/>
+        <w:numPr>
+          <w:ilvl w:val="0"/>
+          <w:numId w:val="3"/>
+        </w:numPr>
+        <w:rPr>
+          <w:b/>
+          <w:bCs/>
+        </w:rPr>
+      </w:pPr>
+      <w:r>
+        <w:rPr>
+          <w:b/>
+          <w:bCs/>
+        </w:rPr>
+        <w:t>Consistency:</w:t>
+      </w:r>
+      <w:r>
+        <w:t xml:space="preserve"> This means that each transaction on the DB must always comply with the rules of the database. For example, in an SQL database where there is a column defined with the datatype “Date” then the DBMS must not allow a value like “John” to be stored in it, otherwise this would break the rules of the database. If for some reason, a transaction happens that violates the rules of the DB, the DBMS must have measures in place to roll back the DB to a previous state where the rules have not been violated.</w:t>
+      </w:r>
+    </w:p>
+    <w:p>
+      <w:pPr>
+        <w:pStyle w:val="ListParagraph"/>
+        <w:numPr>
+          <w:ilvl w:val="0"/>
+          <w:numId w:val="3"/>
+        </w:numPr>
+        <w:rPr>
+          <w:b/>
+          <w:bCs/>
+        </w:rPr>
+      </w:pPr>
+      <w:r>
+        <w:rPr>
+          <w:b/>
+          <w:bCs/>
+        </w:rPr>
+        <w:t>Isolation:</w:t>
+      </w:r>
+      <w:r>
+        <w:t xml:space="preserve"> Isolation is very important in the context of concurrent modifications and DBs that have multiple users, as isolation means that if two different transactions have to take place, say by two different users, they must happen without interfering with each other. One of the ways to achieve this is to use a transaction queue where only one transaction can happen at the same time. If two transactions happen concurrently, they must not modify the same value. In my Rust project I have achieved this by using Atomic Reference Counters (Arcs) and Mutexes where a value grants locks to the thread that wants to modify it and other threads must wait to acquire the lock before they can do so themselves.</w:t>
+      </w:r>
+    </w:p>
+    <w:p>
+      <w:pPr>
+        <w:pStyle w:val="ListParagraph"/>
+        <w:numPr>
+          <w:ilvl w:val="0"/>
+          <w:numId w:val="3"/>
+        </w:numPr>
+        <w:rPr>
+          <w:b/>
+          <w:bCs/>
+        </w:rPr>
+      </w:pPr>
+      <w:r>
+        <w:rPr>
+          <w:b/>
+          <w:bCs/>
+        </w:rPr>
+        <w:t>Durability:</w:t>
+      </w:r>
+      <w:r>
+        <w:t xml:space="preserve"> Lastly, durability simply means that </w:t>
+      </w:r>
+      <w:r>
+        <w:t>information must not be lost by the database. For example, by using backups and “write-ahead logging” which writes transactions to a log before they are actually committed to the database. Since writing to a log is very quick, if there is a problem like a hardware failure during the actual transaction then the transaction is not lost once the DB is restored as it was written to the log.</w:t>
+      </w:r>
+      <w:r>
+        <w:t xml:space="preserve"> This latter method also ensures atomicity since if some of the operations in the transaction have taken place, but not all before the failure, then through scanning the log, the DBMS can tell what was left to be performed of the transaction.</w:t>
+      </w:r>
+    </w:p>
+    <w:p>
+      <w:pPr>
+        <w:pStyle w:val="Heading2"/>
+      </w:pPr>
+      <w:r>
+        <w:t>Log Structured Database Design</w:t>
+      </w:r>
+    </w:p>
+    <w:p>
+      <w:r>
+        <w:t>On the main website</w:t>
+      </w:r>
+      <w:r>
+        <w:t xml:space="preserve"> of RocksDB</w:t>
+      </w:r>
+      <w:r>
+        <w:t xml:space="preserve"> (rocksdb.org) they mention that “</w:t>
+      </w:r>
+      <w:r>
+        <w:t>RocksDB uses a log structured database engine</w:t>
+      </w:r>
+      <w:r>
+        <w:t>”.</w:t>
+      </w:r>
+    </w:p>
+    <w:p>
+      <w:r>
+        <w:t xml:space="preserve">I decided to look into what it is. I came across a blog post by </w:t>
+      </w:r>
+      <w:r>
+        <w:t>Nick Johnson</w:t>
+      </w:r>
+      <w:r>
+        <w:t xml:space="preserve"> </w:t>
+      </w:r>
+      <w:hyperlink w:anchor="_References" w:history="1">
+        <w:r>
+          <w:rPr>
+            <w:rStyle w:val="Hyperlink"/>
+          </w:rPr>
+          <w:t>[10]</w:t>
+        </w:r>
+      </w:hyperlink>
+      <w:r>
+        <w:t xml:space="preserve"> where he described this system in the context of databases (because this system can also be used for filesystem applications, that’s how it originated in the 1980s).</w:t>
+      </w:r>
+      <w:r>
+        <w:br/>
+        <w:t xml:space="preserve">Log structured design is a way to store data where the data is never overwritten in the disk, it is </w:t>
+      </w:r>
+      <w:r>
+        <w:lastRenderedPageBreak/>
+        <w:t>always appended and an index node keeps track of the most up-to-date values.</w:t>
+      </w:r>
+      <w:r>
+        <w:t xml:space="preserve"> Every time a transaction is complete, the index is updated. </w:t>
+      </w:r>
+      <w:r>
+        <w:t>This index is always at the end of the storage file (the log).</w:t>
+      </w:r>
+      <w:r>
+        <w:t xml:space="preserve"> </w:t>
+      </w:r>
+      <w:r>
+        <w:t>Some of t</w:t>
+      </w:r>
+      <w:r>
+        <w:t xml:space="preserve">he advantages of this method </w:t>
+      </w:r>
+      <w:r>
+        <w:t xml:space="preserve">are: </w:t>
+      </w:r>
+    </w:p>
+    <w:p>
+      <w:pPr>
+        <w:pStyle w:val="ListParagraph"/>
+        <w:numPr>
+          <w:ilvl w:val="0"/>
+          <w:numId w:val="5"/>
+        </w:numPr>
+      </w:pPr>
+      <w:r>
+        <w:t>C</w:t>
+      </w:r>
+      <w:r>
+        <w:t>leaning up unused disk space is quite easy when you break the storage up into chunks: once a chunk has very little values in it or none at all, you can move those values to another chu</w:t>
+      </w:r>
+      <w:r>
+        <w:t>n</w:t>
+      </w:r>
+      <w:r>
+        <w:t>k and mark that section of the disk as being free.</w:t>
+      </w:r>
+    </w:p>
+    <w:p>
+      <w:pPr>
+        <w:pStyle w:val="ListParagraph"/>
+        <w:numPr>
+          <w:ilvl w:val="0"/>
+          <w:numId w:val="5"/>
+        </w:numPr>
+      </w:pPr>
+      <w:r>
+        <w:t>Concurrent transaction can be more easily handled. In a read operation for example, the transaction can just use the last index when it obtained it and not worry about data being modified at the same time since in this system existing data is never modified.</w:t>
+      </w:r>
+      <w:r>
+        <w:t xml:space="preserve"> I learned that this is called Multiversion Concurrency Control (MVCC)</w:t>
+      </w:r>
+      <w:r>
+        <w:t xml:space="preserve"> </w:t>
+      </w:r>
+      <w:hyperlink w:anchor="_References" w:history="1">
+        <w:r>
+          <w:rPr>
+            <w:rStyle w:val="Hyperlink"/>
+          </w:rPr>
+          <w:t>[11]</w:t>
+        </w:r>
+      </w:hyperlink>
+      <w:r>
+        <w:t xml:space="preserve"> </w:t>
+      </w:r>
+      <w:r>
+        <w:t xml:space="preserve">. </w:t>
+      </w:r>
+      <w:r>
+        <w:t xml:space="preserve">During a writing operation, a way to check that data that a transaction wants to modify has not being modified by another transaction is by looking at the most up to date index before modification and checking that the index node still points to the data that we want to modify, if it does then the data has not been modified by another transaction otherwise we just do the whole read operation again to get the most up-to-date data again. All of this without having to using </w:t>
+      </w:r>
+      <w:r>
+        <w:t xml:space="preserve">write </w:t>
+      </w:r>
+      <w:r>
+        <w:t>locks</w:t>
+      </w:r>
+      <w:r>
+        <w:t xml:space="preserve">. </w:t>
+      </w:r>
+      <w:r>
+        <w:t>This latter one is called Optimistic concurrency control.</w:t>
+      </w:r>
+      <w:r>
+        <w:t xml:space="preserve"> </w:t>
+      </w:r>
+      <w:hyperlink w:anchor="_References" w:history="1">
+        <w:r>
+          <w:rPr>
+            <w:rStyle w:val="Hyperlink"/>
+          </w:rPr>
+          <w:t>[12]</w:t>
+        </w:r>
+      </w:hyperlink>
+    </w:p>
+    <w:p>
+      <w:r>
+        <w:t>I have learned that many databases employ this design or aspects of it, among them: RocksDB, CouchDB, PostgreSQL, Apache Cassandra</w:t>
+      </w:r>
+      <w:r>
+        <w:t xml:space="preserve">, </w:t>
+      </w:r>
+      <w:proofErr w:type="spellStart"/>
+      <w:r>
+        <w:t>Datomic</w:t>
+      </w:r>
+      <w:proofErr w:type="spellEnd"/>
+      <w:r>
+        <w:t>…</w:t>
+      </w:r>
+      <w:r>
+        <w:br/>
+        <w:t>Note that these are not only key-value databases but also relational, this shows the universal utility of this design method.</w:t>
+      </w:r>
+    </w:p>
+    <w:p>
+      <w:pPr>
+        <w:pStyle w:val="Heading1"/>
+      </w:pPr>
+      <w:bookmarkStart w:id="9" w:name="_Development_Methodology,_Design,"/>
+      <w:bookmarkEnd w:id="9"/>
+      <w:r>
+        <w:t>Development Methodology, Design, Implementation, Testing and Evaluation + Proposed Technologies</w:t>
+      </w:r>
+    </w:p>
+    <w:p/>
+    <w:bookmarkStart w:id="10" w:name="_References" w:displacedByCustomXml="next"/>
+    <w:bookmarkEnd w:id="10" w:displacedByCustomXml="next"/>
+    <w:sdt>
+      <w:sdtPr>
+        <w:id w:val="-1530336562"/>
+        <w:docPartObj>
+          <w:docPartGallery w:val="Bibliographies"/>
+          <w:docPartUnique/>
+        </w:docPartObj>
+      </w:sdtPr>
+      <w:sdtEndPr>
+        <w:rPr>
+          <w:rFonts w:asciiTheme="minorHAnsi" w:eastAsiaTheme="minorEastAsia" w:hAnsiTheme="minorHAnsi" w:cstheme="minorBidi"/>
+          <w:color w:val="auto"/>
+          <w:sz w:val="22"/>
+          <w:szCs w:val="22"/>
+        </w:rPr>
+      </w:sdtEndPr>
+      <w:sdtContent>
+        <w:p>
+          <w:pPr>
+            <w:pStyle w:val="Heading1"/>
+          </w:pPr>
+          <w:r>
+            <w:t>References</w:t>
+          </w:r>
+        </w:p>
+        <w:sdt>
+          <w:sdtPr>
+            <w:id w:val="-573587230"/>
+            <w:bibliography/>
+          </w:sdtPr>
+          <w:sdtEndPr>
+            <w:rPr>
+              <w:i/>
+              <w:iCs/>
+            </w:rPr>
+          </w:sdtEndPr>
+          <w:sdtContent>
+            <w:p>
+              <w:pPr>
+                <w:pStyle w:val="ListParagraph"/>
+                <w:numPr>
+                  <w:ilvl w:val="0"/>
+                  <w:numId w:val="6"/>
+                </w:numPr>
+              </w:pPr>
+              <w:proofErr w:type="spellStart"/>
+              <w:r>
+                <w:t>Milanesi</w:t>
+              </w:r>
+              <w:proofErr w:type="spellEnd"/>
+              <w:r>
+                <w:t>, C.</w:t>
+              </w:r>
+              <w:r>
+                <w:t xml:space="preserve"> </w:t>
+              </w:r>
+              <w:r>
+                <w:rPr>
+                  <w:i/>
+                  <w:iCs/>
+                </w:rPr>
+                <w:t>Beginning Rust: From Novice to Professional</w:t>
+              </w:r>
+              <w:r>
+                <w:rPr>
+                  <w:i/>
+                  <w:iCs/>
+                </w:rPr>
+                <w:t xml:space="preserve">. </w:t>
+              </w:r>
+              <w:proofErr w:type="spellStart"/>
+              <w:r>
+                <w:t>Apress</w:t>
+              </w:r>
+              <w:proofErr w:type="spellEnd"/>
+              <w:r>
+                <w:t>. 2018.</w:t>
+              </w:r>
+              <w:r>
+                <w:br/>
+              </w:r>
+              <w:hyperlink r:id="rId29" w:history="1">
+                <w:r>
+                  <w:rPr>
+                    <w:rStyle w:val="Hyperlink"/>
+                  </w:rPr>
+                  <w:t>https://books.google.co.uk/books?id=LM5SDwAAQBAJ</w:t>
+                </w:r>
+              </w:hyperlink>
+            </w:p>
+            <w:p>
+              <w:pPr>
+                <w:pStyle w:val="ListParagraph"/>
+                <w:numPr>
+                  <w:ilvl w:val="0"/>
+                  <w:numId w:val="6"/>
+                </w:numPr>
+                <w:rPr>
+                  <w:i/>
+                  <w:iCs/>
+                </w:rPr>
+              </w:pPr>
+              <w:proofErr w:type="spellStart"/>
+              <w:r>
+                <w:t>BinaryAdventure</w:t>
+              </w:r>
+              <w:proofErr w:type="spellEnd"/>
+              <w:r>
+                <w:t xml:space="preserve">. </w:t>
+              </w:r>
+              <w:r>
+                <w:rPr>
+                  <w:i/>
+                  <w:iCs/>
+                </w:rPr>
+                <w:t>Rust Tutorial - Lifetime Specifiers Explained</w:t>
+              </w:r>
+              <w:r>
+                <w:t>. YouTube. 2018. Retrieved on the 17</w:t>
+              </w:r>
+              <w:r>
+                <w:rPr>
+                  <w:vertAlign w:val="superscript"/>
+                </w:rPr>
+                <w:t>th</w:t>
+              </w:r>
+              <w:r>
+                <w:t xml:space="preserve"> of October 2019.</w:t>
+              </w:r>
+              <w:r>
+                <w:br/>
+              </w:r>
+              <w:hyperlink r:id="rId30" w:history="1">
+                <w:r>
+                  <w:rPr>
+                    <w:rStyle w:val="Hyperlink"/>
+                  </w:rPr>
+                  <w:t>https://www.youtube.com/watch?v=QoEX-Vu-R6k</w:t>
+                </w:r>
+              </w:hyperlink>
+            </w:p>
+          </w:sdtContent>
+        </w:sdt>
+      </w:sdtContent>
+    </w:sdt>
+    <w:p>
+      <w:pPr>
+        <w:pStyle w:val="ListParagraph"/>
+        <w:numPr>
+          <w:ilvl w:val="0"/>
+          <w:numId w:val="6"/>
+        </w:numPr>
+        <w:rPr>
+          <w:i/>
+          <w:iCs/>
+        </w:rPr>
+      </w:pPr>
+      <w:r>
+        <w:t xml:space="preserve">Rust. </w:t>
+      </w:r>
+      <w:proofErr w:type="spellStart"/>
+      <w:r>
+        <w:rPr>
+          <w:i/>
+          <w:iCs/>
+        </w:rPr>
+        <w:t>RustFest</w:t>
+      </w:r>
+      <w:proofErr w:type="spellEnd"/>
+      <w:r>
+        <w:rPr>
+          <w:i/>
+          <w:iCs/>
+        </w:rPr>
+        <w:t xml:space="preserve"> Zürich 2017 - </w:t>
+      </w:r>
+      <w:proofErr w:type="spellStart"/>
+      <w:r>
+        <w:rPr>
+          <w:i/>
+          <w:iCs/>
+        </w:rPr>
+        <w:t>Tokio</w:t>
+      </w:r>
+      <w:proofErr w:type="spellEnd"/>
+      <w:r>
+        <w:rPr>
+          <w:i/>
+          <w:iCs/>
+        </w:rPr>
+        <w:t>: How we hit 88mph by Alex Crichton</w:t>
+      </w:r>
+      <w:r>
+        <w:t>.</w:t>
+      </w:r>
+      <w:r>
+        <w:rPr>
+          <w:i/>
+          <w:iCs/>
+        </w:rPr>
+        <w:t xml:space="preserve"> </w:t>
+      </w:r>
+      <w:r>
+        <w:t>YouTube. 2017. Retrieved on the 2</w:t>
+      </w:r>
+      <w:r>
+        <w:t>3</w:t>
+      </w:r>
+      <w:r>
+        <w:rPr>
+          <w:vertAlign w:val="superscript"/>
+        </w:rPr>
+        <w:t>th</w:t>
+      </w:r>
+      <w:r>
+        <w:t xml:space="preserve"> of October 2019.</w:t>
+      </w:r>
+      <w:r>
+        <w:br/>
+      </w:r>
+      <w:hyperlink r:id="rId31" w:history="1">
+        <w:r>
+          <w:rPr>
+            <w:rStyle w:val="Hyperlink"/>
+          </w:rPr>
+          <w:t>https://www.youtube.com/watch?v=4</w:t>
+        </w:r>
+        <w:r>
+          <w:rPr>
+            <w:rStyle w:val="Hyperlink"/>
+          </w:rPr>
+          <w:t>Q</w:t>
+        </w:r>
+        <w:r>
+          <w:rPr>
+            <w:rStyle w:val="Hyperlink"/>
+          </w:rPr>
+          <w:t>Z0-vIIFug</w:t>
+        </w:r>
+      </w:hyperlink>
+    </w:p>
+    <w:p>
+      <w:pPr>
+        <w:pStyle w:val="ListParagraph"/>
+        <w:numPr>
+          <w:ilvl w:val="0"/>
+          <w:numId w:val="6"/>
+        </w:numPr>
+      </w:pPr>
+      <w:proofErr w:type="spellStart"/>
+      <w:r>
+        <w:t>Klabnik</w:t>
+      </w:r>
+      <w:proofErr w:type="spellEnd"/>
+      <w:r>
+        <w:t xml:space="preserve"> S. </w:t>
+      </w:r>
+      <w:r>
+        <w:t xml:space="preserve">Nichols C. </w:t>
+      </w:r>
+      <w:r>
+        <w:t>The Rust Programming Language</w:t>
+      </w:r>
+      <w:r>
+        <w:t xml:space="preserve">. </w:t>
+      </w:r>
+      <w:r>
+        <w:t>Rust</w:t>
+      </w:r>
+      <w:r>
+        <w:t xml:space="preserve"> Lang Org. 2018. Retrieved on the 25</w:t>
+      </w:r>
+      <w:r>
+        <w:rPr>
+          <w:vertAlign w:val="superscript"/>
+        </w:rPr>
+        <w:t>th</w:t>
+      </w:r>
+      <w:r>
+        <w:t xml:space="preserve"> of October 2019.</w:t>
+      </w:r>
+      <w:r>
+        <w:br/>
+      </w:r>
       <w:hyperlink r:id="rId32" w:history="1">
+        <w:r>
+          <w:rPr>
+            <w:rStyle w:val="Hyperlink"/>
+          </w:rPr>
+          <w:t>https://doc.rust-lang.org/book/ch20-00-final-project-a-web-server.html</w:t>
+        </w:r>
+      </w:hyperlink>
+    </w:p>
+    <w:p>
+      <w:pPr>
+        <w:pStyle w:val="ListParagraph"/>
+        <w:numPr>
+          <w:ilvl w:val="0"/>
+          <w:numId w:val="6"/>
+        </w:numPr>
+      </w:pPr>
+      <w:proofErr w:type="spellStart"/>
+      <w:r>
+        <w:t>Siddon</w:t>
+      </w:r>
+      <w:proofErr w:type="spellEnd"/>
+      <w:r>
+        <w:t xml:space="preserve"> T. </w:t>
+      </w:r>
+      <w:proofErr w:type="spellStart"/>
+      <w:r>
+        <w:t>TiKV</w:t>
+      </w:r>
+      <w:proofErr w:type="spellEnd"/>
+      <w:r>
+        <w:t xml:space="preserve"> - building a distributed key-value store with Rust</w:t>
+      </w:r>
+      <w:r>
+        <w:t>. FOSDEM. 2018. Retrieved on the 30</w:t>
+      </w:r>
+      <w:r>
+        <w:rPr>
+          <w:vertAlign w:val="superscript"/>
+        </w:rPr>
+        <w:t>th</w:t>
+      </w:r>
+      <w:r>
+        <w:t xml:space="preserve"> of October 2019.</w:t>
+      </w:r>
+      <w:r>
+        <w:br/>
+      </w:r>
+      <w:hyperlink r:id="rId33" w:history="1">
+        <w:r>
+          <w:rPr>
+            <w:rStyle w:val="Hyperlink"/>
+          </w:rPr>
+          <w:t>https://archive.fosdem.org/2018/schedule/event/rust_distributed_kv_store/</w:t>
+        </w:r>
+      </w:hyperlink>
+    </w:p>
+    <w:p>
+      <w:pPr>
+        <w:pStyle w:val="ListParagraph"/>
+        <w:numPr>
+          <w:ilvl w:val="0"/>
+          <w:numId w:val="6"/>
+        </w:numPr>
+      </w:pPr>
+      <w:proofErr w:type="spellStart"/>
+      <w:r>
+        <w:t>Goossaert</w:t>
+      </w:r>
+      <w:proofErr w:type="spellEnd"/>
+      <w:r>
+        <w:t xml:space="preserve">. E. </w:t>
+      </w:r>
+      <w:r>
+        <w:rPr>
+          <w:i/>
+          <w:iCs/>
+        </w:rPr>
+        <w:t>Implementing a Key-Value Store</w:t>
+      </w:r>
+      <w:r>
+        <w:t xml:space="preserve">. </w:t>
+      </w:r>
+      <w:proofErr w:type="spellStart"/>
+      <w:r>
+        <w:t>codeCapsule</w:t>
+      </w:r>
+      <w:proofErr w:type="spellEnd"/>
+      <w:r>
+        <w:t>. 2017. Retrieved on the 1</w:t>
+      </w:r>
+      <w:r>
+        <w:rPr>
+          <w:vertAlign w:val="superscript"/>
+        </w:rPr>
+        <w:t>st</w:t>
+      </w:r>
+      <w:r>
+        <w:t xml:space="preserve"> of November 2019.</w:t>
+      </w:r>
+      <w:r>
+        <w:br/>
+      </w:r>
+      <w:hyperlink r:id="rId34" w:history="1">
+        <w:r>
+          <w:rPr>
+            <w:rStyle w:val="Hyperlink"/>
+          </w:rPr>
+          <w:t>http://codecapsule.com/2012/11/07/ikvs-implementing-a-key-value-store-table-of-contents/</w:t>
+        </w:r>
+      </w:hyperlink>
+    </w:p>
+    <w:p>
+      <w:pPr>
+        <w:pStyle w:val="ListParagraph"/>
+        <w:numPr>
+          <w:ilvl w:val="0"/>
+          <w:numId w:val="6"/>
+        </w:numPr>
+        <w:rPr>
+          <w:i/>
+          <w:iCs/>
+        </w:rPr>
+      </w:pPr>
+      <w:r>
+        <w:t xml:space="preserve"> </w:t>
+      </w:r>
+      <w:proofErr w:type="spellStart"/>
+      <w:r>
+        <w:t>Borthakur</w:t>
+      </w:r>
+      <w:proofErr w:type="spellEnd"/>
+      <w:r>
+        <w:t xml:space="preserve"> </w:t>
+      </w:r>
+      <w:r>
+        <w:t xml:space="preserve">D. </w:t>
+      </w:r>
+      <w:r>
+        <w:t>et al.</w:t>
+      </w:r>
+      <w:r>
+        <w:t xml:space="preserve"> </w:t>
+      </w:r>
+      <w:r>
+        <w:rPr>
+          <w:i/>
+          <w:iCs/>
+        </w:rPr>
+        <w:t>RocksDB Basics</w:t>
+      </w:r>
+      <w:r>
+        <w:rPr>
+          <w:i/>
+          <w:iCs/>
+        </w:rPr>
+        <w:t xml:space="preserve">. </w:t>
+      </w:r>
+      <w:r>
+        <w:t>GitHub. 2019.</w:t>
+      </w:r>
+      <w:r>
+        <w:t xml:space="preserve"> </w:t>
+      </w:r>
+      <w:r>
+        <w:t>Retrieved on the 13</w:t>
+      </w:r>
+      <w:r>
+        <w:rPr>
+          <w:vertAlign w:val="superscript"/>
+        </w:rPr>
+        <w:t>th</w:t>
+      </w:r>
+      <w:r>
+        <w:t xml:space="preserve"> of November 2019.</w:t>
+      </w:r>
+      <w:r>
+        <w:br/>
+      </w:r>
+      <w:hyperlink r:id="rId35" w:history="1">
         <w:r>
           <w:rPr>
             <w:rStyle w:val="Hyperlink"/>
@@ -1599,28 +2606,61 @@
     </w:p>
     <w:p>
       <w:pPr>
-        <w:pStyle w:val="Heading2"/>
-      </w:pPr>
-      <w:r>
-        <w:t>ACID</w:t>
-      </w:r>
-      <w:r>
-        <w:t xml:space="preserve"> &amp; Database Transactions</w:t>
-      </w:r>
-    </w:p>
-    <w:p>
-      <w:pPr>
-        <w:rPr>
-          <w:b/>
-          <w:bCs/>
-        </w:rPr>
-      </w:pPr>
-      <w:hyperlink r:id="rId33" w:history="1">
+        <w:pStyle w:val="ListParagraph"/>
+        <w:numPr>
+          <w:ilvl w:val="0"/>
+          <w:numId w:val="6"/>
+        </w:numPr>
+        <w:rPr>
+          <w:i/>
+          <w:iCs/>
+        </w:rPr>
+      </w:pPr>
+      <w:r>
+        <w:lastRenderedPageBreak/>
+        <w:t xml:space="preserve">Chapple M. </w:t>
+      </w:r>
+      <w:r>
+        <w:rPr>
+          <w:i/>
+          <w:iCs/>
+        </w:rPr>
+        <w:t>The ACID Database Model</w:t>
+      </w:r>
+      <w:r>
+        <w:rPr>
+          <w:i/>
+          <w:iCs/>
+        </w:rPr>
+        <w:t>.</w:t>
+      </w:r>
+      <w:r>
+        <w:t xml:space="preserve"> </w:t>
+      </w:r>
+      <w:proofErr w:type="spellStart"/>
+      <w:r>
+        <w:t>Lifewire</w:t>
+      </w:r>
+      <w:proofErr w:type="spellEnd"/>
+      <w:r>
+        <w:t>. 2019. Retrieved on the 13</w:t>
+      </w:r>
+      <w:r>
+        <w:rPr>
+          <w:vertAlign w:val="superscript"/>
+        </w:rPr>
+        <w:t>th</w:t>
+      </w:r>
+      <w:r>
+        <w:t xml:space="preserve"> of November 2019.</w:t>
+      </w:r>
+      <w:r>
+        <w:br/>
+      </w:r>
+      <w:hyperlink r:id="rId36" w:history="1">
         <w:r>
           <w:rPr>
             <w:rStyle w:val="Hyperlink"/>
-            <w:b/>
-            <w:bCs/>
           </w:rPr>
           <w:t>https://www.lifewire.com/the-acid-model-1019731</w:t>
         </w:r>
@@ -1628,163 +2668,126 @@
     </w:p>
     <w:p>
       <w:pPr>
-        <w:rPr>
-          <w:b/>
-          <w:bCs/>
-        </w:rPr>
-      </w:pPr>
-      <w:hyperlink r:id="rId34" w:history="1">
+        <w:pStyle w:val="ListParagraph"/>
+        <w:numPr>
+          <w:ilvl w:val="0"/>
+          <w:numId w:val="6"/>
+        </w:numPr>
+        <w:rPr>
+          <w:i/>
+          <w:iCs/>
+        </w:rPr>
+      </w:pPr>
+      <w:r>
+        <w:rPr>
+          <w:i/>
+          <w:iCs/>
+        </w:rPr>
+        <w:t>ACID</w:t>
+      </w:r>
+      <w:r>
+        <w:t xml:space="preserve">. </w:t>
+      </w:r>
+      <w:r>
+        <w:t xml:space="preserve">Wikipedia. 2019. </w:t>
+      </w:r>
+      <w:r>
+        <w:t>Retrieved on the 13</w:t>
+      </w:r>
+      <w:r>
+        <w:rPr>
+          <w:vertAlign w:val="superscript"/>
+        </w:rPr>
+        <w:t>th</w:t>
+      </w:r>
+      <w:r>
+        <w:t xml:space="preserve"> of November 2019.</w:t>
+      </w:r>
+      <w:r>
+        <w:br/>
+      </w:r>
+      <w:hyperlink r:id="rId37" w:history="1">
         <w:r>
           <w:rPr>
             <w:rStyle w:val="Hyperlink"/>
-            <w:b/>
-            <w:bCs/>
           </w:rPr>
           <w:t>https://en.wikipedia.org/wiki/ACID</w:t>
         </w:r>
       </w:hyperlink>
     </w:p>
     <w:p>
-      <w:r>
-        <w:t xml:space="preserve">According to an article on </w:t>
-      </w:r>
-      <w:proofErr w:type="spellStart"/>
-      <w:r>
-        <w:rPr>
-          <w:i/>
-          <w:iCs/>
-        </w:rPr>
-        <w:t>Lifewire</w:t>
-      </w:r>
-      <w:proofErr w:type="spellEnd"/>
-      <w:r>
-        <w:t xml:space="preserve"> “</w:t>
-      </w:r>
-      <w:r>
-        <w:t>The ACID model of database design is one of the oldest and most important concepts of database theory.</w:t>
-      </w:r>
-      <w:r>
-        <w:t>” It is a set of four properties that database systems must try to meet as these four properties, when met by a database</w:t>
-      </w:r>
-      <w:r>
-        <w:t>, indicate that the database is reliable. It is probably the most popular database paradigm. I have also now learned that a Transaction is an operation or sequence of operations on the database that satisfy the ACID properties. These four properties are the following:</w:t>
-      </w:r>
-    </w:p>
-    <w:p>
       <w:pPr>
         <w:pStyle w:val="ListParagraph"/>
         <w:numPr>
           <w:ilvl w:val="0"/>
-          <w:numId w:val="3"/>
+          <w:numId w:val="6"/>
         </w:numPr>
-      </w:pPr>
-      <w:r>
-        <w:rPr>
-          <w:b/>
-          <w:bCs/>
-        </w:rPr>
-        <w:t>Atomicity</w:t>
-      </w:r>
-      <w:r>
-        <w:t>: This means that if a transaction consists of multiple operations on the database, the Database Management System (DBMS) has to have measures in place to guarantee that either all the operations of the transaction complete or if one fails then all of the operations fail. e.g. if a transaction consists of a read, write and deletion, if the writing operation fails for some reason (like a hardware or software failure) then the deletion operation must not happen.</w:t>
-      </w:r>
-    </w:p>
-    <w:p>
-      <w:pPr>
-        <w:pStyle w:val="ListParagraph"/>
-        <w:numPr>
-          <w:ilvl w:val="0"/>
-          <w:numId w:val="3"/>
-        </w:numPr>
-        <w:rPr>
-          <w:b/>
-          <w:bCs/>
-        </w:rPr>
-      </w:pPr>
-      <w:r>
-        <w:rPr>
-          <w:b/>
-          <w:bCs/>
-        </w:rPr>
-        <w:t>Consistency:</w:t>
-      </w:r>
-      <w:r>
-        <w:t xml:space="preserve"> This means that each transaction on the DB must always comply with the rules of the database. For example, in an SQL database where there is a column defined with the datatype “Date” then the DBMS must not allow a value like “John” to be stored in it, otherwise this would break the rules of the database. If for some reason, a transaction happens that violates the rules of the DB, the DBMS must have measures in place to roll back the DB to a previous state where the rules have not been violated.</w:t>
-      </w:r>
-    </w:p>
-    <w:p>
-      <w:pPr>
-        <w:pStyle w:val="ListParagraph"/>
-        <w:numPr>
-          <w:ilvl w:val="0"/>
-          <w:numId w:val="3"/>
-        </w:numPr>
-        <w:rPr>
-          <w:b/>
-          <w:bCs/>
-        </w:rPr>
-      </w:pPr>
-      <w:r>
-        <w:rPr>
-          <w:b/>
-          <w:bCs/>
-        </w:rPr>
-        <w:t>Isolation:</w:t>
-      </w:r>
-      <w:r>
-        <w:t xml:space="preserve"> Isolation is very important in the context of concurrent modifications and DBs that have multiple users, as isolation means that if two different transactions have to take place, say by two different users, they must happen without interfering with each other. One of the ways to achieve this is to use a transaction queue where only one transaction can happen at the same time. If two transactions happen concurrently, they must not modify the same value. In my Rust project I have achieved this by using Atomic Reference Counters (Arcs) and Mutexes where a value grants locks to the thread that wants to modify it and other threads must wait to acquire the lock before they can do so themselves.</w:t>
-      </w:r>
-    </w:p>
-    <w:p>
-      <w:pPr>
-        <w:pStyle w:val="ListParagraph"/>
-        <w:numPr>
-          <w:ilvl w:val="0"/>
-          <w:numId w:val="3"/>
-        </w:numPr>
-        <w:rPr>
-          <w:b/>
-          <w:bCs/>
-        </w:rPr>
-      </w:pPr>
-      <w:r>
-        <w:rPr>
-          <w:b/>
-          <w:bCs/>
-        </w:rPr>
-        <w:t>Durability:</w:t>
-      </w:r>
-      <w:r>
-        <w:t xml:space="preserve"> Lastly, durability simply means that </w:t>
-      </w:r>
-      <w:r>
-        <w:t>information must not be lost by the database. For example, by using backups and “write-ahead logging” which writes transactions to a log before they are actually committed to the database. Since writing to a log is very quick, if there is a problem like a hardware failure during the actual transaction then the transaction is not lost once the DB is restored as it was written to the log.</w:t>
-      </w:r>
-      <w:r>
-        <w:t xml:space="preserve"> This latter method also ensures atomicity since if some of the operations in the transaction have taken place, but not all before the failure, then through scanning the log, the DBMS can tell what was left to be performed of the transaction.</w:t>
-      </w:r>
-    </w:p>
-    <w:p>
-      <w:pPr>
-        <w:pStyle w:val="Heading2"/>
-      </w:pPr>
-      <w:r>
-        <w:t>Log Structured Database Design</w:t>
-      </w:r>
-    </w:p>
-    <w:p>
-      <w:r>
-        <w:t>On their main website (rocksdb.org) they mention that “</w:t>
-      </w:r>
-      <w:r>
-        <w:t>RocksDB uses a log structured database engine</w:t>
-      </w:r>
-      <w:r>
-        <w:t>”.</w:t>
-      </w:r>
-    </w:p>
-    <w:p>
-      <w:hyperlink r:id="rId35" w:history="1">
+        <w:rPr>
+          <w:i/>
+          <w:iCs/>
+        </w:rPr>
+      </w:pPr>
+      <w:r>
+        <w:t xml:space="preserve">Johnson N. </w:t>
+      </w:r>
+      <w:r>
+        <w:rPr>
+          <w:i/>
+          <w:iCs/>
+        </w:rPr>
+        <w:t>Damn Cool Algorithms: Log structured storage</w:t>
+      </w:r>
+      <w:r>
+        <w:rPr>
+          <w:i/>
+          <w:iCs/>
+        </w:rPr>
+        <w:t>.</w:t>
+      </w:r>
+      <w:r>
+        <w:rPr>
+          <w:i/>
+          <w:iCs/>
+        </w:rPr>
+        <w:t xml:space="preserve"> </w:t>
+      </w:r>
+      <w:proofErr w:type="spellStart"/>
+      <w:r>
+        <w:t>NotDot</w:t>
+      </w:r>
+      <w:proofErr w:type="spellEnd"/>
+      <w:r>
+        <w:t>.</w:t>
+      </w:r>
+      <w:r>
+        <w:rPr>
+          <w:i/>
+          <w:iCs/>
+        </w:rPr>
+        <w:t xml:space="preserve"> </w:t>
+      </w:r>
+      <w:r>
+        <w:t>2009.</w:t>
+      </w:r>
+      <w:r>
+        <w:t xml:space="preserve"> </w:t>
+      </w:r>
+      <w:r>
+        <w:t>Retrieved on the 13</w:t>
+      </w:r>
+      <w:r>
+        <w:rPr>
+          <w:vertAlign w:val="superscript"/>
+        </w:rPr>
+        <w:t>th</w:t>
+      </w:r>
+      <w:r>
+        <w:t xml:space="preserve"> of November 2019.</w:t>
+      </w:r>
+      <w:r>
+        <w:br/>
+      </w:r>
+      <w:hyperlink r:id="rId38" w:history="1">
         <w:r>
           <w:rPr>
             <w:rStyle w:val="Hyperlink"/>
@@ -1794,92 +2797,59 @@
       </w:hyperlink>
     </w:p>
     <w:p>
-      <w:r>
-        <w:t xml:space="preserve">I decided to look into what it is. I came across a blog post by </w:t>
-      </w:r>
-      <w:r>
-        <w:t>Nick Johnson</w:t>
-      </w:r>
-      <w:r>
-        <w:t xml:space="preserve"> where he described this system in the context of databases (because this system can also be used for filesystem applications, that’s how it originated in the 1980s).</w:t>
-      </w:r>
-      <w:r>
-        <w:br/>
-        <w:t>Log structured design is a way to store data where the data is never overwritten in the disk, it is always appended and an index node keeps track of the most up-to-date values.</w:t>
-      </w:r>
-      <w:r>
-        <w:t xml:space="preserve"> Every time a transaction is complete, the index is updated. </w:t>
-      </w:r>
-      <w:r>
-        <w:t>This index is always at the end of the storage file (the log).</w:t>
-      </w:r>
-      <w:r>
-        <w:t xml:space="preserve"> </w:t>
-      </w:r>
-      <w:r>
-        <w:t>Some of t</w:t>
-      </w:r>
-      <w:r>
-        <w:t xml:space="preserve">he advantages of this method </w:t>
-      </w:r>
-      <w:r>
-        <w:t xml:space="preserve">are: </w:t>
-      </w:r>
-    </w:p>
-    <w:p>
       <w:pPr>
         <w:pStyle w:val="ListParagraph"/>
         <w:numPr>
           <w:ilvl w:val="0"/>
-          <w:numId w:val="5"/>
+          <w:numId w:val="6"/>
         </w:numPr>
-      </w:pPr>
-      <w:r>
-        <w:t>C</w:t>
-      </w:r>
-      <w:r>
-        <w:t>leaning up unused disk space is quite easy when you break the storage up into chunks: once a chunk has very little values in it or none at all, you can move those values to another chu</w:t>
-      </w:r>
-      <w:r>
-        <w:t>n</w:t>
-      </w:r>
-      <w:r>
-        <w:t>k and mark that section of the disk as being free.</w:t>
-      </w:r>
-    </w:p>
-    <w:p>
-      <w:pPr>
-        <w:pStyle w:val="ListParagraph"/>
-        <w:numPr>
-          <w:ilvl w:val="0"/>
-          <w:numId w:val="5"/>
-        </w:numPr>
-      </w:pPr>
-      <w:r>
-        <w:t>Concurrent transaction can be more easily handled. In a read operation for example, the transaction can just use the last index when it obtained it and not worry about data being modified at the same time since in this system existing data is never modified.</w:t>
-      </w:r>
-      <w:r>
-        <w:t xml:space="preserve"> I learned that this is called Multiversion Concurrency Control (MVCC). </w:t>
-      </w:r>
-      <w:r>
-        <w:t xml:space="preserve">During a writing operation, a way to check that data that a transaction wants to modify has not being modified by another transaction is by looking at the most up to date index before modification and checking that the index node still points to the data that we want to modify, if it does then the data has not been modified by another transaction otherwise we just do the whole read operation again to get the most up-to-date data again. All of this without having to using </w:t>
-      </w:r>
-      <w:r>
-        <w:t xml:space="preserve">write </w:t>
-      </w:r>
-      <w:r>
-        <w:t>locks</w:t>
-      </w:r>
-      <w:r>
+        <w:rPr>
+          <w:i/>
+          <w:iCs/>
+        </w:rPr>
+      </w:pPr>
+      <w:proofErr w:type="spellStart"/>
+      <w:r>
+        <w:rPr>
+          <w:i/>
+          <w:iCs/>
+        </w:rPr>
+        <w:t>Multiversion</w:t>
+      </w:r>
+      <w:proofErr w:type="spellEnd"/>
+      <w:r>
+        <w:rPr>
+          <w:i/>
+          <w:iCs/>
+        </w:rPr>
+        <w:t xml:space="preserve"> concurrency control</w:t>
+      </w:r>
+      <w:r>
+        <w:rPr>
+          <w:i/>
+          <w:iCs/>
+        </w:rPr>
         <w:t xml:space="preserve">. </w:t>
       </w:r>
       <w:r>
-        <w:t>This latter one is called Optimistic concurrency control.</w:t>
+        <w:t xml:space="preserve">Wikipedia. 2019. </w:t>
+      </w:r>
+      <w:r>
+        <w:t>Retrieved on the 13</w:t>
+      </w:r>
+      <w:r>
+        <w:rPr>
+          <w:vertAlign w:val="superscript"/>
+        </w:rPr>
+        <w:t>th</w:t>
+      </w:r>
+      <w:r>
+        <w:t xml:space="preserve"> of November 2019.</w:t>
       </w:r>
       <w:r>
         <w:br/>
       </w:r>
-      <w:hyperlink r:id="rId36" w:history="1">
+      <w:hyperlink r:id="rId39" w:history="1">
         <w:r>
           <w:rPr>
             <w:rStyle w:val="Hyperlink"/>
@@ -1887,10 +2857,48 @@
           <w:t>https://en.wikipedia.org/wiki/Multiversion_concurrency_control</w:t>
         </w:r>
       </w:hyperlink>
+    </w:p>
+    <w:p>
+      <w:pPr>
+        <w:pStyle w:val="ListParagraph"/>
+        <w:numPr>
+          <w:ilvl w:val="0"/>
+          <w:numId w:val="6"/>
+        </w:numPr>
+      </w:pPr>
+      <w:r>
+        <w:rPr>
+          <w:i/>
+          <w:iCs/>
+        </w:rPr>
+        <w:t>Optimistic concurrency control</w:t>
+      </w:r>
+      <w:r>
+        <w:rPr>
+          <w:i/>
+          <w:iCs/>
+        </w:rPr>
+        <w:t xml:space="preserve">. </w:t>
+      </w:r>
+      <w:r>
+        <w:t xml:space="preserve">Wikipedia. 2019. </w:t>
+      </w:r>
+      <w:r>
+        <w:t>Retrieved on the 13</w:t>
+      </w:r>
+      <w:r>
+        <w:rPr>
+          <w:vertAlign w:val="superscript"/>
+        </w:rPr>
+        <w:t>th</w:t>
+      </w:r>
+      <w:r>
+        <w:t xml:space="preserve"> of November 2019.</w:t>
+      </w:r>
       <w:r>
         <w:br/>
       </w:r>
-      <w:hyperlink r:id="rId37" w:history="1">
+      <w:hyperlink r:id="rId40" w:history="1">
         <w:r>
           <w:rPr>
             <w:rStyle w:val="Hyperlink"/>
@@ -1900,34 +2908,20 @@
       </w:hyperlink>
     </w:p>
     <w:p>
-      <w:r>
-        <w:t>I have learned that many databases employ this design or aspects of it, among them: RocksDB, CouchDB, PostgreSQL, Apache Cassandra</w:t>
-      </w:r>
-      <w:r>
-        <w:t xml:space="preserve">, </w:t>
-      </w:r>
-      <w:proofErr w:type="spellStart"/>
-      <w:r>
-        <w:t>Datomic</w:t>
-      </w:r>
-      <w:proofErr w:type="spellEnd"/>
-      <w:r>
-        <w:t>…</w:t>
-      </w:r>
-      <w:r>
-        <w:br/>
-        <w:t>Note that these are not only key-value databases but also relational, this shows the universal utility of this design method.</w:t>
-      </w:r>
-    </w:p>
-    <w:p>
-      <w:pPr>
-        <w:pStyle w:val="Heading1"/>
-      </w:pPr>
-      <w:r>
-        <w:t>Development Methodology, Design, Implementation, Testing and Evaluation + Proposed Technologies</w:t>
-      </w:r>
-    </w:p>
-    <w:p/>
+      <w:pPr>
+        <w:pStyle w:val="ListParagraph"/>
+        <w:numPr>
+          <w:ilvl w:val="0"/>
+          <w:numId w:val="6"/>
+        </w:numPr>
+        <w:rPr>
+          <w:i/>
+          <w:iCs/>
+        </w:rPr>
+      </w:pPr>
+      <w:bookmarkStart w:id="11" w:name="_GoBack"/>
+      <w:bookmarkEnd w:id="11"/>
+    </w:p>
     <w:sectPr>
       <w:pgSz w:w="11906" w:h="16838"/>
       <w:pgMar w:top="1440" w:right="1440" w:bottom="1440" w:left="1440" w:header="708" w:footer="708" w:gutter="0"/>
@@ -1938,6 +2932,56 @@
     </w:sectPr>
   </w:body>
 </w:document>
+</file>
+
+<file path=word/endnotes.xml><?xml version="1.0" encoding="utf-8"?>
+<w:endnotes xmlns:wpc="http://schemas.microsoft.com/office/word/2010/wordprocessingCanvas" xmlns:cx="http://schemas.microsoft.com/office/drawing/2014/chartex" xmlns:cx1="http://schemas.microsoft.com/office/drawing/2015/9/8/chartex" xmlns:cx2="http://schemas.microsoft.com/office/drawing/2015/10/21/chartex" xmlns:cx3="http://schemas.microsoft.com/office/drawing/2016/5/9/chartex" xmlns:cx4="http://schemas.microsoft.com/office/drawing/2016/5/10/chartex" xmlns:cx5="http://schemas.microsoft.com/office/drawing/2016/5/11/chartex" xmlns:cx6="http://schemas.microsoft.com/office/drawing/2016/5/12/chartex" xmlns:cx7="http://schemas.microsoft.com/office/drawing/2016/5/13/chartex" xmlns:cx8="http://schemas.microsoft.com/office/drawing/2016/5/14/chartex" xmlns:mc="http://schemas.openxmlformats.org/markup-compatibility/2006" xmlns:aink="http://schemas.microsoft.com/office/drawing/2016/ink" xmlns:am3d="http://schemas.microsoft.com/office/drawing/2017/model3d" xmlns:o="urn:schemas-microsoft-com:office:office" xmlns:r="http://schemas.openxmlformats.org/officeDocument/2006/relationships" xmlns:m="http://schemas.openxmlformats.org/officeDocument/2006/math" xmlns:v="urn:schemas-microsoft-com:vml" xmlns:wp14="http://schemas.microsoft.com/office/word/2010/wordprocessingDrawing" xmlns:wp="http://schemas.openxmlformats.org/drawingml/2006/wordprocessingDrawing" xmlns:w10="urn:schemas-microsoft-com:office:word" xmlns:w="http://schemas.openxmlformats.org/wordprocessingml/2006/main" xmlns:w14="http://schemas.microsoft.com/office/word/2010/wordml" xmlns:w15="http://schemas.microsoft.com/office/word/2012/wordml" xmlns:w16cid="http://schemas.microsoft.com/office/word/2016/wordml/cid" xmlns:w16se="http://schemas.microsoft.com/office/word/2015/wordml/symex" xmlns:wpg="http://schemas.microsoft.com/office/word/2010/wordprocessingGroup" xmlns:wpi="http://schemas.microsoft.com/office/word/2010/wordprocessingInk" xmlns:wne="http://schemas.microsoft.com/office/word/2006/wordml" xmlns:wps="http://schemas.microsoft.com/office/word/2010/wordprocessingShape" mc:Ignorable="w14 w15 w16se w16cid wp14">
+  <w:endnote w:type="separator" w:id="-1">
+    <w:p>
+      <w:pPr>
+        <w:spacing w:after="0" w:line="240" w:lineRule="auto"/>
+      </w:pPr>
+      <w:r>
+        <w:separator/>
+      </w:r>
+    </w:p>
+  </w:endnote>
+  <w:endnote w:type="continuationSeparator" w:id="0">
+    <w:p>
+      <w:pPr>
+        <w:spacing w:after="0" w:line="240" w:lineRule="auto"/>
+      </w:pPr>
+      <w:r>
+        <w:continuationSeparator/>
+      </w:r>
+    </w:p>
+  </w:endnote>
+</w:endnotes>
+</file>
+
+<file path=word/footnotes.xml><?xml version="1.0" encoding="utf-8"?>
+<w:footnotes xmlns:wpc="http://schemas.microsoft.com/office/word/2010/wordprocessingCanvas" xmlns:cx="http://schemas.microsoft.com/office/drawing/2014/chartex" xmlns:cx1="http://schemas.microsoft.com/office/drawing/2015/9/8/chartex" xmlns:cx2="http://schemas.microsoft.com/office/drawing/2015/10/21/chartex" xmlns:cx3="http://schemas.microsoft.com/office/drawing/2016/5/9/chartex" xmlns:cx4="http://schemas.microsoft.com/office/drawing/2016/5/10/chartex" xmlns:cx5="http://schemas.microsoft.com/office/drawing/2016/5/11/chartex" xmlns:cx6="http://schemas.microsoft.com/office/drawing/2016/5/12/chartex" xmlns:cx7="http://schemas.microsoft.com/office/drawing/2016/5/13/chartex" xmlns:cx8="http://schemas.microsoft.com/office/drawing/2016/5/14/chartex" xmlns:mc="http://schemas.openxmlformats.org/markup-compatibility/2006" xmlns:aink="http://schemas.microsoft.com/office/drawing/2016/ink" xmlns:am3d="http://schemas.microsoft.com/office/drawing/2017/model3d" xmlns:o="urn:schemas-microsoft-com:office:office" xmlns:r="http://schemas.openxmlformats.org/officeDocument/2006/relationships" xmlns:m="http://schemas.openxmlformats.org/officeDocument/2006/math" xmlns:v="urn:schemas-microsoft-com:vml" xmlns:wp14="http://schemas.microsoft.com/office/word/2010/wordprocessingDrawing" xmlns:wp="http://schemas.openxmlformats.org/drawingml/2006/wordprocessingDrawing" xmlns:w10="urn:schemas-microsoft-com:office:word" xmlns:w="http://schemas.openxmlformats.org/wordprocessingml/2006/main" xmlns:w14="http://schemas.microsoft.com/office/word/2010/wordml" xmlns:w15="http://schemas.microsoft.com/office/word/2012/wordml" xmlns:w16cid="http://schemas.microsoft.com/office/word/2016/wordml/cid" xmlns:w16se="http://schemas.microsoft.com/office/word/2015/wordml/symex" xmlns:wpg="http://schemas.microsoft.com/office/word/2010/wordprocessingGroup" xmlns:wpi="http://schemas.microsoft.com/office/word/2010/wordprocessingInk" xmlns:wne="http://schemas.microsoft.com/office/word/2006/wordml" xmlns:wps="http://schemas.microsoft.com/office/word/2010/wordprocessingShape" mc:Ignorable="w14 w15 w16se w16cid wp14">
+  <w:footnote w:type="separator" w:id="-1">
+    <w:p>
+      <w:pPr>
+        <w:spacing w:after="0" w:line="240" w:lineRule="auto"/>
+      </w:pPr>
+      <w:r>
+        <w:separator/>
+      </w:r>
+    </w:p>
+  </w:footnote>
+  <w:footnote w:type="continuationSeparator" w:id="0">
+    <w:p>
+      <w:pPr>
+        <w:spacing w:after="0" w:line="240" w:lineRule="auto"/>
+      </w:pPr>
+      <w:r>
+        <w:continuationSeparator/>
+      </w:r>
+    </w:p>
+  </w:footnote>
+</w:footnotes>
 </file>
 
 <file path=word/numbering.xml><?xml version="1.0" encoding="utf-8"?>
@@ -2394,6 +3438,96 @@
     </w:lvl>
   </w:abstractNum>
   <w:abstractNum w:abstractNumId="4" w15:restartNumberingAfterBreak="0">
+    <w:nsid w:val="686947A1"/>
+    <w:multiLevelType w:val="hybridMultilevel"/>
+    <w:tmpl w:val="AC8E3E98"/>
+    <w:lvl w:ilvl="0" w:tplc="C9A20864">
+      <w:start w:val="1"/>
+      <w:numFmt w:val="decimal"/>
+      <w:lvlText w:val="%1."/>
+      <w:lvlJc w:val="left"/>
+      <w:pPr>
+        <w:ind w:left="720" w:hanging="360"/>
+      </w:pPr>
+      <w:rPr>
+        <w:i w:val="0"/>
+        <w:iCs w:val="0"/>
+      </w:rPr>
+    </w:lvl>
+    <w:lvl w:ilvl="1" w:tplc="08090019" w:tentative="1">
+      <w:start w:val="1"/>
+      <w:numFmt w:val="lowerLetter"/>
+      <w:lvlText w:val="%2."/>
+      <w:lvlJc w:val="left"/>
+      <w:pPr>
+        <w:ind w:left="1440" w:hanging="360"/>
+      </w:pPr>
+    </w:lvl>
+    <w:lvl w:ilvl="2" w:tplc="0809001B" w:tentative="1">
+      <w:start w:val="1"/>
+      <w:numFmt w:val="lowerRoman"/>
+      <w:lvlText w:val="%3."/>
+      <w:lvlJc w:val="right"/>
+      <w:pPr>
+        <w:ind w:left="2160" w:hanging="180"/>
+      </w:pPr>
+    </w:lvl>
+    <w:lvl w:ilvl="3" w:tplc="0809000F" w:tentative="1">
+      <w:start w:val="1"/>
+      <w:numFmt w:val="decimal"/>
+      <w:lvlText w:val="%4."/>
+      <w:lvlJc w:val="left"/>
+      <w:pPr>
+        <w:ind w:left="2880" w:hanging="360"/>
+      </w:pPr>
+    </w:lvl>
+    <w:lvl w:ilvl="4" w:tplc="08090019" w:tentative="1">
+      <w:start w:val="1"/>
+      <w:numFmt w:val="lowerLetter"/>
+      <w:lvlText w:val="%5."/>
+      <w:lvlJc w:val="left"/>
+      <w:pPr>
+        <w:ind w:left="3600" w:hanging="360"/>
+      </w:pPr>
+    </w:lvl>
+    <w:lvl w:ilvl="5" w:tplc="0809001B" w:tentative="1">
+      <w:start w:val="1"/>
+      <w:numFmt w:val="lowerRoman"/>
+      <w:lvlText w:val="%6."/>
+      <w:lvlJc w:val="right"/>
+      <w:pPr>
+        <w:ind w:left="4320" w:hanging="180"/>
+      </w:pPr>
+    </w:lvl>
+    <w:lvl w:ilvl="6" w:tplc="0809000F" w:tentative="1">
+      <w:start w:val="1"/>
+      <w:numFmt w:val="decimal"/>
+      <w:lvlText w:val="%7."/>
+      <w:lvlJc w:val="left"/>
+      <w:pPr>
+        <w:ind w:left="5040" w:hanging="360"/>
+      </w:pPr>
+    </w:lvl>
+    <w:lvl w:ilvl="7" w:tplc="08090019" w:tentative="1">
+      <w:start w:val="1"/>
+      <w:numFmt w:val="lowerLetter"/>
+      <w:lvlText w:val="%8."/>
+      <w:lvlJc w:val="left"/>
+      <w:pPr>
+        <w:ind w:left="5760" w:hanging="360"/>
+      </w:pPr>
+    </w:lvl>
+    <w:lvl w:ilvl="8" w:tplc="0809001B" w:tentative="1">
+      <w:start w:val="1"/>
+      <w:numFmt w:val="lowerRoman"/>
+      <w:lvlText w:val="%9."/>
+      <w:lvlJc w:val="right"/>
+      <w:pPr>
+        <w:ind w:left="6480" w:hanging="180"/>
+      </w:pPr>
+    </w:lvl>
+  </w:abstractNum>
+  <w:abstractNum w:abstractNumId="5" w15:restartNumberingAfterBreak="0">
     <w:nsid w:val="72E8093B"/>
     <w:multiLevelType w:val="hybridMultilevel"/>
     <w:tmpl w:val="B1302146"/>
@@ -2513,13 +3647,16 @@
     <w:abstractNumId w:val="1"/>
   </w:num>
   <w:num w:numId="3">
-    <w:abstractNumId w:val="4"/>
+    <w:abstractNumId w:val="5"/>
   </w:num>
   <w:num w:numId="4">
     <w:abstractNumId w:val="2"/>
   </w:num>
   <w:num w:numId="5">
     <w:abstractNumId w:val="0"/>
+  </w:num>
+  <w:num w:numId="6">
+    <w:abstractNumId w:val="4"/>
   </w:num>
 </w:numbering>
 </file>
@@ -2969,7 +4106,6 @@
   <w:style w:type="character" w:default="1" w:styleId="DefaultParagraphFont">
     <w:name w:val="Default Paragraph Font"/>
     <w:uiPriority w:val="1"/>
-    <w:semiHidden/>
     <w:unhideWhenUsed/>
   </w:style>
   <w:style w:type="table" w:default="1" w:styleId="TableNormal">
@@ -3170,6 +4306,57 @@
       <w:lang w:val="en-US" w:eastAsia="en-US"/>
     </w:rPr>
   </w:style>
+  <w:style w:type="character" w:styleId="FollowedHyperlink">
+    <w:name w:val="FollowedHyperlink"/>
+    <w:basedOn w:val="DefaultParagraphFont"/>
+    <w:uiPriority w:val="99"/>
+    <w:semiHidden/>
+    <w:unhideWhenUsed/>
+    <w:rsid w:val="001A1821"/>
+    <w:rPr>
+      <w:color w:val="954F72" w:themeColor="followedHyperlink"/>
+      <w:u w:val="single"/>
+    </w:rPr>
+  </w:style>
+  <w:style w:type="paragraph" w:styleId="EndnoteText">
+    <w:name w:val="endnote text"/>
+    <w:basedOn w:val="Normal"/>
+    <w:link w:val="EndnoteTextChar"/>
+    <w:uiPriority w:val="99"/>
+    <w:semiHidden/>
+    <w:unhideWhenUsed/>
+    <w:rsid w:val="001A1821"/>
+    <w:pPr>
+      <w:spacing w:after="0" w:line="240" w:lineRule="auto"/>
+    </w:pPr>
+    <w:rPr>
+      <w:sz w:val="20"/>
+      <w:szCs w:val="20"/>
+    </w:rPr>
+  </w:style>
+  <w:style w:type="character" w:customStyle="1" w:styleId="EndnoteTextChar">
+    <w:name w:val="Endnote Text Char"/>
+    <w:basedOn w:val="DefaultParagraphFont"/>
+    <w:link w:val="EndnoteText"/>
+    <w:uiPriority w:val="99"/>
+    <w:semiHidden/>
+    <w:rsid w:val="001A1821"/>
+    <w:rPr>
+      <w:sz w:val="20"/>
+      <w:szCs w:val="20"/>
+    </w:rPr>
+  </w:style>
+  <w:style w:type="character" w:styleId="EndnoteReference">
+    <w:name w:val="endnote reference"/>
+    <w:basedOn w:val="DefaultParagraphFont"/>
+    <w:uiPriority w:val="99"/>
+    <w:semiHidden/>
+    <w:unhideWhenUsed/>
+    <w:rsid w:val="001A1821"/>
+    <w:rPr>
+      <w:vertAlign w:val="superscript"/>
+    </w:rPr>
+  </w:style>
 </w:styles>
 </file>
 
@@ -3258,7 +4445,7 @@
     <w:charset w:val="00"/>
     <w:family w:val="roman"/>
     <w:pitch w:val="variable"/>
-    <w:sig w:usb0="E0002EFF" w:usb1="C000785B" w:usb2="00000009" w:usb3="00000000" w:csb0="000001FF" w:csb1="00000000"/>
+    <w:sig w:usb0="E0002AFF" w:usb1="C0007843" w:usb2="00000009" w:usb3="00000000" w:csb0="000001FF" w:csb1="00000000"/>
   </w:font>
   <w:font w:name="Courier New">
     <w:panose1 w:val="02070309020205020404"/>
@@ -3279,7 +4466,7 @@
     <w:charset w:val="00"/>
     <w:family w:val="swiss"/>
     <w:pitch w:val="variable"/>
-    <w:sig w:usb0="E4002EFF" w:usb1="C000247B" w:usb2="00000009" w:usb3="00000000" w:csb0="000001FF" w:csb1="00000000"/>
+    <w:sig w:usb0="E0002AFF" w:usb1="4000ACFF" w:usb2="00000001" w:usb3="00000000" w:csb0="000001FF" w:csb1="00000000"/>
   </w:font>
   <w:font w:name="Yu Mincho">
     <w:altName w:val="游明朝"/>
@@ -3294,7 +4481,7 @@
     <w:charset w:val="00"/>
     <w:family w:val="swiss"/>
     <w:pitch w:val="variable"/>
-    <w:sig w:usb0="E4002EFF" w:usb1="C000247B" w:usb2="00000009" w:usb3="00000000" w:csb0="000001FF" w:csb1="00000000"/>
+    <w:sig w:usb0="A0002AEF" w:usb1="4000207B" w:usb2="00000000" w:usb3="00000000" w:csb0="000001FF" w:csb1="00000000"/>
   </w:font>
   <w:font w:name="Yu Gothic Light">
     <w:altName w:val="游ゴシック Light"/>
@@ -3331,6 +4518,8 @@
   <w:rsids>
     <w:rsidRoot w:val="00E50A05"/>
     <w:rsid w:val="00493FE8"/>
+    <w:rsid w:val="005F2AC0"/>
+    <w:rsid w:val="008066A9"/>
     <w:rsid w:val="00E50A05"/>
   </w:rsids>
   <m:mathPr>
@@ -4104,10 +5293,22 @@
 </CoverPageProperties>
 </file>
 
+<file path=customXml/item2.xml><?xml version="1.0" encoding="utf-8"?>
+<b:Sources xmlns:b="http://schemas.openxmlformats.org/officeDocument/2006/bibliography" xmlns="http://schemas.openxmlformats.org/officeDocument/2006/bibliography" SelectedStyle="\APASixthEditionOfficeOnline.xsl" StyleName="APA" Version="6"/>
+</file>
+
 <file path=customXml/itemProps1.xml><?xml version="1.0" encoding="utf-8"?>
 <ds:datastoreItem xmlns:ds="http://schemas.openxmlformats.org/officeDocument/2006/customXml" ds:itemID="{55AF091B-3C7A-41E3-B477-F2FDAA23CFDA}">
   <ds:schemaRefs>
     <ds:schemaRef ds:uri="http://schemas.microsoft.com/office/2006/coverPageProps"/>
   </ds:schemaRefs>
 </ds:datastoreItem>
+</file>
+
+<file path=customXml/itemProps2.xml><?xml version="1.0" encoding="utf-8"?>
+<ds:datastoreItem xmlns:ds="http://schemas.openxmlformats.org/officeDocument/2006/customXml" ds:itemID="{24CA16F9-DF2E-4138-B54F-975B7EDEA8E5}">
+  <ds:schemaRefs>
+    <ds:schemaRef ds:uri="http://schemas.openxmlformats.org/officeDocument/2006/bibliography"/>
+  </ds:schemaRefs>
+</ds:datastoreItem>
 </file>
</xml_diff>

<commit_message>
Added BTree section to Related Work
</commit_message>
<xml_diff>
--- a/Progression Report Draft.docx
+++ b/Progression Report Draft.docx
@@ -777,16 +777,8 @@
         <w:t xml:space="preserve">My initial reflex was to find resources for learning Rust in the university library. I was successful since I found the book: </w:t>
       </w:r>
       <w:r>
-        <w:t>“Beginning Rust” by Carlo</w:t>
-      </w:r>
-      <w:r>
-        <w:t xml:space="preserve"> </w:t>
-      </w:r>
-      <w:proofErr w:type="spellStart"/>
-      <w:r>
-        <w:t>Milanesi</w:t>
-      </w:r>
-      <w:proofErr w:type="spellEnd"/>
+        <w:t>“Beginning Rust” by Carlo Milanesi</w:t>
+      </w:r>
       <w:r>
         <w:t xml:space="preserve"> </w:t>
       </w:r>
@@ -909,7 +901,7 @@
           <v:shape id="_x0000_i1025" type="#_x0000_t75" style="width:420pt;height:294pt" o:ole="">
             <v:imagedata r:id="rId12" o:title="" cropbottom="5231f" cropright="4572f"/>
           </v:shape>
-          <o:OLEObject Type="Embed" ProgID="Word.OpenDocumentText.12" ShapeID="_x0000_i1025" DrawAspect="Content" ObjectID="_1635415291" r:id="rId13"/>
+          <o:OLEObject Type="Embed" ProgID="Word.OpenDocumentText.12" ShapeID="_x0000_i1025" DrawAspect="Content" ObjectID="_1635593583" r:id="rId13"/>
         </w:object>
       </w:r>
     </w:p>
@@ -921,27 +913,14 @@
       <w:r>
         <w:t xml:space="preserve">Snippet </w:t>
       </w:r>
-      <w:r>
-        <w:fldChar w:fldCharType="begin"/>
-      </w:r>
-      <w:r>
-        <w:instrText xml:space="preserve"> SEQ Snippet \* ARABIC </w:instrText>
-      </w:r>
-      <w:r>
-        <w:fldChar w:fldCharType="separate"/>
-      </w:r>
-      <w:r>
-        <w:rPr>
-          <w:noProof/>
-        </w:rPr>
-        <w:t>1</w:t>
-      </w:r>
-      <w:r>
-        <w:rPr>
-          <w:noProof/>
-        </w:rPr>
-        <w:fldChar w:fldCharType="end"/>
-      </w:r>
+      <w:fldSimple w:instr=" SEQ Snippet \* ARABIC ">
+        <w:r>
+          <w:rPr>
+            <w:noProof/>
+          </w:rPr>
+          <w:t>1</w:t>
+        </w:r>
+      </w:fldSimple>
       <w:r>
         <w:t>: Function to remove a character from a String</w:t>
       </w:r>
@@ -958,7 +937,7 @@
           <v:shape id="_x0000_i1026" type="#_x0000_t75" style="width:436.5pt;height:210.75pt" o:ole="">
             <v:imagedata r:id="rId14" o:title="" cropbottom="6700f" cropright="2177f"/>
           </v:shape>
-          <o:OLEObject Type="Embed" ProgID="Word.OpenDocumentText.12" ShapeID="_x0000_i1026" DrawAspect="Content" ObjectID="_1635415292" r:id="rId15"/>
+          <o:OLEObject Type="Embed" ProgID="Word.OpenDocumentText.12" ShapeID="_x0000_i1026" DrawAspect="Content" ObjectID="_1635593584" r:id="rId15"/>
         </w:object>
       </w:r>
     </w:p>
@@ -970,27 +949,14 @@
       <w:r>
         <w:t xml:space="preserve">Snippet </w:t>
       </w:r>
-      <w:r>
-        <w:fldChar w:fldCharType="begin"/>
-      </w:r>
-      <w:r>
-        <w:instrText xml:space="preserve"> SEQ Snippet \* ARABIC </w:instrText>
-      </w:r>
-      <w:r>
-        <w:fldChar w:fldCharType="separate"/>
-      </w:r>
-      <w:r>
-        <w:rPr>
-          <w:noProof/>
-        </w:rPr>
-        <w:t>2</w:t>
-      </w:r>
-      <w:r>
-        <w:rPr>
-          <w:noProof/>
-        </w:rPr>
-        <w:fldChar w:fldCharType="end"/>
-      </w:r>
+      <w:fldSimple w:instr=" SEQ Snippet \* ARABIC ">
+        <w:r>
+          <w:rPr>
+            <w:noProof/>
+          </w:rPr>
+          <w:t>2</w:t>
+        </w:r>
+      </w:fldSimple>
       <w:r>
         <w:t>: Saving to the file system</w:t>
       </w:r>
@@ -1000,15 +966,7 @@
         <w:t xml:space="preserve">Over the next couple of weeks, I finished reading the book. The last couple of chapters explained the concept of borrowing and Lifetimes. I was still confused after reading the book, so I looked for more information online. Among what I found, </w:t>
       </w:r>
       <w:r>
-        <w:t xml:space="preserve">what stood out was a video on </w:t>
-      </w:r>
-      <w:proofErr w:type="spellStart"/>
-      <w:r>
-        <w:t>Youtube</w:t>
-      </w:r>
-      <w:proofErr w:type="spellEnd"/>
-      <w:r>
-        <w:t xml:space="preserve"> </w:t>
+        <w:t xml:space="preserve">what stood out was a video on Youtube </w:t>
       </w:r>
       <w:r>
         <w:t xml:space="preserve">titled </w:t>
@@ -1027,15 +985,7 @@
         <w:t xml:space="preserve">by </w:t>
       </w:r>
       <w:r>
-        <w:t>the channel “</w:t>
-      </w:r>
-      <w:proofErr w:type="spellStart"/>
-      <w:r>
-        <w:t>BinaryAdventure</w:t>
-      </w:r>
-      <w:proofErr w:type="spellEnd"/>
-      <w:r>
-        <w:t xml:space="preserve">” </w:t>
+        <w:t xml:space="preserve">the channel “BinaryAdventure” </w:t>
       </w:r>
       <w:hyperlink w:anchor="_References" w:history="1">
         <w:r>
@@ -1061,15 +1011,13 @@
         <w:t>library,</w:t>
       </w:r>
       <w:r>
-        <w:t xml:space="preserve"> so I decided to look into it. By following the tutorials in the Tokio documentation I made a simple “Echo” server. This program, when you connect through a client like “Telnet” on Windows will immediately send back anything that is sent to it i.e. if you press “h” on your keyboard, you would receive “h” back immediately so your terminal would display “</w:t>
-      </w:r>
-      <w:proofErr w:type="spellStart"/>
-      <w:r>
-        <w:t>hh</w:t>
-      </w:r>
-      <w:proofErr w:type="spellEnd"/>
-      <w:r>
-        <w:t>”</w:t>
+        <w:t xml:space="preserve"> so I decided to look into it. By following the tutorials in the Tokio documentation I made a simple “Echo” server</w:t>
+      </w:r>
+      <w:r>
+        <w:t xml:space="preserve"> (v1 on GitLab)</w:t>
+      </w:r>
+      <w:r>
+        <w:t>. This program, when you connect through a client like “Telnet” on Windows will immediately send back anything that is sent to it i.e. if you press “h” on your keyboard, you would receive “h” back immediately so your terminal would display “hh”</w:t>
       </w:r>
       <w:r>
         <w:t xml:space="preserve"> (Snippet 3)</w:t>
@@ -1096,7 +1044,7 @@
           <v:shape id="_x0000_i1027" type="#_x0000_t75" style="width:424.5pt;height:149.25pt" o:ole="">
             <v:imagedata r:id="rId16" o:title="" cropbottom="9079f" cropright="3919f"/>
           </v:shape>
-          <o:OLEObject Type="Embed" ProgID="Word.OpenDocumentText.12" ShapeID="_x0000_i1027" DrawAspect="Content" ObjectID="_1635415293" r:id="rId17"/>
+          <o:OLEObject Type="Embed" ProgID="Word.OpenDocumentText.12" ShapeID="_x0000_i1027" DrawAspect="Content" ObjectID="_1635593585" r:id="rId17"/>
         </w:object>
       </w:r>
     </w:p>
@@ -1108,27 +1056,14 @@
       <w:r>
         <w:t xml:space="preserve">Snippet </w:t>
       </w:r>
-      <w:r>
-        <w:fldChar w:fldCharType="begin"/>
-      </w:r>
-      <w:r>
-        <w:instrText xml:space="preserve"> SEQ Snippet \* ARABIC </w:instrText>
-      </w:r>
-      <w:r>
-        <w:fldChar w:fldCharType="separate"/>
-      </w:r>
-      <w:r>
-        <w:rPr>
-          <w:noProof/>
-        </w:rPr>
-        <w:t>3</w:t>
-      </w:r>
-      <w:r>
-        <w:rPr>
-          <w:noProof/>
-        </w:rPr>
-        <w:fldChar w:fldCharType="end"/>
-      </w:r>
+      <w:fldSimple w:instr=" SEQ Snippet \* ARABIC ">
+        <w:r>
+          <w:rPr>
+            <w:noProof/>
+          </w:rPr>
+          <w:t>3</w:t>
+        </w:r>
+      </w:fldSimple>
       <w:r>
         <w:t>: The part of the program that echoes back characters by using the copy function from the Tokio library</w:t>
       </w:r>
@@ -1153,7 +1088,13 @@
         <w:t>.</w:t>
       </w:r>
       <w:r>
-        <w:t xml:space="preserve"> Thanks to this I could now implement an Echo server that would only send back “h” if one pressed the Enter key. Therefore, unlike my previous version, now a user could type “hello” then the Enter key and get “hello” back.</w:t>
+        <w:t xml:space="preserve"> Thanks to this I could now implement an Echo server</w:t>
+      </w:r>
+      <w:r>
+        <w:t xml:space="preserve"> (v2 on GitLab)</w:t>
+      </w:r>
+      <w:r>
+        <w:t xml:space="preserve"> that would only send back “h” if one pressed the Enter key. Therefore, unlike my previous version, now a user could type “hello” then the Enter key and get “hello” back.</w:t>
       </w:r>
     </w:p>
     <w:bookmarkStart w:id="3" w:name="_MON_1635078906"/>
@@ -1168,7 +1109,7 @@
           <v:shape id="_x0000_i1028" type="#_x0000_t75" style="width:414.75pt;height:76.5pt" o:ole="">
             <v:imagedata r:id="rId18" o:title="" cropbottom="15650f" cropright="5334f"/>
           </v:shape>
-          <o:OLEObject Type="Embed" ProgID="Word.OpenDocumentText.12" ShapeID="_x0000_i1028" DrawAspect="Content" ObjectID="_1635415294" r:id="rId19"/>
+          <o:OLEObject Type="Embed" ProgID="Word.OpenDocumentText.12" ShapeID="_x0000_i1028" DrawAspect="Content" ObjectID="_1635593586" r:id="rId19"/>
         </w:object>
       </w:r>
     </w:p>
@@ -1180,27 +1121,14 @@
       <w:r>
         <w:t xml:space="preserve">Snippet </w:t>
       </w:r>
-      <w:r>
-        <w:fldChar w:fldCharType="begin"/>
-      </w:r>
-      <w:r>
-        <w:instrText xml:space="preserve"> SEQ Snippet \* ARABIC </w:instrText>
-      </w:r>
-      <w:r>
-        <w:fldChar w:fldCharType="separate"/>
-      </w:r>
-      <w:r>
-        <w:rPr>
-          <w:noProof/>
-        </w:rPr>
-        <w:t>4</w:t>
-      </w:r>
-      <w:r>
-        <w:rPr>
-          <w:noProof/>
-        </w:rPr>
-        <w:fldChar w:fldCharType="end"/>
-      </w:r>
+      <w:fldSimple w:instr=" SEQ Snippet \* ARABIC ">
+        <w:r>
+          <w:rPr>
+            <w:noProof/>
+          </w:rPr>
+          <w:t>4</w:t>
+        </w:r>
+      </w:fldSimple>
       <w:r>
         <w:t>: The only changes to be made compared to the previous Snippet, notice the use of the LinesCodec library</w:t>
       </w:r>
@@ -1288,76 +1216,7 @@
           <v:shape id="_x0000_i1029" type="#_x0000_t75" style="width:409.5pt;height:209.25pt" o:ole="">
             <v:imagedata r:id="rId20" o:title="" cropbottom="7119f" cropright="6096f"/>
           </v:shape>
-          <o:OLEObject Type="Embed" ProgID="Word.OpenDocumentText.12" ShapeID="_x0000_i1029" DrawAspect="Content" ObjectID="_1635415295" r:id="rId21"/>
-        </w:object>
-      </w:r>
-    </w:p>
-    <w:p>
-      <w:pPr>
-        <w:pStyle w:val="Caption"/>
-        <w:jc w:val="center"/>
-      </w:pPr>
-      <w:r>
-        <w:t xml:space="preserve">Snippet </w:t>
-      </w:r>
-      <w:r>
-        <w:fldChar w:fldCharType="begin"/>
-      </w:r>
-      <w:r>
-        <w:instrText xml:space="preserve"> SEQ Snippet \* ARABIC </w:instrText>
-      </w:r>
-      <w:r>
-        <w:fldChar w:fldCharType="separate"/>
-      </w:r>
-      <w:r>
-        <w:rPr>
-          <w:noProof/>
-        </w:rPr>
-        <w:t>5</w:t>
-      </w:r>
-      <w:r>
-        <w:rPr>
-          <w:noProof/>
-        </w:rPr>
-        <w:fldChar w:fldCharType="end"/>
-      </w:r>
-      <w:r>
-        <w:t>: The ThreadPool I implemented to learn about Atomic Reference Counters and Mutexes</w:t>
-      </w:r>
-    </w:p>
-    <w:p>
-      <w:r>
-        <w:t>Using the knowledge I gained, I implemented a counter variable into my “Echo” server using the Arc and Mutex Objects so that when multiple clients connected over a system like “telnet” one could modify the value and another could read it and the changes the former made were reflected in the latter’s terminal</w:t>
-      </w:r>
-      <w:r>
-        <w:t xml:space="preserve"> (Snippets 6 &amp; 7)</w:t>
-      </w:r>
-      <w:r>
-        <w:t xml:space="preserve">. </w:t>
-      </w:r>
-      <w:r>
-        <w:t>The were three possible actions a connected client could take: read the variable, increment the variable and decrement the variable by typing “read”, “increment” and “decrement” respectively</w:t>
-      </w:r>
-      <w:r>
-        <w:t xml:space="preserve"> (Snippet 8)</w:t>
-      </w:r>
-      <w:r>
-        <w:t>.</w:t>
-      </w:r>
-    </w:p>
-    <w:bookmarkStart w:id="5" w:name="_MON_1635061154"/>
-    <w:bookmarkEnd w:id="5"/>
-    <w:p>
-      <w:pPr>
-        <w:keepNext/>
-        <w:jc w:val="center"/>
-      </w:pPr>
-      <w:r>
-        <w:object w:dxaOrig="9026" w:dyaOrig="2492" w14:anchorId="3847A305">
-          <v:shape id="_x0000_i1030" type="#_x0000_t75" style="width:333.75pt;height:102.75pt" o:ole="">
-            <v:imagedata r:id="rId22" o:title="" cropbottom="11449f" cropright="17092f"/>
-          </v:shape>
-          <o:OLEObject Type="Embed" ProgID="Word.OpenDocumentText.12" ShapeID="_x0000_i1030" DrawAspect="Content" ObjectID="_1635415296" r:id="rId23"/>
+          <o:OLEObject Type="Embed" ProgID="Word.OpenDocumentText.12" ShapeID="_x0000_i1029" DrawAspect="Content" ObjectID="_1635593587" r:id="rId21"/>
         </w:object>
       </w:r>
     </w:p>
@@ -1374,16 +1233,96 @@
           <w:rPr>
             <w:noProof/>
           </w:rPr>
-          <w:t>6</w:t>
+          <w:t>5</w:t>
         </w:r>
       </w:fldSimple>
       <w:r>
+        <w:t>: The ThreadPool I implemented to learn about Atomic Reference Counters and Mutexes</w:t>
+      </w:r>
+    </w:p>
+    <w:p>
+      <w:r>
+        <w:t>Using the knowledge I gained, I implemented a counter variable into my “Echo” server</w:t>
+      </w:r>
+      <w:r>
+        <w:t xml:space="preserve"> (counter server on GitLab</w:t>
+      </w:r>
+      <w:bookmarkStart w:id="5" w:name="_GoBack"/>
+      <w:bookmarkEnd w:id="5"/>
+      <w:r>
+        <w:t>)</w:t>
+      </w:r>
+      <w:r>
+        <w:t xml:space="preserve"> using the Arc and Mutex Objects so that when multiple clients connected over a system like “telnet” one could modify the value and another could read it and the changes the former made were reflected in the latter’s terminal</w:t>
+      </w:r>
+      <w:r>
+        <w:t xml:space="preserve"> (Snippets 6 &amp; 7)</w:t>
+      </w:r>
+      <w:r>
+        <w:t xml:space="preserve">. </w:t>
+      </w:r>
+      <w:r>
+        <w:t>The were three possible actions a connected client could take: read the variable, increment the variable and decrement the variable by typing “read”, “increment” and “decrement” respectively</w:t>
+      </w:r>
+      <w:r>
+        <w:t xml:space="preserve"> (Snippet 8)</w:t>
+      </w:r>
+      <w:r>
+        <w:t>.</w:t>
+      </w:r>
+    </w:p>
+    <w:bookmarkStart w:id="6" w:name="_MON_1635061154"/>
+    <w:bookmarkEnd w:id="6"/>
+    <w:p>
+      <w:pPr>
+        <w:keepNext/>
+        <w:jc w:val="center"/>
+      </w:pPr>
+      <w:r>
+        <w:object w:dxaOrig="9026" w:dyaOrig="2492" w14:anchorId="3847A305">
+          <v:shape id="_x0000_i1030" type="#_x0000_t75" style="width:333.75pt;height:102.75pt" o:ole="">
+            <v:imagedata r:id="rId22" o:title="" cropbottom="11449f" cropright="17092f"/>
+          </v:shape>
+          <o:OLEObject Type="Embed" ProgID="Word.OpenDocumentText.12" ShapeID="_x0000_i1030" DrawAspect="Content" ObjectID="_1635593588" r:id="rId23"/>
+        </w:object>
+      </w:r>
+    </w:p>
+    <w:p>
+      <w:pPr>
+        <w:pStyle w:val="Caption"/>
+        <w:jc w:val="center"/>
+      </w:pPr>
+      <w:r>
+        <w:t xml:space="preserve">Snippet </w:t>
+      </w:r>
+      <w:r>
+        <w:fldChar w:fldCharType="begin"/>
+      </w:r>
+      <w:r>
+        <w:instrText xml:space="preserve"> SEQ Snippet \* ARABIC </w:instrText>
+      </w:r>
+      <w:r>
+        <w:fldChar w:fldCharType="separate"/>
+      </w:r>
+      <w:r>
+        <w:rPr>
+          <w:noProof/>
+        </w:rPr>
+        <w:t>6</w:t>
+      </w:r>
+      <w:r>
+        <w:rPr>
+          <w:noProof/>
+        </w:rPr>
+        <w:fldChar w:fldCharType="end"/>
+      </w:r>
+      <w:r>
         <w:t>: Adding the counter variable wrapped in a Mutex</w:t>
       </w:r>
     </w:p>
     <w:p/>
-    <w:bookmarkStart w:id="6" w:name="_MON_1635079220"/>
-    <w:bookmarkEnd w:id="6"/>
+    <w:bookmarkStart w:id="7" w:name="_MON_1635079220"/>
+    <w:bookmarkEnd w:id="7"/>
     <w:p>
       <w:pPr>
         <w:keepNext/>
@@ -1394,7 +1333,7 @@
           <v:shape id="_x0000_i1031" type="#_x0000_t75" style="width:295.5pt;height:29.25pt" o:ole="">
             <v:imagedata r:id="rId24" o:title="" cropbottom="28494f" cropright="22644f"/>
           </v:shape>
-          <o:OLEObject Type="Embed" ProgID="Word.OpenDocumentText.12" ShapeID="_x0000_i1031" DrawAspect="Content" ObjectID="_1635415297" r:id="rId25"/>
+          <o:OLEObject Type="Embed" ProgID="Word.OpenDocumentText.12" ShapeID="_x0000_i1031" DrawAspect="Content" ObjectID="_1635593589" r:id="rId25"/>
         </w:object>
       </w:r>
     </w:p>
@@ -1406,33 +1345,20 @@
       <w:r>
         <w:t xml:space="preserve">Snippet </w:t>
       </w:r>
-      <w:r>
-        <w:fldChar w:fldCharType="begin"/>
-      </w:r>
-      <w:r>
-        <w:instrText xml:space="preserve"> SEQ Snippet \* ARABIC </w:instrText>
-      </w:r>
-      <w:r>
-        <w:fldChar w:fldCharType="separate"/>
-      </w:r>
-      <w:r>
-        <w:rPr>
-          <w:noProof/>
-        </w:rPr>
-        <w:t>7</w:t>
-      </w:r>
-      <w:r>
-        <w:rPr>
-          <w:noProof/>
-        </w:rPr>
-        <w:fldChar w:fldCharType="end"/>
-      </w:r>
+      <w:fldSimple w:instr=" SEQ Snippet \* ARABIC ">
+        <w:r>
+          <w:rPr>
+            <w:noProof/>
+          </w:rPr>
+          <w:t>7</w:t>
+        </w:r>
+      </w:fldSimple>
       <w:r>
         <w:t>: Cloning the Mutex for each connection socket so as to have and keep track of multiple "owners" for one Rust variable</w:t>
       </w:r>
     </w:p>
-    <w:bookmarkStart w:id="7" w:name="_MON_1635079390"/>
-    <w:bookmarkEnd w:id="7"/>
+    <w:bookmarkStart w:id="8" w:name="_MON_1635079390"/>
+    <w:bookmarkEnd w:id="8"/>
     <w:p>
       <w:pPr>
         <w:keepNext/>
@@ -1443,7 +1369,7 @@
           <v:shape id="_x0000_i1032" type="#_x0000_t75" style="width:419.25pt;height:76.5pt" o:ole="">
             <v:imagedata r:id="rId26" o:title="" cropbottom="15650f" cropright="4681f"/>
           </v:shape>
-          <o:OLEObject Type="Embed" ProgID="Word.OpenDocumentText.12" ShapeID="_x0000_i1032" DrawAspect="Content" ObjectID="_1635415298" r:id="rId27"/>
+          <o:OLEObject Type="Embed" ProgID="Word.OpenDocumentText.12" ShapeID="_x0000_i1032" DrawAspect="Content" ObjectID="_1635593590" r:id="rId27"/>
         </w:object>
       </w:r>
     </w:p>
@@ -1455,27 +1381,14 @@
       <w:r>
         <w:t xml:space="preserve">Snippet </w:t>
       </w:r>
-      <w:r>
-        <w:fldChar w:fldCharType="begin"/>
-      </w:r>
-      <w:r>
-        <w:instrText xml:space="preserve"> SEQ Snippet \* ARABIC </w:instrText>
-      </w:r>
-      <w:r>
-        <w:fldChar w:fldCharType="separate"/>
-      </w:r>
-      <w:r>
-        <w:rPr>
-          <w:noProof/>
-        </w:rPr>
-        <w:t>8</w:t>
-      </w:r>
-      <w:r>
-        <w:rPr>
-          <w:noProof/>
-        </w:rPr>
-        <w:fldChar w:fldCharType="end"/>
-      </w:r>
+      <w:fldSimple w:instr=" SEQ Snippet \* ARABIC ">
+        <w:r>
+          <w:rPr>
+            <w:noProof/>
+          </w:rPr>
+          <w:t>8</w:t>
+        </w:r>
+      </w:fldSimple>
       <w:r>
         <w:t>: Getting the counter's lock so as to modify it when the connected client requests so, in this case incrementing the variable</w:t>
       </w:r>
@@ -1606,25 +1519,14 @@
         <w:t xml:space="preserve">Before looking into RocksDB, I stumbled upon a </w:t>
       </w:r>
       <w:r>
-        <w:t>blo</w:t>
-      </w:r>
-      <w:r>
-        <w:t>g</w:t>
-      </w:r>
-      <w:r>
-        <w:t xml:space="preserve"> series</w:t>
+        <w:t>blog series</w:t>
       </w:r>
       <w:r>
         <w:t xml:space="preserve"> by “</w:t>
       </w:r>
       <w:r>
-        <w:t xml:space="preserve">Emmanuel </w:t>
-      </w:r>
-      <w:proofErr w:type="spellStart"/>
-      <w:r>
-        <w:t>Goossaert</w:t>
-      </w:r>
-      <w:proofErr w:type="spellEnd"/>
+        <w:t>Emmanuel Goossaert</w:t>
+      </w:r>
       <w:r>
         <w:t xml:space="preserve">” </w:t>
       </w:r>
@@ -1670,23 +1572,15 @@
         </w:r>
       </w:hyperlink>
       <w:r>
-        <w:t xml:space="preserve"> part of the report) and secondly, to try to implement the design I had come up with before: a </w:t>
-      </w:r>
-      <w:proofErr w:type="spellStart"/>
-      <w:r>
-        <w:t>BTree</w:t>
-      </w:r>
-      <w:proofErr w:type="spellEnd"/>
-      <w:r>
-        <w:t xml:space="preserve"> database in Rust using what I have built previously.</w:t>
+        <w:t xml:space="preserve"> part of the report) and secondly, to try to implement the design I had come up with before: a BTree database in Rust using what I have built previously.</w:t>
       </w:r>
     </w:p>
     <w:p>
       <w:pPr>
         <w:pStyle w:val="Heading1"/>
       </w:pPr>
-      <w:bookmarkStart w:id="8" w:name="_Related_Work"/>
-      <w:bookmarkEnd w:id="8"/>
+      <w:bookmarkStart w:id="9" w:name="_Related_Work"/>
+      <w:bookmarkEnd w:id="9"/>
       <w:r>
         <w:t>Related Work</w:t>
       </w:r>
@@ -1728,15 +1622,7 @@
         <w:t xml:space="preserve"> is a database</w:t>
       </w:r>
       <w:r>
-        <w:t xml:space="preserve"> maintained by Facebook and it is based on another database called “</w:t>
-      </w:r>
-      <w:proofErr w:type="spellStart"/>
-      <w:r>
-        <w:t>LevelDB</w:t>
-      </w:r>
-      <w:proofErr w:type="spellEnd"/>
-      <w:r>
-        <w:t>”</w:t>
+        <w:t xml:space="preserve"> maintained by Facebook and it is based on another database called “LevelDB”</w:t>
       </w:r>
       <w:r>
         <w:t xml:space="preserve"> with the aim of being specially tailored for fast storage media, specifically Flash media. It aims to stand out for server workloads that include high-random reads and high-update reads (i.e. overwriting).</w:t>
@@ -1803,7 +1689,6 @@
       <w:r>
         <w:t xml:space="preserve">According to an article on </w:t>
       </w:r>
-      <w:proofErr w:type="spellStart"/>
       <w:r>
         <w:rPr>
           <w:i/>
@@ -1811,7 +1696,6 @@
         </w:rPr>
         <w:t>Lifewire</w:t>
       </w:r>
-      <w:proofErr w:type="spellEnd"/>
       <w:r>
         <w:t xml:space="preserve"> “</w:t>
       </w:r>
@@ -2104,13 +1988,8 @@
         <w:t>I have learned that many databases employ this design or aspects of it, among them: RocksDB, CouchDB, PostgreSQL, Apache Cassandra</w:t>
       </w:r>
       <w:r>
-        <w:t xml:space="preserve">, </w:t>
-      </w:r>
-      <w:proofErr w:type="spellStart"/>
-      <w:r>
-        <w:t>Datomic</w:t>
-      </w:r>
-      <w:proofErr w:type="spellEnd"/>
+        <w:t>, Datomic</w:t>
+      </w:r>
       <w:r>
         <w:t>…</w:t>
       </w:r>
@@ -2121,33 +2000,58 @@
     </w:p>
     <w:p>
       <w:pPr>
+        <w:pStyle w:val="Heading2"/>
+      </w:pPr>
+      <w:bookmarkStart w:id="10" w:name="_BTrees"/>
+      <w:bookmarkEnd w:id="10"/>
+      <w:r>
+        <w:t>BTrees</w:t>
+      </w:r>
+    </w:p>
+    <w:p>
+      <w:r>
+        <w:t xml:space="preserve">I decided to do a little bit of research on BTrees as my memory wasn’t fresh from when this was mentioned in university classes. I discovered that BTrees are self-balancing tree data structures that try to minimize tree depth, therefore BTrees are very wide trees. The main benefit of BTrees is that disk access times are minimized as much as possible </w:t>
+      </w:r>
+      <w:hyperlink w:anchor="_BTrees" w:history="1">
+        <w:r>
+          <w:rPr>
+            <w:rStyle w:val="Hyperlink"/>
+          </w:rPr>
+          <w:t>[14]</w:t>
+        </w:r>
+      </w:hyperlink>
+      <w:r>
+        <w:t xml:space="preserve"> and since disk access time is significantly slower compared to main memory access time, this means that operating data on BTrees is significantly quicker in comparison to other Tree data structures like Binary Search Trees.</w:t>
+      </w:r>
+    </w:p>
+    <w:p>
+      <w:pPr>
         <w:pStyle w:val="Heading1"/>
       </w:pPr>
-      <w:bookmarkStart w:id="9" w:name="_Development_Methodology,_Design,"/>
-      <w:bookmarkEnd w:id="9"/>
+      <w:bookmarkStart w:id="11" w:name="_Development_Methodology,_Design,"/>
+      <w:bookmarkEnd w:id="11"/>
       <w:r>
         <w:t>Development Methodology, Design, Implementation, Testing and Evaluation + Proposed Technologies</w:t>
       </w:r>
     </w:p>
     <w:p/>
-    <w:bookmarkStart w:id="10" w:name="_References" w:displacedByCustomXml="next"/>
-    <w:bookmarkEnd w:id="10" w:displacedByCustomXml="next"/>
+    <w:bookmarkStart w:id="12" w:name="_References" w:displacedByCustomXml="next"/>
+    <w:bookmarkEnd w:id="12" w:displacedByCustomXml="next"/>
     <w:sdt>
       <w:sdtPr>
+        <w:rPr>
+          <w:rFonts w:asciiTheme="minorHAnsi" w:eastAsiaTheme="minorEastAsia" w:hAnsiTheme="minorHAnsi" w:cstheme="minorBidi"/>
+          <w:color w:val="auto"/>
+          <w:sz w:val="22"/>
+          <w:szCs w:val="22"/>
+        </w:rPr>
         <w:id w:val="-1530336562"/>
         <w:docPartObj>
           <w:docPartGallery w:val="Bibliographies"/>
           <w:docPartUnique/>
         </w:docPartObj>
       </w:sdtPr>
-      <w:sdtEndPr>
-        <w:rPr>
-          <w:rFonts w:asciiTheme="minorHAnsi" w:eastAsiaTheme="minorEastAsia" w:hAnsiTheme="minorHAnsi" w:cstheme="minorBidi"/>
-          <w:color w:val="auto"/>
-          <w:sz w:val="22"/>
-          <w:szCs w:val="22"/>
-        </w:rPr>
-      </w:sdtEndPr>
+      <w:sdtEndPr/>
       <w:sdtContent>
         <w:p>
           <w:pPr>
@@ -2177,13 +2081,8 @@
                   <w:numId w:val="6"/>
                 </w:numPr>
               </w:pPr>
-              <w:proofErr w:type="spellStart"/>
               <w:r>
-                <w:t>Milanesi</w:t>
-              </w:r>
-              <w:proofErr w:type="spellEnd"/>
-              <w:r>
-                <w:t>, C.</w:t>
+                <w:t>Milanesi, C.</w:t>
               </w:r>
               <w:r>
                 <w:t xml:space="preserve"> </w:t>
@@ -2202,11 +2101,9 @@
                 </w:rPr>
                 <w:t xml:space="preserve">. </w:t>
               </w:r>
-              <w:proofErr w:type="spellStart"/>
               <w:r>
                 <w:t>Apress</w:t>
               </w:r>
-              <w:proofErr w:type="spellEnd"/>
               <w:r>
                 <w:t>. 2018.</w:t>
               </w:r>
@@ -2234,13 +2131,8 @@
                   <w:iCs/>
                 </w:rPr>
               </w:pPr>
-              <w:proofErr w:type="spellStart"/>
               <w:r>
-                <w:t>BinaryAdventure</w:t>
-              </w:r>
-              <w:proofErr w:type="spellEnd"/>
-              <w:r>
-                <w:t xml:space="preserve">. </w:t>
+                <w:t xml:space="preserve">BinaryAdventure. </w:t>
               </w:r>
               <w:r>
                 <w:rPr>
@@ -2292,37 +2184,12 @@
       <w:r>
         <w:t xml:space="preserve">Rust. </w:t>
       </w:r>
-      <w:proofErr w:type="spellStart"/>
       <w:r>
         <w:rPr>
           <w:i/>
           <w:iCs/>
         </w:rPr>
-        <w:t>RustFest</w:t>
-      </w:r>
-      <w:proofErr w:type="spellEnd"/>
-      <w:r>
-        <w:rPr>
-          <w:i/>
-          <w:iCs/>
-        </w:rPr>
-        <w:t xml:space="preserve"> Zürich 2017 - </w:t>
-      </w:r>
-      <w:proofErr w:type="spellStart"/>
-      <w:r>
-        <w:rPr>
-          <w:i/>
-          <w:iCs/>
-        </w:rPr>
-        <w:t>Tokio</w:t>
-      </w:r>
-      <w:proofErr w:type="spellEnd"/>
-      <w:r>
-        <w:rPr>
-          <w:i/>
-          <w:iCs/>
-        </w:rPr>
-        <w:t>: How we hit 88mph by Alex Crichton</w:t>
+        <w:t>RustFest Zürich 2017 - Tokio: How we hit 88mph by Alex Crichton</w:t>
       </w:r>
       <w:r>
         <w:t>.</w:t>
@@ -2357,19 +2224,7 @@
           <w:rPr>
             <w:rStyle w:val="Hyperlink"/>
           </w:rPr>
-          <w:t>https://www.youtube.com/watch?v=4</w:t>
-        </w:r>
-        <w:r>
-          <w:rPr>
-            <w:rStyle w:val="Hyperlink"/>
-          </w:rPr>
-          <w:t>Q</w:t>
-        </w:r>
-        <w:r>
-          <w:rPr>
-            <w:rStyle w:val="Hyperlink"/>
-          </w:rPr>
-          <w:t>Z0-vIIFug</w:t>
+          <w:t>https://www.youtube.com/watch?v=4QZ0-vIIFug</w:t>
         </w:r>
       </w:hyperlink>
     </w:p>
@@ -2381,13 +2236,8 @@
           <w:numId w:val="6"/>
         </w:numPr>
       </w:pPr>
-      <w:proofErr w:type="spellStart"/>
-      <w:r>
-        <w:t>Klabnik</w:t>
-      </w:r>
-      <w:proofErr w:type="spellEnd"/>
-      <w:r>
-        <w:t xml:space="preserve"> S. </w:t>
+      <w:r>
+        <w:t xml:space="preserve">Klabnik S. </w:t>
       </w:r>
       <w:r>
         <w:t xml:space="preserve">Nichols C. </w:t>
@@ -2433,21 +2283,12 @@
           <w:numId w:val="6"/>
         </w:numPr>
       </w:pPr>
-      <w:proofErr w:type="spellStart"/>
-      <w:r>
-        <w:t>Siddon</w:t>
-      </w:r>
-      <w:proofErr w:type="spellEnd"/>
-      <w:r>
-        <w:t xml:space="preserve"> T. </w:t>
-      </w:r>
-      <w:proofErr w:type="spellStart"/>
-      <w:r>
-        <w:t>TiKV</w:t>
-      </w:r>
-      <w:proofErr w:type="spellEnd"/>
-      <w:r>
-        <w:t xml:space="preserve"> - building a distributed key-value store with Rust</w:t>
+      <w:r>
+        <w:lastRenderedPageBreak/>
+        <w:t xml:space="preserve">Siddon T. </w:t>
+      </w:r>
+      <w:r>
+        <w:t>TiKV - building a distributed key-value store with Rust</w:t>
       </w:r>
       <w:r>
         <w:t>. FOSDEM. 2018. Retrieved on the 30</w:t>
@@ -2481,11 +2322,9 @@
           <w:numId w:val="6"/>
         </w:numPr>
       </w:pPr>
-      <w:proofErr w:type="spellStart"/>
       <w:r>
         <w:t>Goossaert</w:t>
       </w:r>
-      <w:proofErr w:type="spellEnd"/>
       <w:r>
         <w:t xml:space="preserve">. E. </w:t>
       </w:r>
@@ -2497,15 +2336,7 @@
         <w:t>Implementing a Key-Value Store</w:t>
       </w:r>
       <w:r>
-        <w:t xml:space="preserve">. </w:t>
-      </w:r>
-      <w:proofErr w:type="spellStart"/>
-      <w:r>
-        <w:t>codeCapsule</w:t>
-      </w:r>
-      <w:proofErr w:type="spellEnd"/>
-      <w:r>
-        <w:t>. 2017. Retrieved on the 1</w:t>
+        <w:t>. codeCapsule. 2017. Retrieved on the 1</w:t>
       </w:r>
       <w:r>
         <w:rPr>
@@ -2543,13 +2374,8 @@
       <w:r>
         <w:t xml:space="preserve"> </w:t>
       </w:r>
-      <w:proofErr w:type="spellStart"/>
-      <w:r>
-        <w:t>Borthakur</w:t>
-      </w:r>
-      <w:proofErr w:type="spellEnd"/>
-      <w:r>
-        <w:t xml:space="preserve"> </w:t>
+      <w:r>
+        <w:t xml:space="preserve">Borthakur </w:t>
       </w:r>
       <w:r>
         <w:t xml:space="preserve">D. </w:t>
@@ -2617,7 +2443,6 @@
         </w:rPr>
       </w:pPr>
       <w:r>
-        <w:lastRenderedPageBreak/>
         <w:t xml:space="preserve">Chapple M. </w:t>
       </w:r>
       <w:r>
@@ -2625,25 +2450,10 @@
           <w:i/>
           <w:iCs/>
         </w:rPr>
-        <w:t>The ACID Database Model</w:t>
-      </w:r>
-      <w:r>
-        <w:rPr>
-          <w:i/>
-          <w:iCs/>
-        </w:rPr>
-        <w:t>.</w:t>
-      </w:r>
-      <w:r>
-        <w:t xml:space="preserve"> </w:t>
-      </w:r>
-      <w:proofErr w:type="spellStart"/>
-      <w:r>
-        <w:t>Lifewire</w:t>
-      </w:r>
-      <w:proofErr w:type="spellEnd"/>
-      <w:r>
-        <w:t>. 2019. Retrieved on the 13</w:t>
+        <w:t>The ACID Database Model.</w:t>
+      </w:r>
+      <w:r>
+        <w:t xml:space="preserve"> Lifewire. 2019. Retrieved on the 13</w:t>
       </w:r>
       <w:r>
         <w:rPr>
@@ -2689,10 +2499,7 @@
         <w:t xml:space="preserve">. </w:t>
       </w:r>
       <w:r>
-        <w:t xml:space="preserve">Wikipedia. 2019. </w:t>
-      </w:r>
-      <w:r>
-        <w:t>Retrieved on the 13</w:t>
+        <w:t>Wikipedia. 2019. Retrieved on the 13</w:t>
       </w:r>
       <w:r>
         <w:rPr>
@@ -2735,14 +2542,7 @@
           <w:i/>
           <w:iCs/>
         </w:rPr>
-        <w:t>Damn Cool Algorithms: Log structured storage</w:t>
-      </w:r>
-      <w:r>
-        <w:rPr>
-          <w:i/>
-          <w:iCs/>
-        </w:rPr>
-        <w:t>.</w:t>
+        <w:t>Damn Cool Algorithms: Log structured storage.</w:t>
       </w:r>
       <w:r>
         <w:rPr>
@@ -2751,13 +2551,8 @@
         </w:rPr>
         <w:t xml:space="preserve"> </w:t>
       </w:r>
-      <w:proofErr w:type="spellStart"/>
-      <w:r>
-        <w:t>NotDot</w:t>
-      </w:r>
-      <w:proofErr w:type="spellEnd"/>
-      <w:r>
-        <w:t>.</w:t>
+      <w:r>
+        <w:t>NotDot.</w:t>
       </w:r>
       <w:r>
         <w:rPr>
@@ -2770,10 +2565,7 @@
         <w:t>2009.</w:t>
       </w:r>
       <w:r>
-        <w:t xml:space="preserve"> </w:t>
-      </w:r>
-      <w:r>
-        <w:t>Retrieved on the 13</w:t>
+        <w:t xml:space="preserve"> Retrieved on the 13</w:t>
       </w:r>
       <w:r>
         <w:rPr>
@@ -2808,21 +2600,12 @@
           <w:iCs/>
         </w:rPr>
       </w:pPr>
-      <w:proofErr w:type="spellStart"/>
       <w:r>
         <w:rPr>
           <w:i/>
           <w:iCs/>
         </w:rPr>
-        <w:t>Multiversion</w:t>
-      </w:r>
-      <w:proofErr w:type="spellEnd"/>
-      <w:r>
-        <w:rPr>
-          <w:i/>
-          <w:iCs/>
-        </w:rPr>
-        <w:t xml:space="preserve"> concurrency control</w:t>
+        <w:t>Multiversion concurrency control</w:t>
       </w:r>
       <w:r>
         <w:rPr>
@@ -2832,10 +2615,7 @@
         <w:t xml:space="preserve">. </w:t>
       </w:r>
       <w:r>
-        <w:t xml:space="preserve">Wikipedia. 2019. </w:t>
-      </w:r>
-      <w:r>
-        <w:t>Retrieved on the 13</w:t>
+        <w:t>Wikipedia. 2019. Retrieved on the 13</w:t>
       </w:r>
       <w:r>
         <w:rPr>
@@ -2881,10 +2661,7 @@
         <w:t xml:space="preserve">. </w:t>
       </w:r>
       <w:r>
-        <w:t xml:space="preserve">Wikipedia. 2019. </w:t>
-      </w:r>
-      <w:r>
-        <w:t>Retrieved on the 13</w:t>
+        <w:t>Wikipedia. 2019. Retrieved on the 13</w:t>
       </w:r>
       <w:r>
         <w:rPr>
@@ -2919,8 +2696,62 @@
           <w:iCs/>
         </w:rPr>
       </w:pPr>
-      <w:bookmarkStart w:id="11" w:name="_GoBack"/>
-      <w:bookmarkEnd w:id="11"/>
+      <w:r>
+        <w:rPr>
+          <w:i/>
+          <w:iCs/>
+        </w:rPr>
+        <w:t>Introduction of B-Tree</w:t>
+      </w:r>
+      <w:r>
+        <w:rPr>
+          <w:i/>
+          <w:iCs/>
+        </w:rPr>
+        <w:t>.</w:t>
+      </w:r>
+      <w:r>
+        <w:t xml:space="preserve"> GeeksforGeeks. 2013. </w:t>
+      </w:r>
+      <w:r>
+        <w:t>Retrieved on the 1</w:t>
+      </w:r>
+      <w:r>
+        <w:t>8</w:t>
+      </w:r>
+      <w:r>
+        <w:rPr>
+          <w:vertAlign w:val="superscript"/>
+        </w:rPr>
+        <w:t>th</w:t>
+      </w:r>
+      <w:r>
+        <w:t xml:space="preserve"> of November 2019.</w:t>
+      </w:r>
+      <w:r>
+        <w:br/>
+      </w:r>
+      <w:hyperlink r:id="rId41" w:history="1">
+        <w:r>
+          <w:rPr>
+            <w:rStyle w:val="Hyperlink"/>
+          </w:rPr>
+          <w:t>https://www.geeksforgeeks.org/introduction-of-b-tree-2/</w:t>
+        </w:r>
+      </w:hyperlink>
+    </w:p>
+    <w:p>
+      <w:pPr>
+        <w:pStyle w:val="ListParagraph"/>
+        <w:numPr>
+          <w:ilvl w:val="0"/>
+          <w:numId w:val="6"/>
+        </w:numPr>
+        <w:rPr>
+          <w:i/>
+          <w:iCs/>
+        </w:rPr>
+      </w:pPr>
     </w:p>
     <w:sectPr>
       <w:pgSz w:w="11906" w:h="16838"/>
@@ -4445,7 +4276,7 @@
     <w:charset w:val="00"/>
     <w:family w:val="roman"/>
     <w:pitch w:val="variable"/>
-    <w:sig w:usb0="E0002AFF" w:usb1="C0007843" w:usb2="00000009" w:usb3="00000000" w:csb0="000001FF" w:csb1="00000000"/>
+    <w:sig w:usb0="E0002EFF" w:usb1="C000785B" w:usb2="00000009" w:usb3="00000000" w:csb0="000001FF" w:csb1="00000000"/>
   </w:font>
   <w:font w:name="Courier New">
     <w:panose1 w:val="02070309020205020404"/>
@@ -4466,7 +4297,7 @@
     <w:charset w:val="00"/>
     <w:family w:val="swiss"/>
     <w:pitch w:val="variable"/>
-    <w:sig w:usb0="E0002AFF" w:usb1="4000ACFF" w:usb2="00000001" w:usb3="00000000" w:csb0="000001FF" w:csb1="00000000"/>
+    <w:sig w:usb0="E4002EFF" w:usb1="C000247B" w:usb2="00000009" w:usb3="00000000" w:csb0="000001FF" w:csb1="00000000"/>
   </w:font>
   <w:font w:name="Yu Mincho">
     <w:altName w:val="游明朝"/>
@@ -4481,7 +4312,7 @@
     <w:charset w:val="00"/>
     <w:family w:val="swiss"/>
     <w:pitch w:val="variable"/>
-    <w:sig w:usb0="A0002AEF" w:usb1="4000207B" w:usb2="00000000" w:usb3="00000000" w:csb0="000001FF" w:csb1="00000000"/>
+    <w:sig w:usb0="E4002EFF" w:usb1="C000247B" w:usb2="00000009" w:usb3="00000000" w:csb0="000001FF" w:csb1="00000000"/>
   </w:font>
   <w:font w:name="Yu Gothic Light">
     <w:altName w:val="游ゴシック Light"/>
@@ -4520,6 +4351,7 @@
     <w:rsid w:val="00493FE8"/>
     <w:rsid w:val="005F2AC0"/>
     <w:rsid w:val="008066A9"/>
+    <w:rsid w:val="009F5674"/>
     <w:rsid w:val="00E50A05"/>
   </w:rsids>
   <m:mathPr>
@@ -5306,7 +5138,7 @@
 </file>
 
 <file path=customXml/itemProps2.xml><?xml version="1.0" encoding="utf-8"?>
-<ds:datastoreItem xmlns:ds="http://schemas.openxmlformats.org/officeDocument/2006/customXml" ds:itemID="{24CA16F9-DF2E-4138-B54F-975B7EDEA8E5}">
+<ds:datastoreItem xmlns:ds="http://schemas.openxmlformats.org/officeDocument/2006/customXml" ds:itemID="{DAF9D1C1-D6AD-427E-B665-EC3DAF62CFDC}">
   <ds:schemaRefs>
     <ds:schemaRef ds:uri="http://schemas.openxmlformats.org/officeDocument/2006/bibliography"/>
   </ds:schemaRefs>

</xml_diff>

<commit_message>
Made Desgin digram and finished Progression Report (hopefully)
</commit_message>
<xml_diff>
--- a/Progression Report Draft.docx
+++ b/Progression Report Draft.docx
@@ -742,7 +742,270 @@
         <w:pStyle w:val="Heading1"/>
       </w:pPr>
       <w:r>
-        <w:t>Project Specification</w:t>
+        <w:t>Development Methodology</w:t>
+      </w:r>
+    </w:p>
+    <w:p>
+      <w:r>
+        <w:t>The development methodology works through simple steps or milestones to achieve as much progress in the time allocated to produce the project, the steps that I decided upon with the help of my supervisor are as follows:</w:t>
+      </w:r>
+    </w:p>
+    <w:p>
+      <w:pPr>
+        <w:pStyle w:val="ListParagraph"/>
+        <w:numPr>
+          <w:ilvl w:val="0"/>
+          <w:numId w:val="7"/>
+        </w:numPr>
+      </w:pPr>
+      <w:r>
+        <w:t>Learn Rust Basics</w:t>
+      </w:r>
+    </w:p>
+    <w:p>
+      <w:pPr>
+        <w:pStyle w:val="ListParagraph"/>
+        <w:numPr>
+          <w:ilvl w:val="1"/>
+          <w:numId w:val="7"/>
+        </w:numPr>
+      </w:pPr>
+      <w:r>
+        <w:t>Learn about data structures</w:t>
+      </w:r>
+    </w:p>
+    <w:p>
+      <w:pPr>
+        <w:pStyle w:val="ListParagraph"/>
+        <w:numPr>
+          <w:ilvl w:val="1"/>
+          <w:numId w:val="7"/>
+        </w:numPr>
+      </w:pPr>
+      <w:r>
+        <w:t>Implement a command line String Manipulator</w:t>
+      </w:r>
+    </w:p>
+    <w:p>
+      <w:pPr>
+        <w:pStyle w:val="ListParagraph"/>
+        <w:numPr>
+          <w:ilvl w:val="1"/>
+          <w:numId w:val="7"/>
+        </w:numPr>
+      </w:pPr>
+      <w:r>
+        <w:t xml:space="preserve">Learn about Object Orientation </w:t>
+      </w:r>
+    </w:p>
+    <w:p>
+      <w:pPr>
+        <w:pStyle w:val="ListParagraph"/>
+        <w:numPr>
+          <w:ilvl w:val="1"/>
+          <w:numId w:val="7"/>
+        </w:numPr>
+      </w:pPr>
+      <w:r>
+        <w:t>Learn about Traits &amp; Guidelines</w:t>
+      </w:r>
+    </w:p>
+    <w:p>
+      <w:pPr>
+        <w:pStyle w:val="ListParagraph"/>
+        <w:numPr>
+          <w:ilvl w:val="1"/>
+          <w:numId w:val="7"/>
+        </w:numPr>
+      </w:pPr>
+      <w:r>
+        <w:t>Learn about Concurrency Mechanisms</w:t>
+      </w:r>
+    </w:p>
+    <w:p>
+      <w:pPr>
+        <w:pStyle w:val="ListParagraph"/>
+        <w:numPr>
+          <w:ilvl w:val="0"/>
+          <w:numId w:val="7"/>
+        </w:numPr>
+      </w:pPr>
+      <w:r>
+        <w:t>Learn about asynchronicity</w:t>
+      </w:r>
+    </w:p>
+    <w:p>
+      <w:pPr>
+        <w:pStyle w:val="ListParagraph"/>
+        <w:numPr>
+          <w:ilvl w:val="1"/>
+          <w:numId w:val="7"/>
+        </w:numPr>
+      </w:pPr>
+      <w:r>
+        <w:t>Learn about Rust’s Tokio Library</w:t>
+      </w:r>
+    </w:p>
+    <w:p>
+      <w:pPr>
+        <w:pStyle w:val="ListParagraph"/>
+        <w:numPr>
+          <w:ilvl w:val="1"/>
+          <w:numId w:val="7"/>
+        </w:numPr>
+      </w:pPr>
+      <w:r>
+        <w:t>Implement a Simple Server</w:t>
+      </w:r>
+    </w:p>
+    <w:p>
+      <w:pPr>
+        <w:pStyle w:val="ListParagraph"/>
+        <w:numPr>
+          <w:ilvl w:val="1"/>
+          <w:numId w:val="7"/>
+        </w:numPr>
+      </w:pPr>
+      <w:r>
+        <w:t>Expand the server to accept multiple concurrent connections</w:t>
+      </w:r>
+    </w:p>
+    <w:p>
+      <w:pPr>
+        <w:pStyle w:val="ListParagraph"/>
+        <w:numPr>
+          <w:ilvl w:val="1"/>
+          <w:numId w:val="7"/>
+        </w:numPr>
+      </w:pPr>
+      <w:r>
+        <w:t>Tie-in with Concurrency Mechanisms by implementing shared state variables</w:t>
+      </w:r>
+    </w:p>
+    <w:p>
+      <w:pPr>
+        <w:pStyle w:val="ListParagraph"/>
+        <w:numPr>
+          <w:ilvl w:val="0"/>
+          <w:numId w:val="7"/>
+        </w:numPr>
+      </w:pPr>
+      <w:r>
+        <w:t>Learn about database design &amp; implement a database</w:t>
+      </w:r>
+    </w:p>
+    <w:p>
+      <w:pPr>
+        <w:pStyle w:val="ListParagraph"/>
+        <w:numPr>
+          <w:ilvl w:val="1"/>
+          <w:numId w:val="7"/>
+        </w:numPr>
+      </w:pPr>
+      <w:r>
+        <w:t>Study different databases, concepts and important keywords</w:t>
+      </w:r>
+    </w:p>
+    <w:p>
+      <w:pPr>
+        <w:pStyle w:val="ListParagraph"/>
+        <w:numPr>
+          <w:ilvl w:val="1"/>
+          <w:numId w:val="7"/>
+        </w:numPr>
+      </w:pPr>
+      <w:r>
+        <w:t xml:space="preserve"> Implement a simple key-value storage system into the server made at 2.d.</w:t>
+      </w:r>
+    </w:p>
+    <w:p>
+      <w:pPr>
+        <w:pStyle w:val="ListParagraph"/>
+        <w:numPr>
+          <w:ilvl w:val="0"/>
+          <w:numId w:val="7"/>
+        </w:numPr>
+      </w:pPr>
+      <w:r>
+        <w:t>Improve the database</w:t>
+      </w:r>
+    </w:p>
+    <w:p>
+      <w:pPr>
+        <w:pStyle w:val="ListParagraph"/>
+        <w:numPr>
+          <w:ilvl w:val="1"/>
+          <w:numId w:val="7"/>
+        </w:numPr>
+      </w:pPr>
+      <w:r>
+        <w:t>Add different operations to the database</w:t>
+      </w:r>
+    </w:p>
+    <w:p>
+      <w:pPr>
+        <w:pStyle w:val="ListParagraph"/>
+        <w:numPr>
+          <w:ilvl w:val="1"/>
+          <w:numId w:val="7"/>
+        </w:numPr>
+      </w:pPr>
+      <w:r>
+        <w:t>Add logging to files</w:t>
+      </w:r>
+    </w:p>
+    <w:p>
+      <w:pPr>
+        <w:pStyle w:val="ListParagraph"/>
+        <w:numPr>
+          <w:ilvl w:val="1"/>
+          <w:numId w:val="7"/>
+        </w:numPr>
+      </w:pPr>
+      <w:r>
+        <w:t>Add writing to disk</w:t>
+      </w:r>
+    </w:p>
+    <w:p>
+      <w:pPr>
+        <w:pStyle w:val="ListParagraph"/>
+        <w:numPr>
+          <w:ilvl w:val="1"/>
+          <w:numId w:val="7"/>
+        </w:numPr>
+      </w:pPr>
+      <w:r>
+        <w:t>Add crash recovery</w:t>
+      </w:r>
+    </w:p>
+    <w:p>
+      <w:pPr>
+        <w:pStyle w:val="ListParagraph"/>
+        <w:numPr>
+          <w:ilvl w:val="0"/>
+          <w:numId w:val="7"/>
+        </w:numPr>
+      </w:pPr>
+      <w:r>
+        <w:t>Bonus elements</w:t>
+      </w:r>
+    </w:p>
+    <w:p>
+      <w:pPr>
+        <w:pStyle w:val="ListParagraph"/>
+        <w:numPr>
+          <w:ilvl w:val="1"/>
+          <w:numId w:val="7"/>
+        </w:numPr>
+      </w:pPr>
+      <w:r>
+        <w:t>Add SQL like operation chaining</w:t>
+      </w:r>
+    </w:p>
+    <w:p>
+      <w:r>
+        <w:lastRenderedPageBreak/>
+        <w:t>The steps laid out above are but guidelines only. As I have already discovered, some of the steps can be done before others depending on what I find and how my development goes.</w:t>
       </w:r>
     </w:p>
     <w:p>
@@ -750,7 +1013,30 @@
         <w:pStyle w:val="Heading1"/>
       </w:pPr>
       <w:r>
-        <w:t>Project Plan</w:t>
+        <w:t>Testing</w:t>
+      </w:r>
+    </w:p>
+    <w:p>
+      <w:r>
+        <w:t>Initially</w:t>
+      </w:r>
+      <w:r>
+        <w:t>,</w:t>
+      </w:r>
+      <w:r>
+        <w:t xml:space="preserve"> </w:t>
+      </w:r>
+      <w:r>
+        <w:t>testing of my</w:t>
+      </w:r>
+      <w:r>
+        <w:t xml:space="preserve"> implementation </w:t>
+      </w:r>
+      <w:r>
+        <w:t xml:space="preserve">will be done by myself </w:t>
+      </w:r>
+      <w:r>
+        <w:t>with occasional checks from my supervisor. At the later stages of the project I suspect I can get more thorough testing done by asking other users and more in-depth testing by my supervisor.</w:t>
       </w:r>
     </w:p>
     <w:p>
@@ -878,7 +1164,7 @@
         <w:jc w:val="center"/>
       </w:pPr>
       <w:r>
-        <w:object w:dxaOrig="9026" w:dyaOrig="6396" w14:anchorId="11FDE486">
+        <w:object w:dxaOrig="9026" w:dyaOrig="6352" w14:anchorId="11FDE486">
           <v:shapetype id="_x0000_t75" coordsize="21600,21600" o:spt="75" o:preferrelative="t" path="m@4@5l@4@11@9@11@9@5xe" filled="f" stroked="f">
             <v:stroke joinstyle="miter"/>
             <v:formulas>
@@ -898,10 +1184,10 @@
             <v:path o:extrusionok="f" gradientshapeok="t" o:connecttype="rect"/>
             <o:lock v:ext="edit" aspectratio="t"/>
           </v:shapetype>
-          <v:shape id="_x0000_i1025" type="#_x0000_t75" style="width:420pt;height:294pt" o:ole="">
+          <v:shape id="_x0000_i1040" type="#_x0000_t75" style="width:420pt;height:291.75pt" o:ole="">
             <v:imagedata r:id="rId12" o:title="" cropbottom="5231f" cropright="4572f"/>
           </v:shape>
-          <o:OLEObject Type="Embed" ProgID="Word.OpenDocumentText.12" ShapeID="_x0000_i1025" DrawAspect="Content" ObjectID="_1635593583" r:id="rId13"/>
+          <o:OLEObject Type="Embed" ProgID="Word.OpenDocumentText.12" ShapeID="_x0000_i1040" DrawAspect="Content" ObjectID="_1635771065" r:id="rId13"/>
         </w:object>
       </w:r>
     </w:p>
@@ -913,14 +1199,27 @@
       <w:r>
         <w:t xml:space="preserve">Snippet </w:t>
       </w:r>
-      <w:fldSimple w:instr=" SEQ Snippet \* ARABIC ">
-        <w:r>
-          <w:rPr>
-            <w:noProof/>
-          </w:rPr>
-          <w:t>1</w:t>
-        </w:r>
-      </w:fldSimple>
+      <w:r>
+        <w:fldChar w:fldCharType="begin"/>
+      </w:r>
+      <w:r>
+        <w:instrText xml:space="preserve"> SEQ Snippet \* ARABIC </w:instrText>
+      </w:r>
+      <w:r>
+        <w:fldChar w:fldCharType="separate"/>
+      </w:r>
+      <w:r>
+        <w:rPr>
+          <w:noProof/>
+        </w:rPr>
+        <w:t>1</w:t>
+      </w:r>
+      <w:r>
+        <w:rPr>
+          <w:noProof/>
+        </w:rPr>
+        <w:fldChar w:fldCharType="end"/>
+      </w:r>
       <w:r>
         <w:t>: Function to remove a character from a String</w:t>
       </w:r>
@@ -937,7 +1236,7 @@
           <v:shape id="_x0000_i1026" type="#_x0000_t75" style="width:436.5pt;height:210.75pt" o:ole="">
             <v:imagedata r:id="rId14" o:title="" cropbottom="6700f" cropright="2177f"/>
           </v:shape>
-          <o:OLEObject Type="Embed" ProgID="Word.OpenDocumentText.12" ShapeID="_x0000_i1026" DrawAspect="Content" ObjectID="_1635593584" r:id="rId15"/>
+          <o:OLEObject Type="Embed" ProgID="Word.OpenDocumentText.12" ShapeID="_x0000_i1026" DrawAspect="Content" ObjectID="_1635771066" r:id="rId15"/>
         </w:object>
       </w:r>
     </w:p>
@@ -949,14 +1248,27 @@
       <w:r>
         <w:t xml:space="preserve">Snippet </w:t>
       </w:r>
-      <w:fldSimple w:instr=" SEQ Snippet \* ARABIC ">
-        <w:r>
-          <w:rPr>
-            <w:noProof/>
-          </w:rPr>
-          <w:t>2</w:t>
-        </w:r>
-      </w:fldSimple>
+      <w:r>
+        <w:fldChar w:fldCharType="begin"/>
+      </w:r>
+      <w:r>
+        <w:instrText xml:space="preserve"> SEQ Snippet \* ARABIC </w:instrText>
+      </w:r>
+      <w:r>
+        <w:fldChar w:fldCharType="separate"/>
+      </w:r>
+      <w:r>
+        <w:rPr>
+          <w:noProof/>
+        </w:rPr>
+        <w:t>2</w:t>
+      </w:r>
+      <w:r>
+        <w:rPr>
+          <w:noProof/>
+        </w:rPr>
+        <w:fldChar w:fldCharType="end"/>
+      </w:r>
       <w:r>
         <w:t>: Saving to the file system</w:t>
       </w:r>
@@ -1044,7 +1356,7 @@
           <v:shape id="_x0000_i1027" type="#_x0000_t75" style="width:424.5pt;height:149.25pt" o:ole="">
             <v:imagedata r:id="rId16" o:title="" cropbottom="9079f" cropright="3919f"/>
           </v:shape>
-          <o:OLEObject Type="Embed" ProgID="Word.OpenDocumentText.12" ShapeID="_x0000_i1027" DrawAspect="Content" ObjectID="_1635593585" r:id="rId17"/>
+          <o:OLEObject Type="Embed" ProgID="Word.OpenDocumentText.12" ShapeID="_x0000_i1027" DrawAspect="Content" ObjectID="_1635771067" r:id="rId17"/>
         </w:object>
       </w:r>
     </w:p>
@@ -1056,14 +1368,27 @@
       <w:r>
         <w:t xml:space="preserve">Snippet </w:t>
       </w:r>
-      <w:fldSimple w:instr=" SEQ Snippet \* ARABIC ">
-        <w:r>
-          <w:rPr>
-            <w:noProof/>
-          </w:rPr>
-          <w:t>3</w:t>
-        </w:r>
-      </w:fldSimple>
+      <w:r>
+        <w:fldChar w:fldCharType="begin"/>
+      </w:r>
+      <w:r>
+        <w:instrText xml:space="preserve"> SEQ Snippet \* ARABIC </w:instrText>
+      </w:r>
+      <w:r>
+        <w:fldChar w:fldCharType="separate"/>
+      </w:r>
+      <w:r>
+        <w:rPr>
+          <w:noProof/>
+        </w:rPr>
+        <w:t>3</w:t>
+      </w:r>
+      <w:r>
+        <w:rPr>
+          <w:noProof/>
+        </w:rPr>
+        <w:fldChar w:fldCharType="end"/>
+      </w:r>
       <w:r>
         <w:t>: The part of the program that echoes back characters by using the copy function from the Tokio library</w:t>
       </w:r>
@@ -1109,7 +1434,7 @@
           <v:shape id="_x0000_i1028" type="#_x0000_t75" style="width:414.75pt;height:76.5pt" o:ole="">
             <v:imagedata r:id="rId18" o:title="" cropbottom="15650f" cropright="5334f"/>
           </v:shape>
-          <o:OLEObject Type="Embed" ProgID="Word.OpenDocumentText.12" ShapeID="_x0000_i1028" DrawAspect="Content" ObjectID="_1635593586" r:id="rId19"/>
+          <o:OLEObject Type="Embed" ProgID="Word.OpenDocumentText.12" ShapeID="_x0000_i1028" DrawAspect="Content" ObjectID="_1635771068" r:id="rId19"/>
         </w:object>
       </w:r>
     </w:p>
@@ -1121,14 +1446,27 @@
       <w:r>
         <w:t xml:space="preserve">Snippet </w:t>
       </w:r>
-      <w:fldSimple w:instr=" SEQ Snippet \* ARABIC ">
-        <w:r>
-          <w:rPr>
-            <w:noProof/>
-          </w:rPr>
-          <w:t>4</w:t>
-        </w:r>
-      </w:fldSimple>
+      <w:r>
+        <w:fldChar w:fldCharType="begin"/>
+      </w:r>
+      <w:r>
+        <w:instrText xml:space="preserve"> SEQ Snippet \* ARABIC </w:instrText>
+      </w:r>
+      <w:r>
+        <w:fldChar w:fldCharType="separate"/>
+      </w:r>
+      <w:r>
+        <w:rPr>
+          <w:noProof/>
+        </w:rPr>
+        <w:t>4</w:t>
+      </w:r>
+      <w:r>
+        <w:rPr>
+          <w:noProof/>
+        </w:rPr>
+        <w:fldChar w:fldCharType="end"/>
+      </w:r>
       <w:r>
         <w:t>: The only changes to be made compared to the previous Snippet, notice the use of the LinesCodec library</w:t>
       </w:r>
@@ -1152,7 +1490,13 @@
         <w:t xml:space="preserve">. </w:t>
       </w:r>
       <w:r>
-        <w:t>I feel like this video helped me learn about the thoughts that came behind the development of Tokio and why it was designed the way it is i.e. what issues arised when asynchronicity was implemented into other languages and how Tokio could be developed while taking those issues into account. For example, when passing “Future” objects in between threads when dealing with concurrency.</w:t>
+        <w:t xml:space="preserve">I feel like this video helped me learn about the thoughts that came behind the development of Tokio and why it was designed the way it is i.e. what issues </w:t>
+      </w:r>
+      <w:r>
+        <w:t>arose</w:t>
+      </w:r>
+      <w:r>
+        <w:t xml:space="preserve"> when asynchronicity was implemented into other languages and how Tokio could be developed while taking those issues into account. For example, when passing “Future” objects in between threads when dealing with concurrency.</w:t>
       </w:r>
       <w:r>
         <w:br/>
@@ -1216,7 +1560,82 @@
           <v:shape id="_x0000_i1029" type="#_x0000_t75" style="width:409.5pt;height:209.25pt" o:ole="">
             <v:imagedata r:id="rId20" o:title="" cropbottom="7119f" cropright="6096f"/>
           </v:shape>
-          <o:OLEObject Type="Embed" ProgID="Word.OpenDocumentText.12" ShapeID="_x0000_i1029" DrawAspect="Content" ObjectID="_1635593587" r:id="rId21"/>
+          <o:OLEObject Type="Embed" ProgID="Word.OpenDocumentText.12" ShapeID="_x0000_i1029" DrawAspect="Content" ObjectID="_1635771069" r:id="rId21"/>
+        </w:object>
+      </w:r>
+    </w:p>
+    <w:p>
+      <w:pPr>
+        <w:pStyle w:val="Caption"/>
+        <w:jc w:val="center"/>
+      </w:pPr>
+      <w:r>
+        <w:t xml:space="preserve">Snippet </w:t>
+      </w:r>
+      <w:r>
+        <w:fldChar w:fldCharType="begin"/>
+      </w:r>
+      <w:r>
+        <w:instrText xml:space="preserve"> SEQ Snippet \* ARABIC </w:instrText>
+      </w:r>
+      <w:r>
+        <w:fldChar w:fldCharType="separate"/>
+      </w:r>
+      <w:r>
+        <w:rPr>
+          <w:noProof/>
+        </w:rPr>
+        <w:t>5</w:t>
+      </w:r>
+      <w:r>
+        <w:rPr>
+          <w:noProof/>
+        </w:rPr>
+        <w:fldChar w:fldCharType="end"/>
+      </w:r>
+      <w:r>
+        <w:t>: The ThreadPool I implemented to learn about Atomic Reference Counters and Mutexes</w:t>
+      </w:r>
+    </w:p>
+    <w:p>
+      <w:r>
+        <w:t>Using the knowledge I gained, I implemented a counter variable into my “Echo” server</w:t>
+      </w:r>
+      <w:r>
+        <w:t xml:space="preserve"> (counter server on GitLab)</w:t>
+      </w:r>
+      <w:r>
+        <w:t xml:space="preserve"> using the Arc and Mutex Objects so that when multiple clients connected over a system like “telnet” one could modify the value and another could read it and the changes the former made were reflected in the latter’s terminal</w:t>
+      </w:r>
+      <w:r>
+        <w:t xml:space="preserve"> (Snippets 6 &amp; 7)</w:t>
+      </w:r>
+      <w:r>
+        <w:t xml:space="preserve">. </w:t>
+      </w:r>
+      <w:r>
+        <w:t>The were three possible actions a connected client could take: read the variable, increment the variable and decrement the variable by typing “read”, “increment” and “decrement” respectively</w:t>
+      </w:r>
+      <w:r>
+        <w:t xml:space="preserve"> (Snippet 8)</w:t>
+      </w:r>
+      <w:r>
+        <w:t>.</w:t>
+      </w:r>
+    </w:p>
+    <w:bookmarkStart w:id="5" w:name="_MON_1635061154"/>
+    <w:bookmarkEnd w:id="5"/>
+    <w:p>
+      <w:pPr>
+        <w:keepNext/>
+        <w:jc w:val="center"/>
+      </w:pPr>
+      <w:r>
+        <w:object w:dxaOrig="9026" w:dyaOrig="2492" w14:anchorId="3847A305">
+          <v:shape id="_x0000_i1030" type="#_x0000_t75" style="width:333.75pt;height:102.75pt" o:ole="">
+            <v:imagedata r:id="rId22" o:title="" cropbottom="11449f" cropright="17092f"/>
+          </v:shape>
+          <o:OLEObject Type="Embed" ProgID="Word.OpenDocumentText.12" ShapeID="_x0000_i1030" DrawAspect="Content" ObjectID="_1635771070" r:id="rId23"/>
         </w:object>
       </w:r>
     </w:p>
@@ -1233,96 +1652,16 @@
           <w:rPr>
             <w:noProof/>
           </w:rPr>
-          <w:t>5</w:t>
+          <w:t>6</w:t>
         </w:r>
       </w:fldSimple>
       <w:r>
-        <w:t>: The ThreadPool I implemented to learn about Atomic Reference Counters and Mutexes</w:t>
-      </w:r>
-    </w:p>
-    <w:p>
-      <w:r>
-        <w:t>Using the knowledge I gained, I implemented a counter variable into my “Echo” server</w:t>
-      </w:r>
-      <w:r>
-        <w:t xml:space="preserve"> (counter server on GitLab</w:t>
-      </w:r>
-      <w:bookmarkStart w:id="5" w:name="_GoBack"/>
-      <w:bookmarkEnd w:id="5"/>
-      <w:r>
-        <w:t>)</w:t>
-      </w:r>
-      <w:r>
-        <w:t xml:space="preserve"> using the Arc and Mutex Objects so that when multiple clients connected over a system like “telnet” one could modify the value and another could read it and the changes the former made were reflected in the latter’s terminal</w:t>
-      </w:r>
-      <w:r>
-        <w:t xml:space="preserve"> (Snippets 6 &amp; 7)</w:t>
-      </w:r>
-      <w:r>
-        <w:t xml:space="preserve">. </w:t>
-      </w:r>
-      <w:r>
-        <w:t>The were three possible actions a connected client could take: read the variable, increment the variable and decrement the variable by typing “read”, “increment” and “decrement” respectively</w:t>
-      </w:r>
-      <w:r>
-        <w:t xml:space="preserve"> (Snippet 8)</w:t>
-      </w:r>
-      <w:r>
-        <w:t>.</w:t>
-      </w:r>
-    </w:p>
-    <w:bookmarkStart w:id="6" w:name="_MON_1635061154"/>
+        <w:t>: Adding the counter variable wrapped in a Mutex</w:t>
+      </w:r>
+    </w:p>
+    <w:p/>
+    <w:bookmarkStart w:id="6" w:name="_MON_1635079220"/>
     <w:bookmarkEnd w:id="6"/>
-    <w:p>
-      <w:pPr>
-        <w:keepNext/>
-        <w:jc w:val="center"/>
-      </w:pPr>
-      <w:r>
-        <w:object w:dxaOrig="9026" w:dyaOrig="2492" w14:anchorId="3847A305">
-          <v:shape id="_x0000_i1030" type="#_x0000_t75" style="width:333.75pt;height:102.75pt" o:ole="">
-            <v:imagedata r:id="rId22" o:title="" cropbottom="11449f" cropright="17092f"/>
-          </v:shape>
-          <o:OLEObject Type="Embed" ProgID="Word.OpenDocumentText.12" ShapeID="_x0000_i1030" DrawAspect="Content" ObjectID="_1635593588" r:id="rId23"/>
-        </w:object>
-      </w:r>
-    </w:p>
-    <w:p>
-      <w:pPr>
-        <w:pStyle w:val="Caption"/>
-        <w:jc w:val="center"/>
-      </w:pPr>
-      <w:r>
-        <w:t xml:space="preserve">Snippet </w:t>
-      </w:r>
-      <w:r>
-        <w:fldChar w:fldCharType="begin"/>
-      </w:r>
-      <w:r>
-        <w:instrText xml:space="preserve"> SEQ Snippet \* ARABIC </w:instrText>
-      </w:r>
-      <w:r>
-        <w:fldChar w:fldCharType="separate"/>
-      </w:r>
-      <w:r>
-        <w:rPr>
-          <w:noProof/>
-        </w:rPr>
-        <w:t>6</w:t>
-      </w:r>
-      <w:r>
-        <w:rPr>
-          <w:noProof/>
-        </w:rPr>
-        <w:fldChar w:fldCharType="end"/>
-      </w:r>
-      <w:r>
-        <w:t>: Adding the counter variable wrapped in a Mutex</w:t>
-      </w:r>
-    </w:p>
-    <w:p/>
-    <w:bookmarkStart w:id="7" w:name="_MON_1635079220"/>
-    <w:bookmarkEnd w:id="7"/>
     <w:p>
       <w:pPr>
         <w:keepNext/>
@@ -1333,7 +1672,7 @@
           <v:shape id="_x0000_i1031" type="#_x0000_t75" style="width:295.5pt;height:29.25pt" o:ole="">
             <v:imagedata r:id="rId24" o:title="" cropbottom="28494f" cropright="22644f"/>
           </v:shape>
-          <o:OLEObject Type="Embed" ProgID="Word.OpenDocumentText.12" ShapeID="_x0000_i1031" DrawAspect="Content" ObjectID="_1635593589" r:id="rId25"/>
+          <o:OLEObject Type="Embed" ProgID="Word.OpenDocumentText.12" ShapeID="_x0000_i1031" DrawAspect="Content" ObjectID="_1635771071" r:id="rId25"/>
         </w:object>
       </w:r>
     </w:p>
@@ -1345,20 +1684,33 @@
       <w:r>
         <w:t xml:space="preserve">Snippet </w:t>
       </w:r>
-      <w:fldSimple w:instr=" SEQ Snippet \* ARABIC ">
-        <w:r>
-          <w:rPr>
-            <w:noProof/>
-          </w:rPr>
-          <w:t>7</w:t>
-        </w:r>
-      </w:fldSimple>
+      <w:r>
+        <w:fldChar w:fldCharType="begin"/>
+      </w:r>
+      <w:r>
+        <w:instrText xml:space="preserve"> SEQ Snippet \* ARABIC </w:instrText>
+      </w:r>
+      <w:r>
+        <w:fldChar w:fldCharType="separate"/>
+      </w:r>
+      <w:r>
+        <w:rPr>
+          <w:noProof/>
+        </w:rPr>
+        <w:t>7</w:t>
+      </w:r>
+      <w:r>
+        <w:rPr>
+          <w:noProof/>
+        </w:rPr>
+        <w:fldChar w:fldCharType="end"/>
+      </w:r>
       <w:r>
         <w:t>: Cloning the Mutex for each connection socket so as to have and keep track of multiple "owners" for one Rust variable</w:t>
       </w:r>
     </w:p>
-    <w:bookmarkStart w:id="8" w:name="_MON_1635079390"/>
-    <w:bookmarkEnd w:id="8"/>
+    <w:bookmarkStart w:id="7" w:name="_MON_1635079390"/>
+    <w:bookmarkEnd w:id="7"/>
     <w:p>
       <w:pPr>
         <w:keepNext/>
@@ -1369,7 +1721,7 @@
           <v:shape id="_x0000_i1032" type="#_x0000_t75" style="width:419.25pt;height:76.5pt" o:ole="">
             <v:imagedata r:id="rId26" o:title="" cropbottom="15650f" cropright="4681f"/>
           </v:shape>
-          <o:OLEObject Type="Embed" ProgID="Word.OpenDocumentText.12" ShapeID="_x0000_i1032" DrawAspect="Content" ObjectID="_1635593590" r:id="rId27"/>
+          <o:OLEObject Type="Embed" ProgID="Word.OpenDocumentText.12" ShapeID="_x0000_i1032" DrawAspect="Content" ObjectID="_1635771072" r:id="rId27"/>
         </w:object>
       </w:r>
     </w:p>
@@ -1381,14 +1733,27 @@
       <w:r>
         <w:t xml:space="preserve">Snippet </w:t>
       </w:r>
-      <w:fldSimple w:instr=" SEQ Snippet \* ARABIC ">
-        <w:r>
-          <w:rPr>
-            <w:noProof/>
-          </w:rPr>
-          <w:t>8</w:t>
-        </w:r>
-      </w:fldSimple>
+      <w:r>
+        <w:fldChar w:fldCharType="begin"/>
+      </w:r>
+      <w:r>
+        <w:instrText xml:space="preserve"> SEQ Snippet \* ARABIC </w:instrText>
+      </w:r>
+      <w:r>
+        <w:fldChar w:fldCharType="separate"/>
+      </w:r>
+      <w:r>
+        <w:rPr>
+          <w:noProof/>
+        </w:rPr>
+        <w:t>8</w:t>
+      </w:r>
+      <w:r>
+        <w:rPr>
+          <w:noProof/>
+        </w:rPr>
+        <w:fldChar w:fldCharType="end"/>
+      </w:r>
       <w:r>
         <w:t>: Getting the counter's lock so as to modify it when the connected client requests so, in this case incrementing the variable</w:t>
       </w:r>
@@ -1579,8 +1944,8 @@
       <w:pPr>
         <w:pStyle w:val="Heading1"/>
       </w:pPr>
-      <w:bookmarkStart w:id="9" w:name="_Related_Work"/>
-      <w:bookmarkEnd w:id="9"/>
+      <w:bookmarkStart w:id="8" w:name="_Related_Work"/>
+      <w:bookmarkEnd w:id="8"/>
       <w:r>
         <w:t>Related Work</w:t>
       </w:r>
@@ -1776,7 +2141,12 @@
         <w:t>Consistency:</w:t>
       </w:r>
       <w:r>
-        <w:t xml:space="preserve"> This means that each transaction on the DB must always comply with the rules of the database. For example, in an SQL database where there is a column defined with the datatype “Date” then the DBMS must not allow a value like “John” to be stored in it, otherwise this would break the rules of the database. If for some reason, a transaction happens that violates the rules of the DB, the DBMS must have measures in place to roll back the DB to a previous state where the rules have not been violated.</w:t>
+        <w:t xml:space="preserve"> This means that ea</w:t>
+      </w:r>
+      <w:bookmarkStart w:id="9" w:name="_GoBack"/>
+      <w:bookmarkEnd w:id="9"/>
+      <w:r>
+        <w:t>ch transaction on the DB must always comply with the rules of the database. For example, in an SQL database where there is a column defined with the datatype “Date” then the DBMS must not allow a value like “John” to be stored in it, otherwise this would break the rules of the database. If for some reason, a transaction happens that violates the rules of the DB, the DBMS must have measures in place to roll back the DB to a previous state where the rules have not been violated.</w:t>
       </w:r>
     </w:p>
     <w:p>
@@ -2031,10 +2401,97 @@
       <w:bookmarkStart w:id="11" w:name="_Development_Methodology,_Design,"/>
       <w:bookmarkEnd w:id="11"/>
       <w:r>
-        <w:t>Development Methodology, Design, Implementation, Testing and Evaluation + Proposed Technologies</w:t>
+        <w:t>Design</w:t>
       </w:r>
     </w:p>
     <w:p/>
+    <w:p>
+      <w:pPr>
+        <w:keepNext/>
+        <w:jc w:val="center"/>
+      </w:pPr>
+      <w:r>
+        <w:rPr>
+          <w:noProof/>
+        </w:rPr>
+        <w:drawing>
+          <wp:inline distT="0" distB="0" distL="0" distR="0" wp14:anchorId="0273CB60" wp14:editId="19B597EF">
+            <wp:extent cx="4200525" cy="1371600"/>
+            <wp:effectExtent l="0" t="0" r="9525" b="0"/>
+            <wp:docPr id="1" name="Picture 1"/>
+            <wp:cNvGraphicFramePr>
+              <a:graphicFrameLocks xmlns:a="http://schemas.openxmlformats.org/drawingml/2006/main" noChangeAspect="1"/>
+            </wp:cNvGraphicFramePr>
+            <a:graphic xmlns:a="http://schemas.openxmlformats.org/drawingml/2006/main">
+              <a:graphicData uri="http://schemas.openxmlformats.org/drawingml/2006/picture">
+                <pic:pic xmlns:pic="http://schemas.openxmlformats.org/drawingml/2006/picture">
+                  <pic:nvPicPr>
+                    <pic:cNvPr id="0" name="Picture 9"/>
+                    <pic:cNvPicPr>
+                      <a:picLocks noChangeAspect="1" noChangeArrowheads="1"/>
+                    </pic:cNvPicPr>
+                  </pic:nvPicPr>
+                  <pic:blipFill>
+                    <a:blip r:embed="rId29">
+                      <a:extLst>
+                        <a:ext uri="{28A0092B-C50C-407E-A947-70E740481C1C}">
+                          <a14:useLocalDpi xmlns:a14="http://schemas.microsoft.com/office/drawing/2010/main" val="0"/>
+                        </a:ext>
+                      </a:extLst>
+                    </a:blip>
+                    <a:srcRect/>
+                    <a:stretch>
+                      <a:fillRect/>
+                    </a:stretch>
+                  </pic:blipFill>
+                  <pic:spPr bwMode="auto">
+                    <a:xfrm>
+                      <a:off x="0" y="0"/>
+                      <a:ext cx="4200525" cy="1371600"/>
+                    </a:xfrm>
+                    <a:prstGeom prst="rect">
+                      <a:avLst/>
+                    </a:prstGeom>
+                    <a:noFill/>
+                    <a:ln>
+                      <a:noFill/>
+                    </a:ln>
+                  </pic:spPr>
+                </pic:pic>
+              </a:graphicData>
+            </a:graphic>
+          </wp:inline>
+        </w:drawing>
+      </w:r>
+    </w:p>
+    <w:p>
+      <w:pPr>
+        <w:pStyle w:val="Caption"/>
+        <w:jc w:val="center"/>
+      </w:pPr>
+      <w:r>
+        <w:t xml:space="preserve">Figure </w:t>
+      </w:r>
+      <w:fldSimple w:instr=" SEQ Figure \* ARABIC ">
+        <w:r>
+          <w:rPr>
+            <w:noProof/>
+          </w:rPr>
+          <w:t>1</w:t>
+        </w:r>
+      </w:fldSimple>
+      <w:r>
+        <w:t>: Key Value Database Design</w:t>
+      </w:r>
+    </w:p>
+    <w:p>
+      <w:r>
+        <w:t xml:space="preserve">The above diagram illustrates the first major Milestone which would be to achieve a Key-Storage </w:t>
+      </w:r>
+      <w:r>
+        <w:t>database with a server. Initially it would be memory only but then it would expand to have a log and it would actually write to disk. Afterwards, maybe a crash recovery functionality could be implemented.</w:t>
+      </w:r>
+    </w:p>
     <w:bookmarkStart w:id="12" w:name="_References" w:displacedByCustomXml="next"/>
     <w:bookmarkEnd w:id="12" w:displacedByCustomXml="next"/>
     <w:sdt>
@@ -2110,7 +2567,7 @@
               <w:r>
                 <w:br/>
               </w:r>
-              <w:hyperlink r:id="rId29" w:history="1">
+              <w:hyperlink r:id="rId30" w:history="1">
                 <w:r>
                   <w:rPr>
                     <w:rStyle w:val="Hyperlink"/>
@@ -2156,7 +2613,7 @@
               <w:r>
                 <w:br/>
               </w:r>
-              <w:hyperlink r:id="rId30" w:history="1">
+              <w:hyperlink r:id="rId31" w:history="1">
                 <w:r>
                   <w:rPr>
                     <w:rStyle w:val="Hyperlink"/>
@@ -2219,7 +2676,7 @@
       <w:r>
         <w:br/>
       </w:r>
-      <w:hyperlink r:id="rId31" w:history="1">
+      <w:hyperlink r:id="rId32" w:history="1">
         <w:r>
           <w:rPr>
             <w:rStyle w:val="Hyperlink"/>
@@ -2266,7 +2723,7 @@
       <w:r>
         <w:br/>
       </w:r>
-      <w:hyperlink r:id="rId32" w:history="1">
+      <w:hyperlink r:id="rId33" w:history="1">
         <w:r>
           <w:rPr>
             <w:rStyle w:val="Hyperlink"/>
@@ -2284,7 +2741,6 @@
         </w:numPr>
       </w:pPr>
       <w:r>
-        <w:lastRenderedPageBreak/>
         <w:t xml:space="preserve">Siddon T. </w:t>
       </w:r>
       <w:r>
@@ -2305,7 +2761,7 @@
       <w:r>
         <w:br/>
       </w:r>
-      <w:hyperlink r:id="rId33" w:history="1">
+      <w:hyperlink r:id="rId34" w:history="1">
         <w:r>
           <w:rPr>
             <w:rStyle w:val="Hyperlink"/>
@@ -2350,7 +2806,7 @@
       <w:r>
         <w:br/>
       </w:r>
-      <w:hyperlink r:id="rId34" w:history="1">
+      <w:hyperlink r:id="rId35" w:history="1">
         <w:r>
           <w:rPr>
             <w:rStyle w:val="Hyperlink"/>
@@ -2421,7 +2877,7 @@
       <w:r>
         <w:br/>
       </w:r>
-      <w:hyperlink r:id="rId35" w:history="1">
+      <w:hyperlink r:id="rId36" w:history="1">
         <w:r>
           <w:rPr>
             <w:rStyle w:val="Hyperlink"/>
@@ -2467,7 +2923,7 @@
       <w:r>
         <w:br/>
       </w:r>
-      <w:hyperlink r:id="rId36" w:history="1">
+      <w:hyperlink r:id="rId37" w:history="1">
         <w:r>
           <w:rPr>
             <w:rStyle w:val="Hyperlink"/>
@@ -2513,7 +2969,7 @@
       <w:r>
         <w:br/>
       </w:r>
-      <w:hyperlink r:id="rId37" w:history="1">
+      <w:hyperlink r:id="rId38" w:history="1">
         <w:r>
           <w:rPr>
             <w:rStyle w:val="Hyperlink"/>
@@ -2579,7 +3035,7 @@
       <w:r>
         <w:br/>
       </w:r>
-      <w:hyperlink r:id="rId38" w:history="1">
+      <w:hyperlink r:id="rId39" w:history="1">
         <w:r>
           <w:rPr>
             <w:rStyle w:val="Hyperlink"/>
@@ -2629,7 +3085,7 @@
       <w:r>
         <w:br/>
       </w:r>
-      <w:hyperlink r:id="rId39" w:history="1">
+      <w:hyperlink r:id="rId40" w:history="1">
         <w:r>
           <w:rPr>
             <w:rStyle w:val="Hyperlink"/>
@@ -2675,7 +3131,7 @@
       <w:r>
         <w:br/>
       </w:r>
-      <w:hyperlink r:id="rId40" w:history="1">
+      <w:hyperlink r:id="rId41" w:history="1">
         <w:r>
           <w:rPr>
             <w:rStyle w:val="Hyperlink"/>
@@ -2711,13 +3167,7 @@
         <w:t>.</w:t>
       </w:r>
       <w:r>
-        <w:t xml:space="preserve"> GeeksforGeeks. 2013. </w:t>
-      </w:r>
-      <w:r>
-        <w:t>Retrieved on the 1</w:t>
-      </w:r>
-      <w:r>
-        <w:t>8</w:t>
+        <w:t xml:space="preserve"> GeeksforGeeks. 2013. Retrieved on the 18</w:t>
       </w:r>
       <w:r>
         <w:rPr>
@@ -2731,7 +3181,7 @@
       <w:r>
         <w:br/>
       </w:r>
-      <w:hyperlink r:id="rId41" w:history="1">
+      <w:hyperlink r:id="rId42" w:history="1">
         <w:r>
           <w:rPr>
             <w:rStyle w:val="Hyperlink"/>
@@ -3156,6 +3606,92 @@
     </w:lvl>
   </w:abstractNum>
   <w:abstractNum w:abstractNumId="3" w15:restartNumberingAfterBreak="0">
+    <w:nsid w:val="63D64D88"/>
+    <w:multiLevelType w:val="hybridMultilevel"/>
+    <w:tmpl w:val="37AAF264"/>
+    <w:lvl w:ilvl="0" w:tplc="0809000F">
+      <w:start w:val="1"/>
+      <w:numFmt w:val="decimal"/>
+      <w:lvlText w:val="%1."/>
+      <w:lvlJc w:val="left"/>
+      <w:pPr>
+        <w:ind w:left="720" w:hanging="360"/>
+      </w:pPr>
+    </w:lvl>
+    <w:lvl w:ilvl="1" w:tplc="08090019">
+      <w:start w:val="1"/>
+      <w:numFmt w:val="lowerLetter"/>
+      <w:lvlText w:val="%2."/>
+      <w:lvlJc w:val="left"/>
+      <w:pPr>
+        <w:ind w:left="1440" w:hanging="360"/>
+      </w:pPr>
+    </w:lvl>
+    <w:lvl w:ilvl="2" w:tplc="0809001B">
+      <w:start w:val="1"/>
+      <w:numFmt w:val="lowerRoman"/>
+      <w:lvlText w:val="%3."/>
+      <w:lvlJc w:val="right"/>
+      <w:pPr>
+        <w:ind w:left="2160" w:hanging="180"/>
+      </w:pPr>
+    </w:lvl>
+    <w:lvl w:ilvl="3" w:tplc="0809000F" w:tentative="1">
+      <w:start w:val="1"/>
+      <w:numFmt w:val="decimal"/>
+      <w:lvlText w:val="%4."/>
+      <w:lvlJc w:val="left"/>
+      <w:pPr>
+        <w:ind w:left="2880" w:hanging="360"/>
+      </w:pPr>
+    </w:lvl>
+    <w:lvl w:ilvl="4" w:tplc="08090019" w:tentative="1">
+      <w:start w:val="1"/>
+      <w:numFmt w:val="lowerLetter"/>
+      <w:lvlText w:val="%5."/>
+      <w:lvlJc w:val="left"/>
+      <w:pPr>
+        <w:ind w:left="3600" w:hanging="360"/>
+      </w:pPr>
+    </w:lvl>
+    <w:lvl w:ilvl="5" w:tplc="0809001B" w:tentative="1">
+      <w:start w:val="1"/>
+      <w:numFmt w:val="lowerRoman"/>
+      <w:lvlText w:val="%6."/>
+      <w:lvlJc w:val="right"/>
+      <w:pPr>
+        <w:ind w:left="4320" w:hanging="180"/>
+      </w:pPr>
+    </w:lvl>
+    <w:lvl w:ilvl="6" w:tplc="0809000F" w:tentative="1">
+      <w:start w:val="1"/>
+      <w:numFmt w:val="decimal"/>
+      <w:lvlText w:val="%7."/>
+      <w:lvlJc w:val="left"/>
+      <w:pPr>
+        <w:ind w:left="5040" w:hanging="360"/>
+      </w:pPr>
+    </w:lvl>
+    <w:lvl w:ilvl="7" w:tplc="08090019" w:tentative="1">
+      <w:start w:val="1"/>
+      <w:numFmt w:val="lowerLetter"/>
+      <w:lvlText w:val="%8."/>
+      <w:lvlJc w:val="left"/>
+      <w:pPr>
+        <w:ind w:left="5760" w:hanging="360"/>
+      </w:pPr>
+    </w:lvl>
+    <w:lvl w:ilvl="8" w:tplc="0809001B" w:tentative="1">
+      <w:start w:val="1"/>
+      <w:numFmt w:val="lowerRoman"/>
+      <w:lvlText w:val="%9."/>
+      <w:lvlJc w:val="right"/>
+      <w:pPr>
+        <w:ind w:left="6480" w:hanging="180"/>
+      </w:pPr>
+    </w:lvl>
+  </w:abstractNum>
+  <w:abstractNum w:abstractNumId="4" w15:restartNumberingAfterBreak="0">
     <w:nsid w:val="653041EA"/>
     <w:multiLevelType w:val="hybridMultilevel"/>
     <w:tmpl w:val="BC905B4E"/>
@@ -3268,7 +3804,7 @@
       </w:rPr>
     </w:lvl>
   </w:abstractNum>
-  <w:abstractNum w:abstractNumId="4" w15:restartNumberingAfterBreak="0">
+  <w:abstractNum w:abstractNumId="5" w15:restartNumberingAfterBreak="0">
     <w:nsid w:val="686947A1"/>
     <w:multiLevelType w:val="hybridMultilevel"/>
     <w:tmpl w:val="AC8E3E98"/>
@@ -3358,7 +3894,7 @@
       </w:pPr>
     </w:lvl>
   </w:abstractNum>
-  <w:abstractNum w:abstractNumId="5" w15:restartNumberingAfterBreak="0">
+  <w:abstractNum w:abstractNumId="6" w15:restartNumberingAfterBreak="0">
     <w:nsid w:val="72E8093B"/>
     <w:multiLevelType w:val="hybridMultilevel"/>
     <w:tmpl w:val="B1302146"/>
@@ -3472,13 +4008,13 @@
     </w:lvl>
   </w:abstractNum>
   <w:num w:numId="1">
-    <w:abstractNumId w:val="3"/>
+    <w:abstractNumId w:val="4"/>
   </w:num>
   <w:num w:numId="2">
     <w:abstractNumId w:val="1"/>
   </w:num>
   <w:num w:numId="3">
-    <w:abstractNumId w:val="5"/>
+    <w:abstractNumId w:val="6"/>
   </w:num>
   <w:num w:numId="4">
     <w:abstractNumId w:val="2"/>
@@ -3487,7 +4023,10 @@
     <w:abstractNumId w:val="0"/>
   </w:num>
   <w:num w:numId="6">
-    <w:abstractNumId w:val="4"/>
+    <w:abstractNumId w:val="5"/>
+  </w:num>
+  <w:num w:numId="7">
+    <w:abstractNumId w:val="3"/>
   </w:num>
 </w:numbering>
 </file>
@@ -3937,6 +4476,7 @@
   <w:style w:type="character" w:default="1" w:styleId="DefaultParagraphFont">
     <w:name w:val="Default Paragraph Font"/>
     <w:uiPriority w:val="1"/>
+    <w:semiHidden/>
     <w:unhideWhenUsed/>
   </w:style>
   <w:style w:type="table" w:default="1" w:styleId="TableNormal">
@@ -4352,6 +4892,7 @@
     <w:rsid w:val="005F2AC0"/>
     <w:rsid w:val="008066A9"/>
     <w:rsid w:val="009F5674"/>
+    <w:rsid w:val="00AF08BE"/>
     <w:rsid w:val="00E50A05"/>
   </w:rsids>
   <m:mathPr>
@@ -5138,7 +5679,7 @@
 </file>
 
 <file path=customXml/itemProps2.xml><?xml version="1.0" encoding="utf-8"?>
-<ds:datastoreItem xmlns:ds="http://schemas.openxmlformats.org/officeDocument/2006/customXml" ds:itemID="{DAF9D1C1-D6AD-427E-B665-EC3DAF62CFDC}">
+<ds:datastoreItem xmlns:ds="http://schemas.openxmlformats.org/officeDocument/2006/customXml" ds:itemID="{F380E51D-6578-4F64-B40A-A41B5A23CB18}">
   <ds:schemaRefs>
     <ds:schemaRef ds:uri="http://schemas.openxmlformats.org/officeDocument/2006/bibliography"/>
   </ds:schemaRefs>

</xml_diff>

<commit_message>
Proofread my Progression Report and added pointers to some code Snippets
</commit_message>
<xml_diff>
--- a/Progression Report Draft.docx
+++ b/Progression Report Draft.docx
@@ -843,7 +843,15 @@
         </w:numPr>
       </w:pPr>
       <w:r>
-        <w:t>Learn about Rust’s Tokio Library</w:t>
+        <w:t xml:space="preserve">Learn about Rust’s </w:t>
+      </w:r>
+      <w:proofErr w:type="spellStart"/>
+      <w:r>
+        <w:t>Tokio</w:t>
+      </w:r>
+      <w:proofErr w:type="spellEnd"/>
+      <w:r>
+        <w:t xml:space="preserve"> Library</w:t>
       </w:r>
     </w:p>
     <w:p>
@@ -1007,6 +1015,9 @@
         <w:lastRenderedPageBreak/>
         <w:t>The steps laid out above are but guidelines only. As I have already discovered, some of the steps can be done before others depending on what I find and how my development goes.</w:t>
       </w:r>
+      <w:r>
+        <w:t xml:space="preserve"> Lastly, if the implementation of all of the above is completed successfully, I could take on the challenge of making a relational type of database.</w:t>
+      </w:r>
     </w:p>
     <w:p>
       <w:pPr>
@@ -1063,8 +1074,13 @@
         <w:t xml:space="preserve">My initial reflex was to find resources for learning Rust in the university library. I was successful since I found the book: </w:t>
       </w:r>
       <w:r>
-        <w:t>“Beginning Rust” by Carlo Milanesi</w:t>
-      </w:r>
+        <w:t xml:space="preserve">“Beginning Rust” by Carlo </w:t>
+      </w:r>
+      <w:proofErr w:type="spellStart"/>
+      <w:r>
+        <w:t>Milanesi</w:t>
+      </w:r>
+      <w:proofErr w:type="spellEnd"/>
       <w:r>
         <w:t xml:space="preserve"> </w:t>
       </w:r>
@@ -1080,7 +1096,13 @@
         <w:t>.</w:t>
       </w:r>
       <w:r>
-        <w:t xml:space="preserve"> I got it as an online resource through the library’s online search engine. For the first couple of weeks, m focus was on reading that book. For my second meeting with my supervisor I had produced a simple String manipulation program. Firstly, the user is asked on the terminal what it is they are wanting to do among the following options:</w:t>
+        <w:t xml:space="preserve"> I got it as an online resource through the library’s online search engine. For the first couple of weeks, m</w:t>
+      </w:r>
+      <w:r>
+        <w:t>y</w:t>
+      </w:r>
+      <w:r>
+        <w:t xml:space="preserve"> focus was on reading that book. For my second meeting with my supervisor I had produced a simple String manipulation program. Firstly, the user is asked on the terminal what it is they are wanting to do among the following options:</w:t>
       </w:r>
     </w:p>
     <w:p>
@@ -1116,7 +1138,19 @@
         </w:numPr>
       </w:pPr>
       <w:r>
-        <w:t>Change the case (upper to lower or vice versa) of a single character in the String</w:t>
+        <w:t>Change the case (upper</w:t>
+      </w:r>
+      <w:r>
+        <w:t>case</w:t>
+      </w:r>
+      <w:r>
+        <w:t xml:space="preserve"> to lower</w:t>
+      </w:r>
+      <w:r>
+        <w:t>case</w:t>
+      </w:r>
+      <w:r>
+        <w:t xml:space="preserve"> or vice versa) of a single character in the String</w:t>
       </w:r>
     </w:p>
     <w:p>
@@ -1156,13 +1190,172 @@
         <w:t>.</w:t>
       </w:r>
     </w:p>
-    <w:bookmarkStart w:id="0" w:name="_MON_1635078376"/>
-    <w:bookmarkEnd w:id="0"/>
     <w:p>
       <w:pPr>
         <w:keepNext/>
         <w:jc w:val="center"/>
       </w:pPr>
+      <w:r>
+        <w:rPr>
+          <w:noProof/>
+        </w:rPr>
+        <w:lastRenderedPageBreak/>
+        <mc:AlternateContent>
+          <mc:Choice Requires="wps">
+            <w:drawing>
+              <wp:anchor distT="0" distB="0" distL="114300" distR="114300" simplePos="0" relativeHeight="251661312" behindDoc="0" locked="0" layoutInCell="1" allowOverlap="1" wp14:anchorId="5ACE7D6E" wp14:editId="226A708E">
+                <wp:simplePos x="0" y="0"/>
+                <wp:positionH relativeFrom="column">
+                  <wp:posOffset>4010025</wp:posOffset>
+                </wp:positionH>
+                <wp:positionV relativeFrom="paragraph">
+                  <wp:posOffset>2057400</wp:posOffset>
+                </wp:positionV>
+                <wp:extent cx="914400" cy="276225"/>
+                <wp:effectExtent l="0" t="0" r="13970" b="28575"/>
+                <wp:wrapNone/>
+                <wp:docPr id="3" name="Text Box 3"/>
+                <wp:cNvGraphicFramePr/>
+                <a:graphic xmlns:a="http://schemas.openxmlformats.org/drawingml/2006/main">
+                  <a:graphicData uri="http://schemas.microsoft.com/office/word/2010/wordprocessingShape">
+                    <wps:wsp>
+                      <wps:cNvSpPr txBox="1"/>
+                      <wps:spPr>
+                        <a:xfrm>
+                          <a:off x="0" y="0"/>
+                          <a:ext cx="914400" cy="276225"/>
+                        </a:xfrm>
+                        <a:prstGeom prst="rect">
+                          <a:avLst/>
+                        </a:prstGeom>
+                        <a:solidFill>
+                          <a:schemeClr val="lt1"/>
+                        </a:solidFill>
+                        <a:ln w="6350">
+                          <a:solidFill>
+                            <a:prstClr val="black"/>
+                          </a:solidFill>
+                        </a:ln>
+                      </wps:spPr>
+                      <wps:txbx>
+                        <w:txbxContent>
+                          <w:p>
+                            <w:r>
+                              <w:t>Functions that work on Iterators</w:t>
+                            </w:r>
+                          </w:p>
+                        </w:txbxContent>
+                      </wps:txbx>
+                      <wps:bodyPr rot="0" spcFirstLastPara="0" vertOverflow="overflow" horzOverflow="overflow" vert="horz" wrap="none" lIns="91440" tIns="45720" rIns="91440" bIns="45720" numCol="1" spcCol="0" rtlCol="0" fromWordArt="0" anchor="t" anchorCtr="0" forceAA="0" compatLnSpc="1">
+                        <a:prstTxWarp prst="textNoShape">
+                          <a:avLst/>
+                        </a:prstTxWarp>
+                        <a:noAutofit/>
+                      </wps:bodyPr>
+                    </wps:wsp>
+                  </a:graphicData>
+                </a:graphic>
+                <wp14:sizeRelV relativeFrom="margin">
+                  <wp14:pctHeight>0</wp14:pctHeight>
+                </wp14:sizeRelV>
+              </wp:anchor>
+            </w:drawing>
+          </mc:Choice>
+          <mc:Fallback>
+            <w:pict>
+              <v:shape w14:anchorId="5ACE7D6E" id="Text Box 3" o:spid="_x0000_s1027" type="#_x0000_t202" style="position:absolute;left:0;text-align:left;margin-left:315.75pt;margin-top:162pt;width:1in;height:21.75pt;z-index:251661312;visibility:visible;mso-wrap-style:none;mso-height-percent:0;mso-wrap-distance-left:9pt;mso-wrap-distance-top:0;mso-wrap-distance-right:9pt;mso-wrap-distance-bottom:0;mso-position-horizontal:absolute;mso-position-horizontal-relative:text;mso-position-vertical:absolute;mso-position-vertical-relative:text;mso-height-percent:0;mso-height-relative:margin;v-text-anchor:top" o:gfxdata="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" fillcolor="white [3201]" strokeweight=".5pt">
+                <v:textbox>
+                  <w:txbxContent>
+                    <w:p>
+                      <w:r>
+                        <w:t>Functions that work on Iterators</w:t>
+                      </w:r>
+                    </w:p>
+                  </w:txbxContent>
+                </v:textbox>
+              </v:shape>
+            </w:pict>
+          </mc:Fallback>
+        </mc:AlternateContent>
+      </w:r>
+      <w:r>
+        <w:rPr>
+          <w:noProof/>
+        </w:rPr>
+        <mc:AlternateContent>
+          <mc:Choice Requires="wps">
+            <w:drawing>
+              <wp:anchor distT="0" distB="0" distL="114300" distR="114300" simplePos="0" relativeHeight="251660288" behindDoc="0" locked="0" layoutInCell="1" allowOverlap="1" wp14:anchorId="19DFF40A" wp14:editId="152FA053">
+                <wp:simplePos x="0" y="0"/>
+                <wp:positionH relativeFrom="column">
+                  <wp:posOffset>1980565</wp:posOffset>
+                </wp:positionH>
+                <wp:positionV relativeFrom="paragraph">
+                  <wp:posOffset>2257425</wp:posOffset>
+                </wp:positionV>
+                <wp:extent cx="1943100" cy="209550"/>
+                <wp:effectExtent l="38100" t="0" r="19050" b="95250"/>
+                <wp:wrapNone/>
+                <wp:docPr id="2" name="Straight Arrow Connector 2"/>
+                <wp:cNvGraphicFramePr/>
+                <a:graphic xmlns:a="http://schemas.openxmlformats.org/drawingml/2006/main">
+                  <a:graphicData uri="http://schemas.microsoft.com/office/word/2010/wordprocessingShape">
+                    <wps:wsp>
+                      <wps:cNvCnPr/>
+                      <wps:spPr>
+                        <a:xfrm flipH="1">
+                          <a:off x="0" y="0"/>
+                          <a:ext cx="1943100" cy="209550"/>
+                        </a:xfrm>
+                        <a:prstGeom prst="straightConnector1">
+                          <a:avLst/>
+                        </a:prstGeom>
+                        <a:ln>
+                          <a:tailEnd type="triangle"/>
+                        </a:ln>
+                      </wps:spPr>
+                      <wps:style>
+                        <a:lnRef idx="1">
+                          <a:schemeClr val="dk1"/>
+                        </a:lnRef>
+                        <a:fillRef idx="0">
+                          <a:schemeClr val="dk1"/>
+                        </a:fillRef>
+                        <a:effectRef idx="0">
+                          <a:schemeClr val="dk1"/>
+                        </a:effectRef>
+                        <a:fontRef idx="minor">
+                          <a:schemeClr val="tx1"/>
+                        </a:fontRef>
+                      </wps:style>
+                      <wps:bodyPr/>
+                    </wps:wsp>
+                  </a:graphicData>
+                </a:graphic>
+                <wp14:sizeRelH relativeFrom="margin">
+                  <wp14:pctWidth>0</wp14:pctWidth>
+                </wp14:sizeRelH>
+                <wp14:sizeRelV relativeFrom="margin">
+                  <wp14:pctHeight>0</wp14:pctHeight>
+                </wp14:sizeRelV>
+              </wp:anchor>
+            </w:drawing>
+          </mc:Choice>
+          <mc:Fallback>
+            <w:pict>
+              <v:shapetype w14:anchorId="00538EB9" id="_x0000_t32" coordsize="21600,21600" o:spt="32" o:oned="t" path="m,l21600,21600e" filled="f">
+                <v:path arrowok="t" fillok="f" o:connecttype="none"/>
+                <o:lock v:ext="edit" shapetype="t"/>
+              </v:shapetype>
+              <v:shape id="Straight Arrow Connector 2" o:spid="_x0000_s1026" type="#_x0000_t32" style="position:absolute;margin-left:155.95pt;margin-top:177.75pt;width:153pt;height:16.5pt;flip:x;z-index:251660288;visibility:visible;mso-wrap-style:square;mso-width-percent:0;mso-height-percent:0;mso-wrap-distance-left:9pt;mso-wrap-distance-top:0;mso-wrap-distance-right:9pt;mso-wrap-distance-bottom:0;mso-position-horizontal:absolute;mso-position-horizontal-relative:text;mso-position-vertical:absolute;mso-position-vertical-relative:text;mso-width-percent:0;mso-height-percent:0;mso-width-relative:margin;mso-height-relative:margin" o:gfxdata="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" strokecolor="black [3200]" strokeweight=".5pt">
+                <v:stroke endarrow="block" joinstyle="miter"/>
+              </v:shape>
+            </w:pict>
+          </mc:Fallback>
+        </mc:AlternateContent>
+      </w:r>
+      <w:bookmarkStart w:id="0" w:name="_MON_1635078376"/>
+      <w:bookmarkEnd w:id="0"/>
       <w:r>
         <w:object w:dxaOrig="9026" w:dyaOrig="6352" w14:anchorId="11FDE486">
           <v:shapetype id="_x0000_t75" coordsize="21600,21600" o:spt="75" o:preferrelative="t" path="m@4@5l@4@11@9@11@9@5xe" filled="f" stroked="f">
@@ -1184,10 +1377,10 @@
             <v:path o:extrusionok="f" gradientshapeok="t" o:connecttype="rect"/>
             <o:lock v:ext="edit" aspectratio="t"/>
           </v:shapetype>
-          <v:shape id="_x0000_i1040" type="#_x0000_t75" style="width:420pt;height:291.75pt" o:ole="">
+          <v:shape id="_x0000_i1025" type="#_x0000_t75" style="width:420pt;height:291.75pt" o:ole="">
             <v:imagedata r:id="rId12" o:title="" cropbottom="5231f" cropright="4572f"/>
           </v:shape>
-          <o:OLEObject Type="Embed" ProgID="Word.OpenDocumentText.12" ShapeID="_x0000_i1040" DrawAspect="Content" ObjectID="_1635771065" r:id="rId13"/>
+          <o:OLEObject Type="Embed" ProgID="Word.OpenDocumentText.12" ShapeID="_x0000_i1025" DrawAspect="Content" ObjectID="_1635838610" r:id="rId13"/>
         </w:object>
       </w:r>
     </w:p>
@@ -1199,44 +1392,185 @@
       <w:r>
         <w:t xml:space="preserve">Snippet </w:t>
       </w:r>
-      <w:r>
-        <w:fldChar w:fldCharType="begin"/>
-      </w:r>
-      <w:r>
-        <w:instrText xml:space="preserve"> SEQ Snippet \* ARABIC </w:instrText>
-      </w:r>
-      <w:r>
-        <w:fldChar w:fldCharType="separate"/>
-      </w:r>
+      <w:fldSimple w:instr=" SEQ Snippet \* ARABIC ">
+        <w:r>
+          <w:rPr>
+            <w:noProof/>
+          </w:rPr>
+          <w:t>1</w:t>
+        </w:r>
+      </w:fldSimple>
+      <w:r>
+        <w:t>: Function to remove a character from a String</w:t>
+      </w:r>
+    </w:p>
+    <w:p>
+      <w:pPr>
+        <w:keepNext/>
+        <w:jc w:val="center"/>
+      </w:pPr>
       <w:r>
         <w:rPr>
           <w:noProof/>
         </w:rPr>
-        <w:t>1</w:t>
+        <mc:AlternateContent>
+          <mc:Choice Requires="wps">
+            <w:drawing>
+              <wp:anchor distT="0" distB="0" distL="114300" distR="114300" simplePos="0" relativeHeight="251663360" behindDoc="0" locked="0" layoutInCell="1" allowOverlap="1" wp14:anchorId="1D6D40C4" wp14:editId="24FDA06C">
+                <wp:simplePos x="0" y="0"/>
+                <wp:positionH relativeFrom="column">
+                  <wp:posOffset>5048250</wp:posOffset>
+                </wp:positionH>
+                <wp:positionV relativeFrom="paragraph">
+                  <wp:posOffset>874395</wp:posOffset>
+                </wp:positionV>
+                <wp:extent cx="914400" cy="247650"/>
+                <wp:effectExtent l="0" t="0" r="16510" b="19050"/>
+                <wp:wrapNone/>
+                <wp:docPr id="6" name="Text Box 6"/>
+                <wp:cNvGraphicFramePr/>
+                <a:graphic xmlns:a="http://schemas.openxmlformats.org/drawingml/2006/main">
+                  <a:graphicData uri="http://schemas.microsoft.com/office/word/2010/wordprocessingShape">
+                    <wps:wsp>
+                      <wps:cNvSpPr txBox="1"/>
+                      <wps:spPr>
+                        <a:xfrm>
+                          <a:off x="0" y="0"/>
+                          <a:ext cx="914400" cy="247650"/>
+                        </a:xfrm>
+                        <a:prstGeom prst="rect">
+                          <a:avLst/>
+                        </a:prstGeom>
+                        <a:solidFill>
+                          <a:schemeClr val="lt1"/>
+                        </a:solidFill>
+                        <a:ln w="6350">
+                          <a:solidFill>
+                            <a:prstClr val="black"/>
+                          </a:solidFill>
+                        </a:ln>
+                      </wps:spPr>
+                      <wps:txbx>
+                        <w:txbxContent>
+                          <w:p>
+                            <w:r>
+                              <w:t>Saves to a text file</w:t>
+                            </w:r>
+                          </w:p>
+                        </w:txbxContent>
+                      </wps:txbx>
+                      <wps:bodyPr rot="0" spcFirstLastPara="0" vertOverflow="overflow" horzOverflow="overflow" vert="horz" wrap="none" lIns="91440" tIns="45720" rIns="91440" bIns="45720" numCol="1" spcCol="0" rtlCol="0" fromWordArt="0" anchor="t" anchorCtr="0" forceAA="0" compatLnSpc="1">
+                        <a:prstTxWarp prst="textNoShape">
+                          <a:avLst/>
+                        </a:prstTxWarp>
+                        <a:noAutofit/>
+                      </wps:bodyPr>
+                    </wps:wsp>
+                  </a:graphicData>
+                </a:graphic>
+                <wp14:sizeRelV relativeFrom="margin">
+                  <wp14:pctHeight>0</wp14:pctHeight>
+                </wp14:sizeRelV>
+              </wp:anchor>
+            </w:drawing>
+          </mc:Choice>
+          <mc:Fallback>
+            <w:pict>
+              <v:shape w14:anchorId="1D6D40C4" id="Text Box 6" o:spid="_x0000_s1028" type="#_x0000_t202" style="position:absolute;left:0;text-align:left;margin-left:397.5pt;margin-top:68.85pt;width:1in;height:19.5pt;z-index:251663360;visibility:visible;mso-wrap-style:none;mso-height-percent:0;mso-wrap-distance-left:9pt;mso-wrap-distance-top:0;mso-wrap-distance-right:9pt;mso-wrap-distance-bottom:0;mso-position-horizontal:absolute;mso-position-horizontal-relative:text;mso-position-vertical:absolute;mso-position-vertical-relative:text;mso-height-percent:0;mso-height-relative:margin;v-text-anchor:top" o:gfxdata="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" fillcolor="white [3201]" strokeweight=".5pt">
+                <v:textbox>
+                  <w:txbxContent>
+                    <w:p>
+                      <w:r>
+                        <w:t>Saves to a text file</w:t>
+                      </w:r>
+                    </w:p>
+                  </w:txbxContent>
+                </v:textbox>
+              </v:shape>
+            </w:pict>
+          </mc:Fallback>
+        </mc:AlternateContent>
       </w:r>
       <w:r>
         <w:rPr>
           <w:noProof/>
         </w:rPr>
-        <w:fldChar w:fldCharType="end"/>
-      </w:r>
-      <w:r>
-        <w:t>: Function to remove a character from a String</w:t>
-      </w:r>
-    </w:p>
-    <w:bookmarkStart w:id="1" w:name="_MON_1635078503"/>
-    <w:bookmarkEnd w:id="1"/>
-    <w:p>
-      <w:pPr>
-        <w:keepNext/>
-        <w:jc w:val="center"/>
-      </w:pPr>
+        <mc:AlternateContent>
+          <mc:Choice Requires="wps">
+            <w:drawing>
+              <wp:anchor distT="0" distB="0" distL="114300" distR="114300" simplePos="0" relativeHeight="251662336" behindDoc="0" locked="0" layoutInCell="1" allowOverlap="1" wp14:anchorId="6408A183" wp14:editId="70F7F27C">
+                <wp:simplePos x="0" y="0"/>
+                <wp:positionH relativeFrom="column">
+                  <wp:posOffset>3781425</wp:posOffset>
+                </wp:positionH>
+                <wp:positionV relativeFrom="paragraph">
+                  <wp:posOffset>1017270</wp:posOffset>
+                </wp:positionV>
+                <wp:extent cx="1238250" cy="400050"/>
+                <wp:effectExtent l="38100" t="0" r="19050" b="76200"/>
+                <wp:wrapNone/>
+                <wp:docPr id="5" name="Straight Arrow Connector 5"/>
+                <wp:cNvGraphicFramePr/>
+                <a:graphic xmlns:a="http://schemas.openxmlformats.org/drawingml/2006/main">
+                  <a:graphicData uri="http://schemas.microsoft.com/office/word/2010/wordprocessingShape">
+                    <wps:wsp>
+                      <wps:cNvCnPr/>
+                      <wps:spPr>
+                        <a:xfrm flipH="1">
+                          <a:off x="0" y="0"/>
+                          <a:ext cx="1238250" cy="400050"/>
+                        </a:xfrm>
+                        <a:prstGeom prst="straightConnector1">
+                          <a:avLst/>
+                        </a:prstGeom>
+                        <a:ln>
+                          <a:tailEnd type="triangle"/>
+                        </a:ln>
+                      </wps:spPr>
+                      <wps:style>
+                        <a:lnRef idx="1">
+                          <a:schemeClr val="dk1"/>
+                        </a:lnRef>
+                        <a:fillRef idx="0">
+                          <a:schemeClr val="dk1"/>
+                        </a:fillRef>
+                        <a:effectRef idx="0">
+                          <a:schemeClr val="dk1"/>
+                        </a:effectRef>
+                        <a:fontRef idx="minor">
+                          <a:schemeClr val="tx1"/>
+                        </a:fontRef>
+                      </wps:style>
+                      <wps:bodyPr/>
+                    </wps:wsp>
+                  </a:graphicData>
+                </a:graphic>
+                <wp14:sizeRelH relativeFrom="margin">
+                  <wp14:pctWidth>0</wp14:pctWidth>
+                </wp14:sizeRelH>
+                <wp14:sizeRelV relativeFrom="margin">
+                  <wp14:pctHeight>0</wp14:pctHeight>
+                </wp14:sizeRelV>
+              </wp:anchor>
+            </w:drawing>
+          </mc:Choice>
+          <mc:Fallback>
+            <w:pict>
+              <v:shape w14:anchorId="454E9B95" id="Straight Arrow Connector 5" o:spid="_x0000_s1026" type="#_x0000_t32" style="position:absolute;margin-left:297.75pt;margin-top:80.1pt;width:97.5pt;height:31.5pt;flip:x;z-index:251662336;visibility:visible;mso-wrap-style:square;mso-width-percent:0;mso-height-percent:0;mso-wrap-distance-left:9pt;mso-wrap-distance-top:0;mso-wrap-distance-right:9pt;mso-wrap-distance-bottom:0;mso-position-horizontal:absolute;mso-position-horizontal-relative:text;mso-position-vertical:absolute;mso-position-vertical-relative:text;mso-width-percent:0;mso-height-percent:0;mso-width-relative:margin;mso-height-relative:margin" o:gfxdata="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" strokecolor="black [3200]" strokeweight=".5pt">
+                <v:stroke endarrow="block" joinstyle="miter"/>
+              </v:shape>
+            </w:pict>
+          </mc:Fallback>
+        </mc:AlternateContent>
+      </w:r>
+      <w:bookmarkStart w:id="1" w:name="_MON_1635078503"/>
+      <w:bookmarkEnd w:id="1"/>
       <w:r>
         <w:object w:dxaOrig="9026" w:dyaOrig="4688" w14:anchorId="1262D5F2">
           <v:shape id="_x0000_i1026" type="#_x0000_t75" style="width:436.5pt;height:210.75pt" o:ole="">
             <v:imagedata r:id="rId14" o:title="" cropbottom="6700f" cropright="2177f"/>
           </v:shape>
-          <o:OLEObject Type="Embed" ProgID="Word.OpenDocumentText.12" ShapeID="_x0000_i1026" DrawAspect="Content" ObjectID="_1635771066" r:id="rId15"/>
+          <o:OLEObject Type="Embed" ProgID="Word.OpenDocumentText.12" ShapeID="_x0000_i1026" DrawAspect="Content" ObjectID="_1635838611" r:id="rId15"/>
         </w:object>
       </w:r>
     </w:p>
@@ -1248,27 +1582,14 @@
       <w:r>
         <w:t xml:space="preserve">Snippet </w:t>
       </w:r>
-      <w:r>
-        <w:fldChar w:fldCharType="begin"/>
-      </w:r>
-      <w:r>
-        <w:instrText xml:space="preserve"> SEQ Snippet \* ARABIC </w:instrText>
-      </w:r>
-      <w:r>
-        <w:fldChar w:fldCharType="separate"/>
-      </w:r>
-      <w:r>
-        <w:rPr>
-          <w:noProof/>
-        </w:rPr>
-        <w:t>2</w:t>
-      </w:r>
-      <w:r>
-        <w:rPr>
-          <w:noProof/>
-        </w:rPr>
-        <w:fldChar w:fldCharType="end"/>
-      </w:r>
+      <w:fldSimple w:instr=" SEQ Snippet \* ARABIC ">
+        <w:r>
+          <w:rPr>
+            <w:noProof/>
+          </w:rPr>
+          <w:t>2</w:t>
+        </w:r>
+      </w:fldSimple>
       <w:r>
         <w:t>: Saving to the file system</w:t>
       </w:r>
@@ -1278,7 +1599,15 @@
         <w:t xml:space="preserve">Over the next couple of weeks, I finished reading the book. The last couple of chapters explained the concept of borrowing and Lifetimes. I was still confused after reading the book, so I looked for more information online. Among what I found, </w:t>
       </w:r>
       <w:r>
-        <w:t xml:space="preserve">what stood out was a video on Youtube </w:t>
+        <w:t xml:space="preserve">what stood out was a video on </w:t>
+      </w:r>
+      <w:proofErr w:type="spellStart"/>
+      <w:r>
+        <w:t>Youtube</w:t>
+      </w:r>
+      <w:proofErr w:type="spellEnd"/>
+      <w:r>
+        <w:t xml:space="preserve"> </w:t>
       </w:r>
       <w:r>
         <w:t xml:space="preserve">titled </w:t>
@@ -1297,7 +1626,15 @@
         <w:t xml:space="preserve">by </w:t>
       </w:r>
       <w:r>
-        <w:t xml:space="preserve">the channel “BinaryAdventure” </w:t>
+        <w:t>the channel “</w:t>
+      </w:r>
+      <w:proofErr w:type="spellStart"/>
+      <w:r>
+        <w:t>BinaryAdventure</w:t>
+      </w:r>
+      <w:proofErr w:type="spellEnd"/>
+      <w:r>
+        <w:t xml:space="preserve">” </w:t>
       </w:r>
       <w:hyperlink w:anchor="_References" w:history="1">
         <w:r>
@@ -1317,19 +1654,49 @@
     <w:p>
       <w:r>
         <w:lastRenderedPageBreak/>
-        <w:t xml:space="preserve">I decided to put the research into Lifetimes on hold as I had agreed with my supervisor that I would aim to produce a simple server by our next meeting. So, I started learning about the I/O libraries in Rust and then came across Tokio. My supervisor had mentioned previously that I would probably have to make use of this </w:t>
+        <w:t xml:space="preserve">I decided to put the research into Lifetimes on hold as I had agreed with my supervisor that I would aim to produce a simple server by our next meeting. So, I started learning about the I/O libraries in Rust and then came across </w:t>
+      </w:r>
+      <w:r>
+        <w:t>“</w:t>
+      </w:r>
+      <w:proofErr w:type="spellStart"/>
+      <w:r>
+        <w:t>Tokio</w:t>
+      </w:r>
+      <w:proofErr w:type="spellEnd"/>
+      <w:r>
+        <w:t>”</w:t>
+      </w:r>
+      <w:r>
+        <w:t xml:space="preserve">. My supervisor had mentioned previously that I would probably have to make use of this </w:t>
       </w:r>
       <w:r>
         <w:t>library,</w:t>
       </w:r>
       <w:r>
-        <w:t xml:space="preserve"> so I decided to look into it. By following the tutorials in the Tokio documentation I made a simple “Echo” server</w:t>
+        <w:t xml:space="preserve"> so I decided to look into it. By following the tutorials in the </w:t>
+      </w:r>
+      <w:proofErr w:type="spellStart"/>
+      <w:r>
+        <w:t>Tokio</w:t>
+      </w:r>
+      <w:proofErr w:type="spellEnd"/>
+      <w:r>
+        <w:t xml:space="preserve"> documentation I made a simple “Echo” server</w:t>
       </w:r>
       <w:r>
         <w:t xml:space="preserve"> (v1 on GitLab)</w:t>
       </w:r>
       <w:r>
-        <w:t>. This program, when you connect through a client like “Telnet” on Windows will immediately send back anything that is sent to it i.e. if you press “h” on your keyboard, you would receive “h” back immediately so your terminal would display “hh”</w:t>
+        <w:t>. This program, when you connect through a client like “Telnet” on Windows will immediately send back anything that is sent to it i.e. if you press “h” on your keyboard, you would receive “h” back immediately so your terminal would display “</w:t>
+      </w:r>
+      <w:proofErr w:type="spellStart"/>
+      <w:r>
+        <w:t>hh</w:t>
+      </w:r>
+      <w:proofErr w:type="spellEnd"/>
+      <w:r>
+        <w:t>”</w:t>
       </w:r>
       <w:r>
         <w:t xml:space="preserve"> (Snippet 3)</w:t>
@@ -1341,22 +1708,188 @@
         <w:t xml:space="preserve"> </w:t>
       </w:r>
       <w:r>
-        <w:t>This implementation of Echo did not satisfy me, I decided I wanted to implement a version where the sent data would only be returned upon a newline being received i.e. when the user presses the enter key.</w:t>
-      </w:r>
-    </w:p>
-    <w:bookmarkStart w:id="2" w:name="_MON_1635078739"/>
-    <w:bookmarkEnd w:id="2"/>
+        <w:t xml:space="preserve">This implementation of Echo did not satisfy me, I decided I wanted to implement a version where the sent data would only be returned upon a newline being received i.e. when the user presses the </w:t>
+      </w:r>
+      <w:r>
+        <w:t>E</w:t>
+      </w:r>
+      <w:r>
+        <w:t>nter key.</w:t>
+      </w:r>
+    </w:p>
     <w:p>
       <w:pPr>
         <w:keepNext/>
         <w:jc w:val="center"/>
       </w:pPr>
+      <w:r>
+        <w:rPr>
+          <w:noProof/>
+        </w:rPr>
+        <mc:AlternateContent>
+          <mc:Choice Requires="wps">
+            <w:drawing>
+              <wp:anchor distT="0" distB="0" distL="114300" distR="114300" simplePos="0" relativeHeight="251665408" behindDoc="0" locked="0" layoutInCell="1" allowOverlap="1" wp14:anchorId="41D3F45F" wp14:editId="1A0F5CE5">
+                <wp:simplePos x="0" y="0"/>
+                <wp:positionH relativeFrom="page">
+                  <wp:posOffset>5962650</wp:posOffset>
+                </wp:positionH>
+                <wp:positionV relativeFrom="paragraph">
+                  <wp:posOffset>10795</wp:posOffset>
+                </wp:positionV>
+                <wp:extent cx="1285875" cy="466725"/>
+                <wp:effectExtent l="0" t="0" r="28575" b="28575"/>
+                <wp:wrapNone/>
+                <wp:docPr id="8" name="Text Box 8"/>
+                <wp:cNvGraphicFramePr/>
+                <a:graphic xmlns:a="http://schemas.openxmlformats.org/drawingml/2006/main">
+                  <a:graphicData uri="http://schemas.microsoft.com/office/word/2010/wordprocessingShape">
+                    <wps:wsp>
+                      <wps:cNvSpPr txBox="1"/>
+                      <wps:spPr>
+                        <a:xfrm>
+                          <a:off x="0" y="0"/>
+                          <a:ext cx="1285875" cy="466725"/>
+                        </a:xfrm>
+                        <a:prstGeom prst="rect">
+                          <a:avLst/>
+                        </a:prstGeom>
+                        <a:solidFill>
+                          <a:schemeClr val="lt1"/>
+                        </a:solidFill>
+                        <a:ln w="6350">
+                          <a:solidFill>
+                            <a:prstClr val="black"/>
+                          </a:solidFill>
+                        </a:ln>
+                      </wps:spPr>
+                      <wps:txbx>
+                        <w:txbxContent>
+                          <w:p>
+                            <w:r>
+                              <w:t>Getting input</w:t>
+                            </w:r>
+                            <w:r>
+                              <w:br/>
+                              <w:t>and output stream</w:t>
+                            </w:r>
+                          </w:p>
+                        </w:txbxContent>
+                      </wps:txbx>
+                      <wps:bodyPr rot="0" spcFirstLastPara="0" vertOverflow="overflow" horzOverflow="overflow" vert="horz" wrap="square" lIns="91440" tIns="45720" rIns="91440" bIns="45720" numCol="1" spcCol="0" rtlCol="0" fromWordArt="0" anchor="t" anchorCtr="0" forceAA="0" compatLnSpc="1">
+                        <a:prstTxWarp prst="textNoShape">
+                          <a:avLst/>
+                        </a:prstTxWarp>
+                        <a:noAutofit/>
+                      </wps:bodyPr>
+                    </wps:wsp>
+                  </a:graphicData>
+                </a:graphic>
+                <wp14:sizeRelH relativeFrom="margin">
+                  <wp14:pctWidth>0</wp14:pctWidth>
+                </wp14:sizeRelH>
+                <wp14:sizeRelV relativeFrom="margin">
+                  <wp14:pctHeight>0</wp14:pctHeight>
+                </wp14:sizeRelV>
+              </wp:anchor>
+            </w:drawing>
+          </mc:Choice>
+          <mc:Fallback>
+            <w:pict>
+              <v:shape w14:anchorId="41D3F45F" id="Text Box 8" o:spid="_x0000_s1029" type="#_x0000_t202" style="position:absolute;left:0;text-align:left;margin-left:469.5pt;margin-top:.85pt;width:101.25pt;height:36.75pt;z-index:251665408;visibility:visible;mso-wrap-style:square;mso-width-percent:0;mso-height-percent:0;mso-wrap-distance-left:9pt;mso-wrap-distance-top:0;mso-wrap-distance-right:9pt;mso-wrap-distance-bottom:0;mso-position-horizontal:absolute;mso-position-horizontal-relative:page;mso-position-vertical:absolute;mso-position-vertical-relative:text;mso-width-percent:0;mso-height-percent:0;mso-width-relative:margin;mso-height-relative:margin;v-text-anchor:top" o:gfxdata="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" fillcolor="white [3201]" strokeweight=".5pt">
+                <v:textbox>
+                  <w:txbxContent>
+                    <w:p>
+                      <w:r>
+                        <w:t>Getting input</w:t>
+                      </w:r>
+                      <w:r>
+                        <w:br/>
+                        <w:t>and output stream</w:t>
+                      </w:r>
+                    </w:p>
+                  </w:txbxContent>
+                </v:textbox>
+                <w10:wrap anchorx="page"/>
+              </v:shape>
+            </w:pict>
+          </mc:Fallback>
+        </mc:AlternateContent>
+      </w:r>
+      <w:r>
+        <w:rPr>
+          <w:noProof/>
+        </w:rPr>
+        <mc:AlternateContent>
+          <mc:Choice Requires="wps">
+            <w:drawing>
+              <wp:anchor distT="0" distB="0" distL="114300" distR="114300" simplePos="0" relativeHeight="251664384" behindDoc="0" locked="0" layoutInCell="1" allowOverlap="1" wp14:anchorId="2155A927" wp14:editId="39B7413C">
+                <wp:simplePos x="0" y="0"/>
+                <wp:positionH relativeFrom="column">
+                  <wp:posOffset>4267200</wp:posOffset>
+                </wp:positionH>
+                <wp:positionV relativeFrom="paragraph">
+                  <wp:posOffset>86995</wp:posOffset>
+                </wp:positionV>
+                <wp:extent cx="762000" cy="0"/>
+                <wp:effectExtent l="38100" t="76200" r="0" b="95250"/>
+                <wp:wrapNone/>
+                <wp:docPr id="7" name="Straight Arrow Connector 7"/>
+                <wp:cNvGraphicFramePr/>
+                <a:graphic xmlns:a="http://schemas.openxmlformats.org/drawingml/2006/main">
+                  <a:graphicData uri="http://schemas.microsoft.com/office/word/2010/wordprocessingShape">
+                    <wps:wsp>
+                      <wps:cNvCnPr/>
+                      <wps:spPr>
+                        <a:xfrm flipH="1">
+                          <a:off x="0" y="0"/>
+                          <a:ext cx="762000" cy="0"/>
+                        </a:xfrm>
+                        <a:prstGeom prst="straightConnector1">
+                          <a:avLst/>
+                        </a:prstGeom>
+                        <a:ln>
+                          <a:tailEnd type="triangle"/>
+                        </a:ln>
+                      </wps:spPr>
+                      <wps:style>
+                        <a:lnRef idx="1">
+                          <a:schemeClr val="dk1"/>
+                        </a:lnRef>
+                        <a:fillRef idx="0">
+                          <a:schemeClr val="dk1"/>
+                        </a:fillRef>
+                        <a:effectRef idx="0">
+                          <a:schemeClr val="dk1"/>
+                        </a:effectRef>
+                        <a:fontRef idx="minor">
+                          <a:schemeClr val="tx1"/>
+                        </a:fontRef>
+                      </wps:style>
+                      <wps:bodyPr/>
+                    </wps:wsp>
+                  </a:graphicData>
+                </a:graphic>
+              </wp:anchor>
+            </w:drawing>
+          </mc:Choice>
+          <mc:Fallback>
+            <w:pict>
+              <v:shape w14:anchorId="6B1E363D" id="Straight Arrow Connector 7" o:spid="_x0000_s1026" type="#_x0000_t32" style="position:absolute;margin-left:336pt;margin-top:6.85pt;width:60pt;height:0;flip:x;z-index:251664384;visibility:visible;mso-wrap-style:square;mso-wrap-distance-left:9pt;mso-wrap-distance-top:0;mso-wrap-distance-right:9pt;mso-wrap-distance-bottom:0;mso-position-horizontal:absolute;mso-position-horizontal-relative:text;mso-position-vertical:absolute;mso-position-vertical-relative:text" o:gfxdata="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" strokecolor="black [3200]" strokeweight=".5pt">
+                <v:stroke endarrow="block" joinstyle="miter"/>
+              </v:shape>
+            </w:pict>
+          </mc:Fallback>
+        </mc:AlternateContent>
+      </w:r>
+      <w:bookmarkStart w:id="2" w:name="_MON_1635078739"/>
+      <w:bookmarkEnd w:id="2"/>
       <w:r>
         <w:object w:dxaOrig="9026" w:dyaOrig="3468" w14:anchorId="78AC4A35">
           <v:shape id="_x0000_i1027" type="#_x0000_t75" style="width:424.5pt;height:149.25pt" o:ole="">
             <v:imagedata r:id="rId16" o:title="" cropbottom="9079f" cropright="3919f"/>
           </v:shape>
-          <o:OLEObject Type="Embed" ProgID="Word.OpenDocumentText.12" ShapeID="_x0000_i1027" DrawAspect="Content" ObjectID="_1635771067" r:id="rId17"/>
+          <o:OLEObject Type="Embed" ProgID="Word.OpenDocumentText.12" ShapeID="_x0000_i1027" DrawAspect="Content" ObjectID="_1635838612" r:id="rId17"/>
         </w:object>
       </w:r>
     </w:p>
@@ -1368,34 +1901,71 @@
       <w:r>
         <w:t xml:space="preserve">Snippet </w:t>
       </w:r>
-      <w:r>
-        <w:fldChar w:fldCharType="begin"/>
-      </w:r>
-      <w:r>
-        <w:instrText xml:space="preserve"> SEQ Snippet \* ARABIC </w:instrText>
-      </w:r>
-      <w:r>
-        <w:fldChar w:fldCharType="separate"/>
-      </w:r>
-      <w:r>
-        <w:rPr>
-          <w:noProof/>
-        </w:rPr>
-        <w:t>3</w:t>
-      </w:r>
-      <w:r>
-        <w:rPr>
-          <w:noProof/>
-        </w:rPr>
-        <w:fldChar w:fldCharType="end"/>
-      </w:r>
-      <w:r>
-        <w:t>: The part of the program that echoes back characters by using the copy function from the Tokio library</w:t>
-      </w:r>
-    </w:p>
-    <w:p>
-      <w:r>
-        <w:t>After a bit of digging, I found out about the Tokio Codec library which is used to apply certain modifications to data (as I presently understand it). The objects in the library work on the “Streams” (Input) and “Sinks” (Output) objects in Tokio’s I/O library. In the Codecs library one can find the “LinesCodec” object which splits data by using the newline (“\r\n” on Windows) character(s)</w:t>
+      <w:fldSimple w:instr=" SEQ Snippet \* ARABIC ">
+        <w:r>
+          <w:rPr>
+            <w:noProof/>
+          </w:rPr>
+          <w:t>3</w:t>
+        </w:r>
+      </w:fldSimple>
+      <w:r>
+        <w:t xml:space="preserve">: The part of the program that echoes back characters by using the copy function from the </w:t>
+      </w:r>
+      <w:proofErr w:type="spellStart"/>
+      <w:r>
+        <w:t>Tokio</w:t>
+      </w:r>
+      <w:proofErr w:type="spellEnd"/>
+      <w:r>
+        <w:t xml:space="preserve"> library</w:t>
+      </w:r>
+    </w:p>
+    <w:p>
+      <w:r>
+        <w:t xml:space="preserve">After a bit of </w:t>
+      </w:r>
+      <w:r>
+        <w:t>research</w:t>
+      </w:r>
+      <w:r>
+        <w:t xml:space="preserve">, I found out about the </w:t>
+      </w:r>
+      <w:proofErr w:type="spellStart"/>
+      <w:r>
+        <w:t>Tokio</w:t>
+      </w:r>
+      <w:proofErr w:type="spellEnd"/>
+      <w:r>
+        <w:t xml:space="preserve"> Codec library which is used to apply certain modifications to </w:t>
+      </w:r>
+      <w:r>
+        <w:t xml:space="preserve">String </w:t>
+      </w:r>
+      <w:r>
+        <w:t>data</w:t>
+      </w:r>
+      <w:r>
+        <w:t xml:space="preserve">. </w:t>
+      </w:r>
+      <w:r>
+        <w:t xml:space="preserve">The objects in the library work on the “Streams” (Input) and “Sinks” (Output) objects in </w:t>
+      </w:r>
+      <w:proofErr w:type="spellStart"/>
+      <w:r>
+        <w:t>Tokio’s</w:t>
+      </w:r>
+      <w:proofErr w:type="spellEnd"/>
+      <w:r>
+        <w:t xml:space="preserve"> I/O library. In the Codecs library one can find the “</w:t>
+      </w:r>
+      <w:proofErr w:type="spellStart"/>
+      <w:r>
+        <w:t>LinesCodec</w:t>
+      </w:r>
+      <w:proofErr w:type="spellEnd"/>
+      <w:r>
+        <w:t>” object which splits data by using the newline (“\r\n” on Windows) character(s)</w:t>
       </w:r>
       <w:r>
         <w:t xml:space="preserve"> </w:t>
@@ -1434,7 +2004,7 @@
           <v:shape id="_x0000_i1028" type="#_x0000_t75" style="width:414.75pt;height:76.5pt" o:ole="">
             <v:imagedata r:id="rId18" o:title="" cropbottom="15650f" cropright="5334f"/>
           </v:shape>
-          <o:OLEObject Type="Embed" ProgID="Word.OpenDocumentText.12" ShapeID="_x0000_i1028" DrawAspect="Content" ObjectID="_1635771068" r:id="rId19"/>
+          <o:OLEObject Type="Embed" ProgID="Word.OpenDocumentText.12" ShapeID="_x0000_i1028" DrawAspect="Content" ObjectID="_1635838613" r:id="rId19"/>
         </w:object>
       </w:r>
     </w:p>
@@ -1446,34 +2016,59 @@
       <w:r>
         <w:t xml:space="preserve">Snippet </w:t>
       </w:r>
-      <w:r>
-        <w:fldChar w:fldCharType="begin"/>
-      </w:r>
-      <w:r>
-        <w:instrText xml:space="preserve"> SEQ Snippet \* ARABIC </w:instrText>
-      </w:r>
-      <w:r>
-        <w:fldChar w:fldCharType="separate"/>
-      </w:r>
-      <w:r>
-        <w:rPr>
-          <w:noProof/>
-        </w:rPr>
-        <w:t>4</w:t>
-      </w:r>
-      <w:r>
-        <w:rPr>
-          <w:noProof/>
-        </w:rPr>
-        <w:fldChar w:fldCharType="end"/>
-      </w:r>
-      <w:r>
-        <w:t>: The only changes to be made compared to the previous Snippet, notice the use of the LinesCodec library</w:t>
-      </w:r>
-    </w:p>
-    <w:p>
-      <w:r>
-        <w:t>I was still feeling a bit confused about how Tokio worked, especially when it came to its asynchronous logic. So, in the hopes to get more knowledgeable about Tokio, I came across this video of a lecture from “RustFest” done in Zurich in 201</w:t>
+      <w:fldSimple w:instr=" SEQ Snippet \* ARABIC ">
+        <w:r>
+          <w:rPr>
+            <w:noProof/>
+          </w:rPr>
+          <w:t>4</w:t>
+        </w:r>
+      </w:fldSimple>
+      <w:r>
+        <w:t xml:space="preserve">: The only changes to be made compared to the previous Snippet, notice the use of the </w:t>
+      </w:r>
+      <w:proofErr w:type="spellStart"/>
+      <w:r>
+        <w:t>LinesCodec</w:t>
+      </w:r>
+      <w:proofErr w:type="spellEnd"/>
+      <w:r>
+        <w:t xml:space="preserve"> object</w:t>
+      </w:r>
+    </w:p>
+    <w:p>
+      <w:r>
+        <w:t xml:space="preserve">I was still feeling a bit confused about how </w:t>
+      </w:r>
+      <w:proofErr w:type="spellStart"/>
+      <w:r>
+        <w:t>Tokio</w:t>
+      </w:r>
+      <w:proofErr w:type="spellEnd"/>
+      <w:r>
+        <w:t xml:space="preserve"> worked, especially when it came to its asynchronous logic. So, in the hopes to get more knowledgeable about </w:t>
+      </w:r>
+      <w:proofErr w:type="spellStart"/>
+      <w:r>
+        <w:t>Tokio</w:t>
+      </w:r>
+      <w:proofErr w:type="spellEnd"/>
+      <w:r>
+        <w:t xml:space="preserve">, I came across </w:t>
+      </w:r>
+      <w:r>
+        <w:t>a</w:t>
+      </w:r>
+      <w:r>
+        <w:t xml:space="preserve"> video of a lecture from “</w:t>
+      </w:r>
+      <w:proofErr w:type="spellStart"/>
+      <w:r>
+        <w:t>RustFest</w:t>
+      </w:r>
+      <w:proofErr w:type="spellEnd"/>
+      <w:r>
+        <w:t>” done in Zurich in 201</w:t>
       </w:r>
       <w:r>
         <w:t xml:space="preserve">7 </w:t>
@@ -1490,17 +2085,53 @@
         <w:t xml:space="preserve">. </w:t>
       </w:r>
       <w:r>
-        <w:t xml:space="preserve">I feel like this video helped me learn about the thoughts that came behind the development of Tokio and why it was designed the way it is i.e. what issues </w:t>
+        <w:t xml:space="preserve">I feel like this video helped me learn about the thoughts that </w:t>
+      </w:r>
+      <w:r>
+        <w:t>were</w:t>
+      </w:r>
+      <w:r>
+        <w:t xml:space="preserve"> behind the development of </w:t>
+      </w:r>
+      <w:proofErr w:type="spellStart"/>
+      <w:r>
+        <w:t>Tokio</w:t>
+      </w:r>
+      <w:proofErr w:type="spellEnd"/>
+      <w:r>
+        <w:t xml:space="preserve"> and why it was designed the way it is i.e. what issues </w:t>
       </w:r>
       <w:r>
         <w:t>arose</w:t>
       </w:r>
       <w:r>
-        <w:t xml:space="preserve"> when asynchronicity was implemented into other languages and how Tokio could be developed while taking those issues into account. For example, when passing “Future” objects in between threads when dealing with concurrency.</w:t>
+        <w:t xml:space="preserve"> when asynchronicity was implemented into other languages and how </w:t>
+      </w:r>
+      <w:proofErr w:type="spellStart"/>
+      <w:r>
+        <w:t>Tokio</w:t>
+      </w:r>
+      <w:proofErr w:type="spellEnd"/>
+      <w:r>
+        <w:t xml:space="preserve"> could be developed while taking those issues into account. For example, when passing “Future” objects in between threads when dealing with concurrency</w:t>
+      </w:r>
+      <w:r>
+        <w:t xml:space="preserve"> the concept of ownership had to be dealt with</w:t>
+      </w:r>
+      <w:r>
+        <w:t>.</w:t>
       </w:r>
       <w:r>
         <w:br/>
-        <w:t xml:space="preserve">I feel I now understand a bit more about the inner workings of Tokio, which I hope will help me when using the library </w:t>
+        <w:t xml:space="preserve">I feel I now understand a bit more about the inner workings of </w:t>
+      </w:r>
+      <w:proofErr w:type="spellStart"/>
+      <w:r>
+        <w:t>Tokio</w:t>
+      </w:r>
+      <w:proofErr w:type="spellEnd"/>
+      <w:r>
+        <w:t xml:space="preserve">, which I hope will help me when using the library </w:t>
       </w:r>
       <w:r>
         <w:t xml:space="preserve">for </w:t>
@@ -1512,7 +2143,13 @@
     <w:p>
       <w:r>
         <w:lastRenderedPageBreak/>
-        <w:t>At my next meeting with my supervisor I presented to him the progress I had made and the programs I had developed. We agreed that the next step for me to take would be for me to implement a server that keeps the same state between sockets i.e. clients. For example, that one connected client can increase the value of a variable and that another connected client can at the “same” time read the value in this variable and modify it. Clearly, the main challenge of this program is dealing with race conditions.</w:t>
+        <w:t xml:space="preserve">At my next meeting with my supervisor I presented to him the progress I had made and the programs I had developed. We agreed that the next step for me to take would be for me to implement a server that keeps the same state between sockets i.e. clients. For example, that one connected client can increase the value of a variable and that another client </w:t>
+      </w:r>
+      <w:r>
+        <w:t xml:space="preserve">connected at the same time </w:t>
+      </w:r>
+      <w:r>
+        <w:t>can read the value in this variable and modify it. Clearly, the main challenge of this program is dealing with race conditions.</w:t>
       </w:r>
     </w:p>
     <w:p>
@@ -1534,7 +2171,15 @@
         </w:r>
       </w:hyperlink>
       <w:r>
-        <w:t xml:space="preserve"> on the Rust Language book website where one builds and HTTP server starting from a simple single-threaded one and building upon it to get a more a more complex multi-threaded one. This interested me and thought I could learn enough from it that I could then transfer the knowledge to my Tokio Echo server.</w:t>
+        <w:t xml:space="preserve"> on the Rust Language book website where one builds and HTTP server starting from a simple single-threaded one and building upon it to get a more a more complex multi-threaded one. This interested me and thought I could learn enough from it that I could then transfer the knowledge to my </w:t>
+      </w:r>
+      <w:proofErr w:type="spellStart"/>
+      <w:r>
+        <w:t>Tokio</w:t>
+      </w:r>
+      <w:proofErr w:type="spellEnd"/>
+      <w:r>
+        <w:t xml:space="preserve"> Echo server.</w:t>
       </w:r>
     </w:p>
     <w:p>
@@ -1548,94 +2193,179 @@
         <w:t>and working with Workers that could receive jobs. I also learned about sharing resources within threads by using Atomic Reference Counters (Arc) and Mutexes to be able to lock a variable before modifying it so that race conditions cannot occur. This last piece of knowledge was especially valuable since this is what I could apply to my Rust Echo server.</w:t>
       </w:r>
     </w:p>
-    <w:bookmarkStart w:id="4" w:name="_MON_1635079069"/>
-    <w:bookmarkEnd w:id="4"/>
     <w:p>
       <w:pPr>
         <w:keepNext/>
         <w:jc w:val="center"/>
       </w:pPr>
+      <w:r>
+        <w:rPr>
+          <w:noProof/>
+        </w:rPr>
+        <mc:AlternateContent>
+          <mc:Choice Requires="wps">
+            <w:drawing>
+              <wp:anchor distT="0" distB="0" distL="114300" distR="114300" simplePos="0" relativeHeight="251667456" behindDoc="0" locked="0" layoutInCell="1" allowOverlap="1" wp14:anchorId="7713EF1E" wp14:editId="2396D3EC">
+                <wp:simplePos x="0" y="0"/>
+                <wp:positionH relativeFrom="page">
+                  <wp:posOffset>5200650</wp:posOffset>
+                </wp:positionH>
+                <wp:positionV relativeFrom="paragraph">
+                  <wp:posOffset>236855</wp:posOffset>
+                </wp:positionV>
+                <wp:extent cx="2247900" cy="466725"/>
+                <wp:effectExtent l="0" t="0" r="19050" b="28575"/>
+                <wp:wrapNone/>
+                <wp:docPr id="10" name="Text Box 10"/>
+                <wp:cNvGraphicFramePr/>
+                <a:graphic xmlns:a="http://schemas.openxmlformats.org/drawingml/2006/main">
+                  <a:graphicData uri="http://schemas.microsoft.com/office/word/2010/wordprocessingShape">
+                    <wps:wsp>
+                      <wps:cNvSpPr txBox="1"/>
+                      <wps:spPr>
+                        <a:xfrm>
+                          <a:off x="0" y="0"/>
+                          <a:ext cx="2247900" cy="466725"/>
+                        </a:xfrm>
+                        <a:prstGeom prst="rect">
+                          <a:avLst/>
+                        </a:prstGeom>
+                        <a:solidFill>
+                          <a:schemeClr val="lt1"/>
+                        </a:solidFill>
+                        <a:ln w="6350">
+                          <a:solidFill>
+                            <a:prstClr val="black"/>
+                          </a:solidFill>
+                        </a:ln>
+                      </wps:spPr>
+                      <wps:txbx>
+                        <w:txbxContent>
+                          <w:p>
+                            <w:r>
+                              <w:t>Notice the use of the Mutex</w:t>
+                            </w:r>
+                            <w:r>
+                              <w:br/>
+                              <w:t xml:space="preserve">and Atomic Reference Counter (Arc) </w:t>
+                            </w:r>
+                          </w:p>
+                        </w:txbxContent>
+                      </wps:txbx>
+                      <wps:bodyPr rot="0" spcFirstLastPara="0" vertOverflow="overflow" horzOverflow="overflow" vert="horz" wrap="square" lIns="91440" tIns="45720" rIns="91440" bIns="45720" numCol="1" spcCol="0" rtlCol="0" fromWordArt="0" anchor="t" anchorCtr="0" forceAA="0" compatLnSpc="1">
+                        <a:prstTxWarp prst="textNoShape">
+                          <a:avLst/>
+                        </a:prstTxWarp>
+                        <a:noAutofit/>
+                      </wps:bodyPr>
+                    </wps:wsp>
+                  </a:graphicData>
+                </a:graphic>
+                <wp14:sizeRelH relativeFrom="margin">
+                  <wp14:pctWidth>0</wp14:pctWidth>
+                </wp14:sizeRelH>
+                <wp14:sizeRelV relativeFrom="margin">
+                  <wp14:pctHeight>0</wp14:pctHeight>
+                </wp14:sizeRelV>
+              </wp:anchor>
+            </w:drawing>
+          </mc:Choice>
+          <mc:Fallback>
+            <w:pict>
+              <v:shape w14:anchorId="7713EF1E" id="Text Box 10" o:spid="_x0000_s1030" type="#_x0000_t202" style="position:absolute;left:0;text-align:left;margin-left:409.5pt;margin-top:18.65pt;width:177pt;height:36.75pt;z-index:251667456;visibility:visible;mso-wrap-style:square;mso-width-percent:0;mso-height-percent:0;mso-wrap-distance-left:9pt;mso-wrap-distance-top:0;mso-wrap-distance-right:9pt;mso-wrap-distance-bottom:0;mso-position-horizontal:absolute;mso-position-horizontal-relative:page;mso-position-vertical:absolute;mso-position-vertical-relative:text;mso-width-percent:0;mso-height-percent:0;mso-width-relative:margin;mso-height-relative:margin;v-text-anchor:top" o:gfxdata="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" fillcolor="white [3201]" strokeweight=".5pt">
+                <v:textbox>
+                  <w:txbxContent>
+                    <w:p>
+                      <w:r>
+                        <w:t>Notice the use of the Mutex</w:t>
+                      </w:r>
+                      <w:r>
+                        <w:br/>
+                        <w:t xml:space="preserve">and Atomic Reference Counter (Arc) </w:t>
+                      </w:r>
+                    </w:p>
+                  </w:txbxContent>
+                </v:textbox>
+                <w10:wrap anchorx="page"/>
+              </v:shape>
+            </w:pict>
+          </mc:Fallback>
+        </mc:AlternateContent>
+      </w:r>
+      <w:r>
+        <w:rPr>
+          <w:noProof/>
+        </w:rPr>
+        <mc:AlternateContent>
+          <mc:Choice Requires="wps">
+            <w:drawing>
+              <wp:anchor distT="0" distB="0" distL="114300" distR="114300" simplePos="0" relativeHeight="251666432" behindDoc="0" locked="0" layoutInCell="1" allowOverlap="1" wp14:anchorId="26D97681" wp14:editId="78871936">
+                <wp:simplePos x="0" y="0"/>
+                <wp:positionH relativeFrom="column">
+                  <wp:posOffset>4391025</wp:posOffset>
+                </wp:positionH>
+                <wp:positionV relativeFrom="paragraph">
+                  <wp:posOffset>732155</wp:posOffset>
+                </wp:positionV>
+                <wp:extent cx="228600" cy="209550"/>
+                <wp:effectExtent l="38100" t="0" r="19050" b="57150"/>
+                <wp:wrapNone/>
+                <wp:docPr id="9" name="Straight Arrow Connector 9"/>
+                <wp:cNvGraphicFramePr/>
+                <a:graphic xmlns:a="http://schemas.openxmlformats.org/drawingml/2006/main">
+                  <a:graphicData uri="http://schemas.microsoft.com/office/word/2010/wordprocessingShape">
+                    <wps:wsp>
+                      <wps:cNvCnPr/>
+                      <wps:spPr>
+                        <a:xfrm flipH="1">
+                          <a:off x="0" y="0"/>
+                          <a:ext cx="228600" cy="209550"/>
+                        </a:xfrm>
+                        <a:prstGeom prst="straightConnector1">
+                          <a:avLst/>
+                        </a:prstGeom>
+                        <a:ln>
+                          <a:tailEnd type="triangle"/>
+                        </a:ln>
+                      </wps:spPr>
+                      <wps:style>
+                        <a:lnRef idx="1">
+                          <a:schemeClr val="dk1"/>
+                        </a:lnRef>
+                        <a:fillRef idx="0">
+                          <a:schemeClr val="dk1"/>
+                        </a:fillRef>
+                        <a:effectRef idx="0">
+                          <a:schemeClr val="dk1"/>
+                        </a:effectRef>
+                        <a:fontRef idx="minor">
+                          <a:schemeClr val="tx1"/>
+                        </a:fontRef>
+                      </wps:style>
+                      <wps:bodyPr/>
+                    </wps:wsp>
+                  </a:graphicData>
+                </a:graphic>
+              </wp:anchor>
+            </w:drawing>
+          </mc:Choice>
+          <mc:Fallback>
+            <w:pict>
+              <v:shape w14:anchorId="1CB558E5" id="Straight Arrow Connector 9" o:spid="_x0000_s1026" type="#_x0000_t32" style="position:absolute;margin-left:345.75pt;margin-top:57.65pt;width:18pt;height:16.5pt;flip:x;z-index:251666432;visibility:visible;mso-wrap-style:square;mso-wrap-distance-left:9pt;mso-wrap-distance-top:0;mso-wrap-distance-right:9pt;mso-wrap-distance-bottom:0;mso-position-horizontal:absolute;mso-position-horizontal-relative:text;mso-position-vertical:absolute;mso-position-vertical-relative:text" o:gfxdata="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" strokecolor="black [3200]" strokeweight=".5pt">
+                <v:stroke endarrow="block" joinstyle="miter"/>
+              </v:shape>
+            </w:pict>
+          </mc:Fallback>
+        </mc:AlternateContent>
+      </w:r>
+      <w:bookmarkStart w:id="4" w:name="_MON_1635079069"/>
+      <w:bookmarkEnd w:id="4"/>
       <w:r>
         <w:object w:dxaOrig="9026" w:dyaOrig="4688" w14:anchorId="09D409AA">
           <v:shape id="_x0000_i1029" type="#_x0000_t75" style="width:409.5pt;height:209.25pt" o:ole="">
             <v:imagedata r:id="rId20" o:title="" cropbottom="7119f" cropright="6096f"/>
           </v:shape>
-          <o:OLEObject Type="Embed" ProgID="Word.OpenDocumentText.12" ShapeID="_x0000_i1029" DrawAspect="Content" ObjectID="_1635771069" r:id="rId21"/>
-        </w:object>
-      </w:r>
-    </w:p>
-    <w:p>
-      <w:pPr>
-        <w:pStyle w:val="Caption"/>
-        <w:jc w:val="center"/>
-      </w:pPr>
-      <w:r>
-        <w:t xml:space="preserve">Snippet </w:t>
-      </w:r>
-      <w:r>
-        <w:fldChar w:fldCharType="begin"/>
-      </w:r>
-      <w:r>
-        <w:instrText xml:space="preserve"> SEQ Snippet \* ARABIC </w:instrText>
-      </w:r>
-      <w:r>
-        <w:fldChar w:fldCharType="separate"/>
-      </w:r>
-      <w:r>
-        <w:rPr>
-          <w:noProof/>
-        </w:rPr>
-        <w:t>5</w:t>
-      </w:r>
-      <w:r>
-        <w:rPr>
-          <w:noProof/>
-        </w:rPr>
-        <w:fldChar w:fldCharType="end"/>
-      </w:r>
-      <w:r>
-        <w:t>: The ThreadPool I implemented to learn about Atomic Reference Counters and Mutexes</w:t>
-      </w:r>
-    </w:p>
-    <w:p>
-      <w:r>
-        <w:t>Using the knowledge I gained, I implemented a counter variable into my “Echo” server</w:t>
-      </w:r>
-      <w:r>
-        <w:t xml:space="preserve"> (counter server on GitLab)</w:t>
-      </w:r>
-      <w:r>
-        <w:t xml:space="preserve"> using the Arc and Mutex Objects so that when multiple clients connected over a system like “telnet” one could modify the value and another could read it and the changes the former made were reflected in the latter’s terminal</w:t>
-      </w:r>
-      <w:r>
-        <w:t xml:space="preserve"> (Snippets 6 &amp; 7)</w:t>
-      </w:r>
-      <w:r>
-        <w:t xml:space="preserve">. </w:t>
-      </w:r>
-      <w:r>
-        <w:t>The were three possible actions a connected client could take: read the variable, increment the variable and decrement the variable by typing “read”, “increment” and “decrement” respectively</w:t>
-      </w:r>
-      <w:r>
-        <w:t xml:space="preserve"> (Snippet 8)</w:t>
-      </w:r>
-      <w:r>
-        <w:t>.</w:t>
-      </w:r>
-    </w:p>
-    <w:bookmarkStart w:id="5" w:name="_MON_1635061154"/>
-    <w:bookmarkEnd w:id="5"/>
-    <w:p>
-      <w:pPr>
-        <w:keepNext/>
-        <w:jc w:val="center"/>
-      </w:pPr>
-      <w:r>
-        <w:object w:dxaOrig="9026" w:dyaOrig="2492" w14:anchorId="3847A305">
-          <v:shape id="_x0000_i1030" type="#_x0000_t75" style="width:333.75pt;height:102.75pt" o:ole="">
-            <v:imagedata r:id="rId22" o:title="" cropbottom="11449f" cropright="17092f"/>
-          </v:shape>
-          <o:OLEObject Type="Embed" ProgID="Word.OpenDocumentText.12" ShapeID="_x0000_i1030" DrawAspect="Content" ObjectID="_1635771070" r:id="rId23"/>
+          <o:OLEObject Type="Embed" ProgID="Word.OpenDocumentText.12" ShapeID="_x0000_i1029" DrawAspect="Content" ObjectID="_1635838614" r:id="rId21"/>
         </w:object>
       </w:r>
     </w:p>
@@ -1652,9 +2382,110 @@
           <w:rPr>
             <w:noProof/>
           </w:rPr>
-          <w:t>6</w:t>
+          <w:t>5</w:t>
         </w:r>
       </w:fldSimple>
+      <w:r>
+        <w:t xml:space="preserve">: The </w:t>
+      </w:r>
+      <w:proofErr w:type="spellStart"/>
+      <w:r>
+        <w:t>ThreadPool</w:t>
+      </w:r>
+      <w:proofErr w:type="spellEnd"/>
+      <w:r>
+        <w:t xml:space="preserve"> I implemented to learn about Atomic Reference Counters and Mutexes</w:t>
+      </w:r>
+    </w:p>
+    <w:p>
+      <w:r>
+        <w:t>Using the knowledge I gained, I implemented a counter variable into my “Echo” server</w:t>
+      </w:r>
+      <w:r>
+        <w:t xml:space="preserve"> (</w:t>
+      </w:r>
+      <w:r>
+        <w:t>called “</w:t>
+      </w:r>
+      <w:r>
+        <w:t>counter server</w:t>
+      </w:r>
+      <w:r>
+        <w:t>”</w:t>
+      </w:r>
+      <w:r>
+        <w:t xml:space="preserve"> on GitLab)</w:t>
+      </w:r>
+      <w:r>
+        <w:t xml:space="preserve"> using the Arc and Mutex Objects so that when multiple clients connected over a system like “telnet” one could modify the value and another could read it and the changes the former made were reflected in the latter’s terminal</w:t>
+      </w:r>
+      <w:r>
+        <w:t xml:space="preserve"> (Snippets 6 &amp; 7)</w:t>
+      </w:r>
+      <w:r>
+        <w:t xml:space="preserve">. </w:t>
+      </w:r>
+      <w:r>
+        <w:t>The</w:t>
+      </w:r>
+      <w:r>
+        <w:t>re</w:t>
+      </w:r>
+      <w:r>
+        <w:t xml:space="preserve"> were three possible actions a connected client could take: read the variable, increment the variable and decrement the variable by typing “read”, “increment” and “decrement” respectively</w:t>
+      </w:r>
+      <w:r>
+        <w:t xml:space="preserve"> (Snippet 8)</w:t>
+      </w:r>
+      <w:r>
+        <w:t>.</w:t>
+      </w:r>
+    </w:p>
+    <w:bookmarkStart w:id="5" w:name="_MON_1635061154"/>
+    <w:bookmarkEnd w:id="5"/>
+    <w:p>
+      <w:pPr>
+        <w:keepNext/>
+        <w:jc w:val="center"/>
+      </w:pPr>
+      <w:r>
+        <w:object w:dxaOrig="9026" w:dyaOrig="2492" w14:anchorId="3847A305">
+          <v:shape id="_x0000_i1030" type="#_x0000_t75" style="width:333.75pt;height:102.75pt" o:ole="">
+            <v:imagedata r:id="rId22" o:title="" cropbottom="11449f" cropright="17092f"/>
+          </v:shape>
+          <o:OLEObject Type="Embed" ProgID="Word.OpenDocumentText.12" ShapeID="_x0000_i1030" DrawAspect="Content" ObjectID="_1635838615" r:id="rId23"/>
+        </w:object>
+      </w:r>
+    </w:p>
+    <w:p>
+      <w:pPr>
+        <w:pStyle w:val="Caption"/>
+        <w:jc w:val="center"/>
+      </w:pPr>
+      <w:r>
+        <w:t xml:space="preserve">Snippet </w:t>
+      </w:r>
+      <w:r>
+        <w:fldChar w:fldCharType="begin"/>
+      </w:r>
+      <w:r>
+        <w:instrText xml:space="preserve"> SEQ Snippet \* ARABIC </w:instrText>
+      </w:r>
+      <w:r>
+        <w:fldChar w:fldCharType="separate"/>
+      </w:r>
+      <w:r>
+        <w:rPr>
+          <w:noProof/>
+        </w:rPr>
+        <w:t>6</w:t>
+      </w:r>
+      <w:r>
+        <w:rPr>
+          <w:noProof/>
+        </w:rPr>
+        <w:fldChar w:fldCharType="end"/>
+      </w:r>
       <w:r>
         <w:t>: Adding the counter variable wrapped in a Mutex</w:t>
       </w:r>
@@ -1672,7 +2503,7 @@
           <v:shape id="_x0000_i1031" type="#_x0000_t75" style="width:295.5pt;height:29.25pt" o:ole="">
             <v:imagedata r:id="rId24" o:title="" cropbottom="28494f" cropright="22644f"/>
           </v:shape>
-          <o:OLEObject Type="Embed" ProgID="Word.OpenDocumentText.12" ShapeID="_x0000_i1031" DrawAspect="Content" ObjectID="_1635771071" r:id="rId25"/>
+          <o:OLEObject Type="Embed" ProgID="Word.OpenDocumentText.12" ShapeID="_x0000_i1031" DrawAspect="Content" ObjectID="_1635838616" r:id="rId25"/>
         </w:object>
       </w:r>
     </w:p>
@@ -1684,27 +2515,14 @@
       <w:r>
         <w:t xml:space="preserve">Snippet </w:t>
       </w:r>
-      <w:r>
-        <w:fldChar w:fldCharType="begin"/>
-      </w:r>
-      <w:r>
-        <w:instrText xml:space="preserve"> SEQ Snippet \* ARABIC </w:instrText>
-      </w:r>
-      <w:r>
-        <w:fldChar w:fldCharType="separate"/>
-      </w:r>
-      <w:r>
-        <w:rPr>
-          <w:noProof/>
-        </w:rPr>
-        <w:t>7</w:t>
-      </w:r>
-      <w:r>
-        <w:rPr>
-          <w:noProof/>
-        </w:rPr>
-        <w:fldChar w:fldCharType="end"/>
-      </w:r>
+      <w:fldSimple w:instr=" SEQ Snippet \* ARABIC ">
+        <w:r>
+          <w:rPr>
+            <w:noProof/>
+          </w:rPr>
+          <w:t>7</w:t>
+        </w:r>
+      </w:fldSimple>
       <w:r>
         <w:t>: Cloning the Mutex for each connection socket so as to have and keep track of multiple "owners" for one Rust variable</w:t>
       </w:r>
@@ -1721,7 +2539,7 @@
           <v:shape id="_x0000_i1032" type="#_x0000_t75" style="width:419.25pt;height:76.5pt" o:ole="">
             <v:imagedata r:id="rId26" o:title="" cropbottom="15650f" cropright="4681f"/>
           </v:shape>
-          <o:OLEObject Type="Embed" ProgID="Word.OpenDocumentText.12" ShapeID="_x0000_i1032" DrawAspect="Content" ObjectID="_1635771072" r:id="rId27"/>
+          <o:OLEObject Type="Embed" ProgID="Word.OpenDocumentText.12" ShapeID="_x0000_i1032" DrawAspect="Content" ObjectID="_1635838617" r:id="rId27"/>
         </w:object>
       </w:r>
     </w:p>
@@ -1733,30 +2551,20 @@
       <w:r>
         <w:t xml:space="preserve">Snippet </w:t>
       </w:r>
-      <w:r>
-        <w:fldChar w:fldCharType="begin"/>
-      </w:r>
-      <w:r>
-        <w:instrText xml:space="preserve"> SEQ Snippet \* ARABIC </w:instrText>
-      </w:r>
-      <w:r>
-        <w:fldChar w:fldCharType="separate"/>
-      </w:r>
-      <w:r>
-        <w:rPr>
-          <w:noProof/>
-        </w:rPr>
-        <w:t>8</w:t>
-      </w:r>
-      <w:r>
-        <w:rPr>
-          <w:noProof/>
-        </w:rPr>
-        <w:fldChar w:fldCharType="end"/>
-      </w:r>
+      <w:fldSimple w:instr=" SEQ Snippet \* ARABIC ">
+        <w:r>
+          <w:rPr>
+            <w:noProof/>
+          </w:rPr>
+          <w:t>8</w:t>
+        </w:r>
+      </w:fldSimple>
       <w:r>
         <w:t>: Getting the counter's lock so as to modify it when the connected client requests so, in this case incrementing the variable</w:t>
       </w:r>
+      <w:r>
+        <w:t>. Locking the variable is of paramount importance as this prevents concurrent modifications</w:t>
+      </w:r>
     </w:p>
     <w:p>
       <w:r>
@@ -1767,7 +2575,15 @@
       </w:r>
       <w:r>
         <w:br/>
-        <w:t xml:space="preserve">For now, the knowledge I gained on thread pools and workers is not required for the Tokio server since </w:t>
+        <w:t xml:space="preserve">For now, the knowledge I gained on thread pools and workers is not required for the </w:t>
+      </w:r>
+      <w:proofErr w:type="spellStart"/>
+      <w:r>
+        <w:t>Tokio</w:t>
+      </w:r>
+      <w:proofErr w:type="spellEnd"/>
+      <w:r>
+        <w:t xml:space="preserve"> server since </w:t>
       </w:r>
       <w:r>
         <w:t xml:space="preserve">the </w:t>
@@ -1776,7 +2592,15 @@
         <w:t>Asynchronous logic</w:t>
       </w:r>
       <w:r>
-        <w:t xml:space="preserve"> coded into the Tokio library</w:t>
+        <w:t xml:space="preserve"> coded into the </w:t>
+      </w:r>
+      <w:proofErr w:type="spellStart"/>
+      <w:r>
+        <w:t>Tokio</w:t>
+      </w:r>
+      <w:proofErr w:type="spellEnd"/>
+      <w:r>
+        <w:t xml:space="preserve"> library</w:t>
       </w:r>
       <w:r>
         <w:t xml:space="preserve"> takes care of handling multiple clients (connections).</w:t>
@@ -1796,7 +2620,13 @@
       </w:r>
       <w:r>
         <w:br/>
-        <w:t>I know very little about database design, therefore that is where I decided to research next.</w:t>
+        <w:t xml:space="preserve">I know very little about database design, therefore that is </w:t>
+      </w:r>
+      <w:r>
+        <w:t>what</w:t>
+      </w:r>
+      <w:r>
+        <w:t xml:space="preserve"> I decided to research next.</w:t>
       </w:r>
     </w:p>
     <w:p>
@@ -1848,7 +2678,15 @@
       </w:r>
       <w:r>
         <w:br/>
-        <w:t>The lecture, given by Siddon Tang talked about u</w:t>
+        <w:t xml:space="preserve">The lecture, given by </w:t>
+      </w:r>
+      <w:proofErr w:type="spellStart"/>
+      <w:r>
+        <w:t>Siddon</w:t>
+      </w:r>
+      <w:proofErr w:type="spellEnd"/>
+      <w:r>
+        <w:t xml:space="preserve"> Tang talked about u</w:t>
       </w:r>
       <w:r>
         <w:t>sing Rust to Build a Distributed Transactional Key-Value Database</w:t>
@@ -1860,7 +2698,13 @@
         <w:t>its</w:t>
       </w:r>
       <w:r>
-        <w:t xml:space="preserve"> thinking. It seems the lecture is aimed more what a business could do rather than what I’m looking for which is to get into the low-level technical details of database design so I can build one myself from scratch. </w:t>
+        <w:t xml:space="preserve"> thinking. It seems the lecture is aimed more </w:t>
+      </w:r>
+      <w:r>
+        <w:t xml:space="preserve">at </w:t>
+      </w:r>
+      <w:r>
+        <w:t xml:space="preserve">what a business could do rather than what I’m looking for which is to get into the low-level technical details of database design so I can build one myself from scratch. </w:t>
       </w:r>
       <w:r>
         <w:t>Thankfully it did offer a clue as to what I could research next: it was mentioned that for the database’s key-value storage engine, the Rust</w:t>
@@ -1890,8 +2734,13 @@
         <w:t xml:space="preserve"> by “</w:t>
       </w:r>
       <w:r>
-        <w:t>Emmanuel Goossaert</w:t>
-      </w:r>
+        <w:t xml:space="preserve">Emmanuel </w:t>
+      </w:r>
+      <w:proofErr w:type="spellStart"/>
+      <w:r>
+        <w:t>Goossaert</w:t>
+      </w:r>
+      <w:proofErr w:type="spellEnd"/>
       <w:r>
         <w:t xml:space="preserve">” </w:t>
       </w:r>
@@ -1907,15 +2756,70 @@
         <w:t xml:space="preserve"> </w:t>
       </w:r>
       <w:r>
-        <w:t>where he documents his journey into developing a key-value storage system using C++ and HashTables, I find this very interesting because what he is doing is basically what I’m trying to do but with Rust (and also I would probably use BTrees instead of HashTables since that is what Rust supports well).</w:t>
+        <w:t xml:space="preserve">where he documents his journey into developing a key-value storage system using C++ and </w:t>
+      </w:r>
+      <w:proofErr w:type="spellStart"/>
+      <w:r>
+        <w:t>HashTables</w:t>
+      </w:r>
+      <w:proofErr w:type="spellEnd"/>
+      <w:r>
+        <w:t xml:space="preserve">, I find this very interesting because what he is doing is basically what I’m trying to do but with Rust (and also I would probably use </w:t>
+      </w:r>
+      <w:proofErr w:type="spellStart"/>
+      <w:r>
+        <w:t>BTrees</w:t>
+      </w:r>
+      <w:proofErr w:type="spellEnd"/>
+      <w:r>
+        <w:t xml:space="preserve"> instead of </w:t>
+      </w:r>
+      <w:proofErr w:type="spellStart"/>
+      <w:r>
+        <w:t>HashTables</w:t>
+      </w:r>
+      <w:proofErr w:type="spellEnd"/>
+      <w:r>
+        <w:t xml:space="preserve"> since that is what Rust supports well).</w:t>
       </w:r>
       <w:r>
         <w:br/>
-        <w:t>At present I’m going to read through his blog and see how much I can learn that I can apply to my own system.</w:t>
       </w:r>
       <w:r>
         <w:br/>
-        <w:t xml:space="preserve">I’ve also been thinking about how I can design a simple key-value store building upon the Tokio server I have developed. Basically, I think I can build a Rust module where I can encapsulate all the database management functions and the actual BTree on there and use my Tokio server implementation to get commands from a user (e.g. “Set Name ‘John’) parse them, and call the proper functions from my module to store the desired information into the BTree. At the moment this is a memory only implementation, when I achieve </w:t>
+        <w:t xml:space="preserve">I’ve also been thinking about how I can design a simple key-value store building upon the </w:t>
+      </w:r>
+      <w:proofErr w:type="spellStart"/>
+      <w:r>
+        <w:t>Tokio</w:t>
+      </w:r>
+      <w:proofErr w:type="spellEnd"/>
+      <w:r>
+        <w:t xml:space="preserve"> server I have developed. Basically, I think I can build a Rust module where I can encapsulate all the database management functions and the actual </w:t>
+      </w:r>
+      <w:proofErr w:type="spellStart"/>
+      <w:r>
+        <w:t>BTree</w:t>
+      </w:r>
+      <w:proofErr w:type="spellEnd"/>
+      <w:r>
+        <w:t xml:space="preserve"> on there and use my </w:t>
+      </w:r>
+      <w:proofErr w:type="spellStart"/>
+      <w:r>
+        <w:t>Tokio</w:t>
+      </w:r>
+      <w:proofErr w:type="spellEnd"/>
+      <w:r>
+        <w:t xml:space="preserve"> server implementation to get commands from a user (e.g. “Set Name ‘John’) parse them, and call the proper functions from my module to store the desired information into the </w:t>
+      </w:r>
+      <w:proofErr w:type="spellStart"/>
+      <w:r>
+        <w:t>BTree</w:t>
+      </w:r>
+      <w:proofErr w:type="spellEnd"/>
+      <w:r>
+        <w:t xml:space="preserve">. At the moment this is a memory only implementation, when I achieve </w:t>
       </w:r>
       <w:r>
         <w:t>this,</w:t>
@@ -1937,7 +2841,24 @@
         </w:r>
       </w:hyperlink>
       <w:r>
-        <w:t xml:space="preserve"> part of the report) and secondly, to try to implement the design I had come up with before: a BTree database in Rust using what I have built previously.</w:t>
+        <w:t xml:space="preserve"> part of the report) and secondly, to try to implement the design I had come up with before: a </w:t>
+      </w:r>
+      <w:proofErr w:type="spellStart"/>
+      <w:r>
+        <w:t>BTree</w:t>
+      </w:r>
+      <w:proofErr w:type="spellEnd"/>
+      <w:r>
+        <w:t xml:space="preserve"> database in Rust using what I have built previously.</w:t>
+      </w:r>
+      <w:r>
+        <w:t xml:space="preserve"> He mentioned that it might not be possible to have a separate “database” module in Rust that hold the actual database object, this is more like Java thinking so he suggested that first I implement the database object and the functions all in the one file, in a procedural programming type of </w:t>
+      </w:r>
+      <w:r>
+        <w:t>w</w:t>
+      </w:r>
+      <w:r>
+        <w:t>ay.</w:t>
       </w:r>
     </w:p>
     <w:p>
@@ -1987,15 +2908,44 @@
         <w:t xml:space="preserve"> is a database</w:t>
       </w:r>
       <w:r>
-        <w:t xml:space="preserve"> maintained by Facebook and it is based on another database called “LevelDB”</w:t>
+        <w:t xml:space="preserve"> maintained by Facebook and it is based on another database called “</w:t>
+      </w:r>
+      <w:proofErr w:type="spellStart"/>
+      <w:r>
+        <w:t>LevelDB</w:t>
+      </w:r>
+      <w:proofErr w:type="spellEnd"/>
+      <w:r>
+        <w:t>”</w:t>
       </w:r>
       <w:r>
         <w:t xml:space="preserve"> with the aim of being specially tailored for fast storage media, specifically Flash media. It aims to stand out for server workloads that include high-random reads and high-update reads (i.e. overwriting).</w:t>
       </w:r>
       <w:r>
         <w:br/>
-        <w:t>When it comes to the architecture (design) of it, the developers base their database on 3 foundational objects: the “memtable” which is a data structure that is in-memory (RAM), the “logfile” which keeps track of changes done to the memtable and is always written to permanent storage (Hard Disk or Solid State Drives) and the “sstfile</w:t>
-      </w:r>
+        <w:t>When it comes to the architecture (design) of it, the developers base their database on 3 foundational objects: the “</w:t>
+      </w:r>
+      <w:proofErr w:type="spellStart"/>
+      <w:r>
+        <w:t>memtable</w:t>
+      </w:r>
+      <w:proofErr w:type="spellEnd"/>
+      <w:r>
+        <w:t xml:space="preserve">” which is a data structure that is in-memory (RAM), the “logfile” which keeps track of changes done to the </w:t>
+      </w:r>
+      <w:proofErr w:type="spellStart"/>
+      <w:r>
+        <w:t>memtable</w:t>
+      </w:r>
+      <w:proofErr w:type="spellEnd"/>
+      <w:r>
+        <w:t xml:space="preserve"> and is always written to permanent storage (Hard Disk or Solid State Drives) and the “</w:t>
+      </w:r>
+      <w:proofErr w:type="spellStart"/>
+      <w:r>
+        <w:t>sstfile</w:t>
+      </w:r>
+      <w:proofErr w:type="spellEnd"/>
       <w:r>
         <w:t>”</w:t>
       </w:r>
@@ -2010,27 +2960,90 @@
         <w:t>made</w:t>
       </w:r>
       <w:r>
-        <w:t xml:space="preserve"> to the memtable and </w:t>
-      </w:r>
-      <w:r>
-        <w:t>written to the logfile. Once the memtable fills up (because the OS may not be able to prove more RAM to the DB), the memtable gets “flushed” to the sstfile i.e. all of the changes made to the database are written to permanent storage and then the memtable get cleared of data. The logfile is then removed so a new one can be created for the newly cleared out memtable.</w:t>
+        <w:t xml:space="preserve"> to the </w:t>
+      </w:r>
+      <w:proofErr w:type="spellStart"/>
+      <w:r>
+        <w:t>memtable</w:t>
+      </w:r>
+      <w:proofErr w:type="spellEnd"/>
+      <w:r>
+        <w:t xml:space="preserve"> and </w:t>
+      </w:r>
+      <w:r>
+        <w:t xml:space="preserve">written to the logfile. Once the </w:t>
+      </w:r>
+      <w:proofErr w:type="spellStart"/>
+      <w:r>
+        <w:t>memtable</w:t>
+      </w:r>
+      <w:proofErr w:type="spellEnd"/>
+      <w:r>
+        <w:t xml:space="preserve"> fills up (because the OS may not be able to prove more RAM to the DB), the </w:t>
+      </w:r>
+      <w:proofErr w:type="spellStart"/>
+      <w:r>
+        <w:t>memtable</w:t>
+      </w:r>
+      <w:proofErr w:type="spellEnd"/>
+      <w:r>
+        <w:t xml:space="preserve"> gets “flushed” to the </w:t>
+      </w:r>
+      <w:proofErr w:type="spellStart"/>
+      <w:r>
+        <w:t>sstfile</w:t>
+      </w:r>
+      <w:proofErr w:type="spellEnd"/>
+      <w:r>
+        <w:t xml:space="preserve"> i.e. all of the changes made to the database are written to permanent storage and then the </w:t>
+      </w:r>
+      <w:proofErr w:type="spellStart"/>
+      <w:r>
+        <w:t>memtable</w:t>
+      </w:r>
+      <w:proofErr w:type="spellEnd"/>
+      <w:r>
+        <w:t xml:space="preserve"> get cleared of data. The logfile is then removed so a new one can be created for the newly cleared out </w:t>
+      </w:r>
+      <w:proofErr w:type="spellStart"/>
+      <w:r>
+        <w:t>memtable</w:t>
+      </w:r>
+      <w:proofErr w:type="spellEnd"/>
+      <w:r>
+        <w:t>.</w:t>
       </w:r>
       <w:r>
         <w:t xml:space="preserve"> The data is stored in sorted order according to an Iterator definition.</w:t>
       </w:r>
-    </w:p>
-    <w:p>
-      <w:r>
+      <w:r>
+        <w:br/>
+        <w:t xml:space="preserve">The above is the basic architecture I want to follow for my key-value database, that’s why reading about </w:t>
+      </w:r>
+      <w:proofErr w:type="spellStart"/>
+      <w:r>
+        <w:t>RocksDB’s</w:t>
+      </w:r>
+      <w:proofErr w:type="spellEnd"/>
+      <w:r>
+        <w:t xml:space="preserve"> architecture helped concretize my ideas.</w:t>
+      </w:r>
+    </w:p>
+    <w:p>
+      <w:r>
+        <w:lastRenderedPageBreak/>
         <w:t>The database also implements checksums to prevent against corrupted data.</w:t>
       </w:r>
     </w:p>
     <w:p>
       <w:r>
-        <w:t xml:space="preserve">Lastly, on the database’s wiki I read they “provide different types of ACID guarantees” and that they support “optimistic” &amp; “pessimistic” transactions. I had heard of ACID before, but I still don’t know </w:t>
-      </w:r>
-      <w:r>
-        <w:lastRenderedPageBreak/>
-        <w:t>what it is, and I know that transactions are the changes that are made to the database when concurrency is allowed but I had never heard of pessimistic &amp; optimistic transactions</w:t>
+        <w:t>Lastly, on the database’s wiki I read they “provide different types of ACID guarantees” and that they support “optimistic” &amp; “pessimistic” transactions. I had heard of ACID before, but I still don’t know what it is, and I ha</w:t>
+      </w:r>
+      <w:r>
+        <w:t xml:space="preserve">d </w:t>
+      </w:r>
+      <w:r>
+        <w:t>never heard of pessimistic &amp; optimistic transactions</w:t>
       </w:r>
       <w:r>
         <w:t xml:space="preserve">”. </w:t>
@@ -2054,6 +3067,7 @@
       <w:r>
         <w:t xml:space="preserve">According to an article on </w:t>
       </w:r>
+      <w:proofErr w:type="spellStart"/>
       <w:r>
         <w:rPr>
           <w:i/>
@@ -2061,6 +3075,7 @@
         </w:rPr>
         <w:t>Lifewire</w:t>
       </w:r>
+      <w:proofErr w:type="spellEnd"/>
       <w:r>
         <w:t xml:space="preserve"> “</w:t>
       </w:r>
@@ -2141,12 +3156,25 @@
         <w:t>Consistency:</w:t>
       </w:r>
       <w:r>
-        <w:t xml:space="preserve"> This means that ea</w:t>
-      </w:r>
-      <w:bookmarkStart w:id="9" w:name="_GoBack"/>
-      <w:bookmarkEnd w:id="9"/>
-      <w:r>
-        <w:t>ch transaction on the DB must always comply with the rules of the database. For example, in an SQL database where there is a column defined with the datatype “Date” then the DBMS must not allow a value like “John” to be stored in it, otherwise this would break the rules of the database. If for some reason, a transaction happens that violates the rules of the DB, the DBMS must have measures in place to roll back the DB to a previous state where the rules have not been violated.</w:t>
+        <w:t xml:space="preserve"> This means that each transaction on the </w:t>
+      </w:r>
+      <w:r>
+        <w:t>database</w:t>
+      </w:r>
+      <w:r>
+        <w:t xml:space="preserve"> must always comply with the rules of the database. For example, in an SQL database where there is a column defined with the datatype “Date” then the DBMS must not allow a value like “John” to be stored in it, otherwise this would break the rules of the database. If for some reason, a transaction happens that violates the rules of the </w:t>
+      </w:r>
+      <w:r>
+        <w:t>database</w:t>
+      </w:r>
+      <w:r>
+        <w:t xml:space="preserve">, the DBMS must have measures in place to roll back the </w:t>
+      </w:r>
+      <w:r>
+        <w:t>database</w:t>
+      </w:r>
+      <w:r>
+        <w:t xml:space="preserve"> to a previous state where the rules have not been violated.</w:t>
       </w:r>
     </w:p>
     <w:p>
@@ -2169,7 +3197,19 @@
         <w:t>Isolation:</w:t>
       </w:r>
       <w:r>
-        <w:t xml:space="preserve"> Isolation is very important in the context of concurrent modifications and DBs that have multiple users, as isolation means that if two different transactions have to take place, say by two different users, they must happen without interfering with each other. One of the ways to achieve this is to use a transaction queue where only one transaction can happen at the same time. If two transactions happen concurrently, they must not modify the same value. In my Rust project I have achieved this by using Atomic Reference Counters (Arcs) and Mutexes where a value grants locks to the thread that wants to modify it and other threads must wait to acquire the lock before they can do so themselves.</w:t>
+        <w:t xml:space="preserve"> Isolation is very important in the context of concurrent modifications and </w:t>
+      </w:r>
+      <w:r>
+        <w:t>databases</w:t>
+      </w:r>
+      <w:r>
+        <w:t xml:space="preserve"> that have multiple users, as isolation means that if two different transactions have to take place, say by two different users, they must happen without interfering with each other. One of the ways to achieve this is to use a transaction queue where only one transaction can happen at the same time. If two transactions happen concurrently, they must not modify the same value. In my Rust project I have achieved this by using Atomic Reference Counters (Arcs) and Mutexes where a value grants </w:t>
+      </w:r>
+      <w:r>
+        <w:t xml:space="preserve">a </w:t>
+      </w:r>
+      <w:r>
+        <w:t>lock to the thread that wants to modify it and other threads must wait to acquire the lock before they can do so themselves.</w:t>
       </w:r>
     </w:p>
     <w:p>
@@ -2195,10 +3235,34 @@
         <w:t xml:space="preserve"> Lastly, durability simply means that </w:t>
       </w:r>
       <w:r>
-        <w:t>information must not be lost by the database. For example, by using backups and “write-ahead logging” which writes transactions to a log before they are actually committed to the database. Since writing to a log is very quick, if there is a problem like a hardware failure during the actual transaction then the transaction is not lost once the DB is restored as it was written to the log.</w:t>
-      </w:r>
-      <w:r>
-        <w:t xml:space="preserve"> This latter method also ensures atomicity since if some of the operations in the transaction have taken place, but not all before the failure, then through scanning the log, the DBMS can tell what was left to be performed of the transaction.</w:t>
+        <w:t xml:space="preserve">information must not be lost by the database. For example, by using backups and “write-ahead logging” which writes transactions to a log before they are actually committed to the database. Since writing to a log is very quick, if there is a problem like a hardware failure during the actual transaction then the transaction is not lost once the </w:t>
+      </w:r>
+      <w:r>
+        <w:t>database</w:t>
+      </w:r>
+      <w:r>
+        <w:t xml:space="preserve"> is restored as it was written to the log.</w:t>
+      </w:r>
+      <w:r>
+        <w:t xml:space="preserve"> </w:t>
+      </w:r>
+    </w:p>
+    <w:p>
+      <w:pPr>
+        <w:ind w:left="360"/>
+        <w:rPr>
+          <w:b/>
+          <w:bCs/>
+        </w:rPr>
+      </w:pPr>
+      <w:r>
+        <w:t>Th</w:t>
+      </w:r>
+      <w:r>
+        <w:t xml:space="preserve">e “write-ahead-logging” </w:t>
+      </w:r>
+      <w:r>
+        <w:t>method also ensures atomicity since if some of the operations in the transaction have taken place, but not all before the failure, then through scanning the log, the DBMS can tell what was left to be performed of the transaction.</w:t>
       </w:r>
     </w:p>
     <w:p>
@@ -2228,7 +3292,14 @@
     </w:p>
     <w:p>
       <w:r>
-        <w:t xml:space="preserve">I decided to look into what it is. I came across a blog post by </w:t>
+        <w:lastRenderedPageBreak/>
+        <w:t xml:space="preserve">I decided to look into what </w:t>
+      </w:r>
+      <w:r>
+        <w:t xml:space="preserve">that </w:t>
+      </w:r>
+      <w:r>
+        <w:t xml:space="preserve">is. I came across a blog post by </w:t>
       </w:r>
       <w:r>
         <w:t>Nick Johnson</w:t>
@@ -2249,23 +3320,28 @@
       </w:r>
       <w:r>
         <w:br/>
-        <w:t xml:space="preserve">Log structured design is a way to store data where the data is never overwritten in the disk, it is </w:t>
-      </w:r>
-      <w:r>
-        <w:lastRenderedPageBreak/>
-        <w:t>always appended and an index node keeps track of the most up-to-date values.</w:t>
-      </w:r>
-      <w:r>
-        <w:t xml:space="preserve"> Every time a transaction is complete, the index is updated. </w:t>
-      </w:r>
-      <w:r>
-        <w:t>This index is always at the end of the storage file (the log).</w:t>
+        <w:t>Log structured design is a way to store data where the data is never overwritten in the disk, it is always appended</w:t>
+      </w:r>
+      <w:r>
+        <w:t xml:space="preserve"> to then end of the previous piece of data. At the end of the database storage file, which can be thought of as a log (hence the name) </w:t>
+      </w:r>
+      <w:r>
+        <w:t>an index node</w:t>
       </w:r>
       <w:r>
         <w:t xml:space="preserve"> </w:t>
       </w:r>
       <w:r>
-        <w:t>Some of t</w:t>
+        <w:t>keeps track of the most up-to-date values.</w:t>
+      </w:r>
+      <w:r>
+        <w:t xml:space="preserve"> Every time a transaction is complete, the index is updated</w:t>
+      </w:r>
+      <w:r>
+        <w:t>. Some</w:t>
+      </w:r>
+      <w:r>
+        <w:t xml:space="preserve"> of t</w:t>
       </w:r>
       <w:r>
         <w:t xml:space="preserve">he advantages of this method </w:t>
@@ -2304,10 +3380,51 @@
         </w:numPr>
       </w:pPr>
       <w:r>
-        <w:t>Concurrent transaction can be more easily handled. In a read operation for example, the transaction can just use the last index when it obtained it and not worry about data being modified at the same time since in this system existing data is never modified.</w:t>
-      </w:r>
-      <w:r>
-        <w:t xml:space="preserve"> I learned that this is called Multiversion Concurrency Control (MVCC)</w:t>
+        <w:t>Concurrent transaction</w:t>
+      </w:r>
+      <w:r>
+        <w:t>s</w:t>
+      </w:r>
+      <w:r>
+        <w:t xml:space="preserve"> can be more easily handled. In a read operation for example, the </w:t>
+      </w:r>
+      <w:r>
+        <w:t xml:space="preserve">DBMS </w:t>
+      </w:r>
+      <w:r>
+        <w:t xml:space="preserve">can </w:t>
+      </w:r>
+      <w:r>
+        <w:t>access</w:t>
+      </w:r>
+      <w:r>
+        <w:t xml:space="preserve"> the last index and not worry about data being modified </w:t>
+      </w:r>
+      <w:r>
+        <w:t xml:space="preserve">as once it has read the index it holds a “snapshot” of the database at the time </w:t>
+      </w:r>
+      <w:r>
+        <w:t>that will not change</w:t>
+      </w:r>
+      <w:r>
+        <w:t xml:space="preserve"> since in this system</w:t>
+      </w:r>
+      <w:r>
+        <w:t>,</w:t>
+      </w:r>
+      <w:r>
+        <w:t xml:space="preserve"> existing data is never modified.</w:t>
+      </w:r>
+      <w:r>
+        <w:t xml:space="preserve"> I learned that this is called </w:t>
+      </w:r>
+      <w:proofErr w:type="spellStart"/>
+      <w:r>
+        <w:t>Multiversion</w:t>
+      </w:r>
+      <w:proofErr w:type="spellEnd"/>
+      <w:r>
+        <w:t xml:space="preserve"> Concurrency Control (MVCC)</w:t>
       </w:r>
       <w:r>
         <w:t xml:space="preserve"> </w:t>
@@ -2327,7 +3444,13 @@
         <w:t xml:space="preserve">. </w:t>
       </w:r>
       <w:r>
-        <w:t xml:space="preserve">During a writing operation, a way to check that data that a transaction wants to modify has not being modified by another transaction is by looking at the most up to date index before modification and checking that the index node still points to the data that we want to modify, if it does then the data has not been modified by another transaction otherwise we just do the whole read operation again to get the most up-to-date data again. All of this without having to using </w:t>
+        <w:t>During a writing operation, a way to check that data that a transaction wants to modify has not being modified by another transaction is by looking at the most up to date index before modification and checking that the index node still points to the data that we want to modify, if it does</w:t>
+      </w:r>
+      <w:r>
+        <w:t>,</w:t>
+      </w:r>
+      <w:r>
+        <w:t xml:space="preserve"> then the data has not been modified by another transaction otherwise we just do the whole read operation again to get the most up-to-date data again. All of this without having to using </w:t>
       </w:r>
       <w:r>
         <w:t xml:space="preserve">write </w:t>
@@ -2339,7 +3462,13 @@
         <w:t xml:space="preserve">. </w:t>
       </w:r>
       <w:r>
-        <w:t>This latter one is called Optimistic concurrency control.</w:t>
+        <w:t xml:space="preserve">This latter </w:t>
+      </w:r>
+      <w:r>
+        <w:t>methodology</w:t>
+      </w:r>
+      <w:r>
+        <w:t xml:space="preserve"> is called Optimistic concurrency control.</w:t>
       </w:r>
       <w:r>
         <w:t xml:space="preserve"> </w:t>
@@ -2358,8 +3487,13 @@
         <w:t>I have learned that many databases employ this design or aspects of it, among them: RocksDB, CouchDB, PostgreSQL, Apache Cassandra</w:t>
       </w:r>
       <w:r>
-        <w:t>, Datomic</w:t>
-      </w:r>
+        <w:t xml:space="preserve">, </w:t>
+      </w:r>
+      <w:proofErr w:type="spellStart"/>
+      <w:r>
+        <w:t>Datomic</w:t>
+      </w:r>
+      <w:proofErr w:type="spellEnd"/>
       <w:r>
         <w:t>…</w:t>
       </w:r>
@@ -2372,15 +3506,52 @@
       <w:pPr>
         <w:pStyle w:val="Heading2"/>
       </w:pPr>
-      <w:bookmarkStart w:id="10" w:name="_BTrees"/>
-      <w:bookmarkEnd w:id="10"/>
+      <w:bookmarkStart w:id="9" w:name="_BTrees"/>
+      <w:bookmarkEnd w:id="9"/>
+      <w:proofErr w:type="spellStart"/>
       <w:r>
         <w:t>BTrees</w:t>
       </w:r>
-    </w:p>
-    <w:p>
-      <w:r>
-        <w:t xml:space="preserve">I decided to do a little bit of research on BTrees as my memory wasn’t fresh from when this was mentioned in university classes. I discovered that BTrees are self-balancing tree data structures that try to minimize tree depth, therefore BTrees are very wide trees. The main benefit of BTrees is that disk access times are minimized as much as possible </w:t>
+      <w:proofErr w:type="spellEnd"/>
+    </w:p>
+    <w:p>
+      <w:r>
+        <w:t xml:space="preserve">I decided to do a little bit of research on </w:t>
+      </w:r>
+      <w:proofErr w:type="spellStart"/>
+      <w:r>
+        <w:t>BTrees</w:t>
+      </w:r>
+      <w:proofErr w:type="spellEnd"/>
+      <w:r>
+        <w:t xml:space="preserve"> as my memory wasn’t fresh from when this was mentioned in university classes. </w:t>
+      </w:r>
+      <w:r>
+        <w:t xml:space="preserve">I now understand that </w:t>
+      </w:r>
+      <w:proofErr w:type="spellStart"/>
+      <w:r>
+        <w:t>BTrees</w:t>
+      </w:r>
+      <w:proofErr w:type="spellEnd"/>
+      <w:r>
+        <w:t xml:space="preserve"> are self-balancing tree data structures that try to minimize tree depth, therefore </w:t>
+      </w:r>
+      <w:proofErr w:type="spellStart"/>
+      <w:r>
+        <w:t>BTrees</w:t>
+      </w:r>
+      <w:proofErr w:type="spellEnd"/>
+      <w:r>
+        <w:t xml:space="preserve"> are very wide trees. The main benefit of </w:t>
+      </w:r>
+      <w:proofErr w:type="spellStart"/>
+      <w:r>
+        <w:t>BTrees</w:t>
+      </w:r>
+      <w:proofErr w:type="spellEnd"/>
+      <w:r>
+        <w:t xml:space="preserve"> is that disk access times are minimized as much as possible </w:t>
       </w:r>
       <w:hyperlink w:anchor="_BTrees" w:history="1">
         <w:r>
@@ -2391,20 +3562,31 @@
         </w:r>
       </w:hyperlink>
       <w:r>
-        <w:t xml:space="preserve"> and since disk access time is significantly slower compared to main memory access time, this means that operating data on BTrees is significantly quicker in comparison to other Tree data structures like Binary Search Trees.</w:t>
-      </w:r>
-    </w:p>
-    <w:p>
-      <w:pPr>
-        <w:pStyle w:val="Heading1"/>
-      </w:pPr>
-      <w:bookmarkStart w:id="11" w:name="_Development_Methodology,_Design,"/>
-      <w:bookmarkEnd w:id="11"/>
-      <w:r>
+        <w:t xml:space="preserve"> and since disk access time is significantly slower compared to main memory access time, this means that operating data on </w:t>
+      </w:r>
+      <w:proofErr w:type="spellStart"/>
+      <w:r>
+        <w:t>BTrees</w:t>
+      </w:r>
+      <w:proofErr w:type="spellEnd"/>
+      <w:r>
+        <w:t xml:space="preserve"> is significantly quicker in comparison to other Tree data structures like Binary Search Trees.</w:t>
+      </w:r>
+      <w:bookmarkStart w:id="10" w:name="_Development_Methodology,_Design,"/>
+      <w:bookmarkEnd w:id="10"/>
+      <w:r>
+        <w:br/>
+      </w:r>
+      <w:r>
+        <w:br/>
+      </w:r>
+      <w:r>
+        <w:rPr>
+          <w:rStyle w:val="Heading1Char"/>
+        </w:rPr>
         <w:t>Design</w:t>
       </w:r>
     </w:p>
-    <w:p/>
     <w:p>
       <w:pPr>
         <w:keepNext/>
@@ -2472,28 +3654,45 @@
       <w:r>
         <w:t xml:space="preserve">Figure </w:t>
       </w:r>
-      <w:fldSimple w:instr=" SEQ Figure \* ARABIC ">
-        <w:r>
-          <w:rPr>
-            <w:noProof/>
-          </w:rPr>
-          <w:t>1</w:t>
-        </w:r>
-      </w:fldSimple>
+      <w:r>
+        <w:fldChar w:fldCharType="begin"/>
+      </w:r>
+      <w:r>
+        <w:instrText xml:space="preserve"> SEQ Figure </w:instrText>
+      </w:r>
+      <w:r>
+        <w:instrText xml:space="preserve">\* ARABIC </w:instrText>
+      </w:r>
+      <w:r>
+        <w:fldChar w:fldCharType="separate"/>
+      </w:r>
+      <w:r>
+        <w:rPr>
+          <w:noProof/>
+        </w:rPr>
+        <w:t>1</w:t>
+      </w:r>
+      <w:r>
+        <w:rPr>
+          <w:noProof/>
+        </w:rPr>
+        <w:fldChar w:fldCharType="end"/>
+      </w:r>
       <w:r>
         <w:t>: Key Value Database Design</w:t>
       </w:r>
     </w:p>
     <w:p>
       <w:r>
+        <w:lastRenderedPageBreak/>
         <w:t xml:space="preserve">The above diagram illustrates the first major Milestone which would be to achieve a Key-Storage </w:t>
       </w:r>
       <w:r>
         <w:t>database with a server. Initially it would be memory only but then it would expand to have a log and it would actually write to disk. Afterwards, maybe a crash recovery functionality could be implemented.</w:t>
       </w:r>
     </w:p>
-    <w:bookmarkStart w:id="12" w:name="_References" w:displacedByCustomXml="next"/>
-    <w:bookmarkEnd w:id="12" w:displacedByCustomXml="next"/>
+    <w:bookmarkStart w:id="11" w:name="_References" w:displacedByCustomXml="next"/>
+    <w:bookmarkEnd w:id="11" w:displacedByCustomXml="next"/>
     <w:sdt>
       <w:sdtPr>
         <w:rPr>
@@ -2538,8 +3737,13 @@
                   <w:numId w:val="6"/>
                 </w:numPr>
               </w:pPr>
+              <w:proofErr w:type="spellStart"/>
               <w:r>
-                <w:t>Milanesi, C.</w:t>
+                <w:t>Milanesi</w:t>
+              </w:r>
+              <w:proofErr w:type="spellEnd"/>
+              <w:r>
+                <w:t>, C.</w:t>
               </w:r>
               <w:r>
                 <w:t xml:space="preserve"> </w:t>
@@ -2558,9 +3762,11 @@
                 </w:rPr>
                 <w:t xml:space="preserve">. </w:t>
               </w:r>
+              <w:proofErr w:type="spellStart"/>
               <w:r>
                 <w:t>Apress</w:t>
               </w:r>
+              <w:proofErr w:type="spellEnd"/>
               <w:r>
                 <w:t>. 2018.</w:t>
               </w:r>
@@ -2588,8 +3794,13 @@
                   <w:iCs/>
                 </w:rPr>
               </w:pPr>
+              <w:proofErr w:type="spellStart"/>
               <w:r>
-                <w:t xml:space="preserve">BinaryAdventure. </w:t>
+                <w:t>BinaryAdventure</w:t>
+              </w:r>
+              <w:proofErr w:type="spellEnd"/>
+              <w:r>
+                <w:t xml:space="preserve">. </w:t>
               </w:r>
               <w:r>
                 <w:rPr>
@@ -2641,12 +3852,37 @@
       <w:r>
         <w:t xml:space="preserve">Rust. </w:t>
       </w:r>
+      <w:proofErr w:type="spellStart"/>
       <w:r>
         <w:rPr>
           <w:i/>
           <w:iCs/>
         </w:rPr>
-        <w:t>RustFest Zürich 2017 - Tokio: How we hit 88mph by Alex Crichton</w:t>
+        <w:t>RustFest</w:t>
+      </w:r>
+      <w:proofErr w:type="spellEnd"/>
+      <w:r>
+        <w:rPr>
+          <w:i/>
+          <w:iCs/>
+        </w:rPr>
+        <w:t xml:space="preserve"> Zürich 2017 - </w:t>
+      </w:r>
+      <w:proofErr w:type="spellStart"/>
+      <w:r>
+        <w:rPr>
+          <w:i/>
+          <w:iCs/>
+        </w:rPr>
+        <w:t>Tokio</w:t>
+      </w:r>
+      <w:proofErr w:type="spellEnd"/>
+      <w:r>
+        <w:rPr>
+          <w:i/>
+          <w:iCs/>
+        </w:rPr>
+        <w:t>: How we hit 88mph by Alex Crichton</w:t>
       </w:r>
       <w:r>
         <w:t>.</w:t>
@@ -2693,8 +3929,13 @@
           <w:numId w:val="6"/>
         </w:numPr>
       </w:pPr>
-      <w:r>
-        <w:t xml:space="preserve">Klabnik S. </w:t>
+      <w:proofErr w:type="spellStart"/>
+      <w:r>
+        <w:t>Klabnik</w:t>
+      </w:r>
+      <w:proofErr w:type="spellEnd"/>
+      <w:r>
+        <w:t xml:space="preserve"> S. </w:t>
       </w:r>
       <w:r>
         <w:t xml:space="preserve">Nichols C. </w:t>
@@ -2740,11 +3981,21 @@
           <w:numId w:val="6"/>
         </w:numPr>
       </w:pPr>
-      <w:r>
-        <w:t xml:space="preserve">Siddon T. </w:t>
-      </w:r>
-      <w:r>
-        <w:t>TiKV - building a distributed key-value store with Rust</w:t>
+      <w:proofErr w:type="spellStart"/>
+      <w:r>
+        <w:t>Siddon</w:t>
+      </w:r>
+      <w:proofErr w:type="spellEnd"/>
+      <w:r>
+        <w:t xml:space="preserve"> T. </w:t>
+      </w:r>
+      <w:proofErr w:type="spellStart"/>
+      <w:r>
+        <w:t>TiKV</w:t>
+      </w:r>
+      <w:proofErr w:type="spellEnd"/>
+      <w:r>
+        <w:t xml:space="preserve"> - building a distributed key-value store with Rust</w:t>
       </w:r>
       <w:r>
         <w:t>. FOSDEM. 2018. Retrieved on the 30</w:t>
@@ -2778,9 +4029,11 @@
           <w:numId w:val="6"/>
         </w:numPr>
       </w:pPr>
+      <w:proofErr w:type="spellStart"/>
       <w:r>
         <w:t>Goossaert</w:t>
       </w:r>
+      <w:proofErr w:type="spellEnd"/>
       <w:r>
         <w:t xml:space="preserve">. E. </w:t>
       </w:r>
@@ -2792,7 +4045,15 @@
         <w:t>Implementing a Key-Value Store</w:t>
       </w:r>
       <w:r>
-        <w:t>. codeCapsule. 2017. Retrieved on the 1</w:t>
+        <w:t xml:space="preserve">. </w:t>
+      </w:r>
+      <w:proofErr w:type="spellStart"/>
+      <w:r>
+        <w:t>codeCapsule</w:t>
+      </w:r>
+      <w:proofErr w:type="spellEnd"/>
+      <w:r>
+        <w:t>. 2017. Retrieved on the 1</w:t>
       </w:r>
       <w:r>
         <w:rPr>
@@ -2830,8 +4091,13 @@
       <w:r>
         <w:t xml:space="preserve"> </w:t>
       </w:r>
-      <w:r>
-        <w:t xml:space="preserve">Borthakur </w:t>
+      <w:proofErr w:type="spellStart"/>
+      <w:r>
+        <w:t>Borthakur</w:t>
+      </w:r>
+      <w:proofErr w:type="spellEnd"/>
+      <w:r>
+        <w:t xml:space="preserve"> </w:t>
       </w:r>
       <w:r>
         <w:t xml:space="preserve">D. </w:t>
@@ -2909,7 +4175,20 @@
         <w:t>The ACID Database Model.</w:t>
       </w:r>
       <w:r>
-        <w:t xml:space="preserve"> Lifewire. 2019. Retrieved on the 13</w:t>
+        <w:t xml:space="preserve"> </w:t>
+      </w:r>
+      <w:proofErr w:type="spellStart"/>
+      <w:r>
+        <w:t>Lifewire</w:t>
+      </w:r>
+      <w:proofErr w:type="spellEnd"/>
+      <w:r>
+        <w:t>. 2019. Retrieved o</w:t>
+      </w:r>
+      <w:bookmarkStart w:id="12" w:name="_GoBack"/>
+      <w:bookmarkEnd w:id="12"/>
+      <w:r>
+        <w:t>n the 13</w:t>
       </w:r>
       <w:r>
         <w:rPr>
@@ -3007,8 +4286,13 @@
         </w:rPr>
         <w:t xml:space="preserve"> </w:t>
       </w:r>
-      <w:r>
-        <w:t>NotDot.</w:t>
+      <w:proofErr w:type="spellStart"/>
+      <w:r>
+        <w:t>NotDot</w:t>
+      </w:r>
+      <w:proofErr w:type="spellEnd"/>
+      <w:r>
+        <w:t>.</w:t>
       </w:r>
       <w:r>
         <w:rPr>
@@ -3056,12 +4340,21 @@
           <w:iCs/>
         </w:rPr>
       </w:pPr>
+      <w:proofErr w:type="spellStart"/>
       <w:r>
         <w:rPr>
           <w:i/>
           <w:iCs/>
         </w:rPr>
-        <w:t>Multiversion concurrency control</w:t>
+        <w:t>Multiversion</w:t>
+      </w:r>
+      <w:proofErr w:type="spellEnd"/>
+      <w:r>
+        <w:rPr>
+          <w:i/>
+          <w:iCs/>
+        </w:rPr>
+        <w:t xml:space="preserve"> concurrency control</w:t>
       </w:r>
       <w:r>
         <w:rPr>
@@ -3167,7 +4460,15 @@
         <w:t>.</w:t>
       </w:r>
       <w:r>
-        <w:t xml:space="preserve"> GeeksforGeeks. 2013. Retrieved on the 18</w:t>
+        <w:t xml:space="preserve"> </w:t>
+      </w:r>
+      <w:proofErr w:type="spellStart"/>
+      <w:r>
+        <w:t>GeeksforGeeks</w:t>
+      </w:r>
+      <w:proofErr w:type="spellEnd"/>
+      <w:r>
+        <w:t>. 2013. Retrieved on the 18</w:t>
       </w:r>
       <w:r>
         <w:rPr>
@@ -3189,19 +4490,6 @@
           <w:t>https://www.geeksforgeeks.org/introduction-of-b-tree-2/</w:t>
         </w:r>
       </w:hyperlink>
-    </w:p>
-    <w:p>
-      <w:pPr>
-        <w:pStyle w:val="ListParagraph"/>
-        <w:numPr>
-          <w:ilvl w:val="0"/>
-          <w:numId w:val="6"/>
-        </w:numPr>
-        <w:rPr>
-          <w:i/>
-          <w:iCs/>
-        </w:rPr>
-      </w:pPr>
     </w:p>
     <w:sectPr>
       <w:pgSz w:w="11906" w:h="16838"/>
@@ -3910,7 +5198,7 @@
         <w:rFonts w:ascii="Symbol" w:hAnsi="Symbol" w:hint="default"/>
       </w:rPr>
     </w:lvl>
-    <w:lvl w:ilvl="1" w:tplc="08090003" w:tentative="1">
+    <w:lvl w:ilvl="1" w:tplc="08090003">
       <w:start w:val="1"/>
       <w:numFmt w:val="bullet"/>
       <w:lvlText w:val="o"/>
@@ -4888,6 +6176,7 @@
   </w:compat>
   <w:rsids>
     <w:rsidRoot w:val="00E50A05"/>
+    <w:rsid w:val="00143FD1"/>
     <w:rsid w:val="00493FE8"/>
     <w:rsid w:val="005F2AC0"/>
     <w:rsid w:val="008066A9"/>
@@ -5679,7 +6968,7 @@
 </file>
 
 <file path=customXml/itemProps2.xml><?xml version="1.0" encoding="utf-8"?>
-<ds:datastoreItem xmlns:ds="http://schemas.openxmlformats.org/officeDocument/2006/customXml" ds:itemID="{F380E51D-6578-4F64-B40A-A41B5A23CB18}">
+<ds:datastoreItem xmlns:ds="http://schemas.openxmlformats.org/officeDocument/2006/customXml" ds:itemID="{A92AE360-D4BA-4578-8A7A-00013ED47644}">
   <ds:schemaRefs>
     <ds:schemaRef ds:uri="http://schemas.openxmlformats.org/officeDocument/2006/bibliography"/>
   </ds:schemaRefs>

</xml_diff>

<commit_message>
Amended Project REport to include Project Plan, changed Testing section and cleaned up some references
</commit_message>
<xml_diff>
--- a/Progression Report Draft.docx
+++ b/Progression Report Draft.docx
@@ -742,6 +742,489 @@
         <w:pStyle w:val="Heading1"/>
       </w:pPr>
       <w:r>
+        <w:t>Project Plan</w:t>
+      </w:r>
+    </w:p>
+    <w:p>
+      <w:r>
+        <w:t>My project plan is inspired by Agile development as it is split in 2-week chunks (they’re called sprint in Agile). There is a certain planes milestone to complete at the end of each fortnight.</w:t>
+      </w:r>
+      <w:r>
+        <w:t xml:space="preserve"> Additionally, there are key dates that have been added when appropriate.</w:t>
+      </w:r>
+    </w:p>
+    <w:tbl>
+      <w:tblPr>
+        <w:tblStyle w:val="TableGrid"/>
+        <w:tblW w:w="0" w:type="auto"/>
+        <w:tblLook w:val="04A0" w:firstRow="1" w:lastRow="0" w:firstColumn="1" w:lastColumn="0" w:noHBand="0" w:noVBand="1"/>
+      </w:tblPr>
+      <w:tblGrid>
+        <w:gridCol w:w="4508"/>
+        <w:gridCol w:w="4508"/>
+      </w:tblGrid>
+      <w:tr>
+        <w:tc>
+          <w:tcPr>
+            <w:tcW w:w="4508" w:type="dxa"/>
+            <w:shd w:val="clear" w:color="auto" w:fill="D9E2F3" w:themeFill="accent1" w:themeFillTint="33"/>
+          </w:tcPr>
+          <w:p>
+            <w:pPr>
+              <w:rPr>
+                <w:b/>
+                <w:bCs/>
+              </w:rPr>
+            </w:pPr>
+            <w:r>
+              <w:rPr>
+                <w:b/>
+                <w:bCs/>
+              </w:rPr>
+              <w:t>Date</w:t>
+            </w:r>
+          </w:p>
+        </w:tc>
+        <w:tc>
+          <w:tcPr>
+            <w:tcW w:w="4508" w:type="dxa"/>
+            <w:shd w:val="clear" w:color="auto" w:fill="D9E2F3" w:themeFill="accent1" w:themeFillTint="33"/>
+          </w:tcPr>
+          <w:p>
+            <w:pPr>
+              <w:rPr>
+                <w:b/>
+                <w:bCs/>
+              </w:rPr>
+            </w:pPr>
+            <w:r>
+              <w:rPr>
+                <w:b/>
+                <w:bCs/>
+              </w:rPr>
+              <w:t>Task</w:t>
+            </w:r>
+            <w:r>
+              <w:rPr>
+                <w:b/>
+                <w:bCs/>
+              </w:rPr>
+              <w:t>(s) to be completed</w:t>
+            </w:r>
+          </w:p>
+        </w:tc>
+      </w:tr>
+      <w:tr>
+        <w:tc>
+          <w:tcPr>
+            <w:tcW w:w="4508" w:type="dxa"/>
+          </w:tcPr>
+          <w:p>
+            <w:r>
+              <w:t>26/09/19</w:t>
+            </w:r>
+          </w:p>
+        </w:tc>
+        <w:tc>
+          <w:tcPr>
+            <w:tcW w:w="4508" w:type="dxa"/>
+          </w:tcPr>
+          <w:p>
+            <w:r>
+              <w:t>Started project by reading about Rust</w:t>
+            </w:r>
+          </w:p>
+        </w:tc>
+      </w:tr>
+      <w:tr>
+        <w:tc>
+          <w:tcPr>
+            <w:tcW w:w="4508" w:type="dxa"/>
+          </w:tcPr>
+          <w:p>
+            <w:r>
+              <w:t>10/10/19</w:t>
+            </w:r>
+          </w:p>
+        </w:tc>
+        <w:tc>
+          <w:tcPr>
+            <w:tcW w:w="4508" w:type="dxa"/>
+          </w:tcPr>
+          <w:p>
+            <w:r>
+              <w:t>Have a command line String manipulator program</w:t>
+            </w:r>
+          </w:p>
+        </w:tc>
+      </w:tr>
+      <w:tr>
+        <w:tc>
+          <w:tcPr>
+            <w:tcW w:w="4508" w:type="dxa"/>
+          </w:tcPr>
+          <w:p>
+            <w:r>
+              <w:t>24/10/19</w:t>
+            </w:r>
+          </w:p>
+        </w:tc>
+        <w:tc>
+          <w:tcPr>
+            <w:tcW w:w="4508" w:type="dxa"/>
+          </w:tcPr>
+          <w:p>
+            <w:r>
+              <w:t>Finish reading Rust book</w:t>
+            </w:r>
+          </w:p>
+        </w:tc>
+      </w:tr>
+      <w:tr>
+        <w:tc>
+          <w:tcPr>
+            <w:tcW w:w="4508" w:type="dxa"/>
+          </w:tcPr>
+          <w:p>
+            <w:r>
+              <w:t>07/11/19</w:t>
+            </w:r>
+          </w:p>
+        </w:tc>
+        <w:tc>
+          <w:tcPr>
+            <w:tcW w:w="4508" w:type="dxa"/>
+          </w:tcPr>
+          <w:p>
+            <w:r>
+              <w:t>Make a simple server that accepts Telnet requests</w:t>
+            </w:r>
+          </w:p>
+        </w:tc>
+      </w:tr>
+      <w:tr>
+        <w:tc>
+          <w:tcPr>
+            <w:tcW w:w="4508" w:type="dxa"/>
+          </w:tcPr>
+          <w:p>
+            <w:r>
+              <w:t>21/11/19</w:t>
+            </w:r>
+          </w:p>
+        </w:tc>
+        <w:tc>
+          <w:tcPr>
+            <w:tcW w:w="4508" w:type="dxa"/>
+          </w:tcPr>
+          <w:p>
+            <w:r>
+              <w:t>Have a server that has shared-state variables and have the first semester Project Report finished</w:t>
+            </w:r>
+          </w:p>
+        </w:tc>
+      </w:tr>
+      <w:tr>
+        <w:tc>
+          <w:tcPr>
+            <w:tcW w:w="4508" w:type="dxa"/>
+          </w:tcPr>
+          <w:p>
+            <w:r>
+              <w:t>25/11/19</w:t>
+            </w:r>
+          </w:p>
+        </w:tc>
+        <w:tc>
+          <w:tcPr>
+            <w:tcW w:w="4508" w:type="dxa"/>
+          </w:tcPr>
+          <w:p>
+            <w:r>
+              <w:rPr>
+                <w:b/>
+                <w:bCs/>
+              </w:rPr>
+              <w:t>Initial Project Report Due</w:t>
+            </w:r>
+          </w:p>
+        </w:tc>
+      </w:tr>
+      <w:tr>
+        <w:tc>
+          <w:tcPr>
+            <w:tcW w:w="4508" w:type="dxa"/>
+          </w:tcPr>
+          <w:p>
+            <w:r>
+              <w:t>05/12/19</w:t>
+            </w:r>
+          </w:p>
+        </w:tc>
+        <w:tc>
+          <w:tcPr>
+            <w:tcW w:w="4508" w:type="dxa"/>
+          </w:tcPr>
+          <w:p>
+            <w:r>
+              <w:t xml:space="preserve">Have a simple database that uses a </w:t>
+            </w:r>
+            <w:proofErr w:type="spellStart"/>
+            <w:r>
+              <w:t>BTreeMap</w:t>
+            </w:r>
+            <w:proofErr w:type="spellEnd"/>
+            <w:r>
+              <w:t xml:space="preserve"> and has simple commands like get, set, delete.</w:t>
+            </w:r>
+          </w:p>
+        </w:tc>
+      </w:tr>
+      <w:tr>
+        <w:tc>
+          <w:tcPr>
+            <w:tcW w:w="4508" w:type="dxa"/>
+          </w:tcPr>
+          <w:p>
+            <w:r>
+              <w:t>19/12/19</w:t>
+            </w:r>
+          </w:p>
+        </w:tc>
+        <w:tc>
+          <w:tcPr>
+            <w:tcW w:w="4508" w:type="dxa"/>
+          </w:tcPr>
+          <w:p>
+            <w:r>
+              <w:t>Implement simple testing functionality for the above functions</w:t>
+            </w:r>
+          </w:p>
+        </w:tc>
+      </w:tr>
+      <w:tr>
+        <w:tc>
+          <w:tcPr>
+            <w:tcW w:w="4508" w:type="dxa"/>
+          </w:tcPr>
+          <w:p>
+            <w:r>
+              <w:t>02/01/20</w:t>
+            </w:r>
+          </w:p>
+        </w:tc>
+        <w:tc>
+          <w:tcPr>
+            <w:tcW w:w="4508" w:type="dxa"/>
+          </w:tcPr>
+          <w:p>
+            <w:r>
+              <w:t>Christmas holiday</w:t>
+            </w:r>
+          </w:p>
+        </w:tc>
+      </w:tr>
+      <w:tr>
+        <w:tc>
+          <w:tcPr>
+            <w:tcW w:w="4508" w:type="dxa"/>
+          </w:tcPr>
+          <w:p>
+            <w:r>
+              <w:t>16/01/20</w:t>
+            </w:r>
+          </w:p>
+        </w:tc>
+        <w:tc>
+          <w:tcPr>
+            <w:tcW w:w="4508" w:type="dxa"/>
+          </w:tcPr>
+          <w:p>
+            <w:r>
+              <w:t xml:space="preserve">Add </w:t>
+            </w:r>
+            <w:r>
+              <w:t xml:space="preserve">operation </w:t>
+            </w:r>
+            <w:r>
+              <w:t>logging</w:t>
+            </w:r>
+            <w:r>
+              <w:br/>
+              <w:t xml:space="preserve">Add </w:t>
+            </w:r>
+            <w:r>
+              <w:t>filesystem writing functionality</w:t>
+            </w:r>
+          </w:p>
+        </w:tc>
+      </w:tr>
+      <w:tr>
+        <w:tc>
+          <w:tcPr>
+            <w:tcW w:w="4508" w:type="dxa"/>
+          </w:tcPr>
+          <w:p>
+            <w:r>
+              <w:t>30/01/20</w:t>
+            </w:r>
+          </w:p>
+        </w:tc>
+        <w:tc>
+          <w:tcPr>
+            <w:tcW w:w="4508" w:type="dxa"/>
+          </w:tcPr>
+          <w:p>
+            <w:r>
+              <w:t>Add crash recovery mechanism</w:t>
+            </w:r>
+          </w:p>
+        </w:tc>
+      </w:tr>
+      <w:tr>
+        <w:tc>
+          <w:tcPr>
+            <w:tcW w:w="4508" w:type="dxa"/>
+          </w:tcPr>
+          <w:p>
+            <w:r>
+              <w:t>13/02/20</w:t>
+            </w:r>
+          </w:p>
+        </w:tc>
+        <w:tc>
+          <w:tcPr>
+            <w:tcW w:w="4508" w:type="dxa"/>
+          </w:tcPr>
+          <w:p>
+            <w:r>
+              <w:t>Implement more testing for the new functions</w:t>
+            </w:r>
+          </w:p>
+        </w:tc>
+      </w:tr>
+      <w:tr>
+        <w:tc>
+          <w:tcPr>
+            <w:tcW w:w="4508" w:type="dxa"/>
+          </w:tcPr>
+          <w:p>
+            <w:r>
+              <w:t>27/02/20</w:t>
+            </w:r>
+          </w:p>
+        </w:tc>
+        <w:tc>
+          <w:tcPr>
+            <w:tcW w:w="4508" w:type="dxa"/>
+          </w:tcPr>
+          <w:p>
+            <w:r>
+              <w:t>Implement a web API</w:t>
+            </w:r>
+          </w:p>
+        </w:tc>
+      </w:tr>
+      <w:tr>
+        <w:tc>
+          <w:tcPr>
+            <w:tcW w:w="4508" w:type="dxa"/>
+          </w:tcPr>
+          <w:p>
+            <w:r>
+              <w:t>12/03/20</w:t>
+            </w:r>
+          </w:p>
+        </w:tc>
+        <w:tc>
+          <w:tcPr>
+            <w:tcW w:w="4508" w:type="dxa"/>
+          </w:tcPr>
+          <w:p>
+            <w:r>
+              <w:t>Implementation is satisfactory by this time</w:t>
+            </w:r>
+          </w:p>
+          <w:p>
+            <w:r>
+              <w:t>Work on Final Project Report</w:t>
+            </w:r>
+          </w:p>
+          <w:p>
+            <w:r>
+              <w:lastRenderedPageBreak/>
+              <w:t>Optimize code</w:t>
+            </w:r>
+          </w:p>
+        </w:tc>
+      </w:tr>
+      <w:tr>
+        <w:tc>
+          <w:tcPr>
+            <w:tcW w:w="4508" w:type="dxa"/>
+          </w:tcPr>
+          <w:p>
+            <w:r>
+              <w:lastRenderedPageBreak/>
+              <w:t>26/03/20</w:t>
+            </w:r>
+          </w:p>
+        </w:tc>
+        <w:tc>
+          <w:tcPr>
+            <w:tcW w:w="4508" w:type="dxa"/>
+          </w:tcPr>
+          <w:p>
+            <w:r>
+              <w:t>Have project implementation and report finished</w:t>
+            </w:r>
+          </w:p>
+        </w:tc>
+      </w:tr>
+      <w:tr>
+        <w:tc>
+          <w:tcPr>
+            <w:tcW w:w="4508" w:type="dxa"/>
+          </w:tcPr>
+          <w:p>
+            <w:r>
+              <w:t>30/03/20</w:t>
+            </w:r>
+          </w:p>
+        </w:tc>
+        <w:tc>
+          <w:tcPr>
+            <w:tcW w:w="4508" w:type="dxa"/>
+          </w:tcPr>
+          <w:p>
+            <w:pPr>
+              <w:rPr>
+                <w:b/>
+                <w:bCs/>
+              </w:rPr>
+            </w:pPr>
+            <w:r>
+              <w:rPr>
+                <w:b/>
+                <w:bCs/>
+              </w:rPr>
+              <w:t>Final Project Report and Implementation due</w:t>
+            </w:r>
+          </w:p>
+        </w:tc>
+      </w:tr>
+    </w:tbl>
+    <w:p>
+      <w:r>
+        <w:br/>
+        <w:t>I believe this plan to be slightly on the conservative side but still quite realistic. As I work on my project, I may finish some tasks earlier which would allow me to improve my implementation further.</w:t>
+      </w:r>
+    </w:p>
+    <w:p>
+      <w:pPr>
+        <w:pStyle w:val="Heading1"/>
+      </w:pPr>
+      <w:r>
         <w:t>Development Methodology</w:t>
       </w:r>
     </w:p>
@@ -1007,54 +1490,60 @@
         </w:numPr>
       </w:pPr>
       <w:r>
-        <w:t>Add SQL like operation chaining</w:t>
-      </w:r>
-    </w:p>
-    <w:p>
+        <w:t>Add operation chaining</w:t>
+      </w:r>
+      <w:r>
+        <w:t xml:space="preserve"> (Transaction support)</w:t>
+      </w:r>
+    </w:p>
+    <w:p>
+      <w:r>
+        <w:t>The steps laid out above are but guidelines only. As I have already discovered, some of the steps can be done before others depending on what I find and how my development goes.</w:t>
+      </w:r>
+      <w:r>
+        <w:t xml:space="preserve"> Lastly, if the implementation of all of the above is completed successfully, I could take on the challenge of making a relational type of database.</w:t>
+      </w:r>
+    </w:p>
+    <w:p>
+      <w:pPr>
+        <w:pStyle w:val="Heading1"/>
+      </w:pPr>
+      <w:r>
+        <w:t>Testing</w:t>
+      </w:r>
+    </w:p>
+    <w:p>
+      <w:r>
+        <w:t>Initially</w:t>
+      </w:r>
+      <w:r>
+        <w:t>,</w:t>
+      </w:r>
+      <w:r>
+        <w:t xml:space="preserve"> </w:t>
+      </w:r>
+      <w:r>
+        <w:t>testing of my</w:t>
+      </w:r>
+      <w:r>
+        <w:t xml:space="preserve"> implementation </w:t>
+      </w:r>
+      <w:r>
+        <w:t xml:space="preserve">will be done by myself </w:t>
+      </w:r>
+      <w:r>
+        <w:t xml:space="preserve">with occasional checks from my supervisor. </w:t>
+      </w:r>
+      <w:r>
+        <w:t>As mentioned in the project plan, I hope to incorporate more thorough testing by the Christmas holidays by using unit testing, Rust documentation testing (“doc” testing) and doing performance analysis.</w:t>
+      </w:r>
+    </w:p>
+    <w:p>
+      <w:pPr>
+        <w:pStyle w:val="Heading1"/>
+      </w:pPr>
       <w:r>
         <w:lastRenderedPageBreak/>
-        <w:t>The steps laid out above are but guidelines only. As I have already discovered, some of the steps can be done before others depending on what I find and how my development goes.</w:t>
-      </w:r>
-      <w:r>
-        <w:t xml:space="preserve"> Lastly, if the implementation of all of the above is completed successfully, I could take on the challenge of making a relational type of database.</w:t>
-      </w:r>
-    </w:p>
-    <w:p>
-      <w:pPr>
-        <w:pStyle w:val="Heading1"/>
-      </w:pPr>
-      <w:r>
-        <w:t>Testing</w:t>
-      </w:r>
-    </w:p>
-    <w:p>
-      <w:r>
-        <w:t>Initially</w:t>
-      </w:r>
-      <w:r>
-        <w:t>,</w:t>
-      </w:r>
-      <w:r>
-        <w:t xml:space="preserve"> </w:t>
-      </w:r>
-      <w:r>
-        <w:t>testing of my</w:t>
-      </w:r>
-      <w:r>
-        <w:t xml:space="preserve"> implementation </w:t>
-      </w:r>
-      <w:r>
-        <w:t xml:space="preserve">will be done by myself </w:t>
-      </w:r>
-      <w:r>
-        <w:t>with occasional checks from my supervisor. At the later stages of the project I suspect I can get more thorough testing done by asking other users and more in-depth testing by my supervisor.</w:t>
-      </w:r>
-    </w:p>
-    <w:p>
-      <w:pPr>
-        <w:pStyle w:val="Heading1"/>
-      </w:pPr>
-      <w:r>
         <w:t xml:space="preserve">Project </w:t>
       </w:r>
       <w:r>
@@ -1199,7 +1688,6 @@
         <w:rPr>
           <w:noProof/>
         </w:rPr>
-        <w:lastRenderedPageBreak/>
         <mc:AlternateContent>
           <mc:Choice Requires="wps">
             <w:drawing>
@@ -1380,7 +1868,7 @@
           <v:shape id="_x0000_i1025" type="#_x0000_t75" style="width:420pt;height:291.75pt" o:ole="">
             <v:imagedata r:id="rId12" o:title="" cropbottom="5231f" cropright="4572f"/>
           </v:shape>
-          <o:OLEObject Type="Embed" ProgID="Word.OpenDocumentText.12" ShapeID="_x0000_i1025" DrawAspect="Content" ObjectID="_1635838610" r:id="rId13"/>
+          <o:OLEObject Type="Embed" ProgID="Word.OpenDocumentText.12" ShapeID="_x0000_i1025" DrawAspect="Content" ObjectID="_1635867293" r:id="rId13"/>
         </w:object>
       </w:r>
     </w:p>
@@ -1392,27 +1880,41 @@
       <w:r>
         <w:t xml:space="preserve">Snippet </w:t>
       </w:r>
-      <w:fldSimple w:instr=" SEQ Snippet \* ARABIC ">
-        <w:r>
-          <w:rPr>
-            <w:noProof/>
-          </w:rPr>
-          <w:t>1</w:t>
-        </w:r>
-      </w:fldSimple>
-      <w:r>
-        <w:t>: Function to remove a character from a String</w:t>
-      </w:r>
-    </w:p>
-    <w:p>
-      <w:pPr>
-        <w:keepNext/>
-        <w:jc w:val="center"/>
-      </w:pPr>
+      <w:r>
+        <w:fldChar w:fldCharType="begin"/>
+      </w:r>
+      <w:r>
+        <w:instrText xml:space="preserve"> SEQ Snippet \* ARABIC </w:instrText>
+      </w:r>
+      <w:r>
+        <w:fldChar w:fldCharType="separate"/>
+      </w:r>
       <w:r>
         <w:rPr>
           <w:noProof/>
         </w:rPr>
+        <w:t>1</w:t>
+      </w:r>
+      <w:r>
+        <w:rPr>
+          <w:noProof/>
+        </w:rPr>
+        <w:fldChar w:fldCharType="end"/>
+      </w:r>
+      <w:r>
+        <w:t>: Function to remove a character from a String</w:t>
+      </w:r>
+    </w:p>
+    <w:p>
+      <w:pPr>
+        <w:keepNext/>
+        <w:jc w:val="center"/>
+      </w:pPr>
+      <w:r>
+        <w:rPr>
+          <w:noProof/>
+        </w:rPr>
+        <w:lastRenderedPageBreak/>
         <mc:AlternateContent>
           <mc:Choice Requires="wps">
             <w:drawing>
@@ -1570,7 +2072,7 @@
           <v:shape id="_x0000_i1026" type="#_x0000_t75" style="width:436.5pt;height:210.75pt" o:ole="">
             <v:imagedata r:id="rId14" o:title="" cropbottom="6700f" cropright="2177f"/>
           </v:shape>
-          <o:OLEObject Type="Embed" ProgID="Word.OpenDocumentText.12" ShapeID="_x0000_i1026" DrawAspect="Content" ObjectID="_1635838611" r:id="rId15"/>
+          <o:OLEObject Type="Embed" ProgID="Word.OpenDocumentText.12" ShapeID="_x0000_i1026" DrawAspect="Content" ObjectID="_1635867294" r:id="rId15"/>
         </w:object>
       </w:r>
     </w:p>
@@ -1582,14 +2084,27 @@
       <w:r>
         <w:t xml:space="preserve">Snippet </w:t>
       </w:r>
-      <w:fldSimple w:instr=" SEQ Snippet \* ARABIC ">
-        <w:r>
-          <w:rPr>
-            <w:noProof/>
-          </w:rPr>
-          <w:t>2</w:t>
-        </w:r>
-      </w:fldSimple>
+      <w:r>
+        <w:fldChar w:fldCharType="begin"/>
+      </w:r>
+      <w:r>
+        <w:instrText xml:space="preserve"> SEQ Snippet \* ARABIC </w:instrText>
+      </w:r>
+      <w:r>
+        <w:fldChar w:fldCharType="separate"/>
+      </w:r>
+      <w:r>
+        <w:rPr>
+          <w:noProof/>
+        </w:rPr>
+        <w:t>2</w:t>
+      </w:r>
+      <w:r>
+        <w:rPr>
+          <w:noProof/>
+        </w:rPr>
+        <w:fldChar w:fldCharType="end"/>
+      </w:r>
       <w:r>
         <w:t>: Saving to the file system</w:t>
       </w:r>
@@ -1653,7 +2168,6 @@
     </w:p>
     <w:p>
       <w:r>
-        <w:lastRenderedPageBreak/>
         <w:t xml:space="preserve">I decided to put the research into Lifetimes on hold as I had agreed with my supervisor that I would aim to produce a simple server by our next meeting. So, I started learning about the I/O libraries in Rust and then came across </w:t>
       </w:r>
       <w:r>
@@ -1889,7 +2403,7 @@
           <v:shape id="_x0000_i1027" type="#_x0000_t75" style="width:424.5pt;height:149.25pt" o:ole="">
             <v:imagedata r:id="rId16" o:title="" cropbottom="9079f" cropright="3919f"/>
           </v:shape>
-          <o:OLEObject Type="Embed" ProgID="Word.OpenDocumentText.12" ShapeID="_x0000_i1027" DrawAspect="Content" ObjectID="_1635838612" r:id="rId17"/>
+          <o:OLEObject Type="Embed" ProgID="Word.OpenDocumentText.12" ShapeID="_x0000_i1027" DrawAspect="Content" ObjectID="_1635867295" r:id="rId17"/>
         </w:object>
       </w:r>
     </w:p>
@@ -1901,14 +2415,27 @@
       <w:r>
         <w:t xml:space="preserve">Snippet </w:t>
       </w:r>
-      <w:fldSimple w:instr=" SEQ Snippet \* ARABIC ">
-        <w:r>
-          <w:rPr>
-            <w:noProof/>
-          </w:rPr>
-          <w:t>3</w:t>
-        </w:r>
-      </w:fldSimple>
+      <w:r>
+        <w:fldChar w:fldCharType="begin"/>
+      </w:r>
+      <w:r>
+        <w:instrText xml:space="preserve"> SEQ Snippet \* ARABIC </w:instrText>
+      </w:r>
+      <w:r>
+        <w:fldChar w:fldCharType="separate"/>
+      </w:r>
+      <w:r>
+        <w:rPr>
+          <w:noProof/>
+        </w:rPr>
+        <w:t>3</w:t>
+      </w:r>
+      <w:r>
+        <w:rPr>
+          <w:noProof/>
+        </w:rPr>
+        <w:fldChar w:fldCharType="end"/>
+      </w:r>
       <w:r>
         <w:t xml:space="preserve">: The part of the program that echoes back characters by using the copy function from the </w:t>
       </w:r>
@@ -1923,6 +2450,7 @@
     </w:p>
     <w:p>
       <w:r>
+        <w:lastRenderedPageBreak/>
         <w:t xml:space="preserve">After a bit of </w:t>
       </w:r>
       <w:r>
@@ -2004,7 +2532,7 @@
           <v:shape id="_x0000_i1028" type="#_x0000_t75" style="width:414.75pt;height:76.5pt" o:ole="">
             <v:imagedata r:id="rId18" o:title="" cropbottom="15650f" cropright="5334f"/>
           </v:shape>
-          <o:OLEObject Type="Embed" ProgID="Word.OpenDocumentText.12" ShapeID="_x0000_i1028" DrawAspect="Content" ObjectID="_1635838613" r:id="rId19"/>
+          <o:OLEObject Type="Embed" ProgID="Word.OpenDocumentText.12" ShapeID="_x0000_i1028" DrawAspect="Content" ObjectID="_1635867296" r:id="rId19"/>
         </w:object>
       </w:r>
     </w:p>
@@ -2016,14 +2544,27 @@
       <w:r>
         <w:t xml:space="preserve">Snippet </w:t>
       </w:r>
-      <w:fldSimple w:instr=" SEQ Snippet \* ARABIC ">
-        <w:r>
-          <w:rPr>
-            <w:noProof/>
-          </w:rPr>
-          <w:t>4</w:t>
-        </w:r>
-      </w:fldSimple>
+      <w:r>
+        <w:fldChar w:fldCharType="begin"/>
+      </w:r>
+      <w:r>
+        <w:instrText xml:space="preserve"> SEQ Snippet \* ARABIC </w:instrText>
+      </w:r>
+      <w:r>
+        <w:fldChar w:fldCharType="separate"/>
+      </w:r>
+      <w:r>
+        <w:rPr>
+          <w:noProof/>
+        </w:rPr>
+        <w:t>4</w:t>
+      </w:r>
+      <w:r>
+        <w:rPr>
+          <w:noProof/>
+        </w:rPr>
+        <w:fldChar w:fldCharType="end"/>
+      </w:r>
       <w:r>
         <w:t xml:space="preserve">: The only changes to be made compared to the previous Snippet, notice the use of the </w:t>
       </w:r>
@@ -2142,7 +2683,6 @@
     </w:p>
     <w:p>
       <w:r>
-        <w:lastRenderedPageBreak/>
         <w:t xml:space="preserve">At my next meeting with my supervisor I presented to him the progress I had made and the programs I had developed. We agreed that the next step for me to take would be for me to implement a server that keeps the same state between sockets i.e. clients. For example, that one connected client can increase the value of a variable and that another client </w:t>
       </w:r>
       <w:r>
@@ -2202,6 +2742,7 @@
         <w:rPr>
           <w:noProof/>
         </w:rPr>
+        <w:lastRenderedPageBreak/>
         <mc:AlternateContent>
           <mc:Choice Requires="wps">
             <w:drawing>
@@ -2365,7 +2906,108 @@
           <v:shape id="_x0000_i1029" type="#_x0000_t75" style="width:409.5pt;height:209.25pt" o:ole="">
             <v:imagedata r:id="rId20" o:title="" cropbottom="7119f" cropright="6096f"/>
           </v:shape>
-          <o:OLEObject Type="Embed" ProgID="Word.OpenDocumentText.12" ShapeID="_x0000_i1029" DrawAspect="Content" ObjectID="_1635838614" r:id="rId21"/>
+          <o:OLEObject Type="Embed" ProgID="Word.OpenDocumentText.12" ShapeID="_x0000_i1029" DrawAspect="Content" ObjectID="_1635867297" r:id="rId21"/>
+        </w:object>
+      </w:r>
+    </w:p>
+    <w:p>
+      <w:pPr>
+        <w:pStyle w:val="Caption"/>
+        <w:jc w:val="center"/>
+      </w:pPr>
+      <w:r>
+        <w:t xml:space="preserve">Snippet </w:t>
+      </w:r>
+      <w:r>
+        <w:fldChar w:fldCharType="begin"/>
+      </w:r>
+      <w:r>
+        <w:instrText xml:space="preserve"> SEQ Snippet \* ARABIC </w:instrText>
+      </w:r>
+      <w:r>
+        <w:fldChar w:fldCharType="separate"/>
+      </w:r>
+      <w:r>
+        <w:rPr>
+          <w:noProof/>
+        </w:rPr>
+        <w:t>5</w:t>
+      </w:r>
+      <w:r>
+        <w:rPr>
+          <w:noProof/>
+        </w:rPr>
+        <w:fldChar w:fldCharType="end"/>
+      </w:r>
+      <w:r>
+        <w:t xml:space="preserve">: The </w:t>
+      </w:r>
+      <w:proofErr w:type="spellStart"/>
+      <w:r>
+        <w:t>ThreadPool</w:t>
+      </w:r>
+      <w:proofErr w:type="spellEnd"/>
+      <w:r>
+        <w:t xml:space="preserve"> I implemented to learn about Atomic Reference Counters and Mutexes</w:t>
+      </w:r>
+    </w:p>
+    <w:p>
+      <w:r>
+        <w:t>Using the knowledge I gained, I implemented a counter variable into my “Echo” server</w:t>
+      </w:r>
+      <w:r>
+        <w:t xml:space="preserve"> (</w:t>
+      </w:r>
+      <w:r>
+        <w:t>called “</w:t>
+      </w:r>
+      <w:r>
+        <w:t>counter server</w:t>
+      </w:r>
+      <w:r>
+        <w:t>”</w:t>
+      </w:r>
+      <w:r>
+        <w:t xml:space="preserve"> on GitLab)</w:t>
+      </w:r>
+      <w:r>
+        <w:t xml:space="preserve"> using the Arc and Mutex Objects so that when multiple clients connected over a system like “telnet” one could modify the value and another could read it and the changes the former made were reflected in the latter’s terminal</w:t>
+      </w:r>
+      <w:r>
+        <w:t xml:space="preserve"> (Snippets 6 &amp; 7)</w:t>
+      </w:r>
+      <w:r>
+        <w:t xml:space="preserve">. </w:t>
+      </w:r>
+      <w:r>
+        <w:t>The</w:t>
+      </w:r>
+      <w:r>
+        <w:t>re</w:t>
+      </w:r>
+      <w:r>
+        <w:t xml:space="preserve"> were three possible actions a connected client could take: read the variable, increment the variable and decrement the variable by typing “read”, “increment” and “decrement” respectively</w:t>
+      </w:r>
+      <w:r>
+        <w:t xml:space="preserve"> (Snippet 8)</w:t>
+      </w:r>
+      <w:r>
+        <w:t>.</w:t>
+      </w:r>
+    </w:p>
+    <w:bookmarkStart w:id="5" w:name="_MON_1635061154"/>
+    <w:bookmarkEnd w:id="5"/>
+    <w:p>
+      <w:pPr>
+        <w:keepNext/>
+        <w:jc w:val="center"/>
+      </w:pPr>
+      <w:r>
+        <w:object w:dxaOrig="9026" w:dyaOrig="2492" w14:anchorId="3847A305">
+          <v:shape id="_x0000_i1030" type="#_x0000_t75" style="width:333.75pt;height:102.75pt" o:ole="">
+            <v:imagedata r:id="rId22" o:title="" cropbottom="11449f" cropright="17092f"/>
+          </v:shape>
+          <o:OLEObject Type="Embed" ProgID="Word.OpenDocumentText.12" ShapeID="_x0000_i1030" DrawAspect="Content" ObjectID="_1635867298" r:id="rId23"/>
         </w:object>
       </w:r>
     </w:p>
@@ -2382,78 +3024,27 @@
           <w:rPr>
             <w:noProof/>
           </w:rPr>
-          <w:t>5</w:t>
+          <w:t>6</w:t>
         </w:r>
       </w:fldSimple>
       <w:r>
-        <w:t xml:space="preserve">: The </w:t>
-      </w:r>
-      <w:proofErr w:type="spellStart"/>
-      <w:r>
-        <w:t>ThreadPool</w:t>
-      </w:r>
-      <w:proofErr w:type="spellEnd"/>
-      <w:r>
-        <w:t xml:space="preserve"> I implemented to learn about Atomic Reference Counters and Mutexes</w:t>
-      </w:r>
-    </w:p>
-    <w:p>
-      <w:r>
-        <w:t>Using the knowledge I gained, I implemented a counter variable into my “Echo” server</w:t>
-      </w:r>
-      <w:r>
-        <w:t xml:space="preserve"> (</w:t>
-      </w:r>
-      <w:r>
-        <w:t>called “</w:t>
-      </w:r>
-      <w:r>
-        <w:t>counter server</w:t>
-      </w:r>
-      <w:r>
-        <w:t>”</w:t>
-      </w:r>
-      <w:r>
-        <w:t xml:space="preserve"> on GitLab)</w:t>
-      </w:r>
-      <w:r>
-        <w:t xml:space="preserve"> using the Arc and Mutex Objects so that when multiple clients connected over a system like “telnet” one could modify the value and another could read it and the changes the former made were reflected in the latter’s terminal</w:t>
-      </w:r>
-      <w:r>
-        <w:t xml:space="preserve"> (Snippets 6 &amp; 7)</w:t>
-      </w:r>
-      <w:r>
-        <w:t xml:space="preserve">. </w:t>
-      </w:r>
-      <w:r>
-        <w:t>The</w:t>
-      </w:r>
-      <w:r>
-        <w:t>re</w:t>
-      </w:r>
-      <w:r>
-        <w:t xml:space="preserve"> were three possible actions a connected client could take: read the variable, increment the variable and decrement the variable by typing “read”, “increment” and “decrement” respectively</w:t>
-      </w:r>
-      <w:r>
-        <w:t xml:space="preserve"> (Snippet 8)</w:t>
-      </w:r>
-      <w:r>
-        <w:t>.</w:t>
-      </w:r>
-    </w:p>
-    <w:bookmarkStart w:id="5" w:name="_MON_1635061154"/>
-    <w:bookmarkEnd w:id="5"/>
+        <w:t>: Adding the counter variable wrapped in a Mutex</w:t>
+      </w:r>
+    </w:p>
+    <w:p/>
+    <w:bookmarkStart w:id="6" w:name="_MON_1635079220"/>
+    <w:bookmarkEnd w:id="6"/>
     <w:p>
       <w:pPr>
         <w:keepNext/>
         <w:jc w:val="center"/>
       </w:pPr>
       <w:r>
-        <w:object w:dxaOrig="9026" w:dyaOrig="2492" w14:anchorId="3847A305">
-          <v:shape id="_x0000_i1030" type="#_x0000_t75" style="width:333.75pt;height:102.75pt" o:ole="">
-            <v:imagedata r:id="rId22" o:title="" cropbottom="11449f" cropright="17092f"/>
+        <w:object w:dxaOrig="9026" w:dyaOrig="1028" w14:anchorId="747E6626">
+          <v:shape id="_x0000_i1031" type="#_x0000_t75" style="width:295.5pt;height:29.25pt" o:ole="">
+            <v:imagedata r:id="rId24" o:title="" cropbottom="28494f" cropright="22644f"/>
           </v:shape>
-          <o:OLEObject Type="Embed" ProgID="Word.OpenDocumentText.12" ShapeID="_x0000_i1030" DrawAspect="Content" ObjectID="_1635838615" r:id="rId23"/>
+          <o:OLEObject Type="Embed" ProgID="Word.OpenDocumentText.12" ShapeID="_x0000_i1031" DrawAspect="Content" ObjectID="_1635867299" r:id="rId25"/>
         </w:object>
       </w:r>
     </w:p>
@@ -2478,7 +3069,7 @@
         <w:rPr>
           <w:noProof/>
         </w:rPr>
-        <w:t>6</w:t>
+        <w:t>7</w:t>
       </w:r>
       <w:r>
         <w:rPr>
@@ -2487,43 +3078,6 @@
         <w:fldChar w:fldCharType="end"/>
       </w:r>
       <w:r>
-        <w:t>: Adding the counter variable wrapped in a Mutex</w:t>
-      </w:r>
-    </w:p>
-    <w:p/>
-    <w:bookmarkStart w:id="6" w:name="_MON_1635079220"/>
-    <w:bookmarkEnd w:id="6"/>
-    <w:p>
-      <w:pPr>
-        <w:keepNext/>
-        <w:jc w:val="center"/>
-      </w:pPr>
-      <w:r>
-        <w:object w:dxaOrig="9026" w:dyaOrig="1028" w14:anchorId="747E6626">
-          <v:shape id="_x0000_i1031" type="#_x0000_t75" style="width:295.5pt;height:29.25pt" o:ole="">
-            <v:imagedata r:id="rId24" o:title="" cropbottom="28494f" cropright="22644f"/>
-          </v:shape>
-          <o:OLEObject Type="Embed" ProgID="Word.OpenDocumentText.12" ShapeID="_x0000_i1031" DrawAspect="Content" ObjectID="_1635838616" r:id="rId25"/>
-        </w:object>
-      </w:r>
-    </w:p>
-    <w:p>
-      <w:pPr>
-        <w:pStyle w:val="Caption"/>
-        <w:jc w:val="center"/>
-      </w:pPr>
-      <w:r>
-        <w:t xml:space="preserve">Snippet </w:t>
-      </w:r>
-      <w:fldSimple w:instr=" SEQ Snippet \* ARABIC ">
-        <w:r>
-          <w:rPr>
-            <w:noProof/>
-          </w:rPr>
-          <w:t>7</w:t>
-        </w:r>
-      </w:fldSimple>
-      <w:r>
         <w:t>: Cloning the Mutex for each connection socket so as to have and keep track of multiple "owners" for one Rust variable</w:t>
       </w:r>
     </w:p>
@@ -2539,7 +3093,7 @@
           <v:shape id="_x0000_i1032" type="#_x0000_t75" style="width:419.25pt;height:76.5pt" o:ole="">
             <v:imagedata r:id="rId26" o:title="" cropbottom="15650f" cropright="4681f"/>
           </v:shape>
-          <o:OLEObject Type="Embed" ProgID="Word.OpenDocumentText.12" ShapeID="_x0000_i1032" DrawAspect="Content" ObjectID="_1635838617" r:id="rId27"/>
+          <o:OLEObject Type="Embed" ProgID="Word.OpenDocumentText.12" ShapeID="_x0000_i1032" DrawAspect="Content" ObjectID="_1635867300" r:id="rId27"/>
         </w:object>
       </w:r>
     </w:p>
@@ -2551,14 +3105,27 @@
       <w:r>
         <w:t xml:space="preserve">Snippet </w:t>
       </w:r>
-      <w:fldSimple w:instr=" SEQ Snippet \* ARABIC ">
-        <w:r>
-          <w:rPr>
-            <w:noProof/>
-          </w:rPr>
-          <w:t>8</w:t>
-        </w:r>
-      </w:fldSimple>
+      <w:r>
+        <w:fldChar w:fldCharType="begin"/>
+      </w:r>
+      <w:r>
+        <w:instrText xml:space="preserve"> SEQ Snippet \* ARABIC </w:instrText>
+      </w:r>
+      <w:r>
+        <w:fldChar w:fldCharType="separate"/>
+      </w:r>
+      <w:r>
+        <w:rPr>
+          <w:noProof/>
+        </w:rPr>
+        <w:t>8</w:t>
+      </w:r>
+      <w:r>
+        <w:rPr>
+          <w:noProof/>
+        </w:rPr>
+        <w:fldChar w:fldCharType="end"/>
+      </w:r>
       <w:r>
         <w:t>: Getting the counter's lock so as to modify it when the connected client requests so, in this case incrementing the variable</w:t>
       </w:r>
@@ -2568,6 +3135,7 @@
     </w:p>
     <w:p>
       <w:r>
+        <w:lastRenderedPageBreak/>
         <w:t>Therefore, I managed to implement a Shared-State variable into my Rust server which would no longer be an “Echo” server but simply a server where a variable can be manipulated by multiple clients.</w:t>
       </w:r>
       <w:r>
@@ -2724,7 +3292,6 @@
     </w:p>
     <w:p>
       <w:r>
-        <w:lastRenderedPageBreak/>
         <w:t xml:space="preserve">Before looking into RocksDB, I stumbled upon a </w:t>
       </w:r>
       <w:r>
@@ -2868,6 +3435,7 @@
       <w:bookmarkStart w:id="8" w:name="_Related_Work"/>
       <w:bookmarkEnd w:id="8"/>
       <w:r>
+        <w:lastRenderedPageBreak/>
         <w:t>Related Work</w:t>
       </w:r>
     </w:p>
@@ -3031,7 +3599,6 @@
     </w:p>
     <w:p>
       <w:r>
-        <w:lastRenderedPageBreak/>
         <w:t>The database also implements checksums to prevent against corrupted data.</w:t>
       </w:r>
     </w:p>
@@ -3153,6 +3720,7 @@
           <w:b/>
           <w:bCs/>
         </w:rPr>
+        <w:lastRenderedPageBreak/>
         <w:t>Consistency:</w:t>
       </w:r>
       <w:r>
@@ -3292,7 +3860,6 @@
     </w:p>
     <w:p>
       <w:r>
-        <w:lastRenderedPageBreak/>
         <w:t xml:space="preserve">I decided to look into what </w:t>
       </w:r>
       <w:r>
@@ -3434,7 +4001,19 @@
           <w:rPr>
             <w:rStyle w:val="Hyperlink"/>
           </w:rPr>
-          <w:t>[11]</w:t>
+          <w:t>[1</w:t>
+        </w:r>
+        <w:r>
+          <w:rPr>
+            <w:rStyle w:val="Hyperlink"/>
+          </w:rPr>
+          <w:t>1</w:t>
+        </w:r>
+        <w:r>
+          <w:rPr>
+            <w:rStyle w:val="Hyperlink"/>
+          </w:rPr>
+          <w:t>]</w:t>
         </w:r>
       </w:hyperlink>
       <w:r>
@@ -3446,11 +4025,17 @@
       <w:r>
         <w:t>During a writing operation, a way to check that data that a transaction wants to modify has not being modified by another transaction is by looking at the most up to date index before modification and checking that the index node still points to the data that we want to modify, if it does</w:t>
       </w:r>
+      <w:bookmarkStart w:id="9" w:name="_GoBack"/>
+      <w:bookmarkEnd w:id="9"/>
       <w:r>
         <w:t>,</w:t>
       </w:r>
       <w:r>
-        <w:t xml:space="preserve"> then the data has not been modified by another transaction otherwise we just do the whole read operation again to get the most up-to-date data again. All of this without having to using </w:t>
+        <w:t xml:space="preserve"> then the data has not been modified by another </w:t>
+      </w:r>
+      <w:r>
+        <w:lastRenderedPageBreak/>
+        <w:t xml:space="preserve">transaction otherwise we just do the whole read operation again to get the most up-to-date data again. All of this without having to using </w:t>
       </w:r>
       <w:r>
         <w:t xml:space="preserve">write </w:t>
@@ -3478,7 +4063,19 @@
           <w:rPr>
             <w:rStyle w:val="Hyperlink"/>
           </w:rPr>
-          <w:t>[12]</w:t>
+          <w:t>[1</w:t>
+        </w:r>
+        <w:r>
+          <w:rPr>
+            <w:rStyle w:val="Hyperlink"/>
+          </w:rPr>
+          <w:t>2</w:t>
+        </w:r>
+        <w:r>
+          <w:rPr>
+            <w:rStyle w:val="Hyperlink"/>
+          </w:rPr>
+          <w:t>]</w:t>
         </w:r>
       </w:hyperlink>
     </w:p>
@@ -3506,8 +4103,8 @@
       <w:pPr>
         <w:pStyle w:val="Heading2"/>
       </w:pPr>
-      <w:bookmarkStart w:id="9" w:name="_BTrees"/>
-      <w:bookmarkEnd w:id="9"/>
+      <w:bookmarkStart w:id="10" w:name="_BTrees"/>
+      <w:bookmarkEnd w:id="10"/>
       <w:proofErr w:type="spellStart"/>
       <w:r>
         <w:t>BTrees</w:t>
@@ -3558,7 +4155,19 @@
           <w:rPr>
             <w:rStyle w:val="Hyperlink"/>
           </w:rPr>
-          <w:t>[14]</w:t>
+          <w:t>[1</w:t>
+        </w:r>
+        <w:r>
+          <w:rPr>
+            <w:rStyle w:val="Hyperlink"/>
+          </w:rPr>
+          <w:t>3</w:t>
+        </w:r>
+        <w:r>
+          <w:rPr>
+            <w:rStyle w:val="Hyperlink"/>
+          </w:rPr>
+          <w:t>]</w:t>
         </w:r>
       </w:hyperlink>
       <w:r>
@@ -3572,8 +4181,8 @@
       <w:r>
         <w:t xml:space="preserve"> is significantly quicker in comparison to other Tree data structures like Binary Search Trees.</w:t>
       </w:r>
-      <w:bookmarkStart w:id="10" w:name="_Development_Methodology,_Design,"/>
-      <w:bookmarkEnd w:id="10"/>
+      <w:bookmarkStart w:id="11" w:name="_Development_Methodology,_Design,"/>
+      <w:bookmarkEnd w:id="11"/>
       <w:r>
         <w:br/>
       </w:r>
@@ -3597,10 +4206,10 @@
           <w:noProof/>
         </w:rPr>
         <w:drawing>
-          <wp:inline distT="0" distB="0" distL="0" distR="0" wp14:anchorId="0273CB60" wp14:editId="19B597EF">
-            <wp:extent cx="4200525" cy="1371600"/>
+          <wp:inline distT="0" distB="0" distL="0" distR="0" wp14:anchorId="1CEE43E7" wp14:editId="695CF49D">
+            <wp:extent cx="4200525" cy="2324100"/>
             <wp:effectExtent l="0" t="0" r="9525" b="0"/>
-            <wp:docPr id="1" name="Picture 1"/>
+            <wp:docPr id="4" name="Picture 4"/>
             <wp:cNvGraphicFramePr>
               <a:graphicFrameLocks xmlns:a="http://schemas.openxmlformats.org/drawingml/2006/main" noChangeAspect="1"/>
             </wp:cNvGraphicFramePr>
@@ -3608,10 +4217,8 @@
               <a:graphicData uri="http://schemas.openxmlformats.org/drawingml/2006/picture">
                 <pic:pic xmlns:pic="http://schemas.openxmlformats.org/drawingml/2006/picture">
                   <pic:nvPicPr>
-                    <pic:cNvPr id="0" name="Picture 9"/>
-                    <pic:cNvPicPr>
-                      <a:picLocks noChangeAspect="1" noChangeArrowheads="1"/>
-                    </pic:cNvPicPr>
+                    <pic:cNvPr id="4" name="Database Design.png"/>
+                    <pic:cNvPicPr/>
                   </pic:nvPicPr>
                   <pic:blipFill>
                     <a:blip r:embed="rId29">
@@ -3621,23 +4228,18 @@
                         </a:ext>
                       </a:extLst>
                     </a:blip>
-                    <a:srcRect/>
                     <a:stretch>
                       <a:fillRect/>
                     </a:stretch>
                   </pic:blipFill>
-                  <pic:spPr bwMode="auto">
+                  <pic:spPr>
                     <a:xfrm>
                       <a:off x="0" y="0"/>
-                      <a:ext cx="4200525" cy="1371600"/>
+                      <a:ext cx="4200525" cy="2324100"/>
                     </a:xfrm>
                     <a:prstGeom prst="rect">
                       <a:avLst/>
                     </a:prstGeom>
-                    <a:noFill/>
-                    <a:ln>
-                      <a:noFill/>
-                    </a:ln>
                   </pic:spPr>
                 </pic:pic>
               </a:graphicData>
@@ -3654,45 +4256,33 @@
       <w:r>
         <w:t xml:space="preserve">Figure </w:t>
       </w:r>
-      <w:r>
-        <w:fldChar w:fldCharType="begin"/>
-      </w:r>
-      <w:r>
-        <w:instrText xml:space="preserve"> SEQ Figure </w:instrText>
-      </w:r>
-      <w:r>
-        <w:instrText xml:space="preserve">\* ARABIC </w:instrText>
-      </w:r>
-      <w:r>
-        <w:fldChar w:fldCharType="separate"/>
-      </w:r>
-      <w:r>
-        <w:rPr>
-          <w:noProof/>
-        </w:rPr>
-        <w:t>1</w:t>
-      </w:r>
-      <w:r>
-        <w:rPr>
-          <w:noProof/>
-        </w:rPr>
-        <w:fldChar w:fldCharType="end"/>
-      </w:r>
+      <w:fldSimple w:instr=" SEQ Figure \* ARABIC ">
+        <w:r>
+          <w:rPr>
+            <w:noProof/>
+          </w:rPr>
+          <w:t>1</w:t>
+        </w:r>
+      </w:fldSimple>
       <w:r>
         <w:t>: Key Value Database Design</w:t>
       </w:r>
     </w:p>
     <w:p>
       <w:r>
-        <w:lastRenderedPageBreak/>
         <w:t xml:space="preserve">The above diagram illustrates the first major Milestone which would be to achieve a Key-Storage </w:t>
       </w:r>
       <w:r>
         <w:t>database with a server. Initially it would be memory only but then it would expand to have a log and it would actually write to disk. Afterwards, maybe a crash recovery functionality could be implemented.</w:t>
       </w:r>
-    </w:p>
-    <w:bookmarkStart w:id="11" w:name="_References" w:displacedByCustomXml="next"/>
-    <w:bookmarkEnd w:id="11" w:displacedByCustomXml="next"/>
+      <w:r>
+        <w:br/>
+        <w:t>Even though this diagram follows the UML format, in comparison to Java in Rust separate Classes don’t exist in the traditional sense i.e. how they exist in Java and C++. Instead, this diagram represents a separate Rust “module” which is a separate file where function definitions are found but the main database object is found in the Server module which holds the main class. The idea being that one can use function implementation from the modules to act on the variables that live in the main (Server module).</w:t>
+      </w:r>
+    </w:p>
+    <w:p/>
+    <w:bookmarkStart w:id="12" w:name="_References" w:displacedByCustomXml="next"/>
+    <w:bookmarkEnd w:id="12" w:displacedByCustomXml="next"/>
     <w:sdt>
       <w:sdtPr>
         <w:rPr>
@@ -4183,12 +4773,7 @@
       </w:r>
       <w:proofErr w:type="spellEnd"/>
       <w:r>
-        <w:t>. 2019. Retrieved o</w:t>
-      </w:r>
-      <w:bookmarkStart w:id="12" w:name="_GoBack"/>
-      <w:bookmarkEnd w:id="12"/>
-      <w:r>
-        <w:t>n the 13</w:t>
+        <w:t>. 2019. Retrieved on the 13</w:t>
       </w:r>
       <w:r>
         <w:rPr>
@@ -4265,8 +4850,11 @@
           <w:numId w:val="6"/>
         </w:numPr>
         <w:rPr>
+          <w:rStyle w:val="Hyperlink"/>
           <w:i/>
           <w:iCs/>
+          <w:color w:val="auto"/>
+          <w:u w:val="none"/>
         </w:rPr>
       </w:pPr>
       <w:r>
@@ -4324,7 +4912,169 @@
           <w:rPr>
             <w:rStyle w:val="Hyperlink"/>
           </w:rPr>
-          <w:t>http://blog.notdot.net/2009/12/Damn-Cool-Algorithms-Log-structured-storage</w:t>
+          <w:t>http://blog.notdot.net/2009/1</w:t>
+        </w:r>
+        <w:r>
+          <w:rPr>
+            <w:rStyle w:val="Hyperlink"/>
+          </w:rPr>
+          <w:t>2</w:t>
+        </w:r>
+        <w:r>
+          <w:rPr>
+            <w:rStyle w:val="Hyperlink"/>
+          </w:rPr>
+          <w:t>/Damn-Cool-Algorithms-Log-structured-storage</w:t>
+        </w:r>
+      </w:hyperlink>
+    </w:p>
+    <w:p>
+      <w:pPr>
+        <w:pStyle w:val="ListParagraph"/>
+        <w:numPr>
+          <w:ilvl w:val="0"/>
+          <w:numId w:val="6"/>
+        </w:numPr>
+      </w:pPr>
+      <w:proofErr w:type="gramStart"/>
+      <w:r>
+        <w:rPr>
+          <w:rStyle w:val="Hyperlink"/>
+          <w:i/>
+          <w:iCs/>
+          <w:color w:val="auto"/>
+          <w:u w:val="none"/>
+          <w:lang w:val="fr-FR"/>
+        </w:rPr>
+        <w:t>PostgreSQL:</w:t>
+      </w:r>
+      <w:proofErr w:type="gramEnd"/>
+      <w:r>
+        <w:rPr>
+          <w:rStyle w:val="Hyperlink"/>
+          <w:i/>
+          <w:iCs/>
+          <w:color w:val="auto"/>
+          <w:u w:val="none"/>
+          <w:lang w:val="fr-FR"/>
+        </w:rPr>
+        <w:t xml:space="preserve"> Documentation: 7.1: Multi-Version </w:t>
+      </w:r>
+      <w:proofErr w:type="spellStart"/>
+      <w:r>
+        <w:rPr>
+          <w:rStyle w:val="Hyperlink"/>
+          <w:i/>
+          <w:iCs/>
+          <w:color w:val="auto"/>
+          <w:u w:val="none"/>
+          <w:lang w:val="fr-FR"/>
+        </w:rPr>
+        <w:t>Concurrency</w:t>
+      </w:r>
+      <w:proofErr w:type="spellEnd"/>
+      <w:r>
+        <w:rPr>
+          <w:rStyle w:val="Hyperlink"/>
+          <w:i/>
+          <w:iCs/>
+          <w:color w:val="auto"/>
+          <w:u w:val="none"/>
+          <w:lang w:val="fr-FR"/>
+        </w:rPr>
+        <w:t xml:space="preserve"> Contro</w:t>
+      </w:r>
+      <w:r>
+        <w:rPr>
+          <w:rStyle w:val="Hyperlink"/>
+          <w:i/>
+          <w:iCs/>
+          <w:color w:val="auto"/>
+          <w:u w:val="none"/>
+          <w:lang w:val="fr-FR"/>
+        </w:rPr>
+        <w:t xml:space="preserve">l. </w:t>
+      </w:r>
+      <w:r>
+        <w:rPr>
+          <w:rStyle w:val="Hyperlink"/>
+          <w:color w:val="auto"/>
+          <w:u w:val="none"/>
+        </w:rPr>
+        <w:t>PostgreSQL.</w:t>
+      </w:r>
+      <w:r>
+        <w:t xml:space="preserve"> </w:t>
+      </w:r>
+      <w:r>
+        <w:rPr>
+          <w:rStyle w:val="Hyperlink"/>
+          <w:color w:val="auto"/>
+          <w:u w:val="none"/>
+        </w:rPr>
+        <w:t>Retrieved on the 13th of November 2019.</w:t>
+      </w:r>
+      <w:r>
+        <w:rPr>
+          <w:rStyle w:val="Hyperlink"/>
+        </w:rPr>
+        <w:br/>
+      </w:r>
+      <w:hyperlink r:id="rId40" w:history="1">
+        <w:r>
+          <w:rPr>
+            <w:rStyle w:val="Hyperlink"/>
+          </w:rPr>
+          <w:t>https://www.postgresql.org/docs/7.1/mvcc.html</w:t>
+        </w:r>
+      </w:hyperlink>
+    </w:p>
+    <w:p>
+      <w:pPr>
+        <w:pStyle w:val="ListParagraph"/>
+        <w:numPr>
+          <w:ilvl w:val="0"/>
+          <w:numId w:val="6"/>
+        </w:numPr>
+      </w:pPr>
+      <w:r>
+        <w:rPr>
+          <w:i/>
+          <w:iCs/>
+        </w:rPr>
+        <w:t>Distributed DBMS - Controlling Concurrency</w:t>
+      </w:r>
+      <w:r>
+        <w:t xml:space="preserve">. </w:t>
+      </w:r>
+      <w:proofErr w:type="spellStart"/>
+      <w:r>
+        <w:t>TutorialsP</w:t>
+      </w:r>
+      <w:r>
+        <w:t>oint</w:t>
+      </w:r>
+      <w:proofErr w:type="spellEnd"/>
+      <w:r>
+        <w:t xml:space="preserve">. </w:t>
+      </w:r>
+      <w:r>
+        <w:rPr>
+          <w:rStyle w:val="Hyperlink"/>
+          <w:color w:val="auto"/>
+          <w:u w:val="none"/>
+        </w:rPr>
+        <w:t>Retrieved on the 13th of November 2019.</w:t>
+      </w:r>
+      <w:r>
+        <w:br/>
+      </w:r>
+      <w:hyperlink r:id="rId41" w:history="1">
+        <w:r>
+          <w:rPr>
+            <w:rStyle w:val="Hyperlink"/>
+          </w:rPr>
+          <w:t>https://www.tutorialspoint.com/distributed_dbms/distributed_dbms_controlling_concurrency.htm</w:t>
         </w:r>
       </w:hyperlink>
     </w:p>
@@ -4340,111 +5090,6 @@
           <w:iCs/>
         </w:rPr>
       </w:pPr>
-      <w:proofErr w:type="spellStart"/>
-      <w:r>
-        <w:rPr>
-          <w:i/>
-          <w:iCs/>
-        </w:rPr>
-        <w:t>Multiversion</w:t>
-      </w:r>
-      <w:proofErr w:type="spellEnd"/>
-      <w:r>
-        <w:rPr>
-          <w:i/>
-          <w:iCs/>
-        </w:rPr>
-        <w:t xml:space="preserve"> concurrency control</w:t>
-      </w:r>
-      <w:r>
-        <w:rPr>
-          <w:i/>
-          <w:iCs/>
-        </w:rPr>
-        <w:t xml:space="preserve">. </w:t>
-      </w:r>
-      <w:r>
-        <w:t>Wikipedia. 2019. Retrieved on the 13</w:t>
-      </w:r>
-      <w:r>
-        <w:rPr>
-          <w:vertAlign w:val="superscript"/>
-        </w:rPr>
-        <w:t>th</w:t>
-      </w:r>
-      <w:r>
-        <w:t xml:space="preserve"> of November 2019.</w:t>
-      </w:r>
-      <w:r>
-        <w:br/>
-      </w:r>
-      <w:hyperlink r:id="rId40" w:history="1">
-        <w:r>
-          <w:rPr>
-            <w:rStyle w:val="Hyperlink"/>
-          </w:rPr>
-          <w:t>https://en.wikipedia.org/wiki/Multiversion_concurrency_control</w:t>
-        </w:r>
-      </w:hyperlink>
-    </w:p>
-    <w:p>
-      <w:pPr>
-        <w:pStyle w:val="ListParagraph"/>
-        <w:numPr>
-          <w:ilvl w:val="0"/>
-          <w:numId w:val="6"/>
-        </w:numPr>
-      </w:pPr>
-      <w:r>
-        <w:rPr>
-          <w:i/>
-          <w:iCs/>
-        </w:rPr>
-        <w:t>Optimistic concurrency control</w:t>
-      </w:r>
-      <w:r>
-        <w:rPr>
-          <w:i/>
-          <w:iCs/>
-        </w:rPr>
-        <w:t xml:space="preserve">. </w:t>
-      </w:r>
-      <w:r>
-        <w:t>Wikipedia. 2019. Retrieved on the 13</w:t>
-      </w:r>
-      <w:r>
-        <w:rPr>
-          <w:vertAlign w:val="superscript"/>
-        </w:rPr>
-        <w:t>th</w:t>
-      </w:r>
-      <w:r>
-        <w:t xml:space="preserve"> of November 2019.</w:t>
-      </w:r>
-      <w:r>
-        <w:br/>
-      </w:r>
-      <w:hyperlink r:id="rId41" w:history="1">
-        <w:r>
-          <w:rPr>
-            <w:rStyle w:val="Hyperlink"/>
-          </w:rPr>
-          <w:t>https://en.wikipedia.org/wiki/Optimistic_concurrency_control</w:t>
-        </w:r>
-      </w:hyperlink>
-    </w:p>
-    <w:p>
-      <w:pPr>
-        <w:pStyle w:val="ListParagraph"/>
-        <w:numPr>
-          <w:ilvl w:val="0"/>
-          <w:numId w:val="6"/>
-        </w:numPr>
-        <w:rPr>
-          <w:i/>
-          <w:iCs/>
-        </w:rPr>
-      </w:pPr>
       <w:r>
         <w:rPr>
           <w:i/>
@@ -4492,6 +5137,7 @@
       </w:hyperlink>
     </w:p>
     <w:sectPr>
+      <w:footerReference w:type="default" r:id="rId43"/>
       <w:pgSz w:w="11906" w:h="16838"/>
       <w:pgMar w:top="1440" w:right="1440" w:bottom="1440" w:left="1440" w:header="708" w:footer="708" w:gutter="0"/>
       <w:pgNumType w:start="0"/>
@@ -4526,6 +5172,332 @@
     </w:p>
   </w:endnote>
 </w:endnotes>
+</file>
+
+<file path=word/footer1.xml><?xml version="1.0" encoding="utf-8"?>
+<w:ftr xmlns:wpc="http://schemas.microsoft.com/office/word/2010/wordprocessingCanvas" xmlns:cx="http://schemas.microsoft.com/office/drawing/2014/chartex" xmlns:cx1="http://schemas.microsoft.com/office/drawing/2015/9/8/chartex" xmlns:cx2="http://schemas.microsoft.com/office/drawing/2015/10/21/chartex" xmlns:cx3="http://schemas.microsoft.com/office/drawing/2016/5/9/chartex" xmlns:cx4="http://schemas.microsoft.com/office/drawing/2016/5/10/chartex" xmlns:cx5="http://schemas.microsoft.com/office/drawing/2016/5/11/chartex" xmlns:cx6="http://schemas.microsoft.com/office/drawing/2016/5/12/chartex" xmlns:cx7="http://schemas.microsoft.com/office/drawing/2016/5/13/chartex" xmlns:cx8="http://schemas.microsoft.com/office/drawing/2016/5/14/chartex" xmlns:mc="http://schemas.openxmlformats.org/markup-compatibility/2006" xmlns:aink="http://schemas.microsoft.com/office/drawing/2016/ink" xmlns:am3d="http://schemas.microsoft.com/office/drawing/2017/model3d" xmlns:o="urn:schemas-microsoft-com:office:office" xmlns:r="http://schemas.openxmlformats.org/officeDocument/2006/relationships" xmlns:m="http://schemas.openxmlformats.org/officeDocument/2006/math" xmlns:v="urn:schemas-microsoft-com:vml" xmlns:wp14="http://schemas.microsoft.com/office/word/2010/wordprocessingDrawing" xmlns:wp="http://schemas.openxmlformats.org/drawingml/2006/wordprocessingDrawing" xmlns:w10="urn:schemas-microsoft-com:office:word" xmlns:w="http://schemas.openxmlformats.org/wordprocessingml/2006/main" xmlns:w14="http://schemas.microsoft.com/office/word/2010/wordml" xmlns:w15="http://schemas.microsoft.com/office/word/2012/wordml" xmlns:w16cid="http://schemas.microsoft.com/office/word/2016/wordml/cid" xmlns:w16se="http://schemas.microsoft.com/office/word/2015/wordml/symex" xmlns:wpg="http://schemas.microsoft.com/office/word/2010/wordprocessingGroup" xmlns:wpi="http://schemas.microsoft.com/office/word/2010/wordprocessingInk" xmlns:wne="http://schemas.microsoft.com/office/word/2006/wordml" xmlns:wps="http://schemas.microsoft.com/office/word/2010/wordprocessingShape" mc:Ignorable="w14 w15 w16se w16cid wp14">
+  <w:sdt>
+    <w:sdtPr>
+      <w:id w:val="1513337878"/>
+      <w:docPartObj>
+        <w:docPartGallery w:val="Page Numbers (Bottom of Page)"/>
+        <w:docPartUnique/>
+      </w:docPartObj>
+    </w:sdtPr>
+    <w:sdtContent>
+      <w:p>
+        <w:pPr>
+          <w:pStyle w:val="Footer"/>
+          <w:jc w:val="center"/>
+        </w:pPr>
+        <w:r>
+          <w:rPr>
+            <w:noProof/>
+          </w:rPr>
+          <mc:AlternateContent>
+            <mc:Choice Requires="wpg">
+              <w:drawing>
+                <wp:inline distT="0" distB="0" distL="0" distR="0" wp14:anchorId="597746E5" wp14:editId="3A773166">
+                  <wp:extent cx="418465" cy="221615"/>
+                  <wp:effectExtent l="0" t="0" r="635" b="0"/>
+                  <wp:docPr id="17" name="Group 17"/>
+                  <wp:cNvGraphicFramePr>
+                    <a:graphicFrameLocks xmlns:a="http://schemas.openxmlformats.org/drawingml/2006/main"/>
+                  </wp:cNvGraphicFramePr>
+                  <a:graphic xmlns:a="http://schemas.openxmlformats.org/drawingml/2006/main">
+                    <a:graphicData uri="http://schemas.microsoft.com/office/word/2010/wordprocessingGroup">
+                      <wpg:wgp>
+                        <wpg:cNvGrpSpPr>
+                          <a:grpSpLocks/>
+                        </wpg:cNvGrpSpPr>
+                        <wpg:grpSpPr bwMode="auto">
+                          <a:xfrm>
+                            <a:off x="0" y="0"/>
+                            <a:ext cx="418465" cy="221615"/>
+                            <a:chOff x="5351" y="739"/>
+                            <a:chExt cx="659" cy="349"/>
+                          </a:xfrm>
+                        </wpg:grpSpPr>
+                        <wps:wsp>
+                          <wps:cNvPr id="18" name="Text Box 63"/>
+                          <wps:cNvSpPr txBox="1">
+                            <a:spLocks noChangeArrowheads="1"/>
+                          </wps:cNvSpPr>
+                          <wps:spPr bwMode="auto">
+                            <a:xfrm>
+                              <a:off x="5351" y="800"/>
+                              <a:ext cx="659" cy="288"/>
+                            </a:xfrm>
+                            <a:prstGeom prst="rect">
+                              <a:avLst/>
+                            </a:prstGeom>
+                            <a:noFill/>
+                            <a:ln>
+                              <a:noFill/>
+                            </a:ln>
+                            <a:extLst>
+                              <a:ext uri="{909E8E84-426E-40DD-AFC4-6F175D3DCCD1}">
+                                <a14:hiddenFill xmlns:a14="http://schemas.microsoft.com/office/drawing/2010/main">
+                                  <a:solidFill>
+                                    <a:srgbClr val="FFFFFF"/>
+                                  </a:solidFill>
+                                </a14:hiddenFill>
+                              </a:ext>
+                              <a:ext uri="{91240B29-F687-4F45-9708-019B960494DF}">
+                                <a14:hiddenLine xmlns:a14="http://schemas.microsoft.com/office/drawing/2010/main" w="9525">
+                                  <a:solidFill>
+                                    <a:srgbClr val="000000"/>
+                                  </a:solidFill>
+                                  <a:miter lim="800000"/>
+                                  <a:headEnd/>
+                                  <a:tailEnd/>
+                                </a14:hiddenLine>
+                              </a:ext>
+                            </a:extLst>
+                          </wps:spPr>
+                          <wps:txbx>
+                            <w:txbxContent>
+                              <w:p>
+                                <w:pPr>
+                                  <w:jc w:val="center"/>
+                                  <w:rPr>
+                                    <w:szCs w:val="18"/>
+                                  </w:rPr>
+                                </w:pPr>
+                                <w:r>
+                                  <w:fldChar w:fldCharType="begin"/>
+                                </w:r>
+                                <w:r>
+                                  <w:instrText xml:space="preserve"> PAGE    \* MERGEFORMAT </w:instrText>
+                                </w:r>
+                                <w:r>
+                                  <w:fldChar w:fldCharType="separate"/>
+                                </w:r>
+                                <w:r>
+                                  <w:rPr>
+                                    <w:i/>
+                                    <w:iCs/>
+                                    <w:noProof/>
+                                    <w:sz w:val="18"/>
+                                    <w:szCs w:val="18"/>
+                                  </w:rPr>
+                                  <w:t>2</w:t>
+                                </w:r>
+                                <w:r>
+                                  <w:rPr>
+                                    <w:i/>
+                                    <w:iCs/>
+                                    <w:noProof/>
+                                    <w:sz w:val="18"/>
+                                    <w:szCs w:val="18"/>
+                                  </w:rPr>
+                                  <w:fldChar w:fldCharType="end"/>
+                                </w:r>
+                              </w:p>
+                            </w:txbxContent>
+                          </wps:txbx>
+                          <wps:bodyPr rot="0" vert="horz" wrap="square" lIns="0" tIns="0" rIns="0" bIns="0" anchor="ctr" anchorCtr="0" upright="1">
+                            <a:noAutofit/>
+                          </wps:bodyPr>
+                        </wps:wsp>
+                        <wpg:grpSp>
+                          <wpg:cNvPr id="19" name="Group 64"/>
+                          <wpg:cNvGrpSpPr>
+                            <a:grpSpLocks/>
+                          </wpg:cNvGrpSpPr>
+                          <wpg:grpSpPr bwMode="auto">
+                            <a:xfrm>
+                              <a:off x="5494" y="739"/>
+                              <a:ext cx="372" cy="72"/>
+                              <a:chOff x="5486" y="739"/>
+                              <a:chExt cx="372" cy="72"/>
+                            </a:xfrm>
+                          </wpg:grpSpPr>
+                          <wps:wsp>
+                            <wps:cNvPr id="20" name="Oval 65"/>
+                            <wps:cNvSpPr>
+                              <a:spLocks noChangeArrowheads="1"/>
+                            </wps:cNvSpPr>
+                            <wps:spPr bwMode="auto">
+                              <a:xfrm>
+                                <a:off x="5486" y="739"/>
+                                <a:ext cx="72" cy="72"/>
+                              </a:xfrm>
+                              <a:prstGeom prst="ellipse">
+                                <a:avLst/>
+                              </a:prstGeom>
+                              <a:solidFill>
+                                <a:srgbClr val="84A2C6"/>
+                              </a:solidFill>
+                              <a:ln>
+                                <a:noFill/>
+                              </a:ln>
+                              <a:extLst>
+                                <a:ext uri="{91240B29-F687-4F45-9708-019B960494DF}">
+                                  <a14:hiddenLine xmlns:a14="http://schemas.microsoft.com/office/drawing/2010/main" w="9525">
+                                    <a:solidFill>
+                                      <a:srgbClr val="000000"/>
+                                    </a:solidFill>
+                                    <a:round/>
+                                    <a:headEnd/>
+                                    <a:tailEnd/>
+                                  </a14:hiddenLine>
+                                </a:ext>
+                              </a:extLst>
+                            </wps:spPr>
+                            <wps:bodyPr rot="0" vert="horz" wrap="square" lIns="91440" tIns="45720" rIns="91440" bIns="45720" anchor="t" anchorCtr="0" upright="1">
+                              <a:noAutofit/>
+                            </wps:bodyPr>
+                          </wps:wsp>
+                          <wps:wsp>
+                            <wps:cNvPr id="21" name="Oval 66"/>
+                            <wps:cNvSpPr>
+                              <a:spLocks noChangeArrowheads="1"/>
+                            </wps:cNvSpPr>
+                            <wps:spPr bwMode="auto">
+                              <a:xfrm>
+                                <a:off x="5636" y="739"/>
+                                <a:ext cx="72" cy="72"/>
+                              </a:xfrm>
+                              <a:prstGeom prst="ellipse">
+                                <a:avLst/>
+                              </a:prstGeom>
+                              <a:solidFill>
+                                <a:srgbClr val="84A2C6"/>
+                              </a:solidFill>
+                              <a:ln>
+                                <a:noFill/>
+                              </a:ln>
+                              <a:extLst>
+                                <a:ext uri="{91240B29-F687-4F45-9708-019B960494DF}">
+                                  <a14:hiddenLine xmlns:a14="http://schemas.microsoft.com/office/drawing/2010/main" w="9525">
+                                    <a:solidFill>
+                                      <a:srgbClr val="000000"/>
+                                    </a:solidFill>
+                                    <a:round/>
+                                    <a:headEnd/>
+                                    <a:tailEnd/>
+                                  </a14:hiddenLine>
+                                </a:ext>
+                              </a:extLst>
+                            </wps:spPr>
+                            <wps:bodyPr rot="0" vert="horz" wrap="square" lIns="91440" tIns="45720" rIns="91440" bIns="45720" anchor="t" anchorCtr="0" upright="1">
+                              <a:noAutofit/>
+                            </wps:bodyPr>
+                          </wps:wsp>
+                          <wps:wsp>
+                            <wps:cNvPr id="22" name="Oval 67"/>
+                            <wps:cNvSpPr>
+                              <a:spLocks noChangeArrowheads="1"/>
+                            </wps:cNvSpPr>
+                            <wps:spPr bwMode="auto">
+                              <a:xfrm>
+                                <a:off x="5786" y="739"/>
+                                <a:ext cx="72" cy="72"/>
+                              </a:xfrm>
+                              <a:prstGeom prst="ellipse">
+                                <a:avLst/>
+                              </a:prstGeom>
+                              <a:solidFill>
+                                <a:srgbClr val="84A2C6"/>
+                              </a:solidFill>
+                              <a:ln>
+                                <a:noFill/>
+                              </a:ln>
+                              <a:extLst>
+                                <a:ext uri="{91240B29-F687-4F45-9708-019B960494DF}">
+                                  <a14:hiddenLine xmlns:a14="http://schemas.microsoft.com/office/drawing/2010/main" w="9525">
+                                    <a:solidFill>
+                                      <a:srgbClr val="000000"/>
+                                    </a:solidFill>
+                                    <a:round/>
+                                    <a:headEnd/>
+                                    <a:tailEnd/>
+                                  </a14:hiddenLine>
+                                </a:ext>
+                              </a:extLst>
+                            </wps:spPr>
+                            <wps:bodyPr rot="0" vert="horz" wrap="square" lIns="91440" tIns="45720" rIns="91440" bIns="45720" anchor="t" anchorCtr="0" upright="1">
+                              <a:noAutofit/>
+                            </wps:bodyPr>
+                          </wps:wsp>
+                        </wpg:grpSp>
+                      </wpg:wgp>
+                    </a:graphicData>
+                  </a:graphic>
+                </wp:inline>
+              </w:drawing>
+            </mc:Choice>
+            <mc:Fallback>
+              <w:pict>
+                <v:group w14:anchorId="597746E5" id="Group 17" o:spid="_x0000_s1031" style="width:32.95pt;height:17.45pt;mso-position-horizontal-relative:char;mso-position-vertical-relative:line" coordorigin="5351,739" coordsize="659,349" o:gfxdata="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">
+                  <v:shapetype id="_x0000_t202" coordsize="21600,21600" o:spt="202" path="m,l,21600r21600,l21600,xe">
+                    <v:stroke joinstyle="miter"/>
+                    <v:path gradientshapeok="t" o:connecttype="rect"/>
+                  </v:shapetype>
+                  <v:shape id="Text Box 63" o:spid="_x0000_s1032" type="#_x0000_t202" style="position:absolute;left:5351;top:800;width:659;height:288;visibility:visible;mso-wrap-style:square;v-text-anchor:middle" o:gfxdata="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" filled="f" stroked="f">
+                    <v:textbox inset="0,0,0,0">
+                      <w:txbxContent>
+                        <w:p>
+                          <w:pPr>
+                            <w:jc w:val="center"/>
+                            <w:rPr>
+                              <w:szCs w:val="18"/>
+                            </w:rPr>
+                          </w:pPr>
+                          <w:r>
+                            <w:fldChar w:fldCharType="begin"/>
+                          </w:r>
+                          <w:r>
+                            <w:instrText xml:space="preserve"> PAGE    \* MERGEFORMAT </w:instrText>
+                          </w:r>
+                          <w:r>
+                            <w:fldChar w:fldCharType="separate"/>
+                          </w:r>
+                          <w:r>
+                            <w:rPr>
+                              <w:i/>
+                              <w:iCs/>
+                              <w:noProof/>
+                              <w:sz w:val="18"/>
+                              <w:szCs w:val="18"/>
+                            </w:rPr>
+                            <w:t>2</w:t>
+                          </w:r>
+                          <w:r>
+                            <w:rPr>
+                              <w:i/>
+                              <w:iCs/>
+                              <w:noProof/>
+                              <w:sz w:val="18"/>
+                              <w:szCs w:val="18"/>
+                            </w:rPr>
+                            <w:fldChar w:fldCharType="end"/>
+                          </w:r>
+                        </w:p>
+                      </w:txbxContent>
+                    </v:textbox>
+                  </v:shape>
+                  <v:group id="Group 64" o:spid="_x0000_s1033" style="position:absolute;left:5494;top:739;width:372;height:72" coordorigin="5486,739" coordsize="372,72" o:gfxdata="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">
+                    <v:oval id="Oval 65" o:spid="_x0000_s1034" style="position:absolute;left:5486;top:739;width:72;height:72;visibility:visible;mso-wrap-style:square;v-text-anchor:top" o:gfxdata="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" fillcolor="#84a2c6" stroked="f"/>
+                    <v:oval id="Oval 66" o:spid="_x0000_s1035" style="position:absolute;left:5636;top:739;width:72;height:72;visibility:visible;mso-wrap-style:square;v-text-anchor:top" o:gfxdata="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" fillcolor="#84a2c6" stroked="f"/>
+                    <v:oval id="Oval 67" o:spid="_x0000_s1036" style="position:absolute;left:5786;top:739;width:72;height:72;visibility:visible;mso-wrap-style:square;v-text-anchor:top" o:gfxdata="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" fillcolor="#84a2c6" stroked="f"/>
+                  </v:group>
+                  <w10:anchorlock/>
+                </v:group>
+              </w:pict>
+            </mc:Fallback>
+          </mc:AlternateContent>
+        </w:r>
+      </w:p>
+    </w:sdtContent>
+  </w:sdt>
+  <w:p>
+    <w:pPr>
+      <w:pStyle w:val="Footer"/>
+    </w:pPr>
+  </w:p>
+</w:ftr>
 </file>
 
 <file path=word/footnotes.xml><?xml version="1.0" encoding="utf-8"?>
@@ -5764,7 +6736,6 @@
   <w:style w:type="character" w:default="1" w:styleId="DefaultParagraphFont">
     <w:name w:val="Default Paragraph Font"/>
     <w:uiPriority w:val="1"/>
-    <w:semiHidden/>
     <w:unhideWhenUsed/>
   </w:style>
   <w:style w:type="table" w:default="1" w:styleId="TableNormal">
@@ -6016,6 +6987,69 @@
       <w:vertAlign w:val="superscript"/>
     </w:rPr>
   </w:style>
+  <w:style w:type="table" w:styleId="TableGrid">
+    <w:name w:val="Table Grid"/>
+    <w:basedOn w:val="TableNormal"/>
+    <w:uiPriority w:val="39"/>
+    <w:rsid w:val="00F16FB2"/>
+    <w:pPr>
+      <w:spacing w:after="0" w:line="240" w:lineRule="auto"/>
+    </w:pPr>
+    <w:tblPr>
+      <w:tblBorders>
+        <w:top w:val="single" w:sz="4" w:space="0" w:color="auto"/>
+        <w:left w:val="single" w:sz="4" w:space="0" w:color="auto"/>
+        <w:bottom w:val="single" w:sz="4" w:space="0" w:color="auto"/>
+        <w:right w:val="single" w:sz="4" w:space="0" w:color="auto"/>
+        <w:insideH w:val="single" w:sz="4" w:space="0" w:color="auto"/>
+        <w:insideV w:val="single" w:sz="4" w:space="0" w:color="auto"/>
+      </w:tblBorders>
+    </w:tblPr>
+  </w:style>
+  <w:style w:type="paragraph" w:styleId="Header">
+    <w:name w:val="header"/>
+    <w:basedOn w:val="Normal"/>
+    <w:link w:val="HeaderChar"/>
+    <w:uiPriority w:val="99"/>
+    <w:unhideWhenUsed/>
+    <w:rsid w:val="00535527"/>
+    <w:pPr>
+      <w:tabs>
+        <w:tab w:val="center" w:pos="4513"/>
+        <w:tab w:val="right" w:pos="9026"/>
+      </w:tabs>
+      <w:spacing w:after="0" w:line="240" w:lineRule="auto"/>
+    </w:pPr>
+  </w:style>
+  <w:style w:type="character" w:customStyle="1" w:styleId="HeaderChar">
+    <w:name w:val="Header Char"/>
+    <w:basedOn w:val="DefaultParagraphFont"/>
+    <w:link w:val="Header"/>
+    <w:uiPriority w:val="99"/>
+    <w:rsid w:val="00535527"/>
+  </w:style>
+  <w:style w:type="paragraph" w:styleId="Footer">
+    <w:name w:val="footer"/>
+    <w:basedOn w:val="Normal"/>
+    <w:link w:val="FooterChar"/>
+    <w:uiPriority w:val="99"/>
+    <w:unhideWhenUsed/>
+    <w:rsid w:val="00535527"/>
+    <w:pPr>
+      <w:tabs>
+        <w:tab w:val="center" w:pos="4513"/>
+        <w:tab w:val="right" w:pos="9026"/>
+      </w:tabs>
+      <w:spacing w:after="0" w:line="240" w:lineRule="auto"/>
+    </w:pPr>
+  </w:style>
+  <w:style w:type="character" w:customStyle="1" w:styleId="FooterChar">
+    <w:name w:val="Footer Char"/>
+    <w:basedOn w:val="DefaultParagraphFont"/>
+    <w:link w:val="Footer"/>
+    <w:uiPriority w:val="99"/>
+    <w:rsid w:val="00535527"/>
+  </w:style>
 </w:styles>
 </file>
 
@@ -6104,7 +7138,7 @@
     <w:charset w:val="00"/>
     <w:family w:val="roman"/>
     <w:pitch w:val="variable"/>
-    <w:sig w:usb0="E0002EFF" w:usb1="C000785B" w:usb2="00000009" w:usb3="00000000" w:csb0="000001FF" w:csb1="00000000"/>
+    <w:sig w:usb0="E0002AFF" w:usb1="C0007843" w:usb2="00000009" w:usb3="00000000" w:csb0="000001FF" w:csb1="00000000"/>
   </w:font>
   <w:font w:name="Courier New">
     <w:panose1 w:val="02070309020205020404"/>
@@ -6125,7 +7159,7 @@
     <w:charset w:val="00"/>
     <w:family w:val="swiss"/>
     <w:pitch w:val="variable"/>
-    <w:sig w:usb0="E4002EFF" w:usb1="C000247B" w:usb2="00000009" w:usb3="00000000" w:csb0="000001FF" w:csb1="00000000"/>
+    <w:sig w:usb0="E0002AFF" w:usb1="4000ACFF" w:usb2="00000001" w:usb3="00000000" w:csb0="000001FF" w:csb1="00000000"/>
   </w:font>
   <w:font w:name="Yu Mincho">
     <w:altName w:val="游明朝"/>
@@ -6140,7 +7174,7 @@
     <w:charset w:val="00"/>
     <w:family w:val="swiss"/>
     <w:pitch w:val="variable"/>
-    <w:sig w:usb0="E4002EFF" w:usb1="C000247B" w:usb2="00000009" w:usb3="00000000" w:csb0="000001FF" w:csb1="00000000"/>
+    <w:sig w:usb0="A0002AEF" w:usb1="4000207B" w:usb2="00000000" w:usb3="00000000" w:csb0="000001FF" w:csb1="00000000"/>
   </w:font>
   <w:font w:name="Yu Gothic Light">
     <w:altName w:val="游ゴシック Light"/>
@@ -6182,6 +7216,7 @@
     <w:rsid w:val="008066A9"/>
     <w:rsid w:val="009F5674"/>
     <w:rsid w:val="00AF08BE"/>
+    <w:rsid w:val="00D86150"/>
     <w:rsid w:val="00E50A05"/>
   </w:rsids>
   <m:mathPr>
@@ -6968,7 +8003,7 @@
 </file>
 
 <file path=customXml/itemProps2.xml><?xml version="1.0" encoding="utf-8"?>
-<ds:datastoreItem xmlns:ds="http://schemas.openxmlformats.org/officeDocument/2006/customXml" ds:itemID="{A92AE360-D4BA-4578-8A7A-00013ED47644}">
+<ds:datastoreItem xmlns:ds="http://schemas.openxmlformats.org/officeDocument/2006/customXml" ds:itemID="{74E47085-2ADD-4A68-A388-688A0E7766A8}">
   <ds:schemaRefs>
     <ds:schemaRef ds:uri="http://schemas.openxmlformats.org/officeDocument/2006/bibliography"/>
   </ds:schemaRefs>

</xml_diff>

<commit_message>
Presentation added. Did some reformatting in code, had to add clone capability for function modularising
</commit_message>
<xml_diff>
--- a/Progression Report Draft.docx
+++ b/Progression Report Draft.docx
@@ -1624,8 +1624,6 @@
       <w:r>
         <w:t xml:space="preserve"> Lastly, if the implementation of all of the above is completed successfully, I could take on the challenge of making a relational type of database.</w:t>
       </w:r>
-      <w:bookmarkStart w:id="0" w:name="_GoBack"/>
-      <w:bookmarkEnd w:id="0"/>
     </w:p>
     <w:p>
       <w:pPr>
@@ -1960,8 +1958,8 @@
           </mc:Fallback>
         </mc:AlternateContent>
       </w:r>
-      <w:bookmarkStart w:id="1" w:name="_MON_1635078376"/>
-      <w:bookmarkEnd w:id="1"/>
+      <w:bookmarkStart w:id="0" w:name="_MON_1635078376"/>
+      <w:bookmarkEnd w:id="0"/>
       <w:r>
         <w:object w:dxaOrig="9026" w:dyaOrig="6352" w14:anchorId="11FDE486">
           <v:shapetype id="_x0000_t75" coordsize="21600,21600" o:spt="75" o:preferrelative="t" path="m@4@5l@4@11@9@11@9@5xe" filled="f" stroked="f">
@@ -1986,7 +1984,7 @@
           <v:shape id="_x0000_i1025" type="#_x0000_t75" style="width:420pt;height:291.75pt" o:ole="">
             <v:imagedata r:id="rId12" o:title="" cropbottom="5231f" cropright="4572f"/>
           </v:shape>
-          <o:OLEObject Type="Embed" ProgID="Word.OpenDocumentText.12" ShapeID="_x0000_i1025" DrawAspect="Content" ObjectID="_1636038782" r:id="rId13"/>
+          <o:OLEObject Type="Embed" ProgID="Word.OpenDocumentText.12" ShapeID="_x0000_i1025" DrawAspect="Content" ObjectID="_1640609729" r:id="rId13"/>
         </w:object>
       </w:r>
     </w:p>
@@ -1998,14 +1996,27 @@
       <w:r>
         <w:t xml:space="preserve">Snippet </w:t>
       </w:r>
-      <w:fldSimple w:instr=" SEQ Snippet \* ARABIC ">
-        <w:r>
-          <w:rPr>
-            <w:noProof/>
-          </w:rPr>
-          <w:t>1</w:t>
-        </w:r>
-      </w:fldSimple>
+      <w:r>
+        <w:fldChar w:fldCharType="begin"/>
+      </w:r>
+      <w:r>
+        <w:instrText xml:space="preserve"> SEQ Snippet \* ARABIC </w:instrText>
+      </w:r>
+      <w:r>
+        <w:fldChar w:fldCharType="separate"/>
+      </w:r>
+      <w:r>
+        <w:rPr>
+          <w:noProof/>
+        </w:rPr>
+        <w:t>1</w:t>
+      </w:r>
+      <w:r>
+        <w:rPr>
+          <w:noProof/>
+        </w:rPr>
+        <w:fldChar w:fldCharType="end"/>
+      </w:r>
       <w:r>
         <w:t>: Function to remove a character from a String</w:t>
       </w:r>
@@ -2169,14 +2180,14 @@
           </mc:Fallback>
         </mc:AlternateContent>
       </w:r>
-      <w:bookmarkStart w:id="2" w:name="_MON_1635078503"/>
-      <w:bookmarkEnd w:id="2"/>
+      <w:bookmarkStart w:id="1" w:name="_MON_1635078503"/>
+      <w:bookmarkEnd w:id="1"/>
       <w:r>
         <w:object w:dxaOrig="9026" w:dyaOrig="4688" w14:anchorId="1262D5F2">
           <v:shape id="_x0000_i1026" type="#_x0000_t75" style="width:436.5pt;height:210.75pt" o:ole="">
             <v:imagedata r:id="rId14" o:title="" cropbottom="6700f" cropright="2177f"/>
           </v:shape>
-          <o:OLEObject Type="Embed" ProgID="Word.OpenDocumentText.12" ShapeID="_x0000_i1026" DrawAspect="Content" ObjectID="_1636038783" r:id="rId15"/>
+          <o:OLEObject Type="Embed" ProgID="Word.OpenDocumentText.12" ShapeID="_x0000_i1026" DrawAspect="Content" ObjectID="_1640609730" r:id="rId15"/>
         </w:object>
       </w:r>
     </w:p>
@@ -2188,14 +2199,27 @@
       <w:r>
         <w:t xml:space="preserve">Snippet </w:t>
       </w:r>
-      <w:fldSimple w:instr=" SEQ Snippet \* ARABIC ">
-        <w:r>
-          <w:rPr>
-            <w:noProof/>
-          </w:rPr>
-          <w:t>2</w:t>
-        </w:r>
-      </w:fldSimple>
+      <w:r>
+        <w:fldChar w:fldCharType="begin"/>
+      </w:r>
+      <w:r>
+        <w:instrText xml:space="preserve"> SEQ Snippet \* ARABIC </w:instrText>
+      </w:r>
+      <w:r>
+        <w:fldChar w:fldCharType="separate"/>
+      </w:r>
+      <w:r>
+        <w:rPr>
+          <w:noProof/>
+        </w:rPr>
+        <w:t>2</w:t>
+      </w:r>
+      <w:r>
+        <w:rPr>
+          <w:noProof/>
+        </w:rPr>
+        <w:fldChar w:fldCharType="end"/>
+      </w:r>
       <w:r>
         <w:t>: Saving to the file system</w:t>
       </w:r>
@@ -2454,14 +2478,14 @@
           </mc:Fallback>
         </mc:AlternateContent>
       </w:r>
-      <w:bookmarkStart w:id="3" w:name="_MON_1635078739"/>
-      <w:bookmarkEnd w:id="3"/>
+      <w:bookmarkStart w:id="2" w:name="_MON_1635078739"/>
+      <w:bookmarkEnd w:id="2"/>
       <w:r>
         <w:object w:dxaOrig="9026" w:dyaOrig="3468" w14:anchorId="78AC4A35">
           <v:shape id="_x0000_i1027" type="#_x0000_t75" style="width:424.5pt;height:149.25pt" o:ole="">
             <v:imagedata r:id="rId16" o:title="" cropbottom="9079f" cropright="3919f"/>
           </v:shape>
-          <o:OLEObject Type="Embed" ProgID="Word.OpenDocumentText.12" ShapeID="_x0000_i1027" DrawAspect="Content" ObjectID="_1636038784" r:id="rId17"/>
+          <o:OLEObject Type="Embed" ProgID="Word.OpenDocumentText.12" ShapeID="_x0000_i1027" DrawAspect="Content" ObjectID="_1640609731" r:id="rId17"/>
         </w:object>
       </w:r>
     </w:p>
@@ -2473,14 +2497,30 @@
       <w:r>
         <w:t xml:space="preserve">Snippet </w:t>
       </w:r>
-      <w:fldSimple w:instr=" SEQ Snippet \* ARABIC ">
-        <w:r>
-          <w:rPr>
-            <w:noProof/>
-          </w:rPr>
-          <w:t>3</w:t>
-        </w:r>
-      </w:fldSimple>
+      <w:r>
+        <w:fldChar w:fldCharType="begin"/>
+      </w:r>
+      <w:r>
+        <w:instrText xml:space="preserve"> SEQ Snippe</w:instrText>
+      </w:r>
+      <w:r>
+        <w:instrText xml:space="preserve">t \* ARABIC </w:instrText>
+      </w:r>
+      <w:r>
+        <w:fldChar w:fldCharType="separate"/>
+      </w:r>
+      <w:r>
+        <w:rPr>
+          <w:noProof/>
+        </w:rPr>
+        <w:t>3</w:t>
+      </w:r>
+      <w:r>
+        <w:rPr>
+          <w:noProof/>
+        </w:rPr>
+        <w:fldChar w:fldCharType="end"/>
+      </w:r>
       <w:r>
         <w:t>: The part of the program that echoes back characters by using the copy function from the Tokio library</w:t>
       </w:r>
@@ -2532,8 +2572,8 @@
         <w:t xml:space="preserve"> that would only send back “h” if one pressed the Enter key. Therefore, unlike my previous version, now a user could type “hello” then the Enter key and get “hello” back.</w:t>
       </w:r>
     </w:p>
-    <w:bookmarkStart w:id="4" w:name="_MON_1635078906"/>
-    <w:bookmarkEnd w:id="4"/>
+    <w:bookmarkStart w:id="3" w:name="_MON_1635078906"/>
+    <w:bookmarkEnd w:id="3"/>
     <w:p>
       <w:pPr>
         <w:keepNext/>
@@ -2544,7 +2584,7 @@
           <v:shape id="_x0000_i1028" type="#_x0000_t75" style="width:414.75pt;height:76.5pt" o:ole="">
             <v:imagedata r:id="rId18" o:title="" cropbottom="15650f" cropright="5334f"/>
           </v:shape>
-          <o:OLEObject Type="Embed" ProgID="Word.OpenDocumentText.12" ShapeID="_x0000_i1028" DrawAspect="Content" ObjectID="_1636038785" r:id="rId19"/>
+          <o:OLEObject Type="Embed" ProgID="Word.OpenDocumentText.12" ShapeID="_x0000_i1028" DrawAspect="Content" ObjectID="_1640609732" r:id="rId19"/>
         </w:object>
       </w:r>
     </w:p>
@@ -2556,14 +2596,27 @@
       <w:r>
         <w:t xml:space="preserve">Snippet </w:t>
       </w:r>
-      <w:fldSimple w:instr=" SEQ Snippet \* ARABIC ">
-        <w:r>
-          <w:rPr>
-            <w:noProof/>
-          </w:rPr>
-          <w:t>4</w:t>
-        </w:r>
-      </w:fldSimple>
+      <w:r>
+        <w:fldChar w:fldCharType="begin"/>
+      </w:r>
+      <w:r>
+        <w:instrText xml:space="preserve"> SEQ Snippet \* ARABIC </w:instrText>
+      </w:r>
+      <w:r>
+        <w:fldChar w:fldCharType="separate"/>
+      </w:r>
+      <w:r>
+        <w:rPr>
+          <w:noProof/>
+        </w:rPr>
+        <w:t>4</w:t>
+      </w:r>
+      <w:r>
+        <w:rPr>
+          <w:noProof/>
+        </w:rPr>
+        <w:fldChar w:fldCharType="end"/>
+      </w:r>
       <w:r>
         <w:t>: The only changes to be made compared to the previous Snippet, notice the use of the LinesCodec</w:t>
       </w:r>
@@ -2837,14 +2890,107 @@
           </mc:Fallback>
         </mc:AlternateContent>
       </w:r>
-      <w:bookmarkStart w:id="5" w:name="_MON_1635079069"/>
-      <w:bookmarkEnd w:id="5"/>
+      <w:bookmarkStart w:id="4" w:name="_MON_1635079069"/>
+      <w:bookmarkEnd w:id="4"/>
       <w:r>
         <w:object w:dxaOrig="9026" w:dyaOrig="4688" w14:anchorId="09D409AA">
           <v:shape id="_x0000_i1029" type="#_x0000_t75" style="width:409.5pt;height:209.25pt" o:ole="">
             <v:imagedata r:id="rId20" o:title="" cropbottom="7119f" cropright="6096f"/>
           </v:shape>
-          <o:OLEObject Type="Embed" ProgID="Word.OpenDocumentText.12" ShapeID="_x0000_i1029" DrawAspect="Content" ObjectID="_1636038786" r:id="rId21"/>
+          <o:OLEObject Type="Embed" ProgID="Word.OpenDocumentText.12" ShapeID="_x0000_i1029" DrawAspect="Content" ObjectID="_1640609733" r:id="rId21"/>
+        </w:object>
+      </w:r>
+    </w:p>
+    <w:p>
+      <w:pPr>
+        <w:pStyle w:val="Caption"/>
+        <w:jc w:val="center"/>
+      </w:pPr>
+      <w:r>
+        <w:t xml:space="preserve">Snippet </w:t>
+      </w:r>
+      <w:r>
+        <w:fldChar w:fldCharType="begin"/>
+      </w:r>
+      <w:r>
+        <w:instrText xml:space="preserve"> SEQ Snippet \* ARABIC </w:instrText>
+      </w:r>
+      <w:r>
+        <w:fldChar w:fldCharType="separate"/>
+      </w:r>
+      <w:r>
+        <w:rPr>
+          <w:noProof/>
+        </w:rPr>
+        <w:t>5</w:t>
+      </w:r>
+      <w:r>
+        <w:rPr>
+          <w:noProof/>
+        </w:rPr>
+        <w:fldChar w:fldCharType="end"/>
+      </w:r>
+      <w:r>
+        <w:t>: The ThreadPool I implemented to learn about Atomic Reference Counters and Mutexes</w:t>
+      </w:r>
+    </w:p>
+    <w:p>
+      <w:r>
+        <w:t>Using the knowledge I gained, I implemented a counter variable into my “Echo” server</w:t>
+      </w:r>
+      <w:r>
+        <w:t xml:space="preserve"> (</w:t>
+      </w:r>
+      <w:r>
+        <w:t>called “</w:t>
+      </w:r>
+      <w:r>
+        <w:t>counter server</w:t>
+      </w:r>
+      <w:r>
+        <w:t>”</w:t>
+      </w:r>
+      <w:r>
+        <w:t xml:space="preserve"> on GitLab)</w:t>
+      </w:r>
+      <w:r>
+        <w:t xml:space="preserve"> using the Arc and Mutex Objects so that when multiple clients connected over a system like “telnet” one could modify the value and another could read it and the changes the former made were reflected in the latter’s terminal</w:t>
+      </w:r>
+      <w:r>
+        <w:t xml:space="preserve"> (Snippets 6 &amp; 7)</w:t>
+      </w:r>
+      <w:r>
+        <w:t xml:space="preserve">. </w:t>
+      </w:r>
+      <w:r>
+        <w:t>The</w:t>
+      </w:r>
+      <w:r>
+        <w:t>re</w:t>
+      </w:r>
+      <w:r>
+        <w:t xml:space="preserve"> were three possible actions a connected client could take: read the variable, increment the variable and decrement the variable by typing “read”, “increment” and “decrement” respectively</w:t>
+      </w:r>
+      <w:r>
+        <w:t xml:space="preserve"> (Snippet 8)</w:t>
+      </w:r>
+      <w:r>
+        <w:t>.</w:t>
+      </w:r>
+    </w:p>
+    <w:bookmarkStart w:id="5" w:name="_MON_1635061154"/>
+    <w:bookmarkEnd w:id="5"/>
+    <w:p>
+      <w:pPr>
+        <w:keepNext/>
+        <w:jc w:val="center"/>
+      </w:pPr>
+      <w:r>
+        <w:object w:dxaOrig="9026" w:dyaOrig="2492" w14:anchorId="3847A305">
+          <v:shape id="_x0000_i1030" type="#_x0000_t75" style="width:333.75pt;height:102.75pt" o:ole="">
+            <v:imagedata r:id="rId22" o:title="" cropbottom="11449f" cropright="17092f"/>
+          </v:shape>
+          <o:OLEObject Type="Embed" ProgID="Word.OpenDocumentText.12" ShapeID="_x0000_i1030" DrawAspect="Content" ObjectID="_1640609734" r:id="rId23"/>
         </w:object>
       </w:r>
     </w:p>
@@ -2861,58 +3007,15 @@
           <w:rPr>
             <w:noProof/>
           </w:rPr>
-          <w:t>5</w:t>
+          <w:t>6</w:t>
         </w:r>
       </w:fldSimple>
       <w:r>
-        <w:t>: The ThreadPool I implemented to learn about Atomic Reference Counters and Mutexes</w:t>
-      </w:r>
-    </w:p>
-    <w:p>
-      <w:r>
-        <w:t>Using the knowledge I gained, I implemented a counter variable into my “Echo” server</w:t>
-      </w:r>
-      <w:r>
-        <w:t xml:space="preserve"> (</w:t>
-      </w:r>
-      <w:r>
-        <w:t>called “</w:t>
-      </w:r>
-      <w:r>
-        <w:t>counter server</w:t>
-      </w:r>
-      <w:r>
-        <w:t>”</w:t>
-      </w:r>
-      <w:r>
-        <w:t xml:space="preserve"> on GitLab)</w:t>
-      </w:r>
-      <w:r>
-        <w:t xml:space="preserve"> using the Arc and Mutex Objects so that when multiple clients connected over a system like “telnet” one could modify the value and another could read it and the changes the former made were reflected in the latter’s terminal</w:t>
-      </w:r>
-      <w:r>
-        <w:t xml:space="preserve"> (Snippets 6 &amp; 7)</w:t>
-      </w:r>
-      <w:r>
-        <w:t xml:space="preserve">. </w:t>
-      </w:r>
-      <w:r>
-        <w:t>The</w:t>
-      </w:r>
-      <w:r>
-        <w:t>re</w:t>
-      </w:r>
-      <w:r>
-        <w:t xml:space="preserve"> were three possible actions a connected client could take: read the variable, increment the variable and decrement the variable by typing “read”, “increment” and “decrement” respectively</w:t>
-      </w:r>
-      <w:r>
-        <w:t xml:space="preserve"> (Snippet 8)</w:t>
-      </w:r>
-      <w:r>
-        <w:t>.</w:t>
-      </w:r>
-    </w:p>
-    <w:bookmarkStart w:id="6" w:name="_MON_1635061154"/>
+        <w:t>: Adding the counter variable wrapped in a Mutex</w:t>
+      </w:r>
+    </w:p>
+    <w:p/>
+    <w:bookmarkStart w:id="6" w:name="_MON_1635079220"/>
     <w:bookmarkEnd w:id="6"/>
     <w:p>
       <w:pPr>
@@ -2920,11 +3023,11 @@
         <w:jc w:val="center"/>
       </w:pPr>
       <w:r>
-        <w:object w:dxaOrig="9026" w:dyaOrig="2492" w14:anchorId="3847A305">
-          <v:shape id="_x0000_i1030" type="#_x0000_t75" style="width:333.75pt;height:102.75pt" o:ole="">
-            <v:imagedata r:id="rId22" o:title="" cropbottom="11449f" cropright="17092f"/>
+        <w:object w:dxaOrig="9026" w:dyaOrig="1028" w14:anchorId="747E6626">
+          <v:shape id="_x0000_i1031" type="#_x0000_t75" style="width:295.5pt;height:29.25pt" o:ole="">
+            <v:imagedata r:id="rId24" o:title="" cropbottom="28494f" cropright="22644f"/>
           </v:shape>
-          <o:OLEObject Type="Embed" ProgID="Word.OpenDocumentText.12" ShapeID="_x0000_i1030" DrawAspect="Content" ObjectID="_1636038787" r:id="rId23"/>
+          <o:OLEObject Type="Embed" ProgID="Word.OpenDocumentText.12" ShapeID="_x0000_i1031" DrawAspect="Content" ObjectID="_1640609735" r:id="rId25"/>
         </w:object>
       </w:r>
     </w:p>
@@ -2949,7 +3052,7 @@
         <w:rPr>
           <w:noProof/>
         </w:rPr>
-        <w:t>6</w:t>
+        <w:t>7</w:t>
       </w:r>
       <w:r>
         <w:rPr>
@@ -2958,48 +3061,11 @@
         <w:fldChar w:fldCharType="end"/>
       </w:r>
       <w:r>
-        <w:t>: Adding the counter variable wrapped in a Mutex</w:t>
-      </w:r>
-    </w:p>
-    <w:p/>
-    <w:bookmarkStart w:id="7" w:name="_MON_1635079220"/>
+        <w:t>: Cloning the Mutex for each connection socket so as to have and keep track of multiple "owners" for one Rust variable</w:t>
+      </w:r>
+    </w:p>
+    <w:bookmarkStart w:id="7" w:name="_MON_1635079390"/>
     <w:bookmarkEnd w:id="7"/>
-    <w:p>
-      <w:pPr>
-        <w:keepNext/>
-        <w:jc w:val="center"/>
-      </w:pPr>
-      <w:r>
-        <w:object w:dxaOrig="9026" w:dyaOrig="1028" w14:anchorId="747E6626">
-          <v:shape id="_x0000_i1031" type="#_x0000_t75" style="width:295.5pt;height:29.25pt" o:ole="">
-            <v:imagedata r:id="rId24" o:title="" cropbottom="28494f" cropright="22644f"/>
-          </v:shape>
-          <o:OLEObject Type="Embed" ProgID="Word.OpenDocumentText.12" ShapeID="_x0000_i1031" DrawAspect="Content" ObjectID="_1636038788" r:id="rId25"/>
-        </w:object>
-      </w:r>
-    </w:p>
-    <w:p>
-      <w:pPr>
-        <w:pStyle w:val="Caption"/>
-        <w:jc w:val="center"/>
-      </w:pPr>
-      <w:r>
-        <w:t xml:space="preserve">Snippet </w:t>
-      </w:r>
-      <w:fldSimple w:instr=" SEQ Snippet \* ARABIC ">
-        <w:r>
-          <w:rPr>
-            <w:noProof/>
-          </w:rPr>
-          <w:t>7</w:t>
-        </w:r>
-      </w:fldSimple>
-      <w:r>
-        <w:t>: Cloning the Mutex for each connection socket so as to have and keep track of multiple "owners" for one Rust variable</w:t>
-      </w:r>
-    </w:p>
-    <w:bookmarkStart w:id="8" w:name="_MON_1635079390"/>
-    <w:bookmarkEnd w:id="8"/>
     <w:p>
       <w:pPr>
         <w:keepNext/>
@@ -3010,7 +3076,7 @@
           <v:shape id="_x0000_i1032" type="#_x0000_t75" style="width:419.25pt;height:76.5pt" o:ole="">
             <v:imagedata r:id="rId26" o:title="" cropbottom="15650f" cropright="4681f"/>
           </v:shape>
-          <o:OLEObject Type="Embed" ProgID="Word.OpenDocumentText.12" ShapeID="_x0000_i1032" DrawAspect="Content" ObjectID="_1636038789" r:id="rId27"/>
+          <o:OLEObject Type="Embed" ProgID="Word.OpenDocumentText.12" ShapeID="_x0000_i1032" DrawAspect="Content" ObjectID="_1640609736" r:id="rId27"/>
         </w:object>
       </w:r>
     </w:p>
@@ -3022,14 +3088,27 @@
       <w:r>
         <w:t xml:space="preserve">Snippet </w:t>
       </w:r>
-      <w:fldSimple w:instr=" SEQ Snippet \* ARABIC ">
-        <w:r>
-          <w:rPr>
-            <w:noProof/>
-          </w:rPr>
-          <w:t>8</w:t>
-        </w:r>
-      </w:fldSimple>
+      <w:r>
+        <w:fldChar w:fldCharType="begin"/>
+      </w:r>
+      <w:r>
+        <w:instrText xml:space="preserve"> SEQ Snippet \* ARABIC </w:instrText>
+      </w:r>
+      <w:r>
+        <w:fldChar w:fldCharType="separate"/>
+      </w:r>
+      <w:r>
+        <w:rPr>
+          <w:noProof/>
+        </w:rPr>
+        <w:t>8</w:t>
+      </w:r>
+      <w:r>
+        <w:rPr>
+          <w:noProof/>
+        </w:rPr>
+        <w:fldChar w:fldCharType="end"/>
+      </w:r>
       <w:r>
         <w:t>: Getting the counter's lock so as to modify it when the connected client requests so, in this case incrementing the variable</w:t>
       </w:r>
@@ -3243,8 +3322,8 @@
       <w:pPr>
         <w:pStyle w:val="Heading1"/>
       </w:pPr>
-      <w:bookmarkStart w:id="9" w:name="_Related_Work"/>
-      <w:bookmarkEnd w:id="9"/>
+      <w:bookmarkStart w:id="8" w:name="_Related_Work"/>
+      <w:bookmarkEnd w:id="8"/>
       <w:r>
         <w:t>Related Work</w:t>
       </w:r>
@@ -3312,7 +3391,15 @@
         <w:t xml:space="preserve"> to the memtable and </w:t>
       </w:r>
       <w:r>
-        <w:t>written to the logfile. Once the memtable fills up (because the OS may not be able to prove more RAM to the DB), the memtable gets “flushed” to the sstfile i.e. all of the changes made to the database are written to permanent storage and then the memtable get cleared of data. The logfile is then removed so a new one can be created for the newly cleared out memtable.</w:t>
+        <w:t>written to the logfile. Once the memtable fills up (because the OS may not be able to prov</w:t>
+      </w:r>
+      <w:r>
+        <w:t>id</w:t>
+      </w:r>
+      <w:bookmarkStart w:id="9" w:name="_GoBack"/>
+      <w:bookmarkEnd w:id="9"/>
+      <w:r>
+        <w:t>e more RAM to the DB), the memtable gets “flushed” to the sstfile i.e. all of the changes made to the database are written to permanent storage and then the memtable get cleared of data. The logfile is then removed so a new one can be created for the newly cleared out memtable.</w:t>
       </w:r>
       <w:r>
         <w:t xml:space="preserve"> The data is stored in sorted order according to an Iterator definition.</w:t>
@@ -3956,27 +4043,14 @@
       <w:r>
         <w:t xml:space="preserve">Figure </w:t>
       </w:r>
-      <w:r>
-        <w:fldChar w:fldCharType="begin"/>
-      </w:r>
-      <w:r>
-        <w:instrText xml:space="preserve"> SEQ Figure \* ARABIC </w:instrText>
-      </w:r>
-      <w:r>
-        <w:fldChar w:fldCharType="separate"/>
-      </w:r>
-      <w:r>
-        <w:rPr>
-          <w:noProof/>
-        </w:rPr>
-        <w:t>1</w:t>
-      </w:r>
-      <w:r>
-        <w:rPr>
-          <w:noProof/>
-        </w:rPr>
-        <w:fldChar w:fldCharType="end"/>
-      </w:r>
+      <w:fldSimple w:instr=" SEQ Figure \* ARABIC ">
+        <w:r>
+          <w:rPr>
+            <w:noProof/>
+          </w:rPr>
+          <w:t>1</w:t>
+        </w:r>
+      </w:fldSimple>
       <w:r>
         <w:t>: Key Value Database Design</w:t>
       </w:r>
@@ -6913,6 +6987,7 @@
     <w:rsidRoot w:val="00E50A05"/>
     <w:rsid w:val="00005359"/>
     <w:rsid w:val="00143FD1"/>
+    <w:rsid w:val="002860A2"/>
     <w:rsid w:val="00493FE8"/>
     <w:rsid w:val="005F2AC0"/>
     <w:rsid w:val="008066A9"/>
@@ -7705,7 +7780,7 @@
 </file>
 
 <file path=customXml/itemProps2.xml><?xml version="1.0" encoding="utf-8"?>
-<ds:datastoreItem xmlns:ds="http://schemas.openxmlformats.org/officeDocument/2006/customXml" ds:itemID="{565D47E2-B4BB-40C9-BD83-D03449476079}">
+<ds:datastoreItem xmlns:ds="http://schemas.openxmlformats.org/officeDocument/2006/customXml" ds:itemID="{471811D5-FE94-445E-9ACC-F7C448087C8F}">
   <ds:schemaRefs>
     <ds:schemaRef ds:uri="http://schemas.openxmlformats.org/officeDocument/2006/bibliography"/>
   </ds:schemaRefs>

</xml_diff>

<commit_message>
Seems like SetValue and Getvalue are successfully working for multiple BTrees :) ; Added wee progress detail to Report
</commit_message>
<xml_diff>
--- a/Progression Report Draft.docx
+++ b/Progression Report Draft.docx
@@ -1105,7 +1105,15 @@
           </w:tcPr>
           <w:p>
             <w:r>
-              <w:t>Have a simple database that uses a BTreeMap and has simple commands like get, set, delete.</w:t>
+              <w:t xml:space="preserve">Have a simple database that uses a </w:t>
+            </w:r>
+            <w:proofErr w:type="spellStart"/>
+            <w:r>
+              <w:t>BTreeMap</w:t>
+            </w:r>
+            <w:proofErr w:type="spellEnd"/>
+            <w:r>
+              <w:t xml:space="preserve"> and has simple commands like get, set, delete.</w:t>
             </w:r>
           </w:p>
         </w:tc>
@@ -1442,8 +1450,13 @@
         </w:numPr>
       </w:pPr>
       <w:r>
-        <w:t>Learn about asynchronicity</w:t>
-      </w:r>
+        <w:t xml:space="preserve">Learn about </w:t>
+      </w:r>
+      <w:proofErr w:type="spellStart"/>
+      <w:r>
+        <w:t>asynchronicity</w:t>
+      </w:r>
+      <w:proofErr w:type="spellEnd"/>
     </w:p>
     <w:p>
       <w:pPr>
@@ -1455,7 +1468,15 @@
       </w:pPr>
       <w:r>
         <w:lastRenderedPageBreak/>
-        <w:t>Learn about Rust’s Tokio Library</w:t>
+        <w:t xml:space="preserve">Learn about Rust’s </w:t>
+      </w:r>
+      <w:proofErr w:type="spellStart"/>
+      <w:r>
+        <w:t>Tokio</w:t>
+      </w:r>
+      <w:proofErr w:type="spellEnd"/>
+      <w:r>
+        <w:t xml:space="preserve"> Library</w:t>
       </w:r>
     </w:p>
     <w:p>
@@ -1622,7 +1643,15 @@
         <w:t>The steps laid out above are but guidelines only. As I have already discovered, some of the steps can be done before others depending on what I find and how my development goes.</w:t>
       </w:r>
       <w:r>
-        <w:t xml:space="preserve"> Lastly, if the implementation of all of the above is completed successfully, I could take on the challenge of making a relational type of database.</w:t>
+        <w:t xml:space="preserve"> Lastly, if the implementation of </w:t>
+      </w:r>
+      <w:proofErr w:type="gramStart"/>
+      <w:r>
+        <w:t>all of</w:t>
+      </w:r>
+      <w:proofErr w:type="gramEnd"/>
+      <w:r>
+        <w:t xml:space="preserve"> the above is completed successfully, I could take on the challenge of making a relational type of database.</w:t>
       </w:r>
     </w:p>
     <w:p>
@@ -1683,8 +1712,13 @@
         <w:t xml:space="preserve">My initial reflex was to find resources for learning Rust in the university library. I was successful since I found the book: </w:t>
       </w:r>
       <w:r>
-        <w:t>“Beginning Rust” by Carlo Milanesi</w:t>
-      </w:r>
+        <w:t xml:space="preserve">“Beginning Rust” by Carlo </w:t>
+      </w:r>
+      <w:proofErr w:type="spellStart"/>
+      <w:r>
+        <w:t>Milanesi</w:t>
+      </w:r>
+      <w:proofErr w:type="spellEnd"/>
       <w:r>
         <w:t xml:space="preserve"> </w:t>
       </w:r>
@@ -1984,7 +2018,7 @@
           <v:shape id="_x0000_i1025" type="#_x0000_t75" style="width:420pt;height:291.75pt" o:ole="">
             <v:imagedata r:id="rId12" o:title="" cropbottom="5231f" cropright="4572f"/>
           </v:shape>
-          <o:OLEObject Type="Embed" ProgID="Word.OpenDocumentText.12" ShapeID="_x0000_i1025" DrawAspect="Content" ObjectID="_1640609729" r:id="rId13"/>
+          <o:OLEObject Type="Embed" ProgID="Word.OpenDocumentText.12" ShapeID="_x0000_i1025" DrawAspect="Content" ObjectID="_1642240779" r:id="rId13"/>
         </w:object>
       </w:r>
     </w:p>
@@ -1996,27 +2030,14 @@
       <w:r>
         <w:t xml:space="preserve">Snippet </w:t>
       </w:r>
-      <w:r>
-        <w:fldChar w:fldCharType="begin"/>
-      </w:r>
-      <w:r>
-        <w:instrText xml:space="preserve"> SEQ Snippet \* ARABIC </w:instrText>
-      </w:r>
-      <w:r>
-        <w:fldChar w:fldCharType="separate"/>
-      </w:r>
-      <w:r>
-        <w:rPr>
-          <w:noProof/>
-        </w:rPr>
-        <w:t>1</w:t>
-      </w:r>
-      <w:r>
-        <w:rPr>
-          <w:noProof/>
-        </w:rPr>
-        <w:fldChar w:fldCharType="end"/>
-      </w:r>
+      <w:fldSimple w:instr=" SEQ Snippet \* ARABIC ">
+        <w:r>
+          <w:rPr>
+            <w:noProof/>
+          </w:rPr>
+          <w:t>1</w:t>
+        </w:r>
+      </w:fldSimple>
       <w:r>
         <w:t>: Function to remove a character from a String</w:t>
       </w:r>
@@ -2187,7 +2208,7 @@
           <v:shape id="_x0000_i1026" type="#_x0000_t75" style="width:436.5pt;height:210.75pt" o:ole="">
             <v:imagedata r:id="rId14" o:title="" cropbottom="6700f" cropright="2177f"/>
           </v:shape>
-          <o:OLEObject Type="Embed" ProgID="Word.OpenDocumentText.12" ShapeID="_x0000_i1026" DrawAspect="Content" ObjectID="_1640609730" r:id="rId15"/>
+          <o:OLEObject Type="Embed" ProgID="Word.OpenDocumentText.12" ShapeID="_x0000_i1026" DrawAspect="Content" ObjectID="_1642240780" r:id="rId15"/>
         </w:object>
       </w:r>
     </w:p>
@@ -2199,27 +2220,14 @@
       <w:r>
         <w:t xml:space="preserve">Snippet </w:t>
       </w:r>
-      <w:r>
-        <w:fldChar w:fldCharType="begin"/>
-      </w:r>
-      <w:r>
-        <w:instrText xml:space="preserve"> SEQ Snippet \* ARABIC </w:instrText>
-      </w:r>
-      <w:r>
-        <w:fldChar w:fldCharType="separate"/>
-      </w:r>
-      <w:r>
-        <w:rPr>
-          <w:noProof/>
-        </w:rPr>
-        <w:t>2</w:t>
-      </w:r>
-      <w:r>
-        <w:rPr>
-          <w:noProof/>
-        </w:rPr>
-        <w:fldChar w:fldCharType="end"/>
-      </w:r>
+      <w:fldSimple w:instr=" SEQ Snippet \* ARABIC ">
+        <w:r>
+          <w:rPr>
+            <w:noProof/>
+          </w:rPr>
+          <w:t>2</w:t>
+        </w:r>
+      </w:fldSimple>
       <w:r>
         <w:t>: Saving to the file system</w:t>
       </w:r>
@@ -2229,7 +2237,15 @@
         <w:t xml:space="preserve">Over the next couple of weeks, I finished reading the book. The last couple of chapters explained the concept of borrowing and Lifetimes. I was still confused after reading the book, so I looked for more information online. Among what I found, </w:t>
       </w:r>
       <w:r>
-        <w:t xml:space="preserve">what stood out was a video on Youtube </w:t>
+        <w:t xml:space="preserve">what stood out was a video on </w:t>
+      </w:r>
+      <w:proofErr w:type="spellStart"/>
+      <w:r>
+        <w:t>Youtube</w:t>
+      </w:r>
+      <w:proofErr w:type="spellEnd"/>
+      <w:r>
+        <w:t xml:space="preserve"> </w:t>
       </w:r>
       <w:r>
         <w:t xml:space="preserve">titled </w:t>
@@ -2248,7 +2264,15 @@
         <w:t xml:space="preserve">by </w:t>
       </w:r>
       <w:r>
-        <w:t xml:space="preserve">the channel “BinaryAdventure” </w:t>
+        <w:t>the channel “</w:t>
+      </w:r>
+      <w:proofErr w:type="spellStart"/>
+      <w:r>
+        <w:t>BinaryAdventure</w:t>
+      </w:r>
+      <w:proofErr w:type="spellEnd"/>
+      <w:r>
+        <w:t xml:space="preserve">” </w:t>
       </w:r>
       <w:hyperlink w:anchor="_References" w:history="1">
         <w:r>
@@ -2273,9 +2297,11 @@
       <w:r>
         <w:t>“</w:t>
       </w:r>
+      <w:proofErr w:type="spellStart"/>
       <w:r>
         <w:t>Tokio</w:t>
       </w:r>
+      <w:proofErr w:type="spellEnd"/>
       <w:r>
         <w:t>”</w:t>
       </w:r>
@@ -2286,13 +2312,37 @@
         <w:t>library,</w:t>
       </w:r>
       <w:r>
-        <w:t xml:space="preserve"> so I decided to look into it. By following the tutorials in the Tokio documentation I made a simple “Echo” server</w:t>
+        <w:t xml:space="preserve"> so I decided to </w:t>
+      </w:r>
+      <w:proofErr w:type="gramStart"/>
+      <w:r>
+        <w:t>look into</w:t>
+      </w:r>
+      <w:proofErr w:type="gramEnd"/>
+      <w:r>
+        <w:t xml:space="preserve"> it. By following the tutorials in the </w:t>
+      </w:r>
+      <w:proofErr w:type="spellStart"/>
+      <w:r>
+        <w:t>Tokio</w:t>
+      </w:r>
+      <w:proofErr w:type="spellEnd"/>
+      <w:r>
+        <w:t xml:space="preserve"> documentation I made a simple “Echo” server</w:t>
       </w:r>
       <w:r>
         <w:t xml:space="preserve"> (v1 on GitLab)</w:t>
       </w:r>
       <w:r>
-        <w:t>. This program, when you connect through a client like “Telnet” on Windows will immediately send back anything that is sent to it i.e. if you press “h” on your keyboard, you would receive “h” back immediately so your terminal would display “hh”</w:t>
+        <w:t>. This program, when you connect through a client like “Telnet” on Windows will immediately send back anything that is sent to it i.e. if you press “h” on your keyboard, you would receive “h” back immediately so your terminal would display “</w:t>
+      </w:r>
+      <w:proofErr w:type="spellStart"/>
+      <w:r>
+        <w:t>hh</w:t>
+      </w:r>
+      <w:proofErr w:type="spellEnd"/>
+      <w:r>
+        <w:t>”</w:t>
       </w:r>
       <w:r>
         <w:t xml:space="preserve"> (Snippet 3)</w:t>
@@ -2485,7 +2535,7 @@
           <v:shape id="_x0000_i1027" type="#_x0000_t75" style="width:424.5pt;height:149.25pt" o:ole="">
             <v:imagedata r:id="rId16" o:title="" cropbottom="9079f" cropright="3919f"/>
           </v:shape>
-          <o:OLEObject Type="Embed" ProgID="Word.OpenDocumentText.12" ShapeID="_x0000_i1027" DrawAspect="Content" ObjectID="_1640609731" r:id="rId17"/>
+          <o:OLEObject Type="Embed" ProgID="Word.OpenDocumentText.12" ShapeID="_x0000_i1027" DrawAspect="Content" ObjectID="_1642240781" r:id="rId17"/>
         </w:object>
       </w:r>
     </w:p>
@@ -2497,32 +2547,24 @@
       <w:r>
         <w:t xml:space="preserve">Snippet </w:t>
       </w:r>
-      <w:r>
-        <w:fldChar w:fldCharType="begin"/>
-      </w:r>
-      <w:r>
-        <w:instrText xml:space="preserve"> SEQ Snippe</w:instrText>
-      </w:r>
-      <w:r>
-        <w:instrText xml:space="preserve">t \* ARABIC </w:instrText>
-      </w:r>
-      <w:r>
-        <w:fldChar w:fldCharType="separate"/>
-      </w:r>
-      <w:r>
-        <w:rPr>
-          <w:noProof/>
-        </w:rPr>
-        <w:t>3</w:t>
-      </w:r>
-      <w:r>
-        <w:rPr>
-          <w:noProof/>
-        </w:rPr>
-        <w:fldChar w:fldCharType="end"/>
-      </w:r>
-      <w:r>
-        <w:t>: The part of the program that echoes back characters by using the copy function from the Tokio library</w:t>
+      <w:fldSimple w:instr=" SEQ Snippet \* ARABIC ">
+        <w:r>
+          <w:rPr>
+            <w:noProof/>
+          </w:rPr>
+          <w:t>3</w:t>
+        </w:r>
+      </w:fldSimple>
+      <w:r>
+        <w:t xml:space="preserve">: The part of the program that echoes back characters by using the copy function from the </w:t>
+      </w:r>
+      <w:proofErr w:type="spellStart"/>
+      <w:r>
+        <w:t>Tokio</w:t>
+      </w:r>
+      <w:proofErr w:type="spellEnd"/>
+      <w:r>
+        <w:t xml:space="preserve"> library</w:t>
       </w:r>
     </w:p>
     <w:p>
@@ -2533,7 +2575,15 @@
         <w:t>research</w:t>
       </w:r>
       <w:r>
-        <w:t xml:space="preserve">, I found out about the Tokio Codec library which is used to apply certain modifications to </w:t>
+        <w:t xml:space="preserve">, I found out about the </w:t>
+      </w:r>
+      <w:proofErr w:type="spellStart"/>
+      <w:r>
+        <w:t>Tokio</w:t>
+      </w:r>
+      <w:proofErr w:type="spellEnd"/>
+      <w:r>
+        <w:t xml:space="preserve"> Codec library which is used to apply certain modifications to </w:t>
       </w:r>
       <w:r>
         <w:t xml:space="preserve">String </w:t>
@@ -2545,7 +2595,23 @@
         <w:t xml:space="preserve">. </w:t>
       </w:r>
       <w:r>
-        <w:t>The objects in the library work on the “Streams” (Input) and “Sinks” (Output) objects in Tokio’s I/O library. In the Codecs library one can find the “LinesCodec” object which splits data by using the newline (“\r\n” on Windows) character(s)</w:t>
+        <w:t xml:space="preserve">The objects in the library work on the “Streams” (Input) and “Sinks” (Output) objects in </w:t>
+      </w:r>
+      <w:proofErr w:type="spellStart"/>
+      <w:r>
+        <w:t>Tokio’s</w:t>
+      </w:r>
+      <w:proofErr w:type="spellEnd"/>
+      <w:r>
+        <w:t xml:space="preserve"> I/O library. In the Codecs library one can find the “</w:t>
+      </w:r>
+      <w:proofErr w:type="spellStart"/>
+      <w:r>
+        <w:t>LinesCodec</w:t>
+      </w:r>
+      <w:proofErr w:type="spellEnd"/>
+      <w:r>
+        <w:t>” object which splits data by using the newline (“\r\n” on Windows) character(s)</w:t>
       </w:r>
       <w:r>
         <w:t xml:space="preserve"> </w:t>
@@ -2584,7 +2650,7 @@
           <v:shape id="_x0000_i1028" type="#_x0000_t75" style="width:414.75pt;height:76.5pt" o:ole="">
             <v:imagedata r:id="rId18" o:title="" cropbottom="15650f" cropright="5334f"/>
           </v:shape>
-          <o:OLEObject Type="Embed" ProgID="Word.OpenDocumentText.12" ShapeID="_x0000_i1028" DrawAspect="Content" ObjectID="_1640609732" r:id="rId19"/>
+          <o:OLEObject Type="Embed" ProgID="Word.OpenDocumentText.12" ShapeID="_x0000_i1028" DrawAspect="Content" ObjectID="_1642240782" r:id="rId19"/>
         </w:object>
       </w:r>
     </w:p>
@@ -2596,43 +2662,59 @@
       <w:r>
         <w:t xml:space="preserve">Snippet </w:t>
       </w:r>
-      <w:r>
-        <w:fldChar w:fldCharType="begin"/>
-      </w:r>
-      <w:r>
-        <w:instrText xml:space="preserve"> SEQ Snippet \* ARABIC </w:instrText>
-      </w:r>
-      <w:r>
-        <w:fldChar w:fldCharType="separate"/>
-      </w:r>
-      <w:r>
-        <w:rPr>
-          <w:noProof/>
-        </w:rPr>
-        <w:t>4</w:t>
-      </w:r>
-      <w:r>
-        <w:rPr>
-          <w:noProof/>
-        </w:rPr>
-        <w:fldChar w:fldCharType="end"/>
-      </w:r>
-      <w:r>
-        <w:t>: The only changes to be made compared to the previous Snippet, notice the use of the LinesCodec</w:t>
-      </w:r>
+      <w:fldSimple w:instr=" SEQ Snippet \* ARABIC ">
+        <w:r>
+          <w:rPr>
+            <w:noProof/>
+          </w:rPr>
+          <w:t>4</w:t>
+        </w:r>
+      </w:fldSimple>
+      <w:r>
+        <w:t xml:space="preserve">: The only changes to be made compared to the previous Snippet, notice the use of the </w:t>
+      </w:r>
+      <w:proofErr w:type="spellStart"/>
+      <w:r>
+        <w:t>LinesCodec</w:t>
+      </w:r>
+      <w:proofErr w:type="spellEnd"/>
       <w:r>
         <w:t xml:space="preserve"> object</w:t>
       </w:r>
     </w:p>
     <w:p>
       <w:r>
-        <w:t xml:space="preserve">I was still feeling a bit confused about how Tokio worked, especially when it came to its asynchronous logic. So, in the hopes to get more knowledgeable about Tokio, I came across </w:t>
+        <w:t xml:space="preserve">I was still feeling a bit confused about how </w:t>
+      </w:r>
+      <w:proofErr w:type="spellStart"/>
+      <w:r>
+        <w:t>Tokio</w:t>
+      </w:r>
+      <w:proofErr w:type="spellEnd"/>
+      <w:r>
+        <w:t xml:space="preserve"> worked, especially when it came to its asynchronous logic. So, in the hopes to get more knowledgeable about </w:t>
+      </w:r>
+      <w:proofErr w:type="spellStart"/>
+      <w:r>
+        <w:t>Tokio</w:t>
+      </w:r>
+      <w:proofErr w:type="spellEnd"/>
+      <w:r>
+        <w:t xml:space="preserve">, I came across </w:t>
       </w:r>
       <w:r>
         <w:t>a</w:t>
       </w:r>
       <w:r>
-        <w:t xml:space="preserve"> video of a lecture from “RustFest” done in Zurich in 201</w:t>
+        <w:t xml:space="preserve"> video of a lecture from “</w:t>
+      </w:r>
+      <w:proofErr w:type="spellStart"/>
+      <w:r>
+        <w:t>RustFest</w:t>
+      </w:r>
+      <w:proofErr w:type="spellEnd"/>
+      <w:r>
+        <w:t>” done in Zurich in 201</w:t>
       </w:r>
       <w:r>
         <w:t xml:space="preserve">7 </w:t>
@@ -2655,13 +2737,37 @@
         <w:t>were</w:t>
       </w:r>
       <w:r>
-        <w:t xml:space="preserve"> behind the development of Tokio and why it was designed the way it is i.e. what issues </w:t>
+        <w:t xml:space="preserve"> behind the development of </w:t>
+      </w:r>
+      <w:proofErr w:type="spellStart"/>
+      <w:r>
+        <w:t>Tokio</w:t>
+      </w:r>
+      <w:proofErr w:type="spellEnd"/>
+      <w:r>
+        <w:t xml:space="preserve"> and why it was designed the way it is i.e. what issues </w:t>
       </w:r>
       <w:r>
         <w:t>arose</w:t>
       </w:r>
       <w:r>
-        <w:t xml:space="preserve"> when asynchronicity was implemented into other languages and how Tokio could be developed while taking those issues into account. For example, when passing “Future” objects in between threads when dealing with concurrency</w:t>
+        <w:t xml:space="preserve"> when </w:t>
+      </w:r>
+      <w:proofErr w:type="spellStart"/>
+      <w:r>
+        <w:t>asynchronicity</w:t>
+      </w:r>
+      <w:proofErr w:type="spellEnd"/>
+      <w:r>
+        <w:t xml:space="preserve"> was implemented into other languages and how </w:t>
+      </w:r>
+      <w:proofErr w:type="spellStart"/>
+      <w:r>
+        <w:t>Tokio</w:t>
+      </w:r>
+      <w:proofErr w:type="spellEnd"/>
+      <w:r>
+        <w:t xml:space="preserve"> could be developed while taking those issues into account. For example, when passing “Future” objects in between threads when dealing with concurrency</w:t>
       </w:r>
       <w:r>
         <w:t xml:space="preserve"> the concept of ownership had to be dealt with</w:t>
@@ -2671,7 +2777,15 @@
       </w:r>
       <w:r>
         <w:br/>
-        <w:t xml:space="preserve">I feel I now understand a bit more about the inner workings of Tokio, which I hope will help me when using the library </w:t>
+        <w:t xml:space="preserve">I feel I now understand a bit more about the inner workings of </w:t>
+      </w:r>
+      <w:proofErr w:type="spellStart"/>
+      <w:r>
+        <w:t>Tokio</w:t>
+      </w:r>
+      <w:proofErr w:type="spellEnd"/>
+      <w:r>
+        <w:t xml:space="preserve">, which I hope will help me when using the library </w:t>
       </w:r>
       <w:r>
         <w:t xml:space="preserve">for </w:t>
@@ -2711,7 +2825,15 @@
         </w:r>
       </w:hyperlink>
       <w:r>
-        <w:t xml:space="preserve"> on the Rust Language book website where one builds and HTTP server starting from a simple single-threaded one and building upon it to get a more a more complex multi-threaded one. This interested me and thought I could learn enough from it that I could then transfer the knowledge to my Tokio Echo server.</w:t>
+        <w:t xml:space="preserve"> on the Rust Language book website where one builds and HTTP server starting from a simple single-threaded one and building upon it to get a more a more complex multi-threaded one. This interested me and thought I could learn enough from it that I could then transfer the knowledge to my </w:t>
+      </w:r>
+      <w:proofErr w:type="spellStart"/>
+      <w:r>
+        <w:t>Tokio</w:t>
+      </w:r>
+      <w:proofErr w:type="spellEnd"/>
+      <w:r>
+        <w:t xml:space="preserve"> Echo server.</w:t>
       </w:r>
     </w:p>
     <w:p>
@@ -2897,100 +3019,7 @@
           <v:shape id="_x0000_i1029" type="#_x0000_t75" style="width:409.5pt;height:209.25pt" o:ole="">
             <v:imagedata r:id="rId20" o:title="" cropbottom="7119f" cropright="6096f"/>
           </v:shape>
-          <o:OLEObject Type="Embed" ProgID="Word.OpenDocumentText.12" ShapeID="_x0000_i1029" DrawAspect="Content" ObjectID="_1640609733" r:id="rId21"/>
-        </w:object>
-      </w:r>
-    </w:p>
-    <w:p>
-      <w:pPr>
-        <w:pStyle w:val="Caption"/>
-        <w:jc w:val="center"/>
-      </w:pPr>
-      <w:r>
-        <w:t xml:space="preserve">Snippet </w:t>
-      </w:r>
-      <w:r>
-        <w:fldChar w:fldCharType="begin"/>
-      </w:r>
-      <w:r>
-        <w:instrText xml:space="preserve"> SEQ Snippet \* ARABIC </w:instrText>
-      </w:r>
-      <w:r>
-        <w:fldChar w:fldCharType="separate"/>
-      </w:r>
-      <w:r>
-        <w:rPr>
-          <w:noProof/>
-        </w:rPr>
-        <w:t>5</w:t>
-      </w:r>
-      <w:r>
-        <w:rPr>
-          <w:noProof/>
-        </w:rPr>
-        <w:fldChar w:fldCharType="end"/>
-      </w:r>
-      <w:r>
-        <w:t>: The ThreadPool I implemented to learn about Atomic Reference Counters and Mutexes</w:t>
-      </w:r>
-    </w:p>
-    <w:p>
-      <w:r>
-        <w:t>Using the knowledge I gained, I implemented a counter variable into my “Echo” server</w:t>
-      </w:r>
-      <w:r>
-        <w:t xml:space="preserve"> (</w:t>
-      </w:r>
-      <w:r>
-        <w:t>called “</w:t>
-      </w:r>
-      <w:r>
-        <w:t>counter server</w:t>
-      </w:r>
-      <w:r>
-        <w:t>”</w:t>
-      </w:r>
-      <w:r>
-        <w:t xml:space="preserve"> on GitLab)</w:t>
-      </w:r>
-      <w:r>
-        <w:t xml:space="preserve"> using the Arc and Mutex Objects so that when multiple clients connected over a system like “telnet” one could modify the value and another could read it and the changes the former made were reflected in the latter’s terminal</w:t>
-      </w:r>
-      <w:r>
-        <w:t xml:space="preserve"> (Snippets 6 &amp; 7)</w:t>
-      </w:r>
-      <w:r>
-        <w:t xml:space="preserve">. </w:t>
-      </w:r>
-      <w:r>
-        <w:t>The</w:t>
-      </w:r>
-      <w:r>
-        <w:t>re</w:t>
-      </w:r>
-      <w:r>
-        <w:t xml:space="preserve"> were three possible actions a connected client could take: read the variable, increment the variable and decrement the variable by typing “read”, “increment” and “decrement” respectively</w:t>
-      </w:r>
-      <w:r>
-        <w:t xml:space="preserve"> (Snippet 8)</w:t>
-      </w:r>
-      <w:r>
-        <w:t>.</w:t>
-      </w:r>
-    </w:p>
-    <w:bookmarkStart w:id="5" w:name="_MON_1635061154"/>
-    <w:bookmarkEnd w:id="5"/>
-    <w:p>
-      <w:pPr>
-        <w:keepNext/>
-        <w:jc w:val="center"/>
-      </w:pPr>
-      <w:r>
-        <w:object w:dxaOrig="9026" w:dyaOrig="2492" w14:anchorId="3847A305">
-          <v:shape id="_x0000_i1030" type="#_x0000_t75" style="width:333.75pt;height:102.75pt" o:ole="">
-            <v:imagedata r:id="rId22" o:title="" cropbottom="11449f" cropright="17092f"/>
-          </v:shape>
-          <o:OLEObject Type="Embed" ProgID="Word.OpenDocumentText.12" ShapeID="_x0000_i1030" DrawAspect="Content" ObjectID="_1640609734" r:id="rId23"/>
+          <o:OLEObject Type="Embed" ProgID="Word.OpenDocumentText.12" ShapeID="_x0000_i1029" DrawAspect="Content" ObjectID="_1642240783" r:id="rId21"/>
         </w:object>
       </w:r>
     </w:p>
@@ -3007,9 +3036,110 @@
           <w:rPr>
             <w:noProof/>
           </w:rPr>
-          <w:t>6</w:t>
+          <w:t>5</w:t>
         </w:r>
       </w:fldSimple>
+      <w:r>
+        <w:t xml:space="preserve">: The </w:t>
+      </w:r>
+      <w:proofErr w:type="spellStart"/>
+      <w:r>
+        <w:t>ThreadPool</w:t>
+      </w:r>
+      <w:proofErr w:type="spellEnd"/>
+      <w:r>
+        <w:t xml:space="preserve"> I implemented to learn about Atomic Reference Counters and Mutexes</w:t>
+      </w:r>
+    </w:p>
+    <w:p>
+      <w:r>
+        <w:t>Using the knowledge I gained, I implemented a counter variable into my “Echo” server</w:t>
+      </w:r>
+      <w:r>
+        <w:t xml:space="preserve"> (</w:t>
+      </w:r>
+      <w:r>
+        <w:t>called “</w:t>
+      </w:r>
+      <w:r>
+        <w:t>counter server</w:t>
+      </w:r>
+      <w:r>
+        <w:t>”</w:t>
+      </w:r>
+      <w:r>
+        <w:t xml:space="preserve"> on GitLab)</w:t>
+      </w:r>
+      <w:r>
+        <w:t xml:space="preserve"> using the Arc and Mutex Objects so that when multiple clients connected over a system like “telnet” one could modify the value and another could read it and the changes the former made were reflected in the latter’s terminal</w:t>
+      </w:r>
+      <w:r>
+        <w:t xml:space="preserve"> (Snippets 6 &amp; 7)</w:t>
+      </w:r>
+      <w:r>
+        <w:t xml:space="preserve">. </w:t>
+      </w:r>
+      <w:r>
+        <w:t>The</w:t>
+      </w:r>
+      <w:r>
+        <w:t>re</w:t>
+      </w:r>
+      <w:r>
+        <w:t xml:space="preserve"> were three possible actions a connected client could take: read the variable, increment the variable and decrement the variable by typing “read”, “increment” and “decrement” respectively</w:t>
+      </w:r>
+      <w:r>
+        <w:t xml:space="preserve"> (Snippet 8)</w:t>
+      </w:r>
+      <w:r>
+        <w:t>.</w:t>
+      </w:r>
+    </w:p>
+    <w:bookmarkStart w:id="5" w:name="_MON_1635061154"/>
+    <w:bookmarkEnd w:id="5"/>
+    <w:p>
+      <w:pPr>
+        <w:keepNext/>
+        <w:jc w:val="center"/>
+      </w:pPr>
+      <w:r>
+        <w:object w:dxaOrig="9026" w:dyaOrig="2492" w14:anchorId="3847A305">
+          <v:shape id="_x0000_i1030" type="#_x0000_t75" style="width:333.75pt;height:102.75pt" o:ole="">
+            <v:imagedata r:id="rId22" o:title="" cropbottom="11449f" cropright="17092f"/>
+          </v:shape>
+          <o:OLEObject Type="Embed" ProgID="Word.OpenDocumentText.12" ShapeID="_x0000_i1030" DrawAspect="Content" ObjectID="_1642240784" r:id="rId23"/>
+        </w:object>
+      </w:r>
+    </w:p>
+    <w:p>
+      <w:pPr>
+        <w:pStyle w:val="Caption"/>
+        <w:jc w:val="center"/>
+      </w:pPr>
+      <w:r>
+        <w:t xml:space="preserve">Snippet </w:t>
+      </w:r>
+      <w:r>
+        <w:fldChar w:fldCharType="begin"/>
+      </w:r>
+      <w:r>
+        <w:instrText xml:space="preserve"> SEQ Snippet \* ARABIC </w:instrText>
+      </w:r>
+      <w:r>
+        <w:fldChar w:fldCharType="separate"/>
+      </w:r>
+      <w:r>
+        <w:rPr>
+          <w:noProof/>
+        </w:rPr>
+        <w:t>6</w:t>
+      </w:r>
+      <w:r>
+        <w:rPr>
+          <w:noProof/>
+        </w:rPr>
+        <w:fldChar w:fldCharType="end"/>
+      </w:r>
       <w:r>
         <w:t>: Adding the counter variable wrapped in a Mutex</w:t>
       </w:r>
@@ -3027,7 +3157,7 @@
           <v:shape id="_x0000_i1031" type="#_x0000_t75" style="width:295.5pt;height:29.25pt" o:ole="">
             <v:imagedata r:id="rId24" o:title="" cropbottom="28494f" cropright="22644f"/>
           </v:shape>
-          <o:OLEObject Type="Embed" ProgID="Word.OpenDocumentText.12" ShapeID="_x0000_i1031" DrawAspect="Content" ObjectID="_1640609735" r:id="rId25"/>
+          <o:OLEObject Type="Embed" ProgID="Word.OpenDocumentText.12" ShapeID="_x0000_i1031" DrawAspect="Content" ObjectID="_1642240785" r:id="rId25"/>
         </w:object>
       </w:r>
     </w:p>
@@ -3039,29 +3169,24 @@
       <w:r>
         <w:t xml:space="preserve">Snippet </w:t>
       </w:r>
-      <w:r>
-        <w:fldChar w:fldCharType="begin"/>
-      </w:r>
-      <w:r>
-        <w:instrText xml:space="preserve"> SEQ Snippet \* ARABIC </w:instrText>
-      </w:r>
-      <w:r>
-        <w:fldChar w:fldCharType="separate"/>
-      </w:r>
-      <w:r>
-        <w:rPr>
-          <w:noProof/>
-        </w:rPr>
-        <w:t>7</w:t>
-      </w:r>
-      <w:r>
-        <w:rPr>
-          <w:noProof/>
-        </w:rPr>
-        <w:fldChar w:fldCharType="end"/>
-      </w:r>
-      <w:r>
-        <w:t>: Cloning the Mutex for each connection socket so as to have and keep track of multiple "owners" for one Rust variable</w:t>
+      <w:fldSimple w:instr=" SEQ Snippet \* ARABIC ">
+        <w:r>
+          <w:rPr>
+            <w:noProof/>
+          </w:rPr>
+          <w:t>7</w:t>
+        </w:r>
+      </w:fldSimple>
+      <w:r>
+        <w:t xml:space="preserve">: Cloning the Mutex for each connection socket </w:t>
+      </w:r>
+      <w:proofErr w:type="gramStart"/>
+      <w:r>
+        <w:t>so as to</w:t>
+      </w:r>
+      <w:proofErr w:type="gramEnd"/>
+      <w:r>
+        <w:t xml:space="preserve"> have and keep track of multiple "owners" for one Rust variable</w:t>
       </w:r>
     </w:p>
     <w:bookmarkStart w:id="7" w:name="_MON_1635079390"/>
@@ -3076,7 +3201,7 @@
           <v:shape id="_x0000_i1032" type="#_x0000_t75" style="width:419.25pt;height:76.5pt" o:ole="">
             <v:imagedata r:id="rId26" o:title="" cropbottom="15650f" cropright="4681f"/>
           </v:shape>
-          <o:OLEObject Type="Embed" ProgID="Word.OpenDocumentText.12" ShapeID="_x0000_i1032" DrawAspect="Content" ObjectID="_1640609736" r:id="rId27"/>
+          <o:OLEObject Type="Embed" ProgID="Word.OpenDocumentText.12" ShapeID="_x0000_i1032" DrawAspect="Content" ObjectID="_1642240786" r:id="rId27"/>
         </w:object>
       </w:r>
     </w:p>
@@ -3088,29 +3213,24 @@
       <w:r>
         <w:t xml:space="preserve">Snippet </w:t>
       </w:r>
-      <w:r>
-        <w:fldChar w:fldCharType="begin"/>
-      </w:r>
-      <w:r>
-        <w:instrText xml:space="preserve"> SEQ Snippet \* ARABIC </w:instrText>
-      </w:r>
-      <w:r>
-        <w:fldChar w:fldCharType="separate"/>
-      </w:r>
-      <w:r>
-        <w:rPr>
-          <w:noProof/>
-        </w:rPr>
-        <w:t>8</w:t>
-      </w:r>
-      <w:r>
-        <w:rPr>
-          <w:noProof/>
-        </w:rPr>
-        <w:fldChar w:fldCharType="end"/>
-      </w:r>
-      <w:r>
-        <w:t>: Getting the counter's lock so as to modify it when the connected client requests so, in this case incrementing the variable</w:t>
+      <w:fldSimple w:instr=" SEQ Snippet \* ARABIC ">
+        <w:r>
+          <w:rPr>
+            <w:noProof/>
+          </w:rPr>
+          <w:t>8</w:t>
+        </w:r>
+      </w:fldSimple>
+      <w:r>
+        <w:t xml:space="preserve">: Getting the counter's lock </w:t>
+      </w:r>
+      <w:proofErr w:type="gramStart"/>
+      <w:r>
+        <w:t>so as to</w:t>
+      </w:r>
+      <w:proofErr w:type="gramEnd"/>
+      <w:r>
+        <w:t xml:space="preserve"> modify it when the connected client requests so, in this case incrementing the variable</w:t>
       </w:r>
       <w:r>
         <w:t>. Locking the variable is of paramount importance as this prevents concurrent modifications</w:t>
@@ -3125,7 +3245,15 @@
       </w:r>
       <w:r>
         <w:br/>
-        <w:t xml:space="preserve">For now, the knowledge I gained on thread pools and workers is not required for the Tokio server since </w:t>
+        <w:t xml:space="preserve">For now, the knowledge I gained on thread pools and workers is not required for the </w:t>
+      </w:r>
+      <w:proofErr w:type="spellStart"/>
+      <w:r>
+        <w:t>Tokio</w:t>
+      </w:r>
+      <w:proofErr w:type="spellEnd"/>
+      <w:r>
+        <w:t xml:space="preserve"> server since </w:t>
       </w:r>
       <w:r>
         <w:t xml:space="preserve">the </w:t>
@@ -3134,7 +3262,15 @@
         <w:t>Asynchronous logic</w:t>
       </w:r>
       <w:r>
-        <w:t xml:space="preserve"> coded into the Tokio library</w:t>
+        <w:t xml:space="preserve"> coded into the </w:t>
+      </w:r>
+      <w:proofErr w:type="spellStart"/>
+      <w:r>
+        <w:t>Tokio</w:t>
+      </w:r>
+      <w:proofErr w:type="spellEnd"/>
+      <w:r>
+        <w:t xml:space="preserve"> library</w:t>
       </w:r>
       <w:r>
         <w:t xml:space="preserve"> takes care of handling multiple clients (connections).</w:t>
@@ -3212,7 +3348,15 @@
       </w:r>
       <w:r>
         <w:br/>
-        <w:t>The lecture, given by Siddon Tang talked about u</w:t>
+        <w:t xml:space="preserve">The lecture, given by </w:t>
+      </w:r>
+      <w:proofErr w:type="spellStart"/>
+      <w:r>
+        <w:t>Siddon</w:t>
+      </w:r>
+      <w:proofErr w:type="spellEnd"/>
+      <w:r>
+        <w:t xml:space="preserve"> Tang talked about u</w:t>
       </w:r>
       <w:r>
         <w:t>sing Rust to Build a Distributed Transactional Key-Value Database</w:t>
@@ -3245,13 +3389,29 @@
         <w:t xml:space="preserve">for </w:t>
       </w:r>
       <w:r>
-        <w:t>“RocksDB” could be used. I thought that maybe I could see how this library is implemented so that I can gain more of the low-level knowledge I’m looking for.</w:t>
+        <w:t>“</w:t>
+      </w:r>
+      <w:proofErr w:type="spellStart"/>
+      <w:r>
+        <w:t>RocksDB</w:t>
+      </w:r>
+      <w:proofErr w:type="spellEnd"/>
+      <w:r>
+        <w:t>” could be used. I thought that maybe I could see how this library is implemented so that I can gain more of the low-level knowledge I’m looking for.</w:t>
       </w:r>
     </w:p>
     <w:p>
       <w:r>
         <w:lastRenderedPageBreak/>
-        <w:t xml:space="preserve">Before looking into RocksDB, I stumbled upon a </w:t>
+        <w:t xml:space="preserve">Before looking into </w:t>
+      </w:r>
+      <w:proofErr w:type="spellStart"/>
+      <w:r>
+        <w:t>RocksDB</w:t>
+      </w:r>
+      <w:proofErr w:type="spellEnd"/>
+      <w:r>
+        <w:t xml:space="preserve">, I stumbled upon a </w:t>
       </w:r>
       <w:r>
         <w:t>blog series</w:t>
@@ -3260,8 +3420,13 @@
         <w:t xml:space="preserve"> by “</w:t>
       </w:r>
       <w:r>
-        <w:t>Emmanuel Goossaert</w:t>
-      </w:r>
+        <w:t xml:space="preserve">Emmanuel </w:t>
+      </w:r>
+      <w:proofErr w:type="spellStart"/>
+      <w:r>
+        <w:t>Goossaert</w:t>
+      </w:r>
+      <w:proofErr w:type="spellEnd"/>
       <w:r>
         <w:t xml:space="preserve">” </w:t>
       </w:r>
@@ -3277,14 +3442,78 @@
         <w:t xml:space="preserve"> </w:t>
       </w:r>
       <w:r>
-        <w:t>where he documents his journey into developing a key-value storage system using C++ and HashTables, I find this very interesting because what he is doing is basically what I’m trying to do but with Rust (and also I would probably use BTrees instead of HashTables since that is what Rust supports well).</w:t>
+        <w:t xml:space="preserve">where he documents his journey into developing a key-value storage system using C++ and </w:t>
+      </w:r>
+      <w:proofErr w:type="spellStart"/>
+      <w:r>
+        <w:t>HashTables</w:t>
+      </w:r>
+      <w:proofErr w:type="spellEnd"/>
+      <w:r>
+        <w:t xml:space="preserve">, I find this very interesting because what he is doing is basically what I’m trying to do but with Rust (and also I would probably use </w:t>
+      </w:r>
+      <w:proofErr w:type="spellStart"/>
+      <w:r>
+        <w:t>BTrees</w:t>
+      </w:r>
+      <w:proofErr w:type="spellEnd"/>
+      <w:r>
+        <w:t xml:space="preserve"> instead of </w:t>
+      </w:r>
+      <w:proofErr w:type="spellStart"/>
+      <w:r>
+        <w:t>HashTables</w:t>
+      </w:r>
+      <w:proofErr w:type="spellEnd"/>
+      <w:r>
+        <w:t xml:space="preserve"> since that is what Rust supports well).</w:t>
       </w:r>
       <w:r>
         <w:br/>
       </w:r>
       <w:r>
         <w:br/>
-        <w:t xml:space="preserve">I’ve also been thinking about how I can design a simple key-value store building upon the Tokio server I have developed. Basically, I think I can build a Rust module where I can encapsulate all the database management functions and the actual BTree on there and use my Tokio server implementation to get commands from a user (e.g. “Set Name ‘John’) parse them, and call the proper functions from my module to store the desired information into the BTree. At the moment this is a memory only implementation, when I achieve </w:t>
+        <w:t xml:space="preserve">I’ve also been thinking about how I can design a simple key-value store building upon the </w:t>
+      </w:r>
+      <w:proofErr w:type="spellStart"/>
+      <w:r>
+        <w:t>Tokio</w:t>
+      </w:r>
+      <w:proofErr w:type="spellEnd"/>
+      <w:r>
+        <w:t xml:space="preserve"> server I have developed. Basically, I think I can build a Rust module where I can encapsulate all the database management functions and the actual </w:t>
+      </w:r>
+      <w:proofErr w:type="spellStart"/>
+      <w:r>
+        <w:t>BTree</w:t>
+      </w:r>
+      <w:proofErr w:type="spellEnd"/>
+      <w:r>
+        <w:t xml:space="preserve"> on there and use my </w:t>
+      </w:r>
+      <w:proofErr w:type="spellStart"/>
+      <w:r>
+        <w:t>Tokio</w:t>
+      </w:r>
+      <w:proofErr w:type="spellEnd"/>
+      <w:r>
+        <w:t xml:space="preserve"> server implementation to get commands from a user (e.g. “Set Name ‘John’) parse them, and call the proper functions from my module to store the desired information into the </w:t>
+      </w:r>
+      <w:proofErr w:type="spellStart"/>
+      <w:r>
+        <w:t>BTree</w:t>
+      </w:r>
+      <w:proofErr w:type="spellEnd"/>
+      <w:r>
+        <w:t xml:space="preserve">. </w:t>
+      </w:r>
+      <w:proofErr w:type="gramStart"/>
+      <w:r>
+        <w:t>At the moment</w:t>
+      </w:r>
+      <w:proofErr w:type="gramEnd"/>
+      <w:r>
+        <w:t xml:space="preserve"> this is a memory only implementation, when I achieve </w:t>
       </w:r>
       <w:r>
         <w:t>this,</w:t>
@@ -3306,7 +3535,15 @@
         </w:r>
       </w:hyperlink>
       <w:r>
-        <w:t xml:space="preserve"> part of the report) and secondly, to try to implement the design I had come up with before: a BTree database in Rust using what I have built previously.</w:t>
+        <w:t xml:space="preserve"> part of the report) and secondly, to try to implement the design I had come up with before: a </w:t>
+      </w:r>
+      <w:proofErr w:type="spellStart"/>
+      <w:r>
+        <w:t>BTree</w:t>
+      </w:r>
+      <w:proofErr w:type="spellEnd"/>
+      <w:r>
+        <w:t xml:space="preserve"> database in Rust using what I have built previously.</w:t>
       </w:r>
       <w:r>
         <w:t xml:space="preserve"> He mentioned that it might not be possible to have a separate “database” module in Rust that hold the actual database object, this is more like Java thinking so he suggested that first I implement the database object and the functions all in the one file, in a procedural programming type of </w:t>
@@ -3337,19 +3574,31 @@
       <w:pPr>
         <w:pStyle w:val="Heading2"/>
       </w:pPr>
+      <w:proofErr w:type="spellStart"/>
       <w:r>
         <w:t>RocksDB</w:t>
       </w:r>
-    </w:p>
-    <w:p>
-      <w:r>
-        <w:t>I decided to start by looking into “RocksDB” as I had heard about this database before while watching a seminar on a database implementation in Rust, as I mentioned previously in my report.</w:t>
-      </w:r>
-    </w:p>
-    <w:p>
+      <w:proofErr w:type="spellEnd"/>
+    </w:p>
+    <w:p>
+      <w:r>
+        <w:t>I decided to start by looking into “</w:t>
+      </w:r>
+      <w:proofErr w:type="spellStart"/>
       <w:r>
         <w:t>RocksDB</w:t>
       </w:r>
+      <w:proofErr w:type="spellEnd"/>
+      <w:r>
+        <w:t>” as I had heard about this database before while watching a seminar on a database implementation in Rust, as I mentioned previously in my report.</w:t>
+      </w:r>
+    </w:p>
+    <w:p>
+      <w:proofErr w:type="spellStart"/>
+      <w:r>
+        <w:t>RocksDB</w:t>
+      </w:r>
+      <w:proofErr w:type="spellEnd"/>
       <w:r>
         <w:t xml:space="preserve"> </w:t>
       </w:r>
@@ -3365,15 +3614,44 @@
         <w:t xml:space="preserve"> is a database</w:t>
       </w:r>
       <w:r>
-        <w:t xml:space="preserve"> maintained by Facebook and it is based on another database called “LevelDB”</w:t>
+        <w:t xml:space="preserve"> maintained by Facebook and it is based on another database called “</w:t>
+      </w:r>
+      <w:proofErr w:type="spellStart"/>
+      <w:r>
+        <w:t>LevelDB</w:t>
+      </w:r>
+      <w:proofErr w:type="spellEnd"/>
+      <w:r>
+        <w:t>”</w:t>
       </w:r>
       <w:r>
         <w:t xml:space="preserve"> with the aim of being specially tailored for fast storage media, specifically Flash media. It aims to stand out for server workloads that include high-random reads and high-update reads (i.e. overwriting).</w:t>
       </w:r>
       <w:r>
         <w:br/>
-        <w:t>When it comes to the architecture (design) of it, the developers base their database on 3 foundational objects: the “memtable” which is a data structure that is in-memory (RAM), the “logfile” which keeps track of changes done to the memtable and is always written to permanent storage (Hard Disk or Solid State Drives) and the “sstfile</w:t>
-      </w:r>
+        <w:t>When it comes to the architecture (design) of it, the developers base their database on 3 foundational objects: the “</w:t>
+      </w:r>
+      <w:proofErr w:type="spellStart"/>
+      <w:r>
+        <w:t>memtable</w:t>
+      </w:r>
+      <w:proofErr w:type="spellEnd"/>
+      <w:r>
+        <w:t xml:space="preserve">” which is a data structure that is in-memory (RAM), the “logfile” which keeps track of changes done to the </w:t>
+      </w:r>
+      <w:proofErr w:type="spellStart"/>
+      <w:r>
+        <w:t>memtable</w:t>
+      </w:r>
+      <w:proofErr w:type="spellEnd"/>
+      <w:r>
+        <w:t xml:space="preserve"> and is always written to permanent storage (Hard Disk or Solid State Drives) and the “</w:t>
+      </w:r>
+      <w:proofErr w:type="spellStart"/>
+      <w:r>
+        <w:t>sstfile</w:t>
+      </w:r>
+      <w:proofErr w:type="spellEnd"/>
       <w:r>
         <w:t>”</w:t>
       </w:r>
@@ -3388,25 +3666,79 @@
         <w:t>made</w:t>
       </w:r>
       <w:r>
-        <w:t xml:space="preserve"> to the memtable and </w:t>
-      </w:r>
-      <w:r>
-        <w:t>written to the logfile. Once the memtable fills up (because the OS may not be able to prov</w:t>
+        <w:t xml:space="preserve"> to the </w:t>
+      </w:r>
+      <w:proofErr w:type="spellStart"/>
+      <w:r>
+        <w:t>memtable</w:t>
+      </w:r>
+      <w:proofErr w:type="spellEnd"/>
+      <w:r>
+        <w:t xml:space="preserve"> and </w:t>
+      </w:r>
+      <w:r>
+        <w:t xml:space="preserve">written to the logfile. Once the </w:t>
+      </w:r>
+      <w:proofErr w:type="spellStart"/>
+      <w:r>
+        <w:t>memtable</w:t>
+      </w:r>
+      <w:proofErr w:type="spellEnd"/>
+      <w:r>
+        <w:t xml:space="preserve"> fills up (because the OS may not be able to prov</w:t>
       </w:r>
       <w:r>
         <w:t>id</w:t>
       </w:r>
-      <w:bookmarkStart w:id="9" w:name="_GoBack"/>
-      <w:bookmarkEnd w:id="9"/>
-      <w:r>
-        <w:t>e more RAM to the DB), the memtable gets “flushed” to the sstfile i.e. all of the changes made to the database are written to permanent storage and then the memtable get cleared of data. The logfile is then removed so a new one can be created for the newly cleared out memtable.</w:t>
+      <w:r>
+        <w:t xml:space="preserve">e more RAM to the DB), the </w:t>
+      </w:r>
+      <w:proofErr w:type="spellStart"/>
+      <w:r>
+        <w:t>memtable</w:t>
+      </w:r>
+      <w:proofErr w:type="spellEnd"/>
+      <w:r>
+        <w:t xml:space="preserve"> gets “flushed” to the </w:t>
+      </w:r>
+      <w:proofErr w:type="spellStart"/>
+      <w:r>
+        <w:t>sstfile</w:t>
+      </w:r>
+      <w:proofErr w:type="spellEnd"/>
+      <w:r>
+        <w:t xml:space="preserve"> i.e. all of the changes made to the database are written to permanent storage and then the </w:t>
+      </w:r>
+      <w:proofErr w:type="spellStart"/>
+      <w:r>
+        <w:t>memtable</w:t>
+      </w:r>
+      <w:proofErr w:type="spellEnd"/>
+      <w:r>
+        <w:t xml:space="preserve"> get cleared of data. The logfile is then removed so a new one can be created for the newly cleared out </w:t>
+      </w:r>
+      <w:proofErr w:type="spellStart"/>
+      <w:r>
+        <w:t>memtable</w:t>
+      </w:r>
+      <w:proofErr w:type="spellEnd"/>
+      <w:r>
+        <w:t>.</w:t>
       </w:r>
       <w:r>
         <w:t xml:space="preserve"> The data is stored in sorted order according to an Iterator definition.</w:t>
       </w:r>
       <w:r>
         <w:br/>
-        <w:t>The above is the basic architecture I want to follow for my key-value database, that’s why reading about RocksDB’s architecture helped concretize my ideas.</w:t>
+        <w:t xml:space="preserve">The above is the basic architecture I want to follow for my key-value database, that’s why reading about </w:t>
+      </w:r>
+      <w:proofErr w:type="spellStart"/>
+      <w:r>
+        <w:t>RocksDB’s</w:t>
+      </w:r>
+      <w:proofErr w:type="spellEnd"/>
+      <w:r>
+        <w:t xml:space="preserve"> architecture helped concretize my ideas.</w:t>
       </w:r>
     </w:p>
     <w:p>
@@ -3447,6 +3779,7 @@
       <w:r>
         <w:t xml:space="preserve">According to an article on </w:t>
       </w:r>
+      <w:proofErr w:type="spellStart"/>
       <w:r>
         <w:rPr>
           <w:i/>
@@ -3454,6 +3787,7 @@
         </w:rPr>
         <w:t>Lifewire</w:t>
       </w:r>
+      <w:proofErr w:type="spellEnd"/>
       <w:r>
         <w:t xml:space="preserve"> “</w:t>
       </w:r>
@@ -3581,7 +3915,15 @@
         <w:t>databases</w:t>
       </w:r>
       <w:r>
-        <w:t xml:space="preserve"> that have multiple users, as isolation means that if two different transactions have to take place, say by two different users, they must happen without interfering with each other. One of the ways to achieve this is to use a transaction queue where only one transaction can happen at the same time. If two transactions happen concurrently, they must not modify the same value. In my Rust project I have achieved this by using Atomic Reference Counters (Arcs) and Mutexes where a value grants </w:t>
+        <w:t xml:space="preserve"> that have multiple users, as isolation means that if two different transactions </w:t>
+      </w:r>
+      <w:proofErr w:type="gramStart"/>
+      <w:r>
+        <w:t>have to</w:t>
+      </w:r>
+      <w:proofErr w:type="gramEnd"/>
+      <w:r>
+        <w:t xml:space="preserve"> take place, say by two different users, they must happen without interfering with each other. One of the ways to achieve this is to use a transaction queue where only one transaction can happen at the same time. If two transactions happen concurrently, they must not modify the same value. In my Rust project I have achieved this by using Atomic Reference Counters (Arcs) and Mutexes where a value grants </w:t>
       </w:r>
       <w:r>
         <w:t xml:space="preserve">a </w:t>
@@ -3613,7 +3955,15 @@
         <w:t xml:space="preserve"> Lastly, durability simply means that </w:t>
       </w:r>
       <w:r>
-        <w:t xml:space="preserve">information must not be lost by the database. For example, by using backups and “write-ahead logging” which writes transactions to a log before they are actually committed to the database. Since writing to a log is very quick, if there is a problem like a hardware failure during the actual transaction then the transaction is not lost once the </w:t>
+        <w:t xml:space="preserve">information must not be lost by the database. For example, by using backups and “write-ahead logging” which writes transactions to a log before they are </w:t>
+      </w:r>
+      <w:proofErr w:type="gramStart"/>
+      <w:r>
+        <w:t>actually committed</w:t>
+      </w:r>
+      <w:proofErr w:type="gramEnd"/>
+      <w:r>
+        <w:t xml:space="preserve"> to the database. Since writing to a log is very quick, if there is a problem like a hardware failure during the actual transaction then the transaction is not lost once the </w:t>
       </w:r>
       <w:r>
         <w:t>database</w:t>
@@ -3662,13 +4012,23 @@
         <w:t>On the main website</w:t>
       </w:r>
       <w:r>
-        <w:t xml:space="preserve"> of RocksDB</w:t>
-      </w:r>
+        <w:t xml:space="preserve"> of </w:t>
+      </w:r>
+      <w:proofErr w:type="spellStart"/>
+      <w:r>
+        <w:t>RocksDB</w:t>
+      </w:r>
+      <w:proofErr w:type="spellEnd"/>
       <w:r>
         <w:t xml:space="preserve"> (rocksdb.org) they mention that “</w:t>
       </w:r>
-      <w:r>
-        <w:t>RocksDB uses a log structured database engine</w:t>
+      <w:proofErr w:type="spellStart"/>
+      <w:r>
+        <w:t>RocksDB</w:t>
+      </w:r>
+      <w:proofErr w:type="spellEnd"/>
+      <w:r>
+        <w:t xml:space="preserve"> uses a log structured database engine</w:t>
       </w:r>
       <w:r>
         <w:t>”.</w:t>
@@ -3676,7 +4036,15 @@
     </w:p>
     <w:p>
       <w:r>
-        <w:t xml:space="preserve">I decided to look into what </w:t>
+        <w:t xml:space="preserve">I decided to </w:t>
+      </w:r>
+      <w:proofErr w:type="gramStart"/>
+      <w:r>
+        <w:t>look into</w:t>
+      </w:r>
+      <w:proofErr w:type="gramEnd"/>
+      <w:r>
+        <w:t xml:space="preserve"> what </w:t>
       </w:r>
       <w:r>
         <w:t xml:space="preserve">that </w:t>
@@ -3799,7 +4167,15 @@
         <w:t xml:space="preserve"> existing data is never modified.</w:t>
       </w:r>
       <w:r>
-        <w:t xml:space="preserve"> I learned that this is called Multiversion Concurrency Control (MVCC)</w:t>
+        <w:t xml:space="preserve"> I learned that this is called </w:t>
+      </w:r>
+      <w:proofErr w:type="spellStart"/>
+      <w:r>
+        <w:t>Multiversion</w:t>
+      </w:r>
+      <w:proofErr w:type="spellEnd"/>
+      <w:r>
+        <w:t xml:space="preserve"> Concurrency Control (MVCC)</w:t>
       </w:r>
       <w:r>
         <w:t xml:space="preserve"> </w:t>
@@ -3883,11 +4259,24 @@
     </w:p>
     <w:p>
       <w:r>
-        <w:t>I have learned that many databases employ this design or aspects of it, among them: RocksDB, CouchDB, PostgreSQL, Apache Cassandra</w:t>
-      </w:r>
-      <w:r>
-        <w:t>, Datomic</w:t>
-      </w:r>
+        <w:t xml:space="preserve">I have learned that many databases employ this design or aspects of it, among them: </w:t>
+      </w:r>
+      <w:proofErr w:type="spellStart"/>
+      <w:r>
+        <w:t>RocksDB</w:t>
+      </w:r>
+      <w:proofErr w:type="spellEnd"/>
+      <w:r>
+        <w:t>, CouchDB, PostgreSQL, Apache Cassandra</w:t>
+      </w:r>
+      <w:r>
+        <w:t xml:space="preserve">, </w:t>
+      </w:r>
+      <w:proofErr w:type="spellStart"/>
+      <w:r>
+        <w:t>Datomic</w:t>
+      </w:r>
+      <w:proofErr w:type="spellEnd"/>
       <w:r>
         <w:t>…</w:t>
       </w:r>
@@ -3900,11 +4289,13 @@
       <w:pPr>
         <w:pStyle w:val="Heading2"/>
       </w:pPr>
-      <w:bookmarkStart w:id="10" w:name="_BTrees"/>
-      <w:bookmarkEnd w:id="10"/>
+      <w:bookmarkStart w:id="9" w:name="_BTrees"/>
+      <w:bookmarkEnd w:id="9"/>
+      <w:proofErr w:type="spellStart"/>
       <w:r>
         <w:t>BTrees</w:t>
       </w:r>
+      <w:proofErr w:type="spellEnd"/>
     </w:p>
     <w:p>
       <w:pPr>
@@ -3913,13 +4304,42 @@
         </w:rPr>
       </w:pPr>
       <w:r>
-        <w:t xml:space="preserve">I decided to do a little bit of research on BTrees as my memory wasn’t fresh from when this was mentioned in university classes. </w:t>
+        <w:t xml:space="preserve">I decided to do a little bit of research on </w:t>
+      </w:r>
+      <w:proofErr w:type="spellStart"/>
+      <w:r>
+        <w:t>BTrees</w:t>
+      </w:r>
+      <w:proofErr w:type="spellEnd"/>
+      <w:r>
+        <w:t xml:space="preserve"> as my memory wasn’t fresh from when this was mentioned in university classes. </w:t>
       </w:r>
       <w:r>
         <w:t xml:space="preserve">I now understand that </w:t>
       </w:r>
-      <w:r>
-        <w:t xml:space="preserve">BTrees are self-balancing tree data structures that try to minimize tree depth, therefore BTrees are very wide trees. The main benefit of BTrees is that disk access times are minimized as much as possible </w:t>
+      <w:proofErr w:type="spellStart"/>
+      <w:r>
+        <w:t>BTrees</w:t>
+      </w:r>
+      <w:proofErr w:type="spellEnd"/>
+      <w:r>
+        <w:t xml:space="preserve"> are self-balancing tree data structures that try to minimize tree depth, therefore </w:t>
+      </w:r>
+      <w:proofErr w:type="spellStart"/>
+      <w:r>
+        <w:t>BTrees</w:t>
+      </w:r>
+      <w:proofErr w:type="spellEnd"/>
+      <w:r>
+        <w:t xml:space="preserve"> are very wide trees. The main benefit of </w:t>
+      </w:r>
+      <w:proofErr w:type="spellStart"/>
+      <w:r>
+        <w:t>BTrees</w:t>
+      </w:r>
+      <w:proofErr w:type="spellEnd"/>
+      <w:r>
+        <w:t xml:space="preserve"> is that disk access times are minimized as much as possible </w:t>
       </w:r>
       <w:hyperlink w:anchor="_BTrees" w:history="1">
         <w:r>
@@ -3942,10 +4362,18 @@
         </w:r>
       </w:hyperlink>
       <w:r>
-        <w:t xml:space="preserve"> and since disk access time is significantly slower compared to main memory access time, this means that operating data on BTrees is significantly quicker in comparison to other Tree data structures like Binary Search Trees.</w:t>
-      </w:r>
-      <w:bookmarkStart w:id="11" w:name="_Development_Methodology,_Design,"/>
-      <w:bookmarkEnd w:id="11"/>
+        <w:t xml:space="preserve"> and since disk access time is significantly slower compared to main memory access time, this means that operating data on </w:t>
+      </w:r>
+      <w:proofErr w:type="spellStart"/>
+      <w:r>
+        <w:t>BTrees</w:t>
+      </w:r>
+      <w:proofErr w:type="spellEnd"/>
+      <w:r>
+        <w:t xml:space="preserve"> is significantly quicker in comparison to other Tree data structures like Binary Search Trees.</w:t>
+      </w:r>
+      <w:bookmarkStart w:id="10" w:name="_Development_Methodology,_Design,"/>
+      <w:bookmarkEnd w:id="10"/>
       <w:r>
         <w:br/>
       </w:r>
@@ -4043,14 +4471,27 @@
       <w:r>
         <w:t xml:space="preserve">Figure </w:t>
       </w:r>
-      <w:fldSimple w:instr=" SEQ Figure \* ARABIC ">
-        <w:r>
-          <w:rPr>
-            <w:noProof/>
-          </w:rPr>
-          <w:t>1</w:t>
-        </w:r>
-      </w:fldSimple>
+      <w:r>
+        <w:fldChar w:fldCharType="begin"/>
+      </w:r>
+      <w:r>
+        <w:instrText xml:space="preserve"> SEQ Figure \* ARABIC </w:instrText>
+      </w:r>
+      <w:r>
+        <w:fldChar w:fldCharType="separate"/>
+      </w:r>
+      <w:r>
+        <w:rPr>
+          <w:noProof/>
+        </w:rPr>
+        <w:t>1</w:t>
+      </w:r>
+      <w:r>
+        <w:rPr>
+          <w:noProof/>
+        </w:rPr>
+        <w:fldChar w:fldCharType="end"/>
+      </w:r>
       <w:r>
         <w:t>: Key Value Database Design</w:t>
       </w:r>
@@ -4060,11 +4501,70 @@
         <w:t xml:space="preserve">The above diagram illustrates the first major Milestone which would be to achieve a Key-Storage </w:t>
       </w:r>
       <w:r>
-        <w:t>database with a server. Initially it would be memory only but then it would expand to have a log and it would actually write to disk. Afterwards, maybe a crash recovery functionality could be implemented.</w:t>
+        <w:t xml:space="preserve">database with a server. Initially it would be memory only but then it would expand to have a log and it would </w:t>
+      </w:r>
+      <w:proofErr w:type="gramStart"/>
+      <w:r>
+        <w:t>actually write</w:t>
+      </w:r>
+      <w:proofErr w:type="gramEnd"/>
+      <w:r>
+        <w:t xml:space="preserve"> to disk. Afterwards, maybe a crash recovery functionality could be implemented.</w:t>
       </w:r>
       <w:r>
         <w:br/>
         <w:t>Even though this diagram follows the UML format, in comparison to Java in Rust separate Classes don’t exist in the traditional sense i.e. how they exist in Java and C++. Instead, this diagram represents a separate Rust “module” which is a separate file where function definitions are found but the main database object is found in the Server module which holds the main class. The idea being that one can use function implementation from the modules to act on the variables that live in the main (Server module).</w:t>
+      </w:r>
+    </w:p>
+    <w:p/>
+    <w:p>
+      <w:pPr>
+        <w:pStyle w:val="Heading1"/>
+      </w:pPr>
+      <w:r>
+        <w:lastRenderedPageBreak/>
+        <w:t>Semester 2:</w:t>
+      </w:r>
+      <w:bookmarkStart w:id="11" w:name="_GoBack"/>
+      <w:bookmarkEnd w:id="11"/>
+    </w:p>
+    <w:p>
+      <w:r>
+        <w:drawing>
+          <wp:inline distT="0" distB="0" distL="0" distR="0" wp14:anchorId="15AADE31" wp14:editId="76871359">
+            <wp:extent cx="5731510" cy="4737735"/>
+            <wp:effectExtent l="0" t="0" r="2540" b="5715"/>
+            <wp:docPr id="1" name="Picture 1"/>
+            <wp:cNvGraphicFramePr>
+              <a:graphicFrameLocks xmlns:a="http://schemas.openxmlformats.org/drawingml/2006/main" noChangeAspect="1"/>
+            </wp:cNvGraphicFramePr>
+            <a:graphic xmlns:a="http://schemas.openxmlformats.org/drawingml/2006/main">
+              <a:graphicData uri="http://schemas.openxmlformats.org/drawingml/2006/picture">
+                <pic:pic xmlns:pic="http://schemas.openxmlformats.org/drawingml/2006/picture">
+                  <pic:nvPicPr>
+                    <pic:cNvPr id="1" name=""/>
+                    <pic:cNvPicPr/>
+                  </pic:nvPicPr>
+                  <pic:blipFill>
+                    <a:blip r:embed="rId30"/>
+                    <a:stretch>
+                      <a:fillRect/>
+                    </a:stretch>
+                  </pic:blipFill>
+                  <pic:spPr>
+                    <a:xfrm>
+                      <a:off x="0" y="0"/>
+                      <a:ext cx="5731510" cy="4737735"/>
+                    </a:xfrm>
+                    <a:prstGeom prst="rect">
+                      <a:avLst/>
+                    </a:prstGeom>
+                  </pic:spPr>
+                </pic:pic>
+              </a:graphicData>
+            </a:graphic>
+          </wp:inline>
+        </w:drawing>
       </w:r>
     </w:p>
     <w:p/>
@@ -4126,8 +4626,13 @@
                   <w:numId w:val="6"/>
                 </w:numPr>
               </w:pPr>
+              <w:proofErr w:type="spellStart"/>
               <w:r>
-                <w:t>Milanesi, C.</w:t>
+                <w:t>Milanesi</w:t>
+              </w:r>
+              <w:proofErr w:type="spellEnd"/>
+              <w:r>
+                <w:t>, C.</w:t>
               </w:r>
               <w:r>
                 <w:t xml:space="preserve"> </w:t>
@@ -4146,16 +4651,18 @@
                 </w:rPr>
                 <w:t xml:space="preserve">. </w:t>
               </w:r>
+              <w:proofErr w:type="spellStart"/>
               <w:r>
                 <w:t>Apress</w:t>
               </w:r>
+              <w:proofErr w:type="spellEnd"/>
               <w:r>
                 <w:t>. 2018.</w:t>
               </w:r>
               <w:r>
                 <w:br/>
               </w:r>
-              <w:hyperlink r:id="rId30" w:history="1">
+              <w:hyperlink r:id="rId31" w:history="1">
                 <w:r>
                   <w:rPr>
                     <w:rStyle w:val="Hyperlink"/>
@@ -4176,8 +4683,13 @@
                   <w:iCs/>
                 </w:rPr>
               </w:pPr>
+              <w:proofErr w:type="spellStart"/>
               <w:r>
-                <w:t xml:space="preserve">BinaryAdventure. </w:t>
+                <w:t>BinaryAdventure</w:t>
+              </w:r>
+              <w:proofErr w:type="spellEnd"/>
+              <w:r>
+                <w:t xml:space="preserve">. </w:t>
               </w:r>
               <w:r>
                 <w:rPr>
@@ -4201,7 +4713,7 @@
               <w:r>
                 <w:br/>
               </w:r>
-              <w:hyperlink r:id="rId31" w:history="1">
+              <w:hyperlink r:id="rId32" w:history="1">
                 <w:r>
                   <w:rPr>
                     <w:rStyle w:val="Hyperlink"/>
@@ -4229,12 +4741,37 @@
       <w:r>
         <w:t xml:space="preserve">Rust. </w:t>
       </w:r>
+      <w:proofErr w:type="spellStart"/>
       <w:r>
         <w:rPr>
           <w:i/>
           <w:iCs/>
         </w:rPr>
-        <w:t>RustFest Zürich 2017 - Tokio: How we hit 88mph by Alex Crichton</w:t>
+        <w:t>RustFest</w:t>
+      </w:r>
+      <w:proofErr w:type="spellEnd"/>
+      <w:r>
+        <w:rPr>
+          <w:i/>
+          <w:iCs/>
+        </w:rPr>
+        <w:t xml:space="preserve"> Zürich 2017 - </w:t>
+      </w:r>
+      <w:proofErr w:type="spellStart"/>
+      <w:r>
+        <w:rPr>
+          <w:i/>
+          <w:iCs/>
+        </w:rPr>
+        <w:t>Tokio</w:t>
+      </w:r>
+      <w:proofErr w:type="spellEnd"/>
+      <w:r>
+        <w:rPr>
+          <w:i/>
+          <w:iCs/>
+        </w:rPr>
+        <w:t>: How we hit 88mph by Alex Crichton</w:t>
       </w:r>
       <w:r>
         <w:t>.</w:t>
@@ -4264,7 +4801,7 @@
       <w:r>
         <w:br/>
       </w:r>
-      <w:hyperlink r:id="rId32" w:history="1">
+      <w:hyperlink r:id="rId33" w:history="1">
         <w:r>
           <w:rPr>
             <w:rStyle w:val="Hyperlink"/>
@@ -4281,8 +4818,13 @@
           <w:numId w:val="6"/>
         </w:numPr>
       </w:pPr>
-      <w:r>
-        <w:t xml:space="preserve">Klabnik S. </w:t>
+      <w:proofErr w:type="spellStart"/>
+      <w:r>
+        <w:t>Klabnik</w:t>
+      </w:r>
+      <w:proofErr w:type="spellEnd"/>
+      <w:r>
+        <w:t xml:space="preserve"> S. </w:t>
       </w:r>
       <w:r>
         <w:t xml:space="preserve">Nichols C. </w:t>
@@ -4311,7 +4853,7 @@
       <w:r>
         <w:br/>
       </w:r>
-      <w:hyperlink r:id="rId33" w:history="1">
+      <w:hyperlink r:id="rId34" w:history="1">
         <w:r>
           <w:rPr>
             <w:rStyle w:val="Hyperlink"/>
@@ -4328,11 +4870,21 @@
           <w:numId w:val="6"/>
         </w:numPr>
       </w:pPr>
-      <w:r>
-        <w:t xml:space="preserve">Siddon T. </w:t>
-      </w:r>
-      <w:r>
-        <w:t>TiKV - building a distributed key-value store with Rust</w:t>
+      <w:proofErr w:type="spellStart"/>
+      <w:r>
+        <w:t>Siddon</w:t>
+      </w:r>
+      <w:proofErr w:type="spellEnd"/>
+      <w:r>
+        <w:t xml:space="preserve"> T. </w:t>
+      </w:r>
+      <w:proofErr w:type="spellStart"/>
+      <w:r>
+        <w:t>TiKV</w:t>
+      </w:r>
+      <w:proofErr w:type="spellEnd"/>
+      <w:r>
+        <w:t xml:space="preserve"> - building a distributed key-value store with Rust</w:t>
       </w:r>
       <w:r>
         <w:t>. FOSDEM. 2018. Retrieved on the 30</w:t>
@@ -4349,7 +4901,7 @@
       <w:r>
         <w:br/>
       </w:r>
-      <w:hyperlink r:id="rId34" w:history="1">
+      <w:hyperlink r:id="rId35" w:history="1">
         <w:r>
           <w:rPr>
             <w:rStyle w:val="Hyperlink"/>
@@ -4366,9 +4918,11 @@
           <w:numId w:val="6"/>
         </w:numPr>
       </w:pPr>
+      <w:proofErr w:type="spellStart"/>
       <w:r>
         <w:t>Goossaert</w:t>
       </w:r>
+      <w:proofErr w:type="spellEnd"/>
       <w:r>
         <w:t xml:space="preserve">. E. </w:t>
       </w:r>
@@ -4380,7 +4934,15 @@
         <w:t>Implementing a Key-Value Store</w:t>
       </w:r>
       <w:r>
-        <w:t>. codeCapsule. 2017. Retrieved on the 1</w:t>
+        <w:t xml:space="preserve">. </w:t>
+      </w:r>
+      <w:proofErr w:type="spellStart"/>
+      <w:r>
+        <w:t>codeCapsule</w:t>
+      </w:r>
+      <w:proofErr w:type="spellEnd"/>
+      <w:r>
+        <w:t>. 2017. Retrieved on the 1</w:t>
       </w:r>
       <w:r>
         <w:rPr>
@@ -4394,7 +4956,7 @@
       <w:r>
         <w:br/>
       </w:r>
-      <w:hyperlink r:id="rId35" w:history="1">
+      <w:hyperlink r:id="rId36" w:history="1">
         <w:r>
           <w:rPr>
             <w:rStyle w:val="Hyperlink"/>
@@ -4418,8 +4980,13 @@
       <w:r>
         <w:t xml:space="preserve"> </w:t>
       </w:r>
-      <w:r>
-        <w:t xml:space="preserve">Borthakur </w:t>
+      <w:proofErr w:type="spellStart"/>
+      <w:r>
+        <w:t>Borthakur</w:t>
+      </w:r>
+      <w:proofErr w:type="spellEnd"/>
+      <w:r>
+        <w:t xml:space="preserve"> </w:t>
       </w:r>
       <w:r>
         <w:t xml:space="preserve">D. </w:t>
@@ -4430,12 +4997,21 @@
       <w:r>
         <w:t xml:space="preserve"> </w:t>
       </w:r>
+      <w:proofErr w:type="spellStart"/>
       <w:r>
         <w:rPr>
           <w:i/>
           <w:iCs/>
         </w:rPr>
-        <w:t>RocksDB Basics</w:t>
+        <w:t>RocksDB</w:t>
+      </w:r>
+      <w:proofErr w:type="spellEnd"/>
+      <w:r>
+        <w:rPr>
+          <w:i/>
+          <w:iCs/>
+        </w:rPr>
+        <w:t xml:space="preserve"> Basics</w:t>
       </w:r>
       <w:r>
         <w:rPr>
@@ -4465,7 +5041,7 @@
       <w:r>
         <w:br/>
       </w:r>
-      <w:hyperlink r:id="rId36" w:history="1">
+      <w:hyperlink r:id="rId37" w:history="1">
         <w:r>
           <w:rPr>
             <w:rStyle w:val="Hyperlink"/>
@@ -4497,7 +5073,15 @@
         <w:t>The ACID Database Model.</w:t>
       </w:r>
       <w:r>
-        <w:t xml:space="preserve"> Lifewire. 2019. Retrieved on the 13</w:t>
+        <w:t xml:space="preserve"> </w:t>
+      </w:r>
+      <w:proofErr w:type="spellStart"/>
+      <w:r>
+        <w:t>Lifewire</w:t>
+      </w:r>
+      <w:proofErr w:type="spellEnd"/>
+      <w:r>
+        <w:t>. 2019. Retrieved on the 13</w:t>
       </w:r>
       <w:r>
         <w:rPr>
@@ -4511,7 +5095,7 @@
       <w:r>
         <w:br/>
       </w:r>
-      <w:hyperlink r:id="rId37" w:history="1">
+      <w:hyperlink r:id="rId38" w:history="1">
         <w:r>
           <w:rPr>
             <w:rStyle w:val="Hyperlink"/>
@@ -4557,7 +5141,7 @@
       <w:r>
         <w:br/>
       </w:r>
-      <w:hyperlink r:id="rId38" w:history="1">
+      <w:hyperlink r:id="rId39" w:history="1">
         <w:r>
           <w:rPr>
             <w:rStyle w:val="Hyperlink"/>
@@ -4598,8 +5182,13 @@
         </w:rPr>
         <w:t xml:space="preserve"> </w:t>
       </w:r>
-      <w:r>
-        <w:t>NotDot.</w:t>
+      <w:proofErr w:type="spellStart"/>
+      <w:r>
+        <w:t>NotDot</w:t>
+      </w:r>
+      <w:proofErr w:type="spellEnd"/>
+      <w:r>
+        <w:t>.</w:t>
       </w:r>
       <w:r>
         <w:rPr>
@@ -4626,7 +5215,7 @@
       <w:r>
         <w:br/>
       </w:r>
-      <w:hyperlink r:id="rId39" w:history="1">
+      <w:hyperlink r:id="rId40" w:history="1">
         <w:r>
           <w:rPr>
             <w:rStyle w:val="Hyperlink"/>
@@ -4643,6 +5232,7 @@
           <w:numId w:val="6"/>
         </w:numPr>
       </w:pPr>
+      <w:proofErr w:type="gramStart"/>
       <w:r>
         <w:rPr>
           <w:rStyle w:val="Hyperlink"/>
@@ -4652,7 +5242,43 @@
           <w:u w:val="none"/>
           <w:lang w:val="fr-FR"/>
         </w:rPr>
-        <w:t>PostgreSQL: Documentation: 7.1: Multi-Version Concurrency Contro</w:t>
+        <w:t>PostgreSQL:</w:t>
+      </w:r>
+      <w:proofErr w:type="gramEnd"/>
+      <w:r>
+        <w:rPr>
+          <w:rStyle w:val="Hyperlink"/>
+          <w:i/>
+          <w:iCs/>
+          <w:color w:val="auto"/>
+          <w:u w:val="none"/>
+          <w:lang w:val="fr-FR"/>
+        </w:rPr>
+        <w:t xml:space="preserve"> Documentation: 7.1: Multi-Version </w:t>
+      </w:r>
+      <w:proofErr w:type="spellStart"/>
+      <w:r>
+        <w:rPr>
+          <w:rStyle w:val="Hyperlink"/>
+          <w:i/>
+          <w:iCs/>
+          <w:color w:val="auto"/>
+          <w:u w:val="none"/>
+          <w:lang w:val="fr-FR"/>
+        </w:rPr>
+        <w:t>Concurrency</w:t>
+      </w:r>
+      <w:proofErr w:type="spellEnd"/>
+      <w:r>
+        <w:rPr>
+          <w:rStyle w:val="Hyperlink"/>
+          <w:i/>
+          <w:iCs/>
+          <w:color w:val="auto"/>
+          <w:u w:val="none"/>
+          <w:lang w:val="fr-FR"/>
+        </w:rPr>
+        <w:t xml:space="preserve"> Contro</w:t>
       </w:r>
       <w:r>
         <w:rPr>
@@ -4690,7 +5316,7 @@
         </w:rPr>
         <w:br/>
       </w:r>
-      <w:hyperlink r:id="rId40" w:history="1">
+      <w:hyperlink r:id="rId41" w:history="1">
         <w:r>
           <w:rPr>
             <w:rStyle w:val="Hyperlink"/>
@@ -4717,11 +5343,16 @@
       <w:r>
         <w:t xml:space="preserve">. </w:t>
       </w:r>
+      <w:proofErr w:type="spellStart"/>
       <w:r>
         <w:t>TutorialsP</w:t>
       </w:r>
       <w:r>
-        <w:t xml:space="preserve">oint. </w:t>
+        <w:t>oint</w:t>
+      </w:r>
+      <w:proofErr w:type="spellEnd"/>
+      <w:r>
+        <w:t xml:space="preserve">. </w:t>
       </w:r>
       <w:r>
         <w:rPr>
@@ -4734,7 +5365,7 @@
       <w:r>
         <w:br/>
       </w:r>
-      <w:hyperlink r:id="rId41" w:history="1">
+      <w:hyperlink r:id="rId42" w:history="1">
         <w:r>
           <w:rPr>
             <w:rStyle w:val="Hyperlink"/>
@@ -4770,7 +5401,15 @@
         <w:t>.</w:t>
       </w:r>
       <w:r>
-        <w:t xml:space="preserve"> GeeksforGeeks. 2013. Retrieved on the 18</w:t>
+        <w:t xml:space="preserve"> </w:t>
+      </w:r>
+      <w:proofErr w:type="spellStart"/>
+      <w:r>
+        <w:t>GeeksforGeeks</w:t>
+      </w:r>
+      <w:proofErr w:type="spellEnd"/>
+      <w:r>
+        <w:t>. 2013. Retrieved on the 18</w:t>
       </w:r>
       <w:r>
         <w:rPr>
@@ -4784,7 +5423,7 @@
       <w:r>
         <w:br/>
       </w:r>
-      <w:hyperlink r:id="rId42" w:history="1">
+      <w:hyperlink r:id="rId43" w:history="1">
         <w:r>
           <w:rPr>
             <w:rStyle w:val="Hyperlink"/>
@@ -4794,7 +5433,7 @@
       </w:hyperlink>
     </w:p>
     <w:sectPr>
-      <w:footerReference w:type="default" r:id="rId43"/>
+      <w:footerReference w:type="default" r:id="rId44"/>
       <w:pgSz w:w="11906" w:h="16838"/>
       <w:pgMar w:top="1440" w:right="1440" w:bottom="1440" w:left="1440" w:header="708" w:footer="708" w:gutter="0"/>
       <w:pgNumType w:start="0"/>
@@ -6988,6 +7627,7 @@
     <w:rsid w:val="00005359"/>
     <w:rsid w:val="00143FD1"/>
     <w:rsid w:val="002860A2"/>
+    <w:rsid w:val="00383A80"/>
     <w:rsid w:val="00493FE8"/>
     <w:rsid w:val="005F2AC0"/>
     <w:rsid w:val="008066A9"/>
@@ -7780,7 +8420,7 @@
 </file>
 
 <file path=customXml/itemProps2.xml><?xml version="1.0" encoding="utf-8"?>
-<ds:datastoreItem xmlns:ds="http://schemas.openxmlformats.org/officeDocument/2006/customXml" ds:itemID="{471811D5-FE94-445E-9ACC-F7C448087C8F}">
+<ds:datastoreItem xmlns:ds="http://schemas.openxmlformats.org/officeDocument/2006/customXml" ds:itemID="{D3ECAE4F-5ED4-4B76-98E5-7BFE80A57F40}">
   <ds:schemaRefs>
     <ds:schemaRef ds:uri="http://schemas.openxmlformats.org/officeDocument/2006/bibliography"/>
   </ds:schemaRefs>

</xml_diff>

<commit_message>
Updated Progress Report to explain my week-long struggle with the setvalue function and nested BTrees
</commit_message>
<xml_diff>
--- a/Progression Report Draft.docx
+++ b/Progression Report Draft.docx
@@ -1105,15 +1105,7 @@
           </w:tcPr>
           <w:p>
             <w:r>
-              <w:t xml:space="preserve">Have a simple database that uses a </w:t>
-            </w:r>
-            <w:proofErr w:type="spellStart"/>
-            <w:r>
-              <w:t>BTreeMap</w:t>
-            </w:r>
-            <w:proofErr w:type="spellEnd"/>
-            <w:r>
-              <w:t xml:space="preserve"> and has simple commands like get, set, delete.</w:t>
+              <w:t>Have a simple database that uses a BTreeMap and has simple commands like get, set, delete.</w:t>
             </w:r>
           </w:p>
         </w:tc>
@@ -1450,13 +1442,8 @@
         </w:numPr>
       </w:pPr>
       <w:r>
-        <w:t xml:space="preserve">Learn about </w:t>
-      </w:r>
-      <w:proofErr w:type="spellStart"/>
-      <w:r>
-        <w:t>asynchronicity</w:t>
-      </w:r>
-      <w:proofErr w:type="spellEnd"/>
+        <w:t>Learn about asynchronicity</w:t>
+      </w:r>
     </w:p>
     <w:p>
       <w:pPr>
@@ -1468,15 +1455,7 @@
       </w:pPr>
       <w:r>
         <w:lastRenderedPageBreak/>
-        <w:t xml:space="preserve">Learn about Rust’s </w:t>
-      </w:r>
-      <w:proofErr w:type="spellStart"/>
-      <w:r>
-        <w:t>Tokio</w:t>
-      </w:r>
-      <w:proofErr w:type="spellEnd"/>
-      <w:r>
-        <w:t xml:space="preserve"> Library</w:t>
+        <w:t>Learn about Rust’s Tokio Library</w:t>
       </w:r>
     </w:p>
     <w:p>
@@ -1712,13 +1691,8 @@
         <w:t xml:space="preserve">My initial reflex was to find resources for learning Rust in the university library. I was successful since I found the book: </w:t>
       </w:r>
       <w:r>
-        <w:t xml:space="preserve">“Beginning Rust” by Carlo </w:t>
-      </w:r>
-      <w:proofErr w:type="spellStart"/>
-      <w:r>
-        <w:t>Milanesi</w:t>
-      </w:r>
-      <w:proofErr w:type="spellEnd"/>
+        <w:t>“Beginning Rust” by Carlo Milanesi</w:t>
+      </w:r>
       <w:r>
         <w:t xml:space="preserve"> </w:t>
       </w:r>
@@ -2018,7 +1992,7 @@
           <v:shape id="_x0000_i1025" type="#_x0000_t75" style="width:420pt;height:291.75pt" o:ole="">
             <v:imagedata r:id="rId12" o:title="" cropbottom="5231f" cropright="4572f"/>
           </v:shape>
-          <o:OLEObject Type="Embed" ProgID="Word.OpenDocumentText.12" ShapeID="_x0000_i1025" DrawAspect="Content" ObjectID="_1642240779" r:id="rId13"/>
+          <o:OLEObject Type="Embed" ProgID="Word.OpenDocumentText.12" ShapeID="_x0000_i1025" DrawAspect="Content" ObjectID="_1642855605" r:id="rId13"/>
         </w:object>
       </w:r>
     </w:p>
@@ -2030,14 +2004,27 @@
       <w:r>
         <w:t xml:space="preserve">Snippet </w:t>
       </w:r>
-      <w:fldSimple w:instr=" SEQ Snippet \* ARABIC ">
-        <w:r>
-          <w:rPr>
-            <w:noProof/>
-          </w:rPr>
-          <w:t>1</w:t>
-        </w:r>
-      </w:fldSimple>
+      <w:r>
+        <w:fldChar w:fldCharType="begin"/>
+      </w:r>
+      <w:r>
+        <w:instrText xml:space="preserve"> SEQ Snippet \* ARABIC </w:instrText>
+      </w:r>
+      <w:r>
+        <w:fldChar w:fldCharType="separate"/>
+      </w:r>
+      <w:r>
+        <w:rPr>
+          <w:noProof/>
+        </w:rPr>
+        <w:t>1</w:t>
+      </w:r>
+      <w:r>
+        <w:rPr>
+          <w:noProof/>
+        </w:rPr>
+        <w:fldChar w:fldCharType="end"/>
+      </w:r>
       <w:r>
         <w:t>: Function to remove a character from a String</w:t>
       </w:r>
@@ -2208,7 +2195,7 @@
           <v:shape id="_x0000_i1026" type="#_x0000_t75" style="width:436.5pt;height:210.75pt" o:ole="">
             <v:imagedata r:id="rId14" o:title="" cropbottom="6700f" cropright="2177f"/>
           </v:shape>
-          <o:OLEObject Type="Embed" ProgID="Word.OpenDocumentText.12" ShapeID="_x0000_i1026" DrawAspect="Content" ObjectID="_1642240780" r:id="rId15"/>
+          <o:OLEObject Type="Embed" ProgID="Word.OpenDocumentText.12" ShapeID="_x0000_i1026" DrawAspect="Content" ObjectID="_1642855606" r:id="rId15"/>
         </w:object>
       </w:r>
     </w:p>
@@ -2220,14 +2207,27 @@
       <w:r>
         <w:t xml:space="preserve">Snippet </w:t>
       </w:r>
-      <w:fldSimple w:instr=" SEQ Snippet \* ARABIC ">
-        <w:r>
-          <w:rPr>
-            <w:noProof/>
-          </w:rPr>
-          <w:t>2</w:t>
-        </w:r>
-      </w:fldSimple>
+      <w:r>
+        <w:fldChar w:fldCharType="begin"/>
+      </w:r>
+      <w:r>
+        <w:instrText xml:space="preserve"> SEQ Snippet \* ARABIC </w:instrText>
+      </w:r>
+      <w:r>
+        <w:fldChar w:fldCharType="separate"/>
+      </w:r>
+      <w:r>
+        <w:rPr>
+          <w:noProof/>
+        </w:rPr>
+        <w:t>2</w:t>
+      </w:r>
+      <w:r>
+        <w:rPr>
+          <w:noProof/>
+        </w:rPr>
+        <w:fldChar w:fldCharType="end"/>
+      </w:r>
       <w:r>
         <w:t>: Saving to the file system</w:t>
       </w:r>
@@ -2237,15 +2237,7 @@
         <w:t xml:space="preserve">Over the next couple of weeks, I finished reading the book. The last couple of chapters explained the concept of borrowing and Lifetimes. I was still confused after reading the book, so I looked for more information online. Among what I found, </w:t>
       </w:r>
       <w:r>
-        <w:t xml:space="preserve">what stood out was a video on </w:t>
-      </w:r>
-      <w:proofErr w:type="spellStart"/>
-      <w:r>
-        <w:t>Youtube</w:t>
-      </w:r>
-      <w:proofErr w:type="spellEnd"/>
-      <w:r>
-        <w:t xml:space="preserve"> </w:t>
+        <w:t xml:space="preserve">what stood out was a video on Youtube </w:t>
       </w:r>
       <w:r>
         <w:t xml:space="preserve">titled </w:t>
@@ -2264,15 +2256,7 @@
         <w:t xml:space="preserve">by </w:t>
       </w:r>
       <w:r>
-        <w:t>the channel “</w:t>
-      </w:r>
-      <w:proofErr w:type="spellStart"/>
-      <w:r>
-        <w:t>BinaryAdventure</w:t>
-      </w:r>
-      <w:proofErr w:type="spellEnd"/>
-      <w:r>
-        <w:t xml:space="preserve">” </w:t>
+        <w:t xml:space="preserve">the channel “BinaryAdventure” </w:t>
       </w:r>
       <w:hyperlink w:anchor="_References" w:history="1">
         <w:r>
@@ -2297,11 +2281,9 @@
       <w:r>
         <w:t>“</w:t>
       </w:r>
-      <w:proofErr w:type="spellStart"/>
       <w:r>
         <w:t>Tokio</w:t>
       </w:r>
-      <w:proofErr w:type="spellEnd"/>
       <w:r>
         <w:t>”</w:t>
       </w:r>
@@ -2320,29 +2302,13 @@
       </w:r>
       <w:proofErr w:type="gramEnd"/>
       <w:r>
-        <w:t xml:space="preserve"> it. By following the tutorials in the </w:t>
-      </w:r>
-      <w:proofErr w:type="spellStart"/>
-      <w:r>
-        <w:t>Tokio</w:t>
-      </w:r>
-      <w:proofErr w:type="spellEnd"/>
-      <w:r>
-        <w:t xml:space="preserve"> documentation I made a simple “Echo” server</w:t>
+        <w:t xml:space="preserve"> it. By following the tutorials in the Tokio documentation I made a simple “Echo” server</w:t>
       </w:r>
       <w:r>
         <w:t xml:space="preserve"> (v1 on GitLab)</w:t>
       </w:r>
       <w:r>
-        <w:t>. This program, when you connect through a client like “Telnet” on Windows will immediately send back anything that is sent to it i.e. if you press “h” on your keyboard, you would receive “h” back immediately so your terminal would display “</w:t>
-      </w:r>
-      <w:proofErr w:type="spellStart"/>
-      <w:r>
-        <w:t>hh</w:t>
-      </w:r>
-      <w:proofErr w:type="spellEnd"/>
-      <w:r>
-        <w:t>”</w:t>
+        <w:t>. This program, when you connect through a client like “Telnet” on Windows will immediately send back anything that is sent to it i.e. if you press “h” on your keyboard, you would receive “h” back immediately so your terminal would display “hh”</w:t>
       </w:r>
       <w:r>
         <w:t xml:space="preserve"> (Snippet 3)</w:t>
@@ -2535,7 +2501,7 @@
           <v:shape id="_x0000_i1027" type="#_x0000_t75" style="width:424.5pt;height:149.25pt" o:ole="">
             <v:imagedata r:id="rId16" o:title="" cropbottom="9079f" cropright="3919f"/>
           </v:shape>
-          <o:OLEObject Type="Embed" ProgID="Word.OpenDocumentText.12" ShapeID="_x0000_i1027" DrawAspect="Content" ObjectID="_1642240781" r:id="rId17"/>
+          <o:OLEObject Type="Embed" ProgID="Word.OpenDocumentText.12" ShapeID="_x0000_i1027" DrawAspect="Content" ObjectID="_1642855607" r:id="rId17"/>
         </w:object>
       </w:r>
     </w:p>
@@ -2547,24 +2513,32 @@
       <w:r>
         <w:t xml:space="preserve">Snippet </w:t>
       </w:r>
-      <w:fldSimple w:instr=" SEQ Snippet \* ARABIC ">
-        <w:r>
-          <w:rPr>
-            <w:noProof/>
-          </w:rPr>
-          <w:t>3</w:t>
-        </w:r>
-      </w:fldSimple>
-      <w:r>
-        <w:t xml:space="preserve">: The part of the program that echoes back characters by using the copy function from the </w:t>
-      </w:r>
-      <w:proofErr w:type="spellStart"/>
-      <w:r>
-        <w:t>Tokio</w:t>
-      </w:r>
-      <w:proofErr w:type="spellEnd"/>
-      <w:r>
-        <w:t xml:space="preserve"> library</w:t>
+      <w:r>
+        <w:fldChar w:fldCharType="begin"/>
+      </w:r>
+      <w:r>
+        <w:instrText xml:space="preserve"> SEQ Snippe</w:instrText>
+      </w:r>
+      <w:r>
+        <w:instrText xml:space="preserve">t \* ARABIC </w:instrText>
+      </w:r>
+      <w:r>
+        <w:fldChar w:fldCharType="separate"/>
+      </w:r>
+      <w:r>
+        <w:rPr>
+          <w:noProof/>
+        </w:rPr>
+        <w:t>3</w:t>
+      </w:r>
+      <w:r>
+        <w:rPr>
+          <w:noProof/>
+        </w:rPr>
+        <w:fldChar w:fldCharType="end"/>
+      </w:r>
+      <w:r>
+        <w:t>: The part of the program that echoes back characters by using the copy function from the Tokio library</w:t>
       </w:r>
     </w:p>
     <w:p>
@@ -2575,15 +2549,7 @@
         <w:t>research</w:t>
       </w:r>
       <w:r>
-        <w:t xml:space="preserve">, I found out about the </w:t>
-      </w:r>
-      <w:proofErr w:type="spellStart"/>
-      <w:r>
-        <w:t>Tokio</w:t>
-      </w:r>
-      <w:proofErr w:type="spellEnd"/>
-      <w:r>
-        <w:t xml:space="preserve"> Codec library which is used to apply certain modifications to </w:t>
+        <w:t xml:space="preserve">, I found out about the Tokio Codec library which is used to apply certain modifications to </w:t>
       </w:r>
       <w:r>
         <w:t xml:space="preserve">String </w:t>
@@ -2595,23 +2561,7 @@
         <w:t xml:space="preserve">. </w:t>
       </w:r>
       <w:r>
-        <w:t xml:space="preserve">The objects in the library work on the “Streams” (Input) and “Sinks” (Output) objects in </w:t>
-      </w:r>
-      <w:proofErr w:type="spellStart"/>
-      <w:r>
-        <w:t>Tokio’s</w:t>
-      </w:r>
-      <w:proofErr w:type="spellEnd"/>
-      <w:r>
-        <w:t xml:space="preserve"> I/O library. In the Codecs library one can find the “</w:t>
-      </w:r>
-      <w:proofErr w:type="spellStart"/>
-      <w:r>
-        <w:t>LinesCodec</w:t>
-      </w:r>
-      <w:proofErr w:type="spellEnd"/>
-      <w:r>
-        <w:t>” object which splits data by using the newline (“\r\n” on Windows) character(s)</w:t>
+        <w:t>The objects in the library work on the “Streams” (Input) and “Sinks” (Output) objects in Tokio’s I/O library. In the Codecs library one can find the “LinesCodec” object which splits data by using the newline (“\r\n” on Windows) character(s)</w:t>
       </w:r>
       <w:r>
         <w:t xml:space="preserve"> </w:t>
@@ -2650,7 +2600,7 @@
           <v:shape id="_x0000_i1028" type="#_x0000_t75" style="width:414.75pt;height:76.5pt" o:ole="">
             <v:imagedata r:id="rId18" o:title="" cropbottom="15650f" cropright="5334f"/>
           </v:shape>
-          <o:OLEObject Type="Embed" ProgID="Word.OpenDocumentText.12" ShapeID="_x0000_i1028" DrawAspect="Content" ObjectID="_1642240782" r:id="rId19"/>
+          <o:OLEObject Type="Embed" ProgID="Word.OpenDocumentText.12" ShapeID="_x0000_i1028" DrawAspect="Content" ObjectID="_1642855608" r:id="rId19"/>
         </w:object>
       </w:r>
     </w:p>
@@ -2662,59 +2612,43 @@
       <w:r>
         <w:t xml:space="preserve">Snippet </w:t>
       </w:r>
-      <w:fldSimple w:instr=" SEQ Snippet \* ARABIC ">
-        <w:r>
-          <w:rPr>
-            <w:noProof/>
-          </w:rPr>
-          <w:t>4</w:t>
-        </w:r>
-      </w:fldSimple>
-      <w:r>
-        <w:t xml:space="preserve">: The only changes to be made compared to the previous Snippet, notice the use of the </w:t>
-      </w:r>
-      <w:proofErr w:type="spellStart"/>
-      <w:r>
-        <w:t>LinesCodec</w:t>
-      </w:r>
-      <w:proofErr w:type="spellEnd"/>
+      <w:r>
+        <w:fldChar w:fldCharType="begin"/>
+      </w:r>
+      <w:r>
+        <w:instrText xml:space="preserve"> SEQ Snippet \* ARABIC </w:instrText>
+      </w:r>
+      <w:r>
+        <w:fldChar w:fldCharType="separate"/>
+      </w:r>
+      <w:r>
+        <w:rPr>
+          <w:noProof/>
+        </w:rPr>
+        <w:t>4</w:t>
+      </w:r>
+      <w:r>
+        <w:rPr>
+          <w:noProof/>
+        </w:rPr>
+        <w:fldChar w:fldCharType="end"/>
+      </w:r>
+      <w:r>
+        <w:t>: The only changes to be made compared to the previous Snippet, notice the use of the LinesCodec</w:t>
+      </w:r>
       <w:r>
         <w:t xml:space="preserve"> object</w:t>
       </w:r>
     </w:p>
     <w:p>
       <w:r>
-        <w:t xml:space="preserve">I was still feeling a bit confused about how </w:t>
-      </w:r>
-      <w:proofErr w:type="spellStart"/>
-      <w:r>
-        <w:t>Tokio</w:t>
-      </w:r>
-      <w:proofErr w:type="spellEnd"/>
-      <w:r>
-        <w:t xml:space="preserve"> worked, especially when it came to its asynchronous logic. So, in the hopes to get more knowledgeable about </w:t>
-      </w:r>
-      <w:proofErr w:type="spellStart"/>
-      <w:r>
-        <w:t>Tokio</w:t>
-      </w:r>
-      <w:proofErr w:type="spellEnd"/>
-      <w:r>
-        <w:t xml:space="preserve">, I came across </w:t>
+        <w:t xml:space="preserve">I was still feeling a bit confused about how Tokio worked, especially when it came to its asynchronous logic. So, in the hopes to get more knowledgeable about Tokio, I came across </w:t>
       </w:r>
       <w:r>
         <w:t>a</w:t>
       </w:r>
       <w:r>
-        <w:t xml:space="preserve"> video of a lecture from “</w:t>
-      </w:r>
-      <w:proofErr w:type="spellStart"/>
-      <w:r>
-        <w:t>RustFest</w:t>
-      </w:r>
-      <w:proofErr w:type="spellEnd"/>
-      <w:r>
-        <w:t>” done in Zurich in 201</w:t>
+        <w:t xml:space="preserve"> video of a lecture from “RustFest” done in Zurich in 201</w:t>
       </w:r>
       <w:r>
         <w:t xml:space="preserve">7 </w:t>
@@ -2737,37 +2671,13 @@
         <w:t>were</w:t>
       </w:r>
       <w:r>
-        <w:t xml:space="preserve"> behind the development of </w:t>
-      </w:r>
-      <w:proofErr w:type="spellStart"/>
-      <w:r>
-        <w:t>Tokio</w:t>
-      </w:r>
-      <w:proofErr w:type="spellEnd"/>
-      <w:r>
-        <w:t xml:space="preserve"> and why it was designed the way it is i.e. what issues </w:t>
+        <w:t xml:space="preserve"> behind the development of Tokio and why it was designed the way it is i.e. what issues </w:t>
       </w:r>
       <w:r>
         <w:t>arose</w:t>
       </w:r>
       <w:r>
-        <w:t xml:space="preserve"> when </w:t>
-      </w:r>
-      <w:proofErr w:type="spellStart"/>
-      <w:r>
-        <w:t>asynchronicity</w:t>
-      </w:r>
-      <w:proofErr w:type="spellEnd"/>
-      <w:r>
-        <w:t xml:space="preserve"> was implemented into other languages and how </w:t>
-      </w:r>
-      <w:proofErr w:type="spellStart"/>
-      <w:r>
-        <w:t>Tokio</w:t>
-      </w:r>
-      <w:proofErr w:type="spellEnd"/>
-      <w:r>
-        <w:t xml:space="preserve"> could be developed while taking those issues into account. For example, when passing “Future” objects in between threads when dealing with concurrency</w:t>
+        <w:t xml:space="preserve"> when asynchronicity was implemented into other languages and how Tokio could be developed while taking those issues into account. For example, when passing “Future” objects in between threads when dealing with concurrency</w:t>
       </w:r>
       <w:r>
         <w:t xml:space="preserve"> the concept of ownership had to be dealt with</w:t>
@@ -2777,15 +2687,7 @@
       </w:r>
       <w:r>
         <w:br/>
-        <w:t xml:space="preserve">I feel I now understand a bit more about the inner workings of </w:t>
-      </w:r>
-      <w:proofErr w:type="spellStart"/>
-      <w:r>
-        <w:t>Tokio</w:t>
-      </w:r>
-      <w:proofErr w:type="spellEnd"/>
-      <w:r>
-        <w:t xml:space="preserve">, which I hope will help me when using the library </w:t>
+        <w:t xml:space="preserve">I feel I now understand a bit more about the inner workings of Tokio, which I hope will help me when using the library </w:t>
       </w:r>
       <w:r>
         <w:t xml:space="preserve">for </w:t>
@@ -2825,15 +2727,7 @@
         </w:r>
       </w:hyperlink>
       <w:r>
-        <w:t xml:space="preserve"> on the Rust Language book website where one builds and HTTP server starting from a simple single-threaded one and building upon it to get a more a more complex multi-threaded one. This interested me and thought I could learn enough from it that I could then transfer the knowledge to my </w:t>
-      </w:r>
-      <w:proofErr w:type="spellStart"/>
-      <w:r>
-        <w:t>Tokio</w:t>
-      </w:r>
-      <w:proofErr w:type="spellEnd"/>
-      <w:r>
-        <w:t xml:space="preserve"> Echo server.</w:t>
+        <w:t xml:space="preserve"> on the Rust Language book website where one builds and HTTP server starting from a simple single-threaded one and building upon it to get a more a more complex multi-threaded one. This interested me and thought I could learn enough from it that I could then transfer the knowledge to my Tokio Echo server.</w:t>
       </w:r>
     </w:p>
     <w:p>
@@ -3019,7 +2913,100 @@
           <v:shape id="_x0000_i1029" type="#_x0000_t75" style="width:409.5pt;height:209.25pt" o:ole="">
             <v:imagedata r:id="rId20" o:title="" cropbottom="7119f" cropright="6096f"/>
           </v:shape>
-          <o:OLEObject Type="Embed" ProgID="Word.OpenDocumentText.12" ShapeID="_x0000_i1029" DrawAspect="Content" ObjectID="_1642240783" r:id="rId21"/>
+          <o:OLEObject Type="Embed" ProgID="Word.OpenDocumentText.12" ShapeID="_x0000_i1029" DrawAspect="Content" ObjectID="_1642855609" r:id="rId21"/>
+        </w:object>
+      </w:r>
+    </w:p>
+    <w:p>
+      <w:pPr>
+        <w:pStyle w:val="Caption"/>
+        <w:jc w:val="center"/>
+      </w:pPr>
+      <w:r>
+        <w:t xml:space="preserve">Snippet </w:t>
+      </w:r>
+      <w:r>
+        <w:fldChar w:fldCharType="begin"/>
+      </w:r>
+      <w:r>
+        <w:instrText xml:space="preserve"> SEQ Snippet \* ARABIC </w:instrText>
+      </w:r>
+      <w:r>
+        <w:fldChar w:fldCharType="separate"/>
+      </w:r>
+      <w:r>
+        <w:rPr>
+          <w:noProof/>
+        </w:rPr>
+        <w:t>5</w:t>
+      </w:r>
+      <w:r>
+        <w:rPr>
+          <w:noProof/>
+        </w:rPr>
+        <w:fldChar w:fldCharType="end"/>
+      </w:r>
+      <w:r>
+        <w:t>: The ThreadPool I implemented to learn about Atomic Reference Counters and Mutexes</w:t>
+      </w:r>
+    </w:p>
+    <w:p>
+      <w:r>
+        <w:t>Using the knowledge I gained, I implemented a counter variable into my “Echo” server</w:t>
+      </w:r>
+      <w:r>
+        <w:t xml:space="preserve"> (</w:t>
+      </w:r>
+      <w:r>
+        <w:t>called “</w:t>
+      </w:r>
+      <w:r>
+        <w:t>counter server</w:t>
+      </w:r>
+      <w:r>
+        <w:t>”</w:t>
+      </w:r>
+      <w:r>
+        <w:t xml:space="preserve"> on GitLab)</w:t>
+      </w:r>
+      <w:r>
+        <w:t xml:space="preserve"> using the Arc and Mutex Objects so that when multiple clients connected over a system like “telnet” one could modify the value and another could read it and the changes the former made were reflected in the latter’s terminal</w:t>
+      </w:r>
+      <w:r>
+        <w:t xml:space="preserve"> (Snippets 6 &amp; 7)</w:t>
+      </w:r>
+      <w:r>
+        <w:t xml:space="preserve">. </w:t>
+      </w:r>
+      <w:r>
+        <w:t>The</w:t>
+      </w:r>
+      <w:r>
+        <w:t>re</w:t>
+      </w:r>
+      <w:r>
+        <w:t xml:space="preserve"> were three possible actions a connected client could take: read the variable, increment the variable and decrement the variable by typing “read”, “increment” and “decrement” respectively</w:t>
+      </w:r>
+      <w:r>
+        <w:t xml:space="preserve"> (Snippet 8)</w:t>
+      </w:r>
+      <w:r>
+        <w:t>.</w:t>
+      </w:r>
+    </w:p>
+    <w:bookmarkStart w:id="5" w:name="_MON_1635061154"/>
+    <w:bookmarkEnd w:id="5"/>
+    <w:p>
+      <w:pPr>
+        <w:keepNext/>
+        <w:jc w:val="center"/>
+      </w:pPr>
+      <w:r>
+        <w:object w:dxaOrig="9026" w:dyaOrig="2492" w14:anchorId="3847A305">
+          <v:shape id="_x0000_i1030" type="#_x0000_t75" style="width:333.75pt;height:102.75pt" o:ole="">
+            <v:imagedata r:id="rId22" o:title="" cropbottom="11449f" cropright="17092f"/>
+          </v:shape>
+          <o:OLEObject Type="Embed" ProgID="Word.OpenDocumentText.12" ShapeID="_x0000_i1030" DrawAspect="Content" ObjectID="_1642855610" r:id="rId23"/>
         </w:object>
       </w:r>
     </w:p>
@@ -3036,78 +3023,27 @@
           <w:rPr>
             <w:noProof/>
           </w:rPr>
-          <w:t>5</w:t>
+          <w:t>6</w:t>
         </w:r>
       </w:fldSimple>
       <w:r>
-        <w:t xml:space="preserve">: The </w:t>
-      </w:r>
-      <w:proofErr w:type="spellStart"/>
-      <w:r>
-        <w:t>ThreadPool</w:t>
-      </w:r>
-      <w:proofErr w:type="spellEnd"/>
-      <w:r>
-        <w:t xml:space="preserve"> I implemented to learn about Atomic Reference Counters and Mutexes</w:t>
-      </w:r>
-    </w:p>
-    <w:p>
-      <w:r>
-        <w:t>Using the knowledge I gained, I implemented a counter variable into my “Echo” server</w:t>
-      </w:r>
-      <w:r>
-        <w:t xml:space="preserve"> (</w:t>
-      </w:r>
-      <w:r>
-        <w:t>called “</w:t>
-      </w:r>
-      <w:r>
-        <w:t>counter server</w:t>
-      </w:r>
-      <w:r>
-        <w:t>”</w:t>
-      </w:r>
-      <w:r>
-        <w:t xml:space="preserve"> on GitLab)</w:t>
-      </w:r>
-      <w:r>
-        <w:t xml:space="preserve"> using the Arc and Mutex Objects so that when multiple clients connected over a system like “telnet” one could modify the value and another could read it and the changes the former made were reflected in the latter’s terminal</w:t>
-      </w:r>
-      <w:r>
-        <w:t xml:space="preserve"> (Snippets 6 &amp; 7)</w:t>
-      </w:r>
-      <w:r>
-        <w:t xml:space="preserve">. </w:t>
-      </w:r>
-      <w:r>
-        <w:t>The</w:t>
-      </w:r>
-      <w:r>
-        <w:t>re</w:t>
-      </w:r>
-      <w:r>
-        <w:t xml:space="preserve"> were three possible actions a connected client could take: read the variable, increment the variable and decrement the variable by typing “read”, “increment” and “decrement” respectively</w:t>
-      </w:r>
-      <w:r>
-        <w:t xml:space="preserve"> (Snippet 8)</w:t>
-      </w:r>
-      <w:r>
-        <w:t>.</w:t>
-      </w:r>
-    </w:p>
-    <w:bookmarkStart w:id="5" w:name="_MON_1635061154"/>
-    <w:bookmarkEnd w:id="5"/>
+        <w:t>: Adding the counter variable wrapped in a Mutex</w:t>
+      </w:r>
+    </w:p>
+    <w:p/>
+    <w:bookmarkStart w:id="6" w:name="_MON_1635079220"/>
+    <w:bookmarkEnd w:id="6"/>
     <w:p>
       <w:pPr>
         <w:keepNext/>
         <w:jc w:val="center"/>
       </w:pPr>
       <w:r>
-        <w:object w:dxaOrig="9026" w:dyaOrig="2492" w14:anchorId="3847A305">
-          <v:shape id="_x0000_i1030" type="#_x0000_t75" style="width:333.75pt;height:102.75pt" o:ole="">
-            <v:imagedata r:id="rId22" o:title="" cropbottom="11449f" cropright="17092f"/>
+        <w:object w:dxaOrig="9026" w:dyaOrig="1028" w14:anchorId="747E6626">
+          <v:shape id="_x0000_i1031" type="#_x0000_t75" style="width:295.5pt;height:29.25pt" o:ole="">
+            <v:imagedata r:id="rId24" o:title="" cropbottom="28494f" cropright="22644f"/>
           </v:shape>
-          <o:OLEObject Type="Embed" ProgID="Word.OpenDocumentText.12" ShapeID="_x0000_i1030" DrawAspect="Content" ObjectID="_1642240784" r:id="rId23"/>
+          <o:OLEObject Type="Embed" ProgID="Word.OpenDocumentText.12" ShapeID="_x0000_i1031" DrawAspect="Content" ObjectID="_1642855611" r:id="rId25"/>
         </w:object>
       </w:r>
     </w:p>
@@ -3132,7 +3068,7 @@
         <w:rPr>
           <w:noProof/>
         </w:rPr>
-        <w:t>6</w:t>
+        <w:t>7</w:t>
       </w:r>
       <w:r>
         <w:rPr>
@@ -3141,43 +3077,6 @@
         <w:fldChar w:fldCharType="end"/>
       </w:r>
       <w:r>
-        <w:t>: Adding the counter variable wrapped in a Mutex</w:t>
-      </w:r>
-    </w:p>
-    <w:p/>
-    <w:bookmarkStart w:id="6" w:name="_MON_1635079220"/>
-    <w:bookmarkEnd w:id="6"/>
-    <w:p>
-      <w:pPr>
-        <w:keepNext/>
-        <w:jc w:val="center"/>
-      </w:pPr>
-      <w:r>
-        <w:object w:dxaOrig="9026" w:dyaOrig="1028" w14:anchorId="747E6626">
-          <v:shape id="_x0000_i1031" type="#_x0000_t75" style="width:295.5pt;height:29.25pt" o:ole="">
-            <v:imagedata r:id="rId24" o:title="" cropbottom="28494f" cropright="22644f"/>
-          </v:shape>
-          <o:OLEObject Type="Embed" ProgID="Word.OpenDocumentText.12" ShapeID="_x0000_i1031" DrawAspect="Content" ObjectID="_1642240785" r:id="rId25"/>
-        </w:object>
-      </w:r>
-    </w:p>
-    <w:p>
-      <w:pPr>
-        <w:pStyle w:val="Caption"/>
-        <w:jc w:val="center"/>
-      </w:pPr>
-      <w:r>
-        <w:t xml:space="preserve">Snippet </w:t>
-      </w:r>
-      <w:fldSimple w:instr=" SEQ Snippet \* ARABIC ">
-        <w:r>
-          <w:rPr>
-            <w:noProof/>
-          </w:rPr>
-          <w:t>7</w:t>
-        </w:r>
-      </w:fldSimple>
-      <w:r>
         <w:t xml:space="preserve">: Cloning the Mutex for each connection socket </w:t>
       </w:r>
       <w:proofErr w:type="gramStart"/>
@@ -3201,7 +3100,7 @@
           <v:shape id="_x0000_i1032" type="#_x0000_t75" style="width:419.25pt;height:76.5pt" o:ole="">
             <v:imagedata r:id="rId26" o:title="" cropbottom="15650f" cropright="4681f"/>
           </v:shape>
-          <o:OLEObject Type="Embed" ProgID="Word.OpenDocumentText.12" ShapeID="_x0000_i1032" DrawAspect="Content" ObjectID="_1642240786" r:id="rId27"/>
+          <o:OLEObject Type="Embed" ProgID="Word.OpenDocumentText.12" ShapeID="_x0000_i1032" DrawAspect="Content" ObjectID="_1642855612" r:id="rId27"/>
         </w:object>
       </w:r>
     </w:p>
@@ -3213,14 +3112,27 @@
       <w:r>
         <w:t xml:space="preserve">Snippet </w:t>
       </w:r>
-      <w:fldSimple w:instr=" SEQ Snippet \* ARABIC ">
-        <w:r>
-          <w:rPr>
-            <w:noProof/>
-          </w:rPr>
-          <w:t>8</w:t>
-        </w:r>
-      </w:fldSimple>
+      <w:r>
+        <w:fldChar w:fldCharType="begin"/>
+      </w:r>
+      <w:r>
+        <w:instrText xml:space="preserve"> SEQ Snippet \* ARABIC </w:instrText>
+      </w:r>
+      <w:r>
+        <w:fldChar w:fldCharType="separate"/>
+      </w:r>
+      <w:r>
+        <w:rPr>
+          <w:noProof/>
+        </w:rPr>
+        <w:t>8</w:t>
+      </w:r>
+      <w:r>
+        <w:rPr>
+          <w:noProof/>
+        </w:rPr>
+        <w:fldChar w:fldCharType="end"/>
+      </w:r>
       <w:r>
         <w:t xml:space="preserve">: Getting the counter's lock </w:t>
       </w:r>
@@ -3245,15 +3157,7 @@
       </w:r>
       <w:r>
         <w:br/>
-        <w:t xml:space="preserve">For now, the knowledge I gained on thread pools and workers is not required for the </w:t>
-      </w:r>
-      <w:proofErr w:type="spellStart"/>
-      <w:r>
-        <w:t>Tokio</w:t>
-      </w:r>
-      <w:proofErr w:type="spellEnd"/>
-      <w:r>
-        <w:t xml:space="preserve"> server since </w:t>
+        <w:t xml:space="preserve">For now, the knowledge I gained on thread pools and workers is not required for the Tokio server since </w:t>
       </w:r>
       <w:r>
         <w:t xml:space="preserve">the </w:t>
@@ -3262,15 +3166,7 @@
         <w:t>Asynchronous logic</w:t>
       </w:r>
       <w:r>
-        <w:t xml:space="preserve"> coded into the </w:t>
-      </w:r>
-      <w:proofErr w:type="spellStart"/>
-      <w:r>
-        <w:t>Tokio</w:t>
-      </w:r>
-      <w:proofErr w:type="spellEnd"/>
-      <w:r>
-        <w:t xml:space="preserve"> library</w:t>
+        <w:t xml:space="preserve"> coded into the Tokio library</w:t>
       </w:r>
       <w:r>
         <w:t xml:space="preserve"> takes care of handling multiple clients (connections).</w:t>
@@ -3348,15 +3244,7 @@
       </w:r>
       <w:r>
         <w:br/>
-        <w:t xml:space="preserve">The lecture, given by </w:t>
-      </w:r>
-      <w:proofErr w:type="spellStart"/>
-      <w:r>
-        <w:t>Siddon</w:t>
-      </w:r>
-      <w:proofErr w:type="spellEnd"/>
-      <w:r>
-        <w:t xml:space="preserve"> Tang talked about u</w:t>
+        <w:t>The lecture, given by Siddon Tang talked about u</w:t>
       </w:r>
       <w:r>
         <w:t>sing Rust to Build a Distributed Transactional Key-Value Database</w:t>
@@ -3389,29 +3277,13 @@
         <w:t xml:space="preserve">for </w:t>
       </w:r>
       <w:r>
-        <w:t>“</w:t>
-      </w:r>
-      <w:proofErr w:type="spellStart"/>
-      <w:r>
-        <w:t>RocksDB</w:t>
-      </w:r>
-      <w:proofErr w:type="spellEnd"/>
-      <w:r>
-        <w:t>” could be used. I thought that maybe I could see how this library is implemented so that I can gain more of the low-level knowledge I’m looking for.</w:t>
+        <w:t>“RocksDB” could be used. I thought that maybe I could see how this library is implemented so that I can gain more of the low-level knowledge I’m looking for.</w:t>
       </w:r>
     </w:p>
     <w:p>
       <w:r>
         <w:lastRenderedPageBreak/>
-        <w:t xml:space="preserve">Before looking into </w:t>
-      </w:r>
-      <w:proofErr w:type="spellStart"/>
-      <w:r>
-        <w:t>RocksDB</w:t>
-      </w:r>
-      <w:proofErr w:type="spellEnd"/>
-      <w:r>
-        <w:t xml:space="preserve">, I stumbled upon a </w:t>
+        <w:t xml:space="preserve">Before looking into RocksDB, I stumbled upon a </w:t>
       </w:r>
       <w:r>
         <w:t>blog series</w:t>
@@ -3420,13 +3292,8 @@
         <w:t xml:space="preserve"> by “</w:t>
       </w:r>
       <w:r>
-        <w:t xml:space="preserve">Emmanuel </w:t>
-      </w:r>
-      <w:proofErr w:type="spellStart"/>
-      <w:r>
-        <w:t>Goossaert</w:t>
-      </w:r>
-      <w:proofErr w:type="spellEnd"/>
+        <w:t>Emmanuel Goossaert</w:t>
+      </w:r>
       <w:r>
         <w:t xml:space="preserve">” </w:t>
       </w:r>
@@ -3442,70 +3309,14 @@
         <w:t xml:space="preserve"> </w:t>
       </w:r>
       <w:r>
-        <w:t xml:space="preserve">where he documents his journey into developing a key-value storage system using C++ and </w:t>
-      </w:r>
-      <w:proofErr w:type="spellStart"/>
-      <w:r>
-        <w:t>HashTables</w:t>
-      </w:r>
-      <w:proofErr w:type="spellEnd"/>
-      <w:r>
-        <w:t xml:space="preserve">, I find this very interesting because what he is doing is basically what I’m trying to do but with Rust (and also I would probably use </w:t>
-      </w:r>
-      <w:proofErr w:type="spellStart"/>
-      <w:r>
-        <w:t>BTrees</w:t>
-      </w:r>
-      <w:proofErr w:type="spellEnd"/>
-      <w:r>
-        <w:t xml:space="preserve"> instead of </w:t>
-      </w:r>
-      <w:proofErr w:type="spellStart"/>
-      <w:r>
-        <w:t>HashTables</w:t>
-      </w:r>
-      <w:proofErr w:type="spellEnd"/>
-      <w:r>
-        <w:t xml:space="preserve"> since that is what Rust supports well).</w:t>
+        <w:t>where he documents his journey into developing a key-value storage system using C++ and HashTables, I find this very interesting because what he is doing is basically what I’m trying to do but with Rust (and also I would probably use BTrees instead of HashTables since that is what Rust supports well).</w:t>
       </w:r>
       <w:r>
         <w:br/>
       </w:r>
       <w:r>
         <w:br/>
-        <w:t xml:space="preserve">I’ve also been thinking about how I can design a simple key-value store building upon the </w:t>
-      </w:r>
-      <w:proofErr w:type="spellStart"/>
-      <w:r>
-        <w:t>Tokio</w:t>
-      </w:r>
-      <w:proofErr w:type="spellEnd"/>
-      <w:r>
-        <w:t xml:space="preserve"> server I have developed. Basically, I think I can build a Rust module where I can encapsulate all the database management functions and the actual </w:t>
-      </w:r>
-      <w:proofErr w:type="spellStart"/>
-      <w:r>
-        <w:t>BTree</w:t>
-      </w:r>
-      <w:proofErr w:type="spellEnd"/>
-      <w:r>
-        <w:t xml:space="preserve"> on there and use my </w:t>
-      </w:r>
-      <w:proofErr w:type="spellStart"/>
-      <w:r>
-        <w:t>Tokio</w:t>
-      </w:r>
-      <w:proofErr w:type="spellEnd"/>
-      <w:r>
-        <w:t xml:space="preserve"> server implementation to get commands from a user (e.g. “Set Name ‘John’) parse them, and call the proper functions from my module to store the desired information into the </w:t>
-      </w:r>
-      <w:proofErr w:type="spellStart"/>
-      <w:r>
-        <w:t>BTree</w:t>
-      </w:r>
-      <w:proofErr w:type="spellEnd"/>
-      <w:r>
-        <w:t xml:space="preserve">. </w:t>
+        <w:t xml:space="preserve">I’ve also been thinking about how I can design a simple key-value store building upon the Tokio server I have developed. Basically, I think I can build a Rust module where I can encapsulate all the database management functions and the actual BTree on there and use my Tokio server implementation to get commands from a user (e.g. “Set Name ‘John’) parse them, and call the proper functions from my module to store the desired information into the BTree. </w:t>
       </w:r>
       <w:proofErr w:type="gramStart"/>
       <w:r>
@@ -3535,15 +3346,7 @@
         </w:r>
       </w:hyperlink>
       <w:r>
-        <w:t xml:space="preserve"> part of the report) and secondly, to try to implement the design I had come up with before: a </w:t>
-      </w:r>
-      <w:proofErr w:type="spellStart"/>
-      <w:r>
-        <w:t>BTree</w:t>
-      </w:r>
-      <w:proofErr w:type="spellEnd"/>
-      <w:r>
-        <w:t xml:space="preserve"> database in Rust using what I have built previously.</w:t>
+        <w:t xml:space="preserve"> part of the report) and secondly, to try to implement the design I had come up with before: a BTree database in Rust using what I have built previously.</w:t>
       </w:r>
       <w:r>
         <w:t xml:space="preserve"> He mentioned that it might not be possible to have a separate “database” module in Rust that hold the actual database object, this is more like Java thinking so he suggested that first I implement the database object and the functions all in the one file, in a procedural programming type of </w:t>
@@ -3574,31 +3377,19 @@
       <w:pPr>
         <w:pStyle w:val="Heading2"/>
       </w:pPr>
-      <w:proofErr w:type="spellStart"/>
       <w:r>
         <w:t>RocksDB</w:t>
       </w:r>
-      <w:proofErr w:type="spellEnd"/>
-    </w:p>
-    <w:p>
-      <w:r>
-        <w:t>I decided to start by looking into “</w:t>
-      </w:r>
-      <w:proofErr w:type="spellStart"/>
+    </w:p>
+    <w:p>
+      <w:r>
+        <w:t>I decided to start by looking into “RocksDB” as I had heard about this database before while watching a seminar on a database implementation in Rust, as I mentioned previously in my report.</w:t>
+      </w:r>
+    </w:p>
+    <w:p>
       <w:r>
         <w:t>RocksDB</w:t>
       </w:r>
-      <w:proofErr w:type="spellEnd"/>
-      <w:r>
-        <w:t>” as I had heard about this database before while watching a seminar on a database implementation in Rust, as I mentioned previously in my report.</w:t>
-      </w:r>
-    </w:p>
-    <w:p>
-      <w:proofErr w:type="spellStart"/>
-      <w:r>
-        <w:t>RocksDB</w:t>
-      </w:r>
-      <w:proofErr w:type="spellEnd"/>
       <w:r>
         <w:t xml:space="preserve"> </w:t>
       </w:r>
@@ -3614,44 +3405,15 @@
         <w:t xml:space="preserve"> is a database</w:t>
       </w:r>
       <w:r>
-        <w:t xml:space="preserve"> maintained by Facebook and it is based on another database called “</w:t>
-      </w:r>
-      <w:proofErr w:type="spellStart"/>
-      <w:r>
-        <w:t>LevelDB</w:t>
-      </w:r>
-      <w:proofErr w:type="spellEnd"/>
-      <w:r>
-        <w:t>”</w:t>
+        <w:t xml:space="preserve"> maintained by Facebook and it is based on another database called “LevelDB”</w:t>
       </w:r>
       <w:r>
         <w:t xml:space="preserve"> with the aim of being specially tailored for fast storage media, specifically Flash media. It aims to stand out for server workloads that include high-random reads and high-update reads (i.e. overwriting).</w:t>
       </w:r>
       <w:r>
         <w:br/>
-        <w:t>When it comes to the architecture (design) of it, the developers base their database on 3 foundational objects: the “</w:t>
-      </w:r>
-      <w:proofErr w:type="spellStart"/>
-      <w:r>
-        <w:t>memtable</w:t>
-      </w:r>
-      <w:proofErr w:type="spellEnd"/>
-      <w:r>
-        <w:t xml:space="preserve">” which is a data structure that is in-memory (RAM), the “logfile” which keeps track of changes done to the </w:t>
-      </w:r>
-      <w:proofErr w:type="spellStart"/>
-      <w:r>
-        <w:t>memtable</w:t>
-      </w:r>
-      <w:proofErr w:type="spellEnd"/>
-      <w:r>
-        <w:t xml:space="preserve"> and is always written to permanent storage (Hard Disk or Solid State Drives) and the “</w:t>
-      </w:r>
-      <w:proofErr w:type="spellStart"/>
-      <w:r>
-        <w:t>sstfile</w:t>
-      </w:r>
-      <w:proofErr w:type="spellEnd"/>
+        <w:t>When it comes to the architecture (design) of it, the developers base their database on 3 foundational objects: the “memtable” which is a data structure that is in-memory (RAM), the “logfile” which keeps track of changes done to the memtable and is always written to permanent storage (Hard Disk or Solid State Drives) and the “sstfile</w:t>
+      </w:r>
       <w:r>
         <w:t>”</w:t>
       </w:r>
@@ -3666,79 +3428,23 @@
         <w:t>made</w:t>
       </w:r>
       <w:r>
-        <w:t xml:space="preserve"> to the </w:t>
-      </w:r>
-      <w:proofErr w:type="spellStart"/>
-      <w:r>
-        <w:t>memtable</w:t>
-      </w:r>
-      <w:proofErr w:type="spellEnd"/>
-      <w:r>
-        <w:t xml:space="preserve"> and </w:t>
-      </w:r>
-      <w:r>
-        <w:t xml:space="preserve">written to the logfile. Once the </w:t>
-      </w:r>
-      <w:proofErr w:type="spellStart"/>
-      <w:r>
-        <w:t>memtable</w:t>
-      </w:r>
-      <w:proofErr w:type="spellEnd"/>
-      <w:r>
-        <w:t xml:space="preserve"> fills up (because the OS may not be able to prov</w:t>
+        <w:t xml:space="preserve"> to the memtable and </w:t>
+      </w:r>
+      <w:r>
+        <w:t>written to the logfile. Once the memtable fills up (because the OS may not be able to prov</w:t>
       </w:r>
       <w:r>
         <w:t>id</w:t>
       </w:r>
       <w:r>
-        <w:t xml:space="preserve">e more RAM to the DB), the </w:t>
-      </w:r>
-      <w:proofErr w:type="spellStart"/>
-      <w:r>
-        <w:t>memtable</w:t>
-      </w:r>
-      <w:proofErr w:type="spellEnd"/>
-      <w:r>
-        <w:t xml:space="preserve"> gets “flushed” to the </w:t>
-      </w:r>
-      <w:proofErr w:type="spellStart"/>
-      <w:r>
-        <w:t>sstfile</w:t>
-      </w:r>
-      <w:proofErr w:type="spellEnd"/>
-      <w:r>
-        <w:t xml:space="preserve"> i.e. all of the changes made to the database are written to permanent storage and then the </w:t>
-      </w:r>
-      <w:proofErr w:type="spellStart"/>
-      <w:r>
-        <w:t>memtable</w:t>
-      </w:r>
-      <w:proofErr w:type="spellEnd"/>
-      <w:r>
-        <w:t xml:space="preserve"> get cleared of data. The logfile is then removed so a new one can be created for the newly cleared out </w:t>
-      </w:r>
-      <w:proofErr w:type="spellStart"/>
-      <w:r>
-        <w:t>memtable</w:t>
-      </w:r>
-      <w:proofErr w:type="spellEnd"/>
-      <w:r>
-        <w:t>.</w:t>
+        <w:t>e more RAM to the DB), the memtable gets “flushed” to the sstfile i.e. all of the changes made to the database are written to permanent storage and then the memtable get cleared of data. The logfile is then removed so a new one can be created for the newly cleared out memtable.</w:t>
       </w:r>
       <w:r>
         <w:t xml:space="preserve"> The data is stored in sorted order according to an Iterator definition.</w:t>
       </w:r>
       <w:r>
         <w:br/>
-        <w:t xml:space="preserve">The above is the basic architecture I want to follow for my key-value database, that’s why reading about </w:t>
-      </w:r>
-      <w:proofErr w:type="spellStart"/>
-      <w:r>
-        <w:t>RocksDB’s</w:t>
-      </w:r>
-      <w:proofErr w:type="spellEnd"/>
-      <w:r>
-        <w:t xml:space="preserve"> architecture helped concretize my ideas.</w:t>
+        <w:t>The above is the basic architecture I want to follow for my key-value database, that’s why reading about RocksDB’s architecture helped concretize my ideas.</w:t>
       </w:r>
     </w:p>
     <w:p>
@@ -3779,7 +3485,6 @@
       <w:r>
         <w:t xml:space="preserve">According to an article on </w:t>
       </w:r>
-      <w:proofErr w:type="spellStart"/>
       <w:r>
         <w:rPr>
           <w:i/>
@@ -3787,7 +3492,6 @@
         </w:rPr>
         <w:t>Lifewire</w:t>
       </w:r>
-      <w:proofErr w:type="spellEnd"/>
       <w:r>
         <w:t xml:space="preserve"> “</w:t>
       </w:r>
@@ -4012,23 +3716,13 @@
         <w:t>On the main website</w:t>
       </w:r>
       <w:r>
-        <w:t xml:space="preserve"> of </w:t>
-      </w:r>
-      <w:proofErr w:type="spellStart"/>
-      <w:r>
-        <w:t>RocksDB</w:t>
-      </w:r>
-      <w:proofErr w:type="spellEnd"/>
+        <w:t xml:space="preserve"> of RocksDB</w:t>
+      </w:r>
       <w:r>
         <w:t xml:space="preserve"> (rocksdb.org) they mention that “</w:t>
       </w:r>
-      <w:proofErr w:type="spellStart"/>
-      <w:r>
-        <w:t>RocksDB</w:t>
-      </w:r>
-      <w:proofErr w:type="spellEnd"/>
-      <w:r>
-        <w:t xml:space="preserve"> uses a log structured database engine</w:t>
+      <w:r>
+        <w:t>RocksDB uses a log structured database engine</w:t>
       </w:r>
       <w:r>
         <w:t>”.</w:t>
@@ -4167,15 +3861,7 @@
         <w:t xml:space="preserve"> existing data is never modified.</w:t>
       </w:r>
       <w:r>
-        <w:t xml:space="preserve"> I learned that this is called </w:t>
-      </w:r>
-      <w:proofErr w:type="spellStart"/>
-      <w:r>
-        <w:t>Multiversion</w:t>
-      </w:r>
-      <w:proofErr w:type="spellEnd"/>
-      <w:r>
-        <w:t xml:space="preserve"> Concurrency Control (MVCC)</w:t>
+        <w:t xml:space="preserve"> I learned that this is called Multiversion Concurrency Control (MVCC)</w:t>
       </w:r>
       <w:r>
         <w:t xml:space="preserve"> </w:t>
@@ -4259,24 +3945,11 @@
     </w:p>
     <w:p>
       <w:r>
-        <w:t xml:space="preserve">I have learned that many databases employ this design or aspects of it, among them: </w:t>
-      </w:r>
-      <w:proofErr w:type="spellStart"/>
-      <w:r>
-        <w:t>RocksDB</w:t>
-      </w:r>
-      <w:proofErr w:type="spellEnd"/>
-      <w:r>
-        <w:t>, CouchDB, PostgreSQL, Apache Cassandra</w:t>
-      </w:r>
-      <w:r>
-        <w:t xml:space="preserve">, </w:t>
-      </w:r>
-      <w:proofErr w:type="spellStart"/>
-      <w:r>
-        <w:t>Datomic</w:t>
-      </w:r>
-      <w:proofErr w:type="spellEnd"/>
+        <w:t>I have learned that many databases employ this design or aspects of it, among them: RocksDB, CouchDB, PostgreSQL, Apache Cassandra</w:t>
+      </w:r>
+      <w:r>
+        <w:t>, Datomic</w:t>
+      </w:r>
       <w:r>
         <w:t>…</w:t>
       </w:r>
@@ -4291,11 +3964,9 @@
       </w:pPr>
       <w:bookmarkStart w:id="9" w:name="_BTrees"/>
       <w:bookmarkEnd w:id="9"/>
-      <w:proofErr w:type="spellStart"/>
       <w:r>
         <w:t>BTrees</w:t>
       </w:r>
-      <w:proofErr w:type="spellEnd"/>
     </w:p>
     <w:p>
       <w:pPr>
@@ -4304,42 +3975,13 @@
         </w:rPr>
       </w:pPr>
       <w:r>
-        <w:t xml:space="preserve">I decided to do a little bit of research on </w:t>
-      </w:r>
-      <w:proofErr w:type="spellStart"/>
-      <w:r>
-        <w:t>BTrees</w:t>
-      </w:r>
-      <w:proofErr w:type="spellEnd"/>
-      <w:r>
-        <w:t xml:space="preserve"> as my memory wasn’t fresh from when this was mentioned in university classes. </w:t>
+        <w:t xml:space="preserve">I decided to do a little bit of research on BTrees as my memory wasn’t fresh from when this was mentioned in university classes. </w:t>
       </w:r>
       <w:r>
         <w:t xml:space="preserve">I now understand that </w:t>
       </w:r>
-      <w:proofErr w:type="spellStart"/>
-      <w:r>
-        <w:t>BTrees</w:t>
-      </w:r>
-      <w:proofErr w:type="spellEnd"/>
-      <w:r>
-        <w:t xml:space="preserve"> are self-balancing tree data structures that try to minimize tree depth, therefore </w:t>
-      </w:r>
-      <w:proofErr w:type="spellStart"/>
-      <w:r>
-        <w:t>BTrees</w:t>
-      </w:r>
-      <w:proofErr w:type="spellEnd"/>
-      <w:r>
-        <w:t xml:space="preserve"> are very wide trees. The main benefit of </w:t>
-      </w:r>
-      <w:proofErr w:type="spellStart"/>
-      <w:r>
-        <w:t>BTrees</w:t>
-      </w:r>
-      <w:proofErr w:type="spellEnd"/>
-      <w:r>
-        <w:t xml:space="preserve"> is that disk access times are minimized as much as possible </w:t>
+      <w:r>
+        <w:t xml:space="preserve">BTrees are self-balancing tree data structures that try to minimize tree depth, therefore BTrees are very wide trees. The main benefit of BTrees is that disk access times are minimized as much as possible </w:t>
       </w:r>
       <w:hyperlink w:anchor="_BTrees" w:history="1">
         <w:r>
@@ -4362,15 +4004,7 @@
         </w:r>
       </w:hyperlink>
       <w:r>
-        <w:t xml:space="preserve"> and since disk access time is significantly slower compared to main memory access time, this means that operating data on </w:t>
-      </w:r>
-      <w:proofErr w:type="spellStart"/>
-      <w:r>
-        <w:t>BTrees</w:t>
-      </w:r>
-      <w:proofErr w:type="spellEnd"/>
-      <w:r>
-        <w:t xml:space="preserve"> is significantly quicker in comparison to other Tree data structures like Binary Search Trees.</w:t>
+        <w:t xml:space="preserve"> and since disk access time is significantly slower compared to main memory access time, this means that operating data on BTrees is significantly quicker in comparison to other Tree data structures like Binary Search Trees.</w:t>
       </w:r>
       <w:bookmarkStart w:id="10" w:name="_Development_Methodology,_Design,"/>
       <w:bookmarkEnd w:id="10"/>
@@ -4471,65 +4105,53 @@
       <w:r>
         <w:t xml:space="preserve">Figure </w:t>
       </w:r>
-      <w:r>
-        <w:fldChar w:fldCharType="begin"/>
-      </w:r>
-      <w:r>
-        <w:instrText xml:space="preserve"> SEQ Figure \* ARABIC </w:instrText>
-      </w:r>
-      <w:r>
-        <w:fldChar w:fldCharType="separate"/>
-      </w:r>
+      <w:fldSimple w:instr=" SEQ Figure \* ARABIC ">
+        <w:r>
+          <w:rPr>
+            <w:noProof/>
+          </w:rPr>
+          <w:t>1</w:t>
+        </w:r>
+      </w:fldSimple>
+      <w:r>
+        <w:t>: Key Value Database Design</w:t>
+      </w:r>
+    </w:p>
+    <w:p>
+      <w:r>
+        <w:t xml:space="preserve">The above diagram illustrates the first major Milestone which would be to achieve a Key-Storage </w:t>
+      </w:r>
+      <w:r>
+        <w:t xml:space="preserve">database with a server. Initially it would be memory only but then it would expand to have a log and it would </w:t>
+      </w:r>
+      <w:proofErr w:type="gramStart"/>
+      <w:r>
+        <w:t>actually write</w:t>
+      </w:r>
+      <w:proofErr w:type="gramEnd"/>
+      <w:r>
+        <w:t xml:space="preserve"> to disk. Afterwards, maybe a crash recovery functionality could be implemented.</w:t>
+      </w:r>
+      <w:r>
+        <w:br/>
+        <w:t>Even though this diagram follows the UML format, in comparison to Java in Rust separate Classes don’t exist in the traditional sense i.e. how they exist in Java and C++. Instead, this diagram represents a separate Rust “module” which is a separate file where function definitions are found but the main database object is found in the Server module which holds the main class. The idea being that one can use function implementation from the modules to act on the variables that live in the main (Server module).</w:t>
+      </w:r>
+    </w:p>
+    <w:p/>
+    <w:p>
+      <w:pPr>
+        <w:pStyle w:val="Heading1"/>
+      </w:pPr>
+      <w:r>
+        <w:lastRenderedPageBreak/>
+        <w:t>Semester 2:</w:t>
+      </w:r>
+    </w:p>
+    <w:p>
       <w:r>
         <w:rPr>
           <w:noProof/>
         </w:rPr>
-        <w:t>1</w:t>
-      </w:r>
-      <w:r>
-        <w:rPr>
-          <w:noProof/>
-        </w:rPr>
-        <w:fldChar w:fldCharType="end"/>
-      </w:r>
-      <w:r>
-        <w:t>: Key Value Database Design</w:t>
-      </w:r>
-    </w:p>
-    <w:p>
-      <w:r>
-        <w:t xml:space="preserve">The above diagram illustrates the first major Milestone which would be to achieve a Key-Storage </w:t>
-      </w:r>
-      <w:r>
-        <w:t xml:space="preserve">database with a server. Initially it would be memory only but then it would expand to have a log and it would </w:t>
-      </w:r>
-      <w:proofErr w:type="gramStart"/>
-      <w:r>
-        <w:t>actually write</w:t>
-      </w:r>
-      <w:proofErr w:type="gramEnd"/>
-      <w:r>
-        <w:t xml:space="preserve"> to disk. Afterwards, maybe a crash recovery functionality could be implemented.</w:t>
-      </w:r>
-      <w:r>
-        <w:br/>
-        <w:t>Even though this diagram follows the UML format, in comparison to Java in Rust separate Classes don’t exist in the traditional sense i.e. how they exist in Java and C++. Instead, this diagram represents a separate Rust “module” which is a separate file where function definitions are found but the main database object is found in the Server module which holds the main class. The idea being that one can use function implementation from the modules to act on the variables that live in the main (Server module).</w:t>
-      </w:r>
-    </w:p>
-    <w:p/>
-    <w:p>
-      <w:pPr>
-        <w:pStyle w:val="Heading1"/>
-      </w:pPr>
-      <w:r>
-        <w:lastRenderedPageBreak/>
-        <w:t>Semester 2:</w:t>
-      </w:r>
-      <w:bookmarkStart w:id="11" w:name="_GoBack"/>
-      <w:bookmarkEnd w:id="11"/>
-    </w:p>
-    <w:p>
-      <w:r>
         <w:drawing>
           <wp:inline distT="0" distB="0" distL="0" distR="0" wp14:anchorId="15AADE31" wp14:editId="76871359">
             <wp:extent cx="5731510" cy="4737735"/>
@@ -4567,20 +4189,34 @@
         </w:drawing>
       </w:r>
     </w:p>
+    <w:p>
+      <w:r>
+        <w:t xml:space="preserve">While I was working on modularising my database access functions, I had a big setback for the “setvalue” </w:t>
+      </w:r>
+      <w:r>
+        <w:t>function</w:t>
+      </w:r>
+      <w:r>
+        <w:t xml:space="preserve">. I was modifying it so that nested Maps could be added to the database. My idea for implementing this was to receive a list of the nested Maps and loop through them. I would have a pointer that would keep track of the current BTreeMap, if the map existed then I would change the pointer to it. Otherwise, I would create a new BTreeMap in the DB that is currently in the pointer (i.e. the parent) and then I would change the pointer to the new Map. Unfortunately, for about a week I was unable to figure out how to get the code to work as I was running into multiple Rust-specific issues regarding variable mutability and borrowing. I didn’t realise until I solved it that one would have to borrow the reference to the “main” DB as mutable and do the same thing when getting the nested Maps from the DB. As with most mistakes, in retrospect the answer seems simple but it took me a lot of research, trial and error to come across a solution: I was about to ask my supervisor for help but eventually I stumbled </w:t>
+      </w:r>
+      <w:hyperlink r:id="rId31" w:history="1">
+        <w:r>
+          <w:rPr>
+            <w:rStyle w:val="Hyperlink"/>
+          </w:rPr>
+          <w:t>upon an example of the “Entry” API for Maps in Rust</w:t>
+        </w:r>
+      </w:hyperlink>
+      <w:r>
+        <w:t xml:space="preserve"> which is a design pattern made specifically for conditions like mine i.e. if it exists (Occupied) do this, it doesn’t (Vacant) do this.</w:t>
+      </w:r>
+    </w:p>
     <w:p/>
-    <w:p/>
-    <w:p/>
-    <w:p/>
-    <w:p/>
-    <w:p/>
-    <w:p/>
-    <w:p/>
-    <w:p/>
-    <w:p/>
-    <w:p/>
-    <w:p/>
-    <w:p/>
-    <w:bookmarkStart w:id="12" w:name="_References" w:displacedByCustomXml="next"/>
+    <w:p>
+      <w:bookmarkStart w:id="11" w:name="_References"/>
+      <w:bookmarkEnd w:id="11"/>
+    </w:p>
+    <w:bookmarkStart w:id="12" w:name="_GoBack" w:displacedByCustomXml="next"/>
     <w:bookmarkEnd w:id="12" w:displacedByCustomXml="next"/>
     <w:sdt>
       <w:sdtPr>
@@ -4626,13 +4262,8 @@
                   <w:numId w:val="6"/>
                 </w:numPr>
               </w:pPr>
-              <w:proofErr w:type="spellStart"/>
               <w:r>
-                <w:t>Milanesi</w:t>
-              </w:r>
-              <w:proofErr w:type="spellEnd"/>
-              <w:r>
-                <w:t>, C.</w:t>
+                <w:t>Milanesi, C.</w:t>
               </w:r>
               <w:r>
                 <w:t xml:space="preserve"> </w:t>
@@ -4651,18 +4282,16 @@
                 </w:rPr>
                 <w:t xml:space="preserve">. </w:t>
               </w:r>
-              <w:proofErr w:type="spellStart"/>
               <w:r>
                 <w:t>Apress</w:t>
               </w:r>
-              <w:proofErr w:type="spellEnd"/>
               <w:r>
                 <w:t>. 2018.</w:t>
               </w:r>
               <w:r>
                 <w:br/>
               </w:r>
-              <w:hyperlink r:id="rId31" w:history="1">
+              <w:hyperlink r:id="rId32" w:history="1">
                 <w:r>
                   <w:rPr>
                     <w:rStyle w:val="Hyperlink"/>
@@ -4683,13 +4312,8 @@
                   <w:iCs/>
                 </w:rPr>
               </w:pPr>
-              <w:proofErr w:type="spellStart"/>
               <w:r>
-                <w:t>BinaryAdventure</w:t>
-              </w:r>
-              <w:proofErr w:type="spellEnd"/>
-              <w:r>
-                <w:t xml:space="preserve">. </w:t>
+                <w:t xml:space="preserve">BinaryAdventure. </w:t>
               </w:r>
               <w:r>
                 <w:rPr>
@@ -4713,7 +4337,7 @@
               <w:r>
                 <w:br/>
               </w:r>
-              <w:hyperlink r:id="rId32" w:history="1">
+              <w:hyperlink r:id="rId33" w:history="1">
                 <w:r>
                   <w:rPr>
                     <w:rStyle w:val="Hyperlink"/>
@@ -4741,37 +4365,12 @@
       <w:r>
         <w:t xml:space="preserve">Rust. </w:t>
       </w:r>
-      <w:proofErr w:type="spellStart"/>
       <w:r>
         <w:rPr>
           <w:i/>
           <w:iCs/>
         </w:rPr>
-        <w:t>RustFest</w:t>
-      </w:r>
-      <w:proofErr w:type="spellEnd"/>
-      <w:r>
-        <w:rPr>
-          <w:i/>
-          <w:iCs/>
-        </w:rPr>
-        <w:t xml:space="preserve"> Zürich 2017 - </w:t>
-      </w:r>
-      <w:proofErr w:type="spellStart"/>
-      <w:r>
-        <w:rPr>
-          <w:i/>
-          <w:iCs/>
-        </w:rPr>
-        <w:t>Tokio</w:t>
-      </w:r>
-      <w:proofErr w:type="spellEnd"/>
-      <w:r>
-        <w:rPr>
-          <w:i/>
-          <w:iCs/>
-        </w:rPr>
-        <w:t>: How we hit 88mph by Alex Crichton</w:t>
+        <w:t>RustFest Zürich 2017 - Tokio: How we hit 88mph by Alex Crichton</w:t>
       </w:r>
       <w:r>
         <w:t>.</w:t>
@@ -4801,7 +4400,7 @@
       <w:r>
         <w:br/>
       </w:r>
-      <w:hyperlink r:id="rId33" w:history="1">
+      <w:hyperlink r:id="rId34" w:history="1">
         <w:r>
           <w:rPr>
             <w:rStyle w:val="Hyperlink"/>
@@ -4818,13 +4417,8 @@
           <w:numId w:val="6"/>
         </w:numPr>
       </w:pPr>
-      <w:proofErr w:type="spellStart"/>
-      <w:r>
-        <w:t>Klabnik</w:t>
-      </w:r>
-      <w:proofErr w:type="spellEnd"/>
-      <w:r>
-        <w:t xml:space="preserve"> S. </w:t>
+      <w:r>
+        <w:t xml:space="preserve">Klabnik S. </w:t>
       </w:r>
       <w:r>
         <w:t xml:space="preserve">Nichols C. </w:t>
@@ -4853,7 +4447,7 @@
       <w:r>
         <w:br/>
       </w:r>
-      <w:hyperlink r:id="rId34" w:history="1">
+      <w:hyperlink r:id="rId35" w:history="1">
         <w:r>
           <w:rPr>
             <w:rStyle w:val="Hyperlink"/>
@@ -4870,21 +4464,11 @@
           <w:numId w:val="6"/>
         </w:numPr>
       </w:pPr>
-      <w:proofErr w:type="spellStart"/>
-      <w:r>
-        <w:t>Siddon</w:t>
-      </w:r>
-      <w:proofErr w:type="spellEnd"/>
-      <w:r>
-        <w:t xml:space="preserve"> T. </w:t>
-      </w:r>
-      <w:proofErr w:type="spellStart"/>
-      <w:r>
-        <w:t>TiKV</w:t>
-      </w:r>
-      <w:proofErr w:type="spellEnd"/>
-      <w:r>
-        <w:t xml:space="preserve"> - building a distributed key-value store with Rust</w:t>
+      <w:r>
+        <w:t xml:space="preserve">Siddon T. </w:t>
+      </w:r>
+      <w:r>
+        <w:t>TiKV - building a distributed key-value store with Rust</w:t>
       </w:r>
       <w:r>
         <w:t>. FOSDEM. 2018. Retrieved on the 30</w:t>
@@ -4901,7 +4485,7 @@
       <w:r>
         <w:br/>
       </w:r>
-      <w:hyperlink r:id="rId35" w:history="1">
+      <w:hyperlink r:id="rId36" w:history="1">
         <w:r>
           <w:rPr>
             <w:rStyle w:val="Hyperlink"/>
@@ -4918,11 +4502,9 @@
           <w:numId w:val="6"/>
         </w:numPr>
       </w:pPr>
-      <w:proofErr w:type="spellStart"/>
       <w:r>
         <w:t>Goossaert</w:t>
       </w:r>
-      <w:proofErr w:type="spellEnd"/>
       <w:r>
         <w:t xml:space="preserve">. E. </w:t>
       </w:r>
@@ -4934,15 +4516,7 @@
         <w:t>Implementing a Key-Value Store</w:t>
       </w:r>
       <w:r>
-        <w:t xml:space="preserve">. </w:t>
-      </w:r>
-      <w:proofErr w:type="spellStart"/>
-      <w:r>
-        <w:t>codeCapsule</w:t>
-      </w:r>
-      <w:proofErr w:type="spellEnd"/>
-      <w:r>
-        <w:t>. 2017. Retrieved on the 1</w:t>
+        <w:t>. codeCapsule. 2017. Retrieved on the 1</w:t>
       </w:r>
       <w:r>
         <w:rPr>
@@ -4956,7 +4530,7 @@
       <w:r>
         <w:br/>
       </w:r>
-      <w:hyperlink r:id="rId36" w:history="1">
+      <w:hyperlink r:id="rId37" w:history="1">
         <w:r>
           <w:rPr>
             <w:rStyle w:val="Hyperlink"/>
@@ -4980,38 +4554,24 @@
       <w:r>
         <w:t xml:space="preserve"> </w:t>
       </w:r>
-      <w:proofErr w:type="spellStart"/>
-      <w:r>
-        <w:t>Borthakur</w:t>
-      </w:r>
-      <w:proofErr w:type="spellEnd"/>
+      <w:r>
+        <w:t xml:space="preserve">Borthakur </w:t>
+      </w:r>
+      <w:r>
+        <w:t xml:space="preserve">D. </w:t>
+      </w:r>
+      <w:r>
+        <w:t>et al.</w:t>
+      </w:r>
       <w:r>
         <w:t xml:space="preserve"> </w:t>
       </w:r>
-      <w:r>
-        <w:t xml:space="preserve">D. </w:t>
-      </w:r>
-      <w:r>
-        <w:t>et al.</w:t>
-      </w:r>
-      <w:r>
-        <w:t xml:space="preserve"> </w:t>
-      </w:r>
-      <w:proofErr w:type="spellStart"/>
       <w:r>
         <w:rPr>
           <w:i/>
           <w:iCs/>
         </w:rPr>
-        <w:t>RocksDB</w:t>
-      </w:r>
-      <w:proofErr w:type="spellEnd"/>
-      <w:r>
-        <w:rPr>
-          <w:i/>
-          <w:iCs/>
-        </w:rPr>
-        <w:t xml:space="preserve"> Basics</w:t>
+        <w:t>RocksDB Basics</w:t>
       </w:r>
       <w:r>
         <w:rPr>
@@ -5041,7 +4601,7 @@
       <w:r>
         <w:br/>
       </w:r>
-      <w:hyperlink r:id="rId37" w:history="1">
+      <w:hyperlink r:id="rId38" w:history="1">
         <w:r>
           <w:rPr>
             <w:rStyle w:val="Hyperlink"/>
@@ -5073,15 +4633,7 @@
         <w:t>The ACID Database Model.</w:t>
       </w:r>
       <w:r>
-        <w:t xml:space="preserve"> </w:t>
-      </w:r>
-      <w:proofErr w:type="spellStart"/>
-      <w:r>
-        <w:t>Lifewire</w:t>
-      </w:r>
-      <w:proofErr w:type="spellEnd"/>
-      <w:r>
-        <w:t>. 2019. Retrieved on the 13</w:t>
+        <w:t xml:space="preserve"> Lifewire. 2019. Retrieved on the 13</w:t>
       </w:r>
       <w:r>
         <w:rPr>
@@ -5095,7 +4647,7 @@
       <w:r>
         <w:br/>
       </w:r>
-      <w:hyperlink r:id="rId38" w:history="1">
+      <w:hyperlink r:id="rId39" w:history="1">
         <w:r>
           <w:rPr>
             <w:rStyle w:val="Hyperlink"/>
@@ -5141,7 +4693,7 @@
       <w:r>
         <w:br/>
       </w:r>
-      <w:hyperlink r:id="rId39" w:history="1">
+      <w:hyperlink r:id="rId40" w:history="1">
         <w:r>
           <w:rPr>
             <w:rStyle w:val="Hyperlink"/>
@@ -5182,13 +4734,8 @@
         </w:rPr>
         <w:t xml:space="preserve"> </w:t>
       </w:r>
-      <w:proofErr w:type="spellStart"/>
-      <w:r>
-        <w:t>NotDot</w:t>
-      </w:r>
-      <w:proofErr w:type="spellEnd"/>
-      <w:r>
-        <w:t>.</w:t>
+      <w:r>
+        <w:t>NotDot.</w:t>
       </w:r>
       <w:r>
         <w:rPr>
@@ -5215,7 +4762,7 @@
       <w:r>
         <w:br/>
       </w:r>
-      <w:hyperlink r:id="rId40" w:history="1">
+      <w:hyperlink r:id="rId41" w:history="1">
         <w:r>
           <w:rPr>
             <w:rStyle w:val="Hyperlink"/>
@@ -5254,31 +4801,7 @@
           <w:u w:val="none"/>
           <w:lang w:val="fr-FR"/>
         </w:rPr>
-        <w:t xml:space="preserve"> Documentation: 7.1: Multi-Version </w:t>
-      </w:r>
-      <w:proofErr w:type="spellStart"/>
-      <w:r>
-        <w:rPr>
-          <w:rStyle w:val="Hyperlink"/>
-          <w:i/>
-          <w:iCs/>
-          <w:color w:val="auto"/>
-          <w:u w:val="none"/>
-          <w:lang w:val="fr-FR"/>
-        </w:rPr>
-        <w:t>Concurrency</w:t>
-      </w:r>
-      <w:proofErr w:type="spellEnd"/>
-      <w:r>
-        <w:rPr>
-          <w:rStyle w:val="Hyperlink"/>
-          <w:i/>
-          <w:iCs/>
-          <w:color w:val="auto"/>
-          <w:u w:val="none"/>
-          <w:lang w:val="fr-FR"/>
-        </w:rPr>
-        <w:t xml:space="preserve"> Contro</w:t>
+        <w:t xml:space="preserve"> Documentation: 7.1: Multi-Version Concurrency Contro</w:t>
       </w:r>
       <w:r>
         <w:rPr>
@@ -5316,7 +4839,7 @@
         </w:rPr>
         <w:br/>
       </w:r>
-      <w:hyperlink r:id="rId41" w:history="1">
+      <w:hyperlink r:id="rId42" w:history="1">
         <w:r>
           <w:rPr>
             <w:rStyle w:val="Hyperlink"/>
@@ -5343,16 +4866,11 @@
       <w:r>
         <w:t xml:space="preserve">. </w:t>
       </w:r>
-      <w:proofErr w:type="spellStart"/>
       <w:r>
         <w:t>TutorialsP</w:t>
       </w:r>
       <w:r>
-        <w:t>oint</w:t>
-      </w:r>
-      <w:proofErr w:type="spellEnd"/>
-      <w:r>
-        <w:t xml:space="preserve">. </w:t>
+        <w:t xml:space="preserve">oint. </w:t>
       </w:r>
       <w:r>
         <w:rPr>
@@ -5365,7 +4883,7 @@
       <w:r>
         <w:br/>
       </w:r>
-      <w:hyperlink r:id="rId42" w:history="1">
+      <w:hyperlink r:id="rId43" w:history="1">
         <w:r>
           <w:rPr>
             <w:rStyle w:val="Hyperlink"/>
@@ -5401,15 +4919,7 @@
         <w:t>.</w:t>
       </w:r>
       <w:r>
-        <w:t xml:space="preserve"> </w:t>
-      </w:r>
-      <w:proofErr w:type="spellStart"/>
-      <w:r>
-        <w:t>GeeksforGeeks</w:t>
-      </w:r>
-      <w:proofErr w:type="spellEnd"/>
-      <w:r>
-        <w:t>. 2013. Retrieved on the 18</w:t>
+        <w:t xml:space="preserve"> GeeksforGeeks. 2013. Retrieved on the 18</w:t>
       </w:r>
       <w:r>
         <w:rPr>
@@ -5423,7 +4933,7 @@
       <w:r>
         <w:br/>
       </w:r>
-      <w:hyperlink r:id="rId43" w:history="1">
+      <w:hyperlink r:id="rId44" w:history="1">
         <w:r>
           <w:rPr>
             <w:rStyle w:val="Hyperlink"/>
@@ -5433,7 +4943,7 @@
       </w:hyperlink>
     </w:p>
     <w:sectPr>
-      <w:footerReference w:type="default" r:id="rId44"/>
+      <w:footerReference w:type="default" r:id="rId45"/>
       <w:pgSz w:w="11906" w:h="16838"/>
       <w:pgMar w:top="1440" w:right="1440" w:bottom="1440" w:left="1440" w:header="708" w:footer="708" w:gutter="0"/>
       <w:pgNumType w:start="0"/>
@@ -7633,6 +7143,7 @@
     <w:rsid w:val="008066A9"/>
     <w:rsid w:val="009F5674"/>
     <w:rsid w:val="00AF08BE"/>
+    <w:rsid w:val="00C66D4F"/>
     <w:rsid w:val="00D86150"/>
     <w:rsid w:val="00E50A05"/>
   </w:rsids>
@@ -8420,7 +7931,7 @@
 </file>
 
 <file path=customXml/itemProps2.xml><?xml version="1.0" encoding="utf-8"?>
-<ds:datastoreItem xmlns:ds="http://schemas.openxmlformats.org/officeDocument/2006/customXml" ds:itemID="{D3ECAE4F-5ED4-4B76-98E5-7BFE80A57F40}">
+<ds:datastoreItem xmlns:ds="http://schemas.openxmlformats.org/officeDocument/2006/customXml" ds:itemID="{56543EAF-177B-4EFE-9105-E8BEECEEEBBF}">
   <ds:schemaRefs>
     <ds:schemaRef ds:uri="http://schemas.openxmlformats.org/officeDocument/2006/bibliography"/>
   </ds:schemaRefs>

</xml_diff>

<commit_message>
Changed tokio library version used 0.1 => 0.2 and changed the way the tcp connection is made and how the data is handled so that I can manually parse the data. Effectively making it easier to add transactions later and now I can more easily filter my buffer to remove control characters and not have issues with whitespace
</commit_message>
<xml_diff>
--- a/Progression Report Draft.docx
+++ b/Progression Report Draft.docx
@@ -672,11 +672,15 @@
         <w:t> ) is a relatively new</w:t>
       </w:r>
       <w:r>
-        <w:br/>
+        <w:t xml:space="preserve"> </w:t>
+      </w:r>
+      <w:r>
         <w:t>programming language developed by Mozilla. It is intended to allow low</w:t>
       </w:r>
       <w:r>
-        <w:br/>
+        <w:t xml:space="preserve"> </w:t>
+      </w:r>
+      <w:r>
         <w:t>level programming in a "safe" way -- there should be none of the</w:t>
       </w:r>
       <w:r>
@@ -684,7 +688,9 @@
         <w:t>memory errors, undefined behaviour, and race conditions that often</w:t>
       </w:r>
       <w:r>
-        <w:br/>
+        <w:t xml:space="preserve"> </w:t>
+      </w:r>
+      <w:r>
         <w:t>arise in other low level languages like C and C++.</w:t>
       </w:r>
       <w:r>
@@ -695,11 +701,15 @@
         <w:t>Rust enables safe low level programming by making the notion of</w:t>
       </w:r>
       <w:r>
-        <w:br/>
+        <w:t xml:space="preserve"> </w:t>
+      </w:r>
+      <w:r>
         <w:t>"lifetime" explicit in programs. A lifetime tracks the parts of a</w:t>
       </w:r>
       <w:r>
-        <w:br/>
+        <w:t xml:space="preserve"> </w:t>
+      </w:r>
+      <w:r>
         <w:t>program that have access to a piece of memory, preventing errors such</w:t>
       </w:r>
       <w:r>
@@ -707,7 +717,9 @@
         <w:t>as "use after free" and accessing memory on stack frames that have</w:t>
       </w:r>
       <w:r>
-        <w:br/>
+        <w:t xml:space="preserve"> </w:t>
+      </w:r>
+      <w:r>
         <w:t>been deallocated. Lifetimes also enable race free concurrency.</w:t>
       </w:r>
       <w:r>
@@ -724,17 +736,29 @@
         <w:t xml:space="preserve"> of this project is to use Rust to implement a simple database</w:t>
       </w:r>
       <w:r>
-        <w:br/>
+        <w:t xml:space="preserve"> </w:t>
+      </w:r>
+      <w:r>
         <w:t>server in order to gain experience in how Rust's features help or</w:t>
       </w:r>
       <w:r>
-        <w:br/>
+        <w:t xml:space="preserve"> </w:t>
+      </w:r>
+      <w:r>
         <w:t>hinder safe systems programming.</w:t>
       </w:r>
     </w:p>
     <w:p>
       <w:r>
-        <w:t>Lastly, through this project I hope to learn more about how databases work: learn how they are implemented at a low level and understand why certain decisions are made for certain databases i.e.  understand the design decisions behind many different databases.</w:t>
+        <w:t>Lastly, through this project I hope to learn more about how databases work: learn how they are</w:t>
+      </w:r>
+      <w:r>
+        <w:t xml:space="preserve"> </w:t>
+      </w:r>
+      <w:bookmarkStart w:id="0" w:name="_GoBack"/>
+      <w:bookmarkEnd w:id="0"/>
+      <w:r>
+        <w:t>implemented at a low level and understand why certain decisions are made for certain databases i.e.  understand the design decisions behind many different databases.</w:t>
       </w:r>
     </w:p>
     <w:p>
@@ -879,7 +903,6 @@
         <w:pStyle w:val="Heading1"/>
       </w:pPr>
       <w:r>
-        <w:lastRenderedPageBreak/>
         <w:t>Project Plan</w:t>
       </w:r>
     </w:p>
@@ -959,6 +982,7 @@
           </w:tcPr>
           <w:p>
             <w:r>
+              <w:lastRenderedPageBreak/>
               <w:t>26/09/19</w:t>
             </w:r>
           </w:p>
@@ -1454,7 +1478,6 @@
         </w:numPr>
       </w:pPr>
       <w:r>
-        <w:lastRenderedPageBreak/>
         <w:t>Learn about Rust’s Tokio Library</w:t>
       </w:r>
     </w:p>
@@ -1527,6 +1550,7 @@
         </w:numPr>
       </w:pPr>
       <w:r>
+        <w:lastRenderedPageBreak/>
         <w:t xml:space="preserve"> Implement a simple key-value storage system into the server made at 2.d.</w:t>
       </w:r>
     </w:p>
@@ -1622,15 +1646,7 @@
         <w:t>The steps laid out above are but guidelines only. As I have already discovered, some of the steps can be done before others depending on what I find and how my development goes.</w:t>
       </w:r>
       <w:r>
-        <w:t xml:space="preserve"> Lastly, if the implementation of </w:t>
-      </w:r>
-      <w:proofErr w:type="gramStart"/>
-      <w:r>
-        <w:t>all of</w:t>
-      </w:r>
-      <w:proofErr w:type="gramEnd"/>
-      <w:r>
-        <w:t xml:space="preserve"> the above is completed successfully, I could take on the challenge of making a relational type of database.</w:t>
+        <w:t xml:space="preserve"> Lastly, if the implementation of all of the above is completed successfully, I could take on the challenge of making a relational type of database.</w:t>
       </w:r>
     </w:p>
     <w:p>
@@ -1966,8 +1982,8 @@
           </mc:Fallback>
         </mc:AlternateContent>
       </w:r>
-      <w:bookmarkStart w:id="0" w:name="_MON_1635078376"/>
-      <w:bookmarkEnd w:id="0"/>
+      <w:bookmarkStart w:id="1" w:name="_MON_1635078376"/>
+      <w:bookmarkEnd w:id="1"/>
       <w:r>
         <w:object w:dxaOrig="9026" w:dyaOrig="6352" w14:anchorId="11FDE486">
           <v:shapetype id="_x0000_t75" coordsize="21600,21600" o:spt="75" o:preferrelative="t" path="m@4@5l@4@11@9@11@9@5xe" filled="f" stroked="f">
@@ -1989,10 +2005,10 @@
             <v:path o:extrusionok="f" gradientshapeok="t" o:connecttype="rect"/>
             <o:lock v:ext="edit" aspectratio="t"/>
           </v:shapetype>
-          <v:shape id="_x0000_i1025" type="#_x0000_t75" style="width:420pt;height:291.75pt" o:ole="">
+          <v:shape id="_x0000_i1057" type="#_x0000_t75" style="width:420pt;height:291.75pt" o:ole="">
             <v:imagedata r:id="rId12" o:title="" cropbottom="5231f" cropright="4572f"/>
           </v:shape>
-          <o:OLEObject Type="Embed" ProgID="Word.OpenDocumentText.12" ShapeID="_x0000_i1025" DrawAspect="Content" ObjectID="_1642855605" r:id="rId13"/>
+          <o:OLEObject Type="Embed" ProgID="Word.OpenDocumentText.12" ShapeID="_x0000_i1057" DrawAspect="Content" ObjectID="_1643469689" r:id="rId13"/>
         </w:object>
       </w:r>
     </w:p>
@@ -2004,27 +2020,14 @@
       <w:r>
         <w:t xml:space="preserve">Snippet </w:t>
       </w:r>
-      <w:r>
-        <w:fldChar w:fldCharType="begin"/>
-      </w:r>
-      <w:r>
-        <w:instrText xml:space="preserve"> SEQ Snippet \* ARABIC </w:instrText>
-      </w:r>
-      <w:r>
-        <w:fldChar w:fldCharType="separate"/>
-      </w:r>
-      <w:r>
-        <w:rPr>
-          <w:noProof/>
-        </w:rPr>
-        <w:t>1</w:t>
-      </w:r>
-      <w:r>
-        <w:rPr>
-          <w:noProof/>
-        </w:rPr>
-        <w:fldChar w:fldCharType="end"/>
-      </w:r>
+      <w:fldSimple w:instr=" SEQ Snippet \* ARABIC ">
+        <w:r>
+          <w:rPr>
+            <w:noProof/>
+          </w:rPr>
+          <w:t>1</w:t>
+        </w:r>
+      </w:fldSimple>
       <w:r>
         <w:t>: Function to remove a character from a String</w:t>
       </w:r>
@@ -2188,14 +2191,14 @@
           </mc:Fallback>
         </mc:AlternateContent>
       </w:r>
-      <w:bookmarkStart w:id="1" w:name="_MON_1635078503"/>
-      <w:bookmarkEnd w:id="1"/>
+      <w:bookmarkStart w:id="2" w:name="_MON_1635078503"/>
+      <w:bookmarkEnd w:id="2"/>
       <w:r>
         <w:object w:dxaOrig="9026" w:dyaOrig="4688" w14:anchorId="1262D5F2">
-          <v:shape id="_x0000_i1026" type="#_x0000_t75" style="width:436.5pt;height:210.75pt" o:ole="">
+          <v:shape id="_x0000_i1058" type="#_x0000_t75" style="width:436.5pt;height:210.75pt" o:ole="">
             <v:imagedata r:id="rId14" o:title="" cropbottom="6700f" cropright="2177f"/>
           </v:shape>
-          <o:OLEObject Type="Embed" ProgID="Word.OpenDocumentText.12" ShapeID="_x0000_i1026" DrawAspect="Content" ObjectID="_1642855606" r:id="rId15"/>
+          <o:OLEObject Type="Embed" ProgID="Word.OpenDocumentText.12" ShapeID="_x0000_i1058" DrawAspect="Content" ObjectID="_1643469690" r:id="rId15"/>
         </w:object>
       </w:r>
     </w:p>
@@ -2207,27 +2210,14 @@
       <w:r>
         <w:t xml:space="preserve">Snippet </w:t>
       </w:r>
-      <w:r>
-        <w:fldChar w:fldCharType="begin"/>
-      </w:r>
-      <w:r>
-        <w:instrText xml:space="preserve"> SEQ Snippet \* ARABIC </w:instrText>
-      </w:r>
-      <w:r>
-        <w:fldChar w:fldCharType="separate"/>
-      </w:r>
-      <w:r>
-        <w:rPr>
-          <w:noProof/>
-        </w:rPr>
-        <w:t>2</w:t>
-      </w:r>
-      <w:r>
-        <w:rPr>
-          <w:noProof/>
-        </w:rPr>
-        <w:fldChar w:fldCharType="end"/>
-      </w:r>
+      <w:fldSimple w:instr=" SEQ Snippet \* ARABIC ">
+        <w:r>
+          <w:rPr>
+            <w:noProof/>
+          </w:rPr>
+          <w:t>2</w:t>
+        </w:r>
+      </w:fldSimple>
       <w:r>
         <w:t>: Saving to the file system</w:t>
       </w:r>
@@ -2294,15 +2284,7 @@
         <w:t>library,</w:t>
       </w:r>
       <w:r>
-        <w:t xml:space="preserve"> so I decided to </w:t>
-      </w:r>
-      <w:proofErr w:type="gramStart"/>
-      <w:r>
-        <w:t>look into</w:t>
-      </w:r>
-      <w:proofErr w:type="gramEnd"/>
-      <w:r>
-        <w:t xml:space="preserve"> it. By following the tutorials in the Tokio documentation I made a simple “Echo” server</w:t>
+        <w:t xml:space="preserve"> so I decided to look into it. By following the tutorials in the Tokio documentation I made a simple “Echo” server</w:t>
       </w:r>
       <w:r>
         <w:t xml:space="preserve"> (v1 on GitLab)</w:t>
@@ -2494,14 +2476,14 @@
           </mc:Fallback>
         </mc:AlternateContent>
       </w:r>
-      <w:bookmarkStart w:id="2" w:name="_MON_1635078739"/>
-      <w:bookmarkEnd w:id="2"/>
+      <w:bookmarkStart w:id="3" w:name="_MON_1635078739"/>
+      <w:bookmarkEnd w:id="3"/>
       <w:r>
         <w:object w:dxaOrig="9026" w:dyaOrig="3468" w14:anchorId="78AC4A35">
-          <v:shape id="_x0000_i1027" type="#_x0000_t75" style="width:424.5pt;height:149.25pt" o:ole="">
+          <v:shape id="_x0000_i1059" type="#_x0000_t75" style="width:424.5pt;height:149.25pt" o:ole="">
             <v:imagedata r:id="rId16" o:title="" cropbottom="9079f" cropright="3919f"/>
           </v:shape>
-          <o:OLEObject Type="Embed" ProgID="Word.OpenDocumentText.12" ShapeID="_x0000_i1027" DrawAspect="Content" ObjectID="_1642855607" r:id="rId17"/>
+          <o:OLEObject Type="Embed" ProgID="Word.OpenDocumentText.12" ShapeID="_x0000_i1059" DrawAspect="Content" ObjectID="_1643469691" r:id="rId17"/>
         </w:object>
       </w:r>
     </w:p>
@@ -2513,30 +2495,14 @@
       <w:r>
         <w:t xml:space="preserve">Snippet </w:t>
       </w:r>
-      <w:r>
-        <w:fldChar w:fldCharType="begin"/>
-      </w:r>
-      <w:r>
-        <w:instrText xml:space="preserve"> SEQ Snippe</w:instrText>
-      </w:r>
-      <w:r>
-        <w:instrText xml:space="preserve">t \* ARABIC </w:instrText>
-      </w:r>
-      <w:r>
-        <w:fldChar w:fldCharType="separate"/>
-      </w:r>
-      <w:r>
-        <w:rPr>
-          <w:noProof/>
-        </w:rPr>
-        <w:t>3</w:t>
-      </w:r>
-      <w:r>
-        <w:rPr>
-          <w:noProof/>
-        </w:rPr>
-        <w:fldChar w:fldCharType="end"/>
-      </w:r>
+      <w:fldSimple w:instr=" SEQ Snippet \* ARABIC ">
+        <w:r>
+          <w:rPr>
+            <w:noProof/>
+          </w:rPr>
+          <w:t>3</w:t>
+        </w:r>
+      </w:fldSimple>
       <w:r>
         <w:t>: The part of the program that echoes back characters by using the copy function from the Tokio library</w:t>
       </w:r>
@@ -2588,8 +2554,8 @@
         <w:t xml:space="preserve"> that would only send back “h” if one pressed the Enter key. Therefore, unlike my previous version, now a user could type “hello” then the Enter key and get “hello” back.</w:t>
       </w:r>
     </w:p>
-    <w:bookmarkStart w:id="3" w:name="_MON_1635078906"/>
-    <w:bookmarkEnd w:id="3"/>
+    <w:bookmarkStart w:id="4" w:name="_MON_1635078906"/>
+    <w:bookmarkEnd w:id="4"/>
     <w:p>
       <w:pPr>
         <w:keepNext/>
@@ -2597,10 +2563,10 @@
       </w:pPr>
       <w:r>
         <w:object w:dxaOrig="9026" w:dyaOrig="2004" w14:anchorId="24DB2053">
-          <v:shape id="_x0000_i1028" type="#_x0000_t75" style="width:414.75pt;height:76.5pt" o:ole="">
+          <v:shape id="_x0000_i1060" type="#_x0000_t75" style="width:414.75pt;height:76.5pt" o:ole="">
             <v:imagedata r:id="rId18" o:title="" cropbottom="15650f" cropright="5334f"/>
           </v:shape>
-          <o:OLEObject Type="Embed" ProgID="Word.OpenDocumentText.12" ShapeID="_x0000_i1028" DrawAspect="Content" ObjectID="_1642855608" r:id="rId19"/>
+          <o:OLEObject Type="Embed" ProgID="Word.OpenDocumentText.12" ShapeID="_x0000_i1060" DrawAspect="Content" ObjectID="_1643469692" r:id="rId19"/>
         </w:object>
       </w:r>
     </w:p>
@@ -2612,27 +2578,14 @@
       <w:r>
         <w:t xml:space="preserve">Snippet </w:t>
       </w:r>
-      <w:r>
-        <w:fldChar w:fldCharType="begin"/>
-      </w:r>
-      <w:r>
-        <w:instrText xml:space="preserve"> SEQ Snippet \* ARABIC </w:instrText>
-      </w:r>
-      <w:r>
-        <w:fldChar w:fldCharType="separate"/>
-      </w:r>
-      <w:r>
-        <w:rPr>
-          <w:noProof/>
-        </w:rPr>
-        <w:t>4</w:t>
-      </w:r>
-      <w:r>
-        <w:rPr>
-          <w:noProof/>
-        </w:rPr>
-        <w:fldChar w:fldCharType="end"/>
-      </w:r>
+      <w:fldSimple w:instr=" SEQ Snippet \* ARABIC ">
+        <w:r>
+          <w:rPr>
+            <w:noProof/>
+          </w:rPr>
+          <w:t>4</w:t>
+        </w:r>
+      </w:fldSimple>
       <w:r>
         <w:t>: The only changes to be made compared to the previous Snippet, notice the use of the LinesCodec</w:t>
       </w:r>
@@ -2906,107 +2859,14 @@
           </mc:Fallback>
         </mc:AlternateContent>
       </w:r>
-      <w:bookmarkStart w:id="4" w:name="_MON_1635079069"/>
-      <w:bookmarkEnd w:id="4"/>
+      <w:bookmarkStart w:id="5" w:name="_MON_1635079069"/>
+      <w:bookmarkEnd w:id="5"/>
       <w:r>
         <w:object w:dxaOrig="9026" w:dyaOrig="4688" w14:anchorId="09D409AA">
-          <v:shape id="_x0000_i1029" type="#_x0000_t75" style="width:409.5pt;height:209.25pt" o:ole="">
+          <v:shape id="_x0000_i1061" type="#_x0000_t75" style="width:409.5pt;height:209.25pt" o:ole="">
             <v:imagedata r:id="rId20" o:title="" cropbottom="7119f" cropright="6096f"/>
           </v:shape>
-          <o:OLEObject Type="Embed" ProgID="Word.OpenDocumentText.12" ShapeID="_x0000_i1029" DrawAspect="Content" ObjectID="_1642855609" r:id="rId21"/>
-        </w:object>
-      </w:r>
-    </w:p>
-    <w:p>
-      <w:pPr>
-        <w:pStyle w:val="Caption"/>
-        <w:jc w:val="center"/>
-      </w:pPr>
-      <w:r>
-        <w:t xml:space="preserve">Snippet </w:t>
-      </w:r>
-      <w:r>
-        <w:fldChar w:fldCharType="begin"/>
-      </w:r>
-      <w:r>
-        <w:instrText xml:space="preserve"> SEQ Snippet \* ARABIC </w:instrText>
-      </w:r>
-      <w:r>
-        <w:fldChar w:fldCharType="separate"/>
-      </w:r>
-      <w:r>
-        <w:rPr>
-          <w:noProof/>
-        </w:rPr>
-        <w:t>5</w:t>
-      </w:r>
-      <w:r>
-        <w:rPr>
-          <w:noProof/>
-        </w:rPr>
-        <w:fldChar w:fldCharType="end"/>
-      </w:r>
-      <w:r>
-        <w:t>: The ThreadPool I implemented to learn about Atomic Reference Counters and Mutexes</w:t>
-      </w:r>
-    </w:p>
-    <w:p>
-      <w:r>
-        <w:t>Using the knowledge I gained, I implemented a counter variable into my “Echo” server</w:t>
-      </w:r>
-      <w:r>
-        <w:t xml:space="preserve"> (</w:t>
-      </w:r>
-      <w:r>
-        <w:t>called “</w:t>
-      </w:r>
-      <w:r>
-        <w:t>counter server</w:t>
-      </w:r>
-      <w:r>
-        <w:t>”</w:t>
-      </w:r>
-      <w:r>
-        <w:t xml:space="preserve"> on GitLab)</w:t>
-      </w:r>
-      <w:r>
-        <w:t xml:space="preserve"> using the Arc and Mutex Objects so that when multiple clients connected over a system like “telnet” one could modify the value and another could read it and the changes the former made were reflected in the latter’s terminal</w:t>
-      </w:r>
-      <w:r>
-        <w:t xml:space="preserve"> (Snippets 6 &amp; 7)</w:t>
-      </w:r>
-      <w:r>
-        <w:t xml:space="preserve">. </w:t>
-      </w:r>
-      <w:r>
-        <w:t>The</w:t>
-      </w:r>
-      <w:r>
-        <w:t>re</w:t>
-      </w:r>
-      <w:r>
-        <w:t xml:space="preserve"> were three possible actions a connected client could take: read the variable, increment the variable and decrement the variable by typing “read”, “increment” and “decrement” respectively</w:t>
-      </w:r>
-      <w:r>
-        <w:t xml:space="preserve"> (Snippet 8)</w:t>
-      </w:r>
-      <w:r>
-        <w:t>.</w:t>
-      </w:r>
-    </w:p>
-    <w:bookmarkStart w:id="5" w:name="_MON_1635061154"/>
-    <w:bookmarkEnd w:id="5"/>
-    <w:p>
-      <w:pPr>
-        <w:keepNext/>
-        <w:jc w:val="center"/>
-      </w:pPr>
-      <w:r>
-        <w:object w:dxaOrig="9026" w:dyaOrig="2492" w14:anchorId="3847A305">
-          <v:shape id="_x0000_i1030" type="#_x0000_t75" style="width:333.75pt;height:102.75pt" o:ole="">
-            <v:imagedata r:id="rId22" o:title="" cropbottom="11449f" cropright="17092f"/>
-          </v:shape>
-          <o:OLEObject Type="Embed" ProgID="Word.OpenDocumentText.12" ShapeID="_x0000_i1030" DrawAspect="Content" ObjectID="_1642855610" r:id="rId23"/>
+          <o:OLEObject Type="Embed" ProgID="Word.OpenDocumentText.12" ShapeID="_x0000_i1061" DrawAspect="Content" ObjectID="_1643469693" r:id="rId21"/>
         </w:object>
       </w:r>
     </w:p>
@@ -3023,15 +2883,58 @@
           <w:rPr>
             <w:noProof/>
           </w:rPr>
-          <w:t>6</w:t>
+          <w:t>5</w:t>
         </w:r>
       </w:fldSimple>
       <w:r>
-        <w:t>: Adding the counter variable wrapped in a Mutex</w:t>
-      </w:r>
-    </w:p>
-    <w:p/>
-    <w:bookmarkStart w:id="6" w:name="_MON_1635079220"/>
+        <w:t>: The ThreadPool I implemented to learn about Atomic Reference Counters and Mutexes</w:t>
+      </w:r>
+    </w:p>
+    <w:p>
+      <w:r>
+        <w:t>Using the knowledge I gained, I implemented a counter variable into my “Echo” server</w:t>
+      </w:r>
+      <w:r>
+        <w:t xml:space="preserve"> (</w:t>
+      </w:r>
+      <w:r>
+        <w:t>called “</w:t>
+      </w:r>
+      <w:r>
+        <w:t>counter server</w:t>
+      </w:r>
+      <w:r>
+        <w:t>”</w:t>
+      </w:r>
+      <w:r>
+        <w:t xml:space="preserve"> on GitLab)</w:t>
+      </w:r>
+      <w:r>
+        <w:t xml:space="preserve"> using the Arc and Mutex Objects so that when multiple clients connected over a system like “telnet” one could modify the value and another could read it and the changes the former made were reflected in the latter’s terminal</w:t>
+      </w:r>
+      <w:r>
+        <w:t xml:space="preserve"> (Snippets 6 &amp; 7)</w:t>
+      </w:r>
+      <w:r>
+        <w:t xml:space="preserve">. </w:t>
+      </w:r>
+      <w:r>
+        <w:t>The</w:t>
+      </w:r>
+      <w:r>
+        <w:t>re</w:t>
+      </w:r>
+      <w:r>
+        <w:t xml:space="preserve"> were three possible actions a connected client could take: read the variable, increment the variable and decrement the variable by typing “read”, “increment” and “decrement” respectively</w:t>
+      </w:r>
+      <w:r>
+        <w:t xml:space="preserve"> (Snippet 8)</w:t>
+      </w:r>
+      <w:r>
+        <w:t>.</w:t>
+      </w:r>
+    </w:p>
+    <w:bookmarkStart w:id="6" w:name="_MON_1635061154"/>
     <w:bookmarkEnd w:id="6"/>
     <w:p>
       <w:pPr>
@@ -3039,11 +2942,11 @@
         <w:jc w:val="center"/>
       </w:pPr>
       <w:r>
-        <w:object w:dxaOrig="9026" w:dyaOrig="1028" w14:anchorId="747E6626">
-          <v:shape id="_x0000_i1031" type="#_x0000_t75" style="width:295.5pt;height:29.25pt" o:ole="">
-            <v:imagedata r:id="rId24" o:title="" cropbottom="28494f" cropright="22644f"/>
+        <w:object w:dxaOrig="9026" w:dyaOrig="2492" w14:anchorId="3847A305">
+          <v:shape id="_x0000_i1062" type="#_x0000_t75" style="width:333.75pt;height:102.75pt" o:ole="">
+            <v:imagedata r:id="rId22" o:title="" cropbottom="11449f" cropright="17092f"/>
           </v:shape>
-          <o:OLEObject Type="Embed" ProgID="Word.OpenDocumentText.12" ShapeID="_x0000_i1031" DrawAspect="Content" ObjectID="_1642855611" r:id="rId25"/>
+          <o:OLEObject Type="Embed" ProgID="Word.OpenDocumentText.12" ShapeID="_x0000_i1062" DrawAspect="Content" ObjectID="_1643469694" r:id="rId23"/>
         </w:object>
       </w:r>
     </w:p>
@@ -3068,7 +2971,7 @@
         <w:rPr>
           <w:noProof/>
         </w:rPr>
-        <w:t>7</w:t>
+        <w:t>6</w:t>
       </w:r>
       <w:r>
         <w:rPr>
@@ -3077,18 +2980,11 @@
         <w:fldChar w:fldCharType="end"/>
       </w:r>
       <w:r>
-        <w:t xml:space="preserve">: Cloning the Mutex for each connection socket </w:t>
-      </w:r>
-      <w:proofErr w:type="gramStart"/>
-      <w:r>
-        <w:t>so as to</w:t>
-      </w:r>
-      <w:proofErr w:type="gramEnd"/>
-      <w:r>
-        <w:t xml:space="preserve"> have and keep track of multiple "owners" for one Rust variable</w:t>
-      </w:r>
-    </w:p>
-    <w:bookmarkStart w:id="7" w:name="_MON_1635079390"/>
+        <w:t>: Adding the counter variable wrapped in a Mutex</w:t>
+      </w:r>
+    </w:p>
+    <w:p/>
+    <w:bookmarkStart w:id="7" w:name="_MON_1635079220"/>
     <w:bookmarkEnd w:id="7"/>
     <w:p>
       <w:pPr>
@@ -3096,11 +2992,47 @@
         <w:jc w:val="center"/>
       </w:pPr>
       <w:r>
+        <w:object w:dxaOrig="9026" w:dyaOrig="1028" w14:anchorId="747E6626">
+          <v:shape id="_x0000_i1063" type="#_x0000_t75" style="width:295.5pt;height:29.25pt" o:ole="">
+            <v:imagedata r:id="rId24" o:title="" cropbottom="28494f" cropright="22644f"/>
+          </v:shape>
+          <o:OLEObject Type="Embed" ProgID="Word.OpenDocumentText.12" ShapeID="_x0000_i1063" DrawAspect="Content" ObjectID="_1643469695" r:id="rId25"/>
+        </w:object>
+      </w:r>
+    </w:p>
+    <w:p>
+      <w:pPr>
+        <w:pStyle w:val="Caption"/>
+        <w:jc w:val="center"/>
+      </w:pPr>
+      <w:r>
+        <w:t xml:space="preserve">Snippet </w:t>
+      </w:r>
+      <w:fldSimple w:instr=" SEQ Snippet \* ARABIC ">
+        <w:r>
+          <w:rPr>
+            <w:noProof/>
+          </w:rPr>
+          <w:t>7</w:t>
+        </w:r>
+      </w:fldSimple>
+      <w:r>
+        <w:t>: Cloning the Mutex for each connection socket so as to have and keep track of multiple "owners" for one Rust variable</w:t>
+      </w:r>
+    </w:p>
+    <w:bookmarkStart w:id="8" w:name="_MON_1635079390"/>
+    <w:bookmarkEnd w:id="8"/>
+    <w:p>
+      <w:pPr>
+        <w:keepNext/>
+        <w:jc w:val="center"/>
+      </w:pPr>
+      <w:r>
         <w:object w:dxaOrig="9026" w:dyaOrig="2004" w14:anchorId="203757DC">
-          <v:shape id="_x0000_i1032" type="#_x0000_t75" style="width:419.25pt;height:76.5pt" o:ole="">
+          <v:shape id="_x0000_i1064" type="#_x0000_t75" style="width:419.25pt;height:76.5pt" o:ole="">
             <v:imagedata r:id="rId26" o:title="" cropbottom="15650f" cropright="4681f"/>
           </v:shape>
-          <o:OLEObject Type="Embed" ProgID="Word.OpenDocumentText.12" ShapeID="_x0000_i1032" DrawAspect="Content" ObjectID="_1642855612" r:id="rId27"/>
+          <o:OLEObject Type="Embed" ProgID="Word.OpenDocumentText.12" ShapeID="_x0000_i1064" DrawAspect="Content" ObjectID="_1643469696" r:id="rId27"/>
         </w:object>
       </w:r>
     </w:p>
@@ -3112,37 +3044,16 @@
       <w:r>
         <w:t xml:space="preserve">Snippet </w:t>
       </w:r>
-      <w:r>
-        <w:fldChar w:fldCharType="begin"/>
-      </w:r>
-      <w:r>
-        <w:instrText xml:space="preserve"> SEQ Snippet \* ARABIC </w:instrText>
-      </w:r>
-      <w:r>
-        <w:fldChar w:fldCharType="separate"/>
-      </w:r>
-      <w:r>
-        <w:rPr>
-          <w:noProof/>
-        </w:rPr>
-        <w:t>8</w:t>
-      </w:r>
-      <w:r>
-        <w:rPr>
-          <w:noProof/>
-        </w:rPr>
-        <w:fldChar w:fldCharType="end"/>
-      </w:r>
-      <w:r>
-        <w:t xml:space="preserve">: Getting the counter's lock </w:t>
-      </w:r>
-      <w:proofErr w:type="gramStart"/>
-      <w:r>
-        <w:t>so as to</w:t>
-      </w:r>
-      <w:proofErr w:type="gramEnd"/>
-      <w:r>
-        <w:t xml:space="preserve"> modify it when the connected client requests so, in this case incrementing the variable</w:t>
+      <w:fldSimple w:instr=" SEQ Snippet \* ARABIC ">
+        <w:r>
+          <w:rPr>
+            <w:noProof/>
+          </w:rPr>
+          <w:t>8</w:t>
+        </w:r>
+      </w:fldSimple>
+      <w:r>
+        <w:t>: Getting the counter's lock so as to modify it when the connected client requests so, in this case incrementing the variable</w:t>
       </w:r>
       <w:r>
         <w:t>. Locking the variable is of paramount importance as this prevents concurrent modifications</w:t>
@@ -3316,15 +3227,7 @@
       </w:r>
       <w:r>
         <w:br/>
-        <w:t xml:space="preserve">I’ve also been thinking about how I can design a simple key-value store building upon the Tokio server I have developed. Basically, I think I can build a Rust module where I can encapsulate all the database management functions and the actual BTree on there and use my Tokio server implementation to get commands from a user (e.g. “Set Name ‘John’) parse them, and call the proper functions from my module to store the desired information into the BTree. </w:t>
-      </w:r>
-      <w:proofErr w:type="gramStart"/>
-      <w:r>
-        <w:t>At the moment</w:t>
-      </w:r>
-      <w:proofErr w:type="gramEnd"/>
-      <w:r>
-        <w:t xml:space="preserve"> this is a memory only implementation, when I achieve </w:t>
+        <w:t xml:space="preserve">I’ve also been thinking about how I can design a simple key-value store building upon the Tokio server I have developed. Basically, I think I can build a Rust module where I can encapsulate all the database management functions and the actual BTree on there and use my Tokio server implementation to get commands from a user (e.g. “Set Name ‘John’) parse them, and call the proper functions from my module to store the desired information into the BTree. At the moment this is a memory only implementation, when I achieve </w:t>
       </w:r>
       <w:r>
         <w:t>this,</w:t>
@@ -3362,8 +3265,8 @@
       <w:pPr>
         <w:pStyle w:val="Heading1"/>
       </w:pPr>
-      <w:bookmarkStart w:id="8" w:name="_Related_Work"/>
-      <w:bookmarkEnd w:id="8"/>
+      <w:bookmarkStart w:id="9" w:name="_Related_Work"/>
+      <w:bookmarkEnd w:id="9"/>
       <w:r>
         <w:t>Related Work</w:t>
       </w:r>
@@ -3619,15 +3522,7 @@
         <w:t>databases</w:t>
       </w:r>
       <w:r>
-        <w:t xml:space="preserve"> that have multiple users, as isolation means that if two different transactions </w:t>
-      </w:r>
-      <w:proofErr w:type="gramStart"/>
-      <w:r>
-        <w:t>have to</w:t>
-      </w:r>
-      <w:proofErr w:type="gramEnd"/>
-      <w:r>
-        <w:t xml:space="preserve"> take place, say by two different users, they must happen without interfering with each other. One of the ways to achieve this is to use a transaction queue where only one transaction can happen at the same time. If two transactions happen concurrently, they must not modify the same value. In my Rust project I have achieved this by using Atomic Reference Counters (Arcs) and Mutexes where a value grants </w:t>
+        <w:t xml:space="preserve"> that have multiple users, as isolation means that if two different transactions have to take place, say by two different users, they must happen without interfering with each other. One of the ways to achieve this is to use a transaction queue where only one transaction can happen at the same time. If two transactions happen concurrently, they must not modify the same value. In my Rust project I have achieved this by using Atomic Reference Counters (Arcs) and Mutexes where a value grants </w:t>
       </w:r>
       <w:r>
         <w:t xml:space="preserve">a </w:t>
@@ -3659,15 +3554,7 @@
         <w:t xml:space="preserve"> Lastly, durability simply means that </w:t>
       </w:r>
       <w:r>
-        <w:t xml:space="preserve">information must not be lost by the database. For example, by using backups and “write-ahead logging” which writes transactions to a log before they are </w:t>
-      </w:r>
-      <w:proofErr w:type="gramStart"/>
-      <w:r>
-        <w:t>actually committed</w:t>
-      </w:r>
-      <w:proofErr w:type="gramEnd"/>
-      <w:r>
-        <w:t xml:space="preserve"> to the database. Since writing to a log is very quick, if there is a problem like a hardware failure during the actual transaction then the transaction is not lost once the </w:t>
+        <w:t xml:space="preserve">information must not be lost by the database. For example, by using backups and “write-ahead logging” which writes transactions to a log before they are actually committed to the database. Since writing to a log is very quick, if there is a problem like a hardware failure during the actual transaction then the transaction is not lost once the </w:t>
       </w:r>
       <w:r>
         <w:t>database</w:t>
@@ -3730,15 +3617,7 @@
     </w:p>
     <w:p>
       <w:r>
-        <w:t xml:space="preserve">I decided to </w:t>
-      </w:r>
-      <w:proofErr w:type="gramStart"/>
-      <w:r>
-        <w:t>look into</w:t>
-      </w:r>
-      <w:proofErr w:type="gramEnd"/>
-      <w:r>
-        <w:t xml:space="preserve"> what </w:t>
+        <w:t xml:space="preserve">I decided to look into what </w:t>
       </w:r>
       <w:r>
         <w:t xml:space="preserve">that </w:t>
@@ -3962,8 +3841,8 @@
       <w:pPr>
         <w:pStyle w:val="Heading2"/>
       </w:pPr>
-      <w:bookmarkStart w:id="9" w:name="_BTrees"/>
-      <w:bookmarkEnd w:id="9"/>
+      <w:bookmarkStart w:id="10" w:name="_BTrees"/>
+      <w:bookmarkEnd w:id="10"/>
       <w:r>
         <w:t>BTrees</w:t>
       </w:r>
@@ -4006,8 +3885,8 @@
       <w:r>
         <w:t xml:space="preserve"> and since disk access time is significantly slower compared to main memory access time, this means that operating data on BTrees is significantly quicker in comparison to other Tree data structures like Binary Search Trees.</w:t>
       </w:r>
-      <w:bookmarkStart w:id="10" w:name="_Development_Methodology,_Design,"/>
-      <w:bookmarkEnd w:id="10"/>
+      <w:bookmarkStart w:id="11" w:name="_Development_Methodology,_Design,"/>
+      <w:bookmarkEnd w:id="11"/>
       <w:r>
         <w:br/>
       </w:r>
@@ -4105,14 +3984,27 @@
       <w:r>
         <w:t xml:space="preserve">Figure </w:t>
       </w:r>
-      <w:fldSimple w:instr=" SEQ Figure \* ARABIC ">
-        <w:r>
-          <w:rPr>
-            <w:noProof/>
-          </w:rPr>
-          <w:t>1</w:t>
-        </w:r>
-      </w:fldSimple>
+      <w:r>
+        <w:fldChar w:fldCharType="begin"/>
+      </w:r>
+      <w:r>
+        <w:instrText xml:space="preserve"> SEQ Figure \* ARABIC </w:instrText>
+      </w:r>
+      <w:r>
+        <w:fldChar w:fldCharType="separate"/>
+      </w:r>
+      <w:r>
+        <w:rPr>
+          <w:noProof/>
+        </w:rPr>
+        <w:t>1</w:t>
+      </w:r>
+      <w:r>
+        <w:rPr>
+          <w:noProof/>
+        </w:rPr>
+        <w:fldChar w:fldCharType="end"/>
+      </w:r>
       <w:r>
         <w:t>: Key Value Database Design</w:t>
       </w:r>
@@ -4122,15 +4014,7 @@
         <w:t xml:space="preserve">The above diagram illustrates the first major Milestone which would be to achieve a Key-Storage </w:t>
       </w:r>
       <w:r>
-        <w:t xml:space="preserve">database with a server. Initially it would be memory only but then it would expand to have a log and it would </w:t>
-      </w:r>
-      <w:proofErr w:type="gramStart"/>
-      <w:r>
-        <w:t>actually write</w:t>
-      </w:r>
-      <w:proofErr w:type="gramEnd"/>
-      <w:r>
-        <w:t xml:space="preserve"> to disk. Afterwards, maybe a crash recovery functionality could be implemented.</w:t>
+        <w:t>database with a server. Initially it would be memory only but then it would expand to have a log and it would actually write to disk. Afterwards, maybe a crash recovery functionality could be implemented.</w:t>
       </w:r>
       <w:r>
         <w:br/>
@@ -4191,13 +4075,7 @@
     </w:p>
     <w:p>
       <w:r>
-        <w:t xml:space="preserve">While I was working on modularising my database access functions, I had a big setback for the “setvalue” </w:t>
-      </w:r>
-      <w:r>
-        <w:t>function</w:t>
-      </w:r>
-      <w:r>
-        <w:t xml:space="preserve">. I was modifying it so that nested Maps could be added to the database. My idea for implementing this was to receive a list of the nested Maps and loop through them. I would have a pointer that would keep track of the current BTreeMap, if the map existed then I would change the pointer to it. Otherwise, I would create a new BTreeMap in the DB that is currently in the pointer (i.e. the parent) and then I would change the pointer to the new Map. Unfortunately, for about a week I was unable to figure out how to get the code to work as I was running into multiple Rust-specific issues regarding variable mutability and borrowing. I didn’t realise until I solved it that one would have to borrow the reference to the “main” DB as mutable and do the same thing when getting the nested Maps from the DB. As with most mistakes, in retrospect the answer seems simple but it took me a lot of research, trial and error to come across a solution: I was about to ask my supervisor for help but eventually I stumbled </w:t>
+        <w:t xml:space="preserve">While I was working on modularising my database access functions, I had a big setback for the “setvalue” function. I was modifying it so that nested Maps could be added to the database. My idea for implementing this was to receive a list of the nested Maps and loop through them. I would have a pointer that would keep track of the current BTreeMap, if the map existed then I would change the pointer to it. Otherwise, I would create a new BTreeMap in the DB that is currently in the pointer (i.e. the parent) and then I would change the pointer to the new Map. Unfortunately, for about a week I was unable to figure out how to get the code to work as I was running into multiple Rust-specific issues regarding variable mutability and borrowing. I didn’t realise until I solved it that one would have to borrow the reference to the “main” DB as mutable and do the same thing when getting the nested Maps from the DB. As with most mistakes, in retrospect the answer seems simple but it took me a lot of research, trial and error to come across a solution: I was about to ask my supervisor for help but eventually I stumbled </w:t>
       </w:r>
       <w:hyperlink r:id="rId31" w:history="1">
         <w:r>
@@ -4213,11 +4091,9 @@
     </w:p>
     <w:p/>
     <w:p>
-      <w:bookmarkStart w:id="11" w:name="_References"/>
-      <w:bookmarkEnd w:id="11"/>
-    </w:p>
-    <w:bookmarkStart w:id="12" w:name="_GoBack" w:displacedByCustomXml="next"/>
-    <w:bookmarkEnd w:id="12" w:displacedByCustomXml="next"/>
+      <w:bookmarkStart w:id="12" w:name="_References"/>
+      <w:bookmarkEnd w:id="12"/>
+    </w:p>
     <w:sdt>
       <w:sdtPr>
         <w:rPr>
@@ -4779,7 +4655,6 @@
           <w:numId w:val="6"/>
         </w:numPr>
       </w:pPr>
-      <w:proofErr w:type="gramStart"/>
       <w:r>
         <w:rPr>
           <w:rStyle w:val="Hyperlink"/>
@@ -4789,19 +4664,7 @@
           <w:u w:val="none"/>
           <w:lang w:val="fr-FR"/>
         </w:rPr>
-        <w:t>PostgreSQL:</w:t>
-      </w:r>
-      <w:proofErr w:type="gramEnd"/>
-      <w:r>
-        <w:rPr>
-          <w:rStyle w:val="Hyperlink"/>
-          <w:i/>
-          <w:iCs/>
-          <w:color w:val="auto"/>
-          <w:u w:val="none"/>
-          <w:lang w:val="fr-FR"/>
-        </w:rPr>
-        <w:t xml:space="preserve"> Documentation: 7.1: Multi-Version Concurrency Contro</w:t>
+        <w:t>PostgreSQL: Documentation: 7.1: Multi-Version Concurrency Contro</w:t>
       </w:r>
       <w:r>
         <w:rPr>
@@ -7139,6 +7002,7 @@
     <w:rsid w:val="002860A2"/>
     <w:rsid w:val="00383A80"/>
     <w:rsid w:val="00493FE8"/>
+    <w:rsid w:val="00552B87"/>
     <w:rsid w:val="005F2AC0"/>
     <w:rsid w:val="008066A9"/>
     <w:rsid w:val="009F5674"/>
@@ -7931,7 +7795,7 @@
 </file>
 
 <file path=customXml/itemProps2.xml><?xml version="1.0" encoding="utf-8"?>
-<ds:datastoreItem xmlns:ds="http://schemas.openxmlformats.org/officeDocument/2006/customXml" ds:itemID="{56543EAF-177B-4EFE-9105-E8BEECEEEBBF}">
+<ds:datastoreItem xmlns:ds="http://schemas.openxmlformats.org/officeDocument/2006/customXml" ds:itemID="{51D3CFB7-7D93-48E8-9A72-AA46B341DE00}">
   <ds:schemaRefs>
     <ds:schemaRef ds:uri="http://schemas.openxmlformats.org/officeDocument/2006/bibliography"/>
   </ds:schemaRefs>

</xml_diff>

<commit_message>
Major changes since last commit, database server and client are under one application so they can be concurrently tested. Started becnhmarking. Fixed some buffer parsing issues.
</commit_message>
<xml_diff>
--- a/Progression Report Draft.docx
+++ b/Progression Report Draft.docx
@@ -106,7 +106,6 @@
             <w:dataBinding w:prefixMappings="xmlns:ns0='http://purl.org/dc/elements/1.1/' xmlns:ns1='http://schemas.openxmlformats.org/package/2006/metadata/core-properties' " w:xpath="/ns1:coreProperties[1]/ns0:title[1]" w:storeItemID="{6C3C8BC8-F283-45AE-878A-BAB7291924A1}"/>
             <w:text/>
           </w:sdtPr>
-          <w:sdtEndPr/>
           <w:sdtContent>
             <w:p>
               <w:pPr>
@@ -154,7 +153,6 @@
             <w:dataBinding w:prefixMappings="xmlns:ns0='http://purl.org/dc/elements/1.1/' xmlns:ns1='http://schemas.openxmlformats.org/package/2006/metadata/core-properties' " w:xpath="/ns1:coreProperties[1]/ns0:subject[1]" w:storeItemID="{6C3C8BC8-F283-45AE-878A-BAB7291924A1}"/>
             <w:text/>
           </w:sdtPr>
-          <w:sdtEndPr/>
           <w:sdtContent>
             <w:p>
               <w:pPr>
@@ -349,7 +347,6 @@
                                     <w:calendar w:val="gregorian"/>
                                   </w:date>
                                 </w:sdtPr>
-                                <w:sdtEndPr/>
                                 <w:sdtContent>
                                   <w:p>
                                     <w:pPr>
@@ -395,7 +392,6 @@
                                     <w:dataBinding w:prefixMappings="xmlns:ns0='http://schemas.openxmlformats.org/officeDocument/2006/extended-properties' " w:xpath="/ns0:Properties[1]/ns0:Company[1]" w:storeItemID="{6668398D-A668-4E3E-A5EB-62B293D839F1}"/>
                                     <w:text/>
                                   </w:sdtPr>
-                                  <w:sdtEndPr/>
                                   <w:sdtContent>
                                     <w:r>
                                       <w:rPr>
@@ -426,7 +422,6 @@
                                     <w:dataBinding w:prefixMappings="xmlns:ns0='http://schemas.microsoft.com/office/2006/coverPageProps' " w:xpath="/ns0:CoverPageProperties[1]/ns0:CompanyAddress[1]" w:storeItemID="{55AF091B-3C7A-41E3-B477-F2FDAA23CFDA}"/>
                                     <w:text/>
                                   </w:sdtPr>
-                                  <w:sdtEndPr/>
                                   <w:sdtContent>
                                     <w:r>
                                       <w:rPr>
@@ -515,7 +510,6 @@
                               <w:calendar w:val="gregorian"/>
                             </w:date>
                           </w:sdtPr>
-                          <w:sdtEndPr/>
                           <w:sdtContent>
                             <w:p>
                               <w:pPr>
@@ -561,7 +555,6 @@
                               <w:dataBinding w:prefixMappings="xmlns:ns0='http://schemas.openxmlformats.org/officeDocument/2006/extended-properties' " w:xpath="/ns0:Properties[1]/ns0:Company[1]" w:storeItemID="{6668398D-A668-4E3E-A5EB-62B293D839F1}"/>
                               <w:text/>
                             </w:sdtPr>
-                            <w:sdtEndPr/>
                             <w:sdtContent>
                               <w:r>
                                 <w:rPr>
@@ -592,7 +585,6 @@
                               <w:dataBinding w:prefixMappings="xmlns:ns0='http://schemas.microsoft.com/office/2006/coverPageProps' " w:xpath="/ns0:CoverPageProperties[1]/ns0:CompanyAddress[1]" w:storeItemID="{55AF091B-3C7A-41E3-B477-F2FDAA23CFDA}"/>
                               <w:text/>
                             </w:sdtPr>
-                            <w:sdtEndPr/>
                             <w:sdtContent>
                               <w:r>
                                 <w:rPr>
@@ -755,8 +747,6 @@
       <w:r>
         <w:t xml:space="preserve"> </w:t>
       </w:r>
-      <w:bookmarkStart w:id="0" w:name="_GoBack"/>
-      <w:bookmarkEnd w:id="0"/>
       <w:r>
         <w:t>implemented at a low level and understand why certain decisions are made for certain databases i.e.  understand the design decisions behind many different databases.</w:t>
       </w:r>
@@ -898,11 +888,14 @@
     <w:p/>
     <w:p/>
     <w:p/>
+    <w:p/>
+    <w:p/>
     <w:p>
       <w:pPr>
         <w:pStyle w:val="Heading1"/>
       </w:pPr>
       <w:r>
+        <w:lastRenderedPageBreak/>
         <w:t>Project Plan</w:t>
       </w:r>
     </w:p>
@@ -982,7 +975,6 @@
           </w:tcPr>
           <w:p>
             <w:r>
-              <w:lastRenderedPageBreak/>
               <w:t>26/09/19</w:t>
             </w:r>
           </w:p>
@@ -1478,6 +1470,7 @@
         </w:numPr>
       </w:pPr>
       <w:r>
+        <w:lastRenderedPageBreak/>
         <w:t>Learn about Rust’s Tokio Library</w:t>
       </w:r>
     </w:p>
@@ -1550,7 +1543,6 @@
         </w:numPr>
       </w:pPr>
       <w:r>
-        <w:lastRenderedPageBreak/>
         <w:t xml:space="preserve"> Implement a simple key-value storage system into the server made at 2.d.</w:t>
       </w:r>
     </w:p>
@@ -1982,8 +1974,8 @@
           </mc:Fallback>
         </mc:AlternateContent>
       </w:r>
-      <w:bookmarkStart w:id="1" w:name="_MON_1635078376"/>
-      <w:bookmarkEnd w:id="1"/>
+      <w:bookmarkStart w:id="0" w:name="_MON_1635078376"/>
+      <w:bookmarkEnd w:id="0"/>
       <w:r>
         <w:object w:dxaOrig="9026" w:dyaOrig="6352" w14:anchorId="11FDE486">
           <v:shapetype id="_x0000_t75" coordsize="21600,21600" o:spt="75" o:preferrelative="t" path="m@4@5l@4@11@9@11@9@5xe" filled="f" stroked="f">
@@ -2005,10 +1997,10 @@
             <v:path o:extrusionok="f" gradientshapeok="t" o:connecttype="rect"/>
             <o:lock v:ext="edit" aspectratio="t"/>
           </v:shapetype>
-          <v:shape id="_x0000_i1057" type="#_x0000_t75" style="width:420pt;height:291.75pt" o:ole="">
+          <v:shape id="_x0000_i1025" type="#_x0000_t75" style="width:420pt;height:291.75pt" o:ole="">
             <v:imagedata r:id="rId12" o:title="" cropbottom="5231f" cropright="4572f"/>
           </v:shape>
-          <o:OLEObject Type="Embed" ProgID="Word.OpenDocumentText.12" ShapeID="_x0000_i1057" DrawAspect="Content" ObjectID="_1643469689" r:id="rId13"/>
+          <o:OLEObject Type="Embed" ProgID="Word.OpenDocumentText.12" ShapeID="_x0000_i1025" DrawAspect="Content" ObjectID="_1644938281" r:id="rId13"/>
         </w:object>
       </w:r>
     </w:p>
@@ -2020,7 +2012,18 @@
       <w:r>
         <w:t xml:space="preserve">Snippet </w:t>
       </w:r>
-      <w:fldSimple w:instr=" SEQ Snippet \* ARABIC ">
+      <w:fldSimple w:instr=" STYLEREF 1 \s ">
+        <w:r>
+          <w:rPr>
+            <w:noProof/>
+          </w:rPr>
+          <w:t>0</w:t>
+        </w:r>
+      </w:fldSimple>
+      <w:r>
+        <w:noBreakHyphen/>
+      </w:r>
+      <w:fldSimple w:instr=" SEQ Snippet \* ARABIC \s 1 ">
         <w:r>
           <w:rPr>
             <w:noProof/>
@@ -2191,14 +2194,14 @@
           </mc:Fallback>
         </mc:AlternateContent>
       </w:r>
-      <w:bookmarkStart w:id="2" w:name="_MON_1635078503"/>
-      <w:bookmarkEnd w:id="2"/>
+      <w:bookmarkStart w:id="1" w:name="_MON_1635078503"/>
+      <w:bookmarkEnd w:id="1"/>
       <w:r>
         <w:object w:dxaOrig="9026" w:dyaOrig="4688" w14:anchorId="1262D5F2">
-          <v:shape id="_x0000_i1058" type="#_x0000_t75" style="width:436.5pt;height:210.75pt" o:ole="">
+          <v:shape id="_x0000_i1026" type="#_x0000_t75" style="width:436.5pt;height:210.75pt" o:ole="">
             <v:imagedata r:id="rId14" o:title="" cropbottom="6700f" cropright="2177f"/>
           </v:shape>
-          <o:OLEObject Type="Embed" ProgID="Word.OpenDocumentText.12" ShapeID="_x0000_i1058" DrawAspect="Content" ObjectID="_1643469690" r:id="rId15"/>
+          <o:OLEObject Type="Embed" ProgID="Word.OpenDocumentText.12" ShapeID="_x0000_i1026" DrawAspect="Content" ObjectID="_1644938282" r:id="rId15"/>
         </w:object>
       </w:r>
     </w:p>
@@ -2210,7 +2213,18 @@
       <w:r>
         <w:t xml:space="preserve">Snippet </w:t>
       </w:r>
-      <w:fldSimple w:instr=" SEQ Snippet \* ARABIC ">
+      <w:fldSimple w:instr=" STYLEREF 1 \s ">
+        <w:r>
+          <w:rPr>
+            <w:noProof/>
+          </w:rPr>
+          <w:t>0</w:t>
+        </w:r>
+      </w:fldSimple>
+      <w:r>
+        <w:noBreakHyphen/>
+      </w:r>
+      <w:fldSimple w:instr=" SEQ Snippet \* ARABIC \s 1 ">
         <w:r>
           <w:rPr>
             <w:noProof/>
@@ -2476,14 +2490,14 @@
           </mc:Fallback>
         </mc:AlternateContent>
       </w:r>
-      <w:bookmarkStart w:id="3" w:name="_MON_1635078739"/>
-      <w:bookmarkEnd w:id="3"/>
+      <w:bookmarkStart w:id="2" w:name="_MON_1635078739"/>
+      <w:bookmarkEnd w:id="2"/>
       <w:r>
         <w:object w:dxaOrig="9026" w:dyaOrig="3468" w14:anchorId="78AC4A35">
-          <v:shape id="_x0000_i1059" type="#_x0000_t75" style="width:424.5pt;height:149.25pt" o:ole="">
+          <v:shape id="_x0000_i1027" type="#_x0000_t75" style="width:424.5pt;height:149.25pt" o:ole="">
             <v:imagedata r:id="rId16" o:title="" cropbottom="9079f" cropright="3919f"/>
           </v:shape>
-          <o:OLEObject Type="Embed" ProgID="Word.OpenDocumentText.12" ShapeID="_x0000_i1059" DrawAspect="Content" ObjectID="_1643469691" r:id="rId17"/>
+          <o:OLEObject Type="Embed" ProgID="Word.OpenDocumentText.12" ShapeID="_x0000_i1027" DrawAspect="Content" ObjectID="_1644938283" r:id="rId17"/>
         </w:object>
       </w:r>
     </w:p>
@@ -2495,7 +2509,18 @@
       <w:r>
         <w:t xml:space="preserve">Snippet </w:t>
       </w:r>
-      <w:fldSimple w:instr=" SEQ Snippet \* ARABIC ">
+      <w:fldSimple w:instr=" STYLEREF 1 \s ">
+        <w:r>
+          <w:rPr>
+            <w:noProof/>
+          </w:rPr>
+          <w:t>0</w:t>
+        </w:r>
+      </w:fldSimple>
+      <w:r>
+        <w:noBreakHyphen/>
+      </w:r>
+      <w:fldSimple w:instr=" SEQ Snippet \* ARABIC \s 1 ">
         <w:r>
           <w:rPr>
             <w:noProof/>
@@ -2554,8 +2579,8 @@
         <w:t xml:space="preserve"> that would only send back “h” if one pressed the Enter key. Therefore, unlike my previous version, now a user could type “hello” then the Enter key and get “hello” back.</w:t>
       </w:r>
     </w:p>
-    <w:bookmarkStart w:id="4" w:name="_MON_1635078906"/>
-    <w:bookmarkEnd w:id="4"/>
+    <w:bookmarkStart w:id="3" w:name="_MON_1635078906"/>
+    <w:bookmarkEnd w:id="3"/>
     <w:p>
       <w:pPr>
         <w:keepNext/>
@@ -2563,10 +2588,10 @@
       </w:pPr>
       <w:r>
         <w:object w:dxaOrig="9026" w:dyaOrig="2004" w14:anchorId="24DB2053">
-          <v:shape id="_x0000_i1060" type="#_x0000_t75" style="width:414.75pt;height:76.5pt" o:ole="">
+          <v:shape id="_x0000_i1028" type="#_x0000_t75" style="width:414.75pt;height:76.5pt" o:ole="">
             <v:imagedata r:id="rId18" o:title="" cropbottom="15650f" cropright="5334f"/>
           </v:shape>
-          <o:OLEObject Type="Embed" ProgID="Word.OpenDocumentText.12" ShapeID="_x0000_i1060" DrawAspect="Content" ObjectID="_1643469692" r:id="rId19"/>
+          <o:OLEObject Type="Embed" ProgID="Word.OpenDocumentText.12" ShapeID="_x0000_i1028" DrawAspect="Content" ObjectID="_1644938284" r:id="rId19"/>
         </w:object>
       </w:r>
     </w:p>
@@ -2578,7 +2603,18 @@
       <w:r>
         <w:t xml:space="preserve">Snippet </w:t>
       </w:r>
-      <w:fldSimple w:instr=" SEQ Snippet \* ARABIC ">
+      <w:fldSimple w:instr=" STYLEREF 1 \s ">
+        <w:r>
+          <w:rPr>
+            <w:noProof/>
+          </w:rPr>
+          <w:t>0</w:t>
+        </w:r>
+      </w:fldSimple>
+      <w:r>
+        <w:noBreakHyphen/>
+      </w:r>
+      <w:fldSimple w:instr=" SEQ Snippet \* ARABIC \s 1 ">
         <w:r>
           <w:rPr>
             <w:noProof/>
@@ -2859,14 +2895,14 @@
           </mc:Fallback>
         </mc:AlternateContent>
       </w:r>
-      <w:bookmarkStart w:id="5" w:name="_MON_1635079069"/>
-      <w:bookmarkEnd w:id="5"/>
+      <w:bookmarkStart w:id="4" w:name="_MON_1635079069"/>
+      <w:bookmarkEnd w:id="4"/>
       <w:r>
         <w:object w:dxaOrig="9026" w:dyaOrig="4688" w14:anchorId="09D409AA">
-          <v:shape id="_x0000_i1061" type="#_x0000_t75" style="width:409.5pt;height:209.25pt" o:ole="">
+          <v:shape id="_x0000_i1029" type="#_x0000_t75" style="width:409.5pt;height:209.25pt" o:ole="">
             <v:imagedata r:id="rId20" o:title="" cropbottom="7119f" cropright="6096f"/>
           </v:shape>
-          <o:OLEObject Type="Embed" ProgID="Word.OpenDocumentText.12" ShapeID="_x0000_i1061" DrawAspect="Content" ObjectID="_1643469693" r:id="rId21"/>
+          <o:OLEObject Type="Embed" ProgID="Word.OpenDocumentText.12" ShapeID="_x0000_i1029" DrawAspect="Content" ObjectID="_1644938285" r:id="rId21"/>
         </w:object>
       </w:r>
     </w:p>
@@ -2878,7 +2914,18 @@
       <w:r>
         <w:t xml:space="preserve">Snippet </w:t>
       </w:r>
-      <w:fldSimple w:instr=" SEQ Snippet \* ARABIC ">
+      <w:fldSimple w:instr=" STYLEREF 1 \s ">
+        <w:r>
+          <w:rPr>
+            <w:noProof/>
+          </w:rPr>
+          <w:t>0</w:t>
+        </w:r>
+      </w:fldSimple>
+      <w:r>
+        <w:noBreakHyphen/>
+      </w:r>
+      <w:fldSimple w:instr=" SEQ Snippet \* ARABIC \s 1 ">
         <w:r>
           <w:rPr>
             <w:noProof/>
@@ -2934,8 +2981,8 @@
         <w:t>.</w:t>
       </w:r>
     </w:p>
-    <w:bookmarkStart w:id="6" w:name="_MON_1635061154"/>
-    <w:bookmarkEnd w:id="6"/>
+    <w:bookmarkStart w:id="5" w:name="_MON_1635061154"/>
+    <w:bookmarkEnd w:id="5"/>
     <w:p>
       <w:pPr>
         <w:keepNext/>
@@ -2943,10 +2990,10 @@
       </w:pPr>
       <w:r>
         <w:object w:dxaOrig="9026" w:dyaOrig="2492" w14:anchorId="3847A305">
-          <v:shape id="_x0000_i1062" type="#_x0000_t75" style="width:333.75pt;height:102.75pt" o:ole="">
+          <v:shape id="_x0000_i1030" type="#_x0000_t75" style="width:333.75pt;height:102.75pt" o:ole="">
             <v:imagedata r:id="rId22" o:title="" cropbottom="11449f" cropright="17092f"/>
           </v:shape>
-          <o:OLEObject Type="Embed" ProgID="Word.OpenDocumentText.12" ShapeID="_x0000_i1062" DrawAspect="Content" ObjectID="_1643469694" r:id="rId23"/>
+          <o:OLEObject Type="Embed" ProgID="Word.OpenDocumentText.12" ShapeID="_x0000_i1030" DrawAspect="Content" ObjectID="_1644938286" r:id="rId23"/>
         </w:object>
       </w:r>
     </w:p>
@@ -2958,34 +3005,32 @@
       <w:r>
         <w:t xml:space="preserve">Snippet </w:t>
       </w:r>
-      <w:r>
-        <w:fldChar w:fldCharType="begin"/>
-      </w:r>
-      <w:r>
-        <w:instrText xml:space="preserve"> SEQ Snippet \* ARABIC </w:instrText>
-      </w:r>
-      <w:r>
-        <w:fldChar w:fldCharType="separate"/>
-      </w:r>
-      <w:r>
-        <w:rPr>
-          <w:noProof/>
-        </w:rPr>
-        <w:t>6</w:t>
-      </w:r>
-      <w:r>
-        <w:rPr>
-          <w:noProof/>
-        </w:rPr>
-        <w:fldChar w:fldCharType="end"/>
-      </w:r>
+      <w:fldSimple w:instr=" STYLEREF 1 \s ">
+        <w:r>
+          <w:rPr>
+            <w:noProof/>
+          </w:rPr>
+          <w:t>0</w:t>
+        </w:r>
+      </w:fldSimple>
+      <w:r>
+        <w:noBreakHyphen/>
+      </w:r>
+      <w:fldSimple w:instr=" SEQ Snippet \* ARABIC \s 1 ">
+        <w:r>
+          <w:rPr>
+            <w:noProof/>
+          </w:rPr>
+          <w:t>6</w:t>
+        </w:r>
+      </w:fldSimple>
       <w:r>
         <w:t>: Adding the counter variable wrapped in a Mutex</w:t>
       </w:r>
     </w:p>
     <w:p/>
-    <w:bookmarkStart w:id="7" w:name="_MON_1635079220"/>
-    <w:bookmarkEnd w:id="7"/>
+    <w:bookmarkStart w:id="6" w:name="_MON_1635079220"/>
+    <w:bookmarkEnd w:id="6"/>
     <w:p>
       <w:pPr>
         <w:keepNext/>
@@ -2993,10 +3038,10 @@
       </w:pPr>
       <w:r>
         <w:object w:dxaOrig="9026" w:dyaOrig="1028" w14:anchorId="747E6626">
-          <v:shape id="_x0000_i1063" type="#_x0000_t75" style="width:295.5pt;height:29.25pt" o:ole="">
+          <v:shape id="_x0000_i1031" type="#_x0000_t75" style="width:295.5pt;height:29.25pt" o:ole="">
             <v:imagedata r:id="rId24" o:title="" cropbottom="28494f" cropright="22644f"/>
           </v:shape>
-          <o:OLEObject Type="Embed" ProgID="Word.OpenDocumentText.12" ShapeID="_x0000_i1063" DrawAspect="Content" ObjectID="_1643469695" r:id="rId25"/>
+          <o:OLEObject Type="Embed" ProgID="Word.OpenDocumentText.12" ShapeID="_x0000_i1031" DrawAspect="Content" ObjectID="_1644938287" r:id="rId25"/>
         </w:object>
       </w:r>
     </w:p>
@@ -3008,7 +3053,18 @@
       <w:r>
         <w:t xml:space="preserve">Snippet </w:t>
       </w:r>
-      <w:fldSimple w:instr=" SEQ Snippet \* ARABIC ">
+      <w:fldSimple w:instr=" STYLEREF 1 \s ">
+        <w:r>
+          <w:rPr>
+            <w:noProof/>
+          </w:rPr>
+          <w:t>0</w:t>
+        </w:r>
+      </w:fldSimple>
+      <w:r>
+        <w:noBreakHyphen/>
+      </w:r>
+      <w:fldSimple w:instr=" SEQ Snippet \* ARABIC \s 1 ">
         <w:r>
           <w:rPr>
             <w:noProof/>
@@ -3020,8 +3076,8 @@
         <w:t>: Cloning the Mutex for each connection socket so as to have and keep track of multiple "owners" for one Rust variable</w:t>
       </w:r>
     </w:p>
-    <w:bookmarkStart w:id="8" w:name="_MON_1635079390"/>
-    <w:bookmarkEnd w:id="8"/>
+    <w:bookmarkStart w:id="7" w:name="_MON_1635079390"/>
+    <w:bookmarkEnd w:id="7"/>
     <w:p>
       <w:pPr>
         <w:keepNext/>
@@ -3029,10 +3085,10 @@
       </w:pPr>
       <w:r>
         <w:object w:dxaOrig="9026" w:dyaOrig="2004" w14:anchorId="203757DC">
-          <v:shape id="_x0000_i1064" type="#_x0000_t75" style="width:419.25pt;height:76.5pt" o:ole="">
+          <v:shape id="_x0000_i1032" type="#_x0000_t75" style="width:419.25pt;height:76.5pt" o:ole="">
             <v:imagedata r:id="rId26" o:title="" cropbottom="15650f" cropright="4681f"/>
           </v:shape>
-          <o:OLEObject Type="Embed" ProgID="Word.OpenDocumentText.12" ShapeID="_x0000_i1064" DrawAspect="Content" ObjectID="_1643469696" r:id="rId27"/>
+          <o:OLEObject Type="Embed" ProgID="Word.OpenDocumentText.12" ShapeID="_x0000_i1032" DrawAspect="Content" ObjectID="_1644938288" r:id="rId27"/>
         </w:object>
       </w:r>
     </w:p>
@@ -3044,7 +3100,18 @@
       <w:r>
         <w:t xml:space="preserve">Snippet </w:t>
       </w:r>
-      <w:fldSimple w:instr=" SEQ Snippet \* ARABIC ">
+      <w:fldSimple w:instr=" STYLEREF 1 \s ">
+        <w:r>
+          <w:rPr>
+            <w:noProof/>
+          </w:rPr>
+          <w:t>0</w:t>
+        </w:r>
+      </w:fldSimple>
+      <w:r>
+        <w:noBreakHyphen/>
+      </w:r>
+      <w:fldSimple w:instr=" SEQ Snippet \* ARABIC \s 1 ">
         <w:r>
           <w:rPr>
             <w:noProof/>
@@ -3265,8 +3332,8 @@
       <w:pPr>
         <w:pStyle w:val="Heading1"/>
       </w:pPr>
-      <w:bookmarkStart w:id="9" w:name="_Related_Work"/>
-      <w:bookmarkEnd w:id="9"/>
+      <w:bookmarkStart w:id="8" w:name="_Related_Work"/>
+      <w:bookmarkEnd w:id="8"/>
       <w:r>
         <w:t>Related Work</w:t>
       </w:r>
@@ -3377,6 +3444,8 @@
       <w:pPr>
         <w:pStyle w:val="Heading2"/>
       </w:pPr>
+      <w:bookmarkStart w:id="9" w:name="_ACID_&amp;_Database"/>
+      <w:bookmarkEnd w:id="9"/>
       <w:r>
         <w:t>ACID</w:t>
       </w:r>
@@ -3984,27 +4053,14 @@
       <w:r>
         <w:t xml:space="preserve">Figure </w:t>
       </w:r>
-      <w:r>
-        <w:fldChar w:fldCharType="begin"/>
-      </w:r>
-      <w:r>
-        <w:instrText xml:space="preserve"> SEQ Figure \* ARABIC </w:instrText>
-      </w:r>
-      <w:r>
-        <w:fldChar w:fldCharType="separate"/>
-      </w:r>
-      <w:r>
-        <w:rPr>
-          <w:noProof/>
-        </w:rPr>
-        <w:t>1</w:t>
-      </w:r>
-      <w:r>
-        <w:rPr>
-          <w:noProof/>
-        </w:rPr>
-        <w:fldChar w:fldCharType="end"/>
-      </w:r>
+      <w:fldSimple w:instr=" SEQ Figure \* ARABIC ">
+        <w:r>
+          <w:rPr>
+            <w:noProof/>
+          </w:rPr>
+          <w:t>1</w:t>
+        </w:r>
+      </w:fldSimple>
       <w:r>
         <w:t>: Key Value Database Design</w:t>
       </w:r>
@@ -4027,20 +4083,31 @@
         <w:pStyle w:val="Heading1"/>
       </w:pPr>
       <w:r>
-        <w:lastRenderedPageBreak/>
-        <w:t>Semester 2:</w:t>
-      </w:r>
-    </w:p>
-    <w:p>
+        <w:t>Semester 2</w:t>
+      </w:r>
+    </w:p>
+    <w:p>
+      <w:pPr>
+        <w:pStyle w:val="Heading2"/>
+      </w:pPr>
+      <w:r>
+        <w:t>Making functions for database access</w:t>
+      </w:r>
+    </w:p>
+    <w:p>
+      <w:pPr>
+        <w:keepNext/>
+        <w:jc w:val="center"/>
+      </w:pPr>
       <w:r>
         <w:rPr>
           <w:noProof/>
         </w:rPr>
         <w:drawing>
-          <wp:inline distT="0" distB="0" distL="0" distR="0" wp14:anchorId="15AADE31" wp14:editId="76871359">
-            <wp:extent cx="5731510" cy="4737735"/>
-            <wp:effectExtent l="0" t="0" r="2540" b="5715"/>
-            <wp:docPr id="1" name="Picture 1"/>
+          <wp:inline distT="0" distB="0" distL="0" distR="0" wp14:anchorId="28B8744F" wp14:editId="4BFA7230">
+            <wp:extent cx="5601482" cy="2162477"/>
+            <wp:effectExtent l="19050" t="19050" r="18415" b="28575"/>
+            <wp:docPr id="11" name="Picture 11"/>
             <wp:cNvGraphicFramePr>
               <a:graphicFrameLocks xmlns:a="http://schemas.openxmlformats.org/drawingml/2006/main" noChangeAspect="1"/>
             </wp:cNvGraphicFramePr>
@@ -4060,11 +4127,16 @@
                   <pic:spPr>
                     <a:xfrm>
                       <a:off x="0" y="0"/>
-                      <a:ext cx="5731510" cy="4737735"/>
+                      <a:ext cx="5601482" cy="2162477"/>
                     </a:xfrm>
                     <a:prstGeom prst="rect">
                       <a:avLst/>
                     </a:prstGeom>
+                    <a:ln>
+                      <a:solidFill>
+                        <a:schemeClr val="tx1"/>
+                      </a:solidFill>
+                    </a:ln>
                   </pic:spPr>
                 </pic:pic>
               </a:graphicData>
@@ -4074,10 +4146,211 @@
       </w:r>
     </w:p>
     <w:p>
-      <w:r>
-        <w:t xml:space="preserve">While I was working on modularising my database access functions, I had a big setback for the “setvalue” function. I was modifying it so that nested Maps could be added to the database. My idea for implementing this was to receive a list of the nested Maps and loop through them. I would have a pointer that would keep track of the current BTreeMap, if the map existed then I would change the pointer to it. Otherwise, I would create a new BTreeMap in the DB that is currently in the pointer (i.e. the parent) and then I would change the pointer to the new Map. Unfortunately, for about a week I was unable to figure out how to get the code to work as I was running into multiple Rust-specific issues regarding variable mutability and borrowing. I didn’t realise until I solved it that one would have to borrow the reference to the “main” DB as mutable and do the same thing when getting the nested Maps from the DB. As with most mistakes, in retrospect the answer seems simple but it took me a lot of research, trial and error to come across a solution: I was about to ask my supervisor for help but eventually I stumbled </w:t>
-      </w:r>
-      <w:hyperlink r:id="rId31" w:history="1">
+      <w:pPr>
+        <w:pStyle w:val="Caption"/>
+        <w:jc w:val="center"/>
+      </w:pPr>
+      <w:r>
+        <w:t>Snippet 2.</w:t>
+      </w:r>
+      <w:fldSimple w:instr=" SEQ Snippet_2. \* ARABIC ">
+        <w:r>
+          <w:rPr>
+            <w:noProof/>
+          </w:rPr>
+          <w:t>1</w:t>
+        </w:r>
+      </w:fldSimple>
+      <w:r>
+        <w:t>: Non-modularised way of accessing the database</w:t>
+      </w:r>
+    </w:p>
+    <w:p>
+      <w:r>
+        <w:t xml:space="preserve">After coming back from the holidays, I started working on my database again. So far, I had a basic in-memory only database that could receive commands and store Strings (i.e. Text). At this point, the </w:t>
+      </w:r>
+      <w:r>
+        <w:lastRenderedPageBreak/>
+        <w:t>server was the one reading and writing directly to the database by getting the database lock, without passing through any intermediaries</w:t>
+      </w:r>
+      <w:r>
+        <w:t xml:space="preserve"> (see snippet above).</w:t>
+      </w:r>
+      <w:r>
+        <w:t xml:space="preserve"> I did this to quickly test</w:t>
+      </w:r>
+      <w:r>
+        <w:t xml:space="preserve"> (similarly to an artist sketching)</w:t>
+      </w:r>
+      <w:r>
+        <w:t xml:space="preserve"> if what I wanted to code worked</w:t>
+      </w:r>
+      <w:r>
+        <w:t>. Since it did, I decided it was time to put the code that manipulated the database into its own functions.</w:t>
+      </w:r>
+    </w:p>
+    <w:p>
+      <w:pPr>
+        <w:pStyle w:val="Heading2"/>
+      </w:pPr>
+      <w:r>
+        <w:t>Creating database manipulation functions</w:t>
+      </w:r>
+    </w:p>
+    <w:p>
+      <w:pPr>
+        <w:keepNext/>
+        <w:jc w:val="center"/>
+      </w:pPr>
+      <w:r>
+        <w:rPr>
+          <w:noProof/>
+        </w:rPr>
+        <w:drawing>
+          <wp:inline distT="0" distB="0" distL="0" distR="0" wp14:anchorId="15AADE31" wp14:editId="029A9EA7">
+            <wp:extent cx="5731510" cy="4737735"/>
+            <wp:effectExtent l="19050" t="19050" r="21590" b="24765"/>
+            <wp:docPr id="1" name="Picture 1"/>
+            <wp:cNvGraphicFramePr>
+              <a:graphicFrameLocks xmlns:a="http://schemas.openxmlformats.org/drawingml/2006/main" noChangeAspect="1"/>
+            </wp:cNvGraphicFramePr>
+            <a:graphic xmlns:a="http://schemas.openxmlformats.org/drawingml/2006/main">
+              <a:graphicData uri="http://schemas.openxmlformats.org/drawingml/2006/picture">
+                <pic:pic xmlns:pic="http://schemas.openxmlformats.org/drawingml/2006/picture">
+                  <pic:nvPicPr>
+                    <pic:cNvPr id="1" name=""/>
+                    <pic:cNvPicPr/>
+                  </pic:nvPicPr>
+                  <pic:blipFill>
+                    <a:blip r:embed="rId31"/>
+                    <a:stretch>
+                      <a:fillRect/>
+                    </a:stretch>
+                  </pic:blipFill>
+                  <pic:spPr>
+                    <a:xfrm>
+                      <a:off x="0" y="0"/>
+                      <a:ext cx="5731510" cy="4737735"/>
+                    </a:xfrm>
+                    <a:prstGeom prst="rect">
+                      <a:avLst/>
+                    </a:prstGeom>
+                    <a:ln w="3175">
+                      <a:solidFill>
+                        <a:schemeClr val="tx1"/>
+                      </a:solidFill>
+                    </a:ln>
+                  </pic:spPr>
+                </pic:pic>
+              </a:graphicData>
+            </a:graphic>
+          </wp:inline>
+        </w:drawing>
+      </w:r>
+    </w:p>
+    <w:p>
+      <w:pPr>
+        <w:pStyle w:val="Caption"/>
+        <w:jc w:val="center"/>
+      </w:pPr>
+      <w:r>
+        <w:t xml:space="preserve">Screenshot </w:t>
+      </w:r>
+      <w:r>
+        <w:t>2.</w:t>
+      </w:r>
+      <w:fldSimple w:instr=" SEQ Screenshot \* ARABIC ">
+        <w:r>
+          <w:rPr>
+            <w:noProof/>
+          </w:rPr>
+          <w:t>1</w:t>
+        </w:r>
+      </w:fldSimple>
+      <w:r>
+        <w:t>: Online Rust book explaining mutability in the context of data races</w:t>
+      </w:r>
+    </w:p>
+    <w:p>
+      <w:r>
+        <w:t>While I was working on modularising my database access functions,</w:t>
+      </w:r>
+      <w:r>
+        <w:t xml:space="preserve"> all was going well until I started to work on the “setvalue” function </w:t>
+      </w:r>
+      <w:r>
+        <w:t>which caused a big setback.</w:t>
+      </w:r>
+      <w:r>
+        <w:br/>
+      </w:r>
+      <w:r>
+        <w:t xml:space="preserve">I was modifying it so that nested Maps could be added to the database. My idea for implementing this was to receive a list of the nested Maps and loop through them. I would have a pointer that would keep track of the current BTreeMap, if the map existed then I would change the pointer to it. Otherwise, I would create a new BTreeMap in the </w:t>
+      </w:r>
+      <w:r>
+        <w:t>database</w:t>
+      </w:r>
+      <w:r>
+        <w:t xml:space="preserve"> that </w:t>
+      </w:r>
+      <w:r>
+        <w:t>the pointer is</w:t>
+      </w:r>
+      <w:r>
+        <w:t xml:space="preserve"> currently </w:t>
+      </w:r>
+      <w:r>
+        <w:t>pointing to</w:t>
+      </w:r>
+      <w:r>
+        <w:t xml:space="preserve"> (i.e. the parent) and then I would change the pointer to the new</w:t>
+      </w:r>
+      <w:r>
+        <w:t>ly created</w:t>
+      </w:r>
+      <w:r>
+        <w:t xml:space="preserve"> Map. Unfortunately, for about a week I was unable to figure out how to get the code to work as I was running into multiple Rust-specific issues regarding variable mutability and borrowing. I didn’t realise until I solved it that one would have to borrow the reference to the “main” DB as mutable and do the same thing when getting the nested Maps from the </w:t>
+      </w:r>
+      <w:r>
+        <w:t>database</w:t>
+      </w:r>
+      <w:r>
+        <w:t>.</w:t>
+      </w:r>
+      <w:r>
+        <w:t xml:space="preserve"> At one point I was trying to borrow as mutable the same object twice, this is not allowed in Rust as it’s part of its data race prevention issues</w:t>
+      </w:r>
+      <w:r>
+        <w:t xml:space="preserve"> (see screenshot above, taken from the Rust online book </w:t>
+      </w:r>
+      <w:hyperlink w:anchor="_References_1" w:history="1">
+        <w:r>
+          <w:rPr>
+            <w:rStyle w:val="Hyperlink"/>
+          </w:rPr>
+          <w:t>[14]</w:t>
+        </w:r>
+      </w:hyperlink>
+      <w:r>
+        <w:t>.</w:t>
+      </w:r>
+      <w:r>
+        <w:t>)</w:t>
+      </w:r>
+      <w:r>
+        <w:t xml:space="preserve"> As with most mistakes, in retrospect the answer seems simple but it took me a lot of research, trial and error to come across a solution: I was </w:t>
+      </w:r>
+      <w:r>
+        <w:lastRenderedPageBreak/>
+        <w:t xml:space="preserve">about to </w:t>
+      </w:r>
+      <w:r>
+        <w:t>seek help from</w:t>
+      </w:r>
+      <w:r>
+        <w:t xml:space="preserve"> my supervisor but eventually I stumbled </w:t>
+      </w:r>
+      <w:hyperlink r:id="rId32" w:history="1">
         <w:r>
           <w:rPr>
             <w:rStyle w:val="Hyperlink"/>
@@ -4088,12 +4361,2026 @@
       <w:r>
         <w:t xml:space="preserve"> which is a design pattern made specifically for conditions like mine i.e. if it exists (Occupied) do this, it doesn’t (Vacant) do this.</w:t>
       </w:r>
+      <w:r>
+        <w:t xml:space="preserve"> Thus, I finally solved my issue while learning a lot about pointers, borrowing and mutability in Rust.</w:t>
+      </w:r>
+      <w:r>
+        <w:t xml:space="preserve"> </w:t>
+      </w:r>
+      <w:r>
+        <w:t>I met with my supervisor and moved on to the next stage of development.</w:t>
+      </w:r>
+    </w:p>
+    <w:p>
+      <w:pPr>
+        <w:pStyle w:val="Heading2"/>
+      </w:pPr>
+      <w:r>
+        <w:t>Adding logging functionality and database storage to disk</w:t>
+      </w:r>
+    </w:p>
+    <w:p>
+      <w:r>
+        <w:t xml:space="preserve">The next stage of development was to add logging functionality to the database. This essentially would allow for tracking of changes, crash recovery and in disk storage, making the database durable (D in the ACID acronym, see </w:t>
+      </w:r>
+      <w:hyperlink w:anchor="_ACID_&amp;_Database" w:history="1">
+        <w:r>
+          <w:rPr>
+            <w:rStyle w:val="Hyperlink"/>
+          </w:rPr>
+          <w:t>Related Wor</w:t>
+        </w:r>
+        <w:r>
+          <w:rPr>
+            <w:rStyle w:val="Hyperlink"/>
+          </w:rPr>
+          <w:t>k Part II</w:t>
+        </w:r>
+      </w:hyperlink>
+      <w:r>
+        <w:t xml:space="preserve">). The latter is done by reading the log when the database boots and restoring the database to the state it was at the end of the log (if the log exists, otherwise a blank file is created.) Crash recovery is implemented as writing to the log is done before modifying the database. It is significantly quicker to write to a file which makes it unlikely in the event of a crash that a command was not logged, even though the database may not have been able to execute it. </w:t>
+      </w:r>
+      <w:r>
+        <w:br/>
+        <w:t>A simple version of this was easy to implement as every time the user typed in a command, if it was a valid command, the string that was typed would get written to log before the appropriate database command function got called.</w:t>
+      </w:r>
+      <w:r>
+        <w:br/>
+        <w:t>Then, when the database booted up, it would replay the log file. Effectively simulating a user typing in the commands all over again until the state the database was restored as it was at the end of the log file.</w:t>
+      </w:r>
+      <w:r>
+        <w:t xml:space="preserve"> </w:t>
+      </w:r>
+      <w:r>
+        <w:t>This has obvious drawbacks, however.</w:t>
+      </w:r>
+      <w:r>
+        <w:br/>
+      </w:r>
+      <w:r>
+        <w:t>The first is that you are writing everything to the log file even though the only commands that affect the state of the database are the remove and set-value commands, this issue I quickly fix later on. The second is that the database executes commands that don’t affect the end state of the database after booting e.g. in the log, a key-value pair is added and later it is removed. It would good to implement an optimisation/compression algorithm that removes “useless” operations when restoring the database from the log as they are wasted time and resources with the previously mentioned implementation.</w:t>
+      </w:r>
+    </w:p>
+    <w:p>
+      <w:pPr>
+        <w:pStyle w:val="Heading2"/>
+      </w:pPr>
+      <w:r>
+        <w:t xml:space="preserve">Extracting the database functionality into </w:t>
+      </w:r>
+      <w:r>
+        <w:t>its</w:t>
+      </w:r>
+      <w:r>
+        <w:t xml:space="preserve"> own module</w:t>
+      </w:r>
+    </w:p>
+    <w:p>
+      <w:r>
+        <w:t>At this point</w:t>
+      </w:r>
+      <w:r>
+        <w:t xml:space="preserve">, I had all my code in one file much like in procedural programming. I decided it was time to clean it up and use Object-Oriented principles by employing the “struct” and “impl” functionality of Rust. Essentially, </w:t>
+      </w:r>
+      <w:r>
+        <w:t xml:space="preserve">the aim would be to make a </w:t>
+      </w:r>
+      <w:r>
+        <w:t xml:space="preserve">database structure (i.e. object) and then </w:t>
+      </w:r>
+      <w:r>
+        <w:t xml:space="preserve">use </w:t>
+      </w:r>
+      <w:r>
+        <w:t>the “impl” keyword</w:t>
+      </w:r>
+      <w:r>
+        <w:t xml:space="preserve"> which</w:t>
+      </w:r>
+      <w:r>
+        <w:t xml:space="preserve"> in Rust allows me to </w:t>
+      </w:r>
+      <w:r>
+        <w:rPr>
+          <w:i/>
+          <w:iCs/>
+        </w:rPr>
+        <w:t>implement</w:t>
+      </w:r>
+      <w:r>
+        <w:t xml:space="preserve"> functions that access this structure and can only be called from external code</w:t>
+      </w:r>
+      <w:r>
+        <w:t>. These functions can only be accessed</w:t>
+      </w:r>
+      <w:r>
+        <w:t xml:space="preserve"> through an object instance and when making the functions explicitly public (all struct data and functions are private unless explicitly stated by the “pub” keyword.)</w:t>
+      </w:r>
+      <w:r>
+        <w:br/>
+        <w:t xml:space="preserve">The database object holds a reference to the database lock and to the log file lock. The latter is needed </w:t>
+      </w:r>
+      <w:r>
+        <w:t>to remove some of the drawbacks of logging discussed in the last section.</w:t>
+      </w:r>
+      <w:r>
+        <w:t xml:space="preserve"> </w:t>
+      </w:r>
+      <w:r>
+        <w:t>Log writing</w:t>
+      </w:r>
+      <w:r>
+        <w:t xml:space="preserve"> should be handled by the database’s own mutator functions i.e. the remove and set function only.</w:t>
+      </w:r>
+      <w:r>
+        <w:t xml:space="preserve"> And not by some external entity (which previously was the string parser).</w:t>
+      </w:r>
     </w:p>
     <w:p/>
     <w:p>
+      <w:pPr>
+        <w:keepNext/>
+        <w:jc w:val="center"/>
+      </w:pPr>
+      <w:r>
+        <w:rPr>
+          <w:noProof/>
+        </w:rPr>
+        <w:lastRenderedPageBreak/>
+        <w:drawing>
+          <wp:inline distT="0" distB="0" distL="0" distR="0" wp14:anchorId="613E7E0E" wp14:editId="62772E90">
+            <wp:extent cx="4544059" cy="3620005"/>
+            <wp:effectExtent l="19050" t="19050" r="28575" b="19050"/>
+            <wp:docPr id="12" name="Picture 12"/>
+            <wp:cNvGraphicFramePr>
+              <a:graphicFrameLocks xmlns:a="http://schemas.openxmlformats.org/drawingml/2006/main" noChangeAspect="1"/>
+            </wp:cNvGraphicFramePr>
+            <a:graphic xmlns:a="http://schemas.openxmlformats.org/drawingml/2006/main">
+              <a:graphicData uri="http://schemas.openxmlformats.org/drawingml/2006/picture">
+                <pic:pic xmlns:pic="http://schemas.openxmlformats.org/drawingml/2006/picture">
+                  <pic:nvPicPr>
+                    <pic:cNvPr id="1" name=""/>
+                    <pic:cNvPicPr/>
+                  </pic:nvPicPr>
+                  <pic:blipFill>
+                    <a:blip r:embed="rId33"/>
+                    <a:stretch>
+                      <a:fillRect/>
+                    </a:stretch>
+                  </pic:blipFill>
+                  <pic:spPr>
+                    <a:xfrm>
+                      <a:off x="0" y="0"/>
+                      <a:ext cx="4544059" cy="3620005"/>
+                    </a:xfrm>
+                    <a:prstGeom prst="rect">
+                      <a:avLst/>
+                    </a:prstGeom>
+                    <a:ln>
+                      <a:solidFill>
+                        <a:schemeClr val="tx1"/>
+                      </a:solidFill>
+                    </a:ln>
+                  </pic:spPr>
+                </pic:pic>
+              </a:graphicData>
+            </a:graphic>
+          </wp:inline>
+        </w:drawing>
+      </w:r>
+    </w:p>
+    <w:p>
+      <w:pPr>
+        <w:pStyle w:val="Caption"/>
+        <w:jc w:val="center"/>
+      </w:pPr>
+      <w:r>
+        <w:t>Snippet 2</w:t>
+      </w:r>
+      <w:r>
+        <w:t>.</w:t>
+      </w:r>
+      <w:fldSimple w:instr=" SEQ Snippet_2. \* ARABIC ">
+        <w:r>
+          <w:rPr>
+            <w:noProof/>
+          </w:rPr>
+          <w:t>2</w:t>
+        </w:r>
+      </w:fldSimple>
+      <w:r>
+        <w:t>: Part of the database.rs file where the struct and the constructor are showed</w:t>
+      </w:r>
+    </w:p>
+    <w:p>
+      <w:r>
+        <w:t>In the screenshot above, one can see how the constructor for a database object works and how the database restores itself from the log file when initialised. Another advantage of having the log file lock be held by the database is that the log file is only opened once when previously it was opened every time the database copied the user’s command into the log.</w:t>
+      </w:r>
+    </w:p>
+    <w:p>
+      <w:r>
+        <w:t>When I got to the point that I was fairly satisfied with the extraction of the database into it’s own file (“database.rs” which is then imported by the server file) I decided that it was time to implement proper, automated testing.</w:t>
+      </w:r>
+    </w:p>
+    <w:p>
+      <w:pPr>
+        <w:pStyle w:val="Heading2"/>
+      </w:pPr>
+      <w:r>
+        <w:t>Automating Testing Part I</w:t>
+      </w:r>
+    </w:p>
+    <w:p>
+      <w:r>
+        <w:t>So far, I have been testing my database server using the windows Telnet client, manually. This is not good practice. In general, one wants tested to be as automated as possible, ideally removing all variability from the testing conditions (which is not possible in practise, but it is the pursuit of it that matters.) The first step to testing automation was to write a client that would connect to the database, would send it commands and that would check that the server’s responses a</w:t>
+      </w:r>
+      <w:r>
+        <w:t>re what is expected. For this, I had to research more about the Tokio library functionality</w:t>
+      </w:r>
+      <w:r>
+        <w:t xml:space="preserve"> </w:t>
+      </w:r>
+      <w:hyperlink w:anchor="_References_1" w:history="1">
+        <w:r>
+          <w:rPr>
+            <w:rStyle w:val="Hyperlink"/>
+          </w:rPr>
+          <w:t>[15]</w:t>
+        </w:r>
+      </w:hyperlink>
+      <w:r>
+        <w:t xml:space="preserve">, specifically the TcpStream object which is used to connect to network sockets. During this stage, noticed that it would benefit me to use Tokio 0.2 instead of the version I was using 0.1, this is because the documentation was clearer and code examples all used 0.2. I had used 0.1 in the first place because the first tutorial I followed to create a Tokio “echo” server used version 0.1. Because of this change I had to re-write a lot of how the server handled connections, so I used this opportunity to also lay the groundwork for parsing transactions. The major changes were that I was now manually reading the user’s commands into a buffer (8 byte buffer) and then interpreting this buffer according to certain rules: if a character that was received is a semicolon “;”, that would mean the end of a command or </w:t>
+      </w:r>
+      <w:r>
+        <w:rPr>
+          <w:i/>
+          <w:iCs/>
+        </w:rPr>
+        <w:t>chain</w:t>
+      </w:r>
+      <w:r>
+        <w:t xml:space="preserve"> of commands, just like in SQL. Then, I would separate the input (and any previous input that was read that did not contain the semicolon character) by newline characters to signify different commands. Lastly</w:t>
+      </w:r>
+      <w:r>
+        <w:t>,</w:t>
+      </w:r>
+      <w:r>
+        <w:t xml:space="preserve"> I would parse these commands into database commands as I have been doing </w:t>
+      </w:r>
+      <w:r>
+        <w:lastRenderedPageBreak/>
+        <w:t>from the start.</w:t>
+      </w:r>
+      <w:r>
+        <w:t xml:space="preserve"> In contrast to my previous version, I stopped using the library that allowed me to split the socket input automatically into newline as this was not useful to me anymore. It is also deprecated in Tokio 0.2.</w:t>
+      </w:r>
+    </w:p>
+    <w:p>
+      <w:r>
+        <w:t>After re-writing my server, I implemented my client using the new 0.2 Tokio nomenclature using “async” and “await” keywords for asynchronous programming</w:t>
+      </w:r>
+      <w:r>
+        <w:t xml:space="preserve"> which were introduced into Rust in 2018 but only became stable towards the end of 2018/start of 2019.</w:t>
+      </w:r>
+      <w:r>
+        <w:t xml:space="preserve"> I also implemented assertions into my code for testing, similar</w:t>
+      </w:r>
+      <w:r>
+        <w:t>ly</w:t>
+      </w:r>
+      <w:r>
+        <w:t xml:space="preserve"> to how I was taught JUnit for Java.</w:t>
+      </w:r>
+    </w:p>
+    <w:p>
+      <w:pPr>
+        <w:keepNext/>
+        <w:jc w:val="center"/>
+      </w:pPr>
       <w:bookmarkStart w:id="12" w:name="_References"/>
       <w:bookmarkEnd w:id="12"/>
-    </w:p>
+      <w:r>
+        <w:rPr>
+          <w:noProof/>
+        </w:rPr>
+        <w:drawing>
+          <wp:inline distT="0" distB="0" distL="0" distR="0" wp14:anchorId="79B2A788" wp14:editId="5038816D">
+            <wp:extent cx="5731510" cy="4880610"/>
+            <wp:effectExtent l="19050" t="19050" r="21590" b="15240"/>
+            <wp:docPr id="13" name="Picture 13"/>
+            <wp:cNvGraphicFramePr>
+              <a:graphicFrameLocks xmlns:a="http://schemas.openxmlformats.org/drawingml/2006/main" noChangeAspect="1"/>
+            </wp:cNvGraphicFramePr>
+            <a:graphic xmlns:a="http://schemas.openxmlformats.org/drawingml/2006/main">
+              <a:graphicData uri="http://schemas.openxmlformats.org/drawingml/2006/picture">
+                <pic:pic xmlns:pic="http://schemas.openxmlformats.org/drawingml/2006/picture">
+                  <pic:nvPicPr>
+                    <pic:cNvPr id="1" name=""/>
+                    <pic:cNvPicPr/>
+                  </pic:nvPicPr>
+                  <pic:blipFill>
+                    <a:blip r:embed="rId34"/>
+                    <a:stretch>
+                      <a:fillRect/>
+                    </a:stretch>
+                  </pic:blipFill>
+                  <pic:spPr>
+                    <a:xfrm>
+                      <a:off x="0" y="0"/>
+                      <a:ext cx="5731510" cy="4880610"/>
+                    </a:xfrm>
+                    <a:prstGeom prst="rect">
+                      <a:avLst/>
+                    </a:prstGeom>
+                    <a:ln>
+                      <a:solidFill>
+                        <a:schemeClr val="tx1"/>
+                      </a:solidFill>
+                    </a:ln>
+                  </pic:spPr>
+                </pic:pic>
+              </a:graphicData>
+            </a:graphic>
+          </wp:inline>
+        </w:drawing>
+      </w:r>
+    </w:p>
+    <w:p>
+      <w:pPr>
+        <w:pStyle w:val="Caption"/>
+        <w:jc w:val="center"/>
+      </w:pPr>
+      <w:r>
+        <w:t>Snippet 2</w:t>
+      </w:r>
+      <w:r>
+        <w:t>.</w:t>
+      </w:r>
+      <w:fldSimple w:instr=" SEQ Snippet_2. \* ARABIC ">
+        <w:r>
+          <w:rPr>
+            <w:noProof/>
+          </w:rPr>
+          <w:t>3</w:t>
+        </w:r>
+      </w:fldSimple>
+      <w:r>
+        <w:t>: First version of database testing client</w:t>
+      </w:r>
+    </w:p>
+    <w:p>
+      <w:pPr>
+        <w:pStyle w:val="Heading2"/>
+      </w:pPr>
+      <w:r>
+        <w:t>Automating Testing Part II</w:t>
+      </w:r>
+    </w:p>
+    <w:p>
+      <w:r>
+        <w:t xml:space="preserve">After I did the testing client, I met with my supervisor who suggested I should automate my testing even further before moving on with anything else. Therefore, what I decided to work on next is to have a Rust file that in a script-like fashion, starts a database server and starts a client server and has them communicate, all </w:t>
+      </w:r>
+      <w:r>
+        <w:t>by running a single command</w:t>
+      </w:r>
+      <w:r>
+        <w:t>. In the future I could have this script spawn multiple threads of clients to test concurrency. I could also test reliability by having the script “kill” one of the servers as a client has sent a command. This would sa</w:t>
+      </w:r>
+      <w:r>
+        <w:t>v</w:t>
+      </w:r>
+      <w:r>
+        <w:t>e me time as before this, I started a server</w:t>
+      </w:r>
+      <w:r>
+        <w:t xml:space="preserve"> and client separately,</w:t>
+      </w:r>
+      <w:r>
+        <w:t xml:space="preserve"> </w:t>
+      </w:r>
+      <w:r>
+        <w:t>using</w:t>
+      </w:r>
+      <w:r>
+        <w:t xml:space="preserve"> the command line</w:t>
+      </w:r>
+      <w:r>
+        <w:t>.</w:t>
+      </w:r>
+    </w:p>
+    <w:p>
+      <w:r>
+        <w:t xml:space="preserve">The first idea I had for implementing the above came from my experience with Java. I would create a main rust file that would call the server and client start functions. To do this, I first renamed the </w:t>
+      </w:r>
+      <w:r>
+        <w:lastRenderedPageBreak/>
+        <w:t>server and client “main” functions to “start_server” and “start_client” respectively. I then renamed both Rust files which were “main.rs” (as I was using them as independent applications) to “server.rs” and “client.rs”. What this achieved was that now I could put both server and client files into the same directory as the main Rust file I was going to use to start the server and client. Now, I could import the server and client files into my main file using the “mod” keyword (</w:t>
+      </w:r>
+      <w:r>
+        <w:t>Snippet</w:t>
+      </w:r>
+      <w:r>
+        <w:t xml:space="preserve"> 2.</w:t>
+      </w:r>
+      <w:r>
+        <w:t>4</w:t>
+      </w:r>
+      <w:r>
+        <w:t>). This allowed me to call the server and client start functions from my main file.</w:t>
+      </w:r>
+    </w:p>
+    <w:p>
+      <w:pPr>
+        <w:keepNext/>
+        <w:jc w:val="center"/>
+      </w:pPr>
+      <w:r>
+        <w:rPr>
+          <w:noProof/>
+        </w:rPr>
+        <mc:AlternateContent>
+          <mc:Choice Requires="wps">
+            <w:drawing>
+              <wp:anchor distT="0" distB="0" distL="114300" distR="114300" simplePos="0" relativeHeight="251680768" behindDoc="0" locked="0" layoutInCell="1" allowOverlap="1" wp14:anchorId="2D8C9A1B" wp14:editId="718D5970">
+                <wp:simplePos x="0" y="0"/>
+                <wp:positionH relativeFrom="margin">
+                  <wp:align>right</wp:align>
+                </wp:positionH>
+                <wp:positionV relativeFrom="paragraph">
+                  <wp:posOffset>1394460</wp:posOffset>
+                </wp:positionV>
+                <wp:extent cx="2133600" cy="466725"/>
+                <wp:effectExtent l="0" t="0" r="19050" b="28575"/>
+                <wp:wrapNone/>
+                <wp:docPr id="36" name="Text Box 36"/>
+                <wp:cNvGraphicFramePr/>
+                <a:graphic xmlns:a="http://schemas.openxmlformats.org/drawingml/2006/main">
+                  <a:graphicData uri="http://schemas.microsoft.com/office/word/2010/wordprocessingShape">
+                    <wps:wsp>
+                      <wps:cNvSpPr txBox="1"/>
+                      <wps:spPr>
+                        <a:xfrm>
+                          <a:off x="0" y="0"/>
+                          <a:ext cx="2133600" cy="466725"/>
+                        </a:xfrm>
+                        <a:prstGeom prst="rect">
+                          <a:avLst/>
+                        </a:prstGeom>
+                        <a:solidFill>
+                          <a:schemeClr val="lt1"/>
+                        </a:solidFill>
+                        <a:ln w="6350">
+                          <a:solidFill>
+                            <a:prstClr val="black"/>
+                          </a:solidFill>
+                        </a:ln>
+                      </wps:spPr>
+                      <wps:txbx>
+                        <w:txbxContent>
+                          <w:p>
+                            <w:r>
+                              <w:t>Using the “Builder” (commented out)</w:t>
+                            </w:r>
+                          </w:p>
+                        </w:txbxContent>
+                      </wps:txbx>
+                      <wps:bodyPr rot="0" spcFirstLastPara="0" vertOverflow="overflow" horzOverflow="overflow" vert="horz" wrap="square" lIns="91440" tIns="45720" rIns="91440" bIns="45720" numCol="1" spcCol="0" rtlCol="0" fromWordArt="0" anchor="t" anchorCtr="0" forceAA="0" compatLnSpc="1">
+                        <a:prstTxWarp prst="textNoShape">
+                          <a:avLst/>
+                        </a:prstTxWarp>
+                        <a:noAutofit/>
+                      </wps:bodyPr>
+                    </wps:wsp>
+                  </a:graphicData>
+                </a:graphic>
+                <wp14:sizeRelH relativeFrom="margin">
+                  <wp14:pctWidth>0</wp14:pctWidth>
+                </wp14:sizeRelH>
+                <wp14:sizeRelV relativeFrom="margin">
+                  <wp14:pctHeight>0</wp14:pctHeight>
+                </wp14:sizeRelV>
+              </wp:anchor>
+            </w:drawing>
+          </mc:Choice>
+          <mc:Fallback>
+            <w:pict>
+              <v:shape w14:anchorId="2D8C9A1B" id="Text Box 36" o:spid="_x0000_s1031" type="#_x0000_t202" style="position:absolute;left:0;text-align:left;margin-left:116.8pt;margin-top:109.8pt;width:168pt;height:36.75pt;z-index:251680768;visibility:visible;mso-wrap-style:square;mso-width-percent:0;mso-height-percent:0;mso-wrap-distance-left:9pt;mso-wrap-distance-top:0;mso-wrap-distance-right:9pt;mso-wrap-distance-bottom:0;mso-position-horizontal:right;mso-position-horizontal-relative:margin;mso-position-vertical:absolute;mso-position-vertical-relative:text;mso-width-percent:0;mso-height-percent:0;mso-width-relative:margin;mso-height-relative:margin;v-text-anchor:top" o:gfxdata="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" fillcolor="white [3201]" strokeweight=".5pt">
+                <v:textbox>
+                  <w:txbxContent>
+                    <w:p>
+                      <w:r>
+                        <w:t>Using the “Builder” (commented out)</w:t>
+                      </w:r>
+                    </w:p>
+                  </w:txbxContent>
+                </v:textbox>
+                <w10:wrap anchorx="margin"/>
+              </v:shape>
+            </w:pict>
+          </mc:Fallback>
+        </mc:AlternateContent>
+      </w:r>
+      <w:r>
+        <w:rPr>
+          <w:noProof/>
+        </w:rPr>
+        <mc:AlternateContent>
+          <mc:Choice Requires="wps">
+            <w:drawing>
+              <wp:anchor distT="0" distB="0" distL="114300" distR="114300" simplePos="0" relativeHeight="251672576" behindDoc="0" locked="0" layoutInCell="1" allowOverlap="1" wp14:anchorId="575524F2" wp14:editId="0FF8BA6C">
+                <wp:simplePos x="0" y="0"/>
+                <wp:positionH relativeFrom="column">
+                  <wp:posOffset>4019549</wp:posOffset>
+                </wp:positionH>
+                <wp:positionV relativeFrom="paragraph">
+                  <wp:posOffset>2442210</wp:posOffset>
+                </wp:positionV>
+                <wp:extent cx="419100" cy="581025"/>
+                <wp:effectExtent l="38100" t="38100" r="19050" b="28575"/>
+                <wp:wrapNone/>
+                <wp:docPr id="31" name="Straight Arrow Connector 31"/>
+                <wp:cNvGraphicFramePr/>
+                <a:graphic xmlns:a="http://schemas.openxmlformats.org/drawingml/2006/main">
+                  <a:graphicData uri="http://schemas.microsoft.com/office/word/2010/wordprocessingShape">
+                    <wps:wsp>
+                      <wps:cNvCnPr/>
+                      <wps:spPr>
+                        <a:xfrm flipH="1" flipV="1">
+                          <a:off x="0" y="0"/>
+                          <a:ext cx="419100" cy="581025"/>
+                        </a:xfrm>
+                        <a:prstGeom prst="straightConnector1">
+                          <a:avLst/>
+                        </a:prstGeom>
+                        <a:ln>
+                          <a:solidFill>
+                            <a:schemeClr val="bg1"/>
+                          </a:solidFill>
+                          <a:tailEnd type="triangle"/>
+                        </a:ln>
+                      </wps:spPr>
+                      <wps:style>
+                        <a:lnRef idx="1">
+                          <a:schemeClr val="accent1"/>
+                        </a:lnRef>
+                        <a:fillRef idx="0">
+                          <a:schemeClr val="accent1"/>
+                        </a:fillRef>
+                        <a:effectRef idx="0">
+                          <a:schemeClr val="accent1"/>
+                        </a:effectRef>
+                        <a:fontRef idx="minor">
+                          <a:schemeClr val="tx1"/>
+                        </a:fontRef>
+                      </wps:style>
+                      <wps:bodyPr/>
+                    </wps:wsp>
+                  </a:graphicData>
+                </a:graphic>
+                <wp14:sizeRelH relativeFrom="margin">
+                  <wp14:pctWidth>0</wp14:pctWidth>
+                </wp14:sizeRelH>
+                <wp14:sizeRelV relativeFrom="margin">
+                  <wp14:pctHeight>0</wp14:pctHeight>
+                </wp14:sizeRelV>
+              </wp:anchor>
+            </w:drawing>
+          </mc:Choice>
+          <mc:Fallback>
+            <w:pict>
+              <v:shapetype w14:anchorId="07951D6A" id="_x0000_t32" coordsize="21600,21600" o:spt="32" o:oned="t" path="m,l21600,21600e" filled="f">
+                <v:path arrowok="t" fillok="f" o:connecttype="none"/>
+                <o:lock v:ext="edit" shapetype="t"/>
+              </v:shapetype>
+              <v:shape id="Straight Arrow Connector 31" o:spid="_x0000_s1026" type="#_x0000_t32" style="position:absolute;margin-left:316.5pt;margin-top:192.3pt;width:33pt;height:45.75pt;flip:x y;z-index:251672576;visibility:visible;mso-wrap-style:square;mso-width-percent:0;mso-height-percent:0;mso-wrap-distance-left:9pt;mso-wrap-distance-top:0;mso-wrap-distance-right:9pt;mso-wrap-distance-bottom:0;mso-position-horizontal:absolute;mso-position-horizontal-relative:text;mso-position-vertical:absolute;mso-position-vertical-relative:text;mso-width-percent:0;mso-height-percent:0;mso-width-relative:margin;mso-height-relative:margin" o:gfxdata="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" strokecolor="white [3212]" strokeweight=".5pt">
+                <v:stroke endarrow="block" joinstyle="miter"/>
+              </v:shape>
+            </w:pict>
+          </mc:Fallback>
+        </mc:AlternateContent>
+      </w:r>
+      <w:r>
+        <w:rPr>
+          <w:noProof/>
+        </w:rPr>
+        <mc:AlternateContent>
+          <mc:Choice Requires="wps">
+            <w:drawing>
+              <wp:anchor distT="0" distB="0" distL="114300" distR="114300" simplePos="0" relativeHeight="251671552" behindDoc="0" locked="0" layoutInCell="1" allowOverlap="1" wp14:anchorId="669104E3" wp14:editId="4B31A971">
+                <wp:simplePos x="0" y="0"/>
+                <wp:positionH relativeFrom="margin">
+                  <wp:posOffset>4417060</wp:posOffset>
+                </wp:positionH>
+                <wp:positionV relativeFrom="paragraph">
+                  <wp:posOffset>2899410</wp:posOffset>
+                </wp:positionV>
+                <wp:extent cx="1609725" cy="285750"/>
+                <wp:effectExtent l="0" t="0" r="28575" b="28575"/>
+                <wp:wrapNone/>
+                <wp:docPr id="30" name="Text Box 30"/>
+                <wp:cNvGraphicFramePr/>
+                <a:graphic xmlns:a="http://schemas.openxmlformats.org/drawingml/2006/main">
+                  <a:graphicData uri="http://schemas.microsoft.com/office/word/2010/wordprocessingShape">
+                    <wps:wsp>
+                      <wps:cNvSpPr txBox="1"/>
+                      <wps:spPr>
+                        <a:xfrm>
+                          <a:off x="0" y="0"/>
+                          <a:ext cx="1609725" cy="285750"/>
+                        </a:xfrm>
+                        <a:prstGeom prst="rect">
+                          <a:avLst/>
+                        </a:prstGeom>
+                        <a:solidFill>
+                          <a:sysClr val="window" lastClr="FFFFFF"/>
+                        </a:solidFill>
+                        <a:ln w="6350">
+                          <a:solidFill>
+                            <a:prstClr val="black"/>
+                          </a:solidFill>
+                        </a:ln>
+                      </wps:spPr>
+                      <wps:txbx>
+                        <w:txbxContent>
+                          <w:p>
+                            <w:r>
+                              <w:t>Separate Tokio Runtimes</w:t>
+                            </w:r>
+                          </w:p>
+                        </w:txbxContent>
+                      </wps:txbx>
+                      <wps:bodyPr rot="0" spcFirstLastPara="0" vertOverflow="overflow" horzOverflow="overflow" vert="horz" wrap="square" lIns="91440" tIns="45720" rIns="91440" bIns="45720" numCol="1" spcCol="0" rtlCol="0" fromWordArt="0" anchor="t" anchorCtr="0" forceAA="0" compatLnSpc="1">
+                        <a:prstTxWarp prst="textNoShape">
+                          <a:avLst/>
+                        </a:prstTxWarp>
+                        <a:noAutofit/>
+                      </wps:bodyPr>
+                    </wps:wsp>
+                  </a:graphicData>
+                </a:graphic>
+                <wp14:sizeRelH relativeFrom="margin">
+                  <wp14:pctWidth>0</wp14:pctWidth>
+                </wp14:sizeRelH>
+                <wp14:sizeRelV relativeFrom="margin">
+                  <wp14:pctHeight>0</wp14:pctHeight>
+                </wp14:sizeRelV>
+              </wp:anchor>
+            </w:drawing>
+          </mc:Choice>
+          <mc:Fallback>
+            <w:pict>
+              <v:shape w14:anchorId="669104E3" id="Text Box 30" o:spid="_x0000_s1032" type="#_x0000_t202" style="position:absolute;left:0;text-align:left;margin-left:347.8pt;margin-top:228.3pt;width:126.75pt;height:22.5pt;z-index:251671552;visibility:visible;mso-wrap-style:square;mso-width-percent:0;mso-height-percent:0;mso-wrap-distance-left:9pt;mso-wrap-distance-top:0;mso-wrap-distance-right:9pt;mso-wrap-distance-bottom:0;mso-position-horizontal:absolute;mso-position-horizontal-relative:margin;mso-position-vertical:absolute;mso-position-vertical-relative:text;mso-width-percent:0;mso-height-percent:0;mso-width-relative:margin;mso-height-relative:margin;v-text-anchor:top" o:gfxdata="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" fillcolor="window" strokeweight=".5pt">
+                <v:textbox>
+                  <w:txbxContent>
+                    <w:p>
+                      <w:r>
+                        <w:t>Separate Tokio Runtimes</w:t>
+                      </w:r>
+                    </w:p>
+                  </w:txbxContent>
+                </v:textbox>
+                <w10:wrap anchorx="margin"/>
+              </v:shape>
+            </w:pict>
+          </mc:Fallback>
+        </mc:AlternateContent>
+      </w:r>
+      <w:r>
+        <w:rPr>
+          <w:noProof/>
+        </w:rPr>
+        <mc:AlternateContent>
+          <mc:Choice Requires="wps">
+            <w:drawing>
+              <wp:anchor distT="0" distB="0" distL="114300" distR="114300" simplePos="0" relativeHeight="251669504" behindDoc="0" locked="0" layoutInCell="1" allowOverlap="1" wp14:anchorId="4F5F0386" wp14:editId="48C935CA">
+                <wp:simplePos x="0" y="0"/>
+                <wp:positionH relativeFrom="column">
+                  <wp:posOffset>2047875</wp:posOffset>
+                </wp:positionH>
+                <wp:positionV relativeFrom="paragraph">
+                  <wp:posOffset>394335</wp:posOffset>
+                </wp:positionV>
+                <wp:extent cx="1762125" cy="104775"/>
+                <wp:effectExtent l="38100" t="0" r="28575" b="85725"/>
+                <wp:wrapNone/>
+                <wp:docPr id="26" name="Straight Arrow Connector 26"/>
+                <wp:cNvGraphicFramePr/>
+                <a:graphic xmlns:a="http://schemas.openxmlformats.org/drawingml/2006/main">
+                  <a:graphicData uri="http://schemas.microsoft.com/office/word/2010/wordprocessingShape">
+                    <wps:wsp>
+                      <wps:cNvCnPr/>
+                      <wps:spPr>
+                        <a:xfrm flipH="1">
+                          <a:off x="0" y="0"/>
+                          <a:ext cx="1762125" cy="104775"/>
+                        </a:xfrm>
+                        <a:prstGeom prst="straightConnector1">
+                          <a:avLst/>
+                        </a:prstGeom>
+                        <a:ln>
+                          <a:solidFill>
+                            <a:schemeClr val="bg1"/>
+                          </a:solidFill>
+                          <a:tailEnd type="triangle"/>
+                        </a:ln>
+                      </wps:spPr>
+                      <wps:style>
+                        <a:lnRef idx="1">
+                          <a:schemeClr val="accent1"/>
+                        </a:lnRef>
+                        <a:fillRef idx="0">
+                          <a:schemeClr val="accent1"/>
+                        </a:fillRef>
+                        <a:effectRef idx="0">
+                          <a:schemeClr val="accent1"/>
+                        </a:effectRef>
+                        <a:fontRef idx="minor">
+                          <a:schemeClr val="tx1"/>
+                        </a:fontRef>
+                      </wps:style>
+                      <wps:bodyPr/>
+                    </wps:wsp>
+                  </a:graphicData>
+                </a:graphic>
+              </wp:anchor>
+            </w:drawing>
+          </mc:Choice>
+          <mc:Fallback>
+            <w:pict>
+              <v:shape w14:anchorId="6337A37E" id="Straight Arrow Connector 26" o:spid="_x0000_s1026" type="#_x0000_t32" style="position:absolute;margin-left:161.25pt;margin-top:31.05pt;width:138.75pt;height:8.25pt;flip:x;z-index:251669504;visibility:visible;mso-wrap-style:square;mso-wrap-distance-left:9pt;mso-wrap-distance-top:0;mso-wrap-distance-right:9pt;mso-wrap-distance-bottom:0;mso-position-horizontal:absolute;mso-position-horizontal-relative:text;mso-position-vertical:absolute;mso-position-vertical-relative:text" o:gfxdata="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" strokecolor="white [3212]" strokeweight=".5pt">
+                <v:stroke endarrow="block" joinstyle="miter"/>
+              </v:shape>
+            </w:pict>
+          </mc:Fallback>
+        </mc:AlternateContent>
+      </w:r>
+      <w:r>
+        <w:rPr>
+          <w:noProof/>
+        </w:rPr>
+        <mc:AlternateContent>
+          <mc:Choice Requires="wps">
+            <w:drawing>
+              <wp:anchor distT="0" distB="0" distL="114300" distR="114300" simplePos="0" relativeHeight="251668480" behindDoc="0" locked="0" layoutInCell="1" allowOverlap="1" wp14:anchorId="6FD775E8" wp14:editId="1624F01F">
+                <wp:simplePos x="0" y="0"/>
+                <wp:positionH relativeFrom="column">
+                  <wp:posOffset>3810000</wp:posOffset>
+                </wp:positionH>
+                <wp:positionV relativeFrom="paragraph">
+                  <wp:posOffset>251460</wp:posOffset>
+                </wp:positionV>
+                <wp:extent cx="1133475" cy="276225"/>
+                <wp:effectExtent l="0" t="0" r="28575" b="28575"/>
+                <wp:wrapNone/>
+                <wp:docPr id="25" name="Text Box 25"/>
+                <wp:cNvGraphicFramePr/>
+                <a:graphic xmlns:a="http://schemas.openxmlformats.org/drawingml/2006/main">
+                  <a:graphicData uri="http://schemas.microsoft.com/office/word/2010/wordprocessingShape">
+                    <wps:wsp>
+                      <wps:cNvSpPr txBox="1"/>
+                      <wps:spPr>
+                        <a:xfrm>
+                          <a:off x="0" y="0"/>
+                          <a:ext cx="1133475" cy="276225"/>
+                        </a:xfrm>
+                        <a:prstGeom prst="rect">
+                          <a:avLst/>
+                        </a:prstGeom>
+                        <a:solidFill>
+                          <a:schemeClr val="lt1"/>
+                        </a:solidFill>
+                        <a:ln w="6350">
+                          <a:solidFill>
+                            <a:prstClr val="black"/>
+                          </a:solidFill>
+                        </a:ln>
+                      </wps:spPr>
+                      <wps:txbx>
+                        <w:txbxContent>
+                          <w:p>
+                            <w:r>
+                              <w:t>“mod” keyword</w:t>
+                            </w:r>
+                          </w:p>
+                        </w:txbxContent>
+                      </wps:txbx>
+                      <wps:bodyPr rot="0" spcFirstLastPara="0" vertOverflow="overflow" horzOverflow="overflow" vert="horz" wrap="square" lIns="91440" tIns="45720" rIns="91440" bIns="45720" numCol="1" spcCol="0" rtlCol="0" fromWordArt="0" anchor="t" anchorCtr="0" forceAA="0" compatLnSpc="1">
+                        <a:prstTxWarp prst="textNoShape">
+                          <a:avLst/>
+                        </a:prstTxWarp>
+                        <a:noAutofit/>
+                      </wps:bodyPr>
+                    </wps:wsp>
+                  </a:graphicData>
+                </a:graphic>
+                <wp14:sizeRelH relativeFrom="margin">
+                  <wp14:pctWidth>0</wp14:pctWidth>
+                </wp14:sizeRelH>
+                <wp14:sizeRelV relativeFrom="margin">
+                  <wp14:pctHeight>0</wp14:pctHeight>
+                </wp14:sizeRelV>
+              </wp:anchor>
+            </w:drawing>
+          </mc:Choice>
+          <mc:Fallback>
+            <w:pict>
+              <v:shape w14:anchorId="6FD775E8" id="Text Box 25" o:spid="_x0000_s1033" type="#_x0000_t202" style="position:absolute;left:0;text-align:left;margin-left:300pt;margin-top:19.8pt;width:89.25pt;height:21.75pt;z-index:251668480;visibility:visible;mso-wrap-style:square;mso-width-percent:0;mso-height-percent:0;mso-wrap-distance-left:9pt;mso-wrap-distance-top:0;mso-wrap-distance-right:9pt;mso-wrap-distance-bottom:0;mso-position-horizontal:absolute;mso-position-horizontal-relative:text;mso-position-vertical:absolute;mso-position-vertical-relative:text;mso-width-percent:0;mso-height-percent:0;mso-width-relative:margin;mso-height-relative:margin;v-text-anchor:top" o:gfxdata="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" fillcolor="white [3201]" strokeweight=".5pt">
+                <v:textbox>
+                  <w:txbxContent>
+                    <w:p>
+                      <w:r>
+                        <w:t>“mod” keyword</w:t>
+                      </w:r>
+                    </w:p>
+                  </w:txbxContent>
+                </v:textbox>
+              </v:shape>
+            </w:pict>
+          </mc:Fallback>
+        </mc:AlternateContent>
+      </w:r>
+      <w:r>
+        <w:rPr>
+          <w:noProof/>
+        </w:rPr>
+        <w:drawing>
+          <wp:inline distT="0" distB="0" distL="0" distR="0" wp14:anchorId="2C1AE599" wp14:editId="70C478DE">
+            <wp:extent cx="3411220" cy="4018902"/>
+            <wp:effectExtent l="19050" t="19050" r="17780" b="20320"/>
+            <wp:docPr id="14" name="Picture 14"/>
+            <wp:cNvGraphicFramePr>
+              <a:graphicFrameLocks xmlns:a="http://schemas.openxmlformats.org/drawingml/2006/main" noChangeAspect="1"/>
+            </wp:cNvGraphicFramePr>
+            <a:graphic xmlns:a="http://schemas.openxmlformats.org/drawingml/2006/main">
+              <a:graphicData uri="http://schemas.openxmlformats.org/drawingml/2006/picture">
+                <pic:pic xmlns:pic="http://schemas.openxmlformats.org/drawingml/2006/picture">
+                  <pic:nvPicPr>
+                    <pic:cNvPr id="1" name=""/>
+                    <pic:cNvPicPr/>
+                  </pic:nvPicPr>
+                  <pic:blipFill rotWithShape="1">
+                    <a:blip r:embed="rId35"/>
+                    <a:srcRect t="1402"/>
+                    <a:stretch/>
+                  </pic:blipFill>
+                  <pic:spPr bwMode="auto">
+                    <a:xfrm>
+                      <a:off x="0" y="0"/>
+                      <a:ext cx="3414439" cy="4022694"/>
+                    </a:xfrm>
+                    <a:prstGeom prst="rect">
+                      <a:avLst/>
+                    </a:prstGeom>
+                    <a:ln w="3175" cap="flat" cmpd="sng" algn="ctr">
+                      <a:solidFill>
+                        <a:sysClr val="windowText" lastClr="000000"/>
+                      </a:solidFill>
+                      <a:prstDash val="solid"/>
+                      <a:round/>
+                      <a:headEnd type="none" w="med" len="med"/>
+                      <a:tailEnd type="none" w="med" len="med"/>
+                      <a:extLst>
+                        <a:ext uri="{C807C97D-BFC1-408E-A445-0C87EB9F89A2}">
+                          <ask:lineSketchStyleProps xmlns:ask="http://schemas.microsoft.com/office/drawing/2018/sketchyshapes" sd="0">
+                            <a:custGeom>
+                              <a:avLst/>
+                              <a:gdLst/>
+                              <a:ahLst/>
+                              <a:cxnLst/>
+                              <a:rect l="0" t="0" r="0" b="0"/>
+                              <a:pathLst/>
+                            </a:custGeom>
+                            <ask:type/>
+                          </ask:lineSketchStyleProps>
+                        </a:ext>
+                      </a:extLst>
+                    </a:ln>
+                    <a:extLst>
+                      <a:ext uri="{53640926-AAD7-44D8-BBD7-CCE9431645EC}">
+                        <a14:shadowObscured xmlns:a14="http://schemas.microsoft.com/office/drawing/2010/main"/>
+                      </a:ext>
+                    </a:extLst>
+                  </pic:spPr>
+                </pic:pic>
+              </a:graphicData>
+            </a:graphic>
+          </wp:inline>
+        </w:drawing>
+      </w:r>
+    </w:p>
+    <w:p>
+      <w:pPr>
+        <w:pStyle w:val="Caption"/>
+        <w:jc w:val="center"/>
+      </w:pPr>
+      <w:r>
+        <w:t>Snippet 2</w:t>
+      </w:r>
+      <w:r>
+        <w:t>.</w:t>
+      </w:r>
+      <w:fldSimple w:instr=" SEQ Snippet_2. \* ARABIC ">
+        <w:r>
+          <w:rPr>
+            <w:noProof/>
+          </w:rPr>
+          <w:t>4</w:t>
+        </w:r>
+      </w:fldSimple>
+      <w:r>
+        <w:t>: Creating separate runtimes and using the “mod” keyword</w:t>
+      </w:r>
+    </w:p>
+    <w:p>
+      <w:r>
+        <w:t>Initially, I wanted to have the server and client start on different threads. After doing some research I thought that using the Tokio “Builder”</w:t>
+      </w:r>
+      <w:r>
+        <w:t xml:space="preserve"> </w:t>
+      </w:r>
+      <w:hyperlink w:anchor="_References_1" w:history="1">
+        <w:r>
+          <w:rPr>
+            <w:rStyle w:val="Hyperlink"/>
+          </w:rPr>
+          <w:t>[16]</w:t>
+        </w:r>
+      </w:hyperlink>
+      <w:r>
+        <w:t xml:space="preserve"> would work. The Builder creates a Tokio runtime (which is the main Tokio thread where Tokio functions </w:t>
+      </w:r>
+      <w:r>
+        <w:t>must</w:t>
+      </w:r>
+      <w:r>
+        <w:t xml:space="preserve"> run on for the asynchronous operations to work properly</w:t>
+      </w:r>
+      <w:r>
+        <w:t>.</w:t>
+      </w:r>
+      <w:r>
+        <w:t>) I ran into a problem though,</w:t>
+      </w:r>
+      <w:r>
+        <w:t xml:space="preserve"> when calling an async function with Tokio, one has to use the await keyword to get the “Future” for that function which is an object representing the result a function will yield when it completes in the future. There are a couple of these functions in the server (specifically, ones that deal with client connection over the network) and they return a “Result” which is either an “Ok(result)” or an “Err(error)”. If the function returns an error, the server stops because there was a connection problem. If this error is returned to the calling function, it will create a compiler error because the Error type that Tokio uses cannot be sent “safely” between threads (</w:t>
+      </w:r>
+      <w:r>
+        <w:t xml:space="preserve">Snippet </w:t>
+      </w:r>
+      <w:r>
+        <w:t>2.5).</w:t>
+      </w:r>
+      <w:r>
+        <w:t xml:space="preserve"> I found out about this when reading a Rust language blog post about the subject</w:t>
+      </w:r>
+      <w:r>
+        <w:t xml:space="preserve">. </w:t>
+      </w:r>
+      <w:hyperlink w:anchor="_References_1" w:history="1">
+        <w:r>
+          <w:rPr>
+            <w:rStyle w:val="Hyperlink"/>
+          </w:rPr>
+          <w:t>[17]</w:t>
+        </w:r>
+      </w:hyperlink>
+      <w:r>
+        <w:t xml:space="preserve"> To overcome this issue, I had to catch the error and re-wrap it in an Error type that is standard to the Rust library.</w:t>
+      </w:r>
+      <w:r>
+        <w:t xml:space="preserve"> (Snippet 2.6)</w:t>
+      </w:r>
+    </w:p>
+    <w:p>
+      <w:pPr>
+        <w:keepNext/>
+        <w:jc w:val="center"/>
+      </w:pPr>
+      <w:r>
+        <w:rPr>
+          <w:noProof/>
+        </w:rPr>
+        <w:lastRenderedPageBreak/>
+        <w:drawing>
+          <wp:inline distT="0" distB="0" distL="0" distR="0" wp14:anchorId="048A1C07" wp14:editId="0934B594">
+            <wp:extent cx="5731510" cy="1241425"/>
+            <wp:effectExtent l="19050" t="19050" r="21590" b="15875"/>
+            <wp:docPr id="16" name="Picture 16"/>
+            <wp:cNvGraphicFramePr>
+              <a:graphicFrameLocks xmlns:a="http://schemas.openxmlformats.org/drawingml/2006/main" noChangeAspect="1"/>
+            </wp:cNvGraphicFramePr>
+            <a:graphic xmlns:a="http://schemas.openxmlformats.org/drawingml/2006/main">
+              <a:graphicData uri="http://schemas.openxmlformats.org/drawingml/2006/picture">
+                <pic:pic xmlns:pic="http://schemas.openxmlformats.org/drawingml/2006/picture">
+                  <pic:nvPicPr>
+                    <pic:cNvPr id="1" name=""/>
+                    <pic:cNvPicPr/>
+                  </pic:nvPicPr>
+                  <pic:blipFill>
+                    <a:blip r:embed="rId36"/>
+                    <a:stretch>
+                      <a:fillRect/>
+                    </a:stretch>
+                  </pic:blipFill>
+                  <pic:spPr>
+                    <a:xfrm>
+                      <a:off x="0" y="0"/>
+                      <a:ext cx="5731510" cy="1241425"/>
+                    </a:xfrm>
+                    <a:prstGeom prst="rect">
+                      <a:avLst/>
+                    </a:prstGeom>
+                    <a:ln>
+                      <a:solidFill>
+                        <a:schemeClr val="tx1"/>
+                      </a:solidFill>
+                    </a:ln>
+                  </pic:spPr>
+                </pic:pic>
+              </a:graphicData>
+            </a:graphic>
+          </wp:inline>
+        </w:drawing>
+      </w:r>
+    </w:p>
+    <w:p>
+      <w:pPr>
+        <w:pStyle w:val="Caption"/>
+        <w:jc w:val="center"/>
+      </w:pPr>
+      <w:r>
+        <w:t>Snippet 2</w:t>
+      </w:r>
+      <w:r>
+        <w:t>.</w:t>
+      </w:r>
+      <w:fldSimple w:instr=" SEQ Snippet_2. \* ARABIC ">
+        <w:r>
+          <w:rPr>
+            <w:noProof/>
+          </w:rPr>
+          <w:t>5</w:t>
+        </w:r>
+      </w:fldSimple>
+      <w:r>
+        <w:t>: Error cannot be sent because it does not implement "Send"</w:t>
+      </w:r>
+    </w:p>
+    <w:p/>
+    <w:p>
+      <w:pPr>
+        <w:keepNext/>
+        <w:jc w:val="center"/>
+      </w:pPr>
+      <w:r>
+        <w:rPr>
+          <w:noProof/>
+        </w:rPr>
+        <mc:AlternateContent>
+          <mc:Choice Requires="wps">
+            <w:drawing>
+              <wp:anchor distT="0" distB="0" distL="114300" distR="114300" simplePos="0" relativeHeight="251678720" behindDoc="0" locked="0" layoutInCell="1" allowOverlap="1" wp14:anchorId="7442985E" wp14:editId="54AFEAE7">
+                <wp:simplePos x="0" y="0"/>
+                <wp:positionH relativeFrom="column">
+                  <wp:posOffset>2305050</wp:posOffset>
+                </wp:positionH>
+                <wp:positionV relativeFrom="paragraph">
+                  <wp:posOffset>2018665</wp:posOffset>
+                </wp:positionV>
+                <wp:extent cx="1943100" cy="447675"/>
+                <wp:effectExtent l="38100" t="0" r="19050" b="85725"/>
+                <wp:wrapNone/>
+                <wp:docPr id="35" name="Straight Arrow Connector 35"/>
+                <wp:cNvGraphicFramePr/>
+                <a:graphic xmlns:a="http://schemas.openxmlformats.org/drawingml/2006/main">
+                  <a:graphicData uri="http://schemas.microsoft.com/office/word/2010/wordprocessingShape">
+                    <wps:wsp>
+                      <wps:cNvCnPr/>
+                      <wps:spPr>
+                        <a:xfrm flipH="1">
+                          <a:off x="0" y="0"/>
+                          <a:ext cx="1943100" cy="447675"/>
+                        </a:xfrm>
+                        <a:prstGeom prst="straightConnector1">
+                          <a:avLst/>
+                        </a:prstGeom>
+                        <a:ln>
+                          <a:solidFill>
+                            <a:schemeClr val="bg1"/>
+                          </a:solidFill>
+                          <a:tailEnd type="triangle"/>
+                        </a:ln>
+                      </wps:spPr>
+                      <wps:style>
+                        <a:lnRef idx="1">
+                          <a:schemeClr val="accent1"/>
+                        </a:lnRef>
+                        <a:fillRef idx="0">
+                          <a:schemeClr val="accent1"/>
+                        </a:fillRef>
+                        <a:effectRef idx="0">
+                          <a:schemeClr val="accent1"/>
+                        </a:effectRef>
+                        <a:fontRef idx="minor">
+                          <a:schemeClr val="tx1"/>
+                        </a:fontRef>
+                      </wps:style>
+                      <wps:bodyPr/>
+                    </wps:wsp>
+                  </a:graphicData>
+                </a:graphic>
+              </wp:anchor>
+            </w:drawing>
+          </mc:Choice>
+          <mc:Fallback>
+            <w:pict>
+              <v:shape w14:anchorId="0BEB284F" id="Straight Arrow Connector 35" o:spid="_x0000_s1026" type="#_x0000_t32" style="position:absolute;margin-left:181.5pt;margin-top:158.95pt;width:153pt;height:35.25pt;flip:x;z-index:251678720;visibility:visible;mso-wrap-style:square;mso-wrap-distance-left:9pt;mso-wrap-distance-top:0;mso-wrap-distance-right:9pt;mso-wrap-distance-bottom:0;mso-position-horizontal:absolute;mso-position-horizontal-relative:text;mso-position-vertical:absolute;mso-position-vertical-relative:text" o:gfxdata="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" strokecolor="white [3212]" strokeweight=".5pt">
+                <v:stroke endarrow="block" joinstyle="miter"/>
+              </v:shape>
+            </w:pict>
+          </mc:Fallback>
+        </mc:AlternateContent>
+      </w:r>
+      <w:r>
+        <w:rPr>
+          <w:noProof/>
+        </w:rPr>
+        <mc:AlternateContent>
+          <mc:Choice Requires="wps">
+            <w:drawing>
+              <wp:anchor distT="0" distB="0" distL="114300" distR="114300" simplePos="0" relativeHeight="251677696" behindDoc="0" locked="0" layoutInCell="1" allowOverlap="1" wp14:anchorId="303FEB5F" wp14:editId="59A81C0E">
+                <wp:simplePos x="0" y="0"/>
+                <wp:positionH relativeFrom="margin">
+                  <wp:posOffset>4248150</wp:posOffset>
+                </wp:positionH>
+                <wp:positionV relativeFrom="paragraph">
+                  <wp:posOffset>1875790</wp:posOffset>
+                </wp:positionV>
+                <wp:extent cx="1457325" cy="276225"/>
+                <wp:effectExtent l="0" t="0" r="28575" b="28575"/>
+                <wp:wrapNone/>
+                <wp:docPr id="34" name="Text Box 34"/>
+                <wp:cNvGraphicFramePr/>
+                <a:graphic xmlns:a="http://schemas.openxmlformats.org/drawingml/2006/main">
+                  <a:graphicData uri="http://schemas.microsoft.com/office/word/2010/wordprocessingShape">
+                    <wps:wsp>
+                      <wps:cNvSpPr txBox="1"/>
+                      <wps:spPr>
+                        <a:xfrm>
+                          <a:off x="0" y="0"/>
+                          <a:ext cx="1457325" cy="276225"/>
+                        </a:xfrm>
+                        <a:prstGeom prst="rect">
+                          <a:avLst/>
+                        </a:prstGeom>
+                        <a:solidFill>
+                          <a:schemeClr val="lt1"/>
+                        </a:solidFill>
+                        <a:ln w="6350">
+                          <a:solidFill>
+                            <a:prstClr val="black"/>
+                          </a:solidFill>
+                        </a:ln>
+                      </wps:spPr>
+                      <wps:txbx>
+                        <w:txbxContent>
+                          <w:p>
+                            <w:r>
+                              <w:t>Re-wrapping the error</w:t>
+                            </w:r>
+                          </w:p>
+                        </w:txbxContent>
+                      </wps:txbx>
+                      <wps:bodyPr rot="0" spcFirstLastPara="0" vertOverflow="overflow" horzOverflow="overflow" vert="horz" wrap="square" lIns="91440" tIns="45720" rIns="91440" bIns="45720" numCol="1" spcCol="0" rtlCol="0" fromWordArt="0" anchor="t" anchorCtr="0" forceAA="0" compatLnSpc="1">
+                        <a:prstTxWarp prst="textNoShape">
+                          <a:avLst/>
+                        </a:prstTxWarp>
+                        <a:noAutofit/>
+                      </wps:bodyPr>
+                    </wps:wsp>
+                  </a:graphicData>
+                </a:graphic>
+                <wp14:sizeRelH relativeFrom="margin">
+                  <wp14:pctWidth>0</wp14:pctWidth>
+                </wp14:sizeRelH>
+                <wp14:sizeRelV relativeFrom="margin">
+                  <wp14:pctHeight>0</wp14:pctHeight>
+                </wp14:sizeRelV>
+              </wp:anchor>
+            </w:drawing>
+          </mc:Choice>
+          <mc:Fallback>
+            <w:pict>
+              <v:shape w14:anchorId="303FEB5F" id="Text Box 34" o:spid="_x0000_s1034" type="#_x0000_t202" style="position:absolute;left:0;text-align:left;margin-left:334.5pt;margin-top:147.7pt;width:114.75pt;height:21.75pt;z-index:251677696;visibility:visible;mso-wrap-style:square;mso-width-percent:0;mso-height-percent:0;mso-wrap-distance-left:9pt;mso-wrap-distance-top:0;mso-wrap-distance-right:9pt;mso-wrap-distance-bottom:0;mso-position-horizontal:absolute;mso-position-horizontal-relative:margin;mso-position-vertical:absolute;mso-position-vertical-relative:text;mso-width-percent:0;mso-height-percent:0;mso-width-relative:margin;mso-height-relative:margin;v-text-anchor:top" o:gfxdata="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" fillcolor="white [3201]" strokeweight=".5pt">
+                <v:textbox>
+                  <w:txbxContent>
+                    <w:p>
+                      <w:r>
+                        <w:t>Re-wrapping the error</w:t>
+                      </w:r>
+                    </w:p>
+                  </w:txbxContent>
+                </v:textbox>
+                <w10:wrap anchorx="margin"/>
+              </v:shape>
+            </w:pict>
+          </mc:Fallback>
+        </mc:AlternateContent>
+      </w:r>
+      <w:r>
+        <w:rPr>
+          <w:noProof/>
+        </w:rPr>
+        <mc:AlternateContent>
+          <mc:Choice Requires="wps">
+            <w:drawing>
+              <wp:anchor distT="0" distB="0" distL="114300" distR="114300" simplePos="0" relativeHeight="251675648" behindDoc="0" locked="0" layoutInCell="1" allowOverlap="1" wp14:anchorId="5A92EBCB" wp14:editId="26DB9E49">
+                <wp:simplePos x="0" y="0"/>
+                <wp:positionH relativeFrom="column">
+                  <wp:posOffset>1790700</wp:posOffset>
+                </wp:positionH>
+                <wp:positionV relativeFrom="paragraph">
+                  <wp:posOffset>551815</wp:posOffset>
+                </wp:positionV>
+                <wp:extent cx="2619375" cy="438150"/>
+                <wp:effectExtent l="38100" t="0" r="28575" b="76200"/>
+                <wp:wrapNone/>
+                <wp:docPr id="33" name="Straight Arrow Connector 33"/>
+                <wp:cNvGraphicFramePr/>
+                <a:graphic xmlns:a="http://schemas.openxmlformats.org/drawingml/2006/main">
+                  <a:graphicData uri="http://schemas.microsoft.com/office/word/2010/wordprocessingShape">
+                    <wps:wsp>
+                      <wps:cNvCnPr/>
+                      <wps:spPr>
+                        <a:xfrm flipH="1">
+                          <a:off x="0" y="0"/>
+                          <a:ext cx="2619375" cy="438150"/>
+                        </a:xfrm>
+                        <a:prstGeom prst="straightConnector1">
+                          <a:avLst/>
+                        </a:prstGeom>
+                        <a:ln>
+                          <a:solidFill>
+                            <a:schemeClr val="bg1"/>
+                          </a:solidFill>
+                          <a:tailEnd type="triangle"/>
+                        </a:ln>
+                      </wps:spPr>
+                      <wps:style>
+                        <a:lnRef idx="1">
+                          <a:schemeClr val="accent1"/>
+                        </a:lnRef>
+                        <a:fillRef idx="0">
+                          <a:schemeClr val="accent1"/>
+                        </a:fillRef>
+                        <a:effectRef idx="0">
+                          <a:schemeClr val="accent1"/>
+                        </a:effectRef>
+                        <a:fontRef idx="minor">
+                          <a:schemeClr val="tx1"/>
+                        </a:fontRef>
+                      </wps:style>
+                      <wps:bodyPr/>
+                    </wps:wsp>
+                  </a:graphicData>
+                </a:graphic>
+              </wp:anchor>
+            </w:drawing>
+          </mc:Choice>
+          <mc:Fallback>
+            <w:pict>
+              <v:shape w14:anchorId="03E49AC6" id="Straight Arrow Connector 33" o:spid="_x0000_s1026" type="#_x0000_t32" style="position:absolute;margin-left:141pt;margin-top:43.45pt;width:206.25pt;height:34.5pt;flip:x;z-index:251675648;visibility:visible;mso-wrap-style:square;mso-wrap-distance-left:9pt;mso-wrap-distance-top:0;mso-wrap-distance-right:9pt;mso-wrap-distance-bottom:0;mso-position-horizontal:absolute;mso-position-horizontal-relative:text;mso-position-vertical:absolute;mso-position-vertical-relative:text" o:gfxdata="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" strokecolor="white [3212]" strokeweight=".5pt">
+                <v:stroke endarrow="block" joinstyle="miter"/>
+              </v:shape>
+            </w:pict>
+          </mc:Fallback>
+        </mc:AlternateContent>
+      </w:r>
+      <w:r>
+        <w:rPr>
+          <w:noProof/>
+        </w:rPr>
+        <mc:AlternateContent>
+          <mc:Choice Requires="wps">
+            <w:drawing>
+              <wp:anchor distT="0" distB="0" distL="114300" distR="114300" simplePos="0" relativeHeight="251674624" behindDoc="0" locked="0" layoutInCell="1" allowOverlap="1" wp14:anchorId="20E4C18B" wp14:editId="233490ED">
+                <wp:simplePos x="0" y="0"/>
+                <wp:positionH relativeFrom="margin">
+                  <wp:align>right</wp:align>
+                </wp:positionH>
+                <wp:positionV relativeFrom="paragraph">
+                  <wp:posOffset>418465</wp:posOffset>
+                </wp:positionV>
+                <wp:extent cx="1314450" cy="276225"/>
+                <wp:effectExtent l="0" t="0" r="19050" b="28575"/>
+                <wp:wrapNone/>
+                <wp:docPr id="32" name="Text Box 32"/>
+                <wp:cNvGraphicFramePr/>
+                <a:graphic xmlns:a="http://schemas.openxmlformats.org/drawingml/2006/main">
+                  <a:graphicData uri="http://schemas.microsoft.com/office/word/2010/wordprocessingShape">
+                    <wps:wsp>
+                      <wps:cNvSpPr txBox="1"/>
+                      <wps:spPr>
+                        <a:xfrm>
+                          <a:off x="0" y="0"/>
+                          <a:ext cx="1314450" cy="276225"/>
+                        </a:xfrm>
+                        <a:prstGeom prst="rect">
+                          <a:avLst/>
+                        </a:prstGeom>
+                        <a:solidFill>
+                          <a:schemeClr val="lt1"/>
+                        </a:solidFill>
+                        <a:ln w="6350">
+                          <a:solidFill>
+                            <a:prstClr val="black"/>
+                          </a:solidFill>
+                        </a:ln>
+                      </wps:spPr>
+                      <wps:txbx>
+                        <w:txbxContent>
+                          <w:p>
+                            <w:r>
+                              <w:t>Using “block_on”</w:t>
+                            </w:r>
+                          </w:p>
+                        </w:txbxContent>
+                      </wps:txbx>
+                      <wps:bodyPr rot="0" spcFirstLastPara="0" vertOverflow="overflow" horzOverflow="overflow" vert="horz" wrap="square" lIns="91440" tIns="45720" rIns="91440" bIns="45720" numCol="1" spcCol="0" rtlCol="0" fromWordArt="0" anchor="t" anchorCtr="0" forceAA="0" compatLnSpc="1">
+                        <a:prstTxWarp prst="textNoShape">
+                          <a:avLst/>
+                        </a:prstTxWarp>
+                        <a:noAutofit/>
+                      </wps:bodyPr>
+                    </wps:wsp>
+                  </a:graphicData>
+                </a:graphic>
+                <wp14:sizeRelH relativeFrom="margin">
+                  <wp14:pctWidth>0</wp14:pctWidth>
+                </wp14:sizeRelH>
+                <wp14:sizeRelV relativeFrom="margin">
+                  <wp14:pctHeight>0</wp14:pctHeight>
+                </wp14:sizeRelV>
+              </wp:anchor>
+            </w:drawing>
+          </mc:Choice>
+          <mc:Fallback>
+            <w:pict>
+              <v:shape w14:anchorId="20E4C18B" id="Text Box 32" o:spid="_x0000_s1035" type="#_x0000_t202" style="position:absolute;left:0;text-align:left;margin-left:52.3pt;margin-top:32.95pt;width:103.5pt;height:21.75pt;z-index:251674624;visibility:visible;mso-wrap-style:square;mso-width-percent:0;mso-height-percent:0;mso-wrap-distance-left:9pt;mso-wrap-distance-top:0;mso-wrap-distance-right:9pt;mso-wrap-distance-bottom:0;mso-position-horizontal:right;mso-position-horizontal-relative:margin;mso-position-vertical:absolute;mso-position-vertical-relative:text;mso-width-percent:0;mso-height-percent:0;mso-width-relative:margin;mso-height-relative:margin;v-text-anchor:top" o:gfxdata="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" fillcolor="white [3201]" strokeweight=".5pt">
+                <v:textbox>
+                  <w:txbxContent>
+                    <w:p>
+                      <w:r>
+                        <w:t>Using “block_on”</w:t>
+                      </w:r>
+                    </w:p>
+                  </w:txbxContent>
+                </v:textbox>
+                <w10:wrap anchorx="margin"/>
+              </v:shape>
+            </w:pict>
+          </mc:Fallback>
+        </mc:AlternateContent>
+      </w:r>
+      <w:r>
+        <w:rPr>
+          <w:noProof/>
+        </w:rPr>
+        <w:drawing>
+          <wp:inline distT="0" distB="0" distL="0" distR="0" wp14:anchorId="53F6BB71" wp14:editId="69395ADF">
+            <wp:extent cx="5731510" cy="3183255"/>
+            <wp:effectExtent l="19050" t="19050" r="21590" b="17145"/>
+            <wp:docPr id="15" name="Picture 15"/>
+            <wp:cNvGraphicFramePr>
+              <a:graphicFrameLocks xmlns:a="http://schemas.openxmlformats.org/drawingml/2006/main" noChangeAspect="1"/>
+            </wp:cNvGraphicFramePr>
+            <a:graphic xmlns:a="http://schemas.openxmlformats.org/drawingml/2006/main">
+              <a:graphicData uri="http://schemas.openxmlformats.org/drawingml/2006/picture">
+                <pic:pic xmlns:pic="http://schemas.openxmlformats.org/drawingml/2006/picture">
+                  <pic:nvPicPr>
+                    <pic:cNvPr id="1" name=""/>
+                    <pic:cNvPicPr/>
+                  </pic:nvPicPr>
+                  <pic:blipFill>
+                    <a:blip r:embed="rId37"/>
+                    <a:stretch>
+                      <a:fillRect/>
+                    </a:stretch>
+                  </pic:blipFill>
+                  <pic:spPr>
+                    <a:xfrm>
+                      <a:off x="0" y="0"/>
+                      <a:ext cx="5731510" cy="3183255"/>
+                    </a:xfrm>
+                    <a:prstGeom prst="rect">
+                      <a:avLst/>
+                    </a:prstGeom>
+                    <a:ln>
+                      <a:solidFill>
+                        <a:schemeClr val="tx1"/>
+                      </a:solidFill>
+                    </a:ln>
+                  </pic:spPr>
+                </pic:pic>
+              </a:graphicData>
+            </a:graphic>
+          </wp:inline>
+        </w:drawing>
+      </w:r>
+    </w:p>
+    <w:p>
+      <w:pPr>
+        <w:pStyle w:val="Caption"/>
+        <w:jc w:val="center"/>
+      </w:pPr>
+      <w:r>
+        <w:t>Snippet 2.</w:t>
+      </w:r>
+      <w:fldSimple w:instr=" SEQ Snippet_2. \* ARABIC ">
+        <w:r>
+          <w:rPr>
+            <w:noProof/>
+          </w:rPr>
+          <w:t>6</w:t>
+        </w:r>
+      </w:fldSimple>
+      <w:r>
+        <w:t>: Runtime Block and Error re-wrapping</w:t>
+      </w:r>
+    </w:p>
+    <w:p>
+      <w:r>
+        <w:t>Unfortunately, when I implemented this fix, I ran into another obstacle: I could not run the server and client functions in the way I envisioned because they have to run on the main Tokio “Runtime” thread, which is the one created in the main function. (Snippet 2.7)</w:t>
+      </w:r>
+    </w:p>
+    <w:p>
+      <w:pPr>
+        <w:keepNext/>
+        <w:jc w:val="center"/>
+      </w:pPr>
+      <w:r>
+        <w:rPr>
+          <w:noProof/>
+        </w:rPr>
+        <w:drawing>
+          <wp:inline distT="0" distB="0" distL="0" distR="0" wp14:anchorId="2ED5A116" wp14:editId="25A3D102">
+            <wp:extent cx="5731510" cy="428625"/>
+            <wp:effectExtent l="19050" t="19050" r="21590" b="28575"/>
+            <wp:docPr id="23" name="Picture 23"/>
+            <wp:cNvGraphicFramePr>
+              <a:graphicFrameLocks xmlns:a="http://schemas.openxmlformats.org/drawingml/2006/main" noChangeAspect="1"/>
+            </wp:cNvGraphicFramePr>
+            <a:graphic xmlns:a="http://schemas.openxmlformats.org/drawingml/2006/main">
+              <a:graphicData uri="http://schemas.openxmlformats.org/drawingml/2006/picture">
+                <pic:pic xmlns:pic="http://schemas.openxmlformats.org/drawingml/2006/picture">
+                  <pic:nvPicPr>
+                    <pic:cNvPr id="1" name=""/>
+                    <pic:cNvPicPr/>
+                  </pic:nvPicPr>
+                  <pic:blipFill>
+                    <a:blip r:embed="rId38"/>
+                    <a:stretch>
+                      <a:fillRect/>
+                    </a:stretch>
+                  </pic:blipFill>
+                  <pic:spPr>
+                    <a:xfrm>
+                      <a:off x="0" y="0"/>
+                      <a:ext cx="5731510" cy="428625"/>
+                    </a:xfrm>
+                    <a:prstGeom prst="rect">
+                      <a:avLst/>
+                    </a:prstGeom>
+                    <a:ln>
+                      <a:solidFill>
+                        <a:schemeClr val="tx1"/>
+                      </a:solidFill>
+                    </a:ln>
+                  </pic:spPr>
+                </pic:pic>
+              </a:graphicData>
+            </a:graphic>
+          </wp:inline>
+        </w:drawing>
+      </w:r>
+    </w:p>
+    <w:p>
+      <w:pPr>
+        <w:pStyle w:val="Caption"/>
+        <w:jc w:val="center"/>
+      </w:pPr>
+      <w:r>
+        <w:t>Snippet 2.</w:t>
+      </w:r>
+      <w:fldSimple w:instr=" SEQ Snippet_2. \* ARABIC ">
+        <w:r>
+          <w:rPr>
+            <w:noProof/>
+          </w:rPr>
+          <w:t>7</w:t>
+        </w:r>
+      </w:fldSimple>
+      <w:r>
+        <w:t>: Error for calling server function outside of the main thread</w:t>
+      </w:r>
+    </w:p>
+    <w:p>
+      <w:r>
+        <w:t>To fix this, I tried creating two separate Tokio runtimes (Snippet 2.4) and passing them separately to the server and client functions and creating the Network connection (TcpListener for the server, TcpStream for the client) on those specific threads using the “block_on” function (Snippet 2.6). It compiled and ran, but it seemed like nothing happened i.e. the process exited, and the command prompt was blank. Therefore, the print statements were not working. As this didn’t prove itself as a solution I started to think about alternatives.</w:t>
+      </w:r>
+    </w:p>
+    <w:p>
+      <w:pPr>
+        <w:keepNext/>
+      </w:pPr>
+      <w:r>
+        <w:lastRenderedPageBreak/>
+        <w:drawing>
+          <wp:inline distT="0" distB="0" distL="0" distR="0" wp14:anchorId="109D0285" wp14:editId="7D27E05A">
+            <wp:extent cx="5731510" cy="3415030"/>
+            <wp:effectExtent l="19050" t="19050" r="21590" b="13970"/>
+            <wp:docPr id="27" name="Picture 27"/>
+            <wp:cNvGraphicFramePr>
+              <a:graphicFrameLocks xmlns:a="http://schemas.openxmlformats.org/drawingml/2006/main" noChangeAspect="1"/>
+            </wp:cNvGraphicFramePr>
+            <a:graphic xmlns:a="http://schemas.openxmlformats.org/drawingml/2006/main">
+              <a:graphicData uri="http://schemas.openxmlformats.org/drawingml/2006/picture">
+                <pic:pic xmlns:pic="http://schemas.openxmlformats.org/drawingml/2006/picture">
+                  <pic:nvPicPr>
+                    <pic:cNvPr id="1" name=""/>
+                    <pic:cNvPicPr/>
+                  </pic:nvPicPr>
+                  <pic:blipFill>
+                    <a:blip r:embed="rId39"/>
+                    <a:stretch>
+                      <a:fillRect/>
+                    </a:stretch>
+                  </pic:blipFill>
+                  <pic:spPr>
+                    <a:xfrm>
+                      <a:off x="0" y="0"/>
+                      <a:ext cx="5731510" cy="3415030"/>
+                    </a:xfrm>
+                    <a:prstGeom prst="rect">
+                      <a:avLst/>
+                    </a:prstGeom>
+                    <a:ln>
+                      <a:solidFill>
+                        <a:schemeClr val="tx1"/>
+                      </a:solidFill>
+                    </a:ln>
+                  </pic:spPr>
+                </pic:pic>
+              </a:graphicData>
+            </a:graphic>
+          </wp:inline>
+        </w:drawing>
+      </w:r>
+    </w:p>
+    <w:p>
+      <w:pPr>
+        <w:pStyle w:val="Caption"/>
+        <w:jc w:val="center"/>
+      </w:pPr>
+      <w:r>
+        <w:t>Snippet 2.</w:t>
+      </w:r>
+      <w:fldSimple w:instr=" SEQ Snippet_2. \* ARABIC ">
+        <w:r>
+          <w:rPr>
+            <w:noProof/>
+          </w:rPr>
+          <w:t>8</w:t>
+        </w:r>
+      </w:fldSimple>
+      <w:r>
+        <w:t>: Using async and tokio::spawn</w:t>
+      </w:r>
+    </w:p>
+    <w:p>
+      <w:r>
+        <w:t>After taking a day off, the morning after I had an idea that proved to be successful. When looking at the Tokio documentation, I stumbled upon the</w:t>
+      </w:r>
+      <w:r>
+        <w:t xml:space="preserve"> documentation of the</w:t>
+      </w:r>
+      <w:r>
+        <w:t xml:space="preserve"> spawn function </w:t>
+      </w:r>
+      <w:hyperlink w:anchor="_References_1" w:history="1">
+        <w:r>
+          <w:rPr>
+            <w:rStyle w:val="Hyperlink"/>
+          </w:rPr>
+          <w:t>[18]</w:t>
+        </w:r>
+      </w:hyperlink>
+      <w:r>
+        <w:t>. It allows to create a Tokio specific task that runs asynchronously. I realised I never tried using it for the purposes of running the server and client separately. In retrospective, it was the simplest and most “obvious” of solutions and while it took me a few days to find it, it worked! (Snippet 2.8 and 2.9)</w:t>
+      </w:r>
+    </w:p>
+    <w:p>
+      <w:pPr>
+        <w:keepNext/>
+        <w:jc w:val="center"/>
+      </w:pPr>
+      <w:r>
+        <w:drawing>
+          <wp:inline distT="0" distB="0" distL="0" distR="0" wp14:anchorId="37206633" wp14:editId="265A79E1">
+            <wp:extent cx="5645785" cy="2322830"/>
+            <wp:effectExtent l="19050" t="19050" r="12065" b="20320"/>
+            <wp:docPr id="28" name="Picture 28"/>
+            <wp:cNvGraphicFramePr>
+              <a:graphicFrameLocks xmlns:a="http://schemas.openxmlformats.org/drawingml/2006/main" noChangeAspect="1"/>
+            </wp:cNvGraphicFramePr>
+            <a:graphic xmlns:a="http://schemas.openxmlformats.org/drawingml/2006/main">
+              <a:graphicData uri="http://schemas.openxmlformats.org/drawingml/2006/picture">
+                <pic:pic xmlns:pic="http://schemas.openxmlformats.org/drawingml/2006/picture">
+                  <pic:nvPicPr>
+                    <pic:cNvPr id="1" name=""/>
+                    <pic:cNvPicPr/>
+                  </pic:nvPicPr>
+                  <pic:blipFill rotWithShape="1">
+                    <a:blip r:embed="rId40"/>
+                    <a:srcRect l="1495"/>
+                    <a:stretch/>
+                  </pic:blipFill>
+                  <pic:spPr bwMode="auto">
+                    <a:xfrm>
+                      <a:off x="0" y="0"/>
+                      <a:ext cx="5645785" cy="2322830"/>
+                    </a:xfrm>
+                    <a:prstGeom prst="rect">
+                      <a:avLst/>
+                    </a:prstGeom>
+                    <a:ln w="3175" cap="flat" cmpd="sng" algn="ctr">
+                      <a:solidFill>
+                        <a:sysClr val="windowText" lastClr="000000"/>
+                      </a:solidFill>
+                      <a:prstDash val="solid"/>
+                      <a:round/>
+                      <a:headEnd type="none" w="med" len="med"/>
+                      <a:tailEnd type="none" w="med" len="med"/>
+                      <a:extLst>
+                        <a:ext uri="{C807C97D-BFC1-408E-A445-0C87EB9F89A2}">
+                          <ask:lineSketchStyleProps xmlns:ask="http://schemas.microsoft.com/office/drawing/2018/sketchyshapes" sd="0">
+                            <a:custGeom>
+                              <a:avLst/>
+                              <a:gdLst/>
+                              <a:ahLst/>
+                              <a:cxnLst/>
+                              <a:rect l="0" t="0" r="0" b="0"/>
+                              <a:pathLst/>
+                            </a:custGeom>
+                            <ask:type/>
+                          </ask:lineSketchStyleProps>
+                        </a:ext>
+                      </a:extLst>
+                    </a:ln>
+                    <a:extLst>
+                      <a:ext uri="{53640926-AAD7-44D8-BBD7-CCE9431645EC}">
+                        <a14:shadowObscured xmlns:a14="http://schemas.microsoft.com/office/drawing/2010/main"/>
+                      </a:ext>
+                    </a:extLst>
+                  </pic:spPr>
+                </pic:pic>
+              </a:graphicData>
+            </a:graphic>
+          </wp:inline>
+        </w:drawing>
+      </w:r>
+    </w:p>
+    <w:p>
+      <w:pPr>
+        <w:pStyle w:val="Caption"/>
+        <w:jc w:val="center"/>
+      </w:pPr>
+      <w:r>
+        <w:t>Snippet 2.</w:t>
+      </w:r>
+      <w:fldSimple w:instr=" SEQ Snippet_2. \* ARABIC ">
+        <w:r>
+          <w:rPr>
+            <w:noProof/>
+          </w:rPr>
+          <w:t>9</w:t>
+        </w:r>
+      </w:fldSimple>
+      <w:r>
+        <w:t>: Successful testing of server through client with one function</w:t>
+      </w:r>
+      <w:r>
+        <w:br/>
+        <w:t>Note: the number lists are the unsigned 8-byte representations of the input the server is receiving this is for</w:t>
+      </w:r>
+      <w:r>
+        <w:t xml:space="preserve"> de-bugging purposes and a feature change in the future.</w:t>
+      </w:r>
+    </w:p>
+    <w:p>
+      <w:r>
+        <w:t xml:space="preserve">While looking into my next step of testing which is benchmarking, I came across the Builder documentation again. I decided to attempt to make it work again as I was frustrated that I didn’t understand how it worked. Finally, after tinkering and reading documentation I go it to work! I figured it out thanks to all the previous errors I had come across when designing this testing function. It works like the following, Tokio functions (specifically the ones that perform </w:t>
+      </w:r>
+      <w:r>
+        <w:lastRenderedPageBreak/>
+        <w:t>asynchronous tasks) need to run in what is called the “Runtime”, otherwise they cannot use the proper functions for I/O and non-blocking processing. Once I realised this, I the documentation I noticed how a “block_on” function was used with a non-Builder Runtime and then the “spawn” function mentioned previously was used inside of the “block_on” function, effectively calling the asynchronous tasks within the context of the Runtime. Once I understood this, I applied the same principle to a Builder runtime with a multi-threaded configuration and it worked! (Snippet 2.10)</w:t>
+      </w:r>
+    </w:p>
+    <w:p>
+      <w:pPr>
+        <w:keepNext/>
+        <w:jc w:val="center"/>
+      </w:pPr>
+      <w:r>
+        <w:drawing>
+          <wp:inline distT="0" distB="0" distL="0" distR="0" wp14:anchorId="33FC1AB0" wp14:editId="116BB813">
+            <wp:extent cx="5731510" cy="5800090"/>
+            <wp:effectExtent l="19050" t="19050" r="21590" b="10160"/>
+            <wp:docPr id="29" name="Picture 29"/>
+            <wp:cNvGraphicFramePr>
+              <a:graphicFrameLocks xmlns:a="http://schemas.openxmlformats.org/drawingml/2006/main" noChangeAspect="1"/>
+            </wp:cNvGraphicFramePr>
+            <a:graphic xmlns:a="http://schemas.openxmlformats.org/drawingml/2006/main">
+              <a:graphicData uri="http://schemas.openxmlformats.org/drawingml/2006/picture">
+                <pic:pic xmlns:pic="http://schemas.openxmlformats.org/drawingml/2006/picture">
+                  <pic:nvPicPr>
+                    <pic:cNvPr id="1" name=""/>
+                    <pic:cNvPicPr/>
+                  </pic:nvPicPr>
+                  <pic:blipFill>
+                    <a:blip r:embed="rId41"/>
+                    <a:stretch>
+                      <a:fillRect/>
+                    </a:stretch>
+                  </pic:blipFill>
+                  <pic:spPr>
+                    <a:xfrm>
+                      <a:off x="0" y="0"/>
+                      <a:ext cx="5731510" cy="5800090"/>
+                    </a:xfrm>
+                    <a:prstGeom prst="rect">
+                      <a:avLst/>
+                    </a:prstGeom>
+                    <a:ln>
+                      <a:solidFill>
+                        <a:schemeClr val="tx1"/>
+                      </a:solidFill>
+                    </a:ln>
+                  </pic:spPr>
+                </pic:pic>
+              </a:graphicData>
+            </a:graphic>
+          </wp:inline>
+        </w:drawing>
+      </w:r>
+    </w:p>
+    <w:p>
+      <w:pPr>
+        <w:pStyle w:val="Caption"/>
+        <w:jc w:val="center"/>
+      </w:pPr>
+      <w:r>
+        <w:t>Snippet 2.</w:t>
+      </w:r>
+      <w:fldSimple w:instr=" SEQ Snippet_2. \* ARABIC ">
+        <w:r>
+          <w:rPr>
+            <w:noProof/>
+          </w:rPr>
+          <w:t>10</w:t>
+        </w:r>
+      </w:fldSimple>
+      <w:r>
+        <w:t>: Working Builder-Runtime configuration</w:t>
+      </w:r>
+    </w:p>
+    <w:p/>
+    <w:p/>
+    <w:p/>
+    <w:p/>
+    <w:p>
+      <w:pPr>
+        <w:pStyle w:val="Heading2"/>
+      </w:pPr>
+      <w:r>
+        <w:lastRenderedPageBreak/>
+        <w:t>Benchmarking</w:t>
+      </w:r>
+    </w:p>
+    <w:p>
+      <w:r>
+        <w:t>After completing this concurrent testing function, I decided I should start working on benchmarking.</w:t>
+      </w:r>
+      <w:r>
+        <w:t xml:space="preserve"> Because you cannot prove database efficiency and advantages without running benchmarks.</w:t>
+      </w:r>
+    </w:p>
+    <w:p>
+      <w:r>
+        <w:t>For benchmarking I used the “time” Rust library.</w:t>
+      </w:r>
+      <w:r>
+        <w:t xml:space="preserve"> (Snippet 2.11)</w:t>
+      </w:r>
+      <w:r>
+        <w:t xml:space="preserve"> My first two tests were to run the client tests with logging to file enabled on the server, </w:t>
+      </w:r>
+      <w:r>
+        <w:t>and with logging to file turned off. I ran each test 10 times in a loop, taking the average time at the end, this is to eliminate a bit of the variability there can be between tests (because of CPU load on the computer, memory access time differences etc.)</w:t>
+      </w:r>
+    </w:p>
+    <w:p>
+      <w:r>
+        <w:t xml:space="preserve">The results were: </w:t>
+      </w:r>
+    </w:p>
+    <w:p>
+      <w:pPr>
+        <w:pStyle w:val="ListParagraph"/>
+        <w:numPr>
+          <w:ilvl w:val="0"/>
+          <w:numId w:val="9"/>
+        </w:numPr>
+      </w:pPr>
+      <w:r>
+        <w:t>With file logging: 55ms on average (10 iterations)</w:t>
+      </w:r>
+    </w:p>
+    <w:p>
+      <w:pPr>
+        <w:pStyle w:val="ListParagraph"/>
+        <w:numPr>
+          <w:ilvl w:val="0"/>
+          <w:numId w:val="9"/>
+        </w:numPr>
+      </w:pPr>
+      <w:r>
+        <w:t>Without file logging: 2ms on average (10 iterations)</w:t>
+      </w:r>
+    </w:p>
+    <w:p>
+      <w:r>
+        <w:t>We can see how writing to a log text file after each command affects runtime greatly</w:t>
+      </w:r>
+      <w:r>
+        <w:t>, in this case it took 27.5 times more time to complete the tests with text file writing operations. This makes sense as it is very costly to perform writing which is then saved to disk. Specially when I am making sure</w:t>
+      </w:r>
+      <w:r>
+        <w:t xml:space="preserve"> </w:t>
+      </w:r>
+      <w:r>
+        <w:t>that writing is always saved to the disk</w:t>
+      </w:r>
+      <w:r>
+        <w:t xml:space="preserve"> using the “sync_all” function</w:t>
+      </w:r>
+      <w:r>
+        <w:t xml:space="preserve">, this is </w:t>
+      </w:r>
+      <w:r>
+        <w:t>for database durability purposes -see ACID</w:t>
+      </w:r>
+      <w:r>
+        <w:t xml:space="preserve"> </w:t>
+      </w:r>
+      <w:r>
+        <w:t xml:space="preserve">under the </w:t>
+      </w:r>
+      <w:hyperlink w:anchor="_ACID_&amp;_Database" w:history="1">
+        <w:r>
+          <w:rPr>
+            <w:rStyle w:val="Hyperlink"/>
+          </w:rPr>
+          <w:t>Related Work</w:t>
+        </w:r>
+      </w:hyperlink>
+      <w:r>
+        <w:t xml:space="preserve"> section-</w:t>
+      </w:r>
+      <w:r>
+        <w:t>. This means that the database is telling the OS to immediately write information to the hard disk and not wait until the writing buffer is full so as to write with more efficient resource usage. On this note, my next benchmark would be to turn off this function to see how much forcing hard disk writes after each command affects performance.</w:t>
+      </w:r>
+    </w:p>
+    <w:p>
+      <w:pPr>
+        <w:keepNext/>
+        <w:jc w:val="center"/>
+      </w:pPr>
+      <w:r>
+        <w:drawing>
+          <wp:inline distT="0" distB="0" distL="0" distR="0" wp14:anchorId="28D61A5C" wp14:editId="32E4CFC2">
+            <wp:extent cx="4269106" cy="4518842"/>
+            <wp:effectExtent l="19050" t="19050" r="17145" b="15240"/>
+            <wp:docPr id="42" name="Picture 42"/>
+            <wp:cNvGraphicFramePr>
+              <a:graphicFrameLocks xmlns:a="http://schemas.openxmlformats.org/drawingml/2006/main" noChangeAspect="1"/>
+            </wp:cNvGraphicFramePr>
+            <a:graphic xmlns:a="http://schemas.openxmlformats.org/drawingml/2006/main">
+              <a:graphicData uri="http://schemas.openxmlformats.org/drawingml/2006/picture">
+                <pic:pic xmlns:pic="http://schemas.openxmlformats.org/drawingml/2006/picture">
+                  <pic:nvPicPr>
+                    <pic:cNvPr id="1" name=""/>
+                    <pic:cNvPicPr/>
+                  </pic:nvPicPr>
+                  <pic:blipFill>
+                    <a:blip r:embed="rId42"/>
+                    <a:stretch>
+                      <a:fillRect/>
+                    </a:stretch>
+                  </pic:blipFill>
+                  <pic:spPr>
+                    <a:xfrm>
+                      <a:off x="0" y="0"/>
+                      <a:ext cx="4285992" cy="4536716"/>
+                    </a:xfrm>
+                    <a:prstGeom prst="rect">
+                      <a:avLst/>
+                    </a:prstGeom>
+                    <a:ln>
+                      <a:solidFill>
+                        <a:schemeClr val="tx1"/>
+                      </a:solidFill>
+                    </a:ln>
+                  </pic:spPr>
+                </pic:pic>
+              </a:graphicData>
+            </a:graphic>
+          </wp:inline>
+        </w:drawing>
+      </w:r>
+    </w:p>
+    <w:p>
+      <w:pPr>
+        <w:pStyle w:val="Caption"/>
+        <w:jc w:val="center"/>
+      </w:pPr>
+      <w:r>
+        <w:t>Snippet 2.</w:t>
+      </w:r>
+      <w:fldSimple w:instr=" SEQ Snippet_2. \* ARABIC ">
+        <w:r>
+          <w:rPr>
+            <w:noProof/>
+          </w:rPr>
+          <w:t>11</w:t>
+        </w:r>
+      </w:fldSimple>
+      <w:r>
+        <w:t>: Client tests with completion time</w:t>
+      </w:r>
+    </w:p>
+    <w:p>
+      <w:r>
+        <w:lastRenderedPageBreak/>
+        <w:t>Using the “sync_all” all function to force disk writing I got the following results:</w:t>
+      </w:r>
+    </w:p>
+    <w:p>
+      <w:pPr>
+        <w:pStyle w:val="ListParagraph"/>
+        <w:numPr>
+          <w:ilvl w:val="0"/>
+          <w:numId w:val="10"/>
+        </w:numPr>
+      </w:pPr>
+      <w:r>
+        <w:t>Data written to disk after each command: 50ms on average (10 iterations)</w:t>
+      </w:r>
+    </w:p>
+    <w:p>
+      <w:pPr>
+        <w:pStyle w:val="ListParagraph"/>
+        <w:numPr>
+          <w:ilvl w:val="0"/>
+          <w:numId w:val="10"/>
+        </w:numPr>
+      </w:pPr>
+      <w:r>
+        <w:t>Data written to disk when OS sees fit: 2ms on average (10 iterations)</w:t>
+      </w:r>
+    </w:p>
+    <w:p>
+      <w:r>
+        <w:t>Using the above data, we can draw the following conclusions: writing data to disk is costly but at the moment it seems that my tests do not have enough commands sent to the server for the OS to write the commands to disk as the time without forcing disk-writing were the same as not writing to the disk at all (this means I need more commands to fill the buffer). On the latter, I will address this issue next by devising a test that send</w:t>
+      </w:r>
+      <w:r>
+        <w:t>s</w:t>
+      </w:r>
+      <w:r>
+        <w:t xml:space="preserve"> a </w:t>
+      </w:r>
+      <w:r>
+        <w:t>significant</w:t>
+      </w:r>
+      <w:bookmarkStart w:id="13" w:name="_GoBack"/>
+      <w:bookmarkEnd w:id="13"/>
+      <w:r>
+        <w:t xml:space="preserve"> number of commands.</w:t>
+      </w:r>
+    </w:p>
+    <w:p/>
+    <w:bookmarkStart w:id="14" w:name="_References_1" w:displacedByCustomXml="next"/>
+    <w:bookmarkEnd w:id="14" w:displacedByCustomXml="next"/>
     <w:sdt>
       <w:sdtPr>
         <w:rPr>
@@ -4108,7 +6395,6 @@
           <w:docPartUnique/>
         </w:docPartObj>
       </w:sdtPr>
-      <w:sdtEndPr/>
       <w:sdtContent>
         <w:p>
           <w:pPr>
@@ -4167,7 +6453,7 @@
               <w:r>
                 <w:br/>
               </w:r>
-              <w:hyperlink r:id="rId32" w:history="1">
+              <w:hyperlink r:id="rId43" w:history="1">
                 <w:r>
                   <w:rPr>
                     <w:rStyle w:val="Hyperlink"/>
@@ -4213,7 +6499,7 @@
               <w:r>
                 <w:br/>
               </w:r>
-              <w:hyperlink r:id="rId33" w:history="1">
+              <w:hyperlink r:id="rId44" w:history="1">
                 <w:r>
                   <w:rPr>
                     <w:rStyle w:val="Hyperlink"/>
@@ -4276,7 +6562,7 @@
       <w:r>
         <w:br/>
       </w:r>
-      <w:hyperlink r:id="rId34" w:history="1">
+      <w:hyperlink r:id="rId45" w:history="1">
         <w:r>
           <w:rPr>
             <w:rStyle w:val="Hyperlink"/>
@@ -4323,7 +6609,7 @@
       <w:r>
         <w:br/>
       </w:r>
-      <w:hyperlink r:id="rId35" w:history="1">
+      <w:hyperlink r:id="rId46" w:history="1">
         <w:r>
           <w:rPr>
             <w:rStyle w:val="Hyperlink"/>
@@ -4361,7 +6647,7 @@
       <w:r>
         <w:br/>
       </w:r>
-      <w:hyperlink r:id="rId36" w:history="1">
+      <w:hyperlink r:id="rId47" w:history="1">
         <w:r>
           <w:rPr>
             <w:rStyle w:val="Hyperlink"/>
@@ -4406,7 +6692,7 @@
       <w:r>
         <w:br/>
       </w:r>
-      <w:hyperlink r:id="rId37" w:history="1">
+      <w:hyperlink r:id="rId48" w:history="1">
         <w:r>
           <w:rPr>
             <w:rStyle w:val="Hyperlink"/>
@@ -4477,7 +6763,7 @@
       <w:r>
         <w:br/>
       </w:r>
-      <w:hyperlink r:id="rId38" w:history="1">
+      <w:hyperlink r:id="rId49" w:history="1">
         <w:r>
           <w:rPr>
             <w:rStyle w:val="Hyperlink"/>
@@ -4523,7 +6809,7 @@
       <w:r>
         <w:br/>
       </w:r>
-      <w:hyperlink r:id="rId39" w:history="1">
+      <w:hyperlink r:id="rId50" w:history="1">
         <w:r>
           <w:rPr>
             <w:rStyle w:val="Hyperlink"/>
@@ -4569,7 +6855,7 @@
       <w:r>
         <w:br/>
       </w:r>
-      <w:hyperlink r:id="rId40" w:history="1">
+      <w:hyperlink r:id="rId51" w:history="1">
         <w:r>
           <w:rPr>
             <w:rStyle w:val="Hyperlink"/>
@@ -4638,7 +6924,7 @@
       <w:r>
         <w:br/>
       </w:r>
-      <w:hyperlink r:id="rId41" w:history="1">
+      <w:hyperlink r:id="rId52" w:history="1">
         <w:r>
           <w:rPr>
             <w:rStyle w:val="Hyperlink"/>
@@ -4702,7 +6988,7 @@
         </w:rPr>
         <w:br/>
       </w:r>
-      <w:hyperlink r:id="rId42" w:history="1">
+      <w:hyperlink r:id="rId53" w:history="1">
         <w:r>
           <w:rPr>
             <w:rStyle w:val="Hyperlink"/>
@@ -4746,12 +7032,66 @@
       <w:r>
         <w:br/>
       </w:r>
-      <w:hyperlink r:id="rId43" w:history="1">
+      <w:hyperlink r:id="rId54" w:history="1">
         <w:r>
           <w:rPr>
             <w:rStyle w:val="Hyperlink"/>
           </w:rPr>
           <w:t>https://www.tutorialspoint.com/distributed_dbms/distributed_dbms_controlling_concurrency.htm</w:t>
+        </w:r>
+      </w:hyperlink>
+    </w:p>
+    <w:p>
+      <w:pPr>
+        <w:pStyle w:val="ListParagraph"/>
+        <w:numPr>
+          <w:ilvl w:val="0"/>
+          <w:numId w:val="6"/>
+        </w:numPr>
+        <w:rPr>
+          <w:rStyle w:val="Hyperlink"/>
+          <w:i/>
+          <w:iCs/>
+          <w:color w:val="auto"/>
+          <w:u w:val="none"/>
+        </w:rPr>
+      </w:pPr>
+      <w:r>
+        <w:rPr>
+          <w:i/>
+          <w:iCs/>
+        </w:rPr>
+        <w:lastRenderedPageBreak/>
+        <w:t>Introduction of B-Tree</w:t>
+      </w:r>
+      <w:r>
+        <w:rPr>
+          <w:i/>
+          <w:iCs/>
+        </w:rPr>
+        <w:t>.</w:t>
+      </w:r>
+      <w:r>
+        <w:t xml:space="preserve"> GeeksforGeeks. 2013. Retrieved on the 18</w:t>
+      </w:r>
+      <w:r>
+        <w:rPr>
+          <w:vertAlign w:val="superscript"/>
+        </w:rPr>
+        <w:t>th</w:t>
+      </w:r>
+      <w:r>
+        <w:t xml:space="preserve"> of November 2019.</w:t>
+      </w:r>
+      <w:r>
+        <w:br/>
+      </w:r>
+      <w:hyperlink r:id="rId55" w:history="1">
+        <w:r>
+          <w:rPr>
+            <w:rStyle w:val="Hyperlink"/>
+          </w:rPr>
+          <w:t>https://www.geeksforgeeks.org/introduction-of-b-tree-2/</w:t>
         </w:r>
       </w:hyperlink>
     </w:p>
@@ -4768,45 +7108,216 @@
         </w:rPr>
       </w:pPr>
       <w:r>
+        <w:t xml:space="preserve">Klabnik S. Nichols C. </w:t>
+      </w:r>
+      <w:r>
+        <w:t>The Rust Programming Language</w:t>
+      </w:r>
+      <w:r>
+        <w:t xml:space="preserve">. </w:t>
+      </w:r>
+      <w:r>
+        <w:t>Rust</w:t>
+      </w:r>
+      <w:r>
+        <w:t xml:space="preserve"> Lang Org. 2018. Retrieved on the 5</w:t>
+      </w:r>
+      <w:r>
+        <w:rPr>
+          <w:vertAlign w:val="superscript"/>
+        </w:rPr>
+        <w:t>th</w:t>
+      </w:r>
+      <w:r>
+        <w:t xml:space="preserve"> of February 20</w:t>
+      </w:r>
+      <w:r>
+        <w:t>20</w:t>
+      </w:r>
+      <w:r>
+        <w:t>.</w:t>
+      </w:r>
+      <w:r>
+        <w:br/>
+      </w:r>
+      <w:hyperlink r:id="rId56" w:history="1">
+        <w:r>
+          <w:rPr>
+            <w:rStyle w:val="Hyperlink"/>
+          </w:rPr>
+          <w:t>https://doc.rust-lang.org/book/ch04-02-references-and-borrowing.html</w:t>
+        </w:r>
+      </w:hyperlink>
+    </w:p>
+    <w:p>
+      <w:pPr>
+        <w:pStyle w:val="ListParagraph"/>
+        <w:numPr>
+          <w:ilvl w:val="0"/>
+          <w:numId w:val="6"/>
+        </w:numPr>
+        <w:rPr>
+          <w:rStyle w:val="Hyperlink"/>
+          <w:i/>
+          <w:iCs/>
+          <w:color w:val="auto"/>
+          <w:u w:val="none"/>
+        </w:rPr>
+      </w:pPr>
+      <w:r>
+        <w:t>Tokio Library Documentation. 2018. Retrieved on the 21</w:t>
+      </w:r>
+      <w:r>
+        <w:rPr>
+          <w:vertAlign w:val="superscript"/>
+        </w:rPr>
+        <w:t>st</w:t>
+      </w:r>
+      <w:r>
+        <w:t xml:space="preserve"> of February 2020.</w:t>
+      </w:r>
+      <w:r>
+        <w:br/>
+      </w:r>
+      <w:hyperlink r:id="rId57" w:history="1">
+        <w:r>
+          <w:rPr>
+            <w:rStyle w:val="Hyperlink"/>
+          </w:rPr>
+          <w:t>https://tokio.rs/docs/getting-started/echo/</w:t>
+        </w:r>
+      </w:hyperlink>
+    </w:p>
+    <w:p>
+      <w:pPr>
+        <w:pStyle w:val="ListParagraph"/>
+        <w:numPr>
+          <w:ilvl w:val="0"/>
+          <w:numId w:val="6"/>
+        </w:numPr>
         <w:rPr>
           <w:i/>
           <w:iCs/>
         </w:rPr>
-        <w:t>Introduction of B-Tree</w:t>
-      </w:r>
-      <w:r>
+      </w:pPr>
+      <w:r>
+        <w:t xml:space="preserve">“Builder” </w:t>
+      </w:r>
+      <w:r>
+        <w:t>Tokio Library Documentation. 2020. Retrieved on the 28</w:t>
+      </w:r>
+      <w:r>
+        <w:rPr>
+          <w:vertAlign w:val="superscript"/>
+        </w:rPr>
+        <w:t>th</w:t>
+      </w:r>
+      <w:r>
+        <w:t xml:space="preserve"> of February 2020.</w:t>
+      </w:r>
+      <w:r>
+        <w:rPr>
+          <w:rStyle w:val="Hyperlink"/>
+        </w:rPr>
+        <w:br/>
+      </w:r>
+      <w:hyperlink r:id="rId58" w:history="1">
+        <w:r>
+          <w:rPr>
+            <w:rStyle w:val="Hyperlink"/>
+          </w:rPr>
+          <w:t>https://docs.rs/tokio/0.2.13/tokio/runtime/struct.Builder.html</w:t>
+        </w:r>
+      </w:hyperlink>
+    </w:p>
+    <w:p>
+      <w:pPr>
+        <w:pStyle w:val="ListParagraph"/>
+        <w:numPr>
+          <w:ilvl w:val="0"/>
+          <w:numId w:val="6"/>
+        </w:numPr>
         <w:rPr>
           <w:i/>
           <w:iCs/>
         </w:rPr>
-        <w:t>.</w:t>
-      </w:r>
-      <w:r>
-        <w:t xml:space="preserve"> GeeksforGeeks. 2013. Retrieved on the 18</w:t>
+      </w:pPr>
+      <w:r>
+        <w:t>Inside Rust Blog. 2019. Retrieved on the 2</w:t>
       </w:r>
       <w:r>
         <w:rPr>
           <w:vertAlign w:val="superscript"/>
         </w:rPr>
-        <w:t>th</w:t>
-      </w:r>
-      <w:r>
-        <w:t xml:space="preserve"> of November 2019.</w:t>
+        <w:t>nd</w:t>
+      </w:r>
+      <w:r>
+        <w:rPr>
+          <w:vertAlign w:val="subscript"/>
+        </w:rPr>
+        <w:t xml:space="preserve"> </w:t>
+      </w:r>
+      <w:r>
+        <w:t>of March 2020.</w:t>
       </w:r>
       <w:r>
         <w:br/>
       </w:r>
-      <w:hyperlink r:id="rId44" w:history="1">
+      <w:hyperlink r:id="rId59" w:history="1">
         <w:r>
           <w:rPr>
             <w:rStyle w:val="Hyperlink"/>
           </w:rPr>
-          <w:t>https://www.geeksforgeeks.org/introduction-of-b-tree-2/</w:t>
+          <w:t>https://blog.rust-lang.org/inside-rust/2019/10/11/AsyncAwait-Not-Send-Error-Improvements.html</w:t>
         </w:r>
       </w:hyperlink>
     </w:p>
+    <w:p>
+      <w:pPr>
+        <w:pStyle w:val="ListParagraph"/>
+        <w:numPr>
+          <w:ilvl w:val="0"/>
+          <w:numId w:val="6"/>
+        </w:numPr>
+        <w:rPr>
+          <w:i/>
+          <w:iCs/>
+        </w:rPr>
+      </w:pPr>
+      <w:r>
+        <w:t xml:space="preserve">“Spawn” </w:t>
+      </w:r>
+      <w:r>
+        <w:t>Tokio Library Documentation. 2020. Retrieved on the 3</w:t>
+      </w:r>
+      <w:r>
+        <w:softHyphen/>
+      </w:r>
+      <w:r>
+        <w:rPr>
+          <w:vertAlign w:val="superscript"/>
+        </w:rPr>
+        <w:t>rd</w:t>
+      </w:r>
+      <w:r>
+        <w:t xml:space="preserve"> of March 2020.</w:t>
+      </w:r>
+      <w:r>
+        <w:br/>
+      </w:r>
+      <w:hyperlink r:id="rId60" w:history="1">
+        <w:r>
+          <w:rPr>
+            <w:rStyle w:val="Hyperlink"/>
+            <w:i/>
+            <w:iCs/>
+          </w:rPr>
+          <w:t>https://docs.rs/tokio/0.2.13/tokio/fn.spawn.html</w:t>
+        </w:r>
+      </w:hyperlink>
+    </w:p>
     <w:sectPr>
-      <w:footerReference w:type="default" r:id="rId45"/>
+      <w:footerReference w:type="default" r:id="rId61"/>
       <w:pgSz w:w="11906" w:h="16838"/>
       <w:pgMar w:top="1440" w:right="1440" w:bottom="1440" w:left="1440" w:header="708" w:footer="708" w:gutter="0"/>
       <w:pgNumType w:start="0"/>
@@ -4853,7 +7364,6 @@
         <w:docPartUnique/>
       </w:docPartObj>
     </w:sdtPr>
-    <w:sdtEndPr/>
     <w:sdtContent>
       <w:p>
         <w:pPr>
@@ -5100,12 +7610,12 @@
             </mc:Choice>
             <mc:Fallback>
               <w:pict>
-                <v:group w14:anchorId="597746E5" id="Group 17" o:spid="_x0000_s1031" style="width:32.95pt;height:17.45pt;mso-position-horizontal-relative:char;mso-position-vertical-relative:line" coordorigin="5351,739" coordsize="659,349" o:gfxdata="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">
+                <v:group w14:anchorId="597746E5" id="Group 17" o:spid="_x0000_s1036" style="width:32.95pt;height:17.45pt;mso-position-horizontal-relative:char;mso-position-vertical-relative:line" coordorigin="5351,739" coordsize="659,349" o:gfxdata="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">
                   <v:shapetype id="_x0000_t202" coordsize="21600,21600" o:spt="202" path="m,l,21600r21600,l21600,xe">
                     <v:stroke joinstyle="miter"/>
                     <v:path gradientshapeok="t" o:connecttype="rect"/>
                   </v:shapetype>
-                  <v:shape id="Text Box 63" o:spid="_x0000_s1032" type="#_x0000_t202" style="position:absolute;left:5351;top:800;width:659;height:288;visibility:visible;mso-wrap-style:square;v-text-anchor:middle" o:gfxdata="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" filled="f" stroked="f">
+                  <v:shape id="Text Box 63" o:spid="_x0000_s1037" type="#_x0000_t202" style="position:absolute;left:5351;top:800;width:659;height:288;visibility:visible;mso-wrap-style:square;v-text-anchor:middle" o:gfxdata="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" filled="f" stroked="f">
                     <v:textbox inset="0,0,0,0">
                       <w:txbxContent>
                         <w:p>
@@ -5148,10 +7658,10 @@
                       </w:txbxContent>
                     </v:textbox>
                   </v:shape>
-                  <v:group id="Group 64" o:spid="_x0000_s1033" style="position:absolute;left:5494;top:739;width:372;height:72" coordorigin="5486,739" coordsize="372,72" o:gfxdata="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">
-                    <v:oval id="Oval 65" o:spid="_x0000_s1034" style="position:absolute;left:5486;top:739;width:72;height:72;visibility:visible;mso-wrap-style:square;v-text-anchor:top" o:gfxdata="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" fillcolor="#84a2c6" stroked="f"/>
-                    <v:oval id="Oval 66" o:spid="_x0000_s1035" style="position:absolute;left:5636;top:739;width:72;height:72;visibility:visible;mso-wrap-style:square;v-text-anchor:top" o:gfxdata="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" fillcolor="#84a2c6" stroked="f"/>
-                    <v:oval id="Oval 67" o:spid="_x0000_s1036" style="position:absolute;left:5786;top:739;width:72;height:72;visibility:visible;mso-wrap-style:square;v-text-anchor:top" o:gfxdata="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" fillcolor="#84a2c6" stroked="f"/>
+                  <v:group id="Group 64" o:spid="_x0000_s1038" style="position:absolute;left:5494;top:739;width:372;height:72" coordorigin="5486,739" coordsize="372,72" o:gfxdata="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">
+                    <v:oval id="Oval 65" o:spid="_x0000_s1039" style="position:absolute;left:5486;top:739;width:72;height:72;visibility:visible;mso-wrap-style:square;v-text-anchor:top" o:gfxdata="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" fillcolor="#84a2c6" stroked="f"/>
+                    <v:oval id="Oval 66" o:spid="_x0000_s1040" style="position:absolute;left:5636;top:739;width:72;height:72;visibility:visible;mso-wrap-style:square;v-text-anchor:top" o:gfxdata="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" fillcolor="#84a2c6" stroked="f"/>
+                    <v:oval id="Oval 67" o:spid="_x0000_s1041" style="position:absolute;left:5786;top:739;width:72;height:72;visibility:visible;mso-wrap-style:square;v-text-anchor:top" o:gfxdata="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" fillcolor="#84a2c6" stroked="f"/>
                   </v:group>
                   <w10:anchorlock/>
                 </v:group>
@@ -5536,9 +8046,9 @@
     </w:lvl>
   </w:abstractNum>
   <w:abstractNum w:abstractNumId="3" w15:restartNumberingAfterBreak="0">
-    <w:nsid w:val="303C2EA6"/>
+    <w:nsid w:val="273B3CC6"/>
     <w:multiLevelType w:val="hybridMultilevel"/>
-    <w:tmpl w:val="83223624"/>
+    <w:tmpl w:val="7D0489A4"/>
     <w:lvl w:ilvl="0" w:tplc="08090001">
       <w:start w:val="1"/>
       <w:numFmt w:val="bullet"/>
@@ -5649,95 +8159,9 @@
     </w:lvl>
   </w:abstractNum>
   <w:abstractNum w:abstractNumId="4" w15:restartNumberingAfterBreak="0">
-    <w:nsid w:val="63D64D88"/>
+    <w:nsid w:val="2E1818DF"/>
     <w:multiLevelType w:val="hybridMultilevel"/>
-    <w:tmpl w:val="37AAF264"/>
-    <w:lvl w:ilvl="0" w:tplc="0809000F">
-      <w:start w:val="1"/>
-      <w:numFmt w:val="decimal"/>
-      <w:lvlText w:val="%1."/>
-      <w:lvlJc w:val="left"/>
-      <w:pPr>
-        <w:ind w:left="720" w:hanging="360"/>
-      </w:pPr>
-    </w:lvl>
-    <w:lvl w:ilvl="1" w:tplc="08090019">
-      <w:start w:val="1"/>
-      <w:numFmt w:val="lowerLetter"/>
-      <w:lvlText w:val="%2."/>
-      <w:lvlJc w:val="left"/>
-      <w:pPr>
-        <w:ind w:left="1440" w:hanging="360"/>
-      </w:pPr>
-    </w:lvl>
-    <w:lvl w:ilvl="2" w:tplc="0809001B">
-      <w:start w:val="1"/>
-      <w:numFmt w:val="lowerRoman"/>
-      <w:lvlText w:val="%3."/>
-      <w:lvlJc w:val="right"/>
-      <w:pPr>
-        <w:ind w:left="2160" w:hanging="180"/>
-      </w:pPr>
-    </w:lvl>
-    <w:lvl w:ilvl="3" w:tplc="0809000F" w:tentative="1">
-      <w:start w:val="1"/>
-      <w:numFmt w:val="decimal"/>
-      <w:lvlText w:val="%4."/>
-      <w:lvlJc w:val="left"/>
-      <w:pPr>
-        <w:ind w:left="2880" w:hanging="360"/>
-      </w:pPr>
-    </w:lvl>
-    <w:lvl w:ilvl="4" w:tplc="08090019" w:tentative="1">
-      <w:start w:val="1"/>
-      <w:numFmt w:val="lowerLetter"/>
-      <w:lvlText w:val="%5."/>
-      <w:lvlJc w:val="left"/>
-      <w:pPr>
-        <w:ind w:left="3600" w:hanging="360"/>
-      </w:pPr>
-    </w:lvl>
-    <w:lvl w:ilvl="5" w:tplc="0809001B" w:tentative="1">
-      <w:start w:val="1"/>
-      <w:numFmt w:val="lowerRoman"/>
-      <w:lvlText w:val="%6."/>
-      <w:lvlJc w:val="right"/>
-      <w:pPr>
-        <w:ind w:left="4320" w:hanging="180"/>
-      </w:pPr>
-    </w:lvl>
-    <w:lvl w:ilvl="6" w:tplc="0809000F" w:tentative="1">
-      <w:start w:val="1"/>
-      <w:numFmt w:val="decimal"/>
-      <w:lvlText w:val="%7."/>
-      <w:lvlJc w:val="left"/>
-      <w:pPr>
-        <w:ind w:left="5040" w:hanging="360"/>
-      </w:pPr>
-    </w:lvl>
-    <w:lvl w:ilvl="7" w:tplc="08090019" w:tentative="1">
-      <w:start w:val="1"/>
-      <w:numFmt w:val="lowerLetter"/>
-      <w:lvlText w:val="%8."/>
-      <w:lvlJc w:val="left"/>
-      <w:pPr>
-        <w:ind w:left="5760" w:hanging="360"/>
-      </w:pPr>
-    </w:lvl>
-    <w:lvl w:ilvl="8" w:tplc="0809001B" w:tentative="1">
-      <w:start w:val="1"/>
-      <w:numFmt w:val="lowerRoman"/>
-      <w:lvlText w:val="%9."/>
-      <w:lvlJc w:val="right"/>
-      <w:pPr>
-        <w:ind w:left="6480" w:hanging="180"/>
-      </w:pPr>
-    </w:lvl>
-  </w:abstractNum>
-  <w:abstractNum w:abstractNumId="5" w15:restartNumberingAfterBreak="0">
-    <w:nsid w:val="653041EA"/>
-    <w:multiLevelType w:val="hybridMultilevel"/>
-    <w:tmpl w:val="BC905B4E"/>
+    <w:tmpl w:val="96AEF47C"/>
     <w:lvl w:ilvl="0" w:tplc="08090001">
       <w:start w:val="1"/>
       <w:numFmt w:val="bullet"/>
@@ -5847,7 +8271,319 @@
       </w:rPr>
     </w:lvl>
   </w:abstractNum>
+  <w:abstractNum w:abstractNumId="5" w15:restartNumberingAfterBreak="0">
+    <w:nsid w:val="303C2EA6"/>
+    <w:multiLevelType w:val="hybridMultilevel"/>
+    <w:tmpl w:val="83223624"/>
+    <w:lvl w:ilvl="0" w:tplc="08090001">
+      <w:start w:val="1"/>
+      <w:numFmt w:val="bullet"/>
+      <w:lvlText w:val=""/>
+      <w:lvlJc w:val="left"/>
+      <w:pPr>
+        <w:ind w:left="720" w:hanging="360"/>
+      </w:pPr>
+      <w:rPr>
+        <w:rFonts w:ascii="Symbol" w:hAnsi="Symbol" w:hint="default"/>
+      </w:rPr>
+    </w:lvl>
+    <w:lvl w:ilvl="1" w:tplc="08090003" w:tentative="1">
+      <w:start w:val="1"/>
+      <w:numFmt w:val="bullet"/>
+      <w:lvlText w:val="o"/>
+      <w:lvlJc w:val="left"/>
+      <w:pPr>
+        <w:ind w:left="1440" w:hanging="360"/>
+      </w:pPr>
+      <w:rPr>
+        <w:rFonts w:ascii="Courier New" w:hAnsi="Courier New" w:cs="Courier New" w:hint="default"/>
+      </w:rPr>
+    </w:lvl>
+    <w:lvl w:ilvl="2" w:tplc="08090005" w:tentative="1">
+      <w:start w:val="1"/>
+      <w:numFmt w:val="bullet"/>
+      <w:lvlText w:val=""/>
+      <w:lvlJc w:val="left"/>
+      <w:pPr>
+        <w:ind w:left="2160" w:hanging="360"/>
+      </w:pPr>
+      <w:rPr>
+        <w:rFonts w:ascii="Wingdings" w:hAnsi="Wingdings" w:hint="default"/>
+      </w:rPr>
+    </w:lvl>
+    <w:lvl w:ilvl="3" w:tplc="08090001" w:tentative="1">
+      <w:start w:val="1"/>
+      <w:numFmt w:val="bullet"/>
+      <w:lvlText w:val=""/>
+      <w:lvlJc w:val="left"/>
+      <w:pPr>
+        <w:ind w:left="2880" w:hanging="360"/>
+      </w:pPr>
+      <w:rPr>
+        <w:rFonts w:ascii="Symbol" w:hAnsi="Symbol" w:hint="default"/>
+      </w:rPr>
+    </w:lvl>
+    <w:lvl w:ilvl="4" w:tplc="08090003" w:tentative="1">
+      <w:start w:val="1"/>
+      <w:numFmt w:val="bullet"/>
+      <w:lvlText w:val="o"/>
+      <w:lvlJc w:val="left"/>
+      <w:pPr>
+        <w:ind w:left="3600" w:hanging="360"/>
+      </w:pPr>
+      <w:rPr>
+        <w:rFonts w:ascii="Courier New" w:hAnsi="Courier New" w:cs="Courier New" w:hint="default"/>
+      </w:rPr>
+    </w:lvl>
+    <w:lvl w:ilvl="5" w:tplc="08090005" w:tentative="1">
+      <w:start w:val="1"/>
+      <w:numFmt w:val="bullet"/>
+      <w:lvlText w:val=""/>
+      <w:lvlJc w:val="left"/>
+      <w:pPr>
+        <w:ind w:left="4320" w:hanging="360"/>
+      </w:pPr>
+      <w:rPr>
+        <w:rFonts w:ascii="Wingdings" w:hAnsi="Wingdings" w:hint="default"/>
+      </w:rPr>
+    </w:lvl>
+    <w:lvl w:ilvl="6" w:tplc="08090001" w:tentative="1">
+      <w:start w:val="1"/>
+      <w:numFmt w:val="bullet"/>
+      <w:lvlText w:val=""/>
+      <w:lvlJc w:val="left"/>
+      <w:pPr>
+        <w:ind w:left="5040" w:hanging="360"/>
+      </w:pPr>
+      <w:rPr>
+        <w:rFonts w:ascii="Symbol" w:hAnsi="Symbol" w:hint="default"/>
+      </w:rPr>
+    </w:lvl>
+    <w:lvl w:ilvl="7" w:tplc="08090003" w:tentative="1">
+      <w:start w:val="1"/>
+      <w:numFmt w:val="bullet"/>
+      <w:lvlText w:val="o"/>
+      <w:lvlJc w:val="left"/>
+      <w:pPr>
+        <w:ind w:left="5760" w:hanging="360"/>
+      </w:pPr>
+      <w:rPr>
+        <w:rFonts w:ascii="Courier New" w:hAnsi="Courier New" w:cs="Courier New" w:hint="default"/>
+      </w:rPr>
+    </w:lvl>
+    <w:lvl w:ilvl="8" w:tplc="08090005" w:tentative="1">
+      <w:start w:val="1"/>
+      <w:numFmt w:val="bullet"/>
+      <w:lvlText w:val=""/>
+      <w:lvlJc w:val="left"/>
+      <w:pPr>
+        <w:ind w:left="6480" w:hanging="360"/>
+      </w:pPr>
+      <w:rPr>
+        <w:rFonts w:ascii="Wingdings" w:hAnsi="Wingdings" w:hint="default"/>
+      </w:rPr>
+    </w:lvl>
+  </w:abstractNum>
   <w:abstractNum w:abstractNumId="6" w15:restartNumberingAfterBreak="0">
+    <w:nsid w:val="63D64D88"/>
+    <w:multiLevelType w:val="hybridMultilevel"/>
+    <w:tmpl w:val="37AAF264"/>
+    <w:lvl w:ilvl="0" w:tplc="0809000F">
+      <w:start w:val="1"/>
+      <w:numFmt w:val="decimal"/>
+      <w:lvlText w:val="%1."/>
+      <w:lvlJc w:val="left"/>
+      <w:pPr>
+        <w:ind w:left="720" w:hanging="360"/>
+      </w:pPr>
+    </w:lvl>
+    <w:lvl w:ilvl="1" w:tplc="08090019">
+      <w:start w:val="1"/>
+      <w:numFmt w:val="lowerLetter"/>
+      <w:lvlText w:val="%2."/>
+      <w:lvlJc w:val="left"/>
+      <w:pPr>
+        <w:ind w:left="1440" w:hanging="360"/>
+      </w:pPr>
+    </w:lvl>
+    <w:lvl w:ilvl="2" w:tplc="0809001B">
+      <w:start w:val="1"/>
+      <w:numFmt w:val="lowerRoman"/>
+      <w:lvlText w:val="%3."/>
+      <w:lvlJc w:val="right"/>
+      <w:pPr>
+        <w:ind w:left="2160" w:hanging="180"/>
+      </w:pPr>
+    </w:lvl>
+    <w:lvl w:ilvl="3" w:tplc="0809000F" w:tentative="1">
+      <w:start w:val="1"/>
+      <w:numFmt w:val="decimal"/>
+      <w:lvlText w:val="%4."/>
+      <w:lvlJc w:val="left"/>
+      <w:pPr>
+        <w:ind w:left="2880" w:hanging="360"/>
+      </w:pPr>
+    </w:lvl>
+    <w:lvl w:ilvl="4" w:tplc="08090019" w:tentative="1">
+      <w:start w:val="1"/>
+      <w:numFmt w:val="lowerLetter"/>
+      <w:lvlText w:val="%5."/>
+      <w:lvlJc w:val="left"/>
+      <w:pPr>
+        <w:ind w:left="3600" w:hanging="360"/>
+      </w:pPr>
+    </w:lvl>
+    <w:lvl w:ilvl="5" w:tplc="0809001B" w:tentative="1">
+      <w:start w:val="1"/>
+      <w:numFmt w:val="lowerRoman"/>
+      <w:lvlText w:val="%6."/>
+      <w:lvlJc w:val="right"/>
+      <w:pPr>
+        <w:ind w:left="4320" w:hanging="180"/>
+      </w:pPr>
+    </w:lvl>
+    <w:lvl w:ilvl="6" w:tplc="0809000F" w:tentative="1">
+      <w:start w:val="1"/>
+      <w:numFmt w:val="decimal"/>
+      <w:lvlText w:val="%7."/>
+      <w:lvlJc w:val="left"/>
+      <w:pPr>
+        <w:ind w:left="5040" w:hanging="360"/>
+      </w:pPr>
+    </w:lvl>
+    <w:lvl w:ilvl="7" w:tplc="08090019" w:tentative="1">
+      <w:start w:val="1"/>
+      <w:numFmt w:val="lowerLetter"/>
+      <w:lvlText w:val="%8."/>
+      <w:lvlJc w:val="left"/>
+      <w:pPr>
+        <w:ind w:left="5760" w:hanging="360"/>
+      </w:pPr>
+    </w:lvl>
+    <w:lvl w:ilvl="8" w:tplc="0809001B" w:tentative="1">
+      <w:start w:val="1"/>
+      <w:numFmt w:val="lowerRoman"/>
+      <w:lvlText w:val="%9."/>
+      <w:lvlJc w:val="right"/>
+      <w:pPr>
+        <w:ind w:left="6480" w:hanging="180"/>
+      </w:pPr>
+    </w:lvl>
+  </w:abstractNum>
+  <w:abstractNum w:abstractNumId="7" w15:restartNumberingAfterBreak="0">
+    <w:nsid w:val="653041EA"/>
+    <w:multiLevelType w:val="hybridMultilevel"/>
+    <w:tmpl w:val="BC905B4E"/>
+    <w:lvl w:ilvl="0" w:tplc="08090001">
+      <w:start w:val="1"/>
+      <w:numFmt w:val="bullet"/>
+      <w:lvlText w:val=""/>
+      <w:lvlJc w:val="left"/>
+      <w:pPr>
+        <w:ind w:left="720" w:hanging="360"/>
+      </w:pPr>
+      <w:rPr>
+        <w:rFonts w:ascii="Symbol" w:hAnsi="Symbol" w:hint="default"/>
+      </w:rPr>
+    </w:lvl>
+    <w:lvl w:ilvl="1" w:tplc="08090003" w:tentative="1">
+      <w:start w:val="1"/>
+      <w:numFmt w:val="bullet"/>
+      <w:lvlText w:val="o"/>
+      <w:lvlJc w:val="left"/>
+      <w:pPr>
+        <w:ind w:left="1440" w:hanging="360"/>
+      </w:pPr>
+      <w:rPr>
+        <w:rFonts w:ascii="Courier New" w:hAnsi="Courier New" w:cs="Courier New" w:hint="default"/>
+      </w:rPr>
+    </w:lvl>
+    <w:lvl w:ilvl="2" w:tplc="08090005" w:tentative="1">
+      <w:start w:val="1"/>
+      <w:numFmt w:val="bullet"/>
+      <w:lvlText w:val=""/>
+      <w:lvlJc w:val="left"/>
+      <w:pPr>
+        <w:ind w:left="2160" w:hanging="360"/>
+      </w:pPr>
+      <w:rPr>
+        <w:rFonts w:ascii="Wingdings" w:hAnsi="Wingdings" w:hint="default"/>
+      </w:rPr>
+    </w:lvl>
+    <w:lvl w:ilvl="3" w:tplc="08090001" w:tentative="1">
+      <w:start w:val="1"/>
+      <w:numFmt w:val="bullet"/>
+      <w:lvlText w:val=""/>
+      <w:lvlJc w:val="left"/>
+      <w:pPr>
+        <w:ind w:left="2880" w:hanging="360"/>
+      </w:pPr>
+      <w:rPr>
+        <w:rFonts w:ascii="Symbol" w:hAnsi="Symbol" w:hint="default"/>
+      </w:rPr>
+    </w:lvl>
+    <w:lvl w:ilvl="4" w:tplc="08090003" w:tentative="1">
+      <w:start w:val="1"/>
+      <w:numFmt w:val="bullet"/>
+      <w:lvlText w:val="o"/>
+      <w:lvlJc w:val="left"/>
+      <w:pPr>
+        <w:ind w:left="3600" w:hanging="360"/>
+      </w:pPr>
+      <w:rPr>
+        <w:rFonts w:ascii="Courier New" w:hAnsi="Courier New" w:cs="Courier New" w:hint="default"/>
+      </w:rPr>
+    </w:lvl>
+    <w:lvl w:ilvl="5" w:tplc="08090005" w:tentative="1">
+      <w:start w:val="1"/>
+      <w:numFmt w:val="bullet"/>
+      <w:lvlText w:val=""/>
+      <w:lvlJc w:val="left"/>
+      <w:pPr>
+        <w:ind w:left="4320" w:hanging="360"/>
+      </w:pPr>
+      <w:rPr>
+        <w:rFonts w:ascii="Wingdings" w:hAnsi="Wingdings" w:hint="default"/>
+      </w:rPr>
+    </w:lvl>
+    <w:lvl w:ilvl="6" w:tplc="08090001" w:tentative="1">
+      <w:start w:val="1"/>
+      <w:numFmt w:val="bullet"/>
+      <w:lvlText w:val=""/>
+      <w:lvlJc w:val="left"/>
+      <w:pPr>
+        <w:ind w:left="5040" w:hanging="360"/>
+      </w:pPr>
+      <w:rPr>
+        <w:rFonts w:ascii="Symbol" w:hAnsi="Symbol" w:hint="default"/>
+      </w:rPr>
+    </w:lvl>
+    <w:lvl w:ilvl="7" w:tplc="08090003" w:tentative="1">
+      <w:start w:val="1"/>
+      <w:numFmt w:val="bullet"/>
+      <w:lvlText w:val="o"/>
+      <w:lvlJc w:val="left"/>
+      <w:pPr>
+        <w:ind w:left="5760" w:hanging="360"/>
+      </w:pPr>
+      <w:rPr>
+        <w:rFonts w:ascii="Courier New" w:hAnsi="Courier New" w:cs="Courier New" w:hint="default"/>
+      </w:rPr>
+    </w:lvl>
+    <w:lvl w:ilvl="8" w:tplc="08090005" w:tentative="1">
+      <w:start w:val="1"/>
+      <w:numFmt w:val="bullet"/>
+      <w:lvlText w:val=""/>
+      <w:lvlJc w:val="left"/>
+      <w:pPr>
+        <w:ind w:left="6480" w:hanging="360"/>
+      </w:pPr>
+      <w:rPr>
+        <w:rFonts w:ascii="Wingdings" w:hAnsi="Wingdings" w:hint="default"/>
+      </w:rPr>
+    </w:lvl>
+  </w:abstractNum>
+  <w:abstractNum w:abstractNumId="8" w15:restartNumberingAfterBreak="0">
     <w:nsid w:val="686947A1"/>
     <w:multiLevelType w:val="hybridMultilevel"/>
     <w:tmpl w:val="AC8E3E98"/>
@@ -5937,7 +8673,7 @@
       </w:pPr>
     </w:lvl>
   </w:abstractNum>
-  <w:abstractNum w:abstractNumId="7" w15:restartNumberingAfterBreak="0">
+  <w:abstractNum w:abstractNumId="9" w15:restartNumberingAfterBreak="0">
     <w:nsid w:val="72E8093B"/>
     <w:multiLevelType w:val="hybridMultilevel"/>
     <w:tmpl w:val="B1302146"/>
@@ -6051,13 +8787,13 @@
     </w:lvl>
   </w:abstractNum>
   <w:num w:numId="1">
-    <w:abstractNumId w:val="5"/>
+    <w:abstractNumId w:val="7"/>
   </w:num>
   <w:num w:numId="2">
     <w:abstractNumId w:val="1"/>
   </w:num>
   <w:num w:numId="3">
-    <w:abstractNumId w:val="7"/>
+    <w:abstractNumId w:val="9"/>
   </w:num>
   <w:num w:numId="4">
     <w:abstractNumId w:val="2"/>
@@ -6066,13 +8802,19 @@
     <w:abstractNumId w:val="0"/>
   </w:num>
   <w:num w:numId="6">
+    <w:abstractNumId w:val="8"/>
+  </w:num>
+  <w:num w:numId="7">
     <w:abstractNumId w:val="6"/>
   </w:num>
-  <w:num w:numId="7">
+  <w:num w:numId="8">
+    <w:abstractNumId w:val="5"/>
+  </w:num>
+  <w:num w:numId="9">
+    <w:abstractNumId w:val="3"/>
+  </w:num>
+  <w:num w:numId="10">
     <w:abstractNumId w:val="4"/>
-  </w:num>
-  <w:num w:numId="8">
-    <w:abstractNumId w:val="3"/>
   </w:num>
 </w:numbering>
 </file>
@@ -6925,7 +9667,7 @@
     <w:charset w:val="00"/>
     <w:family w:val="roman"/>
     <w:pitch w:val="variable"/>
-    <w:sig w:usb0="E0002EFF" w:usb1="C000785B" w:usb2="00000009" w:usb3="00000000" w:csb0="000001FF" w:csb1="00000000"/>
+    <w:sig w:usb0="E0002AFF" w:usb1="C0007843" w:usb2="00000009" w:usb3="00000000" w:csb0="000001FF" w:csb1="00000000"/>
   </w:font>
   <w:font w:name="Courier New">
     <w:panose1 w:val="02070309020205020404"/>
@@ -6946,7 +9688,7 @@
     <w:charset w:val="00"/>
     <w:family w:val="swiss"/>
     <w:pitch w:val="variable"/>
-    <w:sig w:usb0="E4002EFF" w:usb1="C000247B" w:usb2="00000009" w:usb3="00000000" w:csb0="000001FF" w:csb1="00000000"/>
+    <w:sig w:usb0="E0002AFF" w:usb1="4000ACFF" w:usb2="00000001" w:usb3="00000000" w:csb0="000001FF" w:csb1="00000000"/>
   </w:font>
   <w:font w:name="Yu Mincho">
     <w:altName w:val="游明朝"/>
@@ -6961,7 +9703,7 @@
     <w:charset w:val="00"/>
     <w:family w:val="swiss"/>
     <w:pitch w:val="variable"/>
-    <w:sig w:usb0="E4002EFF" w:usb1="C000247B" w:usb2="00000009" w:usb3="00000000" w:csb0="000001FF" w:csb1="00000000"/>
+    <w:sig w:usb0="A0002AEF" w:usb1="4000207B" w:usb2="00000000" w:usb3="00000000" w:csb0="000001FF" w:csb1="00000000"/>
   </w:font>
   <w:font w:name="Yu Gothic Light">
     <w:altName w:val="游ゴシック Light"/>
@@ -6999,12 +9741,15 @@
     <w:rsidRoot w:val="00E50A05"/>
     <w:rsid w:val="00005359"/>
     <w:rsid w:val="00143FD1"/>
+    <w:rsid w:val="002358ED"/>
     <w:rsid w:val="002860A2"/>
     <w:rsid w:val="00383A80"/>
     <w:rsid w:val="00493FE8"/>
     <w:rsid w:val="00552B87"/>
     <w:rsid w:val="005F2AC0"/>
+    <w:rsid w:val="007A0AD2"/>
     <w:rsid w:val="008066A9"/>
+    <w:rsid w:val="00965C25"/>
     <w:rsid w:val="009F5674"/>
     <w:rsid w:val="00AF08BE"/>
     <w:rsid w:val="00C66D4F"/>
@@ -7795,7 +10540,7 @@
 </file>
 
 <file path=customXml/itemProps2.xml><?xml version="1.0" encoding="utf-8"?>
-<ds:datastoreItem xmlns:ds="http://schemas.openxmlformats.org/officeDocument/2006/customXml" ds:itemID="{51D3CFB7-7D93-48E8-9A72-AA46B341DE00}">
+<ds:datastoreItem xmlns:ds="http://schemas.openxmlformats.org/officeDocument/2006/customXml" ds:itemID="{62647253-925E-41E7-BB1D-AD6D628083A2}">
   <ds:schemaRefs>
     <ds:schemaRef ds:uri="http://schemas.openxmlformats.org/officeDocument/2006/bibliography"/>
   </ds:schemaRefs>

</xml_diff>

<commit_message>
Added stress testing. Benchmarked sync_all function, the directory for the log file is now passed in as an argument. Also, added argument to indicate whether or not the server should wipe the log file before it starts (clean slate mode)
</commit_message>
<xml_diff>
--- a/Progression Report Draft.docx
+++ b/Progression Report Draft.docx
@@ -178,7 +178,7 @@
                   <w:sz w:val="28"/>
                   <w:szCs w:val="28"/>
                 </w:rPr>
-                <w:t>MEng</w:t>
+                <w:t>B.Sc. (Hons)</w:t>
               </w:r>
               <w:r>
                 <w:rPr>
@@ -637,6 +637,8 @@
             <w:br w:type="page"/>
           </w:r>
         </w:p>
+        <w:bookmarkStart w:id="0" w:name="_GoBack" w:displacedByCustomXml="next"/>
+        <w:bookmarkEnd w:id="0" w:displacedByCustomXml="next"/>
       </w:sdtContent>
     </w:sdt>
     <w:p>
@@ -1121,7 +1123,15 @@
           </w:tcPr>
           <w:p>
             <w:r>
-              <w:t>Have a simple database that uses a BTreeMap and has simple commands like get, set, delete.</w:t>
+              <w:t xml:space="preserve">Have a simple database that uses a </w:t>
+            </w:r>
+            <w:proofErr w:type="spellStart"/>
+            <w:r>
+              <w:t>BTreeMap</w:t>
+            </w:r>
+            <w:proofErr w:type="spellEnd"/>
+            <w:r>
+              <w:t xml:space="preserve"> and has simple commands like get, set, delete.</w:t>
             </w:r>
           </w:p>
         </w:tc>
@@ -1638,7 +1648,15 @@
         <w:t>The steps laid out above are but guidelines only. As I have already discovered, some of the steps can be done before others depending on what I find and how my development goes.</w:t>
       </w:r>
       <w:r>
-        <w:t xml:space="preserve"> Lastly, if the implementation of all of the above is completed successfully, I could take on the challenge of making a relational type of database.</w:t>
+        <w:t xml:space="preserve"> Lastly, if the implementation of </w:t>
+      </w:r>
+      <w:proofErr w:type="gramStart"/>
+      <w:r>
+        <w:t>all of</w:t>
+      </w:r>
+      <w:proofErr w:type="gramEnd"/>
+      <w:r>
+        <w:t xml:space="preserve"> the above is completed successfully, I could take on the challenge of making a relational type of database.</w:t>
       </w:r>
     </w:p>
     <w:p>
@@ -1699,8 +1717,13 @@
         <w:t xml:space="preserve">My initial reflex was to find resources for learning Rust in the university library. I was successful since I found the book: </w:t>
       </w:r>
       <w:r>
-        <w:t>“Beginning Rust” by Carlo Milanesi</w:t>
-      </w:r>
+        <w:t xml:space="preserve">“Beginning Rust” by Carlo </w:t>
+      </w:r>
+      <w:proofErr w:type="spellStart"/>
+      <w:r>
+        <w:t>Milanesi</w:t>
+      </w:r>
+      <w:proofErr w:type="spellEnd"/>
       <w:r>
         <w:t xml:space="preserve"> </w:t>
       </w:r>
@@ -1974,8 +1997,8 @@
           </mc:Fallback>
         </mc:AlternateContent>
       </w:r>
-      <w:bookmarkStart w:id="0" w:name="_MON_1635078376"/>
-      <w:bookmarkEnd w:id="0"/>
+      <w:bookmarkStart w:id="1" w:name="_MON_1635078376"/>
+      <w:bookmarkEnd w:id="1"/>
       <w:r>
         <w:object w:dxaOrig="9026" w:dyaOrig="6352" w14:anchorId="11FDE486">
           <v:shapetype id="_x0000_t75" coordsize="21600,21600" o:spt="75" o:preferrelative="t" path="m@4@5l@4@11@9@11@9@5xe" filled="f" stroked="f">
@@ -2000,7 +2023,7 @@
           <v:shape id="_x0000_i1025" type="#_x0000_t75" style="width:420pt;height:291.75pt" o:ole="">
             <v:imagedata r:id="rId12" o:title="" cropbottom="5231f" cropright="4572f"/>
           </v:shape>
-          <o:OLEObject Type="Embed" ProgID="Word.OpenDocumentText.12" ShapeID="_x0000_i1025" DrawAspect="Content" ObjectID="_1644938281" r:id="rId13"/>
+          <o:OLEObject Type="Embed" ProgID="Word.OpenDocumentText.12" ShapeID="_x0000_i1025" DrawAspect="Content" ObjectID="_1645543604" r:id="rId13"/>
         </w:object>
       </w:r>
     </w:p>
@@ -2194,14 +2217,14 @@
           </mc:Fallback>
         </mc:AlternateContent>
       </w:r>
-      <w:bookmarkStart w:id="1" w:name="_MON_1635078503"/>
-      <w:bookmarkEnd w:id="1"/>
+      <w:bookmarkStart w:id="2" w:name="_MON_1635078503"/>
+      <w:bookmarkEnd w:id="2"/>
       <w:r>
         <w:object w:dxaOrig="9026" w:dyaOrig="4688" w14:anchorId="1262D5F2">
           <v:shape id="_x0000_i1026" type="#_x0000_t75" style="width:436.5pt;height:210.75pt" o:ole="">
             <v:imagedata r:id="rId14" o:title="" cropbottom="6700f" cropright="2177f"/>
           </v:shape>
-          <o:OLEObject Type="Embed" ProgID="Word.OpenDocumentText.12" ShapeID="_x0000_i1026" DrawAspect="Content" ObjectID="_1644938282" r:id="rId15"/>
+          <o:OLEObject Type="Embed" ProgID="Word.OpenDocumentText.12" ShapeID="_x0000_i1026" DrawAspect="Content" ObjectID="_1645543605" r:id="rId15"/>
         </w:object>
       </w:r>
     </w:p>
@@ -2490,14 +2513,14 @@
           </mc:Fallback>
         </mc:AlternateContent>
       </w:r>
-      <w:bookmarkStart w:id="2" w:name="_MON_1635078739"/>
-      <w:bookmarkEnd w:id="2"/>
+      <w:bookmarkStart w:id="3" w:name="_MON_1635078739"/>
+      <w:bookmarkEnd w:id="3"/>
       <w:r>
         <w:object w:dxaOrig="9026" w:dyaOrig="3468" w14:anchorId="78AC4A35">
           <v:shape id="_x0000_i1027" type="#_x0000_t75" style="width:424.5pt;height:149.25pt" o:ole="">
             <v:imagedata r:id="rId16" o:title="" cropbottom="9079f" cropright="3919f"/>
           </v:shape>
-          <o:OLEObject Type="Embed" ProgID="Word.OpenDocumentText.12" ShapeID="_x0000_i1027" DrawAspect="Content" ObjectID="_1644938283" r:id="rId17"/>
+          <o:OLEObject Type="Embed" ProgID="Word.OpenDocumentText.12" ShapeID="_x0000_i1027" DrawAspect="Content" ObjectID="_1645543606" r:id="rId17"/>
         </w:object>
       </w:r>
     </w:p>
@@ -2579,8 +2602,8 @@
         <w:t xml:space="preserve"> that would only send back “h” if one pressed the Enter key. Therefore, unlike my previous version, now a user could type “hello” then the Enter key and get “hello” back.</w:t>
       </w:r>
     </w:p>
-    <w:bookmarkStart w:id="3" w:name="_MON_1635078906"/>
-    <w:bookmarkEnd w:id="3"/>
+    <w:bookmarkStart w:id="4" w:name="_MON_1635078906"/>
+    <w:bookmarkEnd w:id="4"/>
     <w:p>
       <w:pPr>
         <w:keepNext/>
@@ -2591,7 +2614,7 @@
           <v:shape id="_x0000_i1028" type="#_x0000_t75" style="width:414.75pt;height:76.5pt" o:ole="">
             <v:imagedata r:id="rId18" o:title="" cropbottom="15650f" cropright="5334f"/>
           </v:shape>
-          <o:OLEObject Type="Embed" ProgID="Word.OpenDocumentText.12" ShapeID="_x0000_i1028" DrawAspect="Content" ObjectID="_1644938284" r:id="rId19"/>
+          <o:OLEObject Type="Embed" ProgID="Word.OpenDocumentText.12" ShapeID="_x0000_i1028" DrawAspect="Content" ObjectID="_1645543607" r:id="rId19"/>
         </w:object>
       </w:r>
     </w:p>
@@ -2895,14 +2918,14 @@
           </mc:Fallback>
         </mc:AlternateContent>
       </w:r>
-      <w:bookmarkStart w:id="4" w:name="_MON_1635079069"/>
-      <w:bookmarkEnd w:id="4"/>
+      <w:bookmarkStart w:id="5" w:name="_MON_1635079069"/>
+      <w:bookmarkEnd w:id="5"/>
       <w:r>
         <w:object w:dxaOrig="9026" w:dyaOrig="4688" w14:anchorId="09D409AA">
           <v:shape id="_x0000_i1029" type="#_x0000_t75" style="width:409.5pt;height:209.25pt" o:ole="">
             <v:imagedata r:id="rId20" o:title="" cropbottom="7119f" cropright="6096f"/>
           </v:shape>
-          <o:OLEObject Type="Embed" ProgID="Word.OpenDocumentText.12" ShapeID="_x0000_i1029" DrawAspect="Content" ObjectID="_1644938285" r:id="rId21"/>
+          <o:OLEObject Type="Embed" ProgID="Word.OpenDocumentText.12" ShapeID="_x0000_i1029" DrawAspect="Content" ObjectID="_1645543608" r:id="rId21"/>
         </w:object>
       </w:r>
     </w:p>
@@ -2981,8 +3004,8 @@
         <w:t>.</w:t>
       </w:r>
     </w:p>
-    <w:bookmarkStart w:id="5" w:name="_MON_1635061154"/>
-    <w:bookmarkEnd w:id="5"/>
+    <w:bookmarkStart w:id="6" w:name="_MON_1635061154"/>
+    <w:bookmarkEnd w:id="6"/>
     <w:p>
       <w:pPr>
         <w:keepNext/>
@@ -2993,7 +3016,7 @@
           <v:shape id="_x0000_i1030" type="#_x0000_t75" style="width:333.75pt;height:102.75pt" o:ole="">
             <v:imagedata r:id="rId22" o:title="" cropbottom="11449f" cropright="17092f"/>
           </v:shape>
-          <o:OLEObject Type="Embed" ProgID="Word.OpenDocumentText.12" ShapeID="_x0000_i1030" DrawAspect="Content" ObjectID="_1644938286" r:id="rId23"/>
+          <o:OLEObject Type="Embed" ProgID="Word.OpenDocumentText.12" ShapeID="_x0000_i1030" DrawAspect="Content" ObjectID="_1645543609" r:id="rId23"/>
         </w:object>
       </w:r>
     </w:p>
@@ -3029,8 +3052,8 @@
       </w:r>
     </w:p>
     <w:p/>
-    <w:bookmarkStart w:id="6" w:name="_MON_1635079220"/>
-    <w:bookmarkEnd w:id="6"/>
+    <w:bookmarkStart w:id="7" w:name="_MON_1635079220"/>
+    <w:bookmarkEnd w:id="7"/>
     <w:p>
       <w:pPr>
         <w:keepNext/>
@@ -3041,7 +3064,7 @@
           <v:shape id="_x0000_i1031" type="#_x0000_t75" style="width:295.5pt;height:29.25pt" o:ole="">
             <v:imagedata r:id="rId24" o:title="" cropbottom="28494f" cropright="22644f"/>
           </v:shape>
-          <o:OLEObject Type="Embed" ProgID="Word.OpenDocumentText.12" ShapeID="_x0000_i1031" DrawAspect="Content" ObjectID="_1644938287" r:id="rId25"/>
+          <o:OLEObject Type="Embed" ProgID="Word.OpenDocumentText.12" ShapeID="_x0000_i1031" DrawAspect="Content" ObjectID="_1645543610" r:id="rId25"/>
         </w:object>
       </w:r>
     </w:p>
@@ -3076,8 +3099,8 @@
         <w:t>: Cloning the Mutex for each connection socket so as to have and keep track of multiple "owners" for one Rust variable</w:t>
       </w:r>
     </w:p>
-    <w:bookmarkStart w:id="7" w:name="_MON_1635079390"/>
-    <w:bookmarkEnd w:id="7"/>
+    <w:bookmarkStart w:id="8" w:name="_MON_1635079390"/>
+    <w:bookmarkEnd w:id="8"/>
     <w:p>
       <w:pPr>
         <w:keepNext/>
@@ -3088,7 +3111,7 @@
           <v:shape id="_x0000_i1032" type="#_x0000_t75" style="width:419.25pt;height:76.5pt" o:ole="">
             <v:imagedata r:id="rId26" o:title="" cropbottom="15650f" cropright="4681f"/>
           </v:shape>
-          <o:OLEObject Type="Embed" ProgID="Word.OpenDocumentText.12" ShapeID="_x0000_i1032" DrawAspect="Content" ObjectID="_1644938288" r:id="rId27"/>
+          <o:OLEObject Type="Embed" ProgID="Word.OpenDocumentText.12" ShapeID="_x0000_i1032" DrawAspect="Content" ObjectID="_1645543611" r:id="rId27"/>
         </w:object>
       </w:r>
     </w:p>
@@ -3332,8 +3355,8 @@
       <w:pPr>
         <w:pStyle w:val="Heading1"/>
       </w:pPr>
-      <w:bookmarkStart w:id="8" w:name="_Related_Work"/>
-      <w:bookmarkEnd w:id="8"/>
+      <w:bookmarkStart w:id="9" w:name="_Related_Work"/>
+      <w:bookmarkEnd w:id="9"/>
       <w:r>
         <w:t>Related Work</w:t>
       </w:r>
@@ -3444,8 +3467,8 @@
       <w:pPr>
         <w:pStyle w:val="Heading2"/>
       </w:pPr>
-      <w:bookmarkStart w:id="9" w:name="_ACID_&amp;_Database"/>
-      <w:bookmarkEnd w:id="9"/>
+      <w:bookmarkStart w:id="10" w:name="_ACID_&amp;_Database"/>
+      <w:bookmarkEnd w:id="10"/>
       <w:r>
         <w:t>ACID</w:t>
       </w:r>
@@ -3910,8 +3933,8 @@
       <w:pPr>
         <w:pStyle w:val="Heading2"/>
       </w:pPr>
-      <w:bookmarkStart w:id="10" w:name="_BTrees"/>
-      <w:bookmarkEnd w:id="10"/>
+      <w:bookmarkStart w:id="11" w:name="_BTrees"/>
+      <w:bookmarkEnd w:id="11"/>
       <w:r>
         <w:t>BTrees</w:t>
       </w:r>
@@ -3954,8 +3977,8 @@
       <w:r>
         <w:t xml:space="preserve"> and since disk access time is significantly slower compared to main memory access time, this means that operating data on BTrees is significantly quicker in comparison to other Tree data structures like Binary Search Trees.</w:t>
       </w:r>
-      <w:bookmarkStart w:id="11" w:name="_Development_Methodology,_Design,"/>
-      <w:bookmarkEnd w:id="11"/>
+      <w:bookmarkStart w:id="12" w:name="_Development_Methodology,_Design,"/>
+      <w:bookmarkEnd w:id="12"/>
       <w:r>
         <w:br/>
       </w:r>
@@ -4657,8 +4680,8 @@
         <w:keepNext/>
         <w:jc w:val="center"/>
       </w:pPr>
-      <w:bookmarkStart w:id="12" w:name="_References"/>
-      <w:bookmarkEnd w:id="12"/>
+      <w:bookmarkStart w:id="13" w:name="_References"/>
+      <w:bookmarkEnd w:id="13"/>
       <w:r>
         <w:rPr>
           <w:noProof/>
@@ -5701,7 +5724,15 @@
                         <w:txbxContent>
                           <w:p>
                             <w:r>
-                              <w:t>Using “block_on”</w:t>
+                              <w:t>Using “</w:t>
+                            </w:r>
+                            <w:proofErr w:type="spellStart"/>
+                            <w:r>
+                              <w:t>block_on</w:t>
+                            </w:r>
+                            <w:proofErr w:type="spellEnd"/>
+                            <w:r>
+                              <w:t>”</w:t>
                             </w:r>
                           </w:p>
                         </w:txbxContent>
@@ -5731,7 +5762,15 @@
                   <w:txbxContent>
                     <w:p>
                       <w:r>
-                        <w:t>Using “block_on”</w:t>
+                        <w:t>Using “</w:t>
+                      </w:r>
+                      <w:proofErr w:type="spellStart"/>
+                      <w:r>
+                        <w:t>block_on</w:t>
+                      </w:r>
+                      <w:proofErr w:type="spellEnd"/>
+                      <w:r>
+                        <w:t>”</w:t>
                       </w:r>
                     </w:p>
                   </w:txbxContent>
@@ -5894,6 +5933,9 @@
         <w:keepNext/>
       </w:pPr>
       <w:r>
+        <w:rPr>
+          <w:noProof/>
+        </w:rPr>
         <w:lastRenderedPageBreak/>
         <w:drawing>
           <wp:inline distT="0" distB="0" distL="0" distR="0" wp14:anchorId="109D0285" wp14:editId="7D27E05A">
@@ -5985,6 +6027,9 @@
         <w:jc w:val="center"/>
       </w:pPr>
       <w:r>
+        <w:rPr>
+          <w:noProof/>
+        </w:rPr>
         <w:drawing>
           <wp:inline distT="0" distB="0" distL="0" distR="0" wp14:anchorId="37206633" wp14:editId="265A79E1">
             <wp:extent cx="5645785" cy="2322830"/>
@@ -6092,6 +6137,9 @@
         <w:jc w:val="center"/>
       </w:pPr>
       <w:r>
+        <w:rPr>
+          <w:noProof/>
+        </w:rPr>
         <w:drawing>
           <wp:inline distT="0" distB="0" distL="0" distR="0" wp14:anchorId="33FC1AB0" wp14:editId="116BB813">
             <wp:extent cx="5731510" cy="5800090"/>
@@ -6235,16 +6283,7 @@
         <w:t xml:space="preserve"> using the “sync_all” function</w:t>
       </w:r>
       <w:r>
-        <w:t xml:space="preserve">, this is </w:t>
-      </w:r>
-      <w:r>
-        <w:t>for database durability purposes -see ACID</w:t>
-      </w:r>
-      <w:r>
-        <w:t xml:space="preserve"> </w:t>
-      </w:r>
-      <w:r>
-        <w:t xml:space="preserve">under the </w:t>
+        <w:t xml:space="preserve">, this is for database durability purposes -see ACID under the </w:t>
       </w:r>
       <w:hyperlink w:anchor="_ACID_&amp;_Database" w:history="1">
         <w:r>
@@ -6267,8 +6306,487 @@
         <w:jc w:val="center"/>
       </w:pPr>
       <w:r>
+        <w:rPr>
+          <w:noProof/>
+        </w:rPr>
+        <mc:AlternateContent>
+          <mc:Choice Requires="wps">
+            <w:drawing>
+              <wp:anchor distT="0" distB="0" distL="114300" distR="114300" simplePos="0" relativeHeight="251693056" behindDoc="0" locked="0" layoutInCell="1" allowOverlap="1" wp14:anchorId="18C6004B" wp14:editId="57974AC6">
+                <wp:simplePos x="0" y="0"/>
+                <wp:positionH relativeFrom="column">
+                  <wp:posOffset>4248149</wp:posOffset>
+                </wp:positionH>
+                <wp:positionV relativeFrom="paragraph">
+                  <wp:posOffset>3642994</wp:posOffset>
+                </wp:positionV>
+                <wp:extent cx="45719" cy="276225"/>
+                <wp:effectExtent l="57150" t="0" r="50165" b="47625"/>
+                <wp:wrapNone/>
+                <wp:docPr id="49" name="Straight Arrow Connector 49"/>
+                <wp:cNvGraphicFramePr/>
+                <a:graphic xmlns:a="http://schemas.openxmlformats.org/drawingml/2006/main">
+                  <a:graphicData uri="http://schemas.microsoft.com/office/word/2010/wordprocessingShape">
+                    <wps:wsp>
+                      <wps:cNvCnPr/>
+                      <wps:spPr>
+                        <a:xfrm flipH="1">
+                          <a:off x="0" y="0"/>
+                          <a:ext cx="45719" cy="276225"/>
+                        </a:xfrm>
+                        <a:prstGeom prst="straightConnector1">
+                          <a:avLst/>
+                        </a:prstGeom>
+                        <a:ln>
+                          <a:solidFill>
+                            <a:schemeClr val="accent1">
+                              <a:lumMod val="60000"/>
+                              <a:lumOff val="40000"/>
+                            </a:schemeClr>
+                          </a:solidFill>
+                          <a:tailEnd type="triangle"/>
+                        </a:ln>
+                      </wps:spPr>
+                      <wps:style>
+                        <a:lnRef idx="1">
+                          <a:schemeClr val="accent1"/>
+                        </a:lnRef>
+                        <a:fillRef idx="0">
+                          <a:schemeClr val="accent1"/>
+                        </a:fillRef>
+                        <a:effectRef idx="0">
+                          <a:schemeClr val="accent1"/>
+                        </a:effectRef>
+                        <a:fontRef idx="minor">
+                          <a:schemeClr val="tx1"/>
+                        </a:fontRef>
+                      </wps:style>
+                      <wps:bodyPr/>
+                    </wps:wsp>
+                  </a:graphicData>
+                </a:graphic>
+                <wp14:sizeRelH relativeFrom="margin">
+                  <wp14:pctWidth>0</wp14:pctWidth>
+                </wp14:sizeRelH>
+                <wp14:sizeRelV relativeFrom="margin">
+                  <wp14:pctHeight>0</wp14:pctHeight>
+                </wp14:sizeRelV>
+              </wp:anchor>
+            </w:drawing>
+          </mc:Choice>
+          <mc:Fallback>
+            <w:pict>
+              <v:shapetype w14:anchorId="54047F78" id="_x0000_t32" coordsize="21600,21600" o:spt="32" o:oned="t" path="m,l21600,21600e" filled="f">
+                <v:path arrowok="t" fillok="f" o:connecttype="none"/>
+                <o:lock v:ext="edit" shapetype="t"/>
+              </v:shapetype>
+              <v:shape id="Straight Arrow Connector 49" o:spid="_x0000_s1026" type="#_x0000_t32" style="position:absolute;margin-left:334.5pt;margin-top:286.85pt;width:3.6pt;height:21.75pt;flip:x;z-index:251693056;visibility:visible;mso-wrap-style:square;mso-width-percent:0;mso-height-percent:0;mso-wrap-distance-left:9pt;mso-wrap-distance-top:0;mso-wrap-distance-right:9pt;mso-wrap-distance-bottom:0;mso-position-horizontal:absolute;mso-position-horizontal-relative:text;mso-position-vertical:absolute;mso-position-vertical-relative:text;mso-width-percent:0;mso-height-percent:0;mso-width-relative:margin;mso-height-relative:margin" o:gfxdata="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" strokecolor="#8eaadb [1940]" strokeweight=".5pt">
+                <v:stroke endarrow="block" joinstyle="miter"/>
+              </v:shape>
+            </w:pict>
+          </mc:Fallback>
+        </mc:AlternateContent>
+      </w:r>
+      <w:r>
+        <w:rPr>
+          <w:noProof/>
+        </w:rPr>
+        <mc:AlternateContent>
+          <mc:Choice Requires="wps">
+            <w:drawing>
+              <wp:anchor distT="0" distB="0" distL="114300" distR="114300" simplePos="0" relativeHeight="251687936" behindDoc="0" locked="0" layoutInCell="1" allowOverlap="1" wp14:anchorId="1EA8648B" wp14:editId="46270C43">
+                <wp:simplePos x="0" y="0"/>
+                <wp:positionH relativeFrom="margin">
+                  <wp:align>right</wp:align>
+                </wp:positionH>
+                <wp:positionV relativeFrom="paragraph">
+                  <wp:posOffset>2938145</wp:posOffset>
+                </wp:positionV>
+                <wp:extent cx="1419225" cy="695325"/>
+                <wp:effectExtent l="0" t="0" r="28575" b="28575"/>
+                <wp:wrapNone/>
+                <wp:docPr id="44" name="Text Box 44"/>
+                <wp:cNvGraphicFramePr/>
+                <a:graphic xmlns:a="http://schemas.openxmlformats.org/drawingml/2006/main">
+                  <a:graphicData uri="http://schemas.microsoft.com/office/word/2010/wordprocessingShape">
+                    <wps:wsp>
+                      <wps:cNvSpPr txBox="1"/>
+                      <wps:spPr>
+                        <a:xfrm>
+                          <a:off x="0" y="0"/>
+                          <a:ext cx="1419225" cy="695325"/>
+                        </a:xfrm>
+                        <a:prstGeom prst="rect">
+                          <a:avLst/>
+                        </a:prstGeom>
+                        <a:solidFill>
+                          <a:schemeClr val="lt1"/>
+                        </a:solidFill>
+                        <a:ln w="6350">
+                          <a:solidFill>
+                            <a:prstClr val="black"/>
+                          </a:solidFill>
+                        </a:ln>
+                      </wps:spPr>
+                      <wps:txbx>
+                        <w:txbxContent>
+                          <w:p>
+                            <w:r>
+                              <w:t>Getting the sum and then dividing it by number of tests done</w:t>
+                            </w:r>
+                          </w:p>
+                        </w:txbxContent>
+                      </wps:txbx>
+                      <wps:bodyPr rot="0" spcFirstLastPara="0" vertOverflow="overflow" horzOverflow="overflow" vert="horz" wrap="square" lIns="91440" tIns="45720" rIns="91440" bIns="45720" numCol="1" spcCol="0" rtlCol="0" fromWordArt="0" anchor="t" anchorCtr="0" forceAA="0" compatLnSpc="1">
+                        <a:prstTxWarp prst="textNoShape">
+                          <a:avLst/>
+                        </a:prstTxWarp>
+                        <a:noAutofit/>
+                      </wps:bodyPr>
+                    </wps:wsp>
+                  </a:graphicData>
+                </a:graphic>
+                <wp14:sizeRelH relativeFrom="margin">
+                  <wp14:pctWidth>0</wp14:pctWidth>
+                </wp14:sizeRelH>
+                <wp14:sizeRelV relativeFrom="margin">
+                  <wp14:pctHeight>0</wp14:pctHeight>
+                </wp14:sizeRelV>
+              </wp:anchor>
+            </w:drawing>
+          </mc:Choice>
+          <mc:Fallback>
+            <w:pict>
+              <v:shape w14:anchorId="1EA8648B" id="Text Box 44" o:spid="_x0000_s1036" type="#_x0000_t202" style="position:absolute;left:0;text-align:left;margin-left:60.55pt;margin-top:231.35pt;width:111.75pt;height:54.75pt;z-index:251687936;visibility:visible;mso-wrap-style:square;mso-width-percent:0;mso-height-percent:0;mso-wrap-distance-left:9pt;mso-wrap-distance-top:0;mso-wrap-distance-right:9pt;mso-wrap-distance-bottom:0;mso-position-horizontal:right;mso-position-horizontal-relative:margin;mso-position-vertical:absolute;mso-position-vertical-relative:text;mso-width-percent:0;mso-height-percent:0;mso-width-relative:margin;mso-height-relative:margin;v-text-anchor:top" o:gfxdata="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" fillcolor="white [3201]" strokeweight=".5pt">
+                <v:textbox>
+                  <w:txbxContent>
+                    <w:p>
+                      <w:r>
+                        <w:t>Getting the sum and then dividing it by number of tests done</w:t>
+                      </w:r>
+                    </w:p>
+                  </w:txbxContent>
+                </v:textbox>
+                <w10:wrap anchorx="margin"/>
+              </v:shape>
+            </w:pict>
+          </mc:Fallback>
+        </mc:AlternateContent>
+      </w:r>
+      <w:r>
+        <w:rPr>
+          <w:noProof/>
+        </w:rPr>
+        <mc:AlternateContent>
+          <mc:Choice Requires="wps">
+            <w:drawing>
+              <wp:anchor distT="0" distB="0" distL="114300" distR="114300" simplePos="0" relativeHeight="251692032" behindDoc="0" locked="0" layoutInCell="1" allowOverlap="1" wp14:anchorId="5668C4D8" wp14:editId="13F91B49">
+                <wp:simplePos x="0" y="0"/>
+                <wp:positionH relativeFrom="column">
+                  <wp:posOffset>4848225</wp:posOffset>
+                </wp:positionH>
+                <wp:positionV relativeFrom="paragraph">
+                  <wp:posOffset>3642995</wp:posOffset>
+                </wp:positionV>
+                <wp:extent cx="104775" cy="590550"/>
+                <wp:effectExtent l="57150" t="0" r="28575" b="57150"/>
+                <wp:wrapNone/>
+                <wp:docPr id="48" name="Straight Arrow Connector 48"/>
+                <wp:cNvGraphicFramePr/>
+                <a:graphic xmlns:a="http://schemas.openxmlformats.org/drawingml/2006/main">
+                  <a:graphicData uri="http://schemas.microsoft.com/office/word/2010/wordprocessingShape">
+                    <wps:wsp>
+                      <wps:cNvCnPr/>
+                      <wps:spPr>
+                        <a:xfrm flipH="1">
+                          <a:off x="0" y="0"/>
+                          <a:ext cx="104775" cy="590550"/>
+                        </a:xfrm>
+                        <a:prstGeom prst="straightConnector1">
+                          <a:avLst/>
+                        </a:prstGeom>
+                        <a:ln>
+                          <a:solidFill>
+                            <a:schemeClr val="accent1">
+                              <a:lumMod val="60000"/>
+                              <a:lumOff val="40000"/>
+                            </a:schemeClr>
+                          </a:solidFill>
+                          <a:tailEnd type="triangle"/>
+                        </a:ln>
+                      </wps:spPr>
+                      <wps:style>
+                        <a:lnRef idx="1">
+                          <a:schemeClr val="accent1"/>
+                        </a:lnRef>
+                        <a:fillRef idx="0">
+                          <a:schemeClr val="accent1"/>
+                        </a:fillRef>
+                        <a:effectRef idx="0">
+                          <a:schemeClr val="accent1"/>
+                        </a:effectRef>
+                        <a:fontRef idx="minor">
+                          <a:schemeClr val="tx1"/>
+                        </a:fontRef>
+                      </wps:style>
+                      <wps:bodyPr/>
+                    </wps:wsp>
+                  </a:graphicData>
+                </a:graphic>
+              </wp:anchor>
+            </w:drawing>
+          </mc:Choice>
+          <mc:Fallback>
+            <w:pict>
+              <v:shape w14:anchorId="321737AF" id="Straight Arrow Connector 48" o:spid="_x0000_s1026" type="#_x0000_t32" style="position:absolute;margin-left:381.75pt;margin-top:286.85pt;width:8.25pt;height:46.5pt;flip:x;z-index:251692032;visibility:visible;mso-wrap-style:square;mso-wrap-distance-left:9pt;mso-wrap-distance-top:0;mso-wrap-distance-right:9pt;mso-wrap-distance-bottom:0;mso-position-horizontal:absolute;mso-position-horizontal-relative:text;mso-position-vertical:absolute;mso-position-vertical-relative:text" o:gfxdata="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" strokecolor="#8eaadb [1940]" strokeweight=".5pt">
+                <v:stroke endarrow="block" joinstyle="miter"/>
+              </v:shape>
+            </w:pict>
+          </mc:Fallback>
+        </mc:AlternateContent>
+      </w:r>
+      <w:r>
+        <w:rPr>
+          <w:noProof/>
+        </w:rPr>
+        <mc:AlternateContent>
+          <mc:Choice Requires="wps">
+            <w:drawing>
+              <wp:anchor distT="0" distB="0" distL="114300" distR="114300" simplePos="0" relativeHeight="251691008" behindDoc="0" locked="0" layoutInCell="1" allowOverlap="1" wp14:anchorId="4E4C8685" wp14:editId="4FEDD08F">
+                <wp:simplePos x="0" y="0"/>
+                <wp:positionH relativeFrom="column">
+                  <wp:posOffset>352425</wp:posOffset>
+                </wp:positionH>
+                <wp:positionV relativeFrom="paragraph">
+                  <wp:posOffset>2366645</wp:posOffset>
+                </wp:positionV>
+                <wp:extent cx="581025" cy="990600"/>
+                <wp:effectExtent l="0" t="0" r="47625" b="57150"/>
+                <wp:wrapNone/>
+                <wp:docPr id="47" name="Straight Arrow Connector 47"/>
+                <wp:cNvGraphicFramePr/>
+                <a:graphic xmlns:a="http://schemas.openxmlformats.org/drawingml/2006/main">
+                  <a:graphicData uri="http://schemas.microsoft.com/office/word/2010/wordprocessingShape">
+                    <wps:wsp>
+                      <wps:cNvCnPr/>
+                      <wps:spPr>
+                        <a:xfrm>
+                          <a:off x="0" y="0"/>
+                          <a:ext cx="581025" cy="990600"/>
+                        </a:xfrm>
+                        <a:prstGeom prst="straightConnector1">
+                          <a:avLst/>
+                        </a:prstGeom>
+                        <a:ln>
+                          <a:solidFill>
+                            <a:schemeClr val="accent1">
+                              <a:lumMod val="60000"/>
+                              <a:lumOff val="40000"/>
+                            </a:schemeClr>
+                          </a:solidFill>
+                          <a:tailEnd type="triangle"/>
+                        </a:ln>
+                      </wps:spPr>
+                      <wps:style>
+                        <a:lnRef idx="1">
+                          <a:schemeClr val="accent2"/>
+                        </a:lnRef>
+                        <a:fillRef idx="0">
+                          <a:schemeClr val="accent2"/>
+                        </a:fillRef>
+                        <a:effectRef idx="0">
+                          <a:schemeClr val="accent2"/>
+                        </a:effectRef>
+                        <a:fontRef idx="minor">
+                          <a:schemeClr val="tx1"/>
+                        </a:fontRef>
+                      </wps:style>
+                      <wps:bodyPr/>
+                    </wps:wsp>
+                  </a:graphicData>
+                </a:graphic>
+                <wp14:sizeRelH relativeFrom="margin">
+                  <wp14:pctWidth>0</wp14:pctWidth>
+                </wp14:sizeRelH>
+                <wp14:sizeRelV relativeFrom="margin">
+                  <wp14:pctHeight>0</wp14:pctHeight>
+                </wp14:sizeRelV>
+              </wp:anchor>
+            </w:drawing>
+          </mc:Choice>
+          <mc:Fallback>
+            <w:pict>
+              <v:shape w14:anchorId="02FEBD7A" id="Straight Arrow Connector 47" o:spid="_x0000_s1026" type="#_x0000_t32" style="position:absolute;margin-left:27.75pt;margin-top:186.35pt;width:45.75pt;height:78pt;z-index:251691008;visibility:visible;mso-wrap-style:square;mso-width-percent:0;mso-height-percent:0;mso-wrap-distance-left:9pt;mso-wrap-distance-top:0;mso-wrap-distance-right:9pt;mso-wrap-distance-bottom:0;mso-position-horizontal:absolute;mso-position-horizontal-relative:text;mso-position-vertical:absolute;mso-position-vertical-relative:text;mso-width-percent:0;mso-height-percent:0;mso-width-relative:margin;mso-height-relative:margin" o:gfxdata="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" strokecolor="#8eaadb [1940]" strokeweight=".5pt">
+                <v:stroke endarrow="block" joinstyle="miter"/>
+              </v:shape>
+            </w:pict>
+          </mc:Fallback>
+        </mc:AlternateContent>
+      </w:r>
+      <w:r>
+        <w:rPr>
+          <w:noProof/>
+        </w:rPr>
+        <mc:AlternateContent>
+          <mc:Choice Requires="wps">
+            <w:drawing>
+              <wp:anchor distT="0" distB="0" distL="114300" distR="114300" simplePos="0" relativeHeight="251688960" behindDoc="0" locked="0" layoutInCell="1" allowOverlap="1" wp14:anchorId="3B9B5973" wp14:editId="51B7C501">
+                <wp:simplePos x="0" y="0"/>
+                <wp:positionH relativeFrom="column">
+                  <wp:posOffset>390525</wp:posOffset>
+                </wp:positionH>
+                <wp:positionV relativeFrom="paragraph">
+                  <wp:posOffset>804545</wp:posOffset>
+                </wp:positionV>
+                <wp:extent cx="542925" cy="1143000"/>
+                <wp:effectExtent l="0" t="38100" r="66675" b="19050"/>
+                <wp:wrapNone/>
+                <wp:docPr id="46" name="Straight Arrow Connector 46"/>
+                <wp:cNvGraphicFramePr/>
+                <a:graphic xmlns:a="http://schemas.openxmlformats.org/drawingml/2006/main">
+                  <a:graphicData uri="http://schemas.microsoft.com/office/word/2010/wordprocessingShape">
+                    <wps:wsp>
+                      <wps:cNvCnPr/>
+                      <wps:spPr>
+                        <a:xfrm flipV="1">
+                          <a:off x="0" y="0"/>
+                          <a:ext cx="542925" cy="1143000"/>
+                        </a:xfrm>
+                        <a:prstGeom prst="straightConnector1">
+                          <a:avLst/>
+                        </a:prstGeom>
+                        <a:ln>
+                          <a:solidFill>
+                            <a:schemeClr val="accent1">
+                              <a:lumMod val="60000"/>
+                              <a:lumOff val="40000"/>
+                            </a:schemeClr>
+                          </a:solidFill>
+                          <a:tailEnd type="triangle"/>
+                        </a:ln>
+                      </wps:spPr>
+                      <wps:style>
+                        <a:lnRef idx="1">
+                          <a:schemeClr val="accent2"/>
+                        </a:lnRef>
+                        <a:fillRef idx="0">
+                          <a:schemeClr val="accent2"/>
+                        </a:fillRef>
+                        <a:effectRef idx="0">
+                          <a:schemeClr val="accent2"/>
+                        </a:effectRef>
+                        <a:fontRef idx="minor">
+                          <a:schemeClr val="tx1"/>
+                        </a:fontRef>
+                      </wps:style>
+                      <wps:bodyPr/>
+                    </wps:wsp>
+                  </a:graphicData>
+                </a:graphic>
+              </wp:anchor>
+            </w:drawing>
+          </mc:Choice>
+          <mc:Fallback>
+            <w:pict>
+              <v:shape w14:anchorId="1231698E" id="Straight Arrow Connector 46" o:spid="_x0000_s1026" type="#_x0000_t32" style="position:absolute;margin-left:30.75pt;margin-top:63.35pt;width:42.75pt;height:90pt;flip:y;z-index:251688960;visibility:visible;mso-wrap-style:square;mso-wrap-distance-left:9pt;mso-wrap-distance-top:0;mso-wrap-distance-right:9pt;mso-wrap-distance-bottom:0;mso-position-horizontal:absolute;mso-position-horizontal-relative:text;mso-position-vertical:absolute;mso-position-vertical-relative:text" o:gfxdata="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" strokecolor="#8eaadb [1940]" strokeweight=".5pt">
+                <v:stroke endarrow="block" joinstyle="miter"/>
+              </v:shape>
+            </w:pict>
+          </mc:Fallback>
+        </mc:AlternateContent>
+      </w:r>
+      <w:r>
+        <w:rPr>
+          <w:noProof/>
+        </w:rPr>
+        <mc:AlternateContent>
+          <mc:Choice Requires="wps">
+            <w:drawing>
+              <wp:anchor distT="0" distB="0" distL="114300" distR="114300" simplePos="0" relativeHeight="251681792" behindDoc="0" locked="0" layoutInCell="1" allowOverlap="1" wp14:anchorId="09534133" wp14:editId="318BF286">
+                <wp:simplePos x="0" y="0"/>
+                <wp:positionH relativeFrom="margin">
+                  <wp:align>left</wp:align>
+                </wp:positionH>
+                <wp:positionV relativeFrom="paragraph">
+                  <wp:posOffset>1947545</wp:posOffset>
+                </wp:positionV>
+                <wp:extent cx="1457325" cy="409575"/>
+                <wp:effectExtent l="0" t="0" r="28575" b="28575"/>
+                <wp:wrapNone/>
+                <wp:docPr id="24" name="Text Box 24"/>
+                <wp:cNvGraphicFramePr/>
+                <a:graphic xmlns:a="http://schemas.openxmlformats.org/drawingml/2006/main">
+                  <a:graphicData uri="http://schemas.microsoft.com/office/word/2010/wordprocessingShape">
+                    <wps:wsp>
+                      <wps:cNvSpPr txBox="1"/>
+                      <wps:spPr>
+                        <a:xfrm>
+                          <a:off x="0" y="0"/>
+                          <a:ext cx="1457325" cy="409575"/>
+                        </a:xfrm>
+                        <a:prstGeom prst="rect">
+                          <a:avLst/>
+                        </a:prstGeom>
+                        <a:solidFill>
+                          <a:schemeClr val="lt1"/>
+                        </a:solidFill>
+                        <a:ln w="6350">
+                          <a:solidFill>
+                            <a:prstClr val="black"/>
+                          </a:solidFill>
+                        </a:ln>
+                      </wps:spPr>
+                      <wps:txbx>
+                        <w:txbxContent>
+                          <w:p>
+                            <w:r>
+                              <w:t>Saving tests start and end time</w:t>
+                            </w:r>
+                          </w:p>
+                        </w:txbxContent>
+                      </wps:txbx>
+                      <wps:bodyPr rot="0" spcFirstLastPara="0" vertOverflow="overflow" horzOverflow="overflow" vert="horz" wrap="square" lIns="91440" tIns="45720" rIns="91440" bIns="45720" numCol="1" spcCol="0" rtlCol="0" fromWordArt="0" anchor="t" anchorCtr="0" forceAA="0" compatLnSpc="1">
+                        <a:prstTxWarp prst="textNoShape">
+                          <a:avLst/>
+                        </a:prstTxWarp>
+                        <a:noAutofit/>
+                      </wps:bodyPr>
+                    </wps:wsp>
+                  </a:graphicData>
+                </a:graphic>
+                <wp14:sizeRelH relativeFrom="margin">
+                  <wp14:pctWidth>0</wp14:pctWidth>
+                </wp14:sizeRelH>
+                <wp14:sizeRelV relativeFrom="margin">
+                  <wp14:pctHeight>0</wp14:pctHeight>
+                </wp14:sizeRelV>
+              </wp:anchor>
+            </w:drawing>
+          </mc:Choice>
+          <mc:Fallback>
+            <w:pict>
+              <v:shape w14:anchorId="09534133" id="Text Box 24" o:spid="_x0000_s1037" type="#_x0000_t202" style="position:absolute;left:0;text-align:left;margin-left:0;margin-top:153.35pt;width:114.75pt;height:32.25pt;z-index:251681792;visibility:visible;mso-wrap-style:square;mso-width-percent:0;mso-height-percent:0;mso-wrap-distance-left:9pt;mso-wrap-distance-top:0;mso-wrap-distance-right:9pt;mso-wrap-distance-bottom:0;mso-position-horizontal:left;mso-position-horizontal-relative:margin;mso-position-vertical:absolute;mso-position-vertical-relative:text;mso-width-percent:0;mso-height-percent:0;mso-width-relative:margin;mso-height-relative:margin;v-text-anchor:top" o:gfxdata="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" fillcolor="white [3201]" strokeweight=".5pt">
+                <v:textbox>
+                  <w:txbxContent>
+                    <w:p>
+                      <w:r>
+                        <w:t>Saving tests start and end time</w:t>
+                      </w:r>
+                    </w:p>
+                  </w:txbxContent>
+                </v:textbox>
+                <w10:wrap anchorx="margin"/>
+              </v:shape>
+            </w:pict>
+          </mc:Fallback>
+        </mc:AlternateContent>
+      </w:r>
+      <w:r>
+        <w:rPr>
+          <w:noProof/>
+        </w:rPr>
         <w:drawing>
-          <wp:inline distT="0" distB="0" distL="0" distR="0" wp14:anchorId="28D61A5C" wp14:editId="32E4CFC2">
+          <wp:inline distT="0" distB="0" distL="0" distR="0" wp14:anchorId="28D61A5C" wp14:editId="76AEBD9D">
             <wp:extent cx="4269106" cy="4518842"/>
             <wp:effectExtent l="19050" t="19050" r="17145" b="15240"/>
             <wp:docPr id="42" name="Picture 42"/>
@@ -6332,7 +6850,13 @@
     <w:p>
       <w:r>
         <w:lastRenderedPageBreak/>
-        <w:t>Using the “sync_all” all function to force disk writing I got the following results:</w:t>
+        <w:t>Using the “sync_all” all function to force disk writing</w:t>
+      </w:r>
+      <w:r>
+        <w:t xml:space="preserve"> and then turning it off</w:t>
+      </w:r>
+      <w:r>
+        <w:t xml:space="preserve"> I got the following results:</w:t>
       </w:r>
     </w:p>
     <w:p>
@@ -6361,7 +6885,37 @@
     </w:p>
     <w:p>
       <w:r>
-        <w:t>Using the above data, we can draw the following conclusions: writing data to disk is costly but at the moment it seems that my tests do not have enough commands sent to the server for the OS to write the commands to disk as the time without forcing disk-writing were the same as not writing to the disk at all (this means I need more commands to fill the buffer). On the latter, I will address this issue next by devising a test that send</w:t>
+        <w:t>Using the above data, we can draw the following conclusions: writing data to disk is costly but at the moment it seems that my tests do not have enough commands sent to the server for the OS to write the commands to disk</w:t>
+      </w:r>
+      <w:r>
+        <w:t xml:space="preserve"> when it isn’t forced to. This is because </w:t>
+      </w:r>
+      <w:r>
+        <w:t xml:space="preserve">the time without forcing disk-writing </w:t>
+      </w:r>
+      <w:r>
+        <w:t>is the</w:t>
+      </w:r>
+      <w:r>
+        <w:t xml:space="preserve"> same as not writing to the disk at all</w:t>
+      </w:r>
+      <w:r>
+        <w:t>, as the result is the same as when I turned off disk-logging.</w:t>
+      </w:r>
+      <w:r>
+        <w:t xml:space="preserve"> </w:t>
+      </w:r>
+      <w:r>
+        <w:t>T</w:t>
+      </w:r>
+      <w:r>
+        <w:t>his means I need more commands to fill the buffer</w:t>
+      </w:r>
+      <w:r>
+        <w:t>, so that the OS deems it fit to write what’s in the buffer into the text file</w:t>
+      </w:r>
+      <w:r>
+        <w:t>. On the latter, I will address this issue next by devising a test that send</w:t>
       </w:r>
       <w:r>
         <w:t>s</w:t>
@@ -6372,10 +6926,478 @@
       <w:r>
         <w:t>significant</w:t>
       </w:r>
-      <w:bookmarkStart w:id="13" w:name="_GoBack"/>
-      <w:bookmarkEnd w:id="13"/>
-      <w:r>
-        <w:t xml:space="preserve"> number of commands.</w:t>
+      <w:r>
+        <w:t xml:space="preserve"> number of commands</w:t>
+      </w:r>
+      <w:r>
+        <w:t xml:space="preserve"> to the server</w:t>
+      </w:r>
+      <w:r>
+        <w:t>.</w:t>
+      </w:r>
+    </w:p>
+    <w:p>
+      <w:r>
+        <w:t>By using the Rand crate, which is a “</w:t>
+      </w:r>
+      <w:r>
+        <w:t>A Rust library for random number generation.</w:t>
+      </w:r>
+      <w:r>
+        <w:t xml:space="preserve">” </w:t>
+      </w:r>
+      <w:hyperlink w:anchor="_References_1" w:history="1">
+        <w:r>
+          <w:rPr>
+            <w:rStyle w:val="Hyperlink"/>
+          </w:rPr>
+          <w:t>[19]</w:t>
+        </w:r>
+      </w:hyperlink>
+      <w:r>
+        <w:t xml:space="preserve"> I created a test that generates random alphanumeric Keys and Values and send these commands to the server in a loop whose iteration number is passed into the testing function as an argument. This allows me to test any number of functions being sent back to back to the server, in this case “set” commands. (Snippet 2.12)</w:t>
+      </w:r>
+    </w:p>
+    <w:p>
+      <w:pPr>
+        <w:keepNext/>
+        <w:jc w:val="center"/>
+      </w:pPr>
+      <w:r>
+        <w:rPr>
+          <w:noProof/>
+        </w:rPr>
+        <w:drawing>
+          <wp:inline distT="0" distB="0" distL="0" distR="0" wp14:anchorId="1CE43EE6" wp14:editId="1947364C">
+            <wp:extent cx="5731510" cy="3875405"/>
+            <wp:effectExtent l="19050" t="19050" r="21590" b="10795"/>
+            <wp:docPr id="54" name="Picture 54"/>
+            <wp:cNvGraphicFramePr>
+              <a:graphicFrameLocks xmlns:a="http://schemas.openxmlformats.org/drawingml/2006/main" noChangeAspect="1"/>
+            </wp:cNvGraphicFramePr>
+            <a:graphic xmlns:a="http://schemas.openxmlformats.org/drawingml/2006/main">
+              <a:graphicData uri="http://schemas.openxmlformats.org/drawingml/2006/picture">
+                <pic:pic xmlns:pic="http://schemas.openxmlformats.org/drawingml/2006/picture">
+                  <pic:nvPicPr>
+                    <pic:cNvPr id="1" name=""/>
+                    <pic:cNvPicPr/>
+                  </pic:nvPicPr>
+                  <pic:blipFill>
+                    <a:blip r:embed="rId43"/>
+                    <a:stretch>
+                      <a:fillRect/>
+                    </a:stretch>
+                  </pic:blipFill>
+                  <pic:spPr>
+                    <a:xfrm>
+                      <a:off x="0" y="0"/>
+                      <a:ext cx="5731510" cy="3875405"/>
+                    </a:xfrm>
+                    <a:prstGeom prst="rect">
+                      <a:avLst/>
+                    </a:prstGeom>
+                    <a:ln>
+                      <a:solidFill>
+                        <a:schemeClr val="tx1"/>
+                      </a:solidFill>
+                    </a:ln>
+                  </pic:spPr>
+                </pic:pic>
+              </a:graphicData>
+            </a:graphic>
+          </wp:inline>
+        </w:drawing>
+      </w:r>
+    </w:p>
+    <w:p>
+      <w:pPr>
+        <w:pStyle w:val="Caption"/>
+        <w:jc w:val="center"/>
+      </w:pPr>
+      <w:r>
+        <w:t>Snippet 2.</w:t>
+      </w:r>
+      <w:fldSimple w:instr=" SEQ Snippet_2. \* ARABIC ">
+        <w:r>
+          <w:rPr>
+            <w:noProof/>
+          </w:rPr>
+          <w:t>12</w:t>
+        </w:r>
+      </w:fldSimple>
+      <w:r>
+        <w:t xml:space="preserve">: </w:t>
+      </w:r>
+      <w:r>
+        <w:t xml:space="preserve">Loop for generating random key-value </w:t>
+      </w:r>
+      <w:r>
+        <w:t>“</w:t>
+      </w:r>
+      <w:r>
+        <w:t>set</w:t>
+      </w:r>
+      <w:r>
+        <w:t>”</w:t>
+      </w:r>
+      <w:r>
+        <w:t xml:space="preserve"> commands and sending them to the server</w:t>
+      </w:r>
+    </w:p>
+    <w:p>
+      <w:pPr>
+        <w:keepNext/>
+      </w:pPr>
+      <w:r>
+        <w:t>When I first ran this function with 100 iterations i.e. 100 set commands being sent to the server, I had the “sync_all” function on. I got the following result:</w:t>
+      </w:r>
+      <w:r>
+        <w:br/>
+      </w:r>
+      <w:r>
+        <w:rPr>
+          <w:noProof/>
+        </w:rPr>
+        <w:drawing>
+          <wp:inline distT="0" distB="0" distL="0" distR="0" wp14:anchorId="51076C97" wp14:editId="1AB172FF">
+            <wp:extent cx="5677692" cy="295316"/>
+            <wp:effectExtent l="19050" t="19050" r="18415" b="28575"/>
+            <wp:docPr id="55" name="Picture 55"/>
+            <wp:cNvGraphicFramePr>
+              <a:graphicFrameLocks xmlns:a="http://schemas.openxmlformats.org/drawingml/2006/main" noChangeAspect="1"/>
+            </wp:cNvGraphicFramePr>
+            <a:graphic xmlns:a="http://schemas.openxmlformats.org/drawingml/2006/main">
+              <a:graphicData uri="http://schemas.openxmlformats.org/drawingml/2006/picture">
+                <pic:pic xmlns:pic="http://schemas.openxmlformats.org/drawingml/2006/picture">
+                  <pic:nvPicPr>
+                    <pic:cNvPr id="1" name=""/>
+                    <pic:cNvPicPr/>
+                  </pic:nvPicPr>
+                  <pic:blipFill>
+                    <a:blip r:embed="rId44"/>
+                    <a:stretch>
+                      <a:fillRect/>
+                    </a:stretch>
+                  </pic:blipFill>
+                  <pic:spPr>
+                    <a:xfrm>
+                      <a:off x="0" y="0"/>
+                      <a:ext cx="5677692" cy="295316"/>
+                    </a:xfrm>
+                    <a:prstGeom prst="rect">
+                      <a:avLst/>
+                    </a:prstGeom>
+                    <a:ln>
+                      <a:solidFill>
+                        <a:schemeClr val="tx1"/>
+                      </a:solidFill>
+                    </a:ln>
+                  </pic:spPr>
+                </pic:pic>
+              </a:graphicData>
+            </a:graphic>
+          </wp:inline>
+        </w:drawing>
+      </w:r>
+    </w:p>
+    <w:p>
+      <w:pPr>
+        <w:pStyle w:val="Caption"/>
+        <w:jc w:val="center"/>
+      </w:pPr>
+      <w:r>
+        <w:t>Snippet 2.</w:t>
+      </w:r>
+      <w:fldSimple w:instr=" SEQ Snippet_2. \* ARABIC ">
+        <w:r>
+          <w:rPr>
+            <w:noProof/>
+          </w:rPr>
+          <w:t>13</w:t>
+        </w:r>
+      </w:fldSimple>
+      <w:r>
+        <w:t>: 100 set commands to server test report</w:t>
+      </w:r>
+    </w:p>
+    <w:p>
+      <w:r>
+        <w:lastRenderedPageBreak/>
+        <w:t>When I turned off the “sync_all” function, I got 0ms taken for the average test and 0 seconds overall. I though</w:t>
+      </w:r>
+      <w:r>
+        <w:t>t</w:t>
+      </w:r>
+      <w:r>
+        <w:t xml:space="preserve"> I needed more iterations to be able to measure how long </w:t>
+      </w:r>
+      <w:r>
+        <w:rPr>
+          <w:i/>
+          <w:iCs/>
+        </w:rPr>
+        <w:t>not</w:t>
+      </w:r>
+      <w:r>
+        <w:t xml:space="preserve"> using “sync_all” was taking, I tried 100 thousand iterations</w:t>
+      </w:r>
+      <w:r>
+        <w:t>:</w:t>
+      </w:r>
+    </w:p>
+    <w:p>
+      <w:pPr>
+        <w:keepNext/>
+        <w:jc w:val="center"/>
+      </w:pPr>
+      <w:r>
+        <w:rPr>
+          <w:noProof/>
+        </w:rPr>
+        <w:drawing>
+          <wp:inline distT="0" distB="0" distL="0" distR="0" wp14:anchorId="623BD517" wp14:editId="651ABFC0">
+            <wp:extent cx="5619750" cy="513080"/>
+            <wp:effectExtent l="19050" t="19050" r="19050" b="20320"/>
+            <wp:docPr id="57" name="Picture 57"/>
+            <wp:cNvGraphicFramePr>
+              <a:graphicFrameLocks xmlns:a="http://schemas.openxmlformats.org/drawingml/2006/main" noChangeAspect="1"/>
+            </wp:cNvGraphicFramePr>
+            <a:graphic xmlns:a="http://schemas.openxmlformats.org/drawingml/2006/main">
+              <a:graphicData uri="http://schemas.openxmlformats.org/drawingml/2006/picture">
+                <pic:pic xmlns:pic="http://schemas.openxmlformats.org/drawingml/2006/picture">
+                  <pic:nvPicPr>
+                    <pic:cNvPr id="1" name=""/>
+                    <pic:cNvPicPr/>
+                  </pic:nvPicPr>
+                  <pic:blipFill rotWithShape="1">
+                    <a:blip r:embed="rId45"/>
+                    <a:srcRect l="498" r="1451"/>
+                    <a:stretch/>
+                  </pic:blipFill>
+                  <pic:spPr bwMode="auto">
+                    <a:xfrm>
+                      <a:off x="0" y="0"/>
+                      <a:ext cx="5619750" cy="513080"/>
+                    </a:xfrm>
+                    <a:prstGeom prst="rect">
+                      <a:avLst/>
+                    </a:prstGeom>
+                    <a:ln w="3175">
+                      <a:solidFill>
+                        <a:schemeClr val="tx1"/>
+                      </a:solidFill>
+                    </a:ln>
+                    <a:extLst>
+                      <a:ext uri="{53640926-AAD7-44D8-BBD7-CCE9431645EC}">
+                        <a14:shadowObscured xmlns:a14="http://schemas.microsoft.com/office/drawing/2010/main"/>
+                      </a:ext>
+                    </a:extLst>
+                  </pic:spPr>
+                </pic:pic>
+              </a:graphicData>
+            </a:graphic>
+          </wp:inline>
+        </w:drawing>
+      </w:r>
+    </w:p>
+    <w:p>
+      <w:pPr>
+        <w:pStyle w:val="Caption"/>
+        <w:jc w:val="center"/>
+      </w:pPr>
+      <w:r>
+        <w:t>Snippet 2.</w:t>
+      </w:r>
+      <w:fldSimple w:instr=" SEQ Snippet_2. \* ARABIC ">
+        <w:r>
+          <w:rPr>
+            <w:noProof/>
+          </w:rPr>
+          <w:t>14</w:t>
+        </w:r>
+      </w:fldSimple>
+      <w:r>
+        <w:t>: 100,000 set commands without "sync_all"</w:t>
+      </w:r>
+    </w:p>
+    <w:p>
+      <w:pPr>
+        <w:keepNext/>
+        <w:jc w:val="center"/>
+      </w:pPr>
+      <w:r>
+        <w:rPr>
+          <w:noProof/>
+        </w:rPr>
+        <w:drawing>
+          <wp:inline distT="0" distB="0" distL="0" distR="0" wp14:anchorId="330F93A1" wp14:editId="09891212">
+            <wp:extent cx="5636260" cy="520065"/>
+            <wp:effectExtent l="0" t="0" r="2540" b="0"/>
+            <wp:docPr id="56" name="Picture 56"/>
+            <wp:cNvGraphicFramePr>
+              <a:graphicFrameLocks xmlns:a="http://schemas.openxmlformats.org/drawingml/2006/main" noChangeAspect="1"/>
+            </wp:cNvGraphicFramePr>
+            <a:graphic xmlns:a="http://schemas.openxmlformats.org/drawingml/2006/main">
+              <a:graphicData uri="http://schemas.openxmlformats.org/drawingml/2006/picture">
+                <pic:pic xmlns:pic="http://schemas.openxmlformats.org/drawingml/2006/picture">
+                  <pic:nvPicPr>
+                    <pic:cNvPr id="1" name=""/>
+                    <pic:cNvPicPr/>
+                  </pic:nvPicPr>
+                  <pic:blipFill rotWithShape="1">
+                    <a:blip r:embed="rId46"/>
+                    <a:srcRect l="1662"/>
+                    <a:stretch/>
+                  </pic:blipFill>
+                  <pic:spPr bwMode="auto">
+                    <a:xfrm>
+                      <a:off x="0" y="0"/>
+                      <a:ext cx="5636260" cy="520065"/>
+                    </a:xfrm>
+                    <a:prstGeom prst="rect">
+                      <a:avLst/>
+                    </a:prstGeom>
+                    <a:ln>
+                      <a:noFill/>
+                    </a:ln>
+                    <a:extLst>
+                      <a:ext uri="{53640926-AAD7-44D8-BBD7-CCE9431645EC}">
+                        <a14:shadowObscured xmlns:a14="http://schemas.microsoft.com/office/drawing/2010/main"/>
+                      </a:ext>
+                    </a:extLst>
+                  </pic:spPr>
+                </pic:pic>
+              </a:graphicData>
+            </a:graphic>
+          </wp:inline>
+        </w:drawing>
+      </w:r>
+    </w:p>
+    <w:p>
+      <w:pPr>
+        <w:pStyle w:val="Caption"/>
+        <w:jc w:val="center"/>
+      </w:pPr>
+      <w:r>
+        <w:t>Snippet 2.</w:t>
+      </w:r>
+      <w:fldSimple w:instr=" SEQ Snippet_2. \* ARABIC ">
+        <w:r>
+          <w:rPr>
+            <w:noProof/>
+          </w:rPr>
+          <w:t>15</w:t>
+        </w:r>
+      </w:fldSimple>
+      <w:r>
+        <w:t>: 100,000 iterations with "sync_all"</w:t>
+      </w:r>
+    </w:p>
+    <w:p>
+      <w:r>
+        <w:t>Using “sync_all”, the average test (i.e. set command) took 25ms to complete and it took almost 40 minutes to complete all 100 thousand commands! In contrast, not using “sync_all” only took 73 seconds to perform all 100 thousand set commands. This is a significant change in performance which questions if “sync_all” should really be used or if alternatives are available</w:t>
+      </w:r>
+      <w:r>
+        <w:t xml:space="preserve">. First, I decided to look for alternatives: in the Rust library there is also the “sync_data” function which in contrast to “sync_all” only synchronizes content to the disk and not the file metadata. </w:t>
+      </w:r>
+      <w:r>
+        <w:t xml:space="preserve">In the documentation it </w:t>
+      </w:r>
+      <w:r>
+        <w:t>says,</w:t>
+      </w:r>
+      <w:r>
+        <w:t xml:space="preserve"> “</w:t>
+      </w:r>
+      <w:r>
+        <w:rPr>
+          <w:color w:val="000000"/>
+          <w:shd w:val="clear" w:color="auto" w:fill="FFFFFF"/>
+        </w:rPr>
+        <w:t>The goal of this method is to reduce disk operations.</w:t>
+      </w:r>
+      <w:r>
+        <w:t>”</w:t>
+      </w:r>
+      <w:r>
+        <w:t xml:space="preserve"> </w:t>
+      </w:r>
+      <w:hyperlink w:anchor="_References_1" w:history="1">
+        <w:r>
+          <w:rPr>
+            <w:rStyle w:val="Hyperlink"/>
+          </w:rPr>
+          <w:t>[20]</w:t>
+        </w:r>
+      </w:hyperlink>
+      <w:r>
+        <w:t xml:space="preserve"> When I tested 1000 set commands, I got the following results:</w:t>
+      </w:r>
+    </w:p>
+    <w:p>
+      <w:pPr>
+        <w:pStyle w:val="ListParagraph"/>
+        <w:numPr>
+          <w:ilvl w:val="0"/>
+          <w:numId w:val="11"/>
+        </w:numPr>
+      </w:pPr>
+      <w:r>
+        <w:t>With “sync_all”, 25ms to complete the average command and 25s to complete 1000 commands.</w:t>
+      </w:r>
+    </w:p>
+    <w:p>
+      <w:pPr>
+        <w:pStyle w:val="ListParagraph"/>
+        <w:numPr>
+          <w:ilvl w:val="0"/>
+          <w:numId w:val="11"/>
+        </w:numPr>
+      </w:pPr>
+      <w:r>
+        <w:t>With “sync_data”, 25ms to complete the average command and 25s to complete 1000 commands.</w:t>
+      </w:r>
+    </w:p>
+    <w:p>
+      <w:r>
+        <w:t>This shows us that unfortunately, there isn’t a difference between using either command. I thought this was odd considering what the purpose of having two different functions is. Therefore, I had a look at the documentation again and found something I missed the first time I read it: it says that some platforms may implement “sync_data” in the same way as “sync_all” and it seems that Windows is one of those platforms. This explains why there isn’t a difference between test times.</w:t>
+      </w:r>
+    </w:p>
+    <w:p>
+      <w:r>
+        <w:t>I was frustrated that there wasn’t a better way to guarantee that the file was written to when logging commands. For that reason, I looked further into the documentation of the “File” and “</w:t>
+      </w:r>
+      <w:proofErr w:type="spellStart"/>
+      <w:r>
+        <w:t>io</w:t>
+      </w:r>
+      <w:proofErr w:type="spellEnd"/>
+      <w:r>
+        <w:t>” libraries which are the ones used for file writing. After a bit of reading I found that there is another function that could fit my purposes, the “flush” function. In the documentation of “flush” it states: “</w:t>
+      </w:r>
+      <w:r>
+        <w:rPr>
+          <w:color w:val="000000"/>
+          <w:shd w:val="clear" w:color="auto" w:fill="FFFFFF"/>
+        </w:rPr>
+        <w:t>Flush this output stream, ensuring that all intermediately buffered contents reach their destination.</w:t>
+      </w:r>
+      <w:r>
+        <w:t xml:space="preserve">” </w:t>
+      </w:r>
+      <w:hyperlink w:anchor="_References_1" w:history="1">
+        <w:r>
+          <w:rPr>
+            <w:rStyle w:val="Hyperlink"/>
+          </w:rPr>
+          <w:t>[21]</w:t>
+        </w:r>
+      </w:hyperlink>
+      <w:r>
+        <w:t xml:space="preserve"> When I replaced “sync_all” with “flush” on the previously tested 1000 iterations of set commands, I got a total time of 0 seconds! This is the same as not using “sync_all” at all. This result had me questions whether the function was working properly but upon editing my code to show me the result of calling “flush” it returned “Ok(())” every time, since it is not returning any Errors I assume that the function is working as it expects to.</w:t>
+      </w:r>
+      <w:r>
+        <w:br/>
       </w:r>
     </w:p>
     <w:p/>
@@ -6453,7 +7475,7 @@
               <w:r>
                 <w:br/>
               </w:r>
-              <w:hyperlink r:id="rId43" w:history="1">
+              <w:hyperlink r:id="rId47" w:history="1">
                 <w:r>
                   <w:rPr>
                     <w:rStyle w:val="Hyperlink"/>
@@ -6499,7 +7521,7 @@
               <w:r>
                 <w:br/>
               </w:r>
-              <w:hyperlink r:id="rId44" w:history="1">
+              <w:hyperlink r:id="rId48" w:history="1">
                 <w:r>
                   <w:rPr>
                     <w:rStyle w:val="Hyperlink"/>
@@ -6562,7 +7584,7 @@
       <w:r>
         <w:br/>
       </w:r>
-      <w:hyperlink r:id="rId45" w:history="1">
+      <w:hyperlink r:id="rId49" w:history="1">
         <w:r>
           <w:rPr>
             <w:rStyle w:val="Hyperlink"/>
@@ -6609,7 +7631,7 @@
       <w:r>
         <w:br/>
       </w:r>
-      <w:hyperlink r:id="rId46" w:history="1">
+      <w:hyperlink r:id="rId50" w:history="1">
         <w:r>
           <w:rPr>
             <w:rStyle w:val="Hyperlink"/>
@@ -6647,7 +7669,7 @@
       <w:r>
         <w:br/>
       </w:r>
-      <w:hyperlink r:id="rId47" w:history="1">
+      <w:hyperlink r:id="rId51" w:history="1">
         <w:r>
           <w:rPr>
             <w:rStyle w:val="Hyperlink"/>
@@ -6692,7 +7714,7 @@
       <w:r>
         <w:br/>
       </w:r>
-      <w:hyperlink r:id="rId48" w:history="1">
+      <w:hyperlink r:id="rId52" w:history="1">
         <w:r>
           <w:rPr>
             <w:rStyle w:val="Hyperlink"/>
@@ -6763,7 +7785,7 @@
       <w:r>
         <w:br/>
       </w:r>
-      <w:hyperlink r:id="rId49" w:history="1">
+      <w:hyperlink r:id="rId53" w:history="1">
         <w:r>
           <w:rPr>
             <w:rStyle w:val="Hyperlink"/>
@@ -6809,7 +7831,7 @@
       <w:r>
         <w:br/>
       </w:r>
-      <w:hyperlink r:id="rId50" w:history="1">
+      <w:hyperlink r:id="rId54" w:history="1">
         <w:r>
           <w:rPr>
             <w:rStyle w:val="Hyperlink"/>
@@ -6855,7 +7877,7 @@
       <w:r>
         <w:br/>
       </w:r>
-      <w:hyperlink r:id="rId51" w:history="1">
+      <w:hyperlink r:id="rId55" w:history="1">
         <w:r>
           <w:rPr>
             <w:rStyle w:val="Hyperlink"/>
@@ -6924,7 +7946,7 @@
       <w:r>
         <w:br/>
       </w:r>
-      <w:hyperlink r:id="rId52" w:history="1">
+      <w:hyperlink r:id="rId56" w:history="1">
         <w:r>
           <w:rPr>
             <w:rStyle w:val="Hyperlink"/>
@@ -6988,7 +8010,7 @@
         </w:rPr>
         <w:br/>
       </w:r>
-      <w:hyperlink r:id="rId53" w:history="1">
+      <w:hyperlink r:id="rId57" w:history="1">
         <w:r>
           <w:rPr>
             <w:rStyle w:val="Hyperlink"/>
@@ -7032,7 +8054,7 @@
       <w:r>
         <w:br/>
       </w:r>
-      <w:hyperlink r:id="rId54" w:history="1">
+      <w:hyperlink r:id="rId58" w:history="1">
         <w:r>
           <w:rPr>
             <w:rStyle w:val="Hyperlink"/>
@@ -7061,7 +8083,6 @@
           <w:i/>
           <w:iCs/>
         </w:rPr>
-        <w:lastRenderedPageBreak/>
         <w:t>Introduction of B-Tree</w:t>
       </w:r>
       <w:r>
@@ -7086,7 +8107,7 @@
       <w:r>
         <w:br/>
       </w:r>
-      <w:hyperlink r:id="rId55" w:history="1">
+      <w:hyperlink r:id="rId59" w:history="1">
         <w:r>
           <w:rPr>
             <w:rStyle w:val="Hyperlink"/>
@@ -7140,7 +8161,7 @@
       <w:r>
         <w:br/>
       </w:r>
-      <w:hyperlink r:id="rId56" w:history="1">
+      <w:hyperlink r:id="rId60" w:history="1">
         <w:r>
           <w:rPr>
             <w:rStyle w:val="Hyperlink"/>
@@ -7179,7 +8200,7 @@
       <w:r>
         <w:br/>
       </w:r>
-      <w:hyperlink r:id="rId57" w:history="1">
+      <w:hyperlink r:id="rId61" w:history="1">
         <w:r>
           <w:rPr>
             <w:rStyle w:val="Hyperlink"/>
@@ -7203,8 +8224,13 @@
       <w:r>
         <w:t xml:space="preserve">“Builder” </w:t>
       </w:r>
-      <w:r>
-        <w:t>Tokio Library Documentation. 2020. Retrieved on the 28</w:t>
+      <w:proofErr w:type="spellStart"/>
+      <w:r>
+        <w:t>Tokio</w:t>
+      </w:r>
+      <w:proofErr w:type="spellEnd"/>
+      <w:r>
+        <w:t xml:space="preserve"> Library Documentation. 2020. Retrieved on the 28</w:t>
       </w:r>
       <w:r>
         <w:rPr>
@@ -7221,7 +8247,7 @@
         </w:rPr>
         <w:br/>
       </w:r>
-      <w:hyperlink r:id="rId58" w:history="1">
+      <w:hyperlink r:id="rId62" w:history="1">
         <w:r>
           <w:rPr>
             <w:rStyle w:val="Hyperlink"/>
@@ -7243,6 +8269,7 @@
         </w:rPr>
       </w:pPr>
       <w:r>
+        <w:lastRenderedPageBreak/>
         <w:t>Inside Rust Blog. 2019. Retrieved on the 2</w:t>
       </w:r>
       <w:r>
@@ -7263,12 +8290,101 @@
       <w:r>
         <w:br/>
       </w:r>
-      <w:hyperlink r:id="rId59" w:history="1">
+      <w:hyperlink r:id="rId63" w:history="1">
         <w:r>
           <w:rPr>
             <w:rStyle w:val="Hyperlink"/>
           </w:rPr>
           <w:t>https://blog.rust-lang.org/inside-rust/2019/10/11/AsyncAwait-Not-Send-Error-Improvements.html</w:t>
+        </w:r>
+      </w:hyperlink>
+    </w:p>
+    <w:p>
+      <w:pPr>
+        <w:pStyle w:val="ListParagraph"/>
+        <w:numPr>
+          <w:ilvl w:val="0"/>
+          <w:numId w:val="6"/>
+        </w:numPr>
+        <w:rPr>
+          <w:rStyle w:val="Hyperlink"/>
+          <w:i/>
+          <w:iCs/>
+          <w:color w:val="auto"/>
+          <w:u w:val="none"/>
+        </w:rPr>
+      </w:pPr>
+      <w:r>
+        <w:t xml:space="preserve">“Spawn” </w:t>
+      </w:r>
+      <w:r>
+        <w:t>Tokio Library Documentation. 2020. Retrieved on the 3</w:t>
+      </w:r>
+      <w:r>
+        <w:softHyphen/>
+      </w:r>
+      <w:r>
+        <w:rPr>
+          <w:vertAlign w:val="superscript"/>
+        </w:rPr>
+        <w:t>rd</w:t>
+      </w:r>
+      <w:r>
+        <w:t xml:space="preserve"> of March 2020.</w:t>
+      </w:r>
+      <w:r>
+        <w:br/>
+      </w:r>
+      <w:hyperlink r:id="rId64" w:history="1">
+        <w:r>
+          <w:rPr>
+            <w:rStyle w:val="Hyperlink"/>
+          </w:rPr>
+          <w:t>https://docs.rs/tokio/0.2.13/tokio/fn.spawn.html</w:t>
+        </w:r>
+      </w:hyperlink>
+    </w:p>
+    <w:p>
+      <w:pPr>
+        <w:pStyle w:val="ListParagraph"/>
+        <w:numPr>
+          <w:ilvl w:val="0"/>
+          <w:numId w:val="6"/>
+        </w:numPr>
+        <w:rPr>
+          <w:rStyle w:val="Hyperlink"/>
+          <w:i/>
+          <w:iCs/>
+          <w:color w:val="auto"/>
+          <w:u w:val="none"/>
+        </w:rPr>
+      </w:pPr>
+      <w:r>
+        <w:t>Rand Library Repository. 2020. Retrieved on the 7</w:t>
+      </w:r>
+      <w:r>
+        <w:rPr>
+          <w:vertAlign w:val="superscript"/>
+        </w:rPr>
+        <w:t>th</w:t>
+      </w:r>
+      <w:r>
+        <w:t xml:space="preserve"> of March 2020.</w:t>
+      </w:r>
+      <w:r>
+        <w:rPr>
+          <w:rStyle w:val="Hyperlink"/>
+          <w:i/>
+          <w:iCs/>
+        </w:rPr>
+        <w:br/>
+      </w:r>
+      <w:hyperlink r:id="rId65" w:history="1">
+        <w:r>
+          <w:rPr>
+            <w:rStyle w:val="Hyperlink"/>
+          </w:rPr>
+          <w:t>https://crates.io/crates/rand</w:t>
         </w:r>
       </w:hyperlink>
     </w:p>
@@ -7285,39 +8401,102 @@
         </w:rPr>
       </w:pPr>
       <w:r>
-        <w:t xml:space="preserve">“Spawn” </w:t>
-      </w:r>
-      <w:r>
-        <w:t>Tokio Library Documentation. 2020. Retrieved on the 3</w:t>
-      </w:r>
-      <w:r>
-        <w:softHyphen/>
+        <w:t>“</w:t>
+      </w:r>
+      <w:r>
+        <w:t>sync_data</w:t>
+      </w:r>
+      <w:r>
+        <w:t xml:space="preserve">” </w:t>
+      </w:r>
+      <w:r>
+        <w:t>Rust “File”</w:t>
+      </w:r>
+      <w:r>
+        <w:t xml:space="preserve"> Library Documentation. 2020. Retrieved on the 8</w:t>
       </w:r>
       <w:r>
         <w:rPr>
           <w:vertAlign w:val="superscript"/>
         </w:rPr>
-        <w:t>rd</w:t>
-      </w:r>
-      <w:r>
-        <w:t xml:space="preserve"> of March 2020.</w:t>
-      </w:r>
-      <w:r>
+        <w:t>th</w:t>
+      </w:r>
+      <w:r>
+        <w:t xml:space="preserve"> of </w:t>
+      </w:r>
+      <w:r>
+        <w:t>March</w:t>
+      </w:r>
+      <w:r>
+        <w:t xml:space="preserve"> 2020.</w:t>
+      </w:r>
+      <w:r>
+        <w:rPr>
+          <w:rStyle w:val="Hyperlink"/>
+        </w:rPr>
         <w:br/>
       </w:r>
-      <w:hyperlink r:id="rId60" w:history="1">
+      <w:hyperlink r:id="rId66" w:anchor="method.sync_data" w:history="1">
         <w:r>
           <w:rPr>
             <w:rStyle w:val="Hyperlink"/>
-            <w:i/>
-            <w:iCs/>
           </w:rPr>
-          <w:t>https://docs.rs/tokio/0.2.13/tokio/fn.spawn.html</w:t>
+          <w:t>https://doc.rust-lang.org/std/fs/struct.File.html#method.sync_data</w:t>
         </w:r>
       </w:hyperlink>
     </w:p>
+    <w:p>
+      <w:pPr>
+        <w:pStyle w:val="ListParagraph"/>
+        <w:numPr>
+          <w:ilvl w:val="0"/>
+          <w:numId w:val="6"/>
+        </w:numPr>
+        <w:rPr>
+          <w:i/>
+          <w:iCs/>
+        </w:rPr>
+      </w:pPr>
+      <w:r>
+        <w:t>“</w:t>
+      </w:r>
+      <w:r>
+        <w:t>flush</w:t>
+      </w:r>
+      <w:r>
+        <w:t>” Rust “</w:t>
+      </w:r>
+      <w:proofErr w:type="spellStart"/>
+      <w:r>
+        <w:t>io</w:t>
+      </w:r>
+      <w:proofErr w:type="spellEnd"/>
+      <w:r>
+        <w:t>” Library Documentation. 2020. Retrieved on the 8</w:t>
+      </w:r>
+      <w:r>
+        <w:rPr>
+          <w:vertAlign w:val="superscript"/>
+        </w:rPr>
+        <w:t>th</w:t>
+      </w:r>
+      <w:r>
+        <w:t xml:space="preserve"> of March 2020.</w:t>
+      </w:r>
+      <w:r>
+        <w:br/>
+      </w:r>
+      <w:hyperlink r:id="rId67" w:anchor="tymethod.flush" w:history="1">
+        <w:r>
+          <w:rPr>
+            <w:rStyle w:val="Hyperlink"/>
+          </w:rPr>
+          <w:t>https://doc.rust-lang.org/std/io/trait.Write.html#tymethod.flush</w:t>
+        </w:r>
+      </w:hyperlink>
+    </w:p>
     <w:sectPr>
-      <w:footerReference w:type="default" r:id="rId61"/>
+      <w:footerReference w:type="default" r:id="rId68"/>
       <w:pgSz w:w="11906" w:h="16838"/>
       <w:pgMar w:top="1440" w:right="1440" w:bottom="1440" w:left="1440" w:header="708" w:footer="708" w:gutter="0"/>
       <w:pgNumType w:start="0"/>
@@ -7610,12 +8789,12 @@
             </mc:Choice>
             <mc:Fallback>
               <w:pict>
-                <v:group w14:anchorId="597746E5" id="Group 17" o:spid="_x0000_s1036" style="width:32.95pt;height:17.45pt;mso-position-horizontal-relative:char;mso-position-vertical-relative:line" coordorigin="5351,739" coordsize="659,349" o:gfxdata="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">
+                <v:group w14:anchorId="597746E5" id="Group 17" o:spid="_x0000_s1038" style="width:32.95pt;height:17.45pt;mso-position-horizontal-relative:char;mso-position-vertical-relative:line" coordorigin="5351,739" coordsize="659,349" o:gfxdata="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">
                   <v:shapetype id="_x0000_t202" coordsize="21600,21600" o:spt="202" path="m,l,21600r21600,l21600,xe">
                     <v:stroke joinstyle="miter"/>
                     <v:path gradientshapeok="t" o:connecttype="rect"/>
                   </v:shapetype>
-                  <v:shape id="Text Box 63" o:spid="_x0000_s1037" type="#_x0000_t202" style="position:absolute;left:5351;top:800;width:659;height:288;visibility:visible;mso-wrap-style:square;v-text-anchor:middle" o:gfxdata="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" filled="f" stroked="f">
+                  <v:shape id="Text Box 63" o:spid="_x0000_s1039" type="#_x0000_t202" style="position:absolute;left:5351;top:800;width:659;height:288;visibility:visible;mso-wrap-style:square;v-text-anchor:middle" o:gfxdata="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" filled="f" stroked="f">
                     <v:textbox inset="0,0,0,0">
                       <w:txbxContent>
                         <w:p>
@@ -7658,10 +8837,10 @@
                       </w:txbxContent>
                     </v:textbox>
                   </v:shape>
-                  <v:group id="Group 64" o:spid="_x0000_s1038" style="position:absolute;left:5494;top:739;width:372;height:72" coordorigin="5486,739" coordsize="372,72" o:gfxdata="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">
-                    <v:oval id="Oval 65" o:spid="_x0000_s1039" style="position:absolute;left:5486;top:739;width:72;height:72;visibility:visible;mso-wrap-style:square;v-text-anchor:top" o:gfxdata="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" fillcolor="#84a2c6" stroked="f"/>
-                    <v:oval id="Oval 66" o:spid="_x0000_s1040" style="position:absolute;left:5636;top:739;width:72;height:72;visibility:visible;mso-wrap-style:square;v-text-anchor:top" o:gfxdata="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" fillcolor="#84a2c6" stroked="f"/>
-                    <v:oval id="Oval 67" o:spid="_x0000_s1041" style="position:absolute;left:5786;top:739;width:72;height:72;visibility:visible;mso-wrap-style:square;v-text-anchor:top" o:gfxdata="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" fillcolor="#84a2c6" stroked="f"/>
+                  <v:group id="Group 64" o:spid="_x0000_s1040" style="position:absolute;left:5494;top:739;width:372;height:72" coordorigin="5486,739" coordsize="372,72" o:gfxdata="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">
+                    <v:oval id="Oval 65" o:spid="_x0000_s1041" style="position:absolute;left:5486;top:739;width:72;height:72;visibility:visible;mso-wrap-style:square;v-text-anchor:top" o:gfxdata="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" fillcolor="#84a2c6" stroked="f"/>
+                    <v:oval id="Oval 66" o:spid="_x0000_s1042" style="position:absolute;left:5636;top:739;width:72;height:72;visibility:visible;mso-wrap-style:square;v-text-anchor:top" o:gfxdata="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" fillcolor="#84a2c6" stroked="f"/>
+                    <v:oval id="Oval 67" o:spid="_x0000_s1043" style="position:absolute;left:5786;top:739;width:72;height:72;visibility:visible;mso-wrap-style:square;v-text-anchor:top" o:gfxdata="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" fillcolor="#84a2c6" stroked="f"/>
                   </v:group>
                   <w10:anchorlock/>
                 </v:group>
@@ -8159,9 +9338,9 @@
     </w:lvl>
   </w:abstractNum>
   <w:abstractNum w:abstractNumId="4" w15:restartNumberingAfterBreak="0">
-    <w:nsid w:val="2E1818DF"/>
+    <w:nsid w:val="2B9E1996"/>
     <w:multiLevelType w:val="hybridMultilevel"/>
-    <w:tmpl w:val="96AEF47C"/>
+    <w:tmpl w:val="ABA8BCDA"/>
     <w:lvl w:ilvl="0" w:tplc="08090001">
       <w:start w:val="1"/>
       <w:numFmt w:val="bullet"/>
@@ -8272,9 +9451,9 @@
     </w:lvl>
   </w:abstractNum>
   <w:abstractNum w:abstractNumId="5" w15:restartNumberingAfterBreak="0">
-    <w:nsid w:val="303C2EA6"/>
+    <w:nsid w:val="2E1818DF"/>
     <w:multiLevelType w:val="hybridMultilevel"/>
-    <w:tmpl w:val="83223624"/>
+    <w:tmpl w:val="96AEF47C"/>
     <w:lvl w:ilvl="0" w:tplc="08090001">
       <w:start w:val="1"/>
       <w:numFmt w:val="bullet"/>
@@ -8385,95 +9564,9 @@
     </w:lvl>
   </w:abstractNum>
   <w:abstractNum w:abstractNumId="6" w15:restartNumberingAfterBreak="0">
-    <w:nsid w:val="63D64D88"/>
+    <w:nsid w:val="303C2EA6"/>
     <w:multiLevelType w:val="hybridMultilevel"/>
-    <w:tmpl w:val="37AAF264"/>
-    <w:lvl w:ilvl="0" w:tplc="0809000F">
-      <w:start w:val="1"/>
-      <w:numFmt w:val="decimal"/>
-      <w:lvlText w:val="%1."/>
-      <w:lvlJc w:val="left"/>
-      <w:pPr>
-        <w:ind w:left="720" w:hanging="360"/>
-      </w:pPr>
-    </w:lvl>
-    <w:lvl w:ilvl="1" w:tplc="08090019">
-      <w:start w:val="1"/>
-      <w:numFmt w:val="lowerLetter"/>
-      <w:lvlText w:val="%2."/>
-      <w:lvlJc w:val="left"/>
-      <w:pPr>
-        <w:ind w:left="1440" w:hanging="360"/>
-      </w:pPr>
-    </w:lvl>
-    <w:lvl w:ilvl="2" w:tplc="0809001B">
-      <w:start w:val="1"/>
-      <w:numFmt w:val="lowerRoman"/>
-      <w:lvlText w:val="%3."/>
-      <w:lvlJc w:val="right"/>
-      <w:pPr>
-        <w:ind w:left="2160" w:hanging="180"/>
-      </w:pPr>
-    </w:lvl>
-    <w:lvl w:ilvl="3" w:tplc="0809000F" w:tentative="1">
-      <w:start w:val="1"/>
-      <w:numFmt w:val="decimal"/>
-      <w:lvlText w:val="%4."/>
-      <w:lvlJc w:val="left"/>
-      <w:pPr>
-        <w:ind w:left="2880" w:hanging="360"/>
-      </w:pPr>
-    </w:lvl>
-    <w:lvl w:ilvl="4" w:tplc="08090019" w:tentative="1">
-      <w:start w:val="1"/>
-      <w:numFmt w:val="lowerLetter"/>
-      <w:lvlText w:val="%5."/>
-      <w:lvlJc w:val="left"/>
-      <w:pPr>
-        <w:ind w:left="3600" w:hanging="360"/>
-      </w:pPr>
-    </w:lvl>
-    <w:lvl w:ilvl="5" w:tplc="0809001B" w:tentative="1">
-      <w:start w:val="1"/>
-      <w:numFmt w:val="lowerRoman"/>
-      <w:lvlText w:val="%6."/>
-      <w:lvlJc w:val="right"/>
-      <w:pPr>
-        <w:ind w:left="4320" w:hanging="180"/>
-      </w:pPr>
-    </w:lvl>
-    <w:lvl w:ilvl="6" w:tplc="0809000F" w:tentative="1">
-      <w:start w:val="1"/>
-      <w:numFmt w:val="decimal"/>
-      <w:lvlText w:val="%7."/>
-      <w:lvlJc w:val="left"/>
-      <w:pPr>
-        <w:ind w:left="5040" w:hanging="360"/>
-      </w:pPr>
-    </w:lvl>
-    <w:lvl w:ilvl="7" w:tplc="08090019" w:tentative="1">
-      <w:start w:val="1"/>
-      <w:numFmt w:val="lowerLetter"/>
-      <w:lvlText w:val="%8."/>
-      <w:lvlJc w:val="left"/>
-      <w:pPr>
-        <w:ind w:left="5760" w:hanging="360"/>
-      </w:pPr>
-    </w:lvl>
-    <w:lvl w:ilvl="8" w:tplc="0809001B" w:tentative="1">
-      <w:start w:val="1"/>
-      <w:numFmt w:val="lowerRoman"/>
-      <w:lvlText w:val="%9."/>
-      <w:lvlJc w:val="right"/>
-      <w:pPr>
-        <w:ind w:left="6480" w:hanging="180"/>
-      </w:pPr>
-    </w:lvl>
-  </w:abstractNum>
-  <w:abstractNum w:abstractNumId="7" w15:restartNumberingAfterBreak="0">
-    <w:nsid w:val="653041EA"/>
-    <w:multiLevelType w:val="hybridMultilevel"/>
-    <w:tmpl w:val="BC905B4E"/>
+    <w:tmpl w:val="83223624"/>
     <w:lvl w:ilvl="0" w:tplc="08090001">
       <w:start w:val="1"/>
       <w:numFmt w:val="bullet"/>
@@ -8583,7 +9676,206 @@
       </w:rPr>
     </w:lvl>
   </w:abstractNum>
+  <w:abstractNum w:abstractNumId="7" w15:restartNumberingAfterBreak="0">
+    <w:nsid w:val="63D64D88"/>
+    <w:multiLevelType w:val="hybridMultilevel"/>
+    <w:tmpl w:val="37AAF264"/>
+    <w:lvl w:ilvl="0" w:tplc="0809000F">
+      <w:start w:val="1"/>
+      <w:numFmt w:val="decimal"/>
+      <w:lvlText w:val="%1."/>
+      <w:lvlJc w:val="left"/>
+      <w:pPr>
+        <w:ind w:left="720" w:hanging="360"/>
+      </w:pPr>
+    </w:lvl>
+    <w:lvl w:ilvl="1" w:tplc="08090019">
+      <w:start w:val="1"/>
+      <w:numFmt w:val="lowerLetter"/>
+      <w:lvlText w:val="%2."/>
+      <w:lvlJc w:val="left"/>
+      <w:pPr>
+        <w:ind w:left="1440" w:hanging="360"/>
+      </w:pPr>
+    </w:lvl>
+    <w:lvl w:ilvl="2" w:tplc="0809001B">
+      <w:start w:val="1"/>
+      <w:numFmt w:val="lowerRoman"/>
+      <w:lvlText w:val="%3."/>
+      <w:lvlJc w:val="right"/>
+      <w:pPr>
+        <w:ind w:left="2160" w:hanging="180"/>
+      </w:pPr>
+    </w:lvl>
+    <w:lvl w:ilvl="3" w:tplc="0809000F" w:tentative="1">
+      <w:start w:val="1"/>
+      <w:numFmt w:val="decimal"/>
+      <w:lvlText w:val="%4."/>
+      <w:lvlJc w:val="left"/>
+      <w:pPr>
+        <w:ind w:left="2880" w:hanging="360"/>
+      </w:pPr>
+    </w:lvl>
+    <w:lvl w:ilvl="4" w:tplc="08090019" w:tentative="1">
+      <w:start w:val="1"/>
+      <w:numFmt w:val="lowerLetter"/>
+      <w:lvlText w:val="%5."/>
+      <w:lvlJc w:val="left"/>
+      <w:pPr>
+        <w:ind w:left="3600" w:hanging="360"/>
+      </w:pPr>
+    </w:lvl>
+    <w:lvl w:ilvl="5" w:tplc="0809001B" w:tentative="1">
+      <w:start w:val="1"/>
+      <w:numFmt w:val="lowerRoman"/>
+      <w:lvlText w:val="%6."/>
+      <w:lvlJc w:val="right"/>
+      <w:pPr>
+        <w:ind w:left="4320" w:hanging="180"/>
+      </w:pPr>
+    </w:lvl>
+    <w:lvl w:ilvl="6" w:tplc="0809000F" w:tentative="1">
+      <w:start w:val="1"/>
+      <w:numFmt w:val="decimal"/>
+      <w:lvlText w:val="%7."/>
+      <w:lvlJc w:val="left"/>
+      <w:pPr>
+        <w:ind w:left="5040" w:hanging="360"/>
+      </w:pPr>
+    </w:lvl>
+    <w:lvl w:ilvl="7" w:tplc="08090019" w:tentative="1">
+      <w:start w:val="1"/>
+      <w:numFmt w:val="lowerLetter"/>
+      <w:lvlText w:val="%8."/>
+      <w:lvlJc w:val="left"/>
+      <w:pPr>
+        <w:ind w:left="5760" w:hanging="360"/>
+      </w:pPr>
+    </w:lvl>
+    <w:lvl w:ilvl="8" w:tplc="0809001B" w:tentative="1">
+      <w:start w:val="1"/>
+      <w:numFmt w:val="lowerRoman"/>
+      <w:lvlText w:val="%9."/>
+      <w:lvlJc w:val="right"/>
+      <w:pPr>
+        <w:ind w:left="6480" w:hanging="180"/>
+      </w:pPr>
+    </w:lvl>
+  </w:abstractNum>
   <w:abstractNum w:abstractNumId="8" w15:restartNumberingAfterBreak="0">
+    <w:nsid w:val="653041EA"/>
+    <w:multiLevelType w:val="hybridMultilevel"/>
+    <w:tmpl w:val="BC905B4E"/>
+    <w:lvl w:ilvl="0" w:tplc="08090001">
+      <w:start w:val="1"/>
+      <w:numFmt w:val="bullet"/>
+      <w:lvlText w:val=""/>
+      <w:lvlJc w:val="left"/>
+      <w:pPr>
+        <w:ind w:left="720" w:hanging="360"/>
+      </w:pPr>
+      <w:rPr>
+        <w:rFonts w:ascii="Symbol" w:hAnsi="Symbol" w:hint="default"/>
+      </w:rPr>
+    </w:lvl>
+    <w:lvl w:ilvl="1" w:tplc="08090003" w:tentative="1">
+      <w:start w:val="1"/>
+      <w:numFmt w:val="bullet"/>
+      <w:lvlText w:val="o"/>
+      <w:lvlJc w:val="left"/>
+      <w:pPr>
+        <w:ind w:left="1440" w:hanging="360"/>
+      </w:pPr>
+      <w:rPr>
+        <w:rFonts w:ascii="Courier New" w:hAnsi="Courier New" w:cs="Courier New" w:hint="default"/>
+      </w:rPr>
+    </w:lvl>
+    <w:lvl w:ilvl="2" w:tplc="08090005" w:tentative="1">
+      <w:start w:val="1"/>
+      <w:numFmt w:val="bullet"/>
+      <w:lvlText w:val=""/>
+      <w:lvlJc w:val="left"/>
+      <w:pPr>
+        <w:ind w:left="2160" w:hanging="360"/>
+      </w:pPr>
+      <w:rPr>
+        <w:rFonts w:ascii="Wingdings" w:hAnsi="Wingdings" w:hint="default"/>
+      </w:rPr>
+    </w:lvl>
+    <w:lvl w:ilvl="3" w:tplc="08090001" w:tentative="1">
+      <w:start w:val="1"/>
+      <w:numFmt w:val="bullet"/>
+      <w:lvlText w:val=""/>
+      <w:lvlJc w:val="left"/>
+      <w:pPr>
+        <w:ind w:left="2880" w:hanging="360"/>
+      </w:pPr>
+      <w:rPr>
+        <w:rFonts w:ascii="Symbol" w:hAnsi="Symbol" w:hint="default"/>
+      </w:rPr>
+    </w:lvl>
+    <w:lvl w:ilvl="4" w:tplc="08090003" w:tentative="1">
+      <w:start w:val="1"/>
+      <w:numFmt w:val="bullet"/>
+      <w:lvlText w:val="o"/>
+      <w:lvlJc w:val="left"/>
+      <w:pPr>
+        <w:ind w:left="3600" w:hanging="360"/>
+      </w:pPr>
+      <w:rPr>
+        <w:rFonts w:ascii="Courier New" w:hAnsi="Courier New" w:cs="Courier New" w:hint="default"/>
+      </w:rPr>
+    </w:lvl>
+    <w:lvl w:ilvl="5" w:tplc="08090005" w:tentative="1">
+      <w:start w:val="1"/>
+      <w:numFmt w:val="bullet"/>
+      <w:lvlText w:val=""/>
+      <w:lvlJc w:val="left"/>
+      <w:pPr>
+        <w:ind w:left="4320" w:hanging="360"/>
+      </w:pPr>
+      <w:rPr>
+        <w:rFonts w:ascii="Wingdings" w:hAnsi="Wingdings" w:hint="default"/>
+      </w:rPr>
+    </w:lvl>
+    <w:lvl w:ilvl="6" w:tplc="08090001" w:tentative="1">
+      <w:start w:val="1"/>
+      <w:numFmt w:val="bullet"/>
+      <w:lvlText w:val=""/>
+      <w:lvlJc w:val="left"/>
+      <w:pPr>
+        <w:ind w:left="5040" w:hanging="360"/>
+      </w:pPr>
+      <w:rPr>
+        <w:rFonts w:ascii="Symbol" w:hAnsi="Symbol" w:hint="default"/>
+      </w:rPr>
+    </w:lvl>
+    <w:lvl w:ilvl="7" w:tplc="08090003" w:tentative="1">
+      <w:start w:val="1"/>
+      <w:numFmt w:val="bullet"/>
+      <w:lvlText w:val="o"/>
+      <w:lvlJc w:val="left"/>
+      <w:pPr>
+        <w:ind w:left="5760" w:hanging="360"/>
+      </w:pPr>
+      <w:rPr>
+        <w:rFonts w:ascii="Courier New" w:hAnsi="Courier New" w:cs="Courier New" w:hint="default"/>
+      </w:rPr>
+    </w:lvl>
+    <w:lvl w:ilvl="8" w:tplc="08090005" w:tentative="1">
+      <w:start w:val="1"/>
+      <w:numFmt w:val="bullet"/>
+      <w:lvlText w:val=""/>
+      <w:lvlJc w:val="left"/>
+      <w:pPr>
+        <w:ind w:left="6480" w:hanging="360"/>
+      </w:pPr>
+      <w:rPr>
+        <w:rFonts w:ascii="Wingdings" w:hAnsi="Wingdings" w:hint="default"/>
+      </w:rPr>
+    </w:lvl>
+  </w:abstractNum>
+  <w:abstractNum w:abstractNumId="9" w15:restartNumberingAfterBreak="0">
     <w:nsid w:val="686947A1"/>
     <w:multiLevelType w:val="hybridMultilevel"/>
     <w:tmpl w:val="AC8E3E98"/>
@@ -8673,7 +9965,7 @@
       </w:pPr>
     </w:lvl>
   </w:abstractNum>
-  <w:abstractNum w:abstractNumId="9" w15:restartNumberingAfterBreak="0">
+  <w:abstractNum w:abstractNumId="10" w15:restartNumberingAfterBreak="0">
     <w:nsid w:val="72E8093B"/>
     <w:multiLevelType w:val="hybridMultilevel"/>
     <w:tmpl w:val="B1302146"/>
@@ -8787,13 +10079,13 @@
     </w:lvl>
   </w:abstractNum>
   <w:num w:numId="1">
-    <w:abstractNumId w:val="7"/>
+    <w:abstractNumId w:val="8"/>
   </w:num>
   <w:num w:numId="2">
     <w:abstractNumId w:val="1"/>
   </w:num>
   <w:num w:numId="3">
-    <w:abstractNumId w:val="9"/>
+    <w:abstractNumId w:val="10"/>
   </w:num>
   <w:num w:numId="4">
     <w:abstractNumId w:val="2"/>
@@ -8802,18 +10094,21 @@
     <w:abstractNumId w:val="0"/>
   </w:num>
   <w:num w:numId="6">
-    <w:abstractNumId w:val="8"/>
+    <w:abstractNumId w:val="9"/>
   </w:num>
   <w:num w:numId="7">
-    <w:abstractNumId w:val="6"/>
+    <w:abstractNumId w:val="7"/>
   </w:num>
   <w:num w:numId="8">
-    <w:abstractNumId w:val="5"/>
+    <w:abstractNumId w:val="6"/>
   </w:num>
   <w:num w:numId="9">
     <w:abstractNumId w:val="3"/>
   </w:num>
   <w:num w:numId="10">
+    <w:abstractNumId w:val="5"/>
+  </w:num>
+  <w:num w:numId="11">
     <w:abstractNumId w:val="4"/>
   </w:num>
 </w:numbering>
@@ -9667,7 +10962,7 @@
     <w:charset w:val="00"/>
     <w:family w:val="roman"/>
     <w:pitch w:val="variable"/>
-    <w:sig w:usb0="E0002AFF" w:usb1="C0007843" w:usb2="00000009" w:usb3="00000000" w:csb0="000001FF" w:csb1="00000000"/>
+    <w:sig w:usb0="E0002EFF" w:usb1="C000785B" w:usb2="00000009" w:usb3="00000000" w:csb0="000001FF" w:csb1="00000000"/>
   </w:font>
   <w:font w:name="Courier New">
     <w:panose1 w:val="02070309020205020404"/>
@@ -9688,7 +10983,7 @@
     <w:charset w:val="00"/>
     <w:family w:val="swiss"/>
     <w:pitch w:val="variable"/>
-    <w:sig w:usb0="E0002AFF" w:usb1="4000ACFF" w:usb2="00000001" w:usb3="00000000" w:csb0="000001FF" w:csb1="00000000"/>
+    <w:sig w:usb0="E4002EFF" w:usb1="C000247B" w:usb2="00000009" w:usb3="00000000" w:csb0="000001FF" w:csb1="00000000"/>
   </w:font>
   <w:font w:name="Yu Mincho">
     <w:altName w:val="游明朝"/>
@@ -9703,7 +10998,7 @@
     <w:charset w:val="00"/>
     <w:family w:val="swiss"/>
     <w:pitch w:val="variable"/>
-    <w:sig w:usb0="A0002AEF" w:usb1="4000207B" w:usb2="00000000" w:usb3="00000000" w:csb0="000001FF" w:csb1="00000000"/>
+    <w:sig w:usb0="E4002EFF" w:usb1="C000247B" w:usb2="00000009" w:usb3="00000000" w:csb0="000001FF" w:csb1="00000000"/>
   </w:font>
   <w:font w:name="Yu Gothic Light">
     <w:altName w:val="游ゴシック Light"/>
@@ -9747,12 +11042,14 @@
     <w:rsid w:val="00493FE8"/>
     <w:rsid w:val="00552B87"/>
     <w:rsid w:val="005F2AC0"/>
+    <w:rsid w:val="006A1C8D"/>
     <w:rsid w:val="007A0AD2"/>
     <w:rsid w:val="008066A9"/>
     <w:rsid w:val="00965C25"/>
     <w:rsid w:val="009F5674"/>
     <w:rsid w:val="00AF08BE"/>
     <w:rsid w:val="00C66D4F"/>
+    <w:rsid w:val="00D31AAC"/>
     <w:rsid w:val="00D86150"/>
     <w:rsid w:val="00E50A05"/>
   </w:rsids>
@@ -10540,7 +11837,7 @@
 </file>
 
 <file path=customXml/itemProps2.xml><?xml version="1.0" encoding="utf-8"?>
-<ds:datastoreItem xmlns:ds="http://schemas.openxmlformats.org/officeDocument/2006/customXml" ds:itemID="{62647253-925E-41E7-BB1D-AD6D628083A2}">
+<ds:datastoreItem xmlns:ds="http://schemas.openxmlformats.org/officeDocument/2006/customXml" ds:itemID="{BA6162A1-3212-4AB8-8945-1893A1BF8182}">
   <ds:schemaRefs>
     <ds:schemaRef ds:uri="http://schemas.openxmlformats.org/officeDocument/2006/bibliography"/>
   </ds:schemaRefs>

</xml_diff>

<commit_message>
Added Command to reset the log file
</commit_message>
<xml_diff>
--- a/Progression Report Draft.docx
+++ b/Progression Report Draft.docx
@@ -23,7 +23,7 @@
         <w:p>
           <w:pPr>
             <w:pStyle w:val="NoSpacing"/>
-            <w:spacing w:before="1540" w:after="240"/>
+            <w:spacing w:before="1540" w:after="240" w:line="360" w:lineRule="auto"/>
             <w:jc w:val="center"/>
             <w:rPr>
               <w:color w:val="4472C4" w:themeColor="accent1"/>
@@ -114,7 +114,7 @@
                   <w:top w:val="single" w:sz="6" w:space="6" w:color="4472C4" w:themeColor="accent1"/>
                   <w:bottom w:val="single" w:sz="6" w:space="6" w:color="4472C4" w:themeColor="accent1"/>
                 </w:pBdr>
-                <w:spacing w:after="240"/>
+                <w:spacing w:after="240" w:line="360" w:lineRule="auto"/>
                 <w:jc w:val="center"/>
                 <w:rPr>
                   <w:rFonts w:asciiTheme="majorHAnsi" w:eastAsiaTheme="majorEastAsia" w:hAnsiTheme="majorHAnsi" w:cstheme="majorBidi"/>
@@ -157,6 +157,7 @@
             <w:p>
               <w:pPr>
                 <w:pStyle w:val="NoSpacing"/>
+                <w:spacing w:line="360" w:lineRule="auto"/>
                 <w:jc w:val="center"/>
                 <w:rPr>
                   <w:color w:val="4472C4" w:themeColor="accent1"/>
@@ -202,7 +203,7 @@
         <w:p>
           <w:pPr>
             <w:pStyle w:val="NoSpacing"/>
-            <w:spacing w:before="480"/>
+            <w:spacing w:before="480" w:line="360" w:lineRule="auto"/>
             <w:jc w:val="center"/>
             <w:rPr>
               <w:color w:val="4472C4" w:themeColor="accent1"/>
@@ -265,6 +266,7 @@
         </w:p>
         <w:p>
           <w:pPr>
+            <w:spacing w:line="360" w:lineRule="auto"/>
             <w:rPr>
               <w:rFonts w:asciiTheme="majorHAnsi" w:eastAsiaTheme="majorEastAsia" w:hAnsiTheme="majorHAnsi" w:cstheme="majorBidi"/>
               <w:spacing w:val="-10"/>
@@ -637,13 +639,12 @@
             <w:br w:type="page"/>
           </w:r>
         </w:p>
-        <w:bookmarkStart w:id="0" w:name="_GoBack" w:displacedByCustomXml="next"/>
-        <w:bookmarkEnd w:id="0" w:displacedByCustomXml="next"/>
       </w:sdtContent>
     </w:sdt>
     <w:p>
       <w:pPr>
         <w:pStyle w:val="Heading1"/>
+        <w:spacing w:line="360" w:lineRule="auto"/>
       </w:pPr>
       <w:r>
         <w:lastRenderedPageBreak/>
@@ -651,6 +652,9 @@
       </w:r>
     </w:p>
     <w:p>
+      <w:pPr>
+        <w:spacing w:line="360" w:lineRule="auto"/>
+      </w:pPr>
       <w:r>
         <w:t>Rust ( </w:t>
       </w:r>
@@ -743,6 +747,9 @@
       </w:r>
     </w:p>
     <w:p>
+      <w:pPr>
+        <w:spacing w:line="360" w:lineRule="auto"/>
+      </w:pPr>
       <w:r>
         <w:t>Lastly, through this project I hope to learn more about how databases work: learn how they are</w:t>
       </w:r>
@@ -756,17 +763,24 @@
     <w:p>
       <w:pPr>
         <w:pStyle w:val="Heading1"/>
+        <w:spacing w:line="360" w:lineRule="auto"/>
       </w:pPr>
       <w:r>
         <w:t>Project Specification</w:t>
       </w:r>
     </w:p>
     <w:p>
+      <w:pPr>
+        <w:spacing w:line="360" w:lineRule="auto"/>
+      </w:pPr>
       <w:r>
         <w:t>The goal is to make a server-run key-value database. A series of user stories describe how this should be done on a high level.</w:t>
       </w:r>
     </w:p>
     <w:p>
+      <w:pPr>
+        <w:spacing w:line="360" w:lineRule="auto"/>
+      </w:pPr>
       <w:r>
         <w:t xml:space="preserve">As a user I: </w:t>
       </w:r>
@@ -778,6 +792,7 @@
           <w:ilvl w:val="0"/>
           <w:numId w:val="8"/>
         </w:numPr>
+        <w:spacing w:line="360" w:lineRule="auto"/>
       </w:pPr>
       <w:r>
         <w:t>Would like to be able to connect to the database through the internet.</w:t>
@@ -790,6 +805,7 @@
           <w:ilvl w:val="0"/>
           <w:numId w:val="8"/>
         </w:numPr>
+        <w:spacing w:line="360" w:lineRule="auto"/>
       </w:pPr>
       <w:r>
         <w:t>Would like to be able to store values and assign them keys by typing commands such as “set ‘Name’ as ‘John’”.</w:t>
@@ -802,6 +818,7 @@
           <w:ilvl w:val="0"/>
           <w:numId w:val="8"/>
         </w:numPr>
+        <w:spacing w:line="360" w:lineRule="auto"/>
       </w:pPr>
       <w:r>
         <w:t>Would like to be able to delete and modify those values.</w:t>
@@ -814,6 +831,7 @@
           <w:ilvl w:val="0"/>
           <w:numId w:val="8"/>
         </w:numPr>
+        <w:spacing w:line="360" w:lineRule="auto"/>
       </w:pPr>
       <w:r>
         <w:t>Would like to be able to get a list of values and keys in the database.</w:t>
@@ -826,6 +844,7 @@
           <w:ilvl w:val="0"/>
           <w:numId w:val="8"/>
         </w:numPr>
+        <w:spacing w:line="360" w:lineRule="auto"/>
       </w:pPr>
       <w:r>
         <w:t>Would like the database to be shut down and rebooted without data being los</w:t>
@@ -844,6 +863,7 @@
           <w:ilvl w:val="0"/>
           <w:numId w:val="8"/>
         </w:numPr>
+        <w:spacing w:line="360" w:lineRule="auto"/>
       </w:pPr>
       <w:r>
         <w:t>Would like the database to have minimal if any data loss in the event of a crash.</w:t>
@@ -856,6 +876,7 @@
           <w:ilvl w:val="0"/>
           <w:numId w:val="8"/>
         </w:numPr>
+        <w:spacing w:line="360" w:lineRule="auto"/>
       </w:pPr>
       <w:r>
         <w:t>Would like other users to</w:t>
@@ -880,21 +901,21 @@
           <w:ilvl w:val="0"/>
           <w:numId w:val="8"/>
         </w:numPr>
+        <w:spacing w:line="360" w:lineRule="auto"/>
       </w:pPr>
       <w:r>
         <w:t>Would like to be able to access the database through the web i.e. through an API.</w:t>
       </w:r>
     </w:p>
-    <w:p/>
-    <w:p/>
-    <w:p/>
-    <w:p/>
-    <w:p/>
-    <w:p/>
-    <w:p/>
+    <w:p>
+      <w:pPr>
+        <w:spacing w:line="360" w:lineRule="auto"/>
+      </w:pPr>
+    </w:p>
     <w:p>
       <w:pPr>
         <w:pStyle w:val="Heading1"/>
+        <w:spacing w:line="360" w:lineRule="auto"/>
       </w:pPr>
       <w:r>
         <w:lastRenderedPageBreak/>
@@ -902,6 +923,9 @@
       </w:r>
     </w:p>
     <w:p>
+      <w:pPr>
+        <w:spacing w:line="360" w:lineRule="auto"/>
+      </w:pPr>
       <w:r>
         <w:t>My project plan is inspired by Agile development as it is split in 2-week chunks (they’re called sprint in Agile). There is a certain planes milestone to complete at the end of each fortnight.</w:t>
       </w:r>
@@ -927,6 +951,7 @@
           </w:tcPr>
           <w:p>
             <w:pPr>
+              <w:spacing w:line="360" w:lineRule="auto"/>
               <w:rPr>
                 <w:b/>
                 <w:bCs/>
@@ -948,6 +973,7 @@
           </w:tcPr>
           <w:p>
             <w:pPr>
+              <w:spacing w:line="360" w:lineRule="auto"/>
               <w:rPr>
                 <w:b/>
                 <w:bCs/>
@@ -976,6 +1002,9 @@
             <w:tcW w:w="4508" w:type="dxa"/>
           </w:tcPr>
           <w:p>
+            <w:pPr>
+              <w:spacing w:line="360" w:lineRule="auto"/>
+            </w:pPr>
             <w:r>
               <w:t>26/09/19</w:t>
             </w:r>
@@ -986,6 +1015,9 @@
             <w:tcW w:w="4508" w:type="dxa"/>
           </w:tcPr>
           <w:p>
+            <w:pPr>
+              <w:spacing w:line="360" w:lineRule="auto"/>
+            </w:pPr>
             <w:r>
               <w:t>Started project by reading about Rust</w:t>
             </w:r>
@@ -998,6 +1030,9 @@
             <w:tcW w:w="4508" w:type="dxa"/>
           </w:tcPr>
           <w:p>
+            <w:pPr>
+              <w:spacing w:line="360" w:lineRule="auto"/>
+            </w:pPr>
             <w:r>
               <w:t>10/10/19</w:t>
             </w:r>
@@ -1008,6 +1043,9 @@
             <w:tcW w:w="4508" w:type="dxa"/>
           </w:tcPr>
           <w:p>
+            <w:pPr>
+              <w:spacing w:line="360" w:lineRule="auto"/>
+            </w:pPr>
             <w:r>
               <w:t>Have a command line String manipulator program</w:t>
             </w:r>
@@ -1020,6 +1058,9 @@
             <w:tcW w:w="4508" w:type="dxa"/>
           </w:tcPr>
           <w:p>
+            <w:pPr>
+              <w:spacing w:line="360" w:lineRule="auto"/>
+            </w:pPr>
             <w:r>
               <w:t>24/10/19</w:t>
             </w:r>
@@ -1030,6 +1071,9 @@
             <w:tcW w:w="4508" w:type="dxa"/>
           </w:tcPr>
           <w:p>
+            <w:pPr>
+              <w:spacing w:line="360" w:lineRule="auto"/>
+            </w:pPr>
             <w:r>
               <w:t>Finish reading Rust book</w:t>
             </w:r>
@@ -1042,6 +1086,9 @@
             <w:tcW w:w="4508" w:type="dxa"/>
           </w:tcPr>
           <w:p>
+            <w:pPr>
+              <w:spacing w:line="360" w:lineRule="auto"/>
+            </w:pPr>
             <w:r>
               <w:t>07/11/19</w:t>
             </w:r>
@@ -1052,6 +1099,9 @@
             <w:tcW w:w="4508" w:type="dxa"/>
           </w:tcPr>
           <w:p>
+            <w:pPr>
+              <w:spacing w:line="360" w:lineRule="auto"/>
+            </w:pPr>
             <w:r>
               <w:t>Make a simple server that accepts Telnet requests</w:t>
             </w:r>
@@ -1064,6 +1114,9 @@
             <w:tcW w:w="4508" w:type="dxa"/>
           </w:tcPr>
           <w:p>
+            <w:pPr>
+              <w:spacing w:line="360" w:lineRule="auto"/>
+            </w:pPr>
             <w:r>
               <w:t>21/11/19</w:t>
             </w:r>
@@ -1074,6 +1127,9 @@
             <w:tcW w:w="4508" w:type="dxa"/>
           </w:tcPr>
           <w:p>
+            <w:pPr>
+              <w:spacing w:line="360" w:lineRule="auto"/>
+            </w:pPr>
             <w:r>
               <w:t>Have a server that has shared-state variables and have the first semester Project Report finished</w:t>
             </w:r>
@@ -1086,6 +1142,9 @@
             <w:tcW w:w="4508" w:type="dxa"/>
           </w:tcPr>
           <w:p>
+            <w:pPr>
+              <w:spacing w:line="360" w:lineRule="auto"/>
+            </w:pPr>
             <w:r>
               <w:t>25/11/19</w:t>
             </w:r>
@@ -1096,6 +1155,9 @@
             <w:tcW w:w="4508" w:type="dxa"/>
           </w:tcPr>
           <w:p>
+            <w:pPr>
+              <w:spacing w:line="360" w:lineRule="auto"/>
+            </w:pPr>
             <w:r>
               <w:rPr>
                 <w:b/>
@@ -1112,6 +1174,9 @@
             <w:tcW w:w="4508" w:type="dxa"/>
           </w:tcPr>
           <w:p>
+            <w:pPr>
+              <w:spacing w:line="360" w:lineRule="auto"/>
+            </w:pPr>
             <w:r>
               <w:t>05/12/19</w:t>
             </w:r>
@@ -1122,16 +1187,11 @@
             <w:tcW w:w="4508" w:type="dxa"/>
           </w:tcPr>
           <w:p>
+            <w:pPr>
+              <w:spacing w:line="360" w:lineRule="auto"/>
+            </w:pPr>
             <w:r>
-              <w:t xml:space="preserve">Have a simple database that uses a </w:t>
-            </w:r>
-            <w:proofErr w:type="spellStart"/>
-            <w:r>
-              <w:t>BTreeMap</w:t>
-            </w:r>
-            <w:proofErr w:type="spellEnd"/>
-            <w:r>
-              <w:t xml:space="preserve"> and has simple commands like get, set, delete.</w:t>
+              <w:t>Have a simple database that uses a BTreeMap and has simple commands like get, set, delete.</w:t>
             </w:r>
           </w:p>
         </w:tc>
@@ -1142,6 +1202,9 @@
             <w:tcW w:w="4508" w:type="dxa"/>
           </w:tcPr>
           <w:p>
+            <w:pPr>
+              <w:spacing w:line="360" w:lineRule="auto"/>
+            </w:pPr>
             <w:r>
               <w:t>19/12/19</w:t>
             </w:r>
@@ -1152,6 +1215,9 @@
             <w:tcW w:w="4508" w:type="dxa"/>
           </w:tcPr>
           <w:p>
+            <w:pPr>
+              <w:spacing w:line="360" w:lineRule="auto"/>
+            </w:pPr>
             <w:r>
               <w:t>Implement simple testing functionality for the above functions</w:t>
             </w:r>
@@ -1164,6 +1230,9 @@
             <w:tcW w:w="4508" w:type="dxa"/>
           </w:tcPr>
           <w:p>
+            <w:pPr>
+              <w:spacing w:line="360" w:lineRule="auto"/>
+            </w:pPr>
             <w:r>
               <w:t>02/01/20</w:t>
             </w:r>
@@ -1174,6 +1243,9 @@
             <w:tcW w:w="4508" w:type="dxa"/>
           </w:tcPr>
           <w:p>
+            <w:pPr>
+              <w:spacing w:line="360" w:lineRule="auto"/>
+            </w:pPr>
             <w:r>
               <w:t>Christmas holiday</w:t>
             </w:r>
@@ -1186,6 +1258,9 @@
             <w:tcW w:w="4508" w:type="dxa"/>
           </w:tcPr>
           <w:p>
+            <w:pPr>
+              <w:spacing w:line="360" w:lineRule="auto"/>
+            </w:pPr>
             <w:r>
               <w:t>16/01/20</w:t>
             </w:r>
@@ -1196,6 +1271,9 @@
             <w:tcW w:w="4508" w:type="dxa"/>
           </w:tcPr>
           <w:p>
+            <w:pPr>
+              <w:spacing w:line="360" w:lineRule="auto"/>
+            </w:pPr>
             <w:r>
               <w:t xml:space="preserve">Add </w:t>
             </w:r>
@@ -1221,6 +1299,9 @@
             <w:tcW w:w="4508" w:type="dxa"/>
           </w:tcPr>
           <w:p>
+            <w:pPr>
+              <w:spacing w:line="360" w:lineRule="auto"/>
+            </w:pPr>
             <w:r>
               <w:t>30/01/20</w:t>
             </w:r>
@@ -1231,6 +1312,9 @@
             <w:tcW w:w="4508" w:type="dxa"/>
           </w:tcPr>
           <w:p>
+            <w:pPr>
+              <w:spacing w:line="360" w:lineRule="auto"/>
+            </w:pPr>
             <w:r>
               <w:t>Add crash recovery mechanism</w:t>
             </w:r>
@@ -1243,6 +1327,9 @@
             <w:tcW w:w="4508" w:type="dxa"/>
           </w:tcPr>
           <w:p>
+            <w:pPr>
+              <w:spacing w:line="360" w:lineRule="auto"/>
+            </w:pPr>
             <w:r>
               <w:t>13/02/20</w:t>
             </w:r>
@@ -1253,6 +1340,9 @@
             <w:tcW w:w="4508" w:type="dxa"/>
           </w:tcPr>
           <w:p>
+            <w:pPr>
+              <w:spacing w:line="360" w:lineRule="auto"/>
+            </w:pPr>
             <w:r>
               <w:t>Implement more testing for the new functions</w:t>
             </w:r>
@@ -1265,6 +1355,9 @@
             <w:tcW w:w="4508" w:type="dxa"/>
           </w:tcPr>
           <w:p>
+            <w:pPr>
+              <w:spacing w:line="360" w:lineRule="auto"/>
+            </w:pPr>
             <w:r>
               <w:t>27/02/20</w:t>
             </w:r>
@@ -1275,6 +1368,9 @@
             <w:tcW w:w="4508" w:type="dxa"/>
           </w:tcPr>
           <w:p>
+            <w:pPr>
+              <w:spacing w:line="360" w:lineRule="auto"/>
+            </w:pPr>
             <w:r>
               <w:t>Implement a web API</w:t>
             </w:r>
@@ -1287,6 +1383,9 @@
             <w:tcW w:w="4508" w:type="dxa"/>
           </w:tcPr>
           <w:p>
+            <w:pPr>
+              <w:spacing w:line="360" w:lineRule="auto"/>
+            </w:pPr>
             <w:r>
               <w:t>12/03/20</w:t>
             </w:r>
@@ -1297,16 +1396,25 @@
             <w:tcW w:w="4508" w:type="dxa"/>
           </w:tcPr>
           <w:p>
+            <w:pPr>
+              <w:spacing w:line="360" w:lineRule="auto"/>
+            </w:pPr>
             <w:r>
               <w:t>Implementation is satisfactory by this time</w:t>
             </w:r>
           </w:p>
           <w:p>
+            <w:pPr>
+              <w:spacing w:line="360" w:lineRule="auto"/>
+            </w:pPr>
             <w:r>
               <w:t>Work on Final Project Report</w:t>
             </w:r>
           </w:p>
           <w:p>
+            <w:pPr>
+              <w:spacing w:line="360" w:lineRule="auto"/>
+            </w:pPr>
             <w:r>
               <w:t>Optimize code</w:t>
             </w:r>
@@ -1319,6 +1427,9 @@
             <w:tcW w:w="4508" w:type="dxa"/>
           </w:tcPr>
           <w:p>
+            <w:pPr>
+              <w:spacing w:line="360" w:lineRule="auto"/>
+            </w:pPr>
             <w:r>
               <w:t>26/03/20</w:t>
             </w:r>
@@ -1329,6 +1440,9 @@
             <w:tcW w:w="4508" w:type="dxa"/>
           </w:tcPr>
           <w:p>
+            <w:pPr>
+              <w:spacing w:line="360" w:lineRule="auto"/>
+            </w:pPr>
             <w:r>
               <w:t>Have project implementation and report finished</w:t>
             </w:r>
@@ -1341,6 +1455,9 @@
             <w:tcW w:w="4508" w:type="dxa"/>
           </w:tcPr>
           <w:p>
+            <w:pPr>
+              <w:spacing w:line="360" w:lineRule="auto"/>
+            </w:pPr>
             <w:r>
               <w:t>30/03/20</w:t>
             </w:r>
@@ -1352,6 +1469,7 @@
           </w:tcPr>
           <w:p>
             <w:pPr>
+              <w:spacing w:line="360" w:lineRule="auto"/>
               <w:rPr>
                 <w:b/>
                 <w:bCs/>
@@ -1369,20 +1487,31 @@
       </w:tr>
     </w:tbl>
     <w:p>
+      <w:pPr>
+        <w:spacing w:line="360" w:lineRule="auto"/>
+      </w:pPr>
       <w:r>
         <w:br/>
-        <w:t>I believe this plan to be slightly on the conservative side but still quite realistic. As I work on my project, I may finish some tasks earlier which would allow me to improve my implementation further.</w:t>
+        <w:t xml:space="preserve">I believe this plan to be slightly on the conservative side but still quite realistic. As I work on my </w:t>
+      </w:r>
+      <w:r>
+        <w:lastRenderedPageBreak/>
+        <w:t>project, I may finish some tasks earlier which would allow me to improve my implementation further.</w:t>
       </w:r>
     </w:p>
     <w:p>
       <w:pPr>
         <w:pStyle w:val="Heading1"/>
+        <w:spacing w:line="360" w:lineRule="auto"/>
       </w:pPr>
       <w:r>
         <w:t>Development Methodology</w:t>
       </w:r>
     </w:p>
     <w:p>
+      <w:pPr>
+        <w:spacing w:line="360" w:lineRule="auto"/>
+      </w:pPr>
       <w:r>
         <w:t>The development methodology works through simple steps or milestones to achieve as much progress in the time allocated to produce the project, the steps that I decided upon with the help of my supervisor are as follows:</w:t>
       </w:r>
@@ -1394,6 +1523,7 @@
           <w:ilvl w:val="0"/>
           <w:numId w:val="7"/>
         </w:numPr>
+        <w:spacing w:line="360" w:lineRule="auto"/>
       </w:pPr>
       <w:r>
         <w:t>Learn Rust Basics</w:t>
@@ -1406,6 +1536,7 @@
           <w:ilvl w:val="1"/>
           <w:numId w:val="7"/>
         </w:numPr>
+        <w:spacing w:line="360" w:lineRule="auto"/>
       </w:pPr>
       <w:r>
         <w:t>Learn about data structures</w:t>
@@ -1418,6 +1549,7 @@
           <w:ilvl w:val="1"/>
           <w:numId w:val="7"/>
         </w:numPr>
+        <w:spacing w:line="360" w:lineRule="auto"/>
       </w:pPr>
       <w:r>
         <w:t>Implement a command line String Manipulator</w:t>
@@ -1430,6 +1562,7 @@
           <w:ilvl w:val="1"/>
           <w:numId w:val="7"/>
         </w:numPr>
+        <w:spacing w:line="360" w:lineRule="auto"/>
       </w:pPr>
       <w:r>
         <w:t xml:space="preserve">Learn about Object Orientation </w:t>
@@ -1442,6 +1575,7 @@
           <w:ilvl w:val="1"/>
           <w:numId w:val="7"/>
         </w:numPr>
+        <w:spacing w:line="360" w:lineRule="auto"/>
       </w:pPr>
       <w:r>
         <w:t>Learn about Traits &amp; Guidelines</w:t>
@@ -1454,6 +1588,7 @@
           <w:ilvl w:val="1"/>
           <w:numId w:val="7"/>
         </w:numPr>
+        <w:spacing w:line="360" w:lineRule="auto"/>
       </w:pPr>
       <w:r>
         <w:t>Learn about Concurrency Mechanisms</w:t>
@@ -1466,6 +1601,7 @@
           <w:ilvl w:val="0"/>
           <w:numId w:val="7"/>
         </w:numPr>
+        <w:spacing w:line="360" w:lineRule="auto"/>
       </w:pPr>
       <w:r>
         <w:t>Learn about asynchronicity</w:t>
@@ -1478,9 +1614,9 @@
           <w:ilvl w:val="1"/>
           <w:numId w:val="7"/>
         </w:numPr>
-      </w:pPr>
-      <w:r>
-        <w:lastRenderedPageBreak/>
+        <w:spacing w:line="360" w:lineRule="auto"/>
+      </w:pPr>
+      <w:r>
         <w:t>Learn about Rust’s Tokio Library</w:t>
       </w:r>
     </w:p>
@@ -1491,6 +1627,7 @@
           <w:ilvl w:val="1"/>
           <w:numId w:val="7"/>
         </w:numPr>
+        <w:spacing w:line="360" w:lineRule="auto"/>
       </w:pPr>
       <w:r>
         <w:t>Implement a Simple Server</w:t>
@@ -1503,6 +1640,7 @@
           <w:ilvl w:val="1"/>
           <w:numId w:val="7"/>
         </w:numPr>
+        <w:spacing w:line="360" w:lineRule="auto"/>
       </w:pPr>
       <w:r>
         <w:t>Expand the server to accept multiple concurrent connections</w:t>
@@ -1515,6 +1653,7 @@
           <w:ilvl w:val="1"/>
           <w:numId w:val="7"/>
         </w:numPr>
+        <w:spacing w:line="360" w:lineRule="auto"/>
       </w:pPr>
       <w:r>
         <w:t>Tie-in with Concurrency Mechanisms by implementing shared state variables</w:t>
@@ -1527,6 +1666,7 @@
           <w:ilvl w:val="0"/>
           <w:numId w:val="7"/>
         </w:numPr>
+        <w:spacing w:line="360" w:lineRule="auto"/>
       </w:pPr>
       <w:r>
         <w:t>Learn about database design &amp; implement a database</w:t>
@@ -1539,6 +1679,7 @@
           <w:ilvl w:val="1"/>
           <w:numId w:val="7"/>
         </w:numPr>
+        <w:spacing w:line="360" w:lineRule="auto"/>
       </w:pPr>
       <w:r>
         <w:t>Study different databases, concepts and important keywords</w:t>
@@ -1551,6 +1692,7 @@
           <w:ilvl w:val="1"/>
           <w:numId w:val="7"/>
         </w:numPr>
+        <w:spacing w:line="360" w:lineRule="auto"/>
       </w:pPr>
       <w:r>
         <w:t xml:space="preserve"> Implement a simple key-value storage system into the server made at 2.d.</w:t>
@@ -1563,6 +1705,7 @@
           <w:ilvl w:val="0"/>
           <w:numId w:val="7"/>
         </w:numPr>
+        <w:spacing w:line="360" w:lineRule="auto"/>
       </w:pPr>
       <w:r>
         <w:t>Improve the database</w:t>
@@ -1575,6 +1718,7 @@
           <w:ilvl w:val="1"/>
           <w:numId w:val="7"/>
         </w:numPr>
+        <w:spacing w:line="360" w:lineRule="auto"/>
       </w:pPr>
       <w:r>
         <w:t>Add different operations to the database</w:t>
@@ -1587,6 +1731,7 @@
           <w:ilvl w:val="1"/>
           <w:numId w:val="7"/>
         </w:numPr>
+        <w:spacing w:line="360" w:lineRule="auto"/>
       </w:pPr>
       <w:r>
         <w:t>Add logging to files</w:t>
@@ -1599,6 +1744,7 @@
           <w:ilvl w:val="1"/>
           <w:numId w:val="7"/>
         </w:numPr>
+        <w:spacing w:line="360" w:lineRule="auto"/>
       </w:pPr>
       <w:r>
         <w:t>Add writing to disk</w:t>
@@ -1611,6 +1757,7 @@
           <w:ilvl w:val="1"/>
           <w:numId w:val="7"/>
         </w:numPr>
+        <w:spacing w:line="360" w:lineRule="auto"/>
       </w:pPr>
       <w:r>
         <w:t>Add crash recovery</w:t>
@@ -1623,6 +1770,7 @@
           <w:ilvl w:val="0"/>
           <w:numId w:val="7"/>
         </w:numPr>
+        <w:spacing w:line="360" w:lineRule="auto"/>
       </w:pPr>
       <w:r>
         <w:t>Bonus elements</w:t>
@@ -1635,6 +1783,7 @@
           <w:ilvl w:val="1"/>
           <w:numId w:val="7"/>
         </w:numPr>
+        <w:spacing w:line="360" w:lineRule="auto"/>
       </w:pPr>
       <w:r>
         <w:t>Add operation chaining</w:t>
@@ -1644,30 +1793,30 @@
       </w:r>
     </w:p>
     <w:p>
+      <w:pPr>
+        <w:spacing w:line="360" w:lineRule="auto"/>
+      </w:pPr>
       <w:r>
         <w:t>The steps laid out above are but guidelines only. As I have already discovered, some of the steps can be done before others depending on what I find and how my development goes.</w:t>
       </w:r>
       <w:r>
-        <w:t xml:space="preserve"> Lastly, if the implementation of </w:t>
-      </w:r>
-      <w:proofErr w:type="gramStart"/>
-      <w:r>
-        <w:t>all of</w:t>
-      </w:r>
-      <w:proofErr w:type="gramEnd"/>
-      <w:r>
-        <w:t xml:space="preserve"> the above is completed successfully, I could take on the challenge of making a relational type of database.</w:t>
+        <w:t xml:space="preserve"> Lastly, if the implementation of all of the above is completed successfully, I could take on the challenge of making a relational type of database.</w:t>
       </w:r>
     </w:p>
     <w:p>
       <w:pPr>
         <w:pStyle w:val="Heading1"/>
-      </w:pPr>
-      <w:r>
+        <w:spacing w:line="360" w:lineRule="auto"/>
+      </w:pPr>
+      <w:r>
+        <w:lastRenderedPageBreak/>
         <w:t>Testing</w:t>
       </w:r>
     </w:p>
     <w:p>
+      <w:pPr>
+        <w:spacing w:line="360" w:lineRule="auto"/>
+      </w:pPr>
       <w:r>
         <w:t>Initially</w:t>
       </w:r>
@@ -1696,6 +1845,7 @@
     <w:p>
       <w:pPr>
         <w:pStyle w:val="Heading1"/>
+        <w:spacing w:line="360" w:lineRule="auto"/>
       </w:pPr>
       <w:r>
         <w:t xml:space="preserve">Project </w:t>
@@ -1707,23 +1857,22 @@
     <w:p>
       <w:pPr>
         <w:pStyle w:val="Heading2"/>
+        <w:spacing w:line="360" w:lineRule="auto"/>
       </w:pPr>
       <w:r>
         <w:t>Part I: Learning Rust</w:t>
       </w:r>
     </w:p>
     <w:p>
+      <w:pPr>
+        <w:spacing w:line="360" w:lineRule="auto"/>
+      </w:pPr>
       <w:r>
         <w:t xml:space="preserve">My initial reflex was to find resources for learning Rust in the university library. I was successful since I found the book: </w:t>
       </w:r>
       <w:r>
-        <w:t xml:space="preserve">“Beginning Rust” by Carlo </w:t>
-      </w:r>
-      <w:proofErr w:type="spellStart"/>
-      <w:r>
-        <w:t>Milanesi</w:t>
-      </w:r>
-      <w:proofErr w:type="spellEnd"/>
+        <w:t>“Beginning Rust” by Carlo Milanesi</w:t>
+      </w:r>
       <w:r>
         <w:t xml:space="preserve"> </w:t>
       </w:r>
@@ -1755,6 +1904,7 @@
           <w:ilvl w:val="0"/>
           <w:numId w:val="2"/>
         </w:numPr>
+        <w:spacing w:line="360" w:lineRule="auto"/>
       </w:pPr>
       <w:r>
         <w:t>Remove a character from a String</w:t>
@@ -1767,6 +1917,7 @@
           <w:ilvl w:val="0"/>
           <w:numId w:val="2"/>
         </w:numPr>
+        <w:spacing w:line="360" w:lineRule="auto"/>
       </w:pPr>
       <w:r>
         <w:t>Turn the entire String into uppercase</w:t>
@@ -1779,6 +1930,7 @@
           <w:ilvl w:val="0"/>
           <w:numId w:val="2"/>
         </w:numPr>
+        <w:spacing w:line="360" w:lineRule="auto"/>
       </w:pPr>
       <w:r>
         <w:t>Change the case (upper</w:t>
@@ -1803,12 +1955,16 @@
           <w:ilvl w:val="0"/>
           <w:numId w:val="2"/>
         </w:numPr>
+        <w:spacing w:line="360" w:lineRule="auto"/>
       </w:pPr>
       <w:r>
         <w:t>Split the text by some character or sequence of characters</w:t>
       </w:r>
     </w:p>
     <w:p>
+      <w:pPr>
+        <w:spacing w:line="360" w:lineRule="auto"/>
+      </w:pPr>
       <w:r>
         <w:t>Then, the program would ask the user to input a String and depending on the option that was chosen, it would prompt the user for a character or an option to choose from e.g. when changing case, what the desired case is.</w:t>
       </w:r>
@@ -1836,6 +1992,7 @@
     <w:p>
       <w:pPr>
         <w:keepNext/>
+        <w:spacing w:line="360" w:lineRule="auto"/>
         <w:jc w:val="center"/>
       </w:pPr>
       <w:r>
@@ -1997,8 +2154,8 @@
           </mc:Fallback>
         </mc:AlternateContent>
       </w:r>
-      <w:bookmarkStart w:id="1" w:name="_MON_1635078376"/>
-      <w:bookmarkEnd w:id="1"/>
+      <w:bookmarkStart w:id="0" w:name="_MON_1635078376"/>
+      <w:bookmarkEnd w:id="0"/>
       <w:r>
         <w:object w:dxaOrig="9026" w:dyaOrig="6352" w14:anchorId="11FDE486">
           <v:shapetype id="_x0000_t75" coordsize="21600,21600" o:spt="75" o:preferrelative="t" path="m@4@5l@4@11@9@11@9@5xe" filled="f" stroked="f">
@@ -2023,37 +2180,64 @@
           <v:shape id="_x0000_i1025" type="#_x0000_t75" style="width:420pt;height:291.75pt" o:ole="">
             <v:imagedata r:id="rId12" o:title="" cropbottom="5231f" cropright="4572f"/>
           </v:shape>
-          <o:OLEObject Type="Embed" ProgID="Word.OpenDocumentText.12" ShapeID="_x0000_i1025" DrawAspect="Content" ObjectID="_1645543604" r:id="rId13"/>
+          <o:OLEObject Type="Embed" ProgID="Word.OpenDocumentText.12" ShapeID="_x0000_i1025" DrawAspect="Content" ObjectID="_1645803969" r:id="rId13"/>
         </w:object>
       </w:r>
     </w:p>
     <w:p>
       <w:pPr>
         <w:pStyle w:val="Caption"/>
+        <w:spacing w:line="360" w:lineRule="auto"/>
         <w:jc w:val="center"/>
       </w:pPr>
       <w:r>
         <w:t xml:space="preserve">Snippet </w:t>
       </w:r>
-      <w:fldSimple w:instr=" STYLEREF 1 \s ">
-        <w:r>
-          <w:rPr>
-            <w:noProof/>
-          </w:rPr>
-          <w:t>0</w:t>
-        </w:r>
-      </w:fldSimple>
+      <w:r>
+        <w:fldChar w:fldCharType="begin"/>
+      </w:r>
+      <w:r>
+        <w:instrText xml:space="preserve"> STYLEREF 1 \s </w:instrText>
+      </w:r>
+      <w:r>
+        <w:fldChar w:fldCharType="separate"/>
+      </w:r>
+      <w:r>
+        <w:rPr>
+          <w:noProof/>
+        </w:rPr>
+        <w:t>0</w:t>
+      </w:r>
+      <w:r>
+        <w:rPr>
+          <w:noProof/>
+        </w:rPr>
+        <w:fldChar w:fldCharType="end"/>
+      </w:r>
       <w:r>
         <w:noBreakHyphen/>
       </w:r>
-      <w:fldSimple w:instr=" SEQ Snippet \* ARABIC \s 1 ">
-        <w:r>
-          <w:rPr>
-            <w:noProof/>
-          </w:rPr>
-          <w:t>1</w:t>
-        </w:r>
-      </w:fldSimple>
+      <w:r>
+        <w:fldChar w:fldCharType="begin"/>
+      </w:r>
+      <w:r>
+        <w:instrText xml:space="preserve"> SEQ Snippet \* ARABIC \s 1 </w:instrText>
+      </w:r>
+      <w:r>
+        <w:fldChar w:fldCharType="separate"/>
+      </w:r>
+      <w:r>
+        <w:rPr>
+          <w:noProof/>
+        </w:rPr>
+        <w:t>1</w:t>
+      </w:r>
+      <w:r>
+        <w:rPr>
+          <w:noProof/>
+        </w:rPr>
+        <w:fldChar w:fldCharType="end"/>
+      </w:r>
       <w:r>
         <w:t>: Function to remove a character from a String</w:t>
       </w:r>
@@ -2061,6 +2245,7 @@
     <w:p>
       <w:pPr>
         <w:keepNext/>
+        <w:spacing w:line="360" w:lineRule="auto"/>
         <w:jc w:val="center"/>
       </w:pPr>
       <w:r>
@@ -2217,49 +2402,79 @@
           </mc:Fallback>
         </mc:AlternateContent>
       </w:r>
-      <w:bookmarkStart w:id="2" w:name="_MON_1635078503"/>
-      <w:bookmarkEnd w:id="2"/>
+      <w:bookmarkStart w:id="1" w:name="_MON_1635078503"/>
+      <w:bookmarkEnd w:id="1"/>
       <w:r>
         <w:object w:dxaOrig="9026" w:dyaOrig="4688" w14:anchorId="1262D5F2">
           <v:shape id="_x0000_i1026" type="#_x0000_t75" style="width:436.5pt;height:210.75pt" o:ole="">
             <v:imagedata r:id="rId14" o:title="" cropbottom="6700f" cropright="2177f"/>
           </v:shape>
-          <o:OLEObject Type="Embed" ProgID="Word.OpenDocumentText.12" ShapeID="_x0000_i1026" DrawAspect="Content" ObjectID="_1645543605" r:id="rId15"/>
+          <o:OLEObject Type="Embed" ProgID="Word.OpenDocumentText.12" ShapeID="_x0000_i1026" DrawAspect="Content" ObjectID="_1645803970" r:id="rId15"/>
         </w:object>
       </w:r>
     </w:p>
     <w:p>
       <w:pPr>
         <w:pStyle w:val="Caption"/>
+        <w:spacing w:line="360" w:lineRule="auto"/>
         <w:jc w:val="center"/>
       </w:pPr>
       <w:r>
         <w:t xml:space="preserve">Snippet </w:t>
       </w:r>
-      <w:fldSimple w:instr=" STYLEREF 1 \s ">
-        <w:r>
-          <w:rPr>
-            <w:noProof/>
-          </w:rPr>
-          <w:t>0</w:t>
-        </w:r>
-      </w:fldSimple>
+      <w:r>
+        <w:fldChar w:fldCharType="begin"/>
+      </w:r>
+      <w:r>
+        <w:instrText xml:space="preserve"> STYLEREF 1 \s </w:instrText>
+      </w:r>
+      <w:r>
+        <w:fldChar w:fldCharType="separate"/>
+      </w:r>
+      <w:r>
+        <w:rPr>
+          <w:noProof/>
+        </w:rPr>
+        <w:t>0</w:t>
+      </w:r>
+      <w:r>
+        <w:rPr>
+          <w:noProof/>
+        </w:rPr>
+        <w:fldChar w:fldCharType="end"/>
+      </w:r>
       <w:r>
         <w:noBreakHyphen/>
       </w:r>
-      <w:fldSimple w:instr=" SEQ Snippet \* ARABIC \s 1 ">
-        <w:r>
-          <w:rPr>
-            <w:noProof/>
-          </w:rPr>
-          <w:t>2</w:t>
-        </w:r>
-      </w:fldSimple>
+      <w:r>
+        <w:fldChar w:fldCharType="begin"/>
+      </w:r>
+      <w:r>
+        <w:instrText xml:space="preserve"> SEQ Snippet \* ARABIC \s 1 </w:instrText>
+      </w:r>
+      <w:r>
+        <w:fldChar w:fldCharType="separate"/>
+      </w:r>
+      <w:r>
+        <w:rPr>
+          <w:noProof/>
+        </w:rPr>
+        <w:t>2</w:t>
+      </w:r>
+      <w:r>
+        <w:rPr>
+          <w:noProof/>
+        </w:rPr>
+        <w:fldChar w:fldCharType="end"/>
+      </w:r>
       <w:r>
         <w:t>: Saving to the file system</w:t>
       </w:r>
     </w:p>
     <w:p>
+      <w:pPr>
+        <w:spacing w:line="360" w:lineRule="auto"/>
+      </w:pPr>
       <w:r>
         <w:t xml:space="preserve">Over the next couple of weeks, I finished reading the book. The last couple of chapters explained the concept of borrowing and Lifetimes. I was still confused after reading the book, so I looked for more information online. Among what I found, </w:t>
       </w:r>
@@ -2297,12 +2512,18 @@
         <w:t xml:space="preserve">. </w:t>
       </w:r>
       <w:r>
-        <w:t>The video helped me understand better why the usage &amp; implementation of Lifetimes is required. It also helped me understand the syntax better. Unfortunately, at this point I still felt it wasn’t something I would understand properly unless I put it into practice myself.</w:t>
-      </w:r>
-    </w:p>
-    <w:p>
+        <w:t xml:space="preserve">The video helped me understand better why the usage &amp; implementation of Lifetimes is required. It also helped me </w:t>
+      </w:r>
       <w:r>
         <w:lastRenderedPageBreak/>
+        <w:t>understand the syntax better. Unfortunately, at this point I still felt it wasn’t something I would understand properly unless I put it into practice myself.</w:t>
+      </w:r>
+    </w:p>
+    <w:p>
+      <w:pPr>
+        <w:spacing w:line="360" w:lineRule="auto"/>
+      </w:pPr>
+      <w:r>
         <w:t xml:space="preserve">I decided to put the research into Lifetimes on hold as I had agreed with my supervisor that I would aim to produce a simple server by our next meeting. So, I started learning about the I/O libraries in Rust and then came across </w:t>
       </w:r>
       <w:r>
@@ -2351,6 +2572,7 @@
     <w:p>
       <w:pPr>
         <w:keepNext/>
+        <w:spacing w:line="360" w:lineRule="auto"/>
         <w:jc w:val="center"/>
       </w:pPr>
       <w:r>
@@ -2513,49 +2735,79 @@
           </mc:Fallback>
         </mc:AlternateContent>
       </w:r>
-      <w:bookmarkStart w:id="3" w:name="_MON_1635078739"/>
-      <w:bookmarkEnd w:id="3"/>
+      <w:bookmarkStart w:id="2" w:name="_MON_1635078739"/>
+      <w:bookmarkEnd w:id="2"/>
       <w:r>
         <w:object w:dxaOrig="9026" w:dyaOrig="3468" w14:anchorId="78AC4A35">
           <v:shape id="_x0000_i1027" type="#_x0000_t75" style="width:424.5pt;height:149.25pt" o:ole="">
             <v:imagedata r:id="rId16" o:title="" cropbottom="9079f" cropright="3919f"/>
           </v:shape>
-          <o:OLEObject Type="Embed" ProgID="Word.OpenDocumentText.12" ShapeID="_x0000_i1027" DrawAspect="Content" ObjectID="_1645543606" r:id="rId17"/>
+          <o:OLEObject Type="Embed" ProgID="Word.OpenDocumentText.12" ShapeID="_x0000_i1027" DrawAspect="Content" ObjectID="_1645803971" r:id="rId17"/>
         </w:object>
       </w:r>
     </w:p>
     <w:p>
       <w:pPr>
         <w:pStyle w:val="Caption"/>
+        <w:spacing w:line="360" w:lineRule="auto"/>
         <w:jc w:val="center"/>
       </w:pPr>
       <w:r>
         <w:t xml:space="preserve">Snippet </w:t>
       </w:r>
-      <w:fldSimple w:instr=" STYLEREF 1 \s ">
-        <w:r>
-          <w:rPr>
-            <w:noProof/>
-          </w:rPr>
-          <w:t>0</w:t>
-        </w:r>
-      </w:fldSimple>
+      <w:r>
+        <w:fldChar w:fldCharType="begin"/>
+      </w:r>
+      <w:r>
+        <w:instrText xml:space="preserve"> STYLEREF 1 \s </w:instrText>
+      </w:r>
+      <w:r>
+        <w:fldChar w:fldCharType="separate"/>
+      </w:r>
+      <w:r>
+        <w:rPr>
+          <w:noProof/>
+        </w:rPr>
+        <w:t>0</w:t>
+      </w:r>
+      <w:r>
+        <w:rPr>
+          <w:noProof/>
+        </w:rPr>
+        <w:fldChar w:fldCharType="end"/>
+      </w:r>
       <w:r>
         <w:noBreakHyphen/>
       </w:r>
-      <w:fldSimple w:instr=" SEQ Snippet \* ARABIC \s 1 ">
-        <w:r>
-          <w:rPr>
-            <w:noProof/>
-          </w:rPr>
-          <w:t>3</w:t>
-        </w:r>
-      </w:fldSimple>
+      <w:r>
+        <w:fldChar w:fldCharType="begin"/>
+      </w:r>
+      <w:r>
+        <w:instrText xml:space="preserve"> SEQ Snippet \* ARABIC \s 1 </w:instrText>
+      </w:r>
+      <w:r>
+        <w:fldChar w:fldCharType="separate"/>
+      </w:r>
+      <w:r>
+        <w:rPr>
+          <w:noProof/>
+        </w:rPr>
+        <w:t>3</w:t>
+      </w:r>
+      <w:r>
+        <w:rPr>
+          <w:noProof/>
+        </w:rPr>
+        <w:fldChar w:fldCharType="end"/>
+      </w:r>
       <w:r>
         <w:t>: The part of the program that echoes back characters by using the copy function from the Tokio library</w:t>
       </w:r>
     </w:p>
     <w:p>
+      <w:pPr>
+        <w:spacing w:line="360" w:lineRule="auto"/>
+      </w:pPr>
       <w:r>
         <w:t xml:space="preserve">After a bit of </w:t>
       </w:r>
@@ -2602,11 +2854,12 @@
         <w:t xml:space="preserve"> that would only send back “h” if one pressed the Enter key. Therefore, unlike my previous version, now a user could type “hello” then the Enter key and get “hello” back.</w:t>
       </w:r>
     </w:p>
-    <w:bookmarkStart w:id="4" w:name="_MON_1635078906"/>
-    <w:bookmarkEnd w:id="4"/>
+    <w:bookmarkStart w:id="3" w:name="_MON_1635078906"/>
+    <w:bookmarkEnd w:id="3"/>
     <w:p>
       <w:pPr>
         <w:keepNext/>
+        <w:spacing w:line="360" w:lineRule="auto"/>
         <w:jc w:val="center"/>
       </w:pPr>
       <w:r>
@@ -2614,37 +2867,64 @@
           <v:shape id="_x0000_i1028" type="#_x0000_t75" style="width:414.75pt;height:76.5pt" o:ole="">
             <v:imagedata r:id="rId18" o:title="" cropbottom="15650f" cropright="5334f"/>
           </v:shape>
-          <o:OLEObject Type="Embed" ProgID="Word.OpenDocumentText.12" ShapeID="_x0000_i1028" DrawAspect="Content" ObjectID="_1645543607" r:id="rId19"/>
+          <o:OLEObject Type="Embed" ProgID="Word.OpenDocumentText.12" ShapeID="_x0000_i1028" DrawAspect="Content" ObjectID="_1645803972" r:id="rId19"/>
         </w:object>
       </w:r>
     </w:p>
     <w:p>
       <w:pPr>
         <w:pStyle w:val="Caption"/>
+        <w:spacing w:line="360" w:lineRule="auto"/>
         <w:jc w:val="center"/>
       </w:pPr>
       <w:r>
         <w:t xml:space="preserve">Snippet </w:t>
       </w:r>
-      <w:fldSimple w:instr=" STYLEREF 1 \s ">
-        <w:r>
-          <w:rPr>
-            <w:noProof/>
-          </w:rPr>
-          <w:t>0</w:t>
-        </w:r>
-      </w:fldSimple>
+      <w:r>
+        <w:fldChar w:fldCharType="begin"/>
+      </w:r>
+      <w:r>
+        <w:instrText xml:space="preserve"> STYLEREF 1 \s </w:instrText>
+      </w:r>
+      <w:r>
+        <w:fldChar w:fldCharType="separate"/>
+      </w:r>
+      <w:r>
+        <w:rPr>
+          <w:noProof/>
+        </w:rPr>
+        <w:t>0</w:t>
+      </w:r>
+      <w:r>
+        <w:rPr>
+          <w:noProof/>
+        </w:rPr>
+        <w:fldChar w:fldCharType="end"/>
+      </w:r>
       <w:r>
         <w:noBreakHyphen/>
       </w:r>
-      <w:fldSimple w:instr=" SEQ Snippet \* ARABIC \s 1 ">
-        <w:r>
-          <w:rPr>
-            <w:noProof/>
-          </w:rPr>
-          <w:t>4</w:t>
-        </w:r>
-      </w:fldSimple>
+      <w:r>
+        <w:fldChar w:fldCharType="begin"/>
+      </w:r>
+      <w:r>
+        <w:instrText xml:space="preserve"> SEQ Snippet \* ARABIC \s 1 </w:instrText>
+      </w:r>
+      <w:r>
+        <w:fldChar w:fldCharType="separate"/>
+      </w:r>
+      <w:r>
+        <w:rPr>
+          <w:noProof/>
+        </w:rPr>
+        <w:t>4</w:t>
+      </w:r>
+      <w:r>
+        <w:rPr>
+          <w:noProof/>
+        </w:rPr>
+        <w:fldChar w:fldCharType="end"/>
+      </w:r>
       <w:r>
         <w:t>: The only changes to be made compared to the previous Snippet, notice the use of the LinesCodec</w:t>
       </w:r>
@@ -2653,6 +2933,9 @@
       </w:r>
     </w:p>
     <w:p>
+      <w:pPr>
+        <w:spacing w:line="360" w:lineRule="auto"/>
+      </w:pPr>
       <w:r>
         <w:t xml:space="preserve">I was still feeling a bit confused about how Tokio worked, especially when it came to its asynchronous logic. So, in the hopes to get more knowledgeable about Tokio, I came across </w:t>
       </w:r>
@@ -2709,8 +2992,10 @@
       </w:r>
     </w:p>
     <w:p>
-      <w:r>
-        <w:lastRenderedPageBreak/>
+      <w:pPr>
+        <w:spacing w:line="360" w:lineRule="auto"/>
+      </w:pPr>
+      <w:r>
         <w:t xml:space="preserve">At my next meeting with my supervisor I presented to him the progress I had made and the programs I had developed. We agreed that the next step for me to take would be for me to implement a server that keeps the same state between sockets i.e. clients. For example, that one connected client can increase the value of a variable and that another client </w:t>
       </w:r>
       <w:r>
@@ -2721,6 +3006,9 @@
       </w:r>
     </w:p>
     <w:p>
+      <w:pPr>
+        <w:spacing w:line="360" w:lineRule="auto"/>
+      </w:pPr>
       <w:r>
         <w:t xml:space="preserve">After some Googling, I came across </w:t>
       </w:r>
@@ -2743,6 +3031,9 @@
       </w:r>
     </w:p>
     <w:p>
+      <w:pPr>
+        <w:spacing w:line="360" w:lineRule="auto"/>
+      </w:pPr>
       <w:r>
         <w:t xml:space="preserve">When I completed the tutorial, I had implemented a simple HTTP server that was multi-threaded, I learned a lot about implementing one’s own Thread Pool </w:t>
       </w:r>
@@ -2756,12 +3047,14 @@
     <w:p>
       <w:pPr>
         <w:keepNext/>
+        <w:spacing w:line="360" w:lineRule="auto"/>
         <w:jc w:val="center"/>
       </w:pPr>
       <w:r>
         <w:rPr>
           <w:noProof/>
         </w:rPr>
+        <w:lastRenderedPageBreak/>
         <mc:AlternateContent>
           <mc:Choice Requires="wps">
             <w:drawing>
@@ -2918,49 +3211,79 @@
           </mc:Fallback>
         </mc:AlternateContent>
       </w:r>
-      <w:bookmarkStart w:id="5" w:name="_MON_1635079069"/>
-      <w:bookmarkEnd w:id="5"/>
+      <w:bookmarkStart w:id="4" w:name="_MON_1635079069"/>
+      <w:bookmarkEnd w:id="4"/>
       <w:r>
         <w:object w:dxaOrig="9026" w:dyaOrig="4688" w14:anchorId="09D409AA">
           <v:shape id="_x0000_i1029" type="#_x0000_t75" style="width:409.5pt;height:209.25pt" o:ole="">
             <v:imagedata r:id="rId20" o:title="" cropbottom="7119f" cropright="6096f"/>
           </v:shape>
-          <o:OLEObject Type="Embed" ProgID="Word.OpenDocumentText.12" ShapeID="_x0000_i1029" DrawAspect="Content" ObjectID="_1645543608" r:id="rId21"/>
+          <o:OLEObject Type="Embed" ProgID="Word.OpenDocumentText.12" ShapeID="_x0000_i1029" DrawAspect="Content" ObjectID="_1645803973" r:id="rId21"/>
         </w:object>
       </w:r>
     </w:p>
     <w:p>
       <w:pPr>
         <w:pStyle w:val="Caption"/>
+        <w:spacing w:line="360" w:lineRule="auto"/>
         <w:jc w:val="center"/>
       </w:pPr>
       <w:r>
         <w:t xml:space="preserve">Snippet </w:t>
       </w:r>
-      <w:fldSimple w:instr=" STYLEREF 1 \s ">
-        <w:r>
-          <w:rPr>
-            <w:noProof/>
-          </w:rPr>
-          <w:t>0</w:t>
-        </w:r>
-      </w:fldSimple>
+      <w:r>
+        <w:fldChar w:fldCharType="begin"/>
+      </w:r>
+      <w:r>
+        <w:instrText xml:space="preserve"> STYLEREF 1 \s </w:instrText>
+      </w:r>
+      <w:r>
+        <w:fldChar w:fldCharType="separate"/>
+      </w:r>
+      <w:r>
+        <w:rPr>
+          <w:noProof/>
+        </w:rPr>
+        <w:t>0</w:t>
+      </w:r>
+      <w:r>
+        <w:rPr>
+          <w:noProof/>
+        </w:rPr>
+        <w:fldChar w:fldCharType="end"/>
+      </w:r>
       <w:r>
         <w:noBreakHyphen/>
       </w:r>
-      <w:fldSimple w:instr=" SEQ Snippet \* ARABIC \s 1 ">
-        <w:r>
-          <w:rPr>
-            <w:noProof/>
-          </w:rPr>
-          <w:t>5</w:t>
-        </w:r>
-      </w:fldSimple>
+      <w:r>
+        <w:fldChar w:fldCharType="begin"/>
+      </w:r>
+      <w:r>
+        <w:instrText xml:space="preserve"> SEQ Snippet \* ARABIC \s 1 </w:instrText>
+      </w:r>
+      <w:r>
+        <w:fldChar w:fldCharType="separate"/>
+      </w:r>
+      <w:r>
+        <w:rPr>
+          <w:noProof/>
+        </w:rPr>
+        <w:t>5</w:t>
+      </w:r>
+      <w:r>
+        <w:rPr>
+          <w:noProof/>
+        </w:rPr>
+        <w:fldChar w:fldCharType="end"/>
+      </w:r>
       <w:r>
         <w:t>: The ThreadPool I implemented to learn about Atomic Reference Counters and Mutexes</w:t>
       </w:r>
     </w:p>
     <w:p>
+      <w:pPr>
+        <w:spacing w:line="360" w:lineRule="auto"/>
+      </w:pPr>
       <w:r>
         <w:t>Using the knowledge I gained, I implemented a counter variable into my “Echo” server</w:t>
       </w:r>
@@ -3004,11 +3327,12 @@
         <w:t>.</w:t>
       </w:r>
     </w:p>
-    <w:bookmarkStart w:id="6" w:name="_MON_1635061154"/>
-    <w:bookmarkEnd w:id="6"/>
+    <w:bookmarkStart w:id="5" w:name="_MON_1635061154"/>
+    <w:bookmarkEnd w:id="5"/>
     <w:p>
       <w:pPr>
         <w:keepNext/>
+        <w:spacing w:line="360" w:lineRule="auto"/>
         <w:jc w:val="center"/>
       </w:pPr>
       <w:r>
@@ -3016,47 +3340,79 @@
           <v:shape id="_x0000_i1030" type="#_x0000_t75" style="width:333.75pt;height:102.75pt" o:ole="">
             <v:imagedata r:id="rId22" o:title="" cropbottom="11449f" cropright="17092f"/>
           </v:shape>
-          <o:OLEObject Type="Embed" ProgID="Word.OpenDocumentText.12" ShapeID="_x0000_i1030" DrawAspect="Content" ObjectID="_1645543609" r:id="rId23"/>
+          <o:OLEObject Type="Embed" ProgID="Word.OpenDocumentText.12" ShapeID="_x0000_i1030" DrawAspect="Content" ObjectID="_1645803974" r:id="rId23"/>
         </w:object>
       </w:r>
     </w:p>
     <w:p>
       <w:pPr>
         <w:pStyle w:val="Caption"/>
+        <w:spacing w:line="360" w:lineRule="auto"/>
         <w:jc w:val="center"/>
       </w:pPr>
       <w:r>
         <w:t xml:space="preserve">Snippet </w:t>
       </w:r>
-      <w:fldSimple w:instr=" STYLEREF 1 \s ">
-        <w:r>
-          <w:rPr>
-            <w:noProof/>
-          </w:rPr>
-          <w:t>0</w:t>
-        </w:r>
-      </w:fldSimple>
+      <w:r>
+        <w:fldChar w:fldCharType="begin"/>
+      </w:r>
+      <w:r>
+        <w:instrText xml:space="preserve"> STYLEREF 1 \s </w:instrText>
+      </w:r>
+      <w:r>
+        <w:fldChar w:fldCharType="separate"/>
+      </w:r>
+      <w:r>
+        <w:rPr>
+          <w:noProof/>
+        </w:rPr>
+        <w:t>0</w:t>
+      </w:r>
+      <w:r>
+        <w:rPr>
+          <w:noProof/>
+        </w:rPr>
+        <w:fldChar w:fldCharType="end"/>
+      </w:r>
       <w:r>
         <w:noBreakHyphen/>
       </w:r>
-      <w:fldSimple w:instr=" SEQ Snippet \* ARABIC \s 1 ">
-        <w:r>
-          <w:rPr>
-            <w:noProof/>
-          </w:rPr>
-          <w:t>6</w:t>
-        </w:r>
-      </w:fldSimple>
+      <w:r>
+        <w:fldChar w:fldCharType="begin"/>
+      </w:r>
+      <w:r>
+        <w:instrText xml:space="preserve"> SEQ Snippet \* ARABIC \s 1 </w:instrText>
+      </w:r>
+      <w:r>
+        <w:fldChar w:fldCharType="separate"/>
+      </w:r>
+      <w:r>
+        <w:rPr>
+          <w:noProof/>
+        </w:rPr>
+        <w:t>6</w:t>
+      </w:r>
+      <w:r>
+        <w:rPr>
+          <w:noProof/>
+        </w:rPr>
+        <w:fldChar w:fldCharType="end"/>
+      </w:r>
       <w:r>
         <w:t>: Adding the counter variable wrapped in a Mutex</w:t>
       </w:r>
     </w:p>
-    <w:p/>
-    <w:bookmarkStart w:id="7" w:name="_MON_1635079220"/>
-    <w:bookmarkEnd w:id="7"/>
+    <w:p>
+      <w:pPr>
+        <w:spacing w:line="360" w:lineRule="auto"/>
+      </w:pPr>
+    </w:p>
+    <w:bookmarkStart w:id="6" w:name="_MON_1635079220"/>
+    <w:bookmarkEnd w:id="6"/>
     <w:p>
       <w:pPr>
         <w:keepNext/>
+        <w:spacing w:line="360" w:lineRule="auto"/>
         <w:jc w:val="center"/>
       </w:pPr>
       <w:r>
@@ -3064,46 +3420,74 @@
           <v:shape id="_x0000_i1031" type="#_x0000_t75" style="width:295.5pt;height:29.25pt" o:ole="">
             <v:imagedata r:id="rId24" o:title="" cropbottom="28494f" cropright="22644f"/>
           </v:shape>
-          <o:OLEObject Type="Embed" ProgID="Word.OpenDocumentText.12" ShapeID="_x0000_i1031" DrawAspect="Content" ObjectID="_1645543610" r:id="rId25"/>
+          <o:OLEObject Type="Embed" ProgID="Word.OpenDocumentText.12" ShapeID="_x0000_i1031" DrawAspect="Content" ObjectID="_1645803975" r:id="rId25"/>
         </w:object>
       </w:r>
     </w:p>
     <w:p>
       <w:pPr>
         <w:pStyle w:val="Caption"/>
+        <w:spacing w:line="360" w:lineRule="auto"/>
         <w:jc w:val="center"/>
       </w:pPr>
       <w:r>
         <w:t xml:space="preserve">Snippet </w:t>
       </w:r>
-      <w:fldSimple w:instr=" STYLEREF 1 \s ">
-        <w:r>
-          <w:rPr>
-            <w:noProof/>
-          </w:rPr>
-          <w:t>0</w:t>
-        </w:r>
-      </w:fldSimple>
+      <w:r>
+        <w:fldChar w:fldCharType="begin"/>
+      </w:r>
+      <w:r>
+        <w:instrText xml:space="preserve"> STYLEREF 1 \s </w:instrText>
+      </w:r>
+      <w:r>
+        <w:fldChar w:fldCharType="separate"/>
+      </w:r>
+      <w:r>
+        <w:rPr>
+          <w:noProof/>
+        </w:rPr>
+        <w:t>0</w:t>
+      </w:r>
+      <w:r>
+        <w:rPr>
+          <w:noProof/>
+        </w:rPr>
+        <w:fldChar w:fldCharType="end"/>
+      </w:r>
       <w:r>
         <w:noBreakHyphen/>
       </w:r>
-      <w:fldSimple w:instr=" SEQ Snippet \* ARABIC \s 1 ">
-        <w:r>
-          <w:rPr>
-            <w:noProof/>
-          </w:rPr>
-          <w:t>7</w:t>
-        </w:r>
-      </w:fldSimple>
+      <w:r>
+        <w:fldChar w:fldCharType="begin"/>
+      </w:r>
+      <w:r>
+        <w:instrText xml:space="preserve"> SEQ Snippet \* ARABIC \s 1 </w:instrText>
+      </w:r>
+      <w:r>
+        <w:fldChar w:fldCharType="separate"/>
+      </w:r>
+      <w:r>
+        <w:rPr>
+          <w:noProof/>
+        </w:rPr>
+        <w:t>7</w:t>
+      </w:r>
+      <w:r>
+        <w:rPr>
+          <w:noProof/>
+        </w:rPr>
+        <w:fldChar w:fldCharType="end"/>
+      </w:r>
       <w:r>
         <w:t>: Cloning the Mutex for each connection socket so as to have and keep track of multiple "owners" for one Rust variable</w:t>
       </w:r>
     </w:p>
-    <w:bookmarkStart w:id="8" w:name="_MON_1635079390"/>
-    <w:bookmarkEnd w:id="8"/>
+    <w:bookmarkStart w:id="7" w:name="_MON_1635079390"/>
+    <w:bookmarkEnd w:id="7"/>
     <w:p>
       <w:pPr>
         <w:keepNext/>
+        <w:spacing w:line="360" w:lineRule="auto"/>
         <w:jc w:val="center"/>
       </w:pPr>
       <w:r>
@@ -3111,37 +3495,64 @@
           <v:shape id="_x0000_i1032" type="#_x0000_t75" style="width:419.25pt;height:76.5pt" o:ole="">
             <v:imagedata r:id="rId26" o:title="" cropbottom="15650f" cropright="4681f"/>
           </v:shape>
-          <o:OLEObject Type="Embed" ProgID="Word.OpenDocumentText.12" ShapeID="_x0000_i1032" DrawAspect="Content" ObjectID="_1645543611" r:id="rId27"/>
+          <o:OLEObject Type="Embed" ProgID="Word.OpenDocumentText.12" ShapeID="_x0000_i1032" DrawAspect="Content" ObjectID="_1645803976" r:id="rId27"/>
         </w:object>
       </w:r>
     </w:p>
     <w:p>
       <w:pPr>
         <w:pStyle w:val="Caption"/>
+        <w:spacing w:line="360" w:lineRule="auto"/>
         <w:jc w:val="center"/>
       </w:pPr>
       <w:r>
         <w:t xml:space="preserve">Snippet </w:t>
       </w:r>
-      <w:fldSimple w:instr=" STYLEREF 1 \s ">
-        <w:r>
-          <w:rPr>
-            <w:noProof/>
-          </w:rPr>
-          <w:t>0</w:t>
-        </w:r>
-      </w:fldSimple>
+      <w:r>
+        <w:fldChar w:fldCharType="begin"/>
+      </w:r>
+      <w:r>
+        <w:instrText xml:space="preserve"> STYLEREF 1 \s </w:instrText>
+      </w:r>
+      <w:r>
+        <w:fldChar w:fldCharType="separate"/>
+      </w:r>
+      <w:r>
+        <w:rPr>
+          <w:noProof/>
+        </w:rPr>
+        <w:t>0</w:t>
+      </w:r>
+      <w:r>
+        <w:rPr>
+          <w:noProof/>
+        </w:rPr>
+        <w:fldChar w:fldCharType="end"/>
+      </w:r>
       <w:r>
         <w:noBreakHyphen/>
       </w:r>
-      <w:fldSimple w:instr=" SEQ Snippet \* ARABIC \s 1 ">
-        <w:r>
-          <w:rPr>
-            <w:noProof/>
-          </w:rPr>
-          <w:t>8</w:t>
-        </w:r>
-      </w:fldSimple>
+      <w:r>
+        <w:fldChar w:fldCharType="begin"/>
+      </w:r>
+      <w:r>
+        <w:instrText xml:space="preserve"> SEQ Snippet \* ARABIC \s 1 </w:instrText>
+      </w:r>
+      <w:r>
+        <w:fldChar w:fldCharType="separate"/>
+      </w:r>
+      <w:r>
+        <w:rPr>
+          <w:noProof/>
+        </w:rPr>
+        <w:t>8</w:t>
+      </w:r>
+      <w:r>
+        <w:rPr>
+          <w:noProof/>
+        </w:rPr>
+        <w:fldChar w:fldCharType="end"/>
+      </w:r>
       <w:r>
         <w:t>: Getting the counter's lock so as to modify it when the connected client requests so, in this case incrementing the variable</w:t>
       </w:r>
@@ -3150,6 +3561,9 @@
       </w:r>
     </w:p>
     <w:p>
+      <w:pPr>
+        <w:spacing w:line="360" w:lineRule="auto"/>
+      </w:pPr>
       <w:r>
         <w:t>Therefore, I managed to implement a Shared-State variable into my Rust server which would no longer be an “Echo” server but simply a server where a variable can be manipulated by multiple clients.</w:t>
       </w:r>
@@ -3176,12 +3590,16 @@
     <w:p>
       <w:pPr>
         <w:pStyle w:val="Heading2"/>
+        <w:spacing w:line="360" w:lineRule="auto"/>
       </w:pPr>
       <w:r>
         <w:t>Part II: Learning about Database Design</w:t>
       </w:r>
     </w:p>
     <w:p>
+      <w:pPr>
+        <w:spacing w:line="360" w:lineRule="auto"/>
+      </w:pPr>
       <w:r>
         <w:t>Now that I felt more confident with my Rust skills, I felt it was time to start thinking about how I’m going to build a Database using Rust.</w:t>
       </w:r>
@@ -3197,6 +3615,9 @@
       </w:r>
     </w:p>
     <w:p>
+      <w:pPr>
+        <w:spacing w:line="360" w:lineRule="auto"/>
+      </w:pPr>
       <w:r>
         <w:t>Firstly, I came across</w:t>
       </w:r>
@@ -3282,8 +3703,10 @@
       </w:r>
     </w:p>
     <w:p>
-      <w:r>
-        <w:lastRenderedPageBreak/>
+      <w:pPr>
+        <w:spacing w:line="360" w:lineRule="auto"/>
+      </w:pPr>
+      <w:r>
         <w:t xml:space="preserve">Before looking into RocksDB, I stumbled upon a </w:t>
       </w:r>
       <w:r>
@@ -3310,7 +3733,11 @@
         <w:t xml:space="preserve"> </w:t>
       </w:r>
       <w:r>
-        <w:t>where he documents his journey into developing a key-value storage system using C++ and HashTables, I find this very interesting because what he is doing is basically what I’m trying to do but with Rust (and also I would probably use BTrees instead of HashTables since that is what Rust supports well).</w:t>
+        <w:t xml:space="preserve">where he documents his journey into developing a key-value storage system using C++ and HashTables, I find this very interesting because what he is doing is basically what I’m trying to do but with Rust (and </w:t>
+      </w:r>
+      <w:r>
+        <w:lastRenderedPageBreak/>
+        <w:t>also I would probably use BTrees instead of HashTables since that is what Rust supports well).</w:t>
       </w:r>
       <w:r>
         <w:br/>
@@ -3327,6 +3754,9 @@
       </w:r>
     </w:p>
     <w:p>
+      <w:pPr>
+        <w:spacing w:line="360" w:lineRule="auto"/>
+      </w:pPr>
       <w:r>
         <w:t xml:space="preserve">After meeting with my supervisor I decided that the couple of weeks before the project report submission was due my work would consist of the following two elements: firstly, doing research behind key-value databases (which I explained in the </w:t>
       </w:r>
@@ -3354,14 +3784,18 @@
     <w:p>
       <w:pPr>
         <w:pStyle w:val="Heading1"/>
-      </w:pPr>
-      <w:bookmarkStart w:id="9" w:name="_Related_Work"/>
-      <w:bookmarkEnd w:id="9"/>
+        <w:spacing w:line="360" w:lineRule="auto"/>
+      </w:pPr>
+      <w:bookmarkStart w:id="8" w:name="_Related_Work"/>
+      <w:bookmarkEnd w:id="8"/>
       <w:r>
         <w:t>Related Work</w:t>
       </w:r>
     </w:p>
     <w:p>
+      <w:pPr>
+        <w:spacing w:line="360" w:lineRule="auto"/>
+      </w:pPr>
       <w:r>
         <w:t>Most of my related work focused on researching database design and studying different key-value storage implementations. I decided to research key-value storage databases specifically because my initial milestone for this project is to implement a simple Key-Value storage database in Rust.</w:t>
       </w:r>
@@ -3369,17 +3803,24 @@
     <w:p>
       <w:pPr>
         <w:pStyle w:val="Heading2"/>
+        <w:spacing w:line="360" w:lineRule="auto"/>
       </w:pPr>
       <w:r>
         <w:t>RocksDB</w:t>
       </w:r>
     </w:p>
     <w:p>
+      <w:pPr>
+        <w:spacing w:line="360" w:lineRule="auto"/>
+      </w:pPr>
       <w:r>
         <w:t>I decided to start by looking into “RocksDB” as I had heard about this database before while watching a seminar on a database implementation in Rust, as I mentioned previously in my report.</w:t>
       </w:r>
     </w:p>
     <w:p>
+      <w:pPr>
+        <w:spacing w:line="360" w:lineRule="auto"/>
+      </w:pPr>
       <w:r>
         <w:t>RocksDB</w:t>
       </w:r>
@@ -3411,7 +3852,11 @@
         <w:t>”</w:t>
       </w:r>
       <w:r>
-        <w:t>, which is the one that hold the database structure in permanent storage.</w:t>
+        <w:t xml:space="preserve">, which is the one that hold the database </w:t>
+      </w:r>
+      <w:r>
+        <w:lastRenderedPageBreak/>
+        <w:t>structure in permanent storage.</w:t>
       </w:r>
       <w:r>
         <w:br/>
@@ -3441,12 +3886,17 @@
       </w:r>
     </w:p>
     <w:p>
-      <w:r>
-        <w:lastRenderedPageBreak/>
+      <w:pPr>
+        <w:spacing w:line="360" w:lineRule="auto"/>
+      </w:pPr>
+      <w:r>
         <w:t>The database also implements checksums to prevent against corrupted data.</w:t>
       </w:r>
     </w:p>
     <w:p>
+      <w:pPr>
+        <w:spacing w:line="360" w:lineRule="auto"/>
+      </w:pPr>
       <w:r>
         <w:t>Lastly, on the database’s wiki I read they “provide different types of ACID guarantees” and that they support “optimistic” &amp; “pessimistic” transactions. I had heard of ACID before, but I still don’t know what it is, and I ha</w:t>
       </w:r>
@@ -3466,9 +3916,10 @@
     <w:p>
       <w:pPr>
         <w:pStyle w:val="Heading2"/>
-      </w:pPr>
-      <w:bookmarkStart w:id="10" w:name="_ACID_&amp;_Database"/>
-      <w:bookmarkEnd w:id="10"/>
+        <w:spacing w:line="360" w:lineRule="auto"/>
+      </w:pPr>
+      <w:bookmarkStart w:id="9" w:name="_ACID_&amp;_Database"/>
+      <w:bookmarkEnd w:id="9"/>
       <w:r>
         <w:t>ACID</w:t>
       </w:r>
@@ -3477,6 +3928,9 @@
       </w:r>
     </w:p>
     <w:p>
+      <w:pPr>
+        <w:spacing w:line="360" w:lineRule="auto"/>
+      </w:pPr>
       <w:r>
         <w:t xml:space="preserve">According to an article on </w:t>
       </w:r>
@@ -3535,6 +3989,7 @@
           <w:ilvl w:val="0"/>
           <w:numId w:val="3"/>
         </w:numPr>
+        <w:spacing w:line="360" w:lineRule="auto"/>
       </w:pPr>
       <w:r>
         <w:rPr>
@@ -3554,6 +4009,7 @@
           <w:ilvl w:val="0"/>
           <w:numId w:val="3"/>
         </w:numPr>
+        <w:spacing w:line="360" w:lineRule="auto"/>
         <w:rPr>
           <w:b/>
           <w:bCs/>
@@ -3573,7 +4029,11 @@
         <w:t>database</w:t>
       </w:r>
       <w:r>
-        <w:t xml:space="preserve"> must always comply with the rules of the database. For example, in an SQL database where there is a column defined with the datatype “Date” then the DBMS must not allow a value like “John” to be stored in it, otherwise this would break the rules of the database. If for some reason, a transaction happens that violates the rules of the </w:t>
+        <w:t xml:space="preserve"> must always comply with the rules of the database. For example, in an SQL database where there is a column defined with the datatype “Date” then the DBMS must not allow a value like “John” to be stored in it, otherwise this would break the rules of the database. If for some reason, a transaction </w:t>
+      </w:r>
+      <w:r>
+        <w:lastRenderedPageBreak/>
+        <w:t xml:space="preserve">happens that violates the rules of the </w:t>
       </w:r>
       <w:r>
         <w:t>database</w:t>
@@ -3595,6 +4055,7 @@
           <w:ilvl w:val="0"/>
           <w:numId w:val="3"/>
         </w:numPr>
+        <w:spacing w:line="360" w:lineRule="auto"/>
         <w:rPr>
           <w:b/>
           <w:bCs/>
@@ -3630,6 +4091,7 @@
           <w:ilvl w:val="0"/>
           <w:numId w:val="3"/>
         </w:numPr>
+        <w:spacing w:line="360" w:lineRule="auto"/>
         <w:rPr>
           <w:b/>
           <w:bCs/>
@@ -3660,6 +4122,7 @@
     </w:p>
     <w:p>
       <w:pPr>
+        <w:spacing w:line="360" w:lineRule="auto"/>
         <w:ind w:left="360"/>
       </w:pPr>
       <w:r>
@@ -3674,6 +4137,7 @@
     </w:p>
     <w:p>
       <w:pPr>
+        <w:spacing w:line="360" w:lineRule="auto"/>
         <w:ind w:left="360"/>
         <w:rPr>
           <w:b/>
@@ -3684,13 +4148,16 @@
     <w:p>
       <w:pPr>
         <w:pStyle w:val="Heading2"/>
-      </w:pPr>
-      <w:r>
-        <w:lastRenderedPageBreak/>
+        <w:spacing w:line="360" w:lineRule="auto"/>
+      </w:pPr>
+      <w:r>
         <w:t>Log Structured Database Design</w:t>
       </w:r>
     </w:p>
     <w:p>
+      <w:pPr>
+        <w:spacing w:line="360" w:lineRule="auto"/>
+      </w:pPr>
       <w:r>
         <w:t>On the main website</w:t>
       </w:r>
@@ -3708,6 +4175,9 @@
       </w:r>
     </w:p>
     <w:p>
+      <w:pPr>
+        <w:spacing w:line="360" w:lineRule="auto"/>
+      </w:pPr>
       <w:r>
         <w:t xml:space="preserve">I decided to look into what </w:t>
       </w:r>
@@ -3773,8 +4243,10 @@
           <w:ilvl w:val="0"/>
           <w:numId w:val="5"/>
         </w:numPr>
-      </w:pPr>
-      <w:r>
+        <w:spacing w:line="360" w:lineRule="auto"/>
+      </w:pPr>
+      <w:r>
+        <w:lastRenderedPageBreak/>
         <w:t>C</w:t>
       </w:r>
       <w:r>
@@ -3794,6 +4266,7 @@
           <w:ilvl w:val="0"/>
           <w:numId w:val="5"/>
         </w:numPr>
+        <w:spacing w:line="360" w:lineRule="auto"/>
       </w:pPr>
       <w:r>
         <w:t>Concurrent transaction</w:t>
@@ -3915,6 +4388,9 @@
       </w:hyperlink>
     </w:p>
     <w:p>
+      <w:pPr>
+        <w:spacing w:line="360" w:lineRule="auto"/>
+      </w:pPr>
       <w:r>
         <w:t>I have learned that many databases employ this design or aspects of it, among them: RocksDB, CouchDB, PostgreSQL, Apache Cassandra</w:t>
       </w:r>
@@ -3932,15 +4408,17 @@
     <w:p>
       <w:pPr>
         <w:pStyle w:val="Heading2"/>
-      </w:pPr>
-      <w:bookmarkStart w:id="11" w:name="_BTrees"/>
-      <w:bookmarkEnd w:id="11"/>
+        <w:spacing w:line="360" w:lineRule="auto"/>
+      </w:pPr>
+      <w:bookmarkStart w:id="10" w:name="_BTrees"/>
+      <w:bookmarkEnd w:id="10"/>
       <w:r>
         <w:t>BTrees</w:t>
       </w:r>
     </w:p>
     <w:p>
       <w:pPr>
+        <w:spacing w:line="360" w:lineRule="auto"/>
         <w:rPr>
           <w:rStyle w:val="Heading1Char"/>
         </w:rPr>
@@ -3977,8 +4455,8 @@
       <w:r>
         <w:t xml:space="preserve"> and since disk access time is significantly slower compared to main memory access time, this means that operating data on BTrees is significantly quicker in comparison to other Tree data structures like Binary Search Trees.</w:t>
       </w:r>
-      <w:bookmarkStart w:id="12" w:name="_Development_Methodology,_Design,"/>
-      <w:bookmarkEnd w:id="12"/>
+      <w:bookmarkStart w:id="11" w:name="_Development_Methodology,_Design,"/>
+      <w:bookmarkEnd w:id="11"/>
       <w:r>
         <w:br/>
       </w:r>
@@ -3988,6 +4466,7 @@
     </w:p>
     <w:p>
       <w:pPr>
+        <w:spacing w:line="360" w:lineRule="auto"/>
         <w:rPr>
           <w:rStyle w:val="Heading1Char"/>
         </w:rPr>
@@ -3995,6 +4474,7 @@
     </w:p>
     <w:p>
       <w:pPr>
+        <w:spacing w:line="360" w:lineRule="auto"/>
         <w:rPr>
           <w:rStyle w:val="Heading1Char"/>
         </w:rPr>
@@ -4002,12 +4482,16 @@
     </w:p>
     <w:p>
       <w:pPr>
+        <w:spacing w:line="360" w:lineRule="auto"/>
         <w:rPr>
           <w:rStyle w:val="Heading1Char"/>
         </w:rPr>
       </w:pPr>
     </w:p>
     <w:p>
+      <w:pPr>
+        <w:spacing w:line="360" w:lineRule="auto"/>
+      </w:pPr>
       <w:r>
         <w:rPr>
           <w:rStyle w:val="Heading1Char"/>
@@ -4019,6 +4503,7 @@
     <w:p>
       <w:pPr>
         <w:keepNext/>
+        <w:spacing w:line="360" w:lineRule="auto"/>
         <w:jc w:val="center"/>
       </w:pPr>
       <w:r>
@@ -4026,9 +4511,9 @@
           <w:noProof/>
         </w:rPr>
         <w:drawing>
-          <wp:inline distT="0" distB="0" distL="0" distR="0" wp14:anchorId="1CEE43E7" wp14:editId="695CF49D">
+          <wp:inline distT="0" distB="0" distL="0" distR="0" wp14:anchorId="1CEE43E7" wp14:editId="212D9F95">
             <wp:extent cx="4200525" cy="2324100"/>
-            <wp:effectExtent l="0" t="0" r="9525" b="0"/>
+            <wp:effectExtent l="19050" t="19050" r="28575" b="19050"/>
             <wp:docPr id="4" name="Picture 4"/>
             <wp:cNvGraphicFramePr>
               <a:graphicFrameLocks xmlns:a="http://schemas.openxmlformats.org/drawingml/2006/main" noChangeAspect="1"/>
@@ -4060,6 +4545,11 @@
                     <a:prstGeom prst="rect">
                       <a:avLst/>
                     </a:prstGeom>
+                    <a:ln w="3175">
+                      <a:solidFill>
+                        <a:schemeClr val="tx1"/>
+                      </a:solidFill>
+                    </a:ln>
                   </pic:spPr>
                 </pic:pic>
               </a:graphicData>
@@ -4071,24 +4561,41 @@
     <w:p>
       <w:pPr>
         <w:pStyle w:val="Caption"/>
+        <w:spacing w:line="360" w:lineRule="auto"/>
         <w:jc w:val="center"/>
       </w:pPr>
       <w:r>
         <w:t xml:space="preserve">Figure </w:t>
       </w:r>
-      <w:fldSimple w:instr=" SEQ Figure \* ARABIC ">
-        <w:r>
-          <w:rPr>
-            <w:noProof/>
-          </w:rPr>
-          <w:t>1</w:t>
-        </w:r>
-      </w:fldSimple>
+      <w:r>
+        <w:fldChar w:fldCharType="begin"/>
+      </w:r>
+      <w:r>
+        <w:instrText xml:space="preserve"> SEQ Figure \* ARABIC </w:instrText>
+      </w:r>
+      <w:r>
+        <w:fldChar w:fldCharType="separate"/>
+      </w:r>
+      <w:r>
+        <w:rPr>
+          <w:noProof/>
+        </w:rPr>
+        <w:t>1</w:t>
+      </w:r>
+      <w:r>
+        <w:rPr>
+          <w:noProof/>
+        </w:rPr>
+        <w:fldChar w:fldCharType="end"/>
+      </w:r>
       <w:r>
         <w:t>: Key Value Database Design</w:t>
       </w:r>
     </w:p>
     <w:p>
+      <w:pPr>
+        <w:spacing w:line="360" w:lineRule="auto"/>
+      </w:pPr>
       <w:r>
         <w:t xml:space="preserve">The above diagram illustrates the first major Milestone which would be to achieve a Key-Storage </w:t>
       </w:r>
@@ -4100,18 +4607,20 @@
         <w:t>Even though this diagram follows the UML format, in comparison to Java in Rust separate Classes don’t exist in the traditional sense i.e. how they exist in Java and C++. Instead, this diagram represents a separate Rust “module” which is a separate file where function definitions are found but the main database object is found in the Server module which holds the main class. The idea being that one can use function implementation from the modules to act on the variables that live in the main (Server module).</w:t>
       </w:r>
     </w:p>
-    <w:p/>
     <w:p>
       <w:pPr>
         <w:pStyle w:val="Heading1"/>
-      </w:pPr>
-      <w:r>
+        <w:spacing w:line="360" w:lineRule="auto"/>
+      </w:pPr>
+      <w:r>
+        <w:lastRenderedPageBreak/>
         <w:t>Semester 2</w:t>
       </w:r>
     </w:p>
     <w:p>
       <w:pPr>
         <w:pStyle w:val="Heading2"/>
+        <w:spacing w:line="360" w:lineRule="auto"/>
       </w:pPr>
       <w:r>
         <w:t>Making functions for database access</w:t>
@@ -4120,6 +4629,7 @@
     <w:p>
       <w:pPr>
         <w:keepNext/>
+        <w:spacing w:line="360" w:lineRule="auto"/>
         <w:jc w:val="center"/>
       </w:pPr>
       <w:r>
@@ -4171,58 +4681,74 @@
     <w:p>
       <w:pPr>
         <w:pStyle w:val="Caption"/>
+        <w:spacing w:line="360" w:lineRule="auto"/>
         <w:jc w:val="center"/>
       </w:pPr>
       <w:r>
         <w:t>Snippet 2.</w:t>
       </w:r>
-      <w:fldSimple w:instr=" SEQ Snippet_2. \* ARABIC ">
-        <w:r>
-          <w:rPr>
-            <w:noProof/>
-          </w:rPr>
-          <w:t>1</w:t>
-        </w:r>
-      </w:fldSimple>
+      <w:r>
+        <w:fldChar w:fldCharType="begin"/>
+      </w:r>
+      <w:r>
+        <w:instrText xml:space="preserve"> SEQ Snippet_2. \* ARABIC </w:instrText>
+      </w:r>
+      <w:r>
+        <w:fldChar w:fldCharType="separate"/>
+      </w:r>
+      <w:r>
+        <w:rPr>
+          <w:noProof/>
+        </w:rPr>
+        <w:t>1</w:t>
+      </w:r>
+      <w:r>
+        <w:rPr>
+          <w:noProof/>
+        </w:rPr>
+        <w:fldChar w:fldCharType="end"/>
+      </w:r>
       <w:r>
         <w:t>: Non-modularised way of accessing the database</w:t>
       </w:r>
     </w:p>
     <w:p>
-      <w:r>
-        <w:t xml:space="preserve">After coming back from the holidays, I started working on my database again. So far, I had a basic in-memory only database that could receive commands and store Strings (i.e. Text). At this point, the </w:t>
-      </w:r>
+      <w:pPr>
+        <w:spacing w:line="360" w:lineRule="auto"/>
+      </w:pPr>
+      <w:r>
+        <w:t>After coming back from the holidays, I started working on my database again. So far, I had a basic in-memory only database that could receive commands and store Strings (i.e. Text). At this point, the server was the one reading and writing directly to the database by getting the database lock, without passing through any intermediaries</w:t>
+      </w:r>
+      <w:r>
+        <w:t xml:space="preserve"> (see snippet above).</w:t>
+      </w:r>
+      <w:r>
+        <w:t xml:space="preserve"> I did this to quickly test</w:t>
+      </w:r>
+      <w:r>
+        <w:t xml:space="preserve"> (similarly to an artist sketching)</w:t>
+      </w:r>
+      <w:r>
+        <w:t xml:space="preserve"> if what I wanted to code worked</w:t>
+      </w:r>
+      <w:r>
+        <w:t>. Since it did, I decided it was time to put the code that manipulated the database into its own functions.</w:t>
+      </w:r>
+    </w:p>
+    <w:p>
+      <w:pPr>
+        <w:pStyle w:val="Heading2"/>
+        <w:spacing w:line="360" w:lineRule="auto"/>
+      </w:pPr>
       <w:r>
         <w:lastRenderedPageBreak/>
-        <w:t>server was the one reading and writing directly to the database by getting the database lock, without passing through any intermediaries</w:t>
-      </w:r>
-      <w:r>
-        <w:t xml:space="preserve"> (see snippet above).</w:t>
-      </w:r>
-      <w:r>
-        <w:t xml:space="preserve"> I did this to quickly test</w:t>
-      </w:r>
-      <w:r>
-        <w:t xml:space="preserve"> (similarly to an artist sketching)</w:t>
-      </w:r>
-      <w:r>
-        <w:t xml:space="preserve"> if what I wanted to code worked</w:t>
-      </w:r>
-      <w:r>
-        <w:t>. Since it did, I decided it was time to put the code that manipulated the database into its own functions.</w:t>
-      </w:r>
-    </w:p>
-    <w:p>
-      <w:pPr>
-        <w:pStyle w:val="Heading2"/>
-      </w:pPr>
-      <w:r>
         <w:t>Creating database manipulation functions</w:t>
       </w:r>
     </w:p>
     <w:p>
       <w:pPr>
         <w:keepNext/>
+        <w:spacing w:line="360" w:lineRule="auto"/>
         <w:jc w:val="center"/>
       </w:pPr>
       <w:r>
@@ -4274,6 +4800,7 @@
     <w:p>
       <w:pPr>
         <w:pStyle w:val="Caption"/>
+        <w:spacing w:line="360" w:lineRule="auto"/>
         <w:jc w:val="center"/>
       </w:pPr>
       <w:r>
@@ -4282,19 +4809,35 @@
       <w:r>
         <w:t>2.</w:t>
       </w:r>
-      <w:fldSimple w:instr=" SEQ Screenshot \* ARABIC ">
-        <w:r>
-          <w:rPr>
-            <w:noProof/>
-          </w:rPr>
-          <w:t>1</w:t>
-        </w:r>
-      </w:fldSimple>
+      <w:r>
+        <w:fldChar w:fldCharType="begin"/>
+      </w:r>
+      <w:r>
+        <w:instrText xml:space="preserve"> SEQ Screenshot \* ARABIC </w:instrText>
+      </w:r>
+      <w:r>
+        <w:fldChar w:fldCharType="separate"/>
+      </w:r>
+      <w:r>
+        <w:rPr>
+          <w:noProof/>
+        </w:rPr>
+        <w:t>1</w:t>
+      </w:r>
+      <w:r>
+        <w:rPr>
+          <w:noProof/>
+        </w:rPr>
+        <w:fldChar w:fldCharType="end"/>
+      </w:r>
       <w:r>
         <w:t>: Online Rust book explaining mutability in the context of data races</w:t>
       </w:r>
     </w:p>
     <w:p>
+      <w:pPr>
+        <w:spacing w:line="360" w:lineRule="auto"/>
+      </w:pPr>
       <w:r>
         <w:t>While I was working on modularising my database access functions,</w:t>
       </w:r>
@@ -4361,11 +4904,11 @@
         <w:t>)</w:t>
       </w:r>
       <w:r>
-        <w:t xml:space="preserve"> As with most mistakes, in retrospect the answer seems simple but it took me a lot of research, trial and error to come across a solution: I was </w:t>
+        <w:t xml:space="preserve"> As with most mistakes, in retrospect the </w:t>
       </w:r>
       <w:r>
         <w:lastRenderedPageBreak/>
-        <w:t xml:space="preserve">about to </w:t>
+        <w:t xml:space="preserve">answer seems simple but it took me a lot of research, trial and error to come across a solution: I was about to </w:t>
       </w:r>
       <w:r>
         <w:t>seek help from</w:t>
@@ -4397,12 +4940,16 @@
     <w:p>
       <w:pPr>
         <w:pStyle w:val="Heading2"/>
+        <w:spacing w:line="360" w:lineRule="auto"/>
       </w:pPr>
       <w:r>
         <w:t>Adding logging functionality and database storage to disk</w:t>
       </w:r>
     </w:p>
     <w:p>
+      <w:pPr>
+        <w:spacing w:line="360" w:lineRule="auto"/>
+      </w:pPr>
       <w:r>
         <w:t xml:space="preserve">The next stage of development was to add logging functionality to the database. This essentially would allow for tracking of changes, crash recovery and in disk storage, making the database durable (D in the ACID acronym, see </w:t>
       </w:r>
@@ -4447,6 +4994,7 @@
     <w:p>
       <w:pPr>
         <w:pStyle w:val="Heading2"/>
+        <w:spacing w:line="360" w:lineRule="auto"/>
       </w:pPr>
       <w:r>
         <w:t xml:space="preserve">Extracting the database functionality into </w:t>
@@ -4459,6 +5007,9 @@
       </w:r>
     </w:p>
     <w:p>
+      <w:pPr>
+        <w:spacing w:line="360" w:lineRule="auto"/>
+      </w:pPr>
       <w:r>
         <w:t>At this point</w:t>
       </w:r>
@@ -4491,7 +5042,11 @@
         <w:t>implement</w:t>
       </w:r>
       <w:r>
-        <w:t xml:space="preserve"> functions that access this structure and can only be called from external code</w:t>
+        <w:t xml:space="preserve"> functions that access this structure and can </w:t>
+      </w:r>
+      <w:r>
+        <w:lastRenderedPageBreak/>
+        <w:t>only be called from external code</w:t>
       </w:r>
       <w:r>
         <w:t>. These functions can only be accessed</w:t>
@@ -4519,17 +5074,21 @@
         <w:t xml:space="preserve"> And not by some external entity (which previously was the string parser).</w:t>
       </w:r>
     </w:p>
-    <w:p/>
+    <w:p>
+      <w:pPr>
+        <w:spacing w:line="360" w:lineRule="auto"/>
+      </w:pPr>
+    </w:p>
     <w:p>
       <w:pPr>
         <w:keepNext/>
+        <w:spacing w:line="360" w:lineRule="auto"/>
         <w:jc w:val="center"/>
       </w:pPr>
       <w:r>
         <w:rPr>
           <w:noProof/>
         </w:rPr>
-        <w:lastRenderedPageBreak/>
         <w:drawing>
           <wp:inline distT="0" distB="0" distL="0" distR="0" wp14:anchorId="613E7E0E" wp14:editId="62772E90">
             <wp:extent cx="4544059" cy="3620005"/>
@@ -4575,6 +5134,7 @@
     <w:p>
       <w:pPr>
         <w:pStyle w:val="Caption"/>
+        <w:spacing w:line="360" w:lineRule="auto"/>
         <w:jc w:val="center"/>
       </w:pPr>
       <w:r>
@@ -4583,24 +5143,43 @@
       <w:r>
         <w:t>.</w:t>
       </w:r>
-      <w:fldSimple w:instr=" SEQ Snippet_2. \* ARABIC ">
-        <w:r>
-          <w:rPr>
-            <w:noProof/>
-          </w:rPr>
-          <w:t>2</w:t>
-        </w:r>
-      </w:fldSimple>
+      <w:r>
+        <w:fldChar w:fldCharType="begin"/>
+      </w:r>
+      <w:r>
+        <w:instrText xml:space="preserve"> SEQ Snippet_2. \* ARABIC </w:instrText>
+      </w:r>
+      <w:r>
+        <w:fldChar w:fldCharType="separate"/>
+      </w:r>
+      <w:r>
+        <w:rPr>
+          <w:noProof/>
+        </w:rPr>
+        <w:t>2</w:t>
+      </w:r>
+      <w:r>
+        <w:rPr>
+          <w:noProof/>
+        </w:rPr>
+        <w:fldChar w:fldCharType="end"/>
+      </w:r>
       <w:r>
         <w:t>: Part of the database.rs file where the struct and the constructor are showed</w:t>
       </w:r>
     </w:p>
     <w:p>
+      <w:pPr>
+        <w:spacing w:line="360" w:lineRule="auto"/>
+      </w:pPr>
       <w:r>
         <w:t>In the screenshot above, one can see how the constructor for a database object works and how the database restores itself from the log file when initialised. Another advantage of having the log file lock be held by the database is that the log file is only opened once when previously it was opened every time the database copied the user’s command into the log.</w:t>
       </w:r>
     </w:p>
     <w:p>
+      <w:pPr>
+        <w:spacing w:line="360" w:lineRule="auto"/>
+      </w:pPr>
       <w:r>
         <w:t>When I got to the point that I was fairly satisfied with the extraction of the database into it’s own file (“database.rs” which is then imported by the server file) I decided that it was time to implement proper, automated testing.</w:t>
       </w:r>
@@ -4608,12 +5187,17 @@
     <w:p>
       <w:pPr>
         <w:pStyle w:val="Heading2"/>
-      </w:pPr>
-      <w:r>
+        <w:spacing w:line="360" w:lineRule="auto"/>
+      </w:pPr>
+      <w:r>
+        <w:lastRenderedPageBreak/>
         <w:t>Automating Testing Part I</w:t>
       </w:r>
     </w:p>
     <w:p>
+      <w:pPr>
+        <w:spacing w:line="360" w:lineRule="auto"/>
+      </w:pPr>
       <w:r>
         <w:t>So far, I have been testing my database server using the windows Telnet client, manually. This is not good practice. In general, one wants tested to be as automated as possible, ideally removing all variability from the testing conditions (which is not possible in practise, but it is the pursuit of it that matters.) The first step to testing automation was to write a client that would connect to the database, would send it commands and that would check that the server’s responses a</w:t>
       </w:r>
@@ -4648,44 +5232,45 @@
         <w:t>,</w:t>
       </w:r>
       <w:r>
-        <w:t xml:space="preserve"> I would parse these commands into database commands as I have been doing </w:t>
-      </w:r>
-      <w:r>
+        <w:t xml:space="preserve"> I would parse these commands into database commands as I have been doing from the start.</w:t>
+      </w:r>
+      <w:r>
+        <w:t xml:space="preserve"> In contrast to my previous version, I stopped using the library that allowed me to split the socket input automatically into newline as this was not useful to me anymore. It is also deprecated in Tokio 0.2.</w:t>
+      </w:r>
+    </w:p>
+    <w:p>
+      <w:pPr>
+        <w:spacing w:line="360" w:lineRule="auto"/>
+      </w:pPr>
+      <w:r>
+        <w:t>After re-writing my server, I implemented my client using the new 0.2 Tokio nomenclature using “async” and “await” keywords for asynchronous programming</w:t>
+      </w:r>
+      <w:r>
+        <w:t xml:space="preserve"> which were introduced into Rust in 2018 but only became stable towards the end of 2018/start of 2019.</w:t>
+      </w:r>
+      <w:r>
+        <w:t xml:space="preserve"> I also implemented assertions into my code for testing, similar</w:t>
+      </w:r>
+      <w:r>
+        <w:t>ly</w:t>
+      </w:r>
+      <w:r>
+        <w:t xml:space="preserve"> to how I was taught JUnit for Java.</w:t>
+      </w:r>
+    </w:p>
+    <w:p>
+      <w:pPr>
+        <w:keepNext/>
+        <w:spacing w:line="360" w:lineRule="auto"/>
+        <w:jc w:val="center"/>
+      </w:pPr>
+      <w:bookmarkStart w:id="12" w:name="_References"/>
+      <w:bookmarkEnd w:id="12"/>
+      <w:r>
+        <w:rPr>
+          <w:noProof/>
+        </w:rPr>
         <w:lastRenderedPageBreak/>
-        <w:t>from the start.</w:t>
-      </w:r>
-      <w:r>
-        <w:t xml:space="preserve"> In contrast to my previous version, I stopped using the library that allowed me to split the socket input automatically into newline as this was not useful to me anymore. It is also deprecated in Tokio 0.2.</w:t>
-      </w:r>
-    </w:p>
-    <w:p>
-      <w:r>
-        <w:t>After re-writing my server, I implemented my client using the new 0.2 Tokio nomenclature using “async” and “await” keywords for asynchronous programming</w:t>
-      </w:r>
-      <w:r>
-        <w:t xml:space="preserve"> which were introduced into Rust in 2018 but only became stable towards the end of 2018/start of 2019.</w:t>
-      </w:r>
-      <w:r>
-        <w:t xml:space="preserve"> I also implemented assertions into my code for testing, similar</w:t>
-      </w:r>
-      <w:r>
-        <w:t>ly</w:t>
-      </w:r>
-      <w:r>
-        <w:t xml:space="preserve"> to how I was taught JUnit for Java.</w:t>
-      </w:r>
-    </w:p>
-    <w:p>
-      <w:pPr>
-        <w:keepNext/>
-        <w:jc w:val="center"/>
-      </w:pPr>
-      <w:bookmarkStart w:id="13" w:name="_References"/>
-      <w:bookmarkEnd w:id="13"/>
-      <w:r>
-        <w:rPr>
-          <w:noProof/>
-        </w:rPr>
         <w:drawing>
           <wp:inline distT="0" distB="0" distL="0" distR="0" wp14:anchorId="79B2A788" wp14:editId="5038816D">
             <wp:extent cx="5731510" cy="4880610"/>
@@ -4731,6 +5316,7 @@
     <w:p>
       <w:pPr>
         <w:pStyle w:val="Caption"/>
+        <w:spacing w:line="360" w:lineRule="auto"/>
         <w:jc w:val="center"/>
       </w:pPr>
       <w:r>
@@ -4739,14 +5325,27 @@
       <w:r>
         <w:t>.</w:t>
       </w:r>
-      <w:fldSimple w:instr=" SEQ Snippet_2. \* ARABIC ">
-        <w:r>
-          <w:rPr>
-            <w:noProof/>
-          </w:rPr>
-          <w:t>3</w:t>
-        </w:r>
-      </w:fldSimple>
+      <w:r>
+        <w:fldChar w:fldCharType="begin"/>
+      </w:r>
+      <w:r>
+        <w:instrText xml:space="preserve"> SEQ Snippet_2. \* ARABIC </w:instrText>
+      </w:r>
+      <w:r>
+        <w:fldChar w:fldCharType="separate"/>
+      </w:r>
+      <w:r>
+        <w:rPr>
+          <w:noProof/>
+        </w:rPr>
+        <w:t>3</w:t>
+      </w:r>
+      <w:r>
+        <w:rPr>
+          <w:noProof/>
+        </w:rPr>
+        <w:fldChar w:fldCharType="end"/>
+      </w:r>
       <w:r>
         <w:t>: First version of database testing client</w:t>
       </w:r>
@@ -4754,12 +5353,16 @@
     <w:p>
       <w:pPr>
         <w:pStyle w:val="Heading2"/>
+        <w:spacing w:line="360" w:lineRule="auto"/>
       </w:pPr>
       <w:r>
         <w:t>Automating Testing Part II</w:t>
       </w:r>
     </w:p>
     <w:p>
+      <w:pPr>
+        <w:spacing w:line="360" w:lineRule="auto"/>
+      </w:pPr>
       <w:r>
         <w:t xml:space="preserve">After I did the testing client, I met with my supervisor who suggested I should automate my testing even further before moving on with anything else. Therefore, what I decided to work on next is to have a Rust file that in a script-like fashion, starts a database server and starts a client server and has them communicate, all </w:t>
       </w:r>
@@ -4792,12 +5395,15 @@
       </w:r>
     </w:p>
     <w:p>
-      <w:r>
-        <w:t xml:space="preserve">The first idea I had for implementing the above came from my experience with Java. I would create a main rust file that would call the server and client start functions. To do this, I first renamed the </w:t>
+      <w:pPr>
+        <w:spacing w:line="360" w:lineRule="auto"/>
+      </w:pPr>
+      <w:r>
+        <w:t xml:space="preserve">The first idea I had for implementing the above came from my experience with Java. I would create a main rust file that would call the server and client start functions. To do this, I first renamed the server and client “main” functions to “start_server” and “start_client” respectively. I then renamed both Rust files which were “main.rs” (as I was using them as independent applications) to “server.rs” and “client.rs”. What this achieved was that now I could put both server and client files into the </w:t>
       </w:r>
       <w:r>
         <w:lastRenderedPageBreak/>
-        <w:t>server and client “main” functions to “start_server” and “start_client” respectively. I then renamed both Rust files which were “main.rs” (as I was using them as independent applications) to “server.rs” and “client.rs”. What this achieved was that now I could put both server and client files into the same directory as the main Rust file I was going to use to start the server and client. Now, I could import the server and client files into my main file using the “mod” keyword (</w:t>
+        <w:t>same directory as the main Rust file I was going to use to start the server and client. Now, I could import the server and client files into my main file using the “mod” keyword (</w:t>
       </w:r>
       <w:r>
         <w:t>Snippet</w:t>
@@ -4815,6 +5421,7 @@
     <w:p>
       <w:pPr>
         <w:keepNext/>
+        <w:spacing w:line="360" w:lineRule="auto"/>
         <w:jc w:val="center"/>
       </w:pPr>
       <w:r>
@@ -5294,6 +5901,7 @@
     <w:p>
       <w:pPr>
         <w:pStyle w:val="Caption"/>
+        <w:spacing w:line="360" w:lineRule="auto"/>
         <w:jc w:val="center"/>
       </w:pPr>
       <w:r>
@@ -5302,19 +5910,35 @@
       <w:r>
         <w:t>.</w:t>
       </w:r>
-      <w:fldSimple w:instr=" SEQ Snippet_2. \* ARABIC ">
-        <w:r>
-          <w:rPr>
-            <w:noProof/>
-          </w:rPr>
-          <w:t>4</w:t>
-        </w:r>
-      </w:fldSimple>
+      <w:r>
+        <w:fldChar w:fldCharType="begin"/>
+      </w:r>
+      <w:r>
+        <w:instrText xml:space="preserve"> SEQ Snippet_2. \* ARABIC </w:instrText>
+      </w:r>
+      <w:r>
+        <w:fldChar w:fldCharType="separate"/>
+      </w:r>
+      <w:r>
+        <w:rPr>
+          <w:noProof/>
+        </w:rPr>
+        <w:t>4</w:t>
+      </w:r>
+      <w:r>
+        <w:rPr>
+          <w:noProof/>
+        </w:rPr>
+        <w:fldChar w:fldCharType="end"/>
+      </w:r>
       <w:r>
         <w:t>: Creating separate runtimes and using the “mod” keyword</w:t>
       </w:r>
     </w:p>
     <w:p>
+      <w:pPr>
+        <w:spacing w:line="360" w:lineRule="auto"/>
+      </w:pPr>
       <w:r>
         <w:t>Initially, I wanted to have the server and client start on different threads. After doing some research I thought that using the Tokio “Builder”</w:t>
       </w:r>
@@ -5377,6 +6001,7 @@
     <w:p>
       <w:pPr>
         <w:keepNext/>
+        <w:spacing w:line="360" w:lineRule="auto"/>
         <w:jc w:val="center"/>
       </w:pPr>
       <w:r>
@@ -5429,6 +6054,7 @@
     <w:p>
       <w:pPr>
         <w:pStyle w:val="Caption"/>
+        <w:spacing w:line="360" w:lineRule="auto"/>
         <w:jc w:val="center"/>
       </w:pPr>
       <w:r>
@@ -5437,22 +6063,40 @@
       <w:r>
         <w:t>.</w:t>
       </w:r>
-      <w:fldSimple w:instr=" SEQ Snippet_2. \* ARABIC ">
-        <w:r>
-          <w:rPr>
-            <w:noProof/>
-          </w:rPr>
-          <w:t>5</w:t>
-        </w:r>
-      </w:fldSimple>
+      <w:r>
+        <w:fldChar w:fldCharType="begin"/>
+      </w:r>
+      <w:r>
+        <w:instrText xml:space="preserve"> SEQ Snippet_2. \* ARABIC </w:instrText>
+      </w:r>
+      <w:r>
+        <w:fldChar w:fldCharType="separate"/>
+      </w:r>
+      <w:r>
+        <w:rPr>
+          <w:noProof/>
+        </w:rPr>
+        <w:t>5</w:t>
+      </w:r>
+      <w:r>
+        <w:rPr>
+          <w:noProof/>
+        </w:rPr>
+        <w:fldChar w:fldCharType="end"/>
+      </w:r>
       <w:r>
         <w:t>: Error cannot be sent because it does not implement "Send"</w:t>
       </w:r>
     </w:p>
-    <w:p/>
+    <w:p>
+      <w:pPr>
+        <w:spacing w:line="360" w:lineRule="auto"/>
+      </w:pPr>
+    </w:p>
     <w:p>
       <w:pPr>
         <w:keepNext/>
+        <w:spacing w:line="360" w:lineRule="auto"/>
         <w:jc w:val="center"/>
       </w:pPr>
       <w:r>
@@ -5724,15 +6368,7 @@
                         <w:txbxContent>
                           <w:p>
                             <w:r>
-                              <w:t>Using “</w:t>
-                            </w:r>
-                            <w:proofErr w:type="spellStart"/>
-                            <w:r>
-                              <w:t>block_on</w:t>
-                            </w:r>
-                            <w:proofErr w:type="spellEnd"/>
-                            <w:r>
-                              <w:t>”</w:t>
+                              <w:t>Using “block_on”</w:t>
                             </w:r>
                           </w:p>
                         </w:txbxContent>
@@ -5762,15 +6398,7 @@
                   <w:txbxContent>
                     <w:p>
                       <w:r>
-                        <w:t>Using “</w:t>
-                      </w:r>
-                      <w:proofErr w:type="spellStart"/>
-                      <w:r>
-                        <w:t>block_on</w:t>
-                      </w:r>
-                      <w:proofErr w:type="spellEnd"/>
-                      <w:r>
-                        <w:t>”</w:t>
+                        <w:t>Using “block_on”</w:t>
                       </w:r>
                     </w:p>
                   </w:txbxContent>
@@ -5830,24 +6458,41 @@
     <w:p>
       <w:pPr>
         <w:pStyle w:val="Caption"/>
+        <w:spacing w:line="360" w:lineRule="auto"/>
         <w:jc w:val="center"/>
       </w:pPr>
       <w:r>
         <w:t>Snippet 2.</w:t>
       </w:r>
-      <w:fldSimple w:instr=" SEQ Snippet_2. \* ARABIC ">
-        <w:r>
-          <w:rPr>
-            <w:noProof/>
-          </w:rPr>
-          <w:t>6</w:t>
-        </w:r>
-      </w:fldSimple>
+      <w:r>
+        <w:fldChar w:fldCharType="begin"/>
+      </w:r>
+      <w:r>
+        <w:instrText xml:space="preserve"> SEQ Snippet_2. \* ARABIC </w:instrText>
+      </w:r>
+      <w:r>
+        <w:fldChar w:fldCharType="separate"/>
+      </w:r>
+      <w:r>
+        <w:rPr>
+          <w:noProof/>
+        </w:rPr>
+        <w:t>6</w:t>
+      </w:r>
+      <w:r>
+        <w:rPr>
+          <w:noProof/>
+        </w:rPr>
+        <w:fldChar w:fldCharType="end"/>
+      </w:r>
       <w:r>
         <w:t>: Runtime Block and Error re-wrapping</w:t>
       </w:r>
     </w:p>
     <w:p>
+      <w:pPr>
+        <w:spacing w:line="360" w:lineRule="auto"/>
+      </w:pPr>
       <w:r>
         <w:t>Unfortunately, when I implemented this fix, I ran into another obstacle: I could not run the server and client functions in the way I envisioned because they have to run on the main Tokio “Runtime” thread, which is the one created in the main function. (Snippet 2.7)</w:t>
       </w:r>
@@ -5855,6 +6500,7 @@
     <w:p>
       <w:pPr>
         <w:keepNext/>
+        <w:spacing w:line="360" w:lineRule="auto"/>
         <w:jc w:val="center"/>
       </w:pPr>
       <w:r>
@@ -5906,37 +6552,58 @@
     <w:p>
       <w:pPr>
         <w:pStyle w:val="Caption"/>
+        <w:spacing w:line="360" w:lineRule="auto"/>
         <w:jc w:val="center"/>
       </w:pPr>
       <w:r>
         <w:t>Snippet 2.</w:t>
       </w:r>
-      <w:fldSimple w:instr=" SEQ Snippet_2. \* ARABIC ">
-        <w:r>
-          <w:rPr>
-            <w:noProof/>
-          </w:rPr>
-          <w:t>7</w:t>
-        </w:r>
-      </w:fldSimple>
+      <w:r>
+        <w:fldChar w:fldCharType="begin"/>
+      </w:r>
+      <w:r>
+        <w:instrText xml:space="preserve"> SEQ Snippet_2. \* ARABIC </w:instrText>
+      </w:r>
+      <w:r>
+        <w:fldChar w:fldCharType="separate"/>
+      </w:r>
+      <w:r>
+        <w:rPr>
+          <w:noProof/>
+        </w:rPr>
+        <w:t>7</w:t>
+      </w:r>
+      <w:r>
+        <w:rPr>
+          <w:noProof/>
+        </w:rPr>
+        <w:fldChar w:fldCharType="end"/>
+      </w:r>
       <w:r>
         <w:t>: Error for calling server function outside of the main thread</w:t>
       </w:r>
     </w:p>
     <w:p>
-      <w:r>
-        <w:t>To fix this, I tried creating two separate Tokio runtimes (Snippet 2.4) and passing them separately to the server and client functions and creating the Network connection (TcpListener for the server, TcpStream for the client) on those specific threads using the “block_on” function (Snippet 2.6). It compiled and ran, but it seemed like nothing happened i.e. the process exited, and the command prompt was blank. Therefore, the print statements were not working. As this didn’t prove itself as a solution I started to think about alternatives.</w:t>
+      <w:pPr>
+        <w:spacing w:line="360" w:lineRule="auto"/>
+      </w:pPr>
+      <w:r>
+        <w:t xml:space="preserve">To fix this, I tried creating two separate Tokio runtimes (Snippet 2.4) and passing them separately to the server and client functions and creating the Network connection (TcpListener for the server, TcpStream for the client) on those specific threads using the “block_on” function (Snippet 2.6). It compiled and ran, but it seemed like nothing happened i.e. the process exited, and the command </w:t>
+      </w:r>
+      <w:r>
+        <w:lastRenderedPageBreak/>
+        <w:t>prompt was blank. Therefore, the print statements were not working. As this didn’t prove itself as a solution I started to think about alternatives.</w:t>
       </w:r>
     </w:p>
     <w:p>
       <w:pPr>
         <w:keepNext/>
+        <w:spacing w:line="360" w:lineRule="auto"/>
       </w:pPr>
       <w:r>
         <w:rPr>
           <w:noProof/>
         </w:rPr>
-        <w:lastRenderedPageBreak/>
         <w:drawing>
           <wp:inline distT="0" distB="0" distL="0" distR="0" wp14:anchorId="109D0285" wp14:editId="7D27E05A">
             <wp:extent cx="5731510" cy="3415030"/>
@@ -5982,24 +6649,41 @@
     <w:p>
       <w:pPr>
         <w:pStyle w:val="Caption"/>
+        <w:spacing w:line="360" w:lineRule="auto"/>
         <w:jc w:val="center"/>
       </w:pPr>
       <w:r>
         <w:t>Snippet 2.</w:t>
       </w:r>
-      <w:fldSimple w:instr=" SEQ Snippet_2. \* ARABIC ">
-        <w:r>
-          <w:rPr>
-            <w:noProof/>
-          </w:rPr>
-          <w:t>8</w:t>
-        </w:r>
-      </w:fldSimple>
+      <w:r>
+        <w:fldChar w:fldCharType="begin"/>
+      </w:r>
+      <w:r>
+        <w:instrText xml:space="preserve"> SEQ Snippet_2. \* ARABIC </w:instrText>
+      </w:r>
+      <w:r>
+        <w:fldChar w:fldCharType="separate"/>
+      </w:r>
+      <w:r>
+        <w:rPr>
+          <w:noProof/>
+        </w:rPr>
+        <w:t>8</w:t>
+      </w:r>
+      <w:r>
+        <w:rPr>
+          <w:noProof/>
+        </w:rPr>
+        <w:fldChar w:fldCharType="end"/>
+      </w:r>
       <w:r>
         <w:t>: Using async and tokio::spawn</w:t>
       </w:r>
     </w:p>
     <w:p>
+      <w:pPr>
+        <w:spacing w:line="360" w:lineRule="auto"/>
+      </w:pPr>
       <w:r>
         <w:t>After taking a day off, the morning after I had an idea that proved to be successful. When looking at the Tokio documentation, I stumbled upon the</w:t>
       </w:r>
@@ -6024,6 +6708,7 @@
     <w:p>
       <w:pPr>
         <w:keepNext/>
+        <w:spacing w:line="360" w:lineRule="auto"/>
         <w:jc w:val="center"/>
       </w:pPr>
       <w:r>
@@ -6031,9 +6716,9 @@
           <w:noProof/>
         </w:rPr>
         <w:drawing>
-          <wp:inline distT="0" distB="0" distL="0" distR="0" wp14:anchorId="37206633" wp14:editId="265A79E1">
-            <wp:extent cx="5645785" cy="2322830"/>
-            <wp:effectExtent l="19050" t="19050" r="12065" b="20320"/>
+          <wp:inline distT="0" distB="0" distL="0" distR="0" wp14:anchorId="37206633" wp14:editId="08DD68AF">
+            <wp:extent cx="5159608" cy="2122806"/>
+            <wp:effectExtent l="19050" t="19050" r="22225" b="10795"/>
             <wp:docPr id="28" name="Picture 28"/>
             <wp:cNvGraphicFramePr>
               <a:graphicFrameLocks xmlns:a="http://schemas.openxmlformats.org/drawingml/2006/main" noChangeAspect="1"/>
@@ -6053,7 +6738,7 @@
                   <pic:spPr bwMode="auto">
                     <a:xfrm>
                       <a:off x="0" y="0"/>
-                      <a:ext cx="5645785" cy="2322830"/>
+                      <a:ext cx="5184051" cy="2132863"/>
                     </a:xfrm>
                     <a:prstGeom prst="rect">
                       <a:avLst/>
@@ -6098,19 +6783,33 @@
     <w:p>
       <w:pPr>
         <w:pStyle w:val="Caption"/>
+        <w:spacing w:line="360" w:lineRule="auto"/>
         <w:jc w:val="center"/>
       </w:pPr>
       <w:r>
         <w:t>Snippet 2.</w:t>
       </w:r>
-      <w:fldSimple w:instr=" SEQ Snippet_2. \* ARABIC ">
-        <w:r>
-          <w:rPr>
-            <w:noProof/>
-          </w:rPr>
-          <w:t>9</w:t>
-        </w:r>
-      </w:fldSimple>
+      <w:r>
+        <w:fldChar w:fldCharType="begin"/>
+      </w:r>
+      <w:r>
+        <w:instrText xml:space="preserve"> SEQ Snippet_2. \* ARABIC </w:instrText>
+      </w:r>
+      <w:r>
+        <w:fldChar w:fldCharType="separate"/>
+      </w:r>
+      <w:r>
+        <w:rPr>
+          <w:noProof/>
+        </w:rPr>
+        <w:t>9</w:t>
+      </w:r>
+      <w:r>
+        <w:rPr>
+          <w:noProof/>
+        </w:rPr>
+        <w:fldChar w:fldCharType="end"/>
+      </w:r>
       <w:r>
         <w:t>: Successful testing of server through client with one function</w:t>
       </w:r>
@@ -6123,17 +6822,18 @@
       </w:r>
     </w:p>
     <w:p>
-      <w:r>
-        <w:t xml:space="preserve">While looking into my next step of testing which is benchmarking, I came across the Builder documentation again. I decided to attempt to make it work again as I was frustrated that I didn’t understand how it worked. Finally, after tinkering and reading documentation I go it to work! I figured it out thanks to all the previous errors I had come across when designing this testing function. It works like the following, Tokio functions (specifically the ones that perform </w:t>
-      </w:r>
+      <w:pPr>
+        <w:spacing w:line="360" w:lineRule="auto"/>
+      </w:pPr>
       <w:r>
         <w:lastRenderedPageBreak/>
-        <w:t>asynchronous tasks) need to run in what is called the “Runtime”, otherwise they cannot use the proper functions for I/O and non-blocking processing. Once I realised this, I the documentation I noticed how a “block_on” function was used with a non-Builder Runtime and then the “spawn” function mentioned previously was used inside of the “block_on” function, effectively calling the asynchronous tasks within the context of the Runtime. Once I understood this, I applied the same principle to a Builder runtime with a multi-threaded configuration and it worked! (Snippet 2.10)</w:t>
+        <w:t>While looking into my next step of testing which is benchmarking, I came across the Builder documentation again. I decided to attempt to make it work again as I was frustrated that I didn’t understand how it worked. Finally, after tinkering and reading documentation I go it to work! I figured it out thanks to all the previous errors I had come across when designing this testing function. It works like the following, Tokio functions (specifically the ones that perform asynchronous tasks) need to run in what is called the “Runtime”, otherwise they cannot use the proper functions for I/O and non-blocking processing. Once I realised this, I the documentation I noticed how a “block_on” function was used with a non-Builder Runtime and then the “spawn” function mentioned previously was used inside of the “block_on” function, effectively calling the asynchronous tasks within the context of the Runtime. Once I understood this, I applied the same principle to a Builder runtime with a multi-threaded configuration and it worked! (Snippet 2.10)</w:t>
       </w:r>
     </w:p>
     <w:p>
       <w:pPr>
         <w:keepNext/>
+        <w:spacing w:line="360" w:lineRule="auto"/>
         <w:jc w:val="center"/>
       </w:pPr>
       <w:r>
@@ -6141,9 +6841,9 @@
           <w:noProof/>
         </w:rPr>
         <w:drawing>
-          <wp:inline distT="0" distB="0" distL="0" distR="0" wp14:anchorId="33FC1AB0" wp14:editId="116BB813">
-            <wp:extent cx="5731510" cy="5800090"/>
-            <wp:effectExtent l="19050" t="19050" r="21590" b="10160"/>
+          <wp:inline distT="0" distB="0" distL="0" distR="0" wp14:anchorId="33FC1AB0" wp14:editId="5950DE44">
+            <wp:extent cx="5479260" cy="5544820"/>
+            <wp:effectExtent l="19050" t="19050" r="26670" b="17780"/>
             <wp:docPr id="29" name="Picture 29"/>
             <wp:cNvGraphicFramePr>
               <a:graphicFrameLocks xmlns:a="http://schemas.openxmlformats.org/drawingml/2006/main" noChangeAspect="1"/>
@@ -6164,7 +6864,7 @@
                   <pic:spPr>
                     <a:xfrm>
                       <a:off x="0" y="0"/>
-                      <a:ext cx="5731510" cy="5800090"/>
+                      <a:ext cx="5496749" cy="5562518"/>
                     </a:xfrm>
                     <a:prstGeom prst="rect">
                       <a:avLst/>
@@ -6185,30 +6885,41 @@
     <w:p>
       <w:pPr>
         <w:pStyle w:val="Caption"/>
+        <w:spacing w:line="360" w:lineRule="auto"/>
         <w:jc w:val="center"/>
       </w:pPr>
       <w:r>
         <w:t>Snippet 2.</w:t>
       </w:r>
-      <w:fldSimple w:instr=" SEQ Snippet_2. \* ARABIC ">
-        <w:r>
-          <w:rPr>
-            <w:noProof/>
-          </w:rPr>
-          <w:t>10</w:t>
-        </w:r>
-      </w:fldSimple>
+      <w:r>
+        <w:fldChar w:fldCharType="begin"/>
+      </w:r>
+      <w:r>
+        <w:instrText xml:space="preserve"> SEQ Snippet_2. \* ARABIC </w:instrText>
+      </w:r>
+      <w:r>
+        <w:fldChar w:fldCharType="separate"/>
+      </w:r>
+      <w:r>
+        <w:rPr>
+          <w:noProof/>
+        </w:rPr>
+        <w:t>10</w:t>
+      </w:r>
+      <w:r>
+        <w:rPr>
+          <w:noProof/>
+        </w:rPr>
+        <w:fldChar w:fldCharType="end"/>
+      </w:r>
       <w:r>
         <w:t>: Working Builder-Runtime configuration</w:t>
       </w:r>
     </w:p>
-    <w:p/>
-    <w:p/>
-    <w:p/>
-    <w:p/>
     <w:p>
       <w:pPr>
         <w:pStyle w:val="Heading2"/>
+        <w:spacing w:line="360" w:lineRule="auto"/>
       </w:pPr>
       <w:r>
         <w:lastRenderedPageBreak/>
@@ -6216,6 +6927,9 @@
       </w:r>
     </w:p>
     <w:p>
+      <w:pPr>
+        <w:spacing w:line="360" w:lineRule="auto"/>
+      </w:pPr>
       <w:r>
         <w:t>After completing this concurrent testing function, I decided I should start working on benchmarking.</w:t>
       </w:r>
@@ -6224,6 +6938,9 @@
       </w:r>
     </w:p>
     <w:p>
+      <w:pPr>
+        <w:spacing w:line="360" w:lineRule="auto"/>
+      </w:pPr>
       <w:r>
         <w:t>For benchmarking I used the “time” Rust library.</w:t>
       </w:r>
@@ -6238,6 +6955,9 @@
       </w:r>
     </w:p>
     <w:p>
+      <w:pPr>
+        <w:spacing w:line="360" w:lineRule="auto"/>
+      </w:pPr>
       <w:r>
         <w:t xml:space="preserve">The results were: </w:t>
       </w:r>
@@ -6249,6 +6969,7 @@
           <w:ilvl w:val="0"/>
           <w:numId w:val="9"/>
         </w:numPr>
+        <w:spacing w:line="360" w:lineRule="auto"/>
       </w:pPr>
       <w:r>
         <w:t>With file logging: 55ms on average (10 iterations)</w:t>
@@ -6261,12 +6982,16 @@
           <w:ilvl w:val="0"/>
           <w:numId w:val="9"/>
         </w:numPr>
+        <w:spacing w:line="360" w:lineRule="auto"/>
       </w:pPr>
       <w:r>
         <w:t>Without file logging: 2ms on average (10 iterations)</w:t>
       </w:r>
     </w:p>
     <w:p>
+      <w:pPr>
+        <w:spacing w:line="360" w:lineRule="auto"/>
+      </w:pPr>
       <w:r>
         <w:t>We can see how writing to a log text file after each command affects runtime greatly</w:t>
       </w:r>
@@ -6303,8 +7028,96 @@
     <w:p>
       <w:pPr>
         <w:keepNext/>
+        <w:spacing w:line="360" w:lineRule="auto"/>
         <w:jc w:val="center"/>
       </w:pPr>
+      <w:r>
+        <w:rPr>
+          <w:noProof/>
+        </w:rPr>
+        <w:lastRenderedPageBreak/>
+        <mc:AlternateContent>
+          <mc:Choice Requires="wps">
+            <w:drawing>
+              <wp:anchor distT="0" distB="0" distL="114300" distR="114300" simplePos="0" relativeHeight="251681792" behindDoc="0" locked="0" layoutInCell="1" allowOverlap="1" wp14:anchorId="09534133" wp14:editId="111297F0">
+                <wp:simplePos x="0" y="0"/>
+                <wp:positionH relativeFrom="margin">
+                  <wp:align>left</wp:align>
+                </wp:positionH>
+                <wp:positionV relativeFrom="paragraph">
+                  <wp:posOffset>1933575</wp:posOffset>
+                </wp:positionV>
+                <wp:extent cx="1457325" cy="419100"/>
+                <wp:effectExtent l="0" t="0" r="28575" b="19050"/>
+                <wp:wrapNone/>
+                <wp:docPr id="24" name="Text Box 24"/>
+                <wp:cNvGraphicFramePr/>
+                <a:graphic xmlns:a="http://schemas.openxmlformats.org/drawingml/2006/main">
+                  <a:graphicData uri="http://schemas.microsoft.com/office/word/2010/wordprocessingShape">
+                    <wps:wsp>
+                      <wps:cNvSpPr txBox="1"/>
+                      <wps:spPr>
+                        <a:xfrm>
+                          <a:off x="0" y="0"/>
+                          <a:ext cx="1457325" cy="419100"/>
+                        </a:xfrm>
+                        <a:prstGeom prst="rect">
+                          <a:avLst/>
+                        </a:prstGeom>
+                        <a:solidFill>
+                          <a:schemeClr val="lt1"/>
+                        </a:solidFill>
+                        <a:ln w="6350">
+                          <a:solidFill>
+                            <a:prstClr val="black"/>
+                          </a:solidFill>
+                        </a:ln>
+                      </wps:spPr>
+                      <wps:txbx>
+                        <w:txbxContent>
+                          <w:p>
+                            <w:r>
+                              <w:t>Saving tests start and end time</w:t>
+                            </w:r>
+                          </w:p>
+                        </w:txbxContent>
+                      </wps:txbx>
+                      <wps:bodyPr rot="0" spcFirstLastPara="0" vertOverflow="overflow" horzOverflow="overflow" vert="horz" wrap="square" lIns="91440" tIns="45720" rIns="91440" bIns="45720" numCol="1" spcCol="0" rtlCol="0" fromWordArt="0" anchor="t" anchorCtr="0" forceAA="0" compatLnSpc="1">
+                        <a:prstTxWarp prst="textNoShape">
+                          <a:avLst/>
+                        </a:prstTxWarp>
+                        <a:noAutofit/>
+                      </wps:bodyPr>
+                    </wps:wsp>
+                  </a:graphicData>
+                </a:graphic>
+                <wp14:sizeRelH relativeFrom="margin">
+                  <wp14:pctWidth>0</wp14:pctWidth>
+                </wp14:sizeRelH>
+                <wp14:sizeRelV relativeFrom="margin">
+                  <wp14:pctHeight>0</wp14:pctHeight>
+                </wp14:sizeRelV>
+              </wp:anchor>
+            </w:drawing>
+          </mc:Choice>
+          <mc:Fallback>
+            <w:pict>
+              <v:shape w14:anchorId="09534133" id="Text Box 24" o:spid="_x0000_s1036" type="#_x0000_t202" style="position:absolute;left:0;text-align:left;margin-left:0;margin-top:152.25pt;width:114.75pt;height:33pt;z-index:251681792;visibility:visible;mso-wrap-style:square;mso-width-percent:0;mso-height-percent:0;mso-wrap-distance-left:9pt;mso-wrap-distance-top:0;mso-wrap-distance-right:9pt;mso-wrap-distance-bottom:0;mso-position-horizontal:left;mso-position-horizontal-relative:margin;mso-position-vertical:absolute;mso-position-vertical-relative:text;mso-width-percent:0;mso-height-percent:0;mso-width-relative:margin;mso-height-relative:margin;v-text-anchor:top" o:gfxdata="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" fillcolor="white [3201]" strokeweight=".5pt">
+                <v:textbox>
+                  <w:txbxContent>
+                    <w:p>
+                      <w:r>
+                        <w:t>Saving tests start and end time</w:t>
+                      </w:r>
+                    </w:p>
+                  </w:txbxContent>
+                </v:textbox>
+                <w10:wrap anchorx="margin"/>
+              </v:shape>
+            </w:pict>
+          </mc:Fallback>
+        </mc:AlternateContent>
+      </w:r>
       <w:r>
         <w:rPr>
           <w:noProof/>
@@ -6457,7 +7270,7 @@
           </mc:Choice>
           <mc:Fallback>
             <w:pict>
-              <v:shape w14:anchorId="1EA8648B" id="Text Box 44" o:spid="_x0000_s1036" type="#_x0000_t202" style="position:absolute;left:0;text-align:left;margin-left:60.55pt;margin-top:231.35pt;width:111.75pt;height:54.75pt;z-index:251687936;visibility:visible;mso-wrap-style:square;mso-width-percent:0;mso-height-percent:0;mso-wrap-distance-left:9pt;mso-wrap-distance-top:0;mso-wrap-distance-right:9pt;mso-wrap-distance-bottom:0;mso-position-horizontal:right;mso-position-horizontal-relative:margin;mso-position-vertical:absolute;mso-position-vertical-relative:text;mso-width-percent:0;mso-height-percent:0;mso-width-relative:margin;mso-height-relative:margin;v-text-anchor:top" o:gfxdata="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" fillcolor="white [3201]" strokeweight=".5pt">
+              <v:shape w14:anchorId="1EA8648B" id="Text Box 44" o:spid="_x0000_s1037" type="#_x0000_t202" style="position:absolute;left:0;text-align:left;margin-left:60.55pt;margin-top:231.35pt;width:111.75pt;height:54.75pt;z-index:251687936;visibility:visible;mso-wrap-style:square;mso-width-percent:0;mso-height-percent:0;mso-wrap-distance-left:9pt;mso-wrap-distance-top:0;mso-wrap-distance-right:9pt;mso-wrap-distance-bottom:0;mso-position-horizontal:right;mso-position-horizontal-relative:margin;mso-position-vertical:absolute;mso-position-vertical-relative:text;mso-width-percent:0;mso-height-percent:0;mso-width-relative:margin;mso-height-relative:margin;v-text-anchor:top" o:gfxdata="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" fillcolor="white [3201]" strokeweight=".5pt">
                 <v:textbox>
                   <w:txbxContent>
                     <w:p>
@@ -6630,7 +7443,7 @@
         <mc:AlternateContent>
           <mc:Choice Requires="wps">
             <w:drawing>
-              <wp:anchor distT="0" distB="0" distL="114300" distR="114300" simplePos="0" relativeHeight="251688960" behindDoc="0" locked="0" layoutInCell="1" allowOverlap="1" wp14:anchorId="3B9B5973" wp14:editId="51B7C501">
+              <wp:anchor distT="0" distB="0" distL="114300" distR="114300" simplePos="0" relativeHeight="251688960" behindDoc="0" locked="0" layoutInCell="1" allowOverlap="1" wp14:anchorId="3B9B5973" wp14:editId="3FEDE03D">
                 <wp:simplePos x="0" y="0"/>
                 <wp:positionH relativeFrom="column">
                   <wp:posOffset>390525</wp:posOffset>
@@ -6688,7 +7501,11 @@
           </mc:Choice>
           <mc:Fallback>
             <w:pict>
-              <v:shape w14:anchorId="1231698E" id="Straight Arrow Connector 46" o:spid="_x0000_s1026" type="#_x0000_t32" style="position:absolute;margin-left:30.75pt;margin-top:63.35pt;width:42.75pt;height:90pt;flip:y;z-index:251688960;visibility:visible;mso-wrap-style:square;mso-wrap-distance-left:9pt;mso-wrap-distance-top:0;mso-wrap-distance-right:9pt;mso-wrap-distance-bottom:0;mso-position-horizontal:absolute;mso-position-horizontal-relative:text;mso-position-vertical:absolute;mso-position-vertical-relative:text" o:gfxdata="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" strokecolor="#8eaadb [1940]" strokeweight=".5pt">
+              <v:shapetype w14:anchorId="5A255D79" id="_x0000_t32" coordsize="21600,21600" o:spt="32" o:oned="t" path="m,l21600,21600e" filled="f">
+                <v:path arrowok="t" fillok="f" o:connecttype="none"/>
+                <o:lock v:ext="edit" shapetype="t"/>
+              </v:shapetype>
+              <v:shape id="Straight Arrow Connector 46" o:spid="_x0000_s1026" type="#_x0000_t32" style="position:absolute;margin-left:30.75pt;margin-top:63.35pt;width:42.75pt;height:90pt;flip:y;z-index:251688960;visibility:visible;mso-wrap-style:square;mso-wrap-distance-left:9pt;mso-wrap-distance-top:0;mso-wrap-distance-right:9pt;mso-wrap-distance-bottom:0;mso-position-horizontal:absolute;mso-position-horizontal-relative:text;mso-position-vertical:absolute;mso-position-vertical-relative:text" o:gfxdata="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" strokecolor="#8eaadb [1940]" strokeweight=".5pt">
                 <v:stroke endarrow="block" joinstyle="miter"/>
               </v:shape>
             </w:pict>
@@ -6699,94 +7516,8 @@
         <w:rPr>
           <w:noProof/>
         </w:rPr>
-        <mc:AlternateContent>
-          <mc:Choice Requires="wps">
-            <w:drawing>
-              <wp:anchor distT="0" distB="0" distL="114300" distR="114300" simplePos="0" relativeHeight="251681792" behindDoc="0" locked="0" layoutInCell="1" allowOverlap="1" wp14:anchorId="09534133" wp14:editId="318BF286">
-                <wp:simplePos x="0" y="0"/>
-                <wp:positionH relativeFrom="margin">
-                  <wp:align>left</wp:align>
-                </wp:positionH>
-                <wp:positionV relativeFrom="paragraph">
-                  <wp:posOffset>1947545</wp:posOffset>
-                </wp:positionV>
-                <wp:extent cx="1457325" cy="409575"/>
-                <wp:effectExtent l="0" t="0" r="28575" b="28575"/>
-                <wp:wrapNone/>
-                <wp:docPr id="24" name="Text Box 24"/>
-                <wp:cNvGraphicFramePr/>
-                <a:graphic xmlns:a="http://schemas.openxmlformats.org/drawingml/2006/main">
-                  <a:graphicData uri="http://schemas.microsoft.com/office/word/2010/wordprocessingShape">
-                    <wps:wsp>
-                      <wps:cNvSpPr txBox="1"/>
-                      <wps:spPr>
-                        <a:xfrm>
-                          <a:off x="0" y="0"/>
-                          <a:ext cx="1457325" cy="409575"/>
-                        </a:xfrm>
-                        <a:prstGeom prst="rect">
-                          <a:avLst/>
-                        </a:prstGeom>
-                        <a:solidFill>
-                          <a:schemeClr val="lt1"/>
-                        </a:solidFill>
-                        <a:ln w="6350">
-                          <a:solidFill>
-                            <a:prstClr val="black"/>
-                          </a:solidFill>
-                        </a:ln>
-                      </wps:spPr>
-                      <wps:txbx>
-                        <w:txbxContent>
-                          <w:p>
-                            <w:r>
-                              <w:t>Saving tests start and end time</w:t>
-                            </w:r>
-                          </w:p>
-                        </w:txbxContent>
-                      </wps:txbx>
-                      <wps:bodyPr rot="0" spcFirstLastPara="0" vertOverflow="overflow" horzOverflow="overflow" vert="horz" wrap="square" lIns="91440" tIns="45720" rIns="91440" bIns="45720" numCol="1" spcCol="0" rtlCol="0" fromWordArt="0" anchor="t" anchorCtr="0" forceAA="0" compatLnSpc="1">
-                        <a:prstTxWarp prst="textNoShape">
-                          <a:avLst/>
-                        </a:prstTxWarp>
-                        <a:noAutofit/>
-                      </wps:bodyPr>
-                    </wps:wsp>
-                  </a:graphicData>
-                </a:graphic>
-                <wp14:sizeRelH relativeFrom="margin">
-                  <wp14:pctWidth>0</wp14:pctWidth>
-                </wp14:sizeRelH>
-                <wp14:sizeRelV relativeFrom="margin">
-                  <wp14:pctHeight>0</wp14:pctHeight>
-                </wp14:sizeRelV>
-              </wp:anchor>
-            </w:drawing>
-          </mc:Choice>
-          <mc:Fallback>
-            <w:pict>
-              <v:shape w14:anchorId="09534133" id="Text Box 24" o:spid="_x0000_s1037" type="#_x0000_t202" style="position:absolute;left:0;text-align:left;margin-left:0;margin-top:153.35pt;width:114.75pt;height:32.25pt;z-index:251681792;visibility:visible;mso-wrap-style:square;mso-width-percent:0;mso-height-percent:0;mso-wrap-distance-left:9pt;mso-wrap-distance-top:0;mso-wrap-distance-right:9pt;mso-wrap-distance-bottom:0;mso-position-horizontal:left;mso-position-horizontal-relative:margin;mso-position-vertical:absolute;mso-position-vertical-relative:text;mso-width-percent:0;mso-height-percent:0;mso-width-relative:margin;mso-height-relative:margin;v-text-anchor:top" o:gfxdata="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" fillcolor="white [3201]" strokeweight=".5pt">
-                <v:textbox>
-                  <w:txbxContent>
-                    <w:p>
-                      <w:r>
-                        <w:t>Saving tests start and end time</w:t>
-                      </w:r>
-                    </w:p>
-                  </w:txbxContent>
-                </v:textbox>
-                <w10:wrap anchorx="margin"/>
-              </v:shape>
-            </w:pict>
-          </mc:Fallback>
-        </mc:AlternateContent>
-      </w:r>
-      <w:r>
-        <w:rPr>
-          <w:noProof/>
-        </w:rPr>
         <w:drawing>
-          <wp:inline distT="0" distB="0" distL="0" distR="0" wp14:anchorId="28D61A5C" wp14:editId="76AEBD9D">
+          <wp:inline distT="0" distB="0" distL="0" distR="0" wp14:anchorId="28D61A5C" wp14:editId="222181D7">
             <wp:extent cx="4269106" cy="4518842"/>
             <wp:effectExtent l="19050" t="19050" r="17145" b="15240"/>
             <wp:docPr id="42" name="Picture 42"/>
@@ -6809,7 +7540,7 @@
                   <pic:spPr>
                     <a:xfrm>
                       <a:off x="0" y="0"/>
-                      <a:ext cx="4285992" cy="4536716"/>
+                      <a:ext cx="4269106" cy="4518842"/>
                     </a:xfrm>
                     <a:prstGeom prst="rect">
                       <a:avLst/>
@@ -6830,26 +7561,42 @@
     <w:p>
       <w:pPr>
         <w:pStyle w:val="Caption"/>
+        <w:spacing w:line="360" w:lineRule="auto"/>
         <w:jc w:val="center"/>
       </w:pPr>
       <w:r>
         <w:t>Snippet 2.</w:t>
       </w:r>
-      <w:fldSimple w:instr=" SEQ Snippet_2. \* ARABIC ">
-        <w:r>
-          <w:rPr>
-            <w:noProof/>
-          </w:rPr>
-          <w:t>11</w:t>
-        </w:r>
-      </w:fldSimple>
+      <w:r>
+        <w:fldChar w:fldCharType="begin"/>
+      </w:r>
+      <w:r>
+        <w:instrText xml:space="preserve"> SEQ Snippet_2. \* ARABIC </w:instrText>
+      </w:r>
+      <w:r>
+        <w:fldChar w:fldCharType="separate"/>
+      </w:r>
+      <w:r>
+        <w:rPr>
+          <w:noProof/>
+        </w:rPr>
+        <w:t>11</w:t>
+      </w:r>
+      <w:r>
+        <w:rPr>
+          <w:noProof/>
+        </w:rPr>
+        <w:fldChar w:fldCharType="end"/>
+      </w:r>
       <w:r>
         <w:t>: Client tests with completion time</w:t>
       </w:r>
     </w:p>
     <w:p>
-      <w:r>
-        <w:lastRenderedPageBreak/>
+      <w:pPr>
+        <w:spacing w:line="360" w:lineRule="auto"/>
+      </w:pPr>
+      <w:r>
         <w:t>Using the “sync_all” all function to force disk writing</w:t>
       </w:r>
       <w:r>
@@ -6866,6 +7613,7 @@
           <w:ilvl w:val="0"/>
           <w:numId w:val="10"/>
         </w:numPr>
+        <w:spacing w:line="360" w:lineRule="auto"/>
       </w:pPr>
       <w:r>
         <w:t>Data written to disk after each command: 50ms on average (10 iterations)</w:t>
@@ -6878,12 +7626,16 @@
           <w:ilvl w:val="0"/>
           <w:numId w:val="10"/>
         </w:numPr>
+        <w:spacing w:line="360" w:lineRule="auto"/>
       </w:pPr>
       <w:r>
         <w:t>Data written to disk when OS sees fit: 2ms on average (10 iterations)</w:t>
       </w:r>
     </w:p>
     <w:p>
+      <w:pPr>
+        <w:spacing w:line="360" w:lineRule="auto"/>
+      </w:pPr>
       <w:r>
         <w:t>Using the above data, we can draw the following conclusions: writing data to disk is costly but at the moment it seems that my tests do not have enough commands sent to the server for the OS to write the commands to disk</w:t>
       </w:r>
@@ -6937,6 +7689,9 @@
       </w:r>
     </w:p>
     <w:p>
+      <w:pPr>
+        <w:spacing w:line="360" w:lineRule="auto"/>
+      </w:pPr>
       <w:r>
         <w:t>By using the Rand crate, which is a “</w:t>
       </w:r>
@@ -6955,12 +7710,17 @@
         </w:r>
       </w:hyperlink>
       <w:r>
-        <w:t xml:space="preserve"> I created a test that generates random alphanumeric Keys and Values and send these commands to the server in a loop whose iteration number is passed into the testing function as an argument. This allows me to test any number of functions being sent back to back to the server, in this case “set” commands. (Snippet 2.12)</w:t>
+        <w:t xml:space="preserve"> I created a test that generates random alphanumeric Keys and Values and send these commands to the server </w:t>
+      </w:r>
+      <w:r>
+        <w:lastRenderedPageBreak/>
+        <w:t>in a loop whose iteration number is passed into the testing function as an argument. This allows me to test any number of functions being sent back to back to the server, in this case “set” commands. (Snippet 2.12)</w:t>
       </w:r>
     </w:p>
     <w:p>
       <w:pPr>
         <w:keepNext/>
+        <w:spacing w:line="360" w:lineRule="auto"/>
         <w:jc w:val="center"/>
       </w:pPr>
       <w:r>
@@ -7012,19 +7772,33 @@
     <w:p>
       <w:pPr>
         <w:pStyle w:val="Caption"/>
+        <w:spacing w:line="360" w:lineRule="auto"/>
         <w:jc w:val="center"/>
       </w:pPr>
       <w:r>
         <w:t>Snippet 2.</w:t>
       </w:r>
-      <w:fldSimple w:instr=" SEQ Snippet_2. \* ARABIC ">
-        <w:r>
-          <w:rPr>
-            <w:noProof/>
-          </w:rPr>
-          <w:t>12</w:t>
-        </w:r>
-      </w:fldSimple>
+      <w:r>
+        <w:fldChar w:fldCharType="begin"/>
+      </w:r>
+      <w:r>
+        <w:instrText xml:space="preserve"> SEQ Snippet_2. \* ARABIC </w:instrText>
+      </w:r>
+      <w:r>
+        <w:fldChar w:fldCharType="separate"/>
+      </w:r>
+      <w:r>
+        <w:rPr>
+          <w:noProof/>
+        </w:rPr>
+        <w:t>12</w:t>
+      </w:r>
+      <w:r>
+        <w:rPr>
+          <w:noProof/>
+        </w:rPr>
+        <w:fldChar w:fldCharType="end"/>
+      </w:r>
       <w:r>
         <w:t xml:space="preserve">: </w:t>
       </w:r>
@@ -7047,6 +7821,7 @@
     <w:p>
       <w:pPr>
         <w:keepNext/>
+        <w:spacing w:line="360" w:lineRule="auto"/>
       </w:pPr>
       <w:r>
         <w:t>When I first ran this function with 100 iterations i.e. 100 set commands being sent to the server, I had the “sync_all” function on. I got the following result:</w:t>
@@ -7103,26 +7878,42 @@
     <w:p>
       <w:pPr>
         <w:pStyle w:val="Caption"/>
+        <w:spacing w:line="360" w:lineRule="auto"/>
         <w:jc w:val="center"/>
       </w:pPr>
       <w:r>
         <w:t>Snippet 2.</w:t>
       </w:r>
-      <w:fldSimple w:instr=" SEQ Snippet_2. \* ARABIC ">
-        <w:r>
-          <w:rPr>
-            <w:noProof/>
-          </w:rPr>
-          <w:t>13</w:t>
-        </w:r>
-      </w:fldSimple>
+      <w:r>
+        <w:fldChar w:fldCharType="begin"/>
+      </w:r>
+      <w:r>
+        <w:instrText xml:space="preserve"> SEQ Snippet_2. \* ARABIC </w:instrText>
+      </w:r>
+      <w:r>
+        <w:fldChar w:fldCharType="separate"/>
+      </w:r>
+      <w:r>
+        <w:rPr>
+          <w:noProof/>
+        </w:rPr>
+        <w:t>13</w:t>
+      </w:r>
+      <w:r>
+        <w:rPr>
+          <w:noProof/>
+        </w:rPr>
+        <w:fldChar w:fldCharType="end"/>
+      </w:r>
       <w:r>
         <w:t>: 100 set commands to server test report</w:t>
       </w:r>
     </w:p>
     <w:p>
-      <w:r>
-        <w:lastRenderedPageBreak/>
+      <w:pPr>
+        <w:spacing w:line="360" w:lineRule="auto"/>
+      </w:pPr>
+      <w:r>
         <w:t>When I turned off the “sync_all” function, I got 0ms taken for the average test and 0 seconds overall. I though</w:t>
       </w:r>
       <w:r>
@@ -7148,6 +7939,7 @@
     <w:p>
       <w:pPr>
         <w:keepNext/>
+        <w:spacing w:line="360" w:lineRule="auto"/>
         <w:jc w:val="center"/>
       </w:pPr>
       <w:r>
@@ -7203,19 +7995,33 @@
     <w:p>
       <w:pPr>
         <w:pStyle w:val="Caption"/>
+        <w:spacing w:line="360" w:lineRule="auto"/>
         <w:jc w:val="center"/>
       </w:pPr>
       <w:r>
         <w:t>Snippet 2.</w:t>
       </w:r>
-      <w:fldSimple w:instr=" SEQ Snippet_2. \* ARABIC ">
-        <w:r>
-          <w:rPr>
-            <w:noProof/>
-          </w:rPr>
-          <w:t>14</w:t>
-        </w:r>
-      </w:fldSimple>
+      <w:r>
+        <w:fldChar w:fldCharType="begin"/>
+      </w:r>
+      <w:r>
+        <w:instrText xml:space="preserve"> SEQ Snippet_2. \* ARABIC </w:instrText>
+      </w:r>
+      <w:r>
+        <w:fldChar w:fldCharType="separate"/>
+      </w:r>
+      <w:r>
+        <w:rPr>
+          <w:noProof/>
+        </w:rPr>
+        <w:t>14</w:t>
+      </w:r>
+      <w:r>
+        <w:rPr>
+          <w:noProof/>
+        </w:rPr>
+        <w:fldChar w:fldCharType="end"/>
+      </w:r>
       <w:r>
         <w:t>: 100,000 set commands without "sync_all"</w:t>
       </w:r>
@@ -7223,12 +8029,14 @@
     <w:p>
       <w:pPr>
         <w:keepNext/>
+        <w:spacing w:line="360" w:lineRule="auto"/>
         <w:jc w:val="center"/>
       </w:pPr>
       <w:r>
         <w:rPr>
           <w:noProof/>
         </w:rPr>
+        <w:lastRenderedPageBreak/>
         <w:drawing>
           <wp:inline distT="0" distB="0" distL="0" distR="0" wp14:anchorId="330F93A1" wp14:editId="09891212">
             <wp:extent cx="5636260" cy="520065"/>
@@ -7276,24 +8084,41 @@
     <w:p>
       <w:pPr>
         <w:pStyle w:val="Caption"/>
+        <w:spacing w:line="360" w:lineRule="auto"/>
         <w:jc w:val="center"/>
       </w:pPr>
       <w:r>
         <w:t>Snippet 2.</w:t>
       </w:r>
-      <w:fldSimple w:instr=" SEQ Snippet_2. \* ARABIC ">
-        <w:r>
-          <w:rPr>
-            <w:noProof/>
-          </w:rPr>
-          <w:t>15</w:t>
-        </w:r>
-      </w:fldSimple>
+      <w:r>
+        <w:fldChar w:fldCharType="begin"/>
+      </w:r>
+      <w:r>
+        <w:instrText xml:space="preserve"> SEQ Snippet_2. \* ARABIC </w:instrText>
+      </w:r>
+      <w:r>
+        <w:fldChar w:fldCharType="separate"/>
+      </w:r>
+      <w:r>
+        <w:rPr>
+          <w:noProof/>
+        </w:rPr>
+        <w:t>15</w:t>
+      </w:r>
+      <w:r>
+        <w:rPr>
+          <w:noProof/>
+        </w:rPr>
+        <w:fldChar w:fldCharType="end"/>
+      </w:r>
       <w:r>
         <w:t>: 100,000 iterations with "sync_all"</w:t>
       </w:r>
     </w:p>
     <w:p>
+      <w:pPr>
+        <w:spacing w:line="360" w:lineRule="auto"/>
+      </w:pPr>
       <w:r>
         <w:t>Using “sync_all”, the average test (i.e. set command) took 25ms to complete and it took almost 40 minutes to complete all 100 thousand commands! In contrast, not using “sync_all” only took 73 seconds to perform all 100 thousand set commands. This is a significant change in performance which questions if “sync_all” should really be used or if alternatives are available</w:t>
       </w:r>
@@ -7341,6 +8166,7 @@
           <w:ilvl w:val="0"/>
           <w:numId w:val="11"/>
         </w:numPr>
+        <w:spacing w:line="360" w:lineRule="auto"/>
       </w:pPr>
       <w:r>
         <w:t>With “sync_all”, 25ms to complete the average command and 25s to complete 1000 commands.</w:t>
@@ -7353,27 +8179,26 @@
           <w:ilvl w:val="0"/>
           <w:numId w:val="11"/>
         </w:numPr>
+        <w:spacing w:line="360" w:lineRule="auto"/>
       </w:pPr>
       <w:r>
         <w:t>With “sync_data”, 25ms to complete the average command and 25s to complete 1000 commands.</w:t>
       </w:r>
     </w:p>
     <w:p>
+      <w:pPr>
+        <w:spacing w:line="360" w:lineRule="auto"/>
+      </w:pPr>
       <w:r>
         <w:t>This shows us that unfortunately, there isn’t a difference between using either command. I thought this was odd considering what the purpose of having two different functions is. Therefore, I had a look at the documentation again and found something I missed the first time I read it: it says that some platforms may implement “sync_data” in the same way as “sync_all” and it seems that Windows is one of those platforms. This explains why there isn’t a difference between test times.</w:t>
       </w:r>
     </w:p>
     <w:p>
-      <w:r>
-        <w:t>I was frustrated that there wasn’t a better way to guarantee that the file was written to when logging commands. For that reason, I looked further into the documentation of the “File” and “</w:t>
-      </w:r>
-      <w:proofErr w:type="spellStart"/>
-      <w:r>
-        <w:t>io</w:t>
-      </w:r>
-      <w:proofErr w:type="spellEnd"/>
-      <w:r>
-        <w:t>” libraries which are the ones used for file writing. After a bit of reading I found that there is another function that could fit my purposes, the “flush” function. In the documentation of “flush” it states: “</w:t>
+      <w:pPr>
+        <w:spacing w:line="360" w:lineRule="auto"/>
+      </w:pPr>
+      <w:r>
+        <w:t>I was frustrated that there wasn’t a better way to guarantee that the file was written to when logging commands. For that reason, I looked further into the documentation of the “File” and “io” libraries which are the ones used for file writing. After a bit of reading I found that there is another function that could fit my purposes, the “flush” function. In the documentation of “flush” it states: “</w:t>
       </w:r>
       <w:r>
         <w:rPr>
@@ -7394,13 +8219,120 @@
         </w:r>
       </w:hyperlink>
       <w:r>
-        <w:t xml:space="preserve"> When I replaced “sync_all” with “flush” on the previously tested 1000 iterations of set commands, I got a total time of 0 seconds! This is the same as not using “sync_all” at all. This result had me questions whether the function was working properly but upon editing my code to show me the result of calling “flush” it returned “Ok(())” every time, since it is not returning any Errors I assume that the function is working as it expects to.</w:t>
+        <w:t xml:space="preserve"> When I replaced “sync_all” with “flush” on the previously tested 1000 iterations of set commands, I got a total time of 0 seconds! This is the same as not using “sync_all” at all. This result had me question whether the function was working properly but upon editing my code to show me the result of calling “flush” it returned “Ok(())” every time, since it is not returning any Errors I assume that the function is working as it expects to.</w:t>
+      </w:r>
+    </w:p>
+    <w:p>
+      <w:pPr>
+        <w:spacing w:line="360" w:lineRule="auto"/>
+      </w:pPr>
+    </w:p>
+    <w:p>
+      <w:pPr>
+        <w:spacing w:line="360" w:lineRule="auto"/>
+      </w:pPr>
+      <w:r>
+        <w:lastRenderedPageBreak/>
+        <w:t>After discussing the testing I had done with my supervisor, we theorised that the difference between flush and sync_all is that flush sends the data to the OS buffer which in this case is Windows. It lets Windows’ C code handle when to write to file, effectively making it so that the Rust program no longer has to worry about the data. In contrast, sync_all tell the OS code to make sure the data is written to disk and waits for a response. It will not let the program continue until it has received confirmation from the OS that the disk has written the data.</w:t>
       </w:r>
       <w:r>
         <w:br/>
-      </w:r>
-    </w:p>
-    <w:p/>
+        <w:t>In light of this line of thought, the database must use sync_all to make sure it doesn’t lose any data. Clearly, it comes at an expense: making sure the data is written to disk costs a lot time. Therefore, there might be a balance that can be struck between how many operations are made and when the sync_all functions is called, at the cost of possibly losing data between sync_all calls. It is a classical trade-off of performance versus reliability.</w:t>
+      </w:r>
+    </w:p>
+    <w:p>
+      <w:pPr>
+        <w:pStyle w:val="Heading3"/>
+        <w:spacing w:line="360" w:lineRule="auto"/>
+      </w:pPr>
+      <w:r>
+        <w:t>Testing “sync_all” on an SSD</w:t>
+      </w:r>
+    </w:p>
+    <w:p>
+      <w:pPr>
+        <w:spacing w:line="360" w:lineRule="auto"/>
+      </w:pPr>
+      <w:r>
+        <w:t>Another element that may be increasing the time it takes to write to disk is writing to a hard disk drive (HDD) instead of a solid-state drive (SSD). I decided it would be good to test the difference between HDD writing and SSD writing</w:t>
+      </w:r>
+      <w:r>
+        <w:t>, therefore I did the test that sends set commands to the server, I ran it for 1000 commands because, empirically, it seemed to not take too long but there was a difference that could be seen in the numbers:</w:t>
+      </w:r>
+    </w:p>
+    <w:p>
+      <w:pPr>
+        <w:pStyle w:val="ListParagraph"/>
+        <w:numPr>
+          <w:ilvl w:val="0"/>
+          <w:numId w:val="12"/>
+        </w:numPr>
+      </w:pPr>
+      <w:r>
+        <w:t xml:space="preserve">With “sync_all” on an HDD, </w:t>
+      </w:r>
+      <w:r>
+        <w:t xml:space="preserve">25ms to complete the average command and 25s to complete </w:t>
+      </w:r>
+      <w:r>
+        <w:t xml:space="preserve">all </w:t>
+      </w:r>
+      <w:r>
+        <w:t>1000 commands.</w:t>
+      </w:r>
+    </w:p>
+    <w:p>
+      <w:pPr>
+        <w:pStyle w:val="ListParagraph"/>
+        <w:numPr>
+          <w:ilvl w:val="0"/>
+          <w:numId w:val="12"/>
+        </w:numPr>
+        <w:spacing w:line="360" w:lineRule="auto"/>
+      </w:pPr>
+      <w:r>
+        <w:t>With “sync_all” on an SSD,</w:t>
+      </w:r>
+      <w:r>
+        <w:t xml:space="preserve"> 3ms to complete the average command and 4s to complete all 1000 commands.</w:t>
+      </w:r>
+    </w:p>
+    <w:p>
+      <w:pPr>
+        <w:spacing w:line="360" w:lineRule="auto"/>
+      </w:pPr>
+      <w:r>
+        <w:t xml:space="preserve">By looking at the above result we can see how big of a difference writing to an HDD compared to an SSD makes: running the server on an SSD was 6.25 times faster than running it on </w:t>
+      </w:r>
+      <w:r>
+        <w:t>an</w:t>
+      </w:r>
+      <w:r>
+        <w:t xml:space="preserve"> HDD!</w:t>
+      </w:r>
+      <w:r>
+        <w:t xml:space="preserve"> If we recall on one of the earlier tests, when 100 thousand iterations were run on the HDD with “sync_all” it took almost 40 minutes. Had I done that test on an SDD it would have taken approximately 6 and a half minutes!</w:t>
+      </w:r>
+      <w:r>
+        <w:br/>
+        <w:t>Thanks to this we can conclude that preferentially one wants to run the server on an SDD to be able to mitigate the slowdowns that come from having to use “sync_all” for data durability and server reliability.</w:t>
+      </w:r>
+      <w:bookmarkStart w:id="13" w:name="_GoBack"/>
+      <w:bookmarkEnd w:id="13"/>
+    </w:p>
+    <w:p>
+      <w:pPr>
+        <w:spacing w:line="360" w:lineRule="auto"/>
+      </w:pPr>
+      <w:r>
+        <w:br/>
+      </w:r>
+    </w:p>
+    <w:p>
+      <w:pPr>
+        <w:spacing w:line="360" w:lineRule="auto"/>
+      </w:pPr>
+    </w:p>
     <w:bookmarkStart w:id="14" w:name="_References_1" w:displacedByCustomXml="next"/>
     <w:bookmarkEnd w:id="14" w:displacedByCustomXml="next"/>
     <w:sdt>
@@ -7421,6 +8353,7 @@
         <w:p>
           <w:pPr>
             <w:pStyle w:val="Heading1"/>
+            <w:spacing w:line="360" w:lineRule="auto"/>
           </w:pPr>
           <w:r>
             <w:t>References</w:t>
@@ -7445,6 +8378,7 @@
                   <w:ilvl w:val="0"/>
                   <w:numId w:val="6"/>
                 </w:numPr>
+                <w:spacing w:line="360" w:lineRule="auto"/>
               </w:pPr>
               <w:r>
                 <w:t>Milanesi, C.</w:t>
@@ -7491,6 +8425,7 @@
                   <w:ilvl w:val="0"/>
                   <w:numId w:val="6"/>
                 </w:numPr>
+                <w:spacing w:line="360" w:lineRule="auto"/>
                 <w:rPr>
                   <w:i/>
                   <w:iCs/>
@@ -7541,6 +8476,7 @@
           <w:ilvl w:val="0"/>
           <w:numId w:val="6"/>
         </w:numPr>
+        <w:spacing w:line="360" w:lineRule="auto"/>
         <w:rPr>
           <w:i/>
           <w:iCs/>
@@ -7600,6 +8536,7 @@
           <w:ilvl w:val="0"/>
           <w:numId w:val="6"/>
         </w:numPr>
+        <w:spacing w:line="360" w:lineRule="auto"/>
       </w:pPr>
       <w:r>
         <w:t xml:space="preserve">Klabnik S. </w:t>
@@ -7647,6 +8584,7 @@
           <w:ilvl w:val="0"/>
           <w:numId w:val="6"/>
         </w:numPr>
+        <w:spacing w:line="360" w:lineRule="auto"/>
       </w:pPr>
       <w:r>
         <w:t xml:space="preserve">Siddon T. </w:t>
@@ -7685,6 +8623,7 @@
           <w:ilvl w:val="0"/>
           <w:numId w:val="6"/>
         </w:numPr>
+        <w:spacing w:line="360" w:lineRule="auto"/>
       </w:pPr>
       <w:r>
         <w:t>Goossaert</w:t>
@@ -7730,6 +8669,7 @@
           <w:ilvl w:val="0"/>
           <w:numId w:val="6"/>
         </w:numPr>
+        <w:spacing w:line="360" w:lineRule="auto"/>
         <w:rPr>
           <w:i/>
           <w:iCs/>
@@ -7801,6 +8741,7 @@
           <w:ilvl w:val="0"/>
           <w:numId w:val="6"/>
         </w:numPr>
+        <w:spacing w:line="360" w:lineRule="auto"/>
         <w:rPr>
           <w:i/>
           <w:iCs/>
@@ -7847,6 +8788,7 @@
           <w:ilvl w:val="0"/>
           <w:numId w:val="6"/>
         </w:numPr>
+        <w:spacing w:line="360" w:lineRule="auto"/>
         <w:rPr>
           <w:i/>
           <w:iCs/>
@@ -7893,6 +8835,7 @@
           <w:ilvl w:val="0"/>
           <w:numId w:val="6"/>
         </w:numPr>
+        <w:spacing w:line="360" w:lineRule="auto"/>
         <w:rPr>
           <w:rStyle w:val="Hyperlink"/>
           <w:i/>
@@ -7962,6 +8905,7 @@
           <w:ilvl w:val="0"/>
           <w:numId w:val="6"/>
         </w:numPr>
+        <w:spacing w:line="360" w:lineRule="auto"/>
       </w:pPr>
       <w:r>
         <w:rPr>
@@ -8026,6 +8970,7 @@
           <w:ilvl w:val="0"/>
           <w:numId w:val="6"/>
         </w:numPr>
+        <w:spacing w:line="360" w:lineRule="auto"/>
       </w:pPr>
       <w:r>
         <w:rPr>
@@ -8070,6 +9015,7 @@
           <w:ilvl w:val="0"/>
           <w:numId w:val="6"/>
         </w:numPr>
+        <w:spacing w:line="360" w:lineRule="auto"/>
         <w:rPr>
           <w:rStyle w:val="Hyperlink"/>
           <w:i/>
@@ -8123,6 +9069,7 @@
           <w:ilvl w:val="0"/>
           <w:numId w:val="6"/>
         </w:numPr>
+        <w:spacing w:line="360" w:lineRule="auto"/>
         <w:rPr>
           <w:i/>
           <w:iCs/>
@@ -8177,6 +9124,7 @@
           <w:ilvl w:val="0"/>
           <w:numId w:val="6"/>
         </w:numPr>
+        <w:spacing w:line="360" w:lineRule="auto"/>
         <w:rPr>
           <w:rStyle w:val="Hyperlink"/>
           <w:i/>
@@ -8216,6 +9164,7 @@
           <w:ilvl w:val="0"/>
           <w:numId w:val="6"/>
         </w:numPr>
+        <w:spacing w:line="360" w:lineRule="auto"/>
         <w:rPr>
           <w:i/>
           <w:iCs/>
@@ -8224,13 +9173,8 @@
       <w:r>
         <w:t xml:space="preserve">“Builder” </w:t>
       </w:r>
-      <w:proofErr w:type="spellStart"/>
-      <w:r>
-        <w:t>Tokio</w:t>
-      </w:r>
-      <w:proofErr w:type="spellEnd"/>
-      <w:r>
-        <w:t xml:space="preserve"> Library Documentation. 2020. Retrieved on the 28</w:t>
+      <w:r>
+        <w:t>Tokio Library Documentation. 2020. Retrieved on the 28</w:t>
       </w:r>
       <w:r>
         <w:rPr>
@@ -8263,13 +9207,13 @@
           <w:ilvl w:val="0"/>
           <w:numId w:val="6"/>
         </w:numPr>
+        <w:spacing w:line="360" w:lineRule="auto"/>
         <w:rPr>
           <w:i/>
           <w:iCs/>
         </w:rPr>
       </w:pPr>
       <w:r>
-        <w:lastRenderedPageBreak/>
         <w:t>Inside Rust Blog. 2019. Retrieved on the 2</w:t>
       </w:r>
       <w:r>
@@ -8306,6 +9250,7 @@
           <w:ilvl w:val="0"/>
           <w:numId w:val="6"/>
         </w:numPr>
+        <w:spacing w:line="360" w:lineRule="auto"/>
         <w:rPr>
           <w:rStyle w:val="Hyperlink"/>
           <w:i/>
@@ -8351,6 +9296,7 @@
           <w:ilvl w:val="0"/>
           <w:numId w:val="6"/>
         </w:numPr>
+        <w:spacing w:line="360" w:lineRule="auto"/>
         <w:rPr>
           <w:rStyle w:val="Hyperlink"/>
           <w:i/>
@@ -8395,25 +9341,14 @@
           <w:ilvl w:val="0"/>
           <w:numId w:val="6"/>
         </w:numPr>
+        <w:spacing w:line="360" w:lineRule="auto"/>
         <w:rPr>
           <w:i/>
           <w:iCs/>
         </w:rPr>
       </w:pPr>
       <w:r>
-        <w:t>“</w:t>
-      </w:r>
-      <w:r>
-        <w:t>sync_data</w:t>
-      </w:r>
-      <w:r>
-        <w:t xml:space="preserve">” </w:t>
-      </w:r>
-      <w:r>
-        <w:t>Rust “File”</w:t>
-      </w:r>
-      <w:r>
-        <w:t xml:space="preserve"> Library Documentation. 2020. Retrieved on the 8</w:t>
+        <w:t>“sync_data” Rust “File” Library Documentation. 2020. Retrieved on the 8</w:t>
       </w:r>
       <w:r>
         <w:rPr>
@@ -8422,13 +9357,7 @@
         <w:t>th</w:t>
       </w:r>
       <w:r>
-        <w:t xml:space="preserve"> of </w:t>
-      </w:r>
-      <w:r>
-        <w:t>March</w:t>
-      </w:r>
-      <w:r>
-        <w:t xml:space="preserve"> 2020.</w:t>
+        <w:t xml:space="preserve"> of March 2020.</w:t>
       </w:r>
       <w:r>
         <w:rPr>
@@ -8452,27 +9381,14 @@
           <w:ilvl w:val="0"/>
           <w:numId w:val="6"/>
         </w:numPr>
+        <w:spacing w:line="360" w:lineRule="auto"/>
         <w:rPr>
           <w:i/>
           <w:iCs/>
         </w:rPr>
       </w:pPr>
       <w:r>
-        <w:t>“</w:t>
-      </w:r>
-      <w:r>
-        <w:t>flush</w:t>
-      </w:r>
-      <w:r>
-        <w:t>” Rust “</w:t>
-      </w:r>
-      <w:proofErr w:type="spellStart"/>
-      <w:r>
-        <w:t>io</w:t>
-      </w:r>
-      <w:proofErr w:type="spellEnd"/>
-      <w:r>
-        <w:t>” Library Documentation. 2020. Retrieved on the 8</w:t>
+        <w:t>“flush” Rust “io” Library Documentation. 2020. Retrieved on the 8</w:t>
       </w:r>
       <w:r>
         <w:rPr>
@@ -9677,95 +10593,9 @@
     </w:lvl>
   </w:abstractNum>
   <w:abstractNum w:abstractNumId="7" w15:restartNumberingAfterBreak="0">
-    <w:nsid w:val="63D64D88"/>
+    <w:nsid w:val="56C764A9"/>
     <w:multiLevelType w:val="hybridMultilevel"/>
-    <w:tmpl w:val="37AAF264"/>
-    <w:lvl w:ilvl="0" w:tplc="0809000F">
-      <w:start w:val="1"/>
-      <w:numFmt w:val="decimal"/>
-      <w:lvlText w:val="%1."/>
-      <w:lvlJc w:val="left"/>
-      <w:pPr>
-        <w:ind w:left="720" w:hanging="360"/>
-      </w:pPr>
-    </w:lvl>
-    <w:lvl w:ilvl="1" w:tplc="08090019">
-      <w:start w:val="1"/>
-      <w:numFmt w:val="lowerLetter"/>
-      <w:lvlText w:val="%2."/>
-      <w:lvlJc w:val="left"/>
-      <w:pPr>
-        <w:ind w:left="1440" w:hanging="360"/>
-      </w:pPr>
-    </w:lvl>
-    <w:lvl w:ilvl="2" w:tplc="0809001B">
-      <w:start w:val="1"/>
-      <w:numFmt w:val="lowerRoman"/>
-      <w:lvlText w:val="%3."/>
-      <w:lvlJc w:val="right"/>
-      <w:pPr>
-        <w:ind w:left="2160" w:hanging="180"/>
-      </w:pPr>
-    </w:lvl>
-    <w:lvl w:ilvl="3" w:tplc="0809000F" w:tentative="1">
-      <w:start w:val="1"/>
-      <w:numFmt w:val="decimal"/>
-      <w:lvlText w:val="%4."/>
-      <w:lvlJc w:val="left"/>
-      <w:pPr>
-        <w:ind w:left="2880" w:hanging="360"/>
-      </w:pPr>
-    </w:lvl>
-    <w:lvl w:ilvl="4" w:tplc="08090019" w:tentative="1">
-      <w:start w:val="1"/>
-      <w:numFmt w:val="lowerLetter"/>
-      <w:lvlText w:val="%5."/>
-      <w:lvlJc w:val="left"/>
-      <w:pPr>
-        <w:ind w:left="3600" w:hanging="360"/>
-      </w:pPr>
-    </w:lvl>
-    <w:lvl w:ilvl="5" w:tplc="0809001B" w:tentative="1">
-      <w:start w:val="1"/>
-      <w:numFmt w:val="lowerRoman"/>
-      <w:lvlText w:val="%6."/>
-      <w:lvlJc w:val="right"/>
-      <w:pPr>
-        <w:ind w:left="4320" w:hanging="180"/>
-      </w:pPr>
-    </w:lvl>
-    <w:lvl w:ilvl="6" w:tplc="0809000F" w:tentative="1">
-      <w:start w:val="1"/>
-      <w:numFmt w:val="decimal"/>
-      <w:lvlText w:val="%7."/>
-      <w:lvlJc w:val="left"/>
-      <w:pPr>
-        <w:ind w:left="5040" w:hanging="360"/>
-      </w:pPr>
-    </w:lvl>
-    <w:lvl w:ilvl="7" w:tplc="08090019" w:tentative="1">
-      <w:start w:val="1"/>
-      <w:numFmt w:val="lowerLetter"/>
-      <w:lvlText w:val="%8."/>
-      <w:lvlJc w:val="left"/>
-      <w:pPr>
-        <w:ind w:left="5760" w:hanging="360"/>
-      </w:pPr>
-    </w:lvl>
-    <w:lvl w:ilvl="8" w:tplc="0809001B" w:tentative="1">
-      <w:start w:val="1"/>
-      <w:numFmt w:val="lowerRoman"/>
-      <w:lvlText w:val="%9."/>
-      <w:lvlJc w:val="right"/>
-      <w:pPr>
-        <w:ind w:left="6480" w:hanging="180"/>
-      </w:pPr>
-    </w:lvl>
-  </w:abstractNum>
-  <w:abstractNum w:abstractNumId="8" w15:restartNumberingAfterBreak="0">
-    <w:nsid w:val="653041EA"/>
-    <w:multiLevelType w:val="hybridMultilevel"/>
-    <w:tmpl w:val="BC905B4E"/>
+    <w:tmpl w:val="FF446FE2"/>
     <w:lvl w:ilvl="0" w:tplc="08090001">
       <w:start w:val="1"/>
       <w:numFmt w:val="bullet"/>
@@ -9875,7 +10705,206 @@
       </w:rPr>
     </w:lvl>
   </w:abstractNum>
+  <w:abstractNum w:abstractNumId="8" w15:restartNumberingAfterBreak="0">
+    <w:nsid w:val="63D64D88"/>
+    <w:multiLevelType w:val="hybridMultilevel"/>
+    <w:tmpl w:val="37AAF264"/>
+    <w:lvl w:ilvl="0" w:tplc="0809000F">
+      <w:start w:val="1"/>
+      <w:numFmt w:val="decimal"/>
+      <w:lvlText w:val="%1."/>
+      <w:lvlJc w:val="left"/>
+      <w:pPr>
+        <w:ind w:left="720" w:hanging="360"/>
+      </w:pPr>
+    </w:lvl>
+    <w:lvl w:ilvl="1" w:tplc="08090019">
+      <w:start w:val="1"/>
+      <w:numFmt w:val="lowerLetter"/>
+      <w:lvlText w:val="%2."/>
+      <w:lvlJc w:val="left"/>
+      <w:pPr>
+        <w:ind w:left="1440" w:hanging="360"/>
+      </w:pPr>
+    </w:lvl>
+    <w:lvl w:ilvl="2" w:tplc="0809001B">
+      <w:start w:val="1"/>
+      <w:numFmt w:val="lowerRoman"/>
+      <w:lvlText w:val="%3."/>
+      <w:lvlJc w:val="right"/>
+      <w:pPr>
+        <w:ind w:left="2160" w:hanging="180"/>
+      </w:pPr>
+    </w:lvl>
+    <w:lvl w:ilvl="3" w:tplc="0809000F" w:tentative="1">
+      <w:start w:val="1"/>
+      <w:numFmt w:val="decimal"/>
+      <w:lvlText w:val="%4."/>
+      <w:lvlJc w:val="left"/>
+      <w:pPr>
+        <w:ind w:left="2880" w:hanging="360"/>
+      </w:pPr>
+    </w:lvl>
+    <w:lvl w:ilvl="4" w:tplc="08090019" w:tentative="1">
+      <w:start w:val="1"/>
+      <w:numFmt w:val="lowerLetter"/>
+      <w:lvlText w:val="%5."/>
+      <w:lvlJc w:val="left"/>
+      <w:pPr>
+        <w:ind w:left="3600" w:hanging="360"/>
+      </w:pPr>
+    </w:lvl>
+    <w:lvl w:ilvl="5" w:tplc="0809001B" w:tentative="1">
+      <w:start w:val="1"/>
+      <w:numFmt w:val="lowerRoman"/>
+      <w:lvlText w:val="%6."/>
+      <w:lvlJc w:val="right"/>
+      <w:pPr>
+        <w:ind w:left="4320" w:hanging="180"/>
+      </w:pPr>
+    </w:lvl>
+    <w:lvl w:ilvl="6" w:tplc="0809000F" w:tentative="1">
+      <w:start w:val="1"/>
+      <w:numFmt w:val="decimal"/>
+      <w:lvlText w:val="%7."/>
+      <w:lvlJc w:val="left"/>
+      <w:pPr>
+        <w:ind w:left="5040" w:hanging="360"/>
+      </w:pPr>
+    </w:lvl>
+    <w:lvl w:ilvl="7" w:tplc="08090019" w:tentative="1">
+      <w:start w:val="1"/>
+      <w:numFmt w:val="lowerLetter"/>
+      <w:lvlText w:val="%8."/>
+      <w:lvlJc w:val="left"/>
+      <w:pPr>
+        <w:ind w:left="5760" w:hanging="360"/>
+      </w:pPr>
+    </w:lvl>
+    <w:lvl w:ilvl="8" w:tplc="0809001B" w:tentative="1">
+      <w:start w:val="1"/>
+      <w:numFmt w:val="lowerRoman"/>
+      <w:lvlText w:val="%9."/>
+      <w:lvlJc w:val="right"/>
+      <w:pPr>
+        <w:ind w:left="6480" w:hanging="180"/>
+      </w:pPr>
+    </w:lvl>
+  </w:abstractNum>
   <w:abstractNum w:abstractNumId="9" w15:restartNumberingAfterBreak="0">
+    <w:nsid w:val="653041EA"/>
+    <w:multiLevelType w:val="hybridMultilevel"/>
+    <w:tmpl w:val="BC905B4E"/>
+    <w:lvl w:ilvl="0" w:tplc="08090001">
+      <w:start w:val="1"/>
+      <w:numFmt w:val="bullet"/>
+      <w:lvlText w:val=""/>
+      <w:lvlJc w:val="left"/>
+      <w:pPr>
+        <w:ind w:left="720" w:hanging="360"/>
+      </w:pPr>
+      <w:rPr>
+        <w:rFonts w:ascii="Symbol" w:hAnsi="Symbol" w:hint="default"/>
+      </w:rPr>
+    </w:lvl>
+    <w:lvl w:ilvl="1" w:tplc="08090003" w:tentative="1">
+      <w:start w:val="1"/>
+      <w:numFmt w:val="bullet"/>
+      <w:lvlText w:val="o"/>
+      <w:lvlJc w:val="left"/>
+      <w:pPr>
+        <w:ind w:left="1440" w:hanging="360"/>
+      </w:pPr>
+      <w:rPr>
+        <w:rFonts w:ascii="Courier New" w:hAnsi="Courier New" w:cs="Courier New" w:hint="default"/>
+      </w:rPr>
+    </w:lvl>
+    <w:lvl w:ilvl="2" w:tplc="08090005" w:tentative="1">
+      <w:start w:val="1"/>
+      <w:numFmt w:val="bullet"/>
+      <w:lvlText w:val=""/>
+      <w:lvlJc w:val="left"/>
+      <w:pPr>
+        <w:ind w:left="2160" w:hanging="360"/>
+      </w:pPr>
+      <w:rPr>
+        <w:rFonts w:ascii="Wingdings" w:hAnsi="Wingdings" w:hint="default"/>
+      </w:rPr>
+    </w:lvl>
+    <w:lvl w:ilvl="3" w:tplc="08090001" w:tentative="1">
+      <w:start w:val="1"/>
+      <w:numFmt w:val="bullet"/>
+      <w:lvlText w:val=""/>
+      <w:lvlJc w:val="left"/>
+      <w:pPr>
+        <w:ind w:left="2880" w:hanging="360"/>
+      </w:pPr>
+      <w:rPr>
+        <w:rFonts w:ascii="Symbol" w:hAnsi="Symbol" w:hint="default"/>
+      </w:rPr>
+    </w:lvl>
+    <w:lvl w:ilvl="4" w:tplc="08090003" w:tentative="1">
+      <w:start w:val="1"/>
+      <w:numFmt w:val="bullet"/>
+      <w:lvlText w:val="o"/>
+      <w:lvlJc w:val="left"/>
+      <w:pPr>
+        <w:ind w:left="3600" w:hanging="360"/>
+      </w:pPr>
+      <w:rPr>
+        <w:rFonts w:ascii="Courier New" w:hAnsi="Courier New" w:cs="Courier New" w:hint="default"/>
+      </w:rPr>
+    </w:lvl>
+    <w:lvl w:ilvl="5" w:tplc="08090005" w:tentative="1">
+      <w:start w:val="1"/>
+      <w:numFmt w:val="bullet"/>
+      <w:lvlText w:val=""/>
+      <w:lvlJc w:val="left"/>
+      <w:pPr>
+        <w:ind w:left="4320" w:hanging="360"/>
+      </w:pPr>
+      <w:rPr>
+        <w:rFonts w:ascii="Wingdings" w:hAnsi="Wingdings" w:hint="default"/>
+      </w:rPr>
+    </w:lvl>
+    <w:lvl w:ilvl="6" w:tplc="08090001" w:tentative="1">
+      <w:start w:val="1"/>
+      <w:numFmt w:val="bullet"/>
+      <w:lvlText w:val=""/>
+      <w:lvlJc w:val="left"/>
+      <w:pPr>
+        <w:ind w:left="5040" w:hanging="360"/>
+      </w:pPr>
+      <w:rPr>
+        <w:rFonts w:ascii="Symbol" w:hAnsi="Symbol" w:hint="default"/>
+      </w:rPr>
+    </w:lvl>
+    <w:lvl w:ilvl="7" w:tplc="08090003" w:tentative="1">
+      <w:start w:val="1"/>
+      <w:numFmt w:val="bullet"/>
+      <w:lvlText w:val="o"/>
+      <w:lvlJc w:val="left"/>
+      <w:pPr>
+        <w:ind w:left="5760" w:hanging="360"/>
+      </w:pPr>
+      <w:rPr>
+        <w:rFonts w:ascii="Courier New" w:hAnsi="Courier New" w:cs="Courier New" w:hint="default"/>
+      </w:rPr>
+    </w:lvl>
+    <w:lvl w:ilvl="8" w:tplc="08090005" w:tentative="1">
+      <w:start w:val="1"/>
+      <w:numFmt w:val="bullet"/>
+      <w:lvlText w:val=""/>
+      <w:lvlJc w:val="left"/>
+      <w:pPr>
+        <w:ind w:left="6480" w:hanging="360"/>
+      </w:pPr>
+      <w:rPr>
+        <w:rFonts w:ascii="Wingdings" w:hAnsi="Wingdings" w:hint="default"/>
+      </w:rPr>
+    </w:lvl>
+  </w:abstractNum>
+  <w:abstractNum w:abstractNumId="10" w15:restartNumberingAfterBreak="0">
     <w:nsid w:val="686947A1"/>
     <w:multiLevelType w:val="hybridMultilevel"/>
     <w:tmpl w:val="AC8E3E98"/>
@@ -9965,7 +10994,7 @@
       </w:pPr>
     </w:lvl>
   </w:abstractNum>
-  <w:abstractNum w:abstractNumId="10" w15:restartNumberingAfterBreak="0">
+  <w:abstractNum w:abstractNumId="11" w15:restartNumberingAfterBreak="0">
     <w:nsid w:val="72E8093B"/>
     <w:multiLevelType w:val="hybridMultilevel"/>
     <w:tmpl w:val="B1302146"/>
@@ -10079,13 +11108,13 @@
     </w:lvl>
   </w:abstractNum>
   <w:num w:numId="1">
-    <w:abstractNumId w:val="8"/>
+    <w:abstractNumId w:val="9"/>
   </w:num>
   <w:num w:numId="2">
     <w:abstractNumId w:val="1"/>
   </w:num>
   <w:num w:numId="3">
-    <w:abstractNumId w:val="10"/>
+    <w:abstractNumId w:val="11"/>
   </w:num>
   <w:num w:numId="4">
     <w:abstractNumId w:val="2"/>
@@ -10094,10 +11123,10 @@
     <w:abstractNumId w:val="0"/>
   </w:num>
   <w:num w:numId="6">
-    <w:abstractNumId w:val="9"/>
+    <w:abstractNumId w:val="10"/>
   </w:num>
   <w:num w:numId="7">
-    <w:abstractNumId w:val="7"/>
+    <w:abstractNumId w:val="8"/>
   </w:num>
   <w:num w:numId="8">
     <w:abstractNumId w:val="6"/>
@@ -10110,6 +11139,9 @@
   </w:num>
   <w:num w:numId="11">
     <w:abstractNumId w:val="4"/>
+  </w:num>
+  <w:num w:numId="12">
+    <w:abstractNumId w:val="7"/>
   </w:num>
 </w:numbering>
 </file>
@@ -10556,6 +11588,28 @@
       <w:szCs w:val="26"/>
     </w:rPr>
   </w:style>
+  <w:style w:type="paragraph" w:styleId="Heading3">
+    <w:name w:val="heading 3"/>
+    <w:basedOn w:val="Normal"/>
+    <w:next w:val="Normal"/>
+    <w:link w:val="Heading3Char"/>
+    <w:uiPriority w:val="9"/>
+    <w:unhideWhenUsed/>
+    <w:qFormat/>
+    <w:rsid w:val="00943731"/>
+    <w:pPr>
+      <w:keepNext/>
+      <w:keepLines/>
+      <w:spacing w:before="40" w:after="0"/>
+      <w:outlineLvl w:val="2"/>
+    </w:pPr>
+    <w:rPr>
+      <w:rFonts w:asciiTheme="majorHAnsi" w:eastAsiaTheme="majorEastAsia" w:hAnsiTheme="majorHAnsi" w:cstheme="majorBidi"/>
+      <w:color w:val="1F3763" w:themeColor="accent1" w:themeShade="7F"/>
+      <w:sz w:val="24"/>
+      <w:szCs w:val="24"/>
+    </w:rPr>
+  </w:style>
   <w:style w:type="character" w:default="1" w:styleId="DefaultParagraphFont">
     <w:name w:val="Default Paragraph Font"/>
     <w:uiPriority w:val="1"/>
@@ -10874,6 +11928,19 @@
     <w:uiPriority w:val="99"/>
     <w:rsid w:val="00535527"/>
   </w:style>
+  <w:style w:type="character" w:customStyle="1" w:styleId="Heading3Char">
+    <w:name w:val="Heading 3 Char"/>
+    <w:basedOn w:val="DefaultParagraphFont"/>
+    <w:link w:val="Heading3"/>
+    <w:uiPriority w:val="9"/>
+    <w:rsid w:val="00943731"/>
+    <w:rPr>
+      <w:rFonts w:asciiTheme="majorHAnsi" w:eastAsiaTheme="majorEastAsia" w:hAnsiTheme="majorHAnsi" w:cstheme="majorBidi"/>
+      <w:color w:val="1F3763" w:themeColor="accent1" w:themeShade="7F"/>
+      <w:sz w:val="24"/>
+      <w:szCs w:val="24"/>
+    </w:rPr>
+  </w:style>
 </w:styles>
 </file>
 
@@ -11047,11 +12114,13 @@
     <w:rsid w:val="008066A9"/>
     <w:rsid w:val="00965C25"/>
     <w:rsid w:val="009F5674"/>
+    <w:rsid w:val="00A878CE"/>
     <w:rsid w:val="00AF08BE"/>
     <w:rsid w:val="00C66D4F"/>
     <w:rsid w:val="00D31AAC"/>
     <w:rsid w:val="00D86150"/>
     <w:rsid w:val="00E50A05"/>
+    <w:rsid w:val="00EF2941"/>
   </w:rsids>
   <m:mathPr>
     <m:mathFont m:val="Cambria Math"/>
@@ -11837,7 +12906,7 @@
 </file>
 
 <file path=customXml/itemProps2.xml><?xml version="1.0" encoding="utf-8"?>
-<ds:datastoreItem xmlns:ds="http://schemas.openxmlformats.org/officeDocument/2006/customXml" ds:itemID="{BA6162A1-3212-4AB8-8945-1893A1BF8182}">
+<ds:datastoreItem xmlns:ds="http://schemas.openxmlformats.org/officeDocument/2006/customXml" ds:itemID="{E4D51B1D-5994-4ECC-8474-10F8E4409AD7}">
   <ds:schemaRefs>
     <ds:schemaRef ds:uri="http://schemas.openxmlformats.org/officeDocument/2006/bibliography"/>
   </ds:schemaRefs>

</xml_diff>

<commit_message>
Made new simultaneous test clients
</commit_message>
<xml_diff>
--- a/Progression Report Draft.docx
+++ b/Progression Report Draft.docx
@@ -1191,7 +1191,15 @@
               <w:spacing w:line="360" w:lineRule="auto"/>
             </w:pPr>
             <w:r>
-              <w:t>Have a simple database that uses a BTreeMap and has simple commands like get, set, delete.</w:t>
+              <w:t xml:space="preserve">Have a simple database that uses a </w:t>
+            </w:r>
+            <w:proofErr w:type="spellStart"/>
+            <w:r>
+              <w:t>BTreeMap</w:t>
+            </w:r>
+            <w:proofErr w:type="spellEnd"/>
+            <w:r>
+              <w:t xml:space="preserve"> and has simple commands like get, set, delete.</w:t>
             </w:r>
           </w:p>
         </w:tc>
@@ -1617,7 +1625,15 @@
         <w:spacing w:line="360" w:lineRule="auto"/>
       </w:pPr>
       <w:r>
-        <w:t>Learn about Rust’s Tokio Library</w:t>
+        <w:t xml:space="preserve">Learn about Rust’s </w:t>
+      </w:r>
+      <w:proofErr w:type="spellStart"/>
+      <w:r>
+        <w:t>Tokio</w:t>
+      </w:r>
+      <w:proofErr w:type="spellEnd"/>
+      <w:r>
+        <w:t xml:space="preserve"> Library</w:t>
       </w:r>
     </w:p>
     <w:p>
@@ -1871,8 +1887,13 @@
         <w:t xml:space="preserve">My initial reflex was to find resources for learning Rust in the university library. I was successful since I found the book: </w:t>
       </w:r>
       <w:r>
-        <w:t>“Beginning Rust” by Carlo Milanesi</w:t>
-      </w:r>
+        <w:t xml:space="preserve">“Beginning Rust” by Carlo </w:t>
+      </w:r>
+      <w:proofErr w:type="spellStart"/>
+      <w:r>
+        <w:t>Milanesi</w:t>
+      </w:r>
+      <w:proofErr w:type="spellEnd"/>
       <w:r>
         <w:t xml:space="preserve"> </w:t>
       </w:r>
@@ -2180,7 +2201,7 @@
           <v:shape id="_x0000_i1025" type="#_x0000_t75" style="width:420pt;height:291.75pt" o:ole="">
             <v:imagedata r:id="rId12" o:title="" cropbottom="5231f" cropright="4572f"/>
           </v:shape>
-          <o:OLEObject Type="Embed" ProgID="Word.OpenDocumentText.12" ShapeID="_x0000_i1025" DrawAspect="Content" ObjectID="_1645803969" r:id="rId13"/>
+          <o:OLEObject Type="Embed" ProgID="Word.OpenDocumentText.12" ShapeID="_x0000_i1025" DrawAspect="Content" ObjectID="_1646483139" r:id="rId13"/>
         </w:object>
       </w:r>
     </w:p>
@@ -2193,51 +2214,25 @@
       <w:r>
         <w:t xml:space="preserve">Snippet </w:t>
       </w:r>
-      <w:r>
-        <w:fldChar w:fldCharType="begin"/>
-      </w:r>
-      <w:r>
-        <w:instrText xml:space="preserve"> STYLEREF 1 \s </w:instrText>
-      </w:r>
-      <w:r>
-        <w:fldChar w:fldCharType="separate"/>
-      </w:r>
-      <w:r>
-        <w:rPr>
-          <w:noProof/>
-        </w:rPr>
-        <w:t>0</w:t>
-      </w:r>
-      <w:r>
-        <w:rPr>
-          <w:noProof/>
-        </w:rPr>
-        <w:fldChar w:fldCharType="end"/>
-      </w:r>
+      <w:fldSimple w:instr=" STYLEREF 1 \s ">
+        <w:r>
+          <w:rPr>
+            <w:noProof/>
+          </w:rPr>
+          <w:t>0</w:t>
+        </w:r>
+      </w:fldSimple>
       <w:r>
         <w:noBreakHyphen/>
       </w:r>
-      <w:r>
-        <w:fldChar w:fldCharType="begin"/>
-      </w:r>
-      <w:r>
-        <w:instrText xml:space="preserve"> SEQ Snippet \* ARABIC \s 1 </w:instrText>
-      </w:r>
-      <w:r>
-        <w:fldChar w:fldCharType="separate"/>
-      </w:r>
-      <w:r>
-        <w:rPr>
-          <w:noProof/>
-        </w:rPr>
-        <w:t>1</w:t>
-      </w:r>
-      <w:r>
-        <w:rPr>
-          <w:noProof/>
-        </w:rPr>
-        <w:fldChar w:fldCharType="end"/>
-      </w:r>
+      <w:fldSimple w:instr=" SEQ Snippet \* ARABIC \s 1 ">
+        <w:r>
+          <w:rPr>
+            <w:noProof/>
+          </w:rPr>
+          <w:t>1</w:t>
+        </w:r>
+      </w:fldSimple>
       <w:r>
         <w:t>: Function to remove a character from a String</w:t>
       </w:r>
@@ -2409,7 +2404,7 @@
           <v:shape id="_x0000_i1026" type="#_x0000_t75" style="width:436.5pt;height:210.75pt" o:ole="">
             <v:imagedata r:id="rId14" o:title="" cropbottom="6700f" cropright="2177f"/>
           </v:shape>
-          <o:OLEObject Type="Embed" ProgID="Word.OpenDocumentText.12" ShapeID="_x0000_i1026" DrawAspect="Content" ObjectID="_1645803970" r:id="rId15"/>
+          <o:OLEObject Type="Embed" ProgID="Word.OpenDocumentText.12" ShapeID="_x0000_i1026" DrawAspect="Content" ObjectID="_1646483140" r:id="rId15"/>
         </w:object>
       </w:r>
     </w:p>
@@ -2422,51 +2417,25 @@
       <w:r>
         <w:t xml:space="preserve">Snippet </w:t>
       </w:r>
-      <w:r>
-        <w:fldChar w:fldCharType="begin"/>
-      </w:r>
-      <w:r>
-        <w:instrText xml:space="preserve"> STYLEREF 1 \s </w:instrText>
-      </w:r>
-      <w:r>
-        <w:fldChar w:fldCharType="separate"/>
-      </w:r>
-      <w:r>
-        <w:rPr>
-          <w:noProof/>
-        </w:rPr>
-        <w:t>0</w:t>
-      </w:r>
-      <w:r>
-        <w:rPr>
-          <w:noProof/>
-        </w:rPr>
-        <w:fldChar w:fldCharType="end"/>
-      </w:r>
+      <w:fldSimple w:instr=" STYLEREF 1 \s ">
+        <w:r>
+          <w:rPr>
+            <w:noProof/>
+          </w:rPr>
+          <w:t>0</w:t>
+        </w:r>
+      </w:fldSimple>
       <w:r>
         <w:noBreakHyphen/>
       </w:r>
-      <w:r>
-        <w:fldChar w:fldCharType="begin"/>
-      </w:r>
-      <w:r>
-        <w:instrText xml:space="preserve"> SEQ Snippet \* ARABIC \s 1 </w:instrText>
-      </w:r>
-      <w:r>
-        <w:fldChar w:fldCharType="separate"/>
-      </w:r>
-      <w:r>
-        <w:rPr>
-          <w:noProof/>
-        </w:rPr>
-        <w:t>2</w:t>
-      </w:r>
-      <w:r>
-        <w:rPr>
-          <w:noProof/>
-        </w:rPr>
-        <w:fldChar w:fldCharType="end"/>
-      </w:r>
+      <w:fldSimple w:instr=" SEQ Snippet \* ARABIC \s 1 ">
+        <w:r>
+          <w:rPr>
+            <w:noProof/>
+          </w:rPr>
+          <w:t>2</w:t>
+        </w:r>
+      </w:fldSimple>
       <w:r>
         <w:t>: Saving to the file system</w:t>
       </w:r>
@@ -2479,7 +2448,15 @@
         <w:t xml:space="preserve">Over the next couple of weeks, I finished reading the book. The last couple of chapters explained the concept of borrowing and Lifetimes. I was still confused after reading the book, so I looked for more information online. Among what I found, </w:t>
       </w:r>
       <w:r>
-        <w:t xml:space="preserve">what stood out was a video on Youtube </w:t>
+        <w:t xml:space="preserve">what stood out was a video on </w:t>
+      </w:r>
+      <w:proofErr w:type="spellStart"/>
+      <w:r>
+        <w:t>Youtube</w:t>
+      </w:r>
+      <w:proofErr w:type="spellEnd"/>
+      <w:r>
+        <w:t xml:space="preserve"> </w:t>
       </w:r>
       <w:r>
         <w:t xml:space="preserve">titled </w:t>
@@ -2498,7 +2475,15 @@
         <w:t xml:space="preserve">by </w:t>
       </w:r>
       <w:r>
-        <w:t xml:space="preserve">the channel “BinaryAdventure” </w:t>
+        <w:t>the channel “</w:t>
+      </w:r>
+      <w:proofErr w:type="spellStart"/>
+      <w:r>
+        <w:t>BinaryAdventure</w:t>
+      </w:r>
+      <w:proofErr w:type="spellEnd"/>
+      <w:r>
+        <w:t xml:space="preserve">” </w:t>
       </w:r>
       <w:hyperlink w:anchor="_References" w:history="1">
         <w:r>
@@ -2529,9 +2514,11 @@
       <w:r>
         <w:t>“</w:t>
       </w:r>
+      <w:proofErr w:type="spellStart"/>
       <w:r>
         <w:t>Tokio</w:t>
       </w:r>
+      <w:proofErr w:type="spellEnd"/>
       <w:r>
         <w:t>”</w:t>
       </w:r>
@@ -2542,13 +2529,29 @@
         <w:t>library,</w:t>
       </w:r>
       <w:r>
-        <w:t xml:space="preserve"> so I decided to look into it. By following the tutorials in the Tokio documentation I made a simple “Echo” server</w:t>
+        <w:t xml:space="preserve"> so I decided to look into it. By following the tutorials in the </w:t>
+      </w:r>
+      <w:proofErr w:type="spellStart"/>
+      <w:r>
+        <w:t>Tokio</w:t>
+      </w:r>
+      <w:proofErr w:type="spellEnd"/>
+      <w:r>
+        <w:t xml:space="preserve"> documentation I made a simple “Echo” server</w:t>
       </w:r>
       <w:r>
         <w:t xml:space="preserve"> (v1 on GitLab)</w:t>
       </w:r>
       <w:r>
-        <w:t>. This program, when you connect through a client like “Telnet” on Windows will immediately send back anything that is sent to it i.e. if you press “h” on your keyboard, you would receive “h” back immediately so your terminal would display “hh”</w:t>
+        <w:t>. This program, when you connect through a client like “Telnet” on Windows will immediately send back anything that is sent to it i.e. if you press “h” on your keyboard, you would receive “h” back immediately so your terminal would display “</w:t>
+      </w:r>
+      <w:proofErr w:type="spellStart"/>
+      <w:r>
+        <w:t>hh</w:t>
+      </w:r>
+      <w:proofErr w:type="spellEnd"/>
+      <w:r>
+        <w:t>”</w:t>
       </w:r>
       <w:r>
         <w:t xml:space="preserve"> (Snippet 3)</w:t>
@@ -2742,7 +2745,7 @@
           <v:shape id="_x0000_i1027" type="#_x0000_t75" style="width:424.5pt;height:149.25pt" o:ole="">
             <v:imagedata r:id="rId16" o:title="" cropbottom="9079f" cropright="3919f"/>
           </v:shape>
-          <o:OLEObject Type="Embed" ProgID="Word.OpenDocumentText.12" ShapeID="_x0000_i1027" DrawAspect="Content" ObjectID="_1645803971" r:id="rId17"/>
+          <o:OLEObject Type="Embed" ProgID="Word.OpenDocumentText.12" ShapeID="_x0000_i1027" DrawAspect="Content" ObjectID="_1646483141" r:id="rId17"/>
         </w:object>
       </w:r>
     </w:p>
@@ -2755,53 +2758,35 @@
       <w:r>
         <w:t xml:space="preserve">Snippet </w:t>
       </w:r>
-      <w:r>
-        <w:fldChar w:fldCharType="begin"/>
-      </w:r>
-      <w:r>
-        <w:instrText xml:space="preserve"> STYLEREF 1 \s </w:instrText>
-      </w:r>
-      <w:r>
-        <w:fldChar w:fldCharType="separate"/>
-      </w:r>
-      <w:r>
-        <w:rPr>
-          <w:noProof/>
-        </w:rPr>
-        <w:t>0</w:t>
-      </w:r>
-      <w:r>
-        <w:rPr>
-          <w:noProof/>
-        </w:rPr>
-        <w:fldChar w:fldCharType="end"/>
-      </w:r>
+      <w:fldSimple w:instr=" STYLEREF 1 \s ">
+        <w:r>
+          <w:rPr>
+            <w:noProof/>
+          </w:rPr>
+          <w:t>0</w:t>
+        </w:r>
+      </w:fldSimple>
       <w:r>
         <w:noBreakHyphen/>
       </w:r>
-      <w:r>
-        <w:fldChar w:fldCharType="begin"/>
-      </w:r>
-      <w:r>
-        <w:instrText xml:space="preserve"> SEQ Snippet \* ARABIC \s 1 </w:instrText>
-      </w:r>
-      <w:r>
-        <w:fldChar w:fldCharType="separate"/>
-      </w:r>
-      <w:r>
-        <w:rPr>
-          <w:noProof/>
-        </w:rPr>
-        <w:t>3</w:t>
-      </w:r>
-      <w:r>
-        <w:rPr>
-          <w:noProof/>
-        </w:rPr>
-        <w:fldChar w:fldCharType="end"/>
-      </w:r>
-      <w:r>
-        <w:t>: The part of the program that echoes back characters by using the copy function from the Tokio library</w:t>
+      <w:fldSimple w:instr=" SEQ Snippet \* ARABIC \s 1 ">
+        <w:r>
+          <w:rPr>
+            <w:noProof/>
+          </w:rPr>
+          <w:t>3</w:t>
+        </w:r>
+      </w:fldSimple>
+      <w:r>
+        <w:t xml:space="preserve">: The part of the program that echoes back characters by using the copy function from the </w:t>
+      </w:r>
+      <w:proofErr w:type="spellStart"/>
+      <w:r>
+        <w:t>Tokio</w:t>
+      </w:r>
+      <w:proofErr w:type="spellEnd"/>
+      <w:r>
+        <w:t xml:space="preserve"> library</w:t>
       </w:r>
     </w:p>
     <w:p>
@@ -2815,7 +2800,15 @@
         <w:t>research</w:t>
       </w:r>
       <w:r>
-        <w:t xml:space="preserve">, I found out about the Tokio Codec library which is used to apply certain modifications to </w:t>
+        <w:t xml:space="preserve">, I found out about the </w:t>
+      </w:r>
+      <w:proofErr w:type="spellStart"/>
+      <w:r>
+        <w:t>Tokio</w:t>
+      </w:r>
+      <w:proofErr w:type="spellEnd"/>
+      <w:r>
+        <w:t xml:space="preserve"> Codec library which is used to apply certain modifications to </w:t>
       </w:r>
       <w:r>
         <w:t xml:space="preserve">String </w:t>
@@ -2827,7 +2820,23 @@
         <w:t xml:space="preserve">. </w:t>
       </w:r>
       <w:r>
-        <w:t>The objects in the library work on the “Streams” (Input) and “Sinks” (Output) objects in Tokio’s I/O library. In the Codecs library one can find the “LinesCodec” object which splits data by using the newline (“\r\n” on Windows) character(s)</w:t>
+        <w:t xml:space="preserve">The objects in the library work on the “Streams” (Input) and “Sinks” (Output) objects in </w:t>
+      </w:r>
+      <w:proofErr w:type="spellStart"/>
+      <w:r>
+        <w:t>Tokio’s</w:t>
+      </w:r>
+      <w:proofErr w:type="spellEnd"/>
+      <w:r>
+        <w:t xml:space="preserve"> I/O library. In the Codecs library one can find the “</w:t>
+      </w:r>
+      <w:proofErr w:type="spellStart"/>
+      <w:r>
+        <w:t>LinesCodec</w:t>
+      </w:r>
+      <w:proofErr w:type="spellEnd"/>
+      <w:r>
+        <w:t>” object which splits data by using the newline (“\r\n” on Windows) character(s)</w:t>
       </w:r>
       <w:r>
         <w:t xml:space="preserve"> </w:t>
@@ -2867,7 +2876,7 @@
           <v:shape id="_x0000_i1028" type="#_x0000_t75" style="width:414.75pt;height:76.5pt" o:ole="">
             <v:imagedata r:id="rId18" o:title="" cropbottom="15650f" cropright="5334f"/>
           </v:shape>
-          <o:OLEObject Type="Embed" ProgID="Word.OpenDocumentText.12" ShapeID="_x0000_i1028" DrawAspect="Content" ObjectID="_1645803972" r:id="rId19"/>
+          <o:OLEObject Type="Embed" ProgID="Word.OpenDocumentText.12" ShapeID="_x0000_i1028" DrawAspect="Content" ObjectID="_1646483142" r:id="rId19"/>
         </w:object>
       </w:r>
     </w:p>
@@ -2880,54 +2889,33 @@
       <w:r>
         <w:t xml:space="preserve">Snippet </w:t>
       </w:r>
-      <w:r>
-        <w:fldChar w:fldCharType="begin"/>
-      </w:r>
-      <w:r>
-        <w:instrText xml:space="preserve"> STYLEREF 1 \s </w:instrText>
-      </w:r>
-      <w:r>
-        <w:fldChar w:fldCharType="separate"/>
-      </w:r>
-      <w:r>
-        <w:rPr>
-          <w:noProof/>
-        </w:rPr>
-        <w:t>0</w:t>
-      </w:r>
-      <w:r>
-        <w:rPr>
-          <w:noProof/>
-        </w:rPr>
-        <w:fldChar w:fldCharType="end"/>
-      </w:r>
+      <w:fldSimple w:instr=" STYLEREF 1 \s ">
+        <w:r>
+          <w:rPr>
+            <w:noProof/>
+          </w:rPr>
+          <w:t>0</w:t>
+        </w:r>
+      </w:fldSimple>
       <w:r>
         <w:noBreakHyphen/>
       </w:r>
-      <w:r>
-        <w:fldChar w:fldCharType="begin"/>
-      </w:r>
-      <w:r>
-        <w:instrText xml:space="preserve"> SEQ Snippet \* ARABIC \s 1 </w:instrText>
-      </w:r>
-      <w:r>
-        <w:fldChar w:fldCharType="separate"/>
-      </w:r>
-      <w:r>
-        <w:rPr>
-          <w:noProof/>
-        </w:rPr>
-        <w:t>4</w:t>
-      </w:r>
-      <w:r>
-        <w:rPr>
-          <w:noProof/>
-        </w:rPr>
-        <w:fldChar w:fldCharType="end"/>
-      </w:r>
-      <w:r>
-        <w:t>: The only changes to be made compared to the previous Snippet, notice the use of the LinesCodec</w:t>
-      </w:r>
+      <w:fldSimple w:instr=" SEQ Snippet \* ARABIC \s 1 ">
+        <w:r>
+          <w:rPr>
+            <w:noProof/>
+          </w:rPr>
+          <w:t>4</w:t>
+        </w:r>
+      </w:fldSimple>
+      <w:r>
+        <w:t xml:space="preserve">: The only changes to be made compared to the previous Snippet, notice the use of the </w:t>
+      </w:r>
+      <w:proofErr w:type="spellStart"/>
+      <w:r>
+        <w:t>LinesCodec</w:t>
+      </w:r>
+      <w:proofErr w:type="spellEnd"/>
       <w:r>
         <w:t xml:space="preserve"> object</w:t>
       </w:r>
@@ -2937,13 +2925,37 @@
         <w:spacing w:line="360" w:lineRule="auto"/>
       </w:pPr>
       <w:r>
-        <w:t xml:space="preserve">I was still feeling a bit confused about how Tokio worked, especially when it came to its asynchronous logic. So, in the hopes to get more knowledgeable about Tokio, I came across </w:t>
+        <w:t xml:space="preserve">I was still feeling a bit confused about how </w:t>
+      </w:r>
+      <w:proofErr w:type="spellStart"/>
+      <w:r>
+        <w:t>Tokio</w:t>
+      </w:r>
+      <w:proofErr w:type="spellEnd"/>
+      <w:r>
+        <w:t xml:space="preserve"> worked, especially when it came to its asynchronous logic. So, in the hopes to get more knowledgeable about </w:t>
+      </w:r>
+      <w:proofErr w:type="spellStart"/>
+      <w:r>
+        <w:t>Tokio</w:t>
+      </w:r>
+      <w:proofErr w:type="spellEnd"/>
+      <w:r>
+        <w:t xml:space="preserve">, I came across </w:t>
       </w:r>
       <w:r>
         <w:t>a</w:t>
       </w:r>
       <w:r>
-        <w:t xml:space="preserve"> video of a lecture from “RustFest” done in Zurich in 201</w:t>
+        <w:t xml:space="preserve"> video of a lecture from “</w:t>
+      </w:r>
+      <w:proofErr w:type="spellStart"/>
+      <w:r>
+        <w:t>RustFest</w:t>
+      </w:r>
+      <w:proofErr w:type="spellEnd"/>
+      <w:r>
+        <w:t>” done in Zurich in 201</w:t>
       </w:r>
       <w:r>
         <w:t xml:space="preserve">7 </w:t>
@@ -2966,13 +2978,29 @@
         <w:t>were</w:t>
       </w:r>
       <w:r>
-        <w:t xml:space="preserve"> behind the development of Tokio and why it was designed the way it is i.e. what issues </w:t>
+        <w:t xml:space="preserve"> behind the development of </w:t>
+      </w:r>
+      <w:proofErr w:type="spellStart"/>
+      <w:r>
+        <w:t>Tokio</w:t>
+      </w:r>
+      <w:proofErr w:type="spellEnd"/>
+      <w:r>
+        <w:t xml:space="preserve"> and why it was designed the way it is i.e. what issues </w:t>
       </w:r>
       <w:r>
         <w:t>arose</w:t>
       </w:r>
       <w:r>
-        <w:t xml:space="preserve"> when asynchronicity was implemented into other languages and how Tokio could be developed while taking those issues into account. For example, when passing “Future” objects in between threads when dealing with concurrency</w:t>
+        <w:t xml:space="preserve"> when asynchronicity was implemented into other languages and how </w:t>
+      </w:r>
+      <w:proofErr w:type="spellStart"/>
+      <w:r>
+        <w:t>Tokio</w:t>
+      </w:r>
+      <w:proofErr w:type="spellEnd"/>
+      <w:r>
+        <w:t xml:space="preserve"> could be developed while taking those issues into account. For example, when passing “Future” objects in between threads when dealing with concurrency</w:t>
       </w:r>
       <w:r>
         <w:t xml:space="preserve"> the concept of ownership had to be dealt with</w:t>
@@ -2982,7 +3010,15 @@
       </w:r>
       <w:r>
         <w:br/>
-        <w:t xml:space="preserve">I feel I now understand a bit more about the inner workings of Tokio, which I hope will help me when using the library </w:t>
+        <w:t xml:space="preserve">I feel I now understand a bit more about the inner workings of </w:t>
+      </w:r>
+      <w:proofErr w:type="spellStart"/>
+      <w:r>
+        <w:t>Tokio</w:t>
+      </w:r>
+      <w:proofErr w:type="spellEnd"/>
+      <w:r>
+        <w:t xml:space="preserve">, which I hope will help me when using the library </w:t>
       </w:r>
       <w:r>
         <w:t xml:space="preserve">for </w:t>
@@ -3027,7 +3063,15 @@
         </w:r>
       </w:hyperlink>
       <w:r>
-        <w:t xml:space="preserve"> on the Rust Language book website where one builds and HTTP server starting from a simple single-threaded one and building upon it to get a more a more complex multi-threaded one. This interested me and thought I could learn enough from it that I could then transfer the knowledge to my Tokio Echo server.</w:t>
+        <w:t xml:space="preserve"> on the Rust Language book website where one builds and HTTP server starting from a simple single-threaded one and building upon it to get a more a more complex multi-threaded one. This interested me and thought I could learn enough from it that I could then transfer the knowledge to my </w:t>
+      </w:r>
+      <w:proofErr w:type="spellStart"/>
+      <w:r>
+        <w:t>Tokio</w:t>
+      </w:r>
+      <w:proofErr w:type="spellEnd"/>
+      <w:r>
+        <w:t xml:space="preserve"> Echo server.</w:t>
       </w:r>
     </w:p>
     <w:p>
@@ -3218,7 +3262,7 @@
           <v:shape id="_x0000_i1029" type="#_x0000_t75" style="width:409.5pt;height:209.25pt" o:ole="">
             <v:imagedata r:id="rId20" o:title="" cropbottom="7119f" cropright="6096f"/>
           </v:shape>
-          <o:OLEObject Type="Embed" ProgID="Word.OpenDocumentText.12" ShapeID="_x0000_i1029" DrawAspect="Content" ObjectID="_1645803973" r:id="rId21"/>
+          <o:OLEObject Type="Embed" ProgID="Word.OpenDocumentText.12" ShapeID="_x0000_i1029" DrawAspect="Content" ObjectID="_1646483143" r:id="rId21"/>
         </w:object>
       </w:r>
     </w:p>
@@ -3231,53 +3275,35 @@
       <w:r>
         <w:t xml:space="preserve">Snippet </w:t>
       </w:r>
-      <w:r>
-        <w:fldChar w:fldCharType="begin"/>
-      </w:r>
-      <w:r>
-        <w:instrText xml:space="preserve"> STYLEREF 1 \s </w:instrText>
-      </w:r>
-      <w:r>
-        <w:fldChar w:fldCharType="separate"/>
-      </w:r>
-      <w:r>
-        <w:rPr>
-          <w:noProof/>
-        </w:rPr>
-        <w:t>0</w:t>
-      </w:r>
-      <w:r>
-        <w:rPr>
-          <w:noProof/>
-        </w:rPr>
-        <w:fldChar w:fldCharType="end"/>
-      </w:r>
+      <w:fldSimple w:instr=" STYLEREF 1 \s ">
+        <w:r>
+          <w:rPr>
+            <w:noProof/>
+          </w:rPr>
+          <w:t>0</w:t>
+        </w:r>
+      </w:fldSimple>
       <w:r>
         <w:noBreakHyphen/>
       </w:r>
-      <w:r>
-        <w:fldChar w:fldCharType="begin"/>
-      </w:r>
-      <w:r>
-        <w:instrText xml:space="preserve"> SEQ Snippet \* ARABIC \s 1 </w:instrText>
-      </w:r>
-      <w:r>
-        <w:fldChar w:fldCharType="separate"/>
-      </w:r>
-      <w:r>
-        <w:rPr>
-          <w:noProof/>
-        </w:rPr>
-        <w:t>5</w:t>
-      </w:r>
-      <w:r>
-        <w:rPr>
-          <w:noProof/>
-        </w:rPr>
-        <w:fldChar w:fldCharType="end"/>
-      </w:r>
-      <w:r>
-        <w:t>: The ThreadPool I implemented to learn about Atomic Reference Counters and Mutexes</w:t>
+      <w:fldSimple w:instr=" SEQ Snippet \* ARABIC \s 1 ">
+        <w:r>
+          <w:rPr>
+            <w:noProof/>
+          </w:rPr>
+          <w:t>5</w:t>
+        </w:r>
+      </w:fldSimple>
+      <w:r>
+        <w:t xml:space="preserve">: The </w:t>
+      </w:r>
+      <w:proofErr w:type="spellStart"/>
+      <w:r>
+        <w:t>ThreadPool</w:t>
+      </w:r>
+      <w:proofErr w:type="spellEnd"/>
+      <w:r>
+        <w:t xml:space="preserve"> I implemented to learn about Atomic Reference Counters and Mutexes</w:t>
       </w:r>
     </w:p>
     <w:p>
@@ -3340,7 +3366,7 @@
           <v:shape id="_x0000_i1030" type="#_x0000_t75" style="width:333.75pt;height:102.75pt" o:ole="">
             <v:imagedata r:id="rId22" o:title="" cropbottom="11449f" cropright="17092f"/>
           </v:shape>
-          <o:OLEObject Type="Embed" ProgID="Word.OpenDocumentText.12" ShapeID="_x0000_i1030" DrawAspect="Content" ObjectID="_1645803974" r:id="rId23"/>
+          <o:OLEObject Type="Embed" ProgID="Word.OpenDocumentText.12" ShapeID="_x0000_i1030" DrawAspect="Content" ObjectID="_1646483144" r:id="rId23"/>
         </w:object>
       </w:r>
     </w:p>
@@ -3353,51 +3379,25 @@
       <w:r>
         <w:t xml:space="preserve">Snippet </w:t>
       </w:r>
-      <w:r>
-        <w:fldChar w:fldCharType="begin"/>
-      </w:r>
-      <w:r>
-        <w:instrText xml:space="preserve"> STYLEREF 1 \s </w:instrText>
-      </w:r>
-      <w:r>
-        <w:fldChar w:fldCharType="separate"/>
-      </w:r>
-      <w:r>
-        <w:rPr>
-          <w:noProof/>
-        </w:rPr>
-        <w:t>0</w:t>
-      </w:r>
-      <w:r>
-        <w:rPr>
-          <w:noProof/>
-        </w:rPr>
-        <w:fldChar w:fldCharType="end"/>
-      </w:r>
+      <w:fldSimple w:instr=" STYLEREF 1 \s ">
+        <w:r>
+          <w:rPr>
+            <w:noProof/>
+          </w:rPr>
+          <w:t>0</w:t>
+        </w:r>
+      </w:fldSimple>
       <w:r>
         <w:noBreakHyphen/>
       </w:r>
-      <w:r>
-        <w:fldChar w:fldCharType="begin"/>
-      </w:r>
-      <w:r>
-        <w:instrText xml:space="preserve"> SEQ Snippet \* ARABIC \s 1 </w:instrText>
-      </w:r>
-      <w:r>
-        <w:fldChar w:fldCharType="separate"/>
-      </w:r>
-      <w:r>
-        <w:rPr>
-          <w:noProof/>
-        </w:rPr>
-        <w:t>6</w:t>
-      </w:r>
-      <w:r>
-        <w:rPr>
-          <w:noProof/>
-        </w:rPr>
-        <w:fldChar w:fldCharType="end"/>
-      </w:r>
+      <w:fldSimple w:instr=" SEQ Snippet \* ARABIC \s 1 ">
+        <w:r>
+          <w:rPr>
+            <w:noProof/>
+          </w:rPr>
+          <w:t>6</w:t>
+        </w:r>
+      </w:fldSimple>
       <w:r>
         <w:t>: Adding the counter variable wrapped in a Mutex</w:t>
       </w:r>
@@ -3420,7 +3420,7 @@
           <v:shape id="_x0000_i1031" type="#_x0000_t75" style="width:295.5pt;height:29.25pt" o:ole="">
             <v:imagedata r:id="rId24" o:title="" cropbottom="28494f" cropright="22644f"/>
           </v:shape>
-          <o:OLEObject Type="Embed" ProgID="Word.OpenDocumentText.12" ShapeID="_x0000_i1031" DrawAspect="Content" ObjectID="_1645803975" r:id="rId25"/>
+          <o:OLEObject Type="Embed" ProgID="Word.OpenDocumentText.12" ShapeID="_x0000_i1031" DrawAspect="Content" ObjectID="_1646483145" r:id="rId25"/>
         </w:object>
       </w:r>
     </w:p>
@@ -3433,51 +3433,25 @@
       <w:r>
         <w:t xml:space="preserve">Snippet </w:t>
       </w:r>
-      <w:r>
-        <w:fldChar w:fldCharType="begin"/>
-      </w:r>
-      <w:r>
-        <w:instrText xml:space="preserve"> STYLEREF 1 \s </w:instrText>
-      </w:r>
-      <w:r>
-        <w:fldChar w:fldCharType="separate"/>
-      </w:r>
-      <w:r>
-        <w:rPr>
-          <w:noProof/>
-        </w:rPr>
-        <w:t>0</w:t>
-      </w:r>
-      <w:r>
-        <w:rPr>
-          <w:noProof/>
-        </w:rPr>
-        <w:fldChar w:fldCharType="end"/>
-      </w:r>
+      <w:fldSimple w:instr=" STYLEREF 1 \s ">
+        <w:r>
+          <w:rPr>
+            <w:noProof/>
+          </w:rPr>
+          <w:t>0</w:t>
+        </w:r>
+      </w:fldSimple>
       <w:r>
         <w:noBreakHyphen/>
       </w:r>
-      <w:r>
-        <w:fldChar w:fldCharType="begin"/>
-      </w:r>
-      <w:r>
-        <w:instrText xml:space="preserve"> SEQ Snippet \* ARABIC \s 1 </w:instrText>
-      </w:r>
-      <w:r>
-        <w:fldChar w:fldCharType="separate"/>
-      </w:r>
-      <w:r>
-        <w:rPr>
-          <w:noProof/>
-        </w:rPr>
-        <w:t>7</w:t>
-      </w:r>
-      <w:r>
-        <w:rPr>
-          <w:noProof/>
-        </w:rPr>
-        <w:fldChar w:fldCharType="end"/>
-      </w:r>
+      <w:fldSimple w:instr=" SEQ Snippet \* ARABIC \s 1 ">
+        <w:r>
+          <w:rPr>
+            <w:noProof/>
+          </w:rPr>
+          <w:t>7</w:t>
+        </w:r>
+      </w:fldSimple>
       <w:r>
         <w:t>: Cloning the Mutex for each connection socket so as to have and keep track of multiple "owners" for one Rust variable</w:t>
       </w:r>
@@ -3495,7 +3469,7 @@
           <v:shape id="_x0000_i1032" type="#_x0000_t75" style="width:419.25pt;height:76.5pt" o:ole="">
             <v:imagedata r:id="rId26" o:title="" cropbottom="15650f" cropright="4681f"/>
           </v:shape>
-          <o:OLEObject Type="Embed" ProgID="Word.OpenDocumentText.12" ShapeID="_x0000_i1032" DrawAspect="Content" ObjectID="_1645803976" r:id="rId27"/>
+          <o:OLEObject Type="Embed" ProgID="Word.OpenDocumentText.12" ShapeID="_x0000_i1032" DrawAspect="Content" ObjectID="_1646483146" r:id="rId27"/>
         </w:object>
       </w:r>
     </w:p>
@@ -3508,51 +3482,25 @@
       <w:r>
         <w:t xml:space="preserve">Snippet </w:t>
       </w:r>
-      <w:r>
-        <w:fldChar w:fldCharType="begin"/>
-      </w:r>
-      <w:r>
-        <w:instrText xml:space="preserve"> STYLEREF 1 \s </w:instrText>
-      </w:r>
-      <w:r>
-        <w:fldChar w:fldCharType="separate"/>
-      </w:r>
-      <w:r>
-        <w:rPr>
-          <w:noProof/>
-        </w:rPr>
-        <w:t>0</w:t>
-      </w:r>
-      <w:r>
-        <w:rPr>
-          <w:noProof/>
-        </w:rPr>
-        <w:fldChar w:fldCharType="end"/>
-      </w:r>
+      <w:fldSimple w:instr=" STYLEREF 1 \s ">
+        <w:r>
+          <w:rPr>
+            <w:noProof/>
+          </w:rPr>
+          <w:t>0</w:t>
+        </w:r>
+      </w:fldSimple>
       <w:r>
         <w:noBreakHyphen/>
       </w:r>
-      <w:r>
-        <w:fldChar w:fldCharType="begin"/>
-      </w:r>
-      <w:r>
-        <w:instrText xml:space="preserve"> SEQ Snippet \* ARABIC \s 1 </w:instrText>
-      </w:r>
-      <w:r>
-        <w:fldChar w:fldCharType="separate"/>
-      </w:r>
-      <w:r>
-        <w:rPr>
-          <w:noProof/>
-        </w:rPr>
-        <w:t>8</w:t>
-      </w:r>
-      <w:r>
-        <w:rPr>
-          <w:noProof/>
-        </w:rPr>
-        <w:fldChar w:fldCharType="end"/>
-      </w:r>
+      <w:fldSimple w:instr=" SEQ Snippet \* ARABIC \s 1 ">
+        <w:r>
+          <w:rPr>
+            <w:noProof/>
+          </w:rPr>
+          <w:t>8</w:t>
+        </w:r>
+      </w:fldSimple>
       <w:r>
         <w:t>: Getting the counter's lock so as to modify it when the connected client requests so, in this case incrementing the variable</w:t>
       </w:r>
@@ -3572,7 +3520,15 @@
       </w:r>
       <w:r>
         <w:br/>
-        <w:t xml:space="preserve">For now, the knowledge I gained on thread pools and workers is not required for the Tokio server since </w:t>
+        <w:t xml:space="preserve">For now, the knowledge I gained on thread pools and workers is not required for the </w:t>
+      </w:r>
+      <w:proofErr w:type="spellStart"/>
+      <w:r>
+        <w:t>Tokio</w:t>
+      </w:r>
+      <w:proofErr w:type="spellEnd"/>
+      <w:r>
+        <w:t xml:space="preserve"> server since </w:t>
       </w:r>
       <w:r>
         <w:t xml:space="preserve">the </w:t>
@@ -3581,7 +3537,15 @@
         <w:t>Asynchronous logic</w:t>
       </w:r>
       <w:r>
-        <w:t xml:space="preserve"> coded into the Tokio library</w:t>
+        <w:t xml:space="preserve"> coded into the </w:t>
+      </w:r>
+      <w:proofErr w:type="spellStart"/>
+      <w:r>
+        <w:t>Tokio</w:t>
+      </w:r>
+      <w:proofErr w:type="spellEnd"/>
+      <w:r>
+        <w:t xml:space="preserve"> library</w:t>
       </w:r>
       <w:r>
         <w:t xml:space="preserve"> takes care of handling multiple clients (connections).</w:t>
@@ -3666,7 +3630,15 @@
       </w:r>
       <w:r>
         <w:br/>
-        <w:t>The lecture, given by Siddon Tang talked about u</w:t>
+        <w:t xml:space="preserve">The lecture, given by </w:t>
+      </w:r>
+      <w:proofErr w:type="spellStart"/>
+      <w:r>
+        <w:t>Siddon</w:t>
+      </w:r>
+      <w:proofErr w:type="spellEnd"/>
+      <w:r>
+        <w:t xml:space="preserve"> Tang talked about u</w:t>
       </w:r>
       <w:r>
         <w:t>sing Rust to Build a Distributed Transactional Key-Value Database</w:t>
@@ -3716,8 +3688,13 @@
         <w:t xml:space="preserve"> by “</w:t>
       </w:r>
       <w:r>
-        <w:t>Emmanuel Goossaert</w:t>
-      </w:r>
+        <w:t xml:space="preserve">Emmanuel </w:t>
+      </w:r>
+      <w:proofErr w:type="spellStart"/>
+      <w:r>
+        <w:t>Goossaert</w:t>
+      </w:r>
+      <w:proofErr w:type="spellEnd"/>
       <w:r>
         <w:t xml:space="preserve">” </w:t>
       </w:r>
@@ -3733,18 +3710,74 @@
         <w:t xml:space="preserve"> </w:t>
       </w:r>
       <w:r>
-        <w:t xml:space="preserve">where he documents his journey into developing a key-value storage system using C++ and HashTables, I find this very interesting because what he is doing is basically what I’m trying to do but with Rust (and </w:t>
+        <w:t xml:space="preserve">where he documents his journey into developing a key-value storage system using C++ and </w:t>
+      </w:r>
+      <w:proofErr w:type="spellStart"/>
+      <w:r>
+        <w:t>HashTables</w:t>
+      </w:r>
+      <w:proofErr w:type="spellEnd"/>
+      <w:r>
+        <w:t xml:space="preserve">, I find this very interesting because what he is doing is basically what I’m trying to do but with Rust (and </w:t>
       </w:r>
       <w:r>
         <w:lastRenderedPageBreak/>
-        <w:t>also I would probably use BTrees instead of HashTables since that is what Rust supports well).</w:t>
+        <w:t xml:space="preserve">also I would probably use </w:t>
+      </w:r>
+      <w:proofErr w:type="spellStart"/>
+      <w:r>
+        <w:t>BTrees</w:t>
+      </w:r>
+      <w:proofErr w:type="spellEnd"/>
+      <w:r>
+        <w:t xml:space="preserve"> instead of </w:t>
+      </w:r>
+      <w:proofErr w:type="spellStart"/>
+      <w:r>
+        <w:t>HashTables</w:t>
+      </w:r>
+      <w:proofErr w:type="spellEnd"/>
+      <w:r>
+        <w:t xml:space="preserve"> since that is what Rust supports well).</w:t>
       </w:r>
       <w:r>
         <w:br/>
       </w:r>
       <w:r>
         <w:br/>
-        <w:t xml:space="preserve">I’ve also been thinking about how I can design a simple key-value store building upon the Tokio server I have developed. Basically, I think I can build a Rust module where I can encapsulate all the database management functions and the actual BTree on there and use my Tokio server implementation to get commands from a user (e.g. “Set Name ‘John’) parse them, and call the proper functions from my module to store the desired information into the BTree. At the moment this is a memory only implementation, when I achieve </w:t>
+        <w:t xml:space="preserve">I’ve also been thinking about how I can design a simple key-value store building upon the </w:t>
+      </w:r>
+      <w:proofErr w:type="spellStart"/>
+      <w:r>
+        <w:t>Tokio</w:t>
+      </w:r>
+      <w:proofErr w:type="spellEnd"/>
+      <w:r>
+        <w:t xml:space="preserve"> server I have developed. Basically, I think I can build a Rust module where I can encapsulate all the database management functions and the actual </w:t>
+      </w:r>
+      <w:proofErr w:type="spellStart"/>
+      <w:r>
+        <w:t>BTree</w:t>
+      </w:r>
+      <w:proofErr w:type="spellEnd"/>
+      <w:r>
+        <w:t xml:space="preserve"> on there and use my </w:t>
+      </w:r>
+      <w:proofErr w:type="spellStart"/>
+      <w:r>
+        <w:t>Tokio</w:t>
+      </w:r>
+      <w:proofErr w:type="spellEnd"/>
+      <w:r>
+        <w:t xml:space="preserve"> server implementation to get commands from a user (e.g. “Set Name ‘John’) parse them, and call the proper functions from my module to store the desired information into the </w:t>
+      </w:r>
+      <w:proofErr w:type="spellStart"/>
+      <w:r>
+        <w:t>BTree</w:t>
+      </w:r>
+      <w:proofErr w:type="spellEnd"/>
+      <w:r>
+        <w:t xml:space="preserve">. At the moment this is a memory only implementation, when I achieve </w:t>
       </w:r>
       <w:r>
         <w:t>this,</w:t>
@@ -3769,7 +3802,15 @@
         </w:r>
       </w:hyperlink>
       <w:r>
-        <w:t xml:space="preserve"> part of the report) and secondly, to try to implement the design I had come up with before: a BTree database in Rust using what I have built previously.</w:t>
+        <w:t xml:space="preserve"> part of the report) and secondly, to try to implement the design I had come up with before: a </w:t>
+      </w:r>
+      <w:proofErr w:type="spellStart"/>
+      <w:r>
+        <w:t>BTree</w:t>
+      </w:r>
+      <w:proofErr w:type="spellEnd"/>
+      <w:r>
+        <w:t xml:space="preserve"> database in Rust using what I have built previously.</w:t>
       </w:r>
       <w:r>
         <w:t xml:space="preserve"> He mentioned that it might not be possible to have a separate “database” module in Rust that hold the actual database object, this is more like Java thinking so he suggested that first I implement the database object and the functions all in the one file, in a procedural programming type of </w:t>
@@ -3839,15 +3880,44 @@
         <w:t xml:space="preserve"> is a database</w:t>
       </w:r>
       <w:r>
-        <w:t xml:space="preserve"> maintained by Facebook and it is based on another database called “LevelDB”</w:t>
+        <w:t xml:space="preserve"> maintained by Facebook and it is based on another database called “</w:t>
+      </w:r>
+      <w:proofErr w:type="spellStart"/>
+      <w:r>
+        <w:t>LevelDB</w:t>
+      </w:r>
+      <w:proofErr w:type="spellEnd"/>
+      <w:r>
+        <w:t>”</w:t>
       </w:r>
       <w:r>
         <w:t xml:space="preserve"> with the aim of being specially tailored for fast storage media, specifically Flash media. It aims to stand out for server workloads that include high-random reads and high-update reads (i.e. overwriting).</w:t>
       </w:r>
       <w:r>
         <w:br/>
-        <w:t>When it comes to the architecture (design) of it, the developers base their database on 3 foundational objects: the “memtable” which is a data structure that is in-memory (RAM), the “logfile” which keeps track of changes done to the memtable and is always written to permanent storage (Hard Disk or Solid State Drives) and the “sstfile</w:t>
-      </w:r>
+        <w:t>When it comes to the architecture (design) of it, the developers base their database on 3 foundational objects: the “</w:t>
+      </w:r>
+      <w:proofErr w:type="spellStart"/>
+      <w:r>
+        <w:t>memtable</w:t>
+      </w:r>
+      <w:proofErr w:type="spellEnd"/>
+      <w:r>
+        <w:t xml:space="preserve">” which is a data structure that is in-memory (RAM), the “logfile” which keeps track of changes done to the </w:t>
+      </w:r>
+      <w:proofErr w:type="spellStart"/>
+      <w:r>
+        <w:t>memtable</w:t>
+      </w:r>
+      <w:proofErr w:type="spellEnd"/>
+      <w:r>
+        <w:t xml:space="preserve"> and is always written to permanent storage (Hard Disk or Solid State Drives) and the “</w:t>
+      </w:r>
+      <w:proofErr w:type="spellStart"/>
+      <w:r>
+        <w:t>sstfile</w:t>
+      </w:r>
+      <w:proofErr w:type="spellEnd"/>
       <w:r>
         <w:t>”</w:t>
       </w:r>
@@ -3866,23 +3936,79 @@
         <w:t>made</w:t>
       </w:r>
       <w:r>
-        <w:t xml:space="preserve"> to the memtable and </w:t>
-      </w:r>
-      <w:r>
-        <w:t>written to the logfile. Once the memtable fills up (because the OS may not be able to prov</w:t>
+        <w:t xml:space="preserve"> to the </w:t>
+      </w:r>
+      <w:proofErr w:type="spellStart"/>
+      <w:r>
+        <w:t>memtable</w:t>
+      </w:r>
+      <w:proofErr w:type="spellEnd"/>
+      <w:r>
+        <w:t xml:space="preserve"> and </w:t>
+      </w:r>
+      <w:r>
+        <w:t xml:space="preserve">written to the logfile. Once the </w:t>
+      </w:r>
+      <w:proofErr w:type="spellStart"/>
+      <w:r>
+        <w:t>memtable</w:t>
+      </w:r>
+      <w:proofErr w:type="spellEnd"/>
+      <w:r>
+        <w:t xml:space="preserve"> fills up (because the OS may not be able to prov</w:t>
       </w:r>
       <w:r>
         <w:t>id</w:t>
       </w:r>
       <w:r>
-        <w:t>e more RAM to the DB), the memtable gets “flushed” to the sstfile i.e. all of the changes made to the database are written to permanent storage and then the memtable get cleared of data. The logfile is then removed so a new one can be created for the newly cleared out memtable.</w:t>
+        <w:t xml:space="preserve">e more RAM to the DB), the </w:t>
+      </w:r>
+      <w:proofErr w:type="spellStart"/>
+      <w:r>
+        <w:t>memtable</w:t>
+      </w:r>
+      <w:proofErr w:type="spellEnd"/>
+      <w:r>
+        <w:t xml:space="preserve"> gets “flushed” to the </w:t>
+      </w:r>
+      <w:proofErr w:type="spellStart"/>
+      <w:r>
+        <w:t>sstfile</w:t>
+      </w:r>
+      <w:proofErr w:type="spellEnd"/>
+      <w:r>
+        <w:t xml:space="preserve"> i.e. all of the changes made to the database are written to permanent storage and then the </w:t>
+      </w:r>
+      <w:proofErr w:type="spellStart"/>
+      <w:r>
+        <w:t>memtable</w:t>
+      </w:r>
+      <w:proofErr w:type="spellEnd"/>
+      <w:r>
+        <w:t xml:space="preserve"> get cleared of data. The logfile is then removed so a new one can be created for the newly cleared out </w:t>
+      </w:r>
+      <w:proofErr w:type="spellStart"/>
+      <w:r>
+        <w:t>memtable</w:t>
+      </w:r>
+      <w:proofErr w:type="spellEnd"/>
+      <w:r>
+        <w:t>.</w:t>
       </w:r>
       <w:r>
         <w:t xml:space="preserve"> The data is stored in sorted order according to an Iterator definition.</w:t>
       </w:r>
       <w:r>
         <w:br/>
-        <w:t>The above is the basic architecture I want to follow for my key-value database, that’s why reading about RocksDB’s architecture helped concretize my ideas.</w:t>
+        <w:t xml:space="preserve">The above is the basic architecture I want to follow for my key-value database, that’s why reading about </w:t>
+      </w:r>
+      <w:proofErr w:type="spellStart"/>
+      <w:r>
+        <w:t>RocksDB’s</w:t>
+      </w:r>
+      <w:proofErr w:type="spellEnd"/>
+      <w:r>
+        <w:t xml:space="preserve"> architecture helped concretize my ideas.</w:t>
       </w:r>
     </w:p>
     <w:p>
@@ -3934,6 +4060,7 @@
       <w:r>
         <w:t xml:space="preserve">According to an article on </w:t>
       </w:r>
+      <w:proofErr w:type="spellStart"/>
       <w:r>
         <w:rPr>
           <w:i/>
@@ -3941,6 +4068,7 @@
         </w:rPr>
         <w:t>Lifewire</w:t>
       </w:r>
+      <w:proofErr w:type="spellEnd"/>
       <w:r>
         <w:t xml:space="preserve"> “</w:t>
       </w:r>
@@ -4305,7 +4433,15 @@
         <w:t xml:space="preserve"> existing data is never modified.</w:t>
       </w:r>
       <w:r>
-        <w:t xml:space="preserve"> I learned that this is called Multiversion Concurrency Control (MVCC)</w:t>
+        <w:t xml:space="preserve"> I learned that this is called </w:t>
+      </w:r>
+      <w:proofErr w:type="spellStart"/>
+      <w:r>
+        <w:t>Multiversion</w:t>
+      </w:r>
+      <w:proofErr w:type="spellEnd"/>
+      <w:r>
+        <w:t xml:space="preserve"> Concurrency Control (MVCC)</w:t>
       </w:r>
       <w:r>
         <w:t xml:space="preserve"> </w:t>
@@ -4395,8 +4531,13 @@
         <w:t>I have learned that many databases employ this design or aspects of it, among them: RocksDB, CouchDB, PostgreSQL, Apache Cassandra</w:t>
       </w:r>
       <w:r>
-        <w:t>, Datomic</w:t>
-      </w:r>
+        <w:t xml:space="preserve">, </w:t>
+      </w:r>
+      <w:proofErr w:type="spellStart"/>
+      <w:r>
+        <w:t>Datomic</w:t>
+      </w:r>
+      <w:proofErr w:type="spellEnd"/>
       <w:r>
         <w:t>…</w:t>
       </w:r>
@@ -4412,9 +4553,11 @@
       </w:pPr>
       <w:bookmarkStart w:id="10" w:name="_BTrees"/>
       <w:bookmarkEnd w:id="10"/>
+      <w:proofErr w:type="spellStart"/>
       <w:r>
         <w:t>BTrees</w:t>
       </w:r>
+      <w:proofErr w:type="spellEnd"/>
     </w:p>
     <w:p>
       <w:pPr>
@@ -4424,13 +4567,42 @@
         </w:rPr>
       </w:pPr>
       <w:r>
-        <w:t xml:space="preserve">I decided to do a little bit of research on BTrees as my memory wasn’t fresh from when this was mentioned in university classes. </w:t>
+        <w:t xml:space="preserve">I decided to do a little bit of research on </w:t>
+      </w:r>
+      <w:proofErr w:type="spellStart"/>
+      <w:r>
+        <w:t>BTrees</w:t>
+      </w:r>
+      <w:proofErr w:type="spellEnd"/>
+      <w:r>
+        <w:t xml:space="preserve"> as my memory wasn’t fresh from when this was mentioned in university classes. </w:t>
       </w:r>
       <w:r>
         <w:t xml:space="preserve">I now understand that </w:t>
       </w:r>
-      <w:r>
-        <w:t xml:space="preserve">BTrees are self-balancing tree data structures that try to minimize tree depth, therefore BTrees are very wide trees. The main benefit of BTrees is that disk access times are minimized as much as possible </w:t>
+      <w:proofErr w:type="spellStart"/>
+      <w:r>
+        <w:t>BTrees</w:t>
+      </w:r>
+      <w:proofErr w:type="spellEnd"/>
+      <w:r>
+        <w:t xml:space="preserve"> are self-balancing tree data structures that try to minimize tree depth, therefore </w:t>
+      </w:r>
+      <w:proofErr w:type="spellStart"/>
+      <w:r>
+        <w:t>BTrees</w:t>
+      </w:r>
+      <w:proofErr w:type="spellEnd"/>
+      <w:r>
+        <w:t xml:space="preserve"> are very wide trees. The main benefit of </w:t>
+      </w:r>
+      <w:proofErr w:type="spellStart"/>
+      <w:r>
+        <w:t>BTrees</w:t>
+      </w:r>
+      <w:proofErr w:type="spellEnd"/>
+      <w:r>
+        <w:t xml:space="preserve"> is that disk access times are minimized as much as possible </w:t>
       </w:r>
       <w:hyperlink w:anchor="_BTrees" w:history="1">
         <w:r>
@@ -4453,7 +4625,15 @@
         </w:r>
       </w:hyperlink>
       <w:r>
-        <w:t xml:space="preserve"> and since disk access time is significantly slower compared to main memory access time, this means that operating data on BTrees is significantly quicker in comparison to other Tree data structures like Binary Search Trees.</w:t>
+        <w:t xml:space="preserve"> and since disk access time is significantly slower compared to main memory access time, this means that operating data on </w:t>
+      </w:r>
+      <w:proofErr w:type="spellStart"/>
+      <w:r>
+        <w:t>BTrees</w:t>
+      </w:r>
+      <w:proofErr w:type="spellEnd"/>
+      <w:r>
+        <w:t xml:space="preserve"> is significantly quicker in comparison to other Tree data structures like Binary Search Trees.</w:t>
       </w:r>
       <w:bookmarkStart w:id="11" w:name="_Development_Methodology,_Design,"/>
       <w:bookmarkEnd w:id="11"/>
@@ -4567,27 +4747,14 @@
       <w:r>
         <w:t xml:space="preserve">Figure </w:t>
       </w:r>
-      <w:r>
-        <w:fldChar w:fldCharType="begin"/>
-      </w:r>
-      <w:r>
-        <w:instrText xml:space="preserve"> SEQ Figure \* ARABIC </w:instrText>
-      </w:r>
-      <w:r>
-        <w:fldChar w:fldCharType="separate"/>
-      </w:r>
-      <w:r>
-        <w:rPr>
-          <w:noProof/>
-        </w:rPr>
-        <w:t>1</w:t>
-      </w:r>
-      <w:r>
-        <w:rPr>
-          <w:noProof/>
-        </w:rPr>
-        <w:fldChar w:fldCharType="end"/>
-      </w:r>
+      <w:fldSimple w:instr=" SEQ Figure \* ARABIC ">
+        <w:r>
+          <w:rPr>
+            <w:noProof/>
+          </w:rPr>
+          <w:t>1</w:t>
+        </w:r>
+      </w:fldSimple>
       <w:r>
         <w:t>: Key Value Database Design</w:t>
       </w:r>
@@ -4687,27 +4854,14 @@
       <w:r>
         <w:t>Snippet 2.</w:t>
       </w:r>
-      <w:r>
-        <w:fldChar w:fldCharType="begin"/>
-      </w:r>
-      <w:r>
-        <w:instrText xml:space="preserve"> SEQ Snippet_2. \* ARABIC </w:instrText>
-      </w:r>
-      <w:r>
-        <w:fldChar w:fldCharType="separate"/>
-      </w:r>
-      <w:r>
-        <w:rPr>
-          <w:noProof/>
-        </w:rPr>
-        <w:t>1</w:t>
-      </w:r>
-      <w:r>
-        <w:rPr>
-          <w:noProof/>
-        </w:rPr>
-        <w:fldChar w:fldCharType="end"/>
-      </w:r>
+      <w:fldSimple w:instr=" SEQ Snippet_2. \* ARABIC ">
+        <w:r>
+          <w:rPr>
+            <w:noProof/>
+          </w:rPr>
+          <w:t>1</w:t>
+        </w:r>
+      </w:fldSimple>
       <w:r>
         <w:t>: Non-modularised way of accessing the database</w:t>
       </w:r>
@@ -4809,27 +4963,14 @@
       <w:r>
         <w:t>2.</w:t>
       </w:r>
-      <w:r>
-        <w:fldChar w:fldCharType="begin"/>
-      </w:r>
-      <w:r>
-        <w:instrText xml:space="preserve"> SEQ Screenshot \* ARABIC </w:instrText>
-      </w:r>
-      <w:r>
-        <w:fldChar w:fldCharType="separate"/>
-      </w:r>
-      <w:r>
-        <w:rPr>
-          <w:noProof/>
-        </w:rPr>
-        <w:t>1</w:t>
-      </w:r>
-      <w:r>
-        <w:rPr>
-          <w:noProof/>
-        </w:rPr>
-        <w:fldChar w:fldCharType="end"/>
-      </w:r>
+      <w:fldSimple w:instr=" SEQ Screenshot \* ARABIC ">
+        <w:r>
+          <w:rPr>
+            <w:noProof/>
+          </w:rPr>
+          <w:t>1</w:t>
+        </w:r>
+      </w:fldSimple>
       <w:r>
         <w:t>: Online Rust book explaining mutability in the context of data races</w:t>
       </w:r>
@@ -4842,7 +4983,15 @@
         <w:t>While I was working on modularising my database access functions,</w:t>
       </w:r>
       <w:r>
-        <w:t xml:space="preserve"> all was going well until I started to work on the “setvalue” function </w:t>
+        <w:t xml:space="preserve"> all was going well until I started to work on the “</w:t>
+      </w:r>
+      <w:proofErr w:type="spellStart"/>
+      <w:r>
+        <w:t>setvalue</w:t>
+      </w:r>
+      <w:proofErr w:type="spellEnd"/>
+      <w:r>
+        <w:t xml:space="preserve">” function </w:t>
       </w:r>
       <w:r>
         <w:t>which caused a big setback.</w:t>
@@ -4851,7 +5000,23 @@
         <w:br/>
       </w:r>
       <w:r>
-        <w:t xml:space="preserve">I was modifying it so that nested Maps could be added to the database. My idea for implementing this was to receive a list of the nested Maps and loop through them. I would have a pointer that would keep track of the current BTreeMap, if the map existed then I would change the pointer to it. Otherwise, I would create a new BTreeMap in the </w:t>
+        <w:t xml:space="preserve">I was modifying it so that nested Maps could be added to the database. My idea for implementing this was to receive a list of the nested Maps and loop through them. I would have a pointer that would keep track of the current </w:t>
+      </w:r>
+      <w:proofErr w:type="spellStart"/>
+      <w:r>
+        <w:t>BTreeMap</w:t>
+      </w:r>
+      <w:proofErr w:type="spellEnd"/>
+      <w:r>
+        <w:t xml:space="preserve">, if the map existed then I would change the pointer to it. Otherwise, I would create a new </w:t>
+      </w:r>
+      <w:proofErr w:type="spellStart"/>
+      <w:r>
+        <w:t>BTreeMap</w:t>
+      </w:r>
+      <w:proofErr w:type="spellEnd"/>
+      <w:r>
+        <w:t xml:space="preserve"> in the </w:t>
       </w:r>
       <w:r>
         <w:t>database</w:t>
@@ -5014,7 +5179,15 @@
         <w:t>At this point</w:t>
       </w:r>
       <w:r>
-        <w:t xml:space="preserve">, I had all my code in one file much like in procedural programming. I decided it was time to clean it up and use Object-Oriented principles by employing the “struct” and “impl” functionality of Rust. Essentially, </w:t>
+        <w:t>, I had all my code in one file much like in procedural programming. I decided it was time to clean it up and use Object-Oriented principles by employing the “struct” and “</w:t>
+      </w:r>
+      <w:proofErr w:type="spellStart"/>
+      <w:r>
+        <w:t>impl</w:t>
+      </w:r>
+      <w:proofErr w:type="spellEnd"/>
+      <w:r>
+        <w:t xml:space="preserve">” functionality of Rust. Essentially, </w:t>
       </w:r>
       <w:r>
         <w:t xml:space="preserve">the aim would be to make a </w:t>
@@ -5026,7 +5199,15 @@
         <w:t xml:space="preserve">use </w:t>
       </w:r>
       <w:r>
-        <w:t>the “impl” keyword</w:t>
+        <w:t>the “</w:t>
+      </w:r>
+      <w:proofErr w:type="spellStart"/>
+      <w:r>
+        <w:t>impl</w:t>
+      </w:r>
+      <w:proofErr w:type="spellEnd"/>
+      <w:r>
+        <w:t>” keyword</w:t>
       </w:r>
       <w:r>
         <w:t xml:space="preserve"> which</w:t>
@@ -5143,27 +5324,14 @@
       <w:r>
         <w:t>.</w:t>
       </w:r>
-      <w:r>
-        <w:fldChar w:fldCharType="begin"/>
-      </w:r>
-      <w:r>
-        <w:instrText xml:space="preserve"> SEQ Snippet_2. \* ARABIC </w:instrText>
-      </w:r>
-      <w:r>
-        <w:fldChar w:fldCharType="separate"/>
-      </w:r>
-      <w:r>
-        <w:rPr>
-          <w:noProof/>
-        </w:rPr>
-        <w:t>2</w:t>
-      </w:r>
-      <w:r>
-        <w:rPr>
-          <w:noProof/>
-        </w:rPr>
-        <w:fldChar w:fldCharType="end"/>
-      </w:r>
+      <w:fldSimple w:instr=" SEQ Snippet_2. \* ARABIC ">
+        <w:r>
+          <w:rPr>
+            <w:noProof/>
+          </w:rPr>
+          <w:t>2</w:t>
+        </w:r>
+      </w:fldSimple>
       <w:r>
         <w:t>: Part of the database.rs file where the struct and the constructor are showed</w:t>
       </w:r>
@@ -5181,7 +5349,15 @@
         <w:spacing w:line="360" w:lineRule="auto"/>
       </w:pPr>
       <w:r>
-        <w:t>When I got to the point that I was fairly satisfied with the extraction of the database into it’s own file (“database.rs” which is then imported by the server file) I decided that it was time to implement proper, automated testing.</w:t>
+        <w:t xml:space="preserve">When I got to the point that I was fairly satisfied with the extraction of the database into </w:t>
+      </w:r>
+      <w:proofErr w:type="spellStart"/>
+      <w:r>
+        <w:t>it’s</w:t>
+      </w:r>
+      <w:proofErr w:type="spellEnd"/>
+      <w:r>
+        <w:t xml:space="preserve"> own file (“database.rs” which is then imported by the server file) I decided that it was time to implement proper, automated testing.</w:t>
       </w:r>
     </w:p>
     <w:p>
@@ -5202,7 +5378,15 @@
         <w:t>So far, I have been testing my database server using the windows Telnet client, manually. This is not good practice. In general, one wants tested to be as automated as possible, ideally removing all variability from the testing conditions (which is not possible in practise, but it is the pursuit of it that matters.) The first step to testing automation was to write a client that would connect to the database, would send it commands and that would check that the server’s responses a</w:t>
       </w:r>
       <w:r>
-        <w:t>re what is expected. For this, I had to research more about the Tokio library functionality</w:t>
+        <w:t xml:space="preserve">re what is expected. For this, I had to research more about the </w:t>
+      </w:r>
+      <w:proofErr w:type="spellStart"/>
+      <w:r>
+        <w:t>Tokio</w:t>
+      </w:r>
+      <w:proofErr w:type="spellEnd"/>
+      <w:r>
+        <w:t xml:space="preserve"> library functionality</w:t>
       </w:r>
       <w:r>
         <w:t xml:space="preserve"> </w:t>
@@ -5216,7 +5400,31 @@
         </w:r>
       </w:hyperlink>
       <w:r>
-        <w:t xml:space="preserve">, specifically the TcpStream object which is used to connect to network sockets. During this stage, noticed that it would benefit me to use Tokio 0.2 instead of the version I was using 0.1, this is because the documentation was clearer and code examples all used 0.2. I had used 0.1 in the first place because the first tutorial I followed to create a Tokio “echo” server used version 0.1. Because of this change I had to re-write a lot of how the server handled connections, so I used this opportunity to also lay the groundwork for parsing transactions. The major changes were that I was now manually reading the user’s commands into a buffer (8 byte buffer) and then interpreting this buffer according to certain rules: if a character that was received is a semicolon “;”, that would mean the end of a command or </w:t>
+        <w:t xml:space="preserve">, specifically the </w:t>
+      </w:r>
+      <w:proofErr w:type="spellStart"/>
+      <w:r>
+        <w:t>TcpStream</w:t>
+      </w:r>
+      <w:proofErr w:type="spellEnd"/>
+      <w:r>
+        <w:t xml:space="preserve"> object which is used to connect to network sockets. During this stage, noticed that it would benefit me to use </w:t>
+      </w:r>
+      <w:proofErr w:type="spellStart"/>
+      <w:r>
+        <w:t>Tokio</w:t>
+      </w:r>
+      <w:proofErr w:type="spellEnd"/>
+      <w:r>
+        <w:t xml:space="preserve"> 0.2 instead of the version I was using 0.1, this is because the documentation was clearer and code examples all used 0.2. I had used 0.1 in the first place because the first tutorial I followed to create a </w:t>
+      </w:r>
+      <w:proofErr w:type="spellStart"/>
+      <w:r>
+        <w:t>Tokio</w:t>
+      </w:r>
+      <w:proofErr w:type="spellEnd"/>
+      <w:r>
+        <w:t xml:space="preserve"> “echo” server used version 0.1. Because of this change I had to re-write a lot of how the server handled connections, so I used this opportunity to also lay the groundwork for parsing transactions. The major changes were that I was now manually reading the user’s commands into a buffer (8 byte buffer) and then interpreting this buffer according to certain rules: if a character that was received is a semicolon “;”, that would mean the end of a command or </w:t>
       </w:r>
       <w:r>
         <w:rPr>
@@ -5235,15 +5443,31 @@
         <w:t xml:space="preserve"> I would parse these commands into database commands as I have been doing from the start.</w:t>
       </w:r>
       <w:r>
-        <w:t xml:space="preserve"> In contrast to my previous version, I stopped using the library that allowed me to split the socket input automatically into newline as this was not useful to me anymore. It is also deprecated in Tokio 0.2.</w:t>
-      </w:r>
-    </w:p>
-    <w:p>
-      <w:pPr>
-        <w:spacing w:line="360" w:lineRule="auto"/>
-      </w:pPr>
-      <w:r>
-        <w:t>After re-writing my server, I implemented my client using the new 0.2 Tokio nomenclature using “async” and “await” keywords for asynchronous programming</w:t>
+        <w:t xml:space="preserve"> In contrast to my previous version, I stopped using the library that allowed me to split the socket input automatically into newline as this was not useful to me anymore. It is also deprecated in </w:t>
+      </w:r>
+      <w:proofErr w:type="spellStart"/>
+      <w:r>
+        <w:t>Tokio</w:t>
+      </w:r>
+      <w:proofErr w:type="spellEnd"/>
+      <w:r>
+        <w:t xml:space="preserve"> 0.2.</w:t>
+      </w:r>
+    </w:p>
+    <w:p>
+      <w:pPr>
+        <w:spacing w:line="360" w:lineRule="auto"/>
+      </w:pPr>
+      <w:r>
+        <w:t xml:space="preserve">After re-writing my server, I implemented my client using the new 0.2 </w:t>
+      </w:r>
+      <w:proofErr w:type="spellStart"/>
+      <w:r>
+        <w:t>Tokio</w:t>
+      </w:r>
+      <w:proofErr w:type="spellEnd"/>
+      <w:r>
+        <w:t xml:space="preserve"> nomenclature using “async” and “await” keywords for asynchronous programming</w:t>
       </w:r>
       <w:r>
         <w:t xml:space="preserve"> which were introduced into Rust in 2018 but only became stable towards the end of 2018/start of 2019.</w:t>
@@ -5325,27 +5549,14 @@
       <w:r>
         <w:t>.</w:t>
       </w:r>
-      <w:r>
-        <w:fldChar w:fldCharType="begin"/>
-      </w:r>
-      <w:r>
-        <w:instrText xml:space="preserve"> SEQ Snippet_2. \* ARABIC </w:instrText>
-      </w:r>
-      <w:r>
-        <w:fldChar w:fldCharType="separate"/>
-      </w:r>
-      <w:r>
-        <w:rPr>
-          <w:noProof/>
-        </w:rPr>
-        <w:t>3</w:t>
-      </w:r>
-      <w:r>
-        <w:rPr>
-          <w:noProof/>
-        </w:rPr>
-        <w:fldChar w:fldCharType="end"/>
-      </w:r>
+      <w:fldSimple w:instr=" SEQ Snippet_2. \* ARABIC ">
+        <w:r>
+          <w:rPr>
+            <w:noProof/>
+          </w:rPr>
+          <w:t>3</w:t>
+        </w:r>
+      </w:fldSimple>
       <w:r>
         <w:t>: First version of database testing client</w:t>
       </w:r>
@@ -5399,7 +5610,23 @@
         <w:spacing w:line="360" w:lineRule="auto"/>
       </w:pPr>
       <w:r>
-        <w:t xml:space="preserve">The first idea I had for implementing the above came from my experience with Java. I would create a main rust file that would call the server and client start functions. To do this, I first renamed the server and client “main” functions to “start_server” and “start_client” respectively. I then renamed both Rust files which were “main.rs” (as I was using them as independent applications) to “server.rs” and “client.rs”. What this achieved was that now I could put both server and client files into the </w:t>
+        <w:t>The first idea I had for implementing the above came from my experience with Java. I would create a main rust file that would call the server and client start functions. To do this, I first renamed the server and client “main” functions to “</w:t>
+      </w:r>
+      <w:proofErr w:type="spellStart"/>
+      <w:r>
+        <w:t>start_server</w:t>
+      </w:r>
+      <w:proofErr w:type="spellEnd"/>
+      <w:r>
+        <w:t>” and “</w:t>
+      </w:r>
+      <w:proofErr w:type="spellStart"/>
+      <w:r>
+        <w:t>start_client</w:t>
+      </w:r>
+      <w:proofErr w:type="spellEnd"/>
+      <w:r>
+        <w:t xml:space="preserve">” respectively. I then renamed both Rust files which were “main.rs” (as I was using them as independent applications) to “server.rs” and “client.rs”. What this achieved was that now I could put both server and client files into the </w:t>
       </w:r>
       <w:r>
         <w:lastRenderedPageBreak/>
@@ -5634,7 +5861,15 @@
                         <w:txbxContent>
                           <w:p>
                             <w:r>
-                              <w:t>Separate Tokio Runtimes</w:t>
+                              <w:t xml:space="preserve">Separate </w:t>
+                            </w:r>
+                            <w:proofErr w:type="spellStart"/>
+                            <w:r>
+                              <w:t>Tokio</w:t>
+                            </w:r>
+                            <w:proofErr w:type="spellEnd"/>
+                            <w:r>
+                              <w:t xml:space="preserve"> Runtimes</w:t>
                             </w:r>
                           </w:p>
                         </w:txbxContent>
@@ -5664,7 +5899,15 @@
                   <w:txbxContent>
                     <w:p>
                       <w:r>
-                        <w:t>Separate Tokio Runtimes</w:t>
+                        <w:t xml:space="preserve">Separate </w:t>
+                      </w:r>
+                      <w:proofErr w:type="spellStart"/>
+                      <w:r>
+                        <w:t>Tokio</w:t>
+                      </w:r>
+                      <w:proofErr w:type="spellEnd"/>
+                      <w:r>
+                        <w:t xml:space="preserve"> Runtimes</w:t>
                       </w:r>
                     </w:p>
                   </w:txbxContent>
@@ -5910,27 +6153,14 @@
       <w:r>
         <w:t>.</w:t>
       </w:r>
-      <w:r>
-        <w:fldChar w:fldCharType="begin"/>
-      </w:r>
-      <w:r>
-        <w:instrText xml:space="preserve"> SEQ Snippet_2. \* ARABIC </w:instrText>
-      </w:r>
-      <w:r>
-        <w:fldChar w:fldCharType="separate"/>
-      </w:r>
-      <w:r>
-        <w:rPr>
-          <w:noProof/>
-        </w:rPr>
-        <w:t>4</w:t>
-      </w:r>
-      <w:r>
-        <w:rPr>
-          <w:noProof/>
-        </w:rPr>
-        <w:fldChar w:fldCharType="end"/>
-      </w:r>
+      <w:fldSimple w:instr=" SEQ Snippet_2. \* ARABIC ">
+        <w:r>
+          <w:rPr>
+            <w:noProof/>
+          </w:rPr>
+          <w:t>4</w:t>
+        </w:r>
+      </w:fldSimple>
       <w:r>
         <w:t>: Creating separate runtimes and using the “mod” keyword</w:t>
       </w:r>
@@ -5940,7 +6170,15 @@
         <w:spacing w:line="360" w:lineRule="auto"/>
       </w:pPr>
       <w:r>
-        <w:t>Initially, I wanted to have the server and client start on different threads. After doing some research I thought that using the Tokio “Builder”</w:t>
+        <w:t xml:space="preserve">Initially, I wanted to have the server and client start on different threads. After doing some research I thought that using the </w:t>
+      </w:r>
+      <w:proofErr w:type="spellStart"/>
+      <w:r>
+        <w:t>Tokio</w:t>
+      </w:r>
+      <w:proofErr w:type="spellEnd"/>
+      <w:r>
+        <w:t xml:space="preserve"> “Builder”</w:t>
       </w:r>
       <w:r>
         <w:t xml:space="preserve"> </w:t>
@@ -5954,7 +6192,31 @@
         </w:r>
       </w:hyperlink>
       <w:r>
-        <w:t xml:space="preserve"> would work. The Builder creates a Tokio runtime (which is the main Tokio thread where Tokio functions </w:t>
+        <w:t xml:space="preserve"> would work. The Builder creates a </w:t>
+      </w:r>
+      <w:proofErr w:type="spellStart"/>
+      <w:r>
+        <w:t>Tokio</w:t>
+      </w:r>
+      <w:proofErr w:type="spellEnd"/>
+      <w:r>
+        <w:t xml:space="preserve"> runtime (which is the main </w:t>
+      </w:r>
+      <w:proofErr w:type="spellStart"/>
+      <w:r>
+        <w:t>Tokio</w:t>
+      </w:r>
+      <w:proofErr w:type="spellEnd"/>
+      <w:r>
+        <w:t xml:space="preserve"> thread where </w:t>
+      </w:r>
+      <w:proofErr w:type="spellStart"/>
+      <w:r>
+        <w:t>Tokio</w:t>
+      </w:r>
+      <w:proofErr w:type="spellEnd"/>
+      <w:r>
+        <w:t xml:space="preserve"> functions </w:t>
       </w:r>
       <w:r>
         <w:t>must</w:t>
@@ -5969,7 +6231,23 @@
         <w:t>) I ran into a problem though,</w:t>
       </w:r>
       <w:r>
-        <w:t xml:space="preserve"> when calling an async function with Tokio, one has to use the await keyword to get the “Future” for that function which is an object representing the result a function will yield when it completes in the future. There are a couple of these functions in the server (specifically, ones that deal with client connection over the network) and they return a “Result” which is either an “Ok(result)” or an “Err(error)”. If the function returns an error, the server stops because there was a connection problem. If this error is returned to the calling function, it will create a compiler error because the Error type that Tokio uses cannot be sent “safely” between threads (</w:t>
+        <w:t xml:space="preserve"> when calling an async function with </w:t>
+      </w:r>
+      <w:proofErr w:type="spellStart"/>
+      <w:r>
+        <w:t>Tokio</w:t>
+      </w:r>
+      <w:proofErr w:type="spellEnd"/>
+      <w:r>
+        <w:t xml:space="preserve">, one has to use the await keyword to get the “Future” for that function which is an object representing the result a function will yield when it completes in the future. There are a couple of these functions in the server (specifically, ones that deal with client connection over the network) and they return a “Result” which is either an “Ok(result)” or an “Err(error)”. If the function returns an error, the server stops because there was a connection problem. If this error is returned to the calling function, it will create a compiler error because the Error type that </w:t>
+      </w:r>
+      <w:proofErr w:type="spellStart"/>
+      <w:r>
+        <w:t>Tokio</w:t>
+      </w:r>
+      <w:proofErr w:type="spellEnd"/>
+      <w:r>
+        <w:t xml:space="preserve"> uses cannot be sent “safely” between threads (</w:t>
       </w:r>
       <w:r>
         <w:t xml:space="preserve">Snippet </w:t>
@@ -6063,27 +6341,14 @@
       <w:r>
         <w:t>.</w:t>
       </w:r>
-      <w:r>
-        <w:fldChar w:fldCharType="begin"/>
-      </w:r>
-      <w:r>
-        <w:instrText xml:space="preserve"> SEQ Snippet_2. \* ARABIC </w:instrText>
-      </w:r>
-      <w:r>
-        <w:fldChar w:fldCharType="separate"/>
-      </w:r>
-      <w:r>
-        <w:rPr>
-          <w:noProof/>
-        </w:rPr>
-        <w:t>5</w:t>
-      </w:r>
-      <w:r>
-        <w:rPr>
-          <w:noProof/>
-        </w:rPr>
-        <w:fldChar w:fldCharType="end"/>
-      </w:r>
+      <w:fldSimple w:instr=" SEQ Snippet_2. \* ARABIC ">
+        <w:r>
+          <w:rPr>
+            <w:noProof/>
+          </w:rPr>
+          <w:t>5</w:t>
+        </w:r>
+      </w:fldSimple>
       <w:r>
         <w:t>: Error cannot be sent because it does not implement "Send"</w:t>
       </w:r>
@@ -6368,7 +6633,15 @@
                         <w:txbxContent>
                           <w:p>
                             <w:r>
-                              <w:t>Using “block_on”</w:t>
+                              <w:t>Using “</w:t>
+                            </w:r>
+                            <w:proofErr w:type="spellStart"/>
+                            <w:r>
+                              <w:t>block_on</w:t>
+                            </w:r>
+                            <w:proofErr w:type="spellEnd"/>
+                            <w:r>
+                              <w:t>”</w:t>
                             </w:r>
                           </w:p>
                         </w:txbxContent>
@@ -6398,7 +6671,15 @@
                   <w:txbxContent>
                     <w:p>
                       <w:r>
-                        <w:t>Using “block_on”</w:t>
+                        <w:t>Using “</w:t>
+                      </w:r>
+                      <w:proofErr w:type="spellStart"/>
+                      <w:r>
+                        <w:t>block_on</w:t>
+                      </w:r>
+                      <w:proofErr w:type="spellEnd"/>
+                      <w:r>
+                        <w:t>”</w:t>
                       </w:r>
                     </w:p>
                   </w:txbxContent>
@@ -6464,27 +6745,14 @@
       <w:r>
         <w:t>Snippet 2.</w:t>
       </w:r>
-      <w:r>
-        <w:fldChar w:fldCharType="begin"/>
-      </w:r>
-      <w:r>
-        <w:instrText xml:space="preserve"> SEQ Snippet_2. \* ARABIC </w:instrText>
-      </w:r>
-      <w:r>
-        <w:fldChar w:fldCharType="separate"/>
-      </w:r>
-      <w:r>
-        <w:rPr>
-          <w:noProof/>
-        </w:rPr>
-        <w:t>6</w:t>
-      </w:r>
-      <w:r>
-        <w:rPr>
-          <w:noProof/>
-        </w:rPr>
-        <w:fldChar w:fldCharType="end"/>
-      </w:r>
+      <w:fldSimple w:instr=" SEQ Snippet_2. \* ARABIC ">
+        <w:r>
+          <w:rPr>
+            <w:noProof/>
+          </w:rPr>
+          <w:t>6</w:t>
+        </w:r>
+      </w:fldSimple>
       <w:r>
         <w:t>: Runtime Block and Error re-wrapping</w:t>
       </w:r>
@@ -6494,7 +6762,15 @@
         <w:spacing w:line="360" w:lineRule="auto"/>
       </w:pPr>
       <w:r>
-        <w:t>Unfortunately, when I implemented this fix, I ran into another obstacle: I could not run the server and client functions in the way I envisioned because they have to run on the main Tokio “Runtime” thread, which is the one created in the main function. (Snippet 2.7)</w:t>
+        <w:t xml:space="preserve">Unfortunately, when I implemented this fix, I ran into another obstacle: I could not run the server and client functions in the way I envisioned because they have to run on the main </w:t>
+      </w:r>
+      <w:proofErr w:type="spellStart"/>
+      <w:r>
+        <w:t>Tokio</w:t>
+      </w:r>
+      <w:proofErr w:type="spellEnd"/>
+      <w:r>
+        <w:t xml:space="preserve"> “Runtime” thread, which is the one created in the main function. (Snippet 2.7)</w:t>
       </w:r>
     </w:p>
     <w:p>
@@ -6558,27 +6834,14 @@
       <w:r>
         <w:t>Snippet 2.</w:t>
       </w:r>
-      <w:r>
-        <w:fldChar w:fldCharType="begin"/>
-      </w:r>
-      <w:r>
-        <w:instrText xml:space="preserve"> SEQ Snippet_2. \* ARABIC </w:instrText>
-      </w:r>
-      <w:r>
-        <w:fldChar w:fldCharType="separate"/>
-      </w:r>
-      <w:r>
-        <w:rPr>
-          <w:noProof/>
-        </w:rPr>
-        <w:t>7</w:t>
-      </w:r>
-      <w:r>
-        <w:rPr>
-          <w:noProof/>
-        </w:rPr>
-        <w:fldChar w:fldCharType="end"/>
-      </w:r>
+      <w:fldSimple w:instr=" SEQ Snippet_2. \* ARABIC ">
+        <w:r>
+          <w:rPr>
+            <w:noProof/>
+          </w:rPr>
+          <w:t>7</w:t>
+        </w:r>
+      </w:fldSimple>
       <w:r>
         <w:t>: Error for calling server function outside of the main thread</w:t>
       </w:r>
@@ -6588,7 +6851,39 @@
         <w:spacing w:line="360" w:lineRule="auto"/>
       </w:pPr>
       <w:r>
-        <w:t xml:space="preserve">To fix this, I tried creating two separate Tokio runtimes (Snippet 2.4) and passing them separately to the server and client functions and creating the Network connection (TcpListener for the server, TcpStream for the client) on those specific threads using the “block_on” function (Snippet 2.6). It compiled and ran, but it seemed like nothing happened i.e. the process exited, and the command </w:t>
+        <w:t xml:space="preserve">To fix this, I tried creating two separate </w:t>
+      </w:r>
+      <w:proofErr w:type="spellStart"/>
+      <w:r>
+        <w:t>Tokio</w:t>
+      </w:r>
+      <w:proofErr w:type="spellEnd"/>
+      <w:r>
+        <w:t xml:space="preserve"> runtimes (Snippet 2.4) and passing them separately to the server and client functions and creating the Network connection (</w:t>
+      </w:r>
+      <w:proofErr w:type="spellStart"/>
+      <w:r>
+        <w:t>TcpListener</w:t>
+      </w:r>
+      <w:proofErr w:type="spellEnd"/>
+      <w:r>
+        <w:t xml:space="preserve"> for the server, </w:t>
+      </w:r>
+      <w:proofErr w:type="spellStart"/>
+      <w:r>
+        <w:t>TcpStream</w:t>
+      </w:r>
+      <w:proofErr w:type="spellEnd"/>
+      <w:r>
+        <w:t xml:space="preserve"> for the client) on those specific threads using the “</w:t>
+      </w:r>
+      <w:proofErr w:type="spellStart"/>
+      <w:r>
+        <w:t>block_on</w:t>
+      </w:r>
+      <w:proofErr w:type="spellEnd"/>
+      <w:r>
+        <w:t xml:space="preserve">” function (Snippet 2.6). It compiled and ran, but it seemed like nothing happened i.e. the process exited, and the command </w:t>
       </w:r>
       <w:r>
         <w:lastRenderedPageBreak/>
@@ -6655,37 +6950,45 @@
       <w:r>
         <w:t>Snippet 2.</w:t>
       </w:r>
-      <w:r>
-        <w:fldChar w:fldCharType="begin"/>
-      </w:r>
-      <w:r>
-        <w:instrText xml:space="preserve"> SEQ Snippet_2. \* ARABIC </w:instrText>
-      </w:r>
-      <w:r>
-        <w:fldChar w:fldCharType="separate"/>
-      </w:r>
-      <w:r>
-        <w:rPr>
-          <w:noProof/>
-        </w:rPr>
-        <w:t>8</w:t>
-      </w:r>
-      <w:r>
-        <w:rPr>
-          <w:noProof/>
-        </w:rPr>
-        <w:fldChar w:fldCharType="end"/>
-      </w:r>
-      <w:r>
-        <w:t>: Using async and tokio::spawn</w:t>
-      </w:r>
-    </w:p>
-    <w:p>
-      <w:pPr>
-        <w:spacing w:line="360" w:lineRule="auto"/>
-      </w:pPr>
-      <w:r>
-        <w:t>After taking a day off, the morning after I had an idea that proved to be successful. When looking at the Tokio documentation, I stumbled upon the</w:t>
+      <w:fldSimple w:instr=" SEQ Snippet_2. \* ARABIC ">
+        <w:r>
+          <w:rPr>
+            <w:noProof/>
+          </w:rPr>
+          <w:t>8</w:t>
+        </w:r>
+      </w:fldSimple>
+      <w:r>
+        <w:t xml:space="preserve">: Using async and </w:t>
+      </w:r>
+      <w:proofErr w:type="spellStart"/>
+      <w:proofErr w:type="gramStart"/>
+      <w:r>
+        <w:t>tokio</w:t>
+      </w:r>
+      <w:proofErr w:type="spellEnd"/>
+      <w:r>
+        <w:t>::</w:t>
+      </w:r>
+      <w:proofErr w:type="gramEnd"/>
+      <w:r>
+        <w:t>spawn</w:t>
+      </w:r>
+    </w:p>
+    <w:p>
+      <w:pPr>
+        <w:spacing w:line="360" w:lineRule="auto"/>
+      </w:pPr>
+      <w:r>
+        <w:t xml:space="preserve">After taking a day off, the morning after I had an idea that proved to be successful. When looking at the </w:t>
+      </w:r>
+      <w:proofErr w:type="spellStart"/>
+      <w:r>
+        <w:t>Tokio</w:t>
+      </w:r>
+      <w:proofErr w:type="spellEnd"/>
+      <w:r>
+        <w:t xml:space="preserve"> documentation, I stumbled upon the</w:t>
       </w:r>
       <w:r>
         <w:t xml:space="preserve"> documentation of the</w:t>
@@ -6702,7 +7005,15 @@
         </w:r>
       </w:hyperlink>
       <w:r>
-        <w:t>. It allows to create a Tokio specific task that runs asynchronously. I realised I never tried using it for the purposes of running the server and client separately. In retrospective, it was the simplest and most “obvious” of solutions and while it took me a few days to find it, it worked! (Snippet 2.8 and 2.9)</w:t>
+        <w:t xml:space="preserve">. It allows to create a </w:t>
+      </w:r>
+      <w:proofErr w:type="spellStart"/>
+      <w:r>
+        <w:t>Tokio</w:t>
+      </w:r>
+      <w:proofErr w:type="spellEnd"/>
+      <w:r>
+        <w:t xml:space="preserve"> specific task that runs asynchronously. I realised I never tried using it for the purposes of running the server and client separately. In retrospective, it was the simplest and most “obvious” of solutions and while it took me a few days to find it, it worked! (Snippet 2.8 and 2.9)</w:t>
       </w:r>
     </w:p>
     <w:p>
@@ -6789,27 +7100,14 @@
       <w:r>
         <w:t>Snippet 2.</w:t>
       </w:r>
-      <w:r>
-        <w:fldChar w:fldCharType="begin"/>
-      </w:r>
-      <w:r>
-        <w:instrText xml:space="preserve"> SEQ Snippet_2. \* ARABIC </w:instrText>
-      </w:r>
-      <w:r>
-        <w:fldChar w:fldCharType="separate"/>
-      </w:r>
-      <w:r>
-        <w:rPr>
-          <w:noProof/>
-        </w:rPr>
-        <w:t>9</w:t>
-      </w:r>
-      <w:r>
-        <w:rPr>
-          <w:noProof/>
-        </w:rPr>
-        <w:fldChar w:fldCharType="end"/>
-      </w:r>
+      <w:fldSimple w:instr=" SEQ Snippet_2. \* ARABIC ">
+        <w:r>
+          <w:rPr>
+            <w:noProof/>
+          </w:rPr>
+          <w:t>9</w:t>
+        </w:r>
+      </w:fldSimple>
       <w:r>
         <w:t>: Successful testing of server through client with one function</w:t>
       </w:r>
@@ -6827,7 +7125,31 @@
       </w:pPr>
       <w:r>
         <w:lastRenderedPageBreak/>
-        <w:t>While looking into my next step of testing which is benchmarking, I came across the Builder documentation again. I decided to attempt to make it work again as I was frustrated that I didn’t understand how it worked. Finally, after tinkering and reading documentation I go it to work! I figured it out thanks to all the previous errors I had come across when designing this testing function. It works like the following, Tokio functions (specifically the ones that perform asynchronous tasks) need to run in what is called the “Runtime”, otherwise they cannot use the proper functions for I/O and non-blocking processing. Once I realised this, I the documentation I noticed how a “block_on” function was used with a non-Builder Runtime and then the “spawn” function mentioned previously was used inside of the “block_on” function, effectively calling the asynchronous tasks within the context of the Runtime. Once I understood this, I applied the same principle to a Builder runtime with a multi-threaded configuration and it worked! (Snippet 2.10)</w:t>
+        <w:t xml:space="preserve">While looking into my next step of testing which is benchmarking, I came across the Builder documentation again. I decided to attempt to make it work again as I was frustrated that I didn’t understand how it worked. Finally, after tinkering and reading documentation I go it to work! I figured it out thanks to all the previous errors I had come across when designing this testing function. It works like the following, </w:t>
+      </w:r>
+      <w:proofErr w:type="spellStart"/>
+      <w:r>
+        <w:t>Tokio</w:t>
+      </w:r>
+      <w:proofErr w:type="spellEnd"/>
+      <w:r>
+        <w:t xml:space="preserve"> functions (specifically the ones that perform asynchronous tasks) need to run in what is called the “Runtime”, otherwise they cannot use the proper functions for I/O and non-blocking processing. Once I realised this, I the documentation I noticed how a “</w:t>
+      </w:r>
+      <w:proofErr w:type="spellStart"/>
+      <w:r>
+        <w:t>block_on</w:t>
+      </w:r>
+      <w:proofErr w:type="spellEnd"/>
+      <w:r>
+        <w:t>” function was used with a non-Builder Runtime and then the “spawn” function mentioned previously was used inside of the “</w:t>
+      </w:r>
+      <w:proofErr w:type="spellStart"/>
+      <w:r>
+        <w:t>block_on</w:t>
+      </w:r>
+      <w:proofErr w:type="spellEnd"/>
+      <w:r>
+        <w:t>” function, effectively calling the asynchronous tasks within the context of the Runtime. Once I understood this, I applied the same principle to a Builder runtime with a multi-threaded configuration and it worked! (Snippet 2.10)</w:t>
       </w:r>
     </w:p>
     <w:p>
@@ -6891,27 +7213,14 @@
       <w:r>
         <w:t>Snippet 2.</w:t>
       </w:r>
-      <w:r>
-        <w:fldChar w:fldCharType="begin"/>
-      </w:r>
-      <w:r>
-        <w:instrText xml:space="preserve"> SEQ Snippet_2. \* ARABIC </w:instrText>
-      </w:r>
-      <w:r>
-        <w:fldChar w:fldCharType="separate"/>
-      </w:r>
-      <w:r>
-        <w:rPr>
-          <w:noProof/>
-        </w:rPr>
-        <w:t>10</w:t>
-      </w:r>
-      <w:r>
-        <w:rPr>
-          <w:noProof/>
-        </w:rPr>
-        <w:fldChar w:fldCharType="end"/>
-      </w:r>
+      <w:fldSimple w:instr=" SEQ Snippet_2. \* ARABIC ">
+        <w:r>
+          <w:rPr>
+            <w:noProof/>
+          </w:rPr>
+          <w:t>10</w:t>
+        </w:r>
+      </w:fldSimple>
       <w:r>
         <w:t>: Working Builder-Runtime configuration</w:t>
       </w:r>
@@ -6996,7 +7305,15 @@
         <w:t>We can see how writing to a log text file after each command affects runtime greatly</w:t>
       </w:r>
       <w:r>
-        <w:t>, in this case it took 27.5 times more time to complete the tests with text file writing operations. This makes sense as it is very costly to perform writing which is then saved to disk. Specially when I am making sure</w:t>
+        <w:t xml:space="preserve">, in this case it took 27.5 times more time to complete the tests with text file writing operations. This makes sense as it is very costly to perform writing which is then saved to disk. </w:t>
+      </w:r>
+      <w:proofErr w:type="spellStart"/>
+      <w:r>
+        <w:t>Specially</w:t>
+      </w:r>
+      <w:proofErr w:type="spellEnd"/>
+      <w:r>
+        <w:t xml:space="preserve"> when I am making sure</w:t>
       </w:r>
       <w:r>
         <w:t xml:space="preserve"> </w:t>
@@ -7005,7 +7322,15 @@
         <w:t>that writing is always saved to the disk</w:t>
       </w:r>
       <w:r>
-        <w:t xml:space="preserve"> using the “sync_all” function</w:t>
+        <w:t xml:space="preserve"> using the “</w:t>
+      </w:r>
+      <w:proofErr w:type="spellStart"/>
+      <w:r>
+        <w:t>sync_all</w:t>
+      </w:r>
+      <w:proofErr w:type="spellEnd"/>
+      <w:r>
+        <w:t>” function</w:t>
       </w:r>
       <w:r>
         <w:t xml:space="preserve">, this is for database durability purposes -see ACID under the </w:t>
@@ -7567,27 +7892,14 @@
       <w:r>
         <w:t>Snippet 2.</w:t>
       </w:r>
-      <w:r>
-        <w:fldChar w:fldCharType="begin"/>
-      </w:r>
-      <w:r>
-        <w:instrText xml:space="preserve"> SEQ Snippet_2. \* ARABIC </w:instrText>
-      </w:r>
-      <w:r>
-        <w:fldChar w:fldCharType="separate"/>
-      </w:r>
-      <w:r>
-        <w:rPr>
-          <w:noProof/>
-        </w:rPr>
-        <w:t>11</w:t>
-      </w:r>
-      <w:r>
-        <w:rPr>
-          <w:noProof/>
-        </w:rPr>
-        <w:fldChar w:fldCharType="end"/>
-      </w:r>
+      <w:fldSimple w:instr=" SEQ Snippet_2. \* ARABIC ">
+        <w:r>
+          <w:rPr>
+            <w:noProof/>
+          </w:rPr>
+          <w:t>11</w:t>
+        </w:r>
+      </w:fldSimple>
       <w:r>
         <w:t>: Client tests with completion time</w:t>
       </w:r>
@@ -7597,7 +7909,15 @@
         <w:spacing w:line="360" w:lineRule="auto"/>
       </w:pPr>
       <w:r>
-        <w:t>Using the “sync_all” all function to force disk writing</w:t>
+        <w:t>Using the “</w:t>
+      </w:r>
+      <w:proofErr w:type="spellStart"/>
+      <w:r>
+        <w:t>sync_all</w:t>
+      </w:r>
+      <w:proofErr w:type="spellEnd"/>
+      <w:r>
+        <w:t>” all function to force disk writing</w:t>
       </w:r>
       <w:r>
         <w:t xml:space="preserve"> and then turning it off</w:t>
@@ -7778,27 +8098,14 @@
       <w:r>
         <w:t>Snippet 2.</w:t>
       </w:r>
-      <w:r>
-        <w:fldChar w:fldCharType="begin"/>
-      </w:r>
-      <w:r>
-        <w:instrText xml:space="preserve"> SEQ Snippet_2. \* ARABIC </w:instrText>
-      </w:r>
-      <w:r>
-        <w:fldChar w:fldCharType="separate"/>
-      </w:r>
-      <w:r>
-        <w:rPr>
-          <w:noProof/>
-        </w:rPr>
-        <w:t>12</w:t>
-      </w:r>
-      <w:r>
-        <w:rPr>
-          <w:noProof/>
-        </w:rPr>
-        <w:fldChar w:fldCharType="end"/>
-      </w:r>
+      <w:fldSimple w:instr=" SEQ Snippet_2. \* ARABIC ">
+        <w:r>
+          <w:rPr>
+            <w:noProof/>
+          </w:rPr>
+          <w:t>12</w:t>
+        </w:r>
+      </w:fldSimple>
       <w:r>
         <w:t xml:space="preserve">: </w:t>
       </w:r>
@@ -7824,7 +8131,15 @@
         <w:spacing w:line="360" w:lineRule="auto"/>
       </w:pPr>
       <w:r>
-        <w:t>When I first ran this function with 100 iterations i.e. 100 set commands being sent to the server, I had the “sync_all” function on. I got the following result:</w:t>
+        <w:t>When I first ran this function with 100 iterations i.e. 100 set commands being sent to the server, I had the “</w:t>
+      </w:r>
+      <w:proofErr w:type="spellStart"/>
+      <w:r>
+        <w:t>sync_all</w:t>
+      </w:r>
+      <w:proofErr w:type="spellEnd"/>
+      <w:r>
+        <w:t>” function on. I got the following result:</w:t>
       </w:r>
       <w:r>
         <w:br/>
@@ -7884,27 +8199,14 @@
       <w:r>
         <w:t>Snippet 2.</w:t>
       </w:r>
-      <w:r>
-        <w:fldChar w:fldCharType="begin"/>
-      </w:r>
-      <w:r>
-        <w:instrText xml:space="preserve"> SEQ Snippet_2. \* ARABIC </w:instrText>
-      </w:r>
-      <w:r>
-        <w:fldChar w:fldCharType="separate"/>
-      </w:r>
-      <w:r>
-        <w:rPr>
-          <w:noProof/>
-        </w:rPr>
-        <w:t>13</w:t>
-      </w:r>
-      <w:r>
-        <w:rPr>
-          <w:noProof/>
-        </w:rPr>
-        <w:fldChar w:fldCharType="end"/>
-      </w:r>
+      <w:fldSimple w:instr=" SEQ Snippet_2. \* ARABIC ">
+        <w:r>
+          <w:rPr>
+            <w:noProof/>
+          </w:rPr>
+          <w:t>13</w:t>
+        </w:r>
+      </w:fldSimple>
       <w:r>
         <w:t>: 100 set commands to server test report</w:t>
       </w:r>
@@ -7914,7 +8216,15 @@
         <w:spacing w:line="360" w:lineRule="auto"/>
       </w:pPr>
       <w:r>
-        <w:t>When I turned off the “sync_all” function, I got 0ms taken for the average test and 0 seconds overall. I though</w:t>
+        <w:t>When I turned off the “</w:t>
+      </w:r>
+      <w:proofErr w:type="spellStart"/>
+      <w:r>
+        <w:t>sync_all</w:t>
+      </w:r>
+      <w:proofErr w:type="spellEnd"/>
+      <w:r>
+        <w:t>” function, I got 0ms taken for the average test and 0 seconds overall. I though</w:t>
       </w:r>
       <w:r>
         <w:t>t</w:t>
@@ -7930,7 +8240,15 @@
         <w:t>not</w:t>
       </w:r>
       <w:r>
-        <w:t xml:space="preserve"> using “sync_all” was taking, I tried 100 thousand iterations</w:t>
+        <w:t xml:space="preserve"> using “</w:t>
+      </w:r>
+      <w:proofErr w:type="spellStart"/>
+      <w:r>
+        <w:t>sync_all</w:t>
+      </w:r>
+      <w:proofErr w:type="spellEnd"/>
+      <w:r>
+        <w:t>” was taking, I tried 100 thousand iterations</w:t>
       </w:r>
       <w:r>
         <w:t>:</w:t>
@@ -8001,29 +8319,24 @@
       <w:r>
         <w:t>Snippet 2.</w:t>
       </w:r>
-      <w:r>
-        <w:fldChar w:fldCharType="begin"/>
-      </w:r>
-      <w:r>
-        <w:instrText xml:space="preserve"> SEQ Snippet_2. \* ARABIC </w:instrText>
-      </w:r>
-      <w:r>
-        <w:fldChar w:fldCharType="separate"/>
-      </w:r>
-      <w:r>
-        <w:rPr>
-          <w:noProof/>
-        </w:rPr>
-        <w:t>14</w:t>
-      </w:r>
-      <w:r>
-        <w:rPr>
-          <w:noProof/>
-        </w:rPr>
-        <w:fldChar w:fldCharType="end"/>
-      </w:r>
-      <w:r>
-        <w:t>: 100,000 set commands without "sync_all"</w:t>
+      <w:fldSimple w:instr=" SEQ Snippet_2. \* ARABIC ">
+        <w:r>
+          <w:rPr>
+            <w:noProof/>
+          </w:rPr>
+          <w:t>14</w:t>
+        </w:r>
+      </w:fldSimple>
+      <w:r>
+        <w:t>: 100,000 set commands without "</w:t>
+      </w:r>
+      <w:proofErr w:type="spellStart"/>
+      <w:r>
+        <w:t>sync_all</w:t>
+      </w:r>
+      <w:proofErr w:type="spellEnd"/>
+      <w:r>
+        <w:t>"</w:t>
       </w:r>
     </w:p>
     <w:p>
@@ -8090,40 +8403,75 @@
       <w:r>
         <w:t>Snippet 2.</w:t>
       </w:r>
-      <w:r>
-        <w:fldChar w:fldCharType="begin"/>
-      </w:r>
-      <w:r>
-        <w:instrText xml:space="preserve"> SEQ Snippet_2. \* ARABIC </w:instrText>
-      </w:r>
-      <w:r>
-        <w:fldChar w:fldCharType="separate"/>
-      </w:r>
-      <w:r>
-        <w:rPr>
-          <w:noProof/>
-        </w:rPr>
-        <w:t>15</w:t>
-      </w:r>
-      <w:r>
-        <w:rPr>
-          <w:noProof/>
-        </w:rPr>
-        <w:fldChar w:fldCharType="end"/>
-      </w:r>
-      <w:r>
-        <w:t>: 100,000 iterations with "sync_all"</w:t>
-      </w:r>
-    </w:p>
-    <w:p>
-      <w:pPr>
-        <w:spacing w:line="360" w:lineRule="auto"/>
-      </w:pPr>
-      <w:r>
-        <w:t>Using “sync_all”, the average test (i.e. set command) took 25ms to complete and it took almost 40 minutes to complete all 100 thousand commands! In contrast, not using “sync_all” only took 73 seconds to perform all 100 thousand set commands. This is a significant change in performance which questions if “sync_all” should really be used or if alternatives are available</w:t>
-      </w:r>
-      <w:r>
-        <w:t xml:space="preserve">. First, I decided to look for alternatives: in the Rust library there is also the “sync_data” function which in contrast to “sync_all” only synchronizes content to the disk and not the file metadata. </w:t>
+      <w:fldSimple w:instr=" SEQ Snippet_2. \* ARABIC ">
+        <w:r>
+          <w:rPr>
+            <w:noProof/>
+          </w:rPr>
+          <w:t>15</w:t>
+        </w:r>
+      </w:fldSimple>
+      <w:r>
+        <w:t>: 100,000 iterations with "</w:t>
+      </w:r>
+      <w:proofErr w:type="spellStart"/>
+      <w:r>
+        <w:t>sync_all</w:t>
+      </w:r>
+      <w:proofErr w:type="spellEnd"/>
+      <w:r>
+        <w:t>"</w:t>
+      </w:r>
+    </w:p>
+    <w:p>
+      <w:pPr>
+        <w:spacing w:line="360" w:lineRule="auto"/>
+      </w:pPr>
+      <w:r>
+        <w:t>Using “</w:t>
+      </w:r>
+      <w:proofErr w:type="spellStart"/>
+      <w:r>
+        <w:t>sync_all</w:t>
+      </w:r>
+      <w:proofErr w:type="spellEnd"/>
+      <w:r>
+        <w:t>”, the average test (i.e. set command) took 25ms to complete and it took almost 40 minutes to complete all 100 thousand commands! In contrast, not using “</w:t>
+      </w:r>
+      <w:proofErr w:type="spellStart"/>
+      <w:r>
+        <w:t>sync_all</w:t>
+      </w:r>
+      <w:proofErr w:type="spellEnd"/>
+      <w:r>
+        <w:t>” only took 73 seconds to perform all 100 thousand set commands. This is a significant change in performance which questions if “</w:t>
+      </w:r>
+      <w:proofErr w:type="spellStart"/>
+      <w:r>
+        <w:t>sync_all</w:t>
+      </w:r>
+      <w:proofErr w:type="spellEnd"/>
+      <w:r>
+        <w:t>” should really be used or if alternatives are available</w:t>
+      </w:r>
+      <w:r>
+        <w:t>. First, I decided to look for alternatives: in the Rust library there is also the “</w:t>
+      </w:r>
+      <w:proofErr w:type="spellStart"/>
+      <w:r>
+        <w:t>sync_data</w:t>
+      </w:r>
+      <w:proofErr w:type="spellEnd"/>
+      <w:r>
+        <w:t>” function which in contrast to “</w:t>
+      </w:r>
+      <w:proofErr w:type="spellStart"/>
+      <w:r>
+        <w:t>sync_all</w:t>
+      </w:r>
+      <w:proofErr w:type="spellEnd"/>
+      <w:r>
+        <w:t xml:space="preserve">” only synchronizes content to the disk and not the file metadata. </w:t>
       </w:r>
       <w:r>
         <w:t xml:space="preserve">In the documentation it </w:t>
@@ -8169,7 +8517,15 @@
         <w:spacing w:line="360" w:lineRule="auto"/>
       </w:pPr>
       <w:r>
-        <w:t>With “sync_all”, 25ms to complete the average command and 25s to complete 1000 commands.</w:t>
+        <w:t>With “</w:t>
+      </w:r>
+      <w:proofErr w:type="spellStart"/>
+      <w:r>
+        <w:t>sync_all</w:t>
+      </w:r>
+      <w:proofErr w:type="spellEnd"/>
+      <w:r>
+        <w:t>”, 25ms to complete the average command and 25s to complete 1000 commands.</w:t>
       </w:r>
     </w:p>
     <w:p>
@@ -8182,23 +8538,55 @@
         <w:spacing w:line="360" w:lineRule="auto"/>
       </w:pPr>
       <w:r>
-        <w:t>With “sync_data”, 25ms to complete the average command and 25s to complete 1000 commands.</w:t>
-      </w:r>
-    </w:p>
-    <w:p>
-      <w:pPr>
-        <w:spacing w:line="360" w:lineRule="auto"/>
-      </w:pPr>
-      <w:r>
-        <w:t>This shows us that unfortunately, there isn’t a difference between using either command. I thought this was odd considering what the purpose of having two different functions is. Therefore, I had a look at the documentation again and found something I missed the first time I read it: it says that some platforms may implement “sync_data” in the same way as “sync_all” and it seems that Windows is one of those platforms. This explains why there isn’t a difference between test times.</w:t>
-      </w:r>
-    </w:p>
-    <w:p>
-      <w:pPr>
-        <w:spacing w:line="360" w:lineRule="auto"/>
-      </w:pPr>
-      <w:r>
-        <w:t>I was frustrated that there wasn’t a better way to guarantee that the file was written to when logging commands. For that reason, I looked further into the documentation of the “File” and “io” libraries which are the ones used for file writing. After a bit of reading I found that there is another function that could fit my purposes, the “flush” function. In the documentation of “flush” it states: “</w:t>
+        <w:t>With “</w:t>
+      </w:r>
+      <w:proofErr w:type="spellStart"/>
+      <w:r>
+        <w:t>sync_data</w:t>
+      </w:r>
+      <w:proofErr w:type="spellEnd"/>
+      <w:r>
+        <w:t>”, 25ms to complete the average command and 25s to complete 1000 commands.</w:t>
+      </w:r>
+    </w:p>
+    <w:p>
+      <w:pPr>
+        <w:spacing w:line="360" w:lineRule="auto"/>
+      </w:pPr>
+      <w:r>
+        <w:t>This shows us that unfortunately, there isn’t a difference between using either command. I thought this was odd considering what the purpose of having two different functions is. Therefore, I had a look at the documentation again and found something I missed the first time I read it: it says that some platforms may implement “</w:t>
+      </w:r>
+      <w:proofErr w:type="spellStart"/>
+      <w:r>
+        <w:t>sync_data</w:t>
+      </w:r>
+      <w:proofErr w:type="spellEnd"/>
+      <w:r>
+        <w:t>” in the same way as “</w:t>
+      </w:r>
+      <w:proofErr w:type="spellStart"/>
+      <w:r>
+        <w:t>sync_all</w:t>
+      </w:r>
+      <w:proofErr w:type="spellEnd"/>
+      <w:r>
+        <w:t>” and it seems that Windows is one of those platforms. This explains why there isn’t a difference between test times.</w:t>
+      </w:r>
+    </w:p>
+    <w:p>
+      <w:pPr>
+        <w:spacing w:line="360" w:lineRule="auto"/>
+      </w:pPr>
+      <w:r>
+        <w:t>I was frustrated that there wasn’t a better way to guarantee that the file was written to when logging commands. For that reason, I looked further into the documentation of the “File” and “</w:t>
+      </w:r>
+      <w:proofErr w:type="spellStart"/>
+      <w:r>
+        <w:t>io</w:t>
+      </w:r>
+      <w:proofErr w:type="spellEnd"/>
+      <w:r>
+        <w:t>” libraries which are the ones used for file writing. After a bit of reading I found that there is another function that could fit my purposes, the “flush” function. In the documentation of “flush” it states: “</w:t>
       </w:r>
       <w:r>
         <w:rPr>
@@ -8219,7 +8607,23 @@
         </w:r>
       </w:hyperlink>
       <w:r>
-        <w:t xml:space="preserve"> When I replaced “sync_all” with “flush” on the previously tested 1000 iterations of set commands, I got a total time of 0 seconds! This is the same as not using “sync_all” at all. This result had me question whether the function was working properly but upon editing my code to show me the result of calling “flush” it returned “Ok(())” every time, since it is not returning any Errors I assume that the function is working as it expects to.</w:t>
+        <w:t xml:space="preserve"> When I replaced “</w:t>
+      </w:r>
+      <w:proofErr w:type="spellStart"/>
+      <w:r>
+        <w:t>sync_all</w:t>
+      </w:r>
+      <w:proofErr w:type="spellEnd"/>
+      <w:r>
+        <w:t>” with “flush” on the previously tested 1000 iterations of set commands, I got a total time of 0 seconds! This is the same as not using “</w:t>
+      </w:r>
+      <w:proofErr w:type="spellStart"/>
+      <w:r>
+        <w:t>sync_all</w:t>
+      </w:r>
+      <w:proofErr w:type="spellEnd"/>
+      <w:r>
+        <w:t>” at all. This result had me question whether the function was working properly but upon editing my code to show me the result of calling “flush” it returned “Ok(())” every time, since it is not returning any Errors I assume that the function is working as it expects to.</w:t>
       </w:r>
     </w:p>
     <w:p>
@@ -8233,11 +8637,59 @@
       </w:pPr>
       <w:r>
         <w:lastRenderedPageBreak/>
-        <w:t>After discussing the testing I had done with my supervisor, we theorised that the difference between flush and sync_all is that flush sends the data to the OS buffer which in this case is Windows. It lets Windows’ C code handle when to write to file, effectively making it so that the Rust program no longer has to worry about the data. In contrast, sync_all tell the OS code to make sure the data is written to disk and waits for a response. It will not let the program continue until it has received confirmation from the OS that the disk has written the data.</w:t>
+        <w:t xml:space="preserve">After discussing the </w:t>
+      </w:r>
+      <w:proofErr w:type="gramStart"/>
+      <w:r>
+        <w:t>testing</w:t>
+      </w:r>
+      <w:proofErr w:type="gramEnd"/>
+      <w:r>
+        <w:t xml:space="preserve"> I had done with my supervisor, we theorised that the difference between flush and </w:t>
+      </w:r>
+      <w:proofErr w:type="spellStart"/>
+      <w:r>
+        <w:t>sync_all</w:t>
+      </w:r>
+      <w:proofErr w:type="spellEnd"/>
+      <w:r>
+        <w:t xml:space="preserve"> is that flush sends the data to the OS buffer which in this case is Windows. It lets Windows’ C code handle when to write to file, effectively making it so that the Rust program no longer has to worry about the data. In contrast, </w:t>
+      </w:r>
+      <w:proofErr w:type="spellStart"/>
+      <w:r>
+        <w:t>sync_all</w:t>
+      </w:r>
+      <w:proofErr w:type="spellEnd"/>
+      <w:r>
+        <w:t xml:space="preserve"> tell the OS code to make sure the data is written to disk and waits for a response. It will not let the program continue until it has received confirmation from the OS that the disk has written the data.</w:t>
       </w:r>
       <w:r>
         <w:br/>
-        <w:t>In light of this line of thought, the database must use sync_all to make sure it doesn’t lose any data. Clearly, it comes at an expense: making sure the data is written to disk costs a lot time. Therefore, there might be a balance that can be struck between how many operations are made and when the sync_all functions is called, at the cost of possibly losing data between sync_all calls. It is a classical trade-off of performance versus reliability.</w:t>
+        <w:t xml:space="preserve">In light of this line of thought, the database must use </w:t>
+      </w:r>
+      <w:proofErr w:type="spellStart"/>
+      <w:r>
+        <w:t>sync_all</w:t>
+      </w:r>
+      <w:proofErr w:type="spellEnd"/>
+      <w:r>
+        <w:t xml:space="preserve"> to make sure it doesn’t lose any data. Clearly, it comes at an expense: making sure the data is written to disk costs a lot time. Therefore, there might be a balance that can be struck between how many operations are made and when the </w:t>
+      </w:r>
+      <w:proofErr w:type="spellStart"/>
+      <w:r>
+        <w:t>sync_all</w:t>
+      </w:r>
+      <w:proofErr w:type="spellEnd"/>
+      <w:r>
+        <w:t xml:space="preserve"> functions is called, at the cost of possibly losing data between </w:t>
+      </w:r>
+      <w:proofErr w:type="spellStart"/>
+      <w:r>
+        <w:t>sync_all</w:t>
+      </w:r>
+      <w:proofErr w:type="spellEnd"/>
+      <w:r>
+        <w:t xml:space="preserve"> calls. It is a classical trade-off of performance versus reliability.</w:t>
       </w:r>
     </w:p>
     <w:p>
@@ -8246,7 +8698,15 @@
         <w:spacing w:line="360" w:lineRule="auto"/>
       </w:pPr>
       <w:r>
-        <w:t>Testing “sync_all” on an SSD</w:t>
+        <w:t>Testing “</w:t>
+      </w:r>
+      <w:proofErr w:type="spellStart"/>
+      <w:r>
+        <w:t>sync_all</w:t>
+      </w:r>
+      <w:proofErr w:type="spellEnd"/>
+      <w:r>
+        <w:t>” on an SSD</w:t>
       </w:r>
     </w:p>
     <w:p>
@@ -8267,9 +8727,18 @@
           <w:ilvl w:val="0"/>
           <w:numId w:val="12"/>
         </w:numPr>
-      </w:pPr>
-      <w:r>
-        <w:t xml:space="preserve">With “sync_all” on an HDD, </w:t>
+        <w:spacing w:line="360" w:lineRule="auto"/>
+      </w:pPr>
+      <w:r>
+        <w:t>With “</w:t>
+      </w:r>
+      <w:proofErr w:type="spellStart"/>
+      <w:r>
+        <w:t>sync_all</w:t>
+      </w:r>
+      <w:proofErr w:type="spellEnd"/>
+      <w:r>
+        <w:t xml:space="preserve">” on an HDD, </w:t>
       </w:r>
       <w:r>
         <w:t xml:space="preserve">25ms to complete the average command and 25s to complete </w:t>
@@ -8291,7 +8760,15 @@
         <w:spacing w:line="360" w:lineRule="auto"/>
       </w:pPr>
       <w:r>
-        <w:t>With “sync_all” on an SSD,</w:t>
+        <w:t>With “</w:t>
+      </w:r>
+      <w:proofErr w:type="spellStart"/>
+      <w:r>
+        <w:t>sync_all</w:t>
+      </w:r>
+      <w:proofErr w:type="spellEnd"/>
+      <w:r>
+        <w:t>” on an SSD,</w:t>
       </w:r>
       <w:r>
         <w:t xml:space="preserve"> 3ms to complete the average command and 4s to complete all 1000 commands.</w:t>
@@ -8311,27 +8788,621 @@
         <w:t xml:space="preserve"> HDD!</w:t>
       </w:r>
       <w:r>
-        <w:t xml:space="preserve"> If we recall on one of the earlier tests, when 100 thousand iterations were run on the HDD with “sync_all” it took almost 40 minutes. Had I done that test on an SDD it would have taken approximately 6 and a half minutes!</w:t>
+        <w:t xml:space="preserve"> If we recall on one of the earlier tests, when 100 thousand iterations were run on the HDD with “</w:t>
+      </w:r>
+      <w:proofErr w:type="spellStart"/>
+      <w:r>
+        <w:t>sync_all</w:t>
+      </w:r>
+      <w:proofErr w:type="spellEnd"/>
+      <w:r>
+        <w:t>” it took almost 40 minutes. Had I done that test on an SDD it would have taken approximately 6 and a half minutes!</w:t>
       </w:r>
       <w:r>
         <w:br/>
-        <w:t>Thanks to this we can conclude that preferentially one wants to run the server on an SDD to be able to mitigate the slowdowns that come from having to use “sync_all” for data durability and server reliability.</w:t>
-      </w:r>
+        <w:t>Thanks to this we can conclude that preferentially one wants to run the server on an SDD to be able to mitigate the slowdowns that come from having to use “</w:t>
+      </w:r>
+      <w:proofErr w:type="spellStart"/>
+      <w:r>
+        <w:t>sync_all</w:t>
+      </w:r>
+      <w:proofErr w:type="spellEnd"/>
+      <w:r>
+        <w:t>” for data durability and server reliability.</w:t>
+      </w:r>
+    </w:p>
+    <w:p>
+      <w:pPr>
+        <w:pStyle w:val="Heading2"/>
+        <w:spacing w:line="360" w:lineRule="auto"/>
+      </w:pPr>
+      <w:r>
+        <w:t>Testing on a real network</w:t>
+      </w:r>
+    </w:p>
+    <w:p>
+      <w:pPr>
+        <w:spacing w:line="360" w:lineRule="auto"/>
+      </w:pPr>
+      <w:r>
+        <w:t xml:space="preserve">So far, I have been testing my server with my client on the same machine using the internal network of the machine, also called the localhost. I did this by having my server run on the IP 127.0.0.1 which indicates the local machine my client would connect to this same IP effectively running both without </w:t>
+      </w:r>
+      <w:r>
+        <w:lastRenderedPageBreak/>
+        <w:t>machine to machine network communication. It was time to test this on a real network using two machines. Some of the options for this would have been to setup my machine on a cloud server such as AWS, Google Cloud or Amazon Azure. After discussing about it with my supervisor he suggested the easiest way to test this would be to use the University’s machines in the computer labs.</w:t>
+      </w:r>
+    </w:p>
+    <w:p>
+      <w:pPr>
+        <w:spacing w:line="360" w:lineRule="auto"/>
+      </w:pPr>
+      <w:r>
+        <w:t>To do this, I remotely accessed (through SSH) two of the university computers, I ran the Unix command “ifconfig” to be able to know what the IP of my server computer is. Then I ran the server on that computer and on the other I told the client to connect to the IP of the server computer.</w:t>
+      </w:r>
+      <w:r>
+        <w:t xml:space="preserve"> </w:t>
+      </w:r>
+      <w:r>
+        <w:t xml:space="preserve">(Snippets 2.16 &amp; 2.17) I had the client configured to run a simple test suite where it tests the “set”, “get” and “remove” commands. It worked, which means that there aren’t any issues running on a “real” network. </w:t>
+      </w:r>
+    </w:p>
+    <w:p>
+      <w:pPr>
+        <w:keepNext/>
+        <w:spacing w:line="360" w:lineRule="auto"/>
+        <w:jc w:val="center"/>
+      </w:pPr>
+      <w:r>
+        <w:drawing>
+          <wp:inline distT="0" distB="0" distL="0" distR="0" wp14:anchorId="2E3C4271" wp14:editId="7D6A9489">
+            <wp:extent cx="5410955" cy="638264"/>
+            <wp:effectExtent l="19050" t="19050" r="18415" b="28575"/>
+            <wp:docPr id="37" name="Picture 37"/>
+            <wp:cNvGraphicFramePr>
+              <a:graphicFrameLocks xmlns:a="http://schemas.openxmlformats.org/drawingml/2006/main" noChangeAspect="1"/>
+            </wp:cNvGraphicFramePr>
+            <a:graphic xmlns:a="http://schemas.openxmlformats.org/drawingml/2006/main">
+              <a:graphicData uri="http://schemas.openxmlformats.org/drawingml/2006/picture">
+                <pic:pic xmlns:pic="http://schemas.openxmlformats.org/drawingml/2006/picture">
+                  <pic:nvPicPr>
+                    <pic:cNvPr id="1" name=""/>
+                    <pic:cNvPicPr/>
+                  </pic:nvPicPr>
+                  <pic:blipFill>
+                    <a:blip r:embed="rId47"/>
+                    <a:stretch>
+                      <a:fillRect/>
+                    </a:stretch>
+                  </pic:blipFill>
+                  <pic:spPr>
+                    <a:xfrm>
+                      <a:off x="0" y="0"/>
+                      <a:ext cx="5410955" cy="638264"/>
+                    </a:xfrm>
+                    <a:prstGeom prst="rect">
+                      <a:avLst/>
+                    </a:prstGeom>
+                    <a:ln w="3175">
+                      <a:solidFill>
+                        <a:schemeClr val="tx1"/>
+                      </a:solidFill>
+                    </a:ln>
+                  </pic:spPr>
+                </pic:pic>
+              </a:graphicData>
+            </a:graphic>
+          </wp:inline>
+        </w:drawing>
+      </w:r>
+    </w:p>
+    <w:p>
+      <w:pPr>
+        <w:pStyle w:val="Caption"/>
+        <w:spacing w:line="360" w:lineRule="auto"/>
+        <w:jc w:val="center"/>
+      </w:pPr>
+      <w:r>
+        <w:t>Snippet 2.</w:t>
+      </w:r>
+      <w:fldSimple w:instr=" SEQ Snippet_2. \* ARABIC ">
+        <w:r>
+          <w:rPr>
+            <w:noProof/>
+          </w:rPr>
+          <w:t>16</w:t>
+        </w:r>
+      </w:fldSimple>
+      <w:r>
+        <w:t>: Running the server on a remote University computer</w:t>
+      </w:r>
+    </w:p>
+    <w:p>
+      <w:pPr>
+        <w:keepNext/>
+        <w:spacing w:line="360" w:lineRule="auto"/>
+        <w:jc w:val="center"/>
+      </w:pPr>
+      <w:r>
+        <w:drawing>
+          <wp:inline distT="0" distB="0" distL="0" distR="0" wp14:anchorId="20364874" wp14:editId="058A338E">
+            <wp:extent cx="4953691" cy="647790"/>
+            <wp:effectExtent l="19050" t="19050" r="18415" b="19050"/>
+            <wp:docPr id="38" name="Picture 38"/>
+            <wp:cNvGraphicFramePr>
+              <a:graphicFrameLocks xmlns:a="http://schemas.openxmlformats.org/drawingml/2006/main" noChangeAspect="1"/>
+            </wp:cNvGraphicFramePr>
+            <a:graphic xmlns:a="http://schemas.openxmlformats.org/drawingml/2006/main">
+              <a:graphicData uri="http://schemas.openxmlformats.org/drawingml/2006/picture">
+                <pic:pic xmlns:pic="http://schemas.openxmlformats.org/drawingml/2006/picture">
+                  <pic:nvPicPr>
+                    <pic:cNvPr id="1" name=""/>
+                    <pic:cNvPicPr/>
+                  </pic:nvPicPr>
+                  <pic:blipFill>
+                    <a:blip r:embed="rId48"/>
+                    <a:stretch>
+                      <a:fillRect/>
+                    </a:stretch>
+                  </pic:blipFill>
+                  <pic:spPr>
+                    <a:xfrm>
+                      <a:off x="0" y="0"/>
+                      <a:ext cx="4953691" cy="647790"/>
+                    </a:xfrm>
+                    <a:prstGeom prst="rect">
+                      <a:avLst/>
+                    </a:prstGeom>
+                    <a:ln>
+                      <a:solidFill>
+                        <a:schemeClr val="tx1"/>
+                      </a:solidFill>
+                    </a:ln>
+                  </pic:spPr>
+                </pic:pic>
+              </a:graphicData>
+            </a:graphic>
+          </wp:inline>
+        </w:drawing>
+      </w:r>
+    </w:p>
+    <w:p>
+      <w:pPr>
+        <w:pStyle w:val="Caption"/>
+        <w:spacing w:line="360" w:lineRule="auto"/>
+        <w:jc w:val="center"/>
+      </w:pPr>
+      <w:r>
+        <w:t>Snippet 2.</w:t>
+      </w:r>
+      <w:fldSimple w:instr=" SEQ Snippet_2. \* ARABIC ">
+        <w:r>
+          <w:rPr>
+            <w:noProof/>
+          </w:rPr>
+          <w:t>17</w:t>
+        </w:r>
+      </w:fldSimple>
+      <w:r>
+        <w:t>: Running the client on a remote University computer, having it connect to a server on another machine</w:t>
+      </w:r>
+    </w:p>
+    <w:p>
+      <w:pPr>
+        <w:pStyle w:val="Heading3"/>
+        <w:spacing w:line="360" w:lineRule="auto"/>
+      </w:pPr>
+      <w:r>
+        <w:t>Testing multiple clients at the same time</w:t>
+      </w:r>
+    </w:p>
+    <w:p>
+      <w:pPr>
+        <w:spacing w:line="360" w:lineRule="auto"/>
+      </w:pPr>
+      <w:r>
+        <w:t>The next stage of testing was to test multiple clients connect at the same time to see if the database would behave in a predicted manner. At the moment, the database is designed so that only one user can modify it i.e. setting and removing. However, multiple users can read i.e. getting values and keys from the database even when another might be writing to the database.</w:t>
+      </w:r>
+      <w:r>
+        <w:br/>
+        <w:t xml:space="preserve">To design this test I thought of using </w:t>
+      </w:r>
+      <w:proofErr w:type="spellStart"/>
+      <w:r>
+        <w:t>Tokio’s</w:t>
+      </w:r>
+      <w:proofErr w:type="spellEnd"/>
+      <w:r>
+        <w:t xml:space="preserve"> asynchronous capabilities to run multiple clients at once, in the same fashion as how I previously ran the client and server using one file i.e. before I tested them over a network with separate computers.</w:t>
+      </w:r>
+    </w:p>
+    <w:p>
+      <w:pPr>
+        <w:keepNext/>
+        <w:spacing w:line="360" w:lineRule="auto"/>
+        <w:jc w:val="center"/>
+      </w:pPr>
+      <w:r>
+        <w:lastRenderedPageBreak/>
+        <w:drawing>
+          <wp:inline distT="0" distB="0" distL="0" distR="0" wp14:anchorId="73478FAB" wp14:editId="68629D2E">
+            <wp:extent cx="5731510" cy="1351915"/>
+            <wp:effectExtent l="19050" t="19050" r="21590" b="19685"/>
+            <wp:docPr id="39" name="Picture 39"/>
+            <wp:cNvGraphicFramePr>
+              <a:graphicFrameLocks xmlns:a="http://schemas.openxmlformats.org/drawingml/2006/main" noChangeAspect="1"/>
+            </wp:cNvGraphicFramePr>
+            <a:graphic xmlns:a="http://schemas.openxmlformats.org/drawingml/2006/main">
+              <a:graphicData uri="http://schemas.openxmlformats.org/drawingml/2006/picture">
+                <pic:pic xmlns:pic="http://schemas.openxmlformats.org/drawingml/2006/picture">
+                  <pic:nvPicPr>
+                    <pic:cNvPr id="1" name=""/>
+                    <pic:cNvPicPr/>
+                  </pic:nvPicPr>
+                  <pic:blipFill>
+                    <a:blip r:embed="rId49"/>
+                    <a:stretch>
+                      <a:fillRect/>
+                    </a:stretch>
+                  </pic:blipFill>
+                  <pic:spPr>
+                    <a:xfrm>
+                      <a:off x="0" y="0"/>
+                      <a:ext cx="5731510" cy="1351915"/>
+                    </a:xfrm>
+                    <a:prstGeom prst="rect">
+                      <a:avLst/>
+                    </a:prstGeom>
+                    <a:ln>
+                      <a:solidFill>
+                        <a:schemeClr val="tx1"/>
+                      </a:solidFill>
+                    </a:ln>
+                  </pic:spPr>
+                </pic:pic>
+              </a:graphicData>
+            </a:graphic>
+          </wp:inline>
+        </w:drawing>
+      </w:r>
+    </w:p>
+    <w:p>
+      <w:pPr>
+        <w:pStyle w:val="Caption"/>
+        <w:jc w:val="center"/>
+      </w:pPr>
+      <w:r>
+        <w:t>Snippet 2.</w:t>
+      </w:r>
+      <w:fldSimple w:instr=" SEQ Snippet_2. \* ARABIC ">
+        <w:r>
+          <w:rPr>
+            <w:noProof/>
+          </w:rPr>
+          <w:t>18</w:t>
+        </w:r>
+      </w:fldSimple>
+      <w:r>
+        <w:t>: Testing two clients connecting and modifying the database</w:t>
+      </w:r>
+    </w:p>
+    <w:p>
+      <w:pPr>
+        <w:keepNext/>
+        <w:spacing w:line="360" w:lineRule="auto"/>
+        <w:jc w:val="center"/>
+      </w:pPr>
+      <w:r>
+        <w:drawing>
+          <wp:inline distT="0" distB="0" distL="0" distR="0" wp14:anchorId="25258E27" wp14:editId="0A747D66">
+            <wp:extent cx="5731510" cy="859790"/>
+            <wp:effectExtent l="19050" t="19050" r="21590" b="16510"/>
+            <wp:docPr id="40" name="Picture 40"/>
+            <wp:cNvGraphicFramePr>
+              <a:graphicFrameLocks xmlns:a="http://schemas.openxmlformats.org/drawingml/2006/main" noChangeAspect="1"/>
+            </wp:cNvGraphicFramePr>
+            <a:graphic xmlns:a="http://schemas.openxmlformats.org/drawingml/2006/main">
+              <a:graphicData uri="http://schemas.openxmlformats.org/drawingml/2006/picture">
+                <pic:pic xmlns:pic="http://schemas.openxmlformats.org/drawingml/2006/picture">
+                  <pic:nvPicPr>
+                    <pic:cNvPr id="1" name=""/>
+                    <pic:cNvPicPr/>
+                  </pic:nvPicPr>
+                  <pic:blipFill>
+                    <a:blip r:embed="rId50"/>
+                    <a:stretch>
+                      <a:fillRect/>
+                    </a:stretch>
+                  </pic:blipFill>
+                  <pic:spPr>
+                    <a:xfrm>
+                      <a:off x="0" y="0"/>
+                      <a:ext cx="5731510" cy="859790"/>
+                    </a:xfrm>
+                    <a:prstGeom prst="rect">
+                      <a:avLst/>
+                    </a:prstGeom>
+                    <a:ln>
+                      <a:solidFill>
+                        <a:schemeClr val="tx1"/>
+                      </a:solidFill>
+                    </a:ln>
+                  </pic:spPr>
+                </pic:pic>
+              </a:graphicData>
+            </a:graphic>
+          </wp:inline>
+        </w:drawing>
+      </w:r>
+    </w:p>
+    <w:p>
+      <w:pPr>
+        <w:pStyle w:val="Caption"/>
+        <w:jc w:val="center"/>
+      </w:pPr>
+      <w:r>
+        <w:t>Snippet 2.</w:t>
+      </w:r>
+      <w:fldSimple w:instr=" SEQ Snippet_2. \* ARABIC ">
+        <w:r>
+          <w:rPr>
+            <w:noProof/>
+          </w:rPr>
+          <w:t>19</w:t>
+        </w:r>
+      </w:fldSimple>
+      <w:r>
+        <w:t>: Log from two simultaneous clients test</w:t>
+      </w:r>
+    </w:p>
+    <w:p>
+      <w:r>
+        <w:t xml:space="preserve">While running a test where two clients connect at the same time and one runs set and remove command while the other just runs many random sets we can see from the output (Snippet </w:t>
+      </w:r>
+      <w:r>
+        <w:t>2.18), we can see that the second client which ran the same test as Snippet 2.13 took a bit longer to complete this time around. We can safely conclude that this was due to the first client (which runs 4 commands) as in the log we can see that the commands from both clients are staggered (Snippet 2.19). Thankfully, this is the behaviour we expect and shows that the Database can handle multiple clients at once.</w:t>
+      </w:r>
+    </w:p>
+    <w:p>
+      <w:r>
+        <w:t>The next test I designed was for two clients to change the same key and see what would happen</w:t>
+      </w:r>
+      <w:r>
+        <w:t>:</w:t>
+      </w:r>
+    </w:p>
+    <w:p>
+      <w:pPr>
+        <w:keepNext/>
+        <w:jc w:val="center"/>
+      </w:pPr>
+      <w:r>
+        <w:drawing>
+          <wp:inline distT="0" distB="0" distL="0" distR="0" wp14:anchorId="70B0B14F" wp14:editId="5F7CF2B8">
+            <wp:extent cx="5731510" cy="1659255"/>
+            <wp:effectExtent l="19050" t="19050" r="21590" b="17145"/>
+            <wp:docPr id="41" name="Picture 41"/>
+            <wp:cNvGraphicFramePr>
+              <a:graphicFrameLocks xmlns:a="http://schemas.openxmlformats.org/drawingml/2006/main" noChangeAspect="1"/>
+            </wp:cNvGraphicFramePr>
+            <a:graphic xmlns:a="http://schemas.openxmlformats.org/drawingml/2006/main">
+              <a:graphicData uri="http://schemas.openxmlformats.org/drawingml/2006/picture">
+                <pic:pic xmlns:pic="http://schemas.openxmlformats.org/drawingml/2006/picture">
+                  <pic:nvPicPr>
+                    <pic:cNvPr id="1" name=""/>
+                    <pic:cNvPicPr/>
+                  </pic:nvPicPr>
+                  <pic:blipFill>
+                    <a:blip r:embed="rId51"/>
+                    <a:stretch>
+                      <a:fillRect/>
+                    </a:stretch>
+                  </pic:blipFill>
+                  <pic:spPr>
+                    <a:xfrm>
+                      <a:off x="0" y="0"/>
+                      <a:ext cx="5731510" cy="1659255"/>
+                    </a:xfrm>
+                    <a:prstGeom prst="rect">
+                      <a:avLst/>
+                    </a:prstGeom>
+                    <a:ln>
+                      <a:solidFill>
+                        <a:schemeClr val="tx1"/>
+                      </a:solidFill>
+                    </a:ln>
+                  </pic:spPr>
+                </pic:pic>
+              </a:graphicData>
+            </a:graphic>
+          </wp:inline>
+        </w:drawing>
+      </w:r>
+    </w:p>
+    <w:p>
+      <w:pPr>
+        <w:pStyle w:val="Caption"/>
+        <w:jc w:val="center"/>
+      </w:pPr>
+      <w:r>
+        <w:t>Snippet 2.</w:t>
+      </w:r>
+      <w:fldSimple w:instr=" SEQ Snippet_2. \* ARABIC ">
+        <w:r>
+          <w:rPr>
+            <w:noProof/>
+          </w:rPr>
+          <w:t>20</w:t>
+        </w:r>
+      </w:fldSimple>
+      <w:r>
+        <w:t>: Change name test</w:t>
+      </w:r>
+    </w:p>
+    <w:p>
+      <w:r>
+        <w:t>In this test, the first client sets the “Name” key to Bob and the second to “Alice”.</w:t>
+      </w:r>
+      <w:r>
+        <w:t xml:space="preserve"> I made sure for the client to get the value after modifying it and check if the value was still what it was set to by that client.</w:t>
+      </w:r>
+      <w:r>
+        <w:br/>
+        <w:t>Thanks to the previous (Snippet 2.18) test I thought what might happen was that since the server was processing requests in a staggered way, it might receive both sets first and the both gets i.e. “set Name Alice; set Name Bob; get Name; get Name” and therefore that the tests would not succeed as the assertion in the last line would be false. I was wrong though! The test was passing correctly (Snippet 2.21) so to double check I had the server print the commands it was processing and it was indeed as I suspected:</w:t>
+      </w:r>
+      <w:r>
+        <w:t xml:space="preserve"> </w:t>
+      </w:r>
+      <w:r>
+        <w:t>t</w:t>
+      </w:r>
+      <w:r>
+        <w:t xml:space="preserve">he asynchronous engine of the server is still staggering the commands, but it </w:t>
+      </w:r>
+      <w:r>
+        <w:lastRenderedPageBreak/>
+        <w:t>is receiving both the set and get from one client then it processes the other clients’ set and get (Snippet 2.2</w:t>
+      </w:r>
+      <w:r>
+        <w:t>2</w:t>
+      </w:r>
+      <w:r>
+        <w:t xml:space="preserve">). </w:t>
+      </w:r>
+    </w:p>
+    <w:p>
+      <w:pPr>
+        <w:keepNext/>
+        <w:jc w:val="center"/>
+      </w:pPr>
+      <w:r>
+        <w:drawing>
+          <wp:inline distT="0" distB="0" distL="0" distR="0" wp14:anchorId="4BF68EE3" wp14:editId="5758B3FD">
+            <wp:extent cx="4620270" cy="1028844"/>
+            <wp:effectExtent l="19050" t="19050" r="8890" b="19050"/>
+            <wp:docPr id="43" name="Picture 43"/>
+            <wp:cNvGraphicFramePr>
+              <a:graphicFrameLocks xmlns:a="http://schemas.openxmlformats.org/drawingml/2006/main" noChangeAspect="1"/>
+            </wp:cNvGraphicFramePr>
+            <a:graphic xmlns:a="http://schemas.openxmlformats.org/drawingml/2006/main">
+              <a:graphicData uri="http://schemas.openxmlformats.org/drawingml/2006/picture">
+                <pic:pic xmlns:pic="http://schemas.openxmlformats.org/drawingml/2006/picture">
+                  <pic:nvPicPr>
+                    <pic:cNvPr id="1" name=""/>
+                    <pic:cNvPicPr/>
+                  </pic:nvPicPr>
+                  <pic:blipFill>
+                    <a:blip r:embed="rId52"/>
+                    <a:stretch>
+                      <a:fillRect/>
+                    </a:stretch>
+                  </pic:blipFill>
+                  <pic:spPr>
+                    <a:xfrm>
+                      <a:off x="0" y="0"/>
+                      <a:ext cx="4620270" cy="1028844"/>
+                    </a:xfrm>
+                    <a:prstGeom prst="rect">
+                      <a:avLst/>
+                    </a:prstGeom>
+                    <a:ln>
+                      <a:solidFill>
+                        <a:schemeClr val="tx1"/>
+                      </a:solidFill>
+                    </a:ln>
+                  </pic:spPr>
+                </pic:pic>
+              </a:graphicData>
+            </a:graphic>
+          </wp:inline>
+        </w:drawing>
+      </w:r>
+    </w:p>
+    <w:p>
+      <w:pPr>
+        <w:pStyle w:val="Caption"/>
+        <w:jc w:val="center"/>
+      </w:pPr>
+      <w:r>
+        <w:t>Snippet 2.</w:t>
+      </w:r>
+      <w:fldSimple w:instr=" SEQ Snippet_2. \* ARABIC ">
+        <w:r>
+          <w:rPr>
+            <w:noProof/>
+          </w:rPr>
+          <w:t>21</w:t>
+        </w:r>
+      </w:fldSimple>
+      <w:r>
+        <w:t>: Successful test of both clients modifying the same key</w:t>
+      </w:r>
+    </w:p>
+    <w:p>
+      <w:pPr>
+        <w:keepNext/>
+        <w:jc w:val="center"/>
+      </w:pPr>
+      <w:r>
+        <w:drawing>
+          <wp:inline distT="0" distB="0" distL="0" distR="0" wp14:anchorId="6B333557" wp14:editId="26924A49">
+            <wp:extent cx="2810267" cy="2124371"/>
+            <wp:effectExtent l="0" t="0" r="9525" b="9525"/>
+            <wp:docPr id="45" name="Picture 45"/>
+            <wp:cNvGraphicFramePr>
+              <a:graphicFrameLocks xmlns:a="http://schemas.openxmlformats.org/drawingml/2006/main" noChangeAspect="1"/>
+            </wp:cNvGraphicFramePr>
+            <a:graphic xmlns:a="http://schemas.openxmlformats.org/drawingml/2006/main">
+              <a:graphicData uri="http://schemas.openxmlformats.org/drawingml/2006/picture">
+                <pic:pic xmlns:pic="http://schemas.openxmlformats.org/drawingml/2006/picture">
+                  <pic:nvPicPr>
+                    <pic:cNvPr id="1" name=""/>
+                    <pic:cNvPicPr/>
+                  </pic:nvPicPr>
+                  <pic:blipFill>
+                    <a:blip r:embed="rId53"/>
+                    <a:stretch>
+                      <a:fillRect/>
+                    </a:stretch>
+                  </pic:blipFill>
+                  <pic:spPr>
+                    <a:xfrm>
+                      <a:off x="0" y="0"/>
+                      <a:ext cx="2810267" cy="2124371"/>
+                    </a:xfrm>
+                    <a:prstGeom prst="rect">
+                      <a:avLst/>
+                    </a:prstGeom>
+                  </pic:spPr>
+                </pic:pic>
+              </a:graphicData>
+            </a:graphic>
+          </wp:inline>
+        </w:drawing>
+      </w:r>
+    </w:p>
+    <w:p>
+      <w:pPr>
+        <w:pStyle w:val="Caption"/>
+        <w:jc w:val="center"/>
+      </w:pPr>
+      <w:r>
+        <w:t>Snippet 2.</w:t>
+      </w:r>
+      <w:fldSimple w:instr=" SEQ Snippet_2. \* ARABIC ">
+        <w:r>
+          <w:rPr>
+            <w:noProof/>
+          </w:rPr>
+          <w:t>22</w:t>
+        </w:r>
+      </w:fldSimple>
+      <w:r>
+        <w:t>: Staggered set and get commands</w:t>
+      </w:r>
+    </w:p>
+    <w:p>
       <w:bookmarkStart w:id="13" w:name="_GoBack"/>
       <w:bookmarkEnd w:id="13"/>
-    </w:p>
-    <w:p>
-      <w:pPr>
-        <w:spacing w:line="360" w:lineRule="auto"/>
-      </w:pPr>
-      <w:r>
-        <w:br/>
-      </w:r>
-    </w:p>
-    <w:p>
-      <w:pPr>
-        <w:spacing w:line="360" w:lineRule="auto"/>
-      </w:pPr>
     </w:p>
     <w:bookmarkStart w:id="14" w:name="_References_1" w:displacedByCustomXml="next"/>
     <w:bookmarkEnd w:id="14" w:displacedByCustomXml="next"/>
@@ -8380,8 +9451,13 @@
                 </w:numPr>
                 <w:spacing w:line="360" w:lineRule="auto"/>
               </w:pPr>
+              <w:proofErr w:type="spellStart"/>
               <w:r>
-                <w:t>Milanesi, C.</w:t>
+                <w:t>Milanesi</w:t>
+              </w:r>
+              <w:proofErr w:type="spellEnd"/>
+              <w:r>
+                <w:t>, C.</w:t>
               </w:r>
               <w:r>
                 <w:t xml:space="preserve"> </w:t>
@@ -8400,16 +9476,18 @@
                 </w:rPr>
                 <w:t xml:space="preserve">. </w:t>
               </w:r>
+              <w:proofErr w:type="spellStart"/>
               <w:r>
                 <w:t>Apress</w:t>
               </w:r>
+              <w:proofErr w:type="spellEnd"/>
               <w:r>
                 <w:t>. 2018.</w:t>
               </w:r>
               <w:r>
                 <w:br/>
               </w:r>
-              <w:hyperlink r:id="rId47" w:history="1">
+              <w:hyperlink r:id="rId54" w:history="1">
                 <w:r>
                   <w:rPr>
                     <w:rStyle w:val="Hyperlink"/>
@@ -8431,8 +9509,13 @@
                   <w:iCs/>
                 </w:rPr>
               </w:pPr>
+              <w:proofErr w:type="spellStart"/>
               <w:r>
-                <w:t xml:space="preserve">BinaryAdventure. </w:t>
+                <w:t>BinaryAdventure</w:t>
+              </w:r>
+              <w:proofErr w:type="spellEnd"/>
+              <w:r>
+                <w:t xml:space="preserve">. </w:t>
               </w:r>
               <w:r>
                 <w:rPr>
@@ -8456,7 +9539,7 @@
               <w:r>
                 <w:br/>
               </w:r>
-              <w:hyperlink r:id="rId48" w:history="1">
+              <w:hyperlink r:id="rId55" w:history="1">
                 <w:r>
                   <w:rPr>
                     <w:rStyle w:val="Hyperlink"/>
@@ -8485,12 +9568,37 @@
       <w:r>
         <w:t xml:space="preserve">Rust. </w:t>
       </w:r>
+      <w:proofErr w:type="spellStart"/>
       <w:r>
         <w:rPr>
           <w:i/>
           <w:iCs/>
         </w:rPr>
-        <w:t>RustFest Zürich 2017 - Tokio: How we hit 88mph by Alex Crichton</w:t>
+        <w:t>RustFest</w:t>
+      </w:r>
+      <w:proofErr w:type="spellEnd"/>
+      <w:r>
+        <w:rPr>
+          <w:i/>
+          <w:iCs/>
+        </w:rPr>
+        <w:t xml:space="preserve"> Zürich 2017 - </w:t>
+      </w:r>
+      <w:proofErr w:type="spellStart"/>
+      <w:r>
+        <w:rPr>
+          <w:i/>
+          <w:iCs/>
+        </w:rPr>
+        <w:t>Tokio</w:t>
+      </w:r>
+      <w:proofErr w:type="spellEnd"/>
+      <w:r>
+        <w:rPr>
+          <w:i/>
+          <w:iCs/>
+        </w:rPr>
+        <w:t>: How we hit 88mph by Alex Crichton</w:t>
       </w:r>
       <w:r>
         <w:t>.</w:t>
@@ -8520,7 +9628,7 @@
       <w:r>
         <w:br/>
       </w:r>
-      <w:hyperlink r:id="rId49" w:history="1">
+      <w:hyperlink r:id="rId56" w:history="1">
         <w:r>
           <w:rPr>
             <w:rStyle w:val="Hyperlink"/>
@@ -8538,8 +9646,13 @@
         </w:numPr>
         <w:spacing w:line="360" w:lineRule="auto"/>
       </w:pPr>
-      <w:r>
-        <w:t xml:space="preserve">Klabnik S. </w:t>
+      <w:proofErr w:type="spellStart"/>
+      <w:r>
+        <w:t>Klabnik</w:t>
+      </w:r>
+      <w:proofErr w:type="spellEnd"/>
+      <w:r>
+        <w:t xml:space="preserve"> S. </w:t>
       </w:r>
       <w:r>
         <w:t xml:space="preserve">Nichols C. </w:t>
@@ -8568,7 +9681,7 @@
       <w:r>
         <w:br/>
       </w:r>
-      <w:hyperlink r:id="rId50" w:history="1">
+      <w:hyperlink r:id="rId57" w:history="1">
         <w:r>
           <w:rPr>
             <w:rStyle w:val="Hyperlink"/>
@@ -8586,11 +9699,21 @@
         </w:numPr>
         <w:spacing w:line="360" w:lineRule="auto"/>
       </w:pPr>
-      <w:r>
-        <w:t xml:space="preserve">Siddon T. </w:t>
-      </w:r>
-      <w:r>
-        <w:t>TiKV - building a distributed key-value store with Rust</w:t>
+      <w:proofErr w:type="spellStart"/>
+      <w:r>
+        <w:t>Siddon</w:t>
+      </w:r>
+      <w:proofErr w:type="spellEnd"/>
+      <w:r>
+        <w:t xml:space="preserve"> T. </w:t>
+      </w:r>
+      <w:proofErr w:type="spellStart"/>
+      <w:r>
+        <w:t>TiKV</w:t>
+      </w:r>
+      <w:proofErr w:type="spellEnd"/>
+      <w:r>
+        <w:t xml:space="preserve"> - building a distributed key-value store with Rust</w:t>
       </w:r>
       <w:r>
         <w:t>. FOSDEM. 2018. Retrieved on the 30</w:t>
@@ -8607,7 +9730,7 @@
       <w:r>
         <w:br/>
       </w:r>
-      <w:hyperlink r:id="rId51" w:history="1">
+      <w:hyperlink r:id="rId58" w:history="1">
         <w:r>
           <w:rPr>
             <w:rStyle w:val="Hyperlink"/>
@@ -8625,9 +9748,12 @@
         </w:numPr>
         <w:spacing w:line="360" w:lineRule="auto"/>
       </w:pPr>
-      <w:r>
+      <w:proofErr w:type="spellStart"/>
+      <w:r>
+        <w:lastRenderedPageBreak/>
         <w:t>Goossaert</w:t>
       </w:r>
+      <w:proofErr w:type="spellEnd"/>
       <w:r>
         <w:t xml:space="preserve">. E. </w:t>
       </w:r>
@@ -8639,7 +9765,15 @@
         <w:t>Implementing a Key-Value Store</w:t>
       </w:r>
       <w:r>
-        <w:t>. codeCapsule. 2017. Retrieved on the 1</w:t>
+        <w:t xml:space="preserve">. </w:t>
+      </w:r>
+      <w:proofErr w:type="spellStart"/>
+      <w:r>
+        <w:t>codeCapsule</w:t>
+      </w:r>
+      <w:proofErr w:type="spellEnd"/>
+      <w:r>
+        <w:t>. 2017. Retrieved on the 1</w:t>
       </w:r>
       <w:r>
         <w:rPr>
@@ -8653,7 +9787,7 @@
       <w:r>
         <w:br/>
       </w:r>
-      <w:hyperlink r:id="rId52" w:history="1">
+      <w:hyperlink r:id="rId59" w:history="1">
         <w:r>
           <w:rPr>
             <w:rStyle w:val="Hyperlink"/>
@@ -8678,8 +9812,13 @@
       <w:r>
         <w:t xml:space="preserve"> </w:t>
       </w:r>
-      <w:r>
-        <w:t xml:space="preserve">Borthakur </w:t>
+      <w:proofErr w:type="spellStart"/>
+      <w:r>
+        <w:t>Borthakur</w:t>
+      </w:r>
+      <w:proofErr w:type="spellEnd"/>
+      <w:r>
+        <w:t xml:space="preserve"> </w:t>
       </w:r>
       <w:r>
         <w:t xml:space="preserve">D. </w:t>
@@ -8725,7 +9864,7 @@
       <w:r>
         <w:br/>
       </w:r>
-      <w:hyperlink r:id="rId53" w:history="1">
+      <w:hyperlink r:id="rId60" w:history="1">
         <w:r>
           <w:rPr>
             <w:rStyle w:val="Hyperlink"/>
@@ -8758,7 +9897,15 @@
         <w:t>The ACID Database Model.</w:t>
       </w:r>
       <w:r>
-        <w:t xml:space="preserve"> Lifewire. 2019. Retrieved on the 13</w:t>
+        <w:t xml:space="preserve"> </w:t>
+      </w:r>
+      <w:proofErr w:type="spellStart"/>
+      <w:r>
+        <w:t>Lifewire</w:t>
+      </w:r>
+      <w:proofErr w:type="spellEnd"/>
+      <w:r>
+        <w:t>. 2019. Retrieved on the 13</w:t>
       </w:r>
       <w:r>
         <w:rPr>
@@ -8772,7 +9919,7 @@
       <w:r>
         <w:br/>
       </w:r>
-      <w:hyperlink r:id="rId54" w:history="1">
+      <w:hyperlink r:id="rId61" w:history="1">
         <w:r>
           <w:rPr>
             <w:rStyle w:val="Hyperlink"/>
@@ -8819,7 +9966,7 @@
       <w:r>
         <w:br/>
       </w:r>
-      <w:hyperlink r:id="rId55" w:history="1">
+      <w:hyperlink r:id="rId62" w:history="1">
         <w:r>
           <w:rPr>
             <w:rStyle w:val="Hyperlink"/>
@@ -8861,8 +10008,13 @@
         </w:rPr>
         <w:t xml:space="preserve"> </w:t>
       </w:r>
-      <w:r>
-        <w:t>NotDot.</w:t>
+      <w:proofErr w:type="spellStart"/>
+      <w:r>
+        <w:t>NotDot</w:t>
+      </w:r>
+      <w:proofErr w:type="spellEnd"/>
+      <w:r>
+        <w:t>.</w:t>
       </w:r>
       <w:r>
         <w:rPr>
@@ -8889,7 +10041,7 @@
       <w:r>
         <w:br/>
       </w:r>
-      <w:hyperlink r:id="rId56" w:history="1">
+      <w:hyperlink r:id="rId63" w:history="1">
         <w:r>
           <w:rPr>
             <w:rStyle w:val="Hyperlink"/>
@@ -8907,6 +10059,7 @@
         </w:numPr>
         <w:spacing w:line="360" w:lineRule="auto"/>
       </w:pPr>
+      <w:proofErr w:type="gramStart"/>
       <w:r>
         <w:rPr>
           <w:rStyle w:val="Hyperlink"/>
@@ -8916,7 +10069,43 @@
           <w:u w:val="none"/>
           <w:lang w:val="fr-FR"/>
         </w:rPr>
-        <w:t>PostgreSQL: Documentation: 7.1: Multi-Version Concurrency Contro</w:t>
+        <w:t>PostgreSQL:</w:t>
+      </w:r>
+      <w:proofErr w:type="gramEnd"/>
+      <w:r>
+        <w:rPr>
+          <w:rStyle w:val="Hyperlink"/>
+          <w:i/>
+          <w:iCs/>
+          <w:color w:val="auto"/>
+          <w:u w:val="none"/>
+          <w:lang w:val="fr-FR"/>
+        </w:rPr>
+        <w:t xml:space="preserve"> Documentation: 7.1: Multi-Version </w:t>
+      </w:r>
+      <w:proofErr w:type="spellStart"/>
+      <w:r>
+        <w:rPr>
+          <w:rStyle w:val="Hyperlink"/>
+          <w:i/>
+          <w:iCs/>
+          <w:color w:val="auto"/>
+          <w:u w:val="none"/>
+          <w:lang w:val="fr-FR"/>
+        </w:rPr>
+        <w:t>Concurrency</w:t>
+      </w:r>
+      <w:proofErr w:type="spellEnd"/>
+      <w:r>
+        <w:rPr>
+          <w:rStyle w:val="Hyperlink"/>
+          <w:i/>
+          <w:iCs/>
+          <w:color w:val="auto"/>
+          <w:u w:val="none"/>
+          <w:lang w:val="fr-FR"/>
+        </w:rPr>
+        <w:t xml:space="preserve"> Contro</w:t>
       </w:r>
       <w:r>
         <w:rPr>
@@ -8954,7 +10143,7 @@
         </w:rPr>
         <w:br/>
       </w:r>
-      <w:hyperlink r:id="rId57" w:history="1">
+      <w:hyperlink r:id="rId64" w:history="1">
         <w:r>
           <w:rPr>
             <w:rStyle w:val="Hyperlink"/>
@@ -8982,11 +10171,16 @@
       <w:r>
         <w:t xml:space="preserve">. </w:t>
       </w:r>
+      <w:proofErr w:type="spellStart"/>
       <w:r>
         <w:t>TutorialsP</w:t>
       </w:r>
       <w:r>
-        <w:t xml:space="preserve">oint. </w:t>
+        <w:t>oint</w:t>
+      </w:r>
+      <w:proofErr w:type="spellEnd"/>
+      <w:r>
+        <w:t xml:space="preserve">. </w:t>
       </w:r>
       <w:r>
         <w:rPr>
@@ -8999,7 +10193,7 @@
       <w:r>
         <w:br/>
       </w:r>
-      <w:hyperlink r:id="rId58" w:history="1">
+      <w:hyperlink r:id="rId65" w:history="1">
         <w:r>
           <w:rPr>
             <w:rStyle w:val="Hyperlink"/>
@@ -9039,7 +10233,15 @@
         <w:t>.</w:t>
       </w:r>
       <w:r>
-        <w:t xml:space="preserve"> GeeksforGeeks. 2013. Retrieved on the 18</w:t>
+        <w:t xml:space="preserve"> </w:t>
+      </w:r>
+      <w:proofErr w:type="spellStart"/>
+      <w:r>
+        <w:t>GeeksforGeeks</w:t>
+      </w:r>
+      <w:proofErr w:type="spellEnd"/>
+      <w:r>
+        <w:t>. 2013. Retrieved on the 18</w:t>
       </w:r>
       <w:r>
         <w:rPr>
@@ -9053,7 +10255,7 @@
       <w:r>
         <w:br/>
       </w:r>
-      <w:hyperlink r:id="rId59" w:history="1">
+      <w:hyperlink r:id="rId66" w:history="1">
         <w:r>
           <w:rPr>
             <w:rStyle w:val="Hyperlink"/>
@@ -9075,8 +10277,13 @@
           <w:iCs/>
         </w:rPr>
       </w:pPr>
-      <w:r>
-        <w:t xml:space="preserve">Klabnik S. Nichols C. </w:t>
+      <w:proofErr w:type="spellStart"/>
+      <w:r>
+        <w:t>Klabnik</w:t>
+      </w:r>
+      <w:proofErr w:type="spellEnd"/>
+      <w:r>
+        <w:t xml:space="preserve"> S. Nichols C. </w:t>
       </w:r>
       <w:r>
         <w:t>The Rust Programming Language</w:t>
@@ -9108,7 +10315,7 @@
       <w:r>
         <w:br/>
       </w:r>
-      <w:hyperlink r:id="rId60" w:history="1">
+      <w:hyperlink r:id="rId67" w:history="1">
         <w:r>
           <w:rPr>
             <w:rStyle w:val="Hyperlink"/>
@@ -9133,8 +10340,13 @@
           <w:u w:val="none"/>
         </w:rPr>
       </w:pPr>
-      <w:r>
-        <w:t>Tokio Library Documentation. 2018. Retrieved on the 21</w:t>
+      <w:proofErr w:type="spellStart"/>
+      <w:r>
+        <w:t>Tokio</w:t>
+      </w:r>
+      <w:proofErr w:type="spellEnd"/>
+      <w:r>
+        <w:t xml:space="preserve"> Library Documentation. 2018. Retrieved on the 21</w:t>
       </w:r>
       <w:r>
         <w:rPr>
@@ -9148,7 +10360,7 @@
       <w:r>
         <w:br/>
       </w:r>
-      <w:hyperlink r:id="rId61" w:history="1">
+      <w:hyperlink r:id="rId68" w:history="1">
         <w:r>
           <w:rPr>
             <w:rStyle w:val="Hyperlink"/>
@@ -9173,8 +10385,13 @@
       <w:r>
         <w:t xml:space="preserve">“Builder” </w:t>
       </w:r>
-      <w:r>
-        <w:t>Tokio Library Documentation. 2020. Retrieved on the 28</w:t>
+      <w:proofErr w:type="spellStart"/>
+      <w:r>
+        <w:t>Tokio</w:t>
+      </w:r>
+      <w:proofErr w:type="spellEnd"/>
+      <w:r>
+        <w:t xml:space="preserve"> Library Documentation. 2020. Retrieved on the 28</w:t>
       </w:r>
       <w:r>
         <w:rPr>
@@ -9191,7 +10408,7 @@
         </w:rPr>
         <w:br/>
       </w:r>
-      <w:hyperlink r:id="rId62" w:history="1">
+      <w:hyperlink r:id="rId69" w:history="1">
         <w:r>
           <w:rPr>
             <w:rStyle w:val="Hyperlink"/>
@@ -9234,7 +10451,7 @@
       <w:r>
         <w:br/>
       </w:r>
-      <w:hyperlink r:id="rId63" w:history="1">
+      <w:hyperlink r:id="rId70" w:history="1">
         <w:r>
           <w:rPr>
             <w:rStyle w:val="Hyperlink"/>
@@ -9260,10 +10477,16 @@
         </w:rPr>
       </w:pPr>
       <w:r>
+        <w:lastRenderedPageBreak/>
         <w:t xml:space="preserve">“Spawn” </w:t>
       </w:r>
-      <w:r>
-        <w:t>Tokio Library Documentation. 2020. Retrieved on the 3</w:t>
+      <w:proofErr w:type="spellStart"/>
+      <w:r>
+        <w:t>Tokio</w:t>
+      </w:r>
+      <w:proofErr w:type="spellEnd"/>
+      <w:r>
+        <w:t xml:space="preserve"> Library Documentation. 2020. Retrieved on the 3</w:t>
       </w:r>
       <w:r>
         <w:softHyphen/>
@@ -9280,7 +10503,7 @@
       <w:r>
         <w:br/>
       </w:r>
-      <w:hyperlink r:id="rId64" w:history="1">
+      <w:hyperlink r:id="rId71" w:history="1">
         <w:r>
           <w:rPr>
             <w:rStyle w:val="Hyperlink"/>
@@ -9325,7 +10548,7 @@
         </w:rPr>
         <w:br/>
       </w:r>
-      <w:hyperlink r:id="rId65" w:history="1">
+      <w:hyperlink r:id="rId72" w:history="1">
         <w:r>
           <w:rPr>
             <w:rStyle w:val="Hyperlink"/>
@@ -9348,7 +10571,15 @@
         </w:rPr>
       </w:pPr>
       <w:r>
-        <w:t>“sync_data” Rust “File” Library Documentation. 2020. Retrieved on the 8</w:t>
+        <w:t>“</w:t>
+      </w:r>
+      <w:proofErr w:type="spellStart"/>
+      <w:r>
+        <w:t>sync_data</w:t>
+      </w:r>
+      <w:proofErr w:type="spellEnd"/>
+      <w:r>
+        <w:t>” Rust “File” Library Documentation. 2020. Retrieved on the 8</w:t>
       </w:r>
       <w:r>
         <w:rPr>
@@ -9365,7 +10596,7 @@
         </w:rPr>
         <w:br/>
       </w:r>
-      <w:hyperlink r:id="rId66" w:anchor="method.sync_data" w:history="1">
+      <w:hyperlink r:id="rId73" w:anchor="method.sync_data" w:history="1">
         <w:r>
           <w:rPr>
             <w:rStyle w:val="Hyperlink"/>
@@ -9388,7 +10619,15 @@
         </w:rPr>
       </w:pPr>
       <w:r>
-        <w:t>“flush” Rust “io” Library Documentation. 2020. Retrieved on the 8</w:t>
+        <w:t>“flush” Rust “</w:t>
+      </w:r>
+      <w:proofErr w:type="spellStart"/>
+      <w:r>
+        <w:t>io</w:t>
+      </w:r>
+      <w:proofErr w:type="spellEnd"/>
+      <w:r>
+        <w:t>” Library Documentation. 2020. Retrieved on the 8</w:t>
       </w:r>
       <w:r>
         <w:rPr>
@@ -9402,7 +10641,7 @@
       <w:r>
         <w:br/>
       </w:r>
-      <w:hyperlink r:id="rId67" w:anchor="tymethod.flush" w:history="1">
+      <w:hyperlink r:id="rId74" w:anchor="tymethod.flush" w:history="1">
         <w:r>
           <w:rPr>
             <w:rStyle w:val="Hyperlink"/>
@@ -9412,7 +10651,7 @@
       </w:hyperlink>
     </w:p>
     <w:sectPr>
-      <w:footerReference w:type="default" r:id="rId68"/>
+      <w:footerReference w:type="default" r:id="rId75"/>
       <w:pgSz w:w="11906" w:h="16838"/>
       <w:pgMar w:top="1440" w:right="1440" w:bottom="1440" w:left="1440" w:header="708" w:footer="708" w:gutter="0"/>
       <w:pgNumType w:start="0"/>
@@ -12107,6 +13346,7 @@
     <w:rsid w:val="002860A2"/>
     <w:rsid w:val="00383A80"/>
     <w:rsid w:val="00493FE8"/>
+    <w:rsid w:val="0051177A"/>
     <w:rsid w:val="00552B87"/>
     <w:rsid w:val="005F2AC0"/>
     <w:rsid w:val="006A1C8D"/>
@@ -12906,7 +14146,7 @@
 </file>
 
 <file path=customXml/itemProps2.xml><?xml version="1.0" encoding="utf-8"?>
-<ds:datastoreItem xmlns:ds="http://schemas.openxmlformats.org/officeDocument/2006/customXml" ds:itemID="{E4D51B1D-5994-4ECC-8474-10F8E4409AD7}">
+<ds:datastoreItem xmlns:ds="http://schemas.openxmlformats.org/officeDocument/2006/customXml" ds:itemID="{CE57C371-8BF1-414B-AF75-ED9FDB01634D}">
   <ds:schemaRefs>
     <ds:schemaRef ds:uri="http://schemas.openxmlformats.org/officeDocument/2006/bibliography"/>
   </ds:schemaRefs>

</xml_diff>